<commit_message>
Mathematical model completed and analysis of inertia weight selection added.
</commit_message>
<xml_diff>
--- a/Documentation/Final_report_PSO_PyTeam.docx
+++ b/Documentation/Final_report_PSO_PyTeam.docx
@@ -175,7 +175,25 @@
           <w:sz w:val="24"/>
           <w:szCs w:val="24"/>
         </w:rPr>
-        <w:t xml:space="preserve">solving optimization problems. So as to officially introduce the scientific detailing of PSO algorithm, the classical inertial version of PSO will be used, meanwhile PSO variants will be summarized. Before looking into implementation, this project will introduce important concepts and functions of PSO. Based on this knowledge, </w:t>
+        <w:t xml:space="preserve">solving optimization problems. So as to officially introduce the scientific detailing of PSO algorithm, the classical inertial version of PSO will be used, meanwhile PSO variants will be summarized. Before looking into implementation, this project </w:t>
+      </w:r>
+      <w:proofErr w:type="gramStart"/>
+      <w:r>
+        <w:rPr>
+          <w:rFonts w:ascii="Times New Roman" w:hAnsi="Times New Roman" w:cs="Times New Roman"/>
+          <w:sz w:val="24"/>
+          <w:szCs w:val="24"/>
+        </w:rPr>
+        <w:t>will</w:t>
+      </w:r>
+      <w:proofErr w:type="gramEnd"/>
+      <w:r>
+        <w:rPr>
+          <w:rFonts w:ascii="Times New Roman" w:hAnsi="Times New Roman" w:cs="Times New Roman"/>
+          <w:sz w:val="24"/>
+          <w:szCs w:val="24"/>
+        </w:rPr>
+        <w:t xml:space="preserve"> introduce important concepts and functions of PSO. Based on this knowledge, </w:t>
       </w:r>
       <w:r>
         <w:rPr>
@@ -274,7 +292,25 @@
           <w:sz w:val="24"/>
           <w:szCs w:val="24"/>
         </w:rPr>
-        <w:t xml:space="preserve">which is </w:t>
+        <w:t xml:space="preserve">which </w:t>
+      </w:r>
+      <w:proofErr w:type="gramStart"/>
+      <w:r>
+        <w:rPr>
+          <w:rFonts w:ascii="Times New Roman" w:hAnsi="Times New Roman" w:cs="Times New Roman"/>
+          <w:sz w:val="24"/>
+          <w:szCs w:val="24"/>
+        </w:rPr>
+        <w:t>is</w:t>
+      </w:r>
+      <w:proofErr w:type="gramEnd"/>
+      <w:r>
+        <w:rPr>
+          <w:rFonts w:ascii="Times New Roman" w:hAnsi="Times New Roman" w:cs="Times New Roman"/>
+          <w:sz w:val="24"/>
+          <w:szCs w:val="24"/>
+        </w:rPr>
+        <w:t xml:space="preserve"> </w:t>
       </w:r>
       <w:r>
         <w:rPr>
@@ -290,7 +326,25 @@
           <w:sz w:val="24"/>
           <w:szCs w:val="24"/>
         </w:rPr>
-        <w:t xml:space="preserve">This algorithm was proposed by Eberhart and Kennedy in 1995. It is a </w:t>
+        <w:t xml:space="preserve">This algorithm was proposed by </w:t>
+      </w:r>
+      <w:proofErr w:type="spellStart"/>
+      <w:r>
+        <w:rPr>
+          <w:rFonts w:ascii="Times New Roman" w:hAnsi="Times New Roman" w:cs="Times New Roman"/>
+          <w:sz w:val="24"/>
+          <w:szCs w:val="24"/>
+        </w:rPr>
+        <w:t>Eberhart</w:t>
+      </w:r>
+      <w:proofErr w:type="spellEnd"/>
+      <w:r>
+        <w:rPr>
+          <w:rFonts w:ascii="Times New Roman" w:hAnsi="Times New Roman" w:cs="Times New Roman"/>
+          <w:sz w:val="24"/>
+          <w:szCs w:val="24"/>
+        </w:rPr>
+        <w:t xml:space="preserve"> and Kennedy in 1995. It is a </w:t>
       </w:r>
       <w:r>
         <w:rPr>
@@ -314,15 +368,7 @@
           <w:sz w:val="24"/>
           <w:szCs w:val="24"/>
         </w:rPr>
-        <w:t>algorithm</w:t>
-      </w:r>
-      <w:r>
-        <w:rPr>
-          <w:rFonts w:ascii="Times New Roman" w:hAnsi="Times New Roman" w:cs="Times New Roman"/>
-          <w:sz w:val="24"/>
-          <w:szCs w:val="24"/>
-        </w:rPr>
-        <w:t xml:space="preserve"> which is used </w:t>
+        <w:t xml:space="preserve">algorithm which is used </w:t>
       </w:r>
       <w:r>
         <w:rPr>
@@ -354,15 +400,7 @@
           <w:sz w:val="24"/>
           <w:szCs w:val="24"/>
         </w:rPr>
-        <w:t xml:space="preserve"> like </w:t>
-      </w:r>
-      <w:r>
-        <w:rPr>
-          <w:rFonts w:ascii="Times New Roman" w:hAnsi="Times New Roman" w:cs="Times New Roman"/>
-          <w:sz w:val="24"/>
-          <w:szCs w:val="24"/>
-        </w:rPr>
-        <w:t>predicting score of a football team using a math equation.</w:t>
+        <w:t xml:space="preserve"> like predicting score of a football team using a math equation.</w:t>
       </w:r>
       <w:r>
         <w:rPr>
@@ -397,13 +435,23 @@
         </w:rPr>
         <w:t xml:space="preserve"> Such goal categorizes PSO as </w:t>
       </w:r>
-      <w:r>
-        <w:rPr>
-          <w:rFonts w:ascii="Times New Roman" w:hAnsi="Times New Roman" w:cs="Times New Roman"/>
-          <w:sz w:val="24"/>
-          <w:szCs w:val="24"/>
-        </w:rPr>
-        <w:t xml:space="preserve">metaheuristic </w:t>
+      <w:proofErr w:type="spellStart"/>
+      <w:r>
+        <w:rPr>
+          <w:rFonts w:ascii="Times New Roman" w:hAnsi="Times New Roman" w:cs="Times New Roman"/>
+          <w:sz w:val="24"/>
+          <w:szCs w:val="24"/>
+        </w:rPr>
+        <w:t>metaheuristic</w:t>
+      </w:r>
+      <w:proofErr w:type="spellEnd"/>
+      <w:r>
+        <w:rPr>
+          <w:rFonts w:ascii="Times New Roman" w:hAnsi="Times New Roman" w:cs="Times New Roman"/>
+          <w:sz w:val="24"/>
+          <w:szCs w:val="24"/>
+        </w:rPr>
+        <w:t xml:space="preserve"> </w:t>
       </w:r>
       <w:r>
         <w:rPr>
@@ -680,7 +728,31 @@
           <w:u w:val="single"/>
         </w:rPr>
         <w:lastRenderedPageBreak/>
-        <w:t>Mathematical model od PSO:</w:t>
+        <w:t xml:space="preserve">Mathematical model </w:t>
+      </w:r>
+      <w:proofErr w:type="gramStart"/>
+      <w:r>
+        <w:rPr>
+          <w:rFonts w:ascii="Times New Roman" w:hAnsi="Times New Roman" w:cs="Times New Roman"/>
+          <w:b/>
+          <w:color w:val="000000"/>
+          <w:sz w:val="24"/>
+          <w:szCs w:val="24"/>
+          <w:u w:val="single"/>
+        </w:rPr>
+        <w:t>od</w:t>
+      </w:r>
+      <w:proofErr w:type="gramEnd"/>
+      <w:r>
+        <w:rPr>
+          <w:rFonts w:ascii="Times New Roman" w:hAnsi="Times New Roman" w:cs="Times New Roman"/>
+          <w:b/>
+          <w:color w:val="000000"/>
+          <w:sz w:val="24"/>
+          <w:szCs w:val="24"/>
+          <w:u w:val="single"/>
+        </w:rPr>
+        <w:t xml:space="preserve"> PSO:</w:t>
       </w:r>
     </w:p>
     <w:p>
@@ -704,88 +776,28 @@
           <w:color w:val="333333"/>
           <w:szCs w:val="23"/>
         </w:rPr>
-        <w:t xml:space="preserve">. </w:t>
+        <w:t>. There are two equations mentioned below, which make up back bone of PSO. Note that the</w:t>
       </w:r>
       <w:r>
         <w:rPr>
           <w:color w:val="333333"/>
           <w:szCs w:val="23"/>
         </w:rPr>
-        <w:t>There are two equations mentioned below, which make up back bone of PSO</w:t>
+        <w:t xml:space="preserve"> “k” </w:t>
       </w:r>
       <w:r>
         <w:rPr>
           <w:color w:val="333333"/>
           <w:szCs w:val="23"/>
         </w:rPr>
-        <w:t xml:space="preserve">. </w:t>
+        <w:t>in equations denotes</w:t>
       </w:r>
       <w:r>
         <w:rPr>
           <w:color w:val="333333"/>
           <w:szCs w:val="23"/>
         </w:rPr>
-        <w:t>Note that the</w:t>
-      </w:r>
-      <w:r>
-        <w:rPr>
-          <w:color w:val="333333"/>
-          <w:szCs w:val="23"/>
-        </w:rPr>
-        <w:t xml:space="preserve"> “k” </w:t>
-      </w:r>
-      <w:r>
-        <w:rPr>
-          <w:color w:val="333333"/>
-          <w:szCs w:val="23"/>
-        </w:rPr>
-        <w:t>in equations denotes</w:t>
-      </w:r>
-      <w:r>
-        <w:rPr>
-          <w:color w:val="333333"/>
-          <w:szCs w:val="23"/>
-        </w:rPr>
         <w:t xml:space="preserve"> the current iteration, therefore “k+1″ implies the next iteration.</w:t>
-      </w:r>
-    </w:p>
-    <w:p>
-      <w:pPr>
-        <w:spacing w:line="480" w:lineRule="auto"/>
-        <w:jc w:val="both"/>
-        <w:rPr>
-          <w:rFonts w:ascii="Times New Roman" w:hAnsi="Times New Roman" w:cs="Times New Roman"/>
-          <w:color w:val="000000"/>
-          <w:sz w:val="24"/>
-          <w:szCs w:val="24"/>
-        </w:rPr>
-      </w:pPr>
-      <w:r>
-        <w:rPr>
-          <w:rFonts w:ascii="Times New Roman" w:hAnsi="Times New Roman" w:cs="Times New Roman"/>
-          <w:color w:val="000000"/>
-          <w:sz w:val="24"/>
-          <w:szCs w:val="24"/>
-        </w:rPr>
-        <w:t>From the equation we see that the next day’s position of individual particle is calculated by summing today’s position</w:t>
-      </w:r>
-      <w:r>
-        <w:rPr>
-          <w:rFonts w:ascii="Times New Roman" w:hAnsi="Times New Roman" w:cs="Times New Roman"/>
-          <w:color w:val="000000"/>
-          <w:sz w:val="24"/>
-          <w:szCs w:val="24"/>
-        </w:rPr>
-        <w:t xml:space="preserve"> of particle and its</w:t>
-      </w:r>
-      <w:r>
-        <w:rPr>
-          <w:rFonts w:ascii="Times New Roman" w:hAnsi="Times New Roman" w:cs="Times New Roman"/>
-          <w:color w:val="000000"/>
-          <w:sz w:val="24"/>
-          <w:szCs w:val="24"/>
-        </w:rPr>
-        <w:t xml:space="preserve"> velocity for the next day.  </w:t>
       </w:r>
     </w:p>
     <w:p>
@@ -807,16 +819,7 @@
           <w:sz w:val="24"/>
           <w:szCs w:val="24"/>
         </w:rPr>
-        <w:t>Position of individual part</w:t>
-      </w:r>
-      <w:r>
-        <w:rPr>
-          <w:rFonts w:ascii="Times New Roman" w:hAnsi="Times New Roman" w:cs="Times New Roman"/>
-          <w:color w:val="000000"/>
-          <w:sz w:val="24"/>
-          <w:szCs w:val="24"/>
-        </w:rPr>
-        <w:t>icles updated as follows:</w:t>
+        <w:t>Position of individual particles updated as follows:</w:t>
       </w:r>
     </w:p>
     <w:p>
@@ -927,17 +930,7 @@
                   <w:szCs w:val="24"/>
                   <w:vertAlign w:val="superscript"/>
                 </w:rPr>
-                <m:t>k</m:t>
-              </m:r>
-              <m:r>
-                <w:rPr>
-                  <w:rFonts w:ascii="Cambria Math" w:hAnsi="Cambria Math" w:cs="Times New Roman"/>
-                  <w:color w:val="000000"/>
-                  <w:sz w:val="24"/>
-                  <w:szCs w:val="24"/>
-                  <w:vertAlign w:val="superscript"/>
-                </w:rPr>
-                <m:t xml:space="preserve">   </m:t>
+                <m:t xml:space="preserve">k   </m:t>
               </m:r>
             </m:sub>
             <m:sup>
@@ -1015,28 +1008,6 @@
           </m:sSubSup>
         </m:oMath>
       </m:oMathPara>
-    </w:p>
-    <w:p>
-      <w:pPr>
-        <w:spacing w:line="480" w:lineRule="auto"/>
-        <w:ind w:firstLine="360"/>
-        <w:jc w:val="both"/>
-        <w:rPr>
-          <w:rFonts w:ascii="Times New Roman" w:hAnsi="Times New Roman" w:cs="Times New Roman"/>
-          <w:color w:val="000000"/>
-          <w:sz w:val="24"/>
-          <w:szCs w:val="24"/>
-        </w:rPr>
-      </w:pPr>
-      <w:r>
-        <w:rPr>
-          <w:rFonts w:ascii="Times New Roman" w:hAnsi="Times New Roman" w:cs="Times New Roman"/>
-          <w:color w:val="000000"/>
-          <w:sz w:val="24"/>
-          <w:szCs w:val="24"/>
-        </w:rPr>
-        <w:t>------------------------------------------------- (Will add more here) --------------------------------------</w:t>
-      </w:r>
     </w:p>
     <w:p>
       <w:pPr>
@@ -1656,17 +1627,7 @@
               <w:szCs w:val="24"/>
               <w:vertAlign w:val="superscript"/>
             </w:rPr>
-            <m:t xml:space="preserve"> </m:t>
-          </m:r>
-          <m:r>
-            <w:rPr>
-              <w:rFonts w:ascii="Cambria Math" w:eastAsiaTheme="minorEastAsia" w:hAnsi="Cambria Math" w:cs="Times New Roman"/>
-              <w:color w:val="000000"/>
-              <w:sz w:val="24"/>
-              <w:szCs w:val="24"/>
-              <w:vertAlign w:val="superscript"/>
-            </w:rPr>
-            <m:t xml:space="preserve"> </m:t>
+            <m:t xml:space="preserve">  </m:t>
           </m:r>
         </m:oMath>
       </m:oMathPara>
@@ -1677,6 +1638,811 @@
         <w:jc w:val="both"/>
         <w:rPr>
           <w:rFonts w:ascii="Times New Roman" w:hAnsi="Times New Roman" w:cs="Times New Roman"/>
+          <w:sz w:val="24"/>
+          <w:szCs w:val="24"/>
+        </w:rPr>
+      </w:pPr>
+      <w:r>
+        <w:rPr>
+          <w:rFonts w:ascii="Times New Roman" w:hAnsi="Times New Roman" w:cs="Times New Roman"/>
+          <w:sz w:val="24"/>
+          <w:szCs w:val="24"/>
+        </w:rPr>
+        <w:tab/>
+        <w:t>W</w:t>
+      </w:r>
+      <w:r>
+        <w:rPr>
+          <w:rFonts w:ascii="Times New Roman" w:hAnsi="Times New Roman" w:cs="Times New Roman"/>
+          <w:sz w:val="24"/>
+          <w:szCs w:val="24"/>
+        </w:rPr>
+        <w:t xml:space="preserve">here, </w:t>
+      </w:r>
+    </w:p>
+    <w:tbl>
+      <w:tblPr>
+        <w:tblStyle w:val="TableGrid"/>
+        <w:tblW w:w="0" w:type="auto"/>
+        <w:jc w:val="center"/>
+        <w:tblInd w:w="2448" w:type="dxa"/>
+        <w:tblLook w:val="04A0" w:firstRow="1" w:lastRow="0" w:firstColumn="1" w:lastColumn="0" w:noHBand="0" w:noVBand="1"/>
+      </w:tblPr>
+      <w:tblGrid>
+        <w:gridCol w:w="2295"/>
+        <w:gridCol w:w="4697"/>
+      </w:tblGrid>
+      <w:tr>
+        <w:trPr>
+          <w:trHeight w:val="560"/>
+          <w:jc w:val="center"/>
+        </w:trPr>
+        <w:tc>
+          <w:tcPr>
+            <w:tcW w:w="2295" w:type="dxa"/>
+          </w:tcPr>
+          <w:p>
+            <w:pPr>
+              <w:spacing w:line="480" w:lineRule="auto"/>
+              <w:jc w:val="center"/>
+              <w:rPr>
+                <w:rFonts w:ascii="Times New Roman" w:hAnsi="Times New Roman" w:cs="Times New Roman"/>
+                <w:color w:val="000000"/>
+                <w:sz w:val="24"/>
+                <w:szCs w:val="24"/>
+              </w:rPr>
+            </w:pPr>
+            <m:oMathPara>
+              <m:oMath>
+                <m:sSubSup>
+                  <m:sSubSupPr>
+                    <m:ctrlPr>
+                      <w:rPr>
+                        <w:rFonts w:ascii="Cambria Math" w:hAnsi="Cambria Math" w:cs="Times New Roman"/>
+                        <w:i/>
+                        <w:color w:val="000000"/>
+                        <w:sz w:val="24"/>
+                        <w:szCs w:val="24"/>
+                        <w:vertAlign w:val="superscript"/>
+                      </w:rPr>
+                    </m:ctrlPr>
+                  </m:sSubSupPr>
+                  <m:e>
+                    <m:r>
+                      <w:rPr>
+                        <w:rFonts w:ascii="Cambria Math" w:hAnsi="Cambria Math" w:cs="Times New Roman"/>
+                        <w:color w:val="000000"/>
+                        <w:sz w:val="24"/>
+                        <w:szCs w:val="24"/>
+                        <w:vertAlign w:val="superscript"/>
+                      </w:rPr>
+                      <m:t>x</m:t>
+                    </m:r>
+                  </m:e>
+                  <m:sub>
+                    <m:r>
+                      <w:rPr>
+                        <w:rFonts w:ascii="Cambria Math" w:hAnsi="Cambria Math" w:cs="Times New Roman"/>
+                        <w:color w:val="000000"/>
+                        <w:sz w:val="24"/>
+                        <w:szCs w:val="24"/>
+                        <w:vertAlign w:val="superscript"/>
+                      </w:rPr>
+                      <m:t xml:space="preserve">k   </m:t>
+                    </m:r>
+                  </m:sub>
+                  <m:sup>
+                    <m:r>
+                      <w:rPr>
+                        <w:rFonts w:ascii="Cambria Math" w:hAnsi="Cambria Math" w:cs="Times New Roman"/>
+                        <w:color w:val="000000"/>
+                        <w:sz w:val="24"/>
+                        <w:szCs w:val="24"/>
+                        <w:vertAlign w:val="superscript"/>
+                      </w:rPr>
+                      <m:t>i</m:t>
+                    </m:r>
+                  </m:sup>
+                </m:sSubSup>
+              </m:oMath>
+            </m:oMathPara>
+          </w:p>
+        </w:tc>
+        <w:tc>
+          <w:tcPr>
+            <w:tcW w:w="4697" w:type="dxa"/>
+          </w:tcPr>
+          <w:p>
+            <w:pPr>
+              <w:spacing w:line="480" w:lineRule="auto"/>
+              <w:jc w:val="center"/>
+              <w:rPr>
+                <w:rFonts w:ascii="Times New Roman" w:hAnsi="Times New Roman" w:cs="Times New Roman"/>
+                <w:color w:val="000000"/>
+                <w:sz w:val="24"/>
+                <w:szCs w:val="24"/>
+              </w:rPr>
+            </w:pPr>
+            <w:r>
+              <w:rPr>
+                <w:rFonts w:ascii="Times New Roman" w:hAnsi="Times New Roman" w:cs="Times New Roman"/>
+                <w:color w:val="000000"/>
+                <w:sz w:val="24"/>
+                <w:szCs w:val="24"/>
+              </w:rPr>
+              <w:t>Particle position</w:t>
+            </w:r>
+          </w:p>
+        </w:tc>
+      </w:tr>
+      <w:tr>
+        <w:trPr>
+          <w:trHeight w:val="560"/>
+          <w:jc w:val="center"/>
+        </w:trPr>
+        <w:tc>
+          <w:tcPr>
+            <w:tcW w:w="2295" w:type="dxa"/>
+          </w:tcPr>
+          <w:p>
+            <w:pPr>
+              <w:spacing w:line="480" w:lineRule="auto"/>
+              <w:jc w:val="both"/>
+              <w:rPr>
+                <w:rFonts w:ascii="Times New Roman" w:hAnsi="Times New Roman" w:cs="Times New Roman"/>
+                <w:color w:val="000000"/>
+                <w:sz w:val="24"/>
+                <w:szCs w:val="24"/>
+              </w:rPr>
+            </w:pPr>
+            <m:oMathPara>
+              <m:oMath>
+                <m:sSubSup>
+                  <m:sSubSupPr>
+                    <m:ctrlPr>
+                      <w:rPr>
+                        <w:rFonts w:ascii="Cambria Math" w:hAnsi="Cambria Math" w:cs="Times New Roman"/>
+                        <w:i/>
+                        <w:color w:val="000000"/>
+                        <w:sz w:val="24"/>
+                        <w:szCs w:val="24"/>
+                        <w:vertAlign w:val="superscript"/>
+                      </w:rPr>
+                    </m:ctrlPr>
+                  </m:sSubSupPr>
+                  <m:e>
+                    <m:r>
+                      <w:rPr>
+                        <w:rFonts w:ascii="Cambria Math" w:hAnsi="Cambria Math" w:cs="Times New Roman"/>
+                        <w:color w:val="000000"/>
+                        <w:sz w:val="24"/>
+                        <w:szCs w:val="24"/>
+                        <w:vertAlign w:val="superscript"/>
+                      </w:rPr>
+                      <m:t>v</m:t>
+                    </m:r>
+                  </m:e>
+                  <m:sub>
+                    <m:r>
+                      <w:rPr>
+                        <w:rFonts w:ascii="Cambria Math" w:hAnsi="Cambria Math" w:cs="Times New Roman"/>
+                        <w:color w:val="000000"/>
+                        <w:sz w:val="24"/>
+                        <w:szCs w:val="24"/>
+                        <w:vertAlign w:val="superscript"/>
+                      </w:rPr>
+                      <m:t>k</m:t>
+                    </m:r>
+                  </m:sub>
+                  <m:sup>
+                    <m:r>
+                      <w:rPr>
+                        <w:rFonts w:ascii="Cambria Math" w:hAnsi="Cambria Math" w:cs="Times New Roman"/>
+                        <w:color w:val="000000"/>
+                        <w:sz w:val="24"/>
+                        <w:szCs w:val="24"/>
+                        <w:vertAlign w:val="superscript"/>
+                      </w:rPr>
+                      <m:t>i</m:t>
+                    </m:r>
+                  </m:sup>
+                </m:sSubSup>
+              </m:oMath>
+            </m:oMathPara>
+          </w:p>
+        </w:tc>
+        <w:tc>
+          <w:tcPr>
+            <w:tcW w:w="4697" w:type="dxa"/>
+          </w:tcPr>
+          <w:p>
+            <w:pPr>
+              <w:spacing w:line="480" w:lineRule="auto"/>
+              <w:jc w:val="center"/>
+              <w:rPr>
+                <w:rFonts w:ascii="Times New Roman" w:hAnsi="Times New Roman" w:cs="Times New Roman"/>
+                <w:color w:val="000000"/>
+                <w:sz w:val="24"/>
+                <w:szCs w:val="24"/>
+              </w:rPr>
+            </w:pPr>
+            <w:r>
+              <w:rPr>
+                <w:rFonts w:ascii="Times New Roman" w:hAnsi="Times New Roman" w:cs="Times New Roman"/>
+                <w:color w:val="000000"/>
+                <w:sz w:val="24"/>
+                <w:szCs w:val="24"/>
+              </w:rPr>
+              <w:t>Particle velocity</w:t>
+            </w:r>
+          </w:p>
+        </w:tc>
+      </w:tr>
+      <w:tr>
+        <w:trPr>
+          <w:trHeight w:val="545"/>
+          <w:jc w:val="center"/>
+        </w:trPr>
+        <w:tc>
+          <w:tcPr>
+            <w:tcW w:w="2295" w:type="dxa"/>
+          </w:tcPr>
+          <w:p>
+            <w:pPr>
+              <w:spacing w:line="480" w:lineRule="auto"/>
+              <w:jc w:val="both"/>
+              <w:rPr>
+                <w:rFonts w:ascii="Times New Roman" w:hAnsi="Times New Roman" w:cs="Times New Roman"/>
+                <w:color w:val="000000"/>
+                <w:sz w:val="24"/>
+                <w:szCs w:val="24"/>
+              </w:rPr>
+            </w:pPr>
+            <m:oMathPara>
+              <m:oMath>
+                <m:sSubSup>
+                  <m:sSubSupPr>
+                    <m:ctrlPr>
+                      <w:rPr>
+                        <w:rFonts w:ascii="Cambria Math" w:hAnsi="Cambria Math" w:cs="Times New Roman"/>
+                        <w:i/>
+                        <w:color w:val="000000"/>
+                        <w:sz w:val="24"/>
+                        <w:szCs w:val="24"/>
+                        <w:vertAlign w:val="superscript"/>
+                      </w:rPr>
+                    </m:ctrlPr>
+                  </m:sSubSupPr>
+                  <m:e>
+                    <m:r>
+                      <w:rPr>
+                        <w:rFonts w:ascii="Cambria Math" w:hAnsi="Cambria Math" w:cs="Times New Roman"/>
+                        <w:color w:val="000000"/>
+                        <w:sz w:val="24"/>
+                        <w:szCs w:val="24"/>
+                        <w:vertAlign w:val="superscript"/>
+                      </w:rPr>
+                      <m:t>p</m:t>
+                    </m:r>
+                  </m:e>
+                  <m:sub>
+                    <m:r>
+                      <w:rPr>
+                        <w:rFonts w:ascii="Cambria Math" w:hAnsi="Cambria Math" w:cs="Times New Roman"/>
+                        <w:color w:val="000000"/>
+                        <w:sz w:val="24"/>
+                        <w:szCs w:val="24"/>
+                        <w:vertAlign w:val="superscript"/>
+                      </w:rPr>
+                      <m:t>k</m:t>
+                    </m:r>
+                  </m:sub>
+                  <m:sup>
+                    <m:r>
+                      <w:rPr>
+                        <w:rFonts w:ascii="Cambria Math" w:hAnsi="Cambria Math" w:cs="Times New Roman"/>
+                        <w:color w:val="000000"/>
+                        <w:sz w:val="24"/>
+                        <w:szCs w:val="24"/>
+                        <w:vertAlign w:val="superscript"/>
+                      </w:rPr>
+                      <m:t>i</m:t>
+                    </m:r>
+                  </m:sup>
+                </m:sSubSup>
+              </m:oMath>
+            </m:oMathPara>
+          </w:p>
+        </w:tc>
+        <w:tc>
+          <w:tcPr>
+            <w:tcW w:w="4697" w:type="dxa"/>
+          </w:tcPr>
+          <w:p>
+            <w:pPr>
+              <w:spacing w:line="480" w:lineRule="auto"/>
+              <w:jc w:val="center"/>
+              <w:rPr>
+                <w:rFonts w:ascii="Times New Roman" w:hAnsi="Times New Roman" w:cs="Times New Roman"/>
+                <w:color w:val="000000"/>
+                <w:sz w:val="24"/>
+                <w:szCs w:val="24"/>
+              </w:rPr>
+            </w:pPr>
+            <w:r>
+              <w:rPr>
+                <w:rFonts w:ascii="Times New Roman" w:hAnsi="Times New Roman" w:cs="Times New Roman"/>
+                <w:color w:val="000000"/>
+                <w:sz w:val="24"/>
+                <w:szCs w:val="24"/>
+              </w:rPr>
+              <w:t>Best individual particle position</w:t>
+            </w:r>
+          </w:p>
+        </w:tc>
+      </w:tr>
+      <w:tr>
+        <w:trPr>
+          <w:trHeight w:val="574"/>
+          <w:jc w:val="center"/>
+        </w:trPr>
+        <w:tc>
+          <w:tcPr>
+            <w:tcW w:w="2295" w:type="dxa"/>
+          </w:tcPr>
+          <w:p>
+            <w:pPr>
+              <w:spacing w:line="480" w:lineRule="auto"/>
+              <w:jc w:val="both"/>
+              <w:rPr>
+                <w:rFonts w:ascii="Times New Roman" w:hAnsi="Times New Roman" w:cs="Times New Roman"/>
+                <w:color w:val="000000"/>
+                <w:sz w:val="24"/>
+                <w:szCs w:val="24"/>
+              </w:rPr>
+            </w:pPr>
+            <m:oMathPara>
+              <m:oMath>
+                <m:sSubSup>
+                  <m:sSubSupPr>
+                    <m:ctrlPr>
+                      <w:rPr>
+                        <w:rFonts w:ascii="Cambria Math" w:hAnsi="Cambria Math" w:cs="Times New Roman"/>
+                        <w:i/>
+                        <w:color w:val="000000"/>
+                        <w:sz w:val="24"/>
+                        <w:szCs w:val="24"/>
+                        <w:vertAlign w:val="superscript"/>
+                      </w:rPr>
+                    </m:ctrlPr>
+                  </m:sSubSupPr>
+                  <m:e>
+                    <m:r>
+                      <w:rPr>
+                        <w:rFonts w:ascii="Cambria Math" w:hAnsi="Cambria Math" w:cs="Times New Roman"/>
+                        <w:color w:val="000000"/>
+                        <w:sz w:val="24"/>
+                        <w:szCs w:val="24"/>
+                        <w:vertAlign w:val="superscript"/>
+                      </w:rPr>
+                      <m:t>p</m:t>
+                    </m:r>
+                  </m:e>
+                  <m:sub>
+                    <m:r>
+                      <w:rPr>
+                        <w:rFonts w:ascii="Cambria Math" w:hAnsi="Cambria Math" w:cs="Times New Roman"/>
+                        <w:color w:val="000000"/>
+                        <w:sz w:val="24"/>
+                        <w:szCs w:val="24"/>
+                        <w:vertAlign w:val="superscript"/>
+                      </w:rPr>
+                      <m:t>k</m:t>
+                    </m:r>
+                  </m:sub>
+                  <m:sup>
+                    <m:r>
+                      <w:rPr>
+                        <w:rFonts w:ascii="Cambria Math" w:hAnsi="Cambria Math" w:cs="Times New Roman"/>
+                        <w:color w:val="000000"/>
+                        <w:sz w:val="24"/>
+                        <w:szCs w:val="24"/>
+                        <w:vertAlign w:val="superscript"/>
+                      </w:rPr>
+                      <m:t>g</m:t>
+                    </m:r>
+                  </m:sup>
+                </m:sSubSup>
+              </m:oMath>
+            </m:oMathPara>
+          </w:p>
+        </w:tc>
+        <w:tc>
+          <w:tcPr>
+            <w:tcW w:w="4697" w:type="dxa"/>
+          </w:tcPr>
+          <w:p>
+            <w:pPr>
+              <w:spacing w:line="480" w:lineRule="auto"/>
+              <w:jc w:val="center"/>
+              <w:rPr>
+                <w:rFonts w:ascii="Times New Roman" w:hAnsi="Times New Roman" w:cs="Times New Roman"/>
+                <w:color w:val="000000"/>
+                <w:sz w:val="24"/>
+                <w:szCs w:val="24"/>
+              </w:rPr>
+            </w:pPr>
+            <w:r>
+              <w:rPr>
+                <w:rFonts w:ascii="Times New Roman" w:hAnsi="Times New Roman" w:cs="Times New Roman"/>
+                <w:color w:val="000000"/>
+                <w:sz w:val="24"/>
+                <w:szCs w:val="24"/>
+              </w:rPr>
+              <w:t>Best swarm position</w:t>
+            </w:r>
+          </w:p>
+        </w:tc>
+      </w:tr>
+      <w:tr>
+        <w:trPr>
+          <w:trHeight w:val="531"/>
+          <w:jc w:val="center"/>
+        </w:trPr>
+        <w:tc>
+          <w:tcPr>
+            <w:tcW w:w="2295" w:type="dxa"/>
+          </w:tcPr>
+          <w:p>
+            <w:pPr>
+              <w:spacing w:line="480" w:lineRule="auto"/>
+              <w:jc w:val="both"/>
+              <w:rPr>
+                <w:rFonts w:ascii="Times New Roman" w:hAnsi="Times New Roman" w:cs="Times New Roman"/>
+                <w:color w:val="000000"/>
+                <w:sz w:val="24"/>
+                <w:szCs w:val="24"/>
+              </w:rPr>
+            </w:pPr>
+            <m:oMathPara>
+              <m:oMath>
+                <m:sSub>
+                  <m:sSubPr>
+                    <m:ctrlPr>
+                      <w:rPr>
+                        <w:rFonts w:ascii="Cambria Math" w:hAnsi="Cambria Math" w:cs="Times New Roman"/>
+                        <w:i/>
+                        <w:color w:val="000000"/>
+                        <w:sz w:val="24"/>
+                        <w:szCs w:val="24"/>
+                      </w:rPr>
+                    </m:ctrlPr>
+                  </m:sSubPr>
+                  <m:e>
+                    <m:r>
+                      <w:rPr>
+                        <w:rFonts w:ascii="Cambria Math" w:hAnsi="Cambria Math" w:cs="Times New Roman"/>
+                        <w:color w:val="000000"/>
+                        <w:sz w:val="24"/>
+                        <w:szCs w:val="24"/>
+                      </w:rPr>
+                      <m:t>w</m:t>
+                    </m:r>
+                  </m:e>
+                  <m:sub>
+                    <m:r>
+                      <w:rPr>
+                        <w:rFonts w:ascii="Cambria Math" w:hAnsi="Cambria Math" w:cs="Times New Roman"/>
+                        <w:color w:val="000000"/>
+                        <w:sz w:val="24"/>
+                        <w:szCs w:val="24"/>
+                      </w:rPr>
+                      <m:t>k</m:t>
+                    </m:r>
+                  </m:sub>
+                </m:sSub>
+              </m:oMath>
+            </m:oMathPara>
+          </w:p>
+        </w:tc>
+        <w:tc>
+          <w:tcPr>
+            <w:tcW w:w="4697" w:type="dxa"/>
+          </w:tcPr>
+          <w:p>
+            <w:pPr>
+              <w:spacing w:line="480" w:lineRule="auto"/>
+              <w:jc w:val="center"/>
+              <w:rPr>
+                <w:rFonts w:ascii="Times New Roman" w:hAnsi="Times New Roman" w:cs="Times New Roman"/>
+                <w:color w:val="000000"/>
+                <w:sz w:val="24"/>
+                <w:szCs w:val="24"/>
+              </w:rPr>
+            </w:pPr>
+            <w:r>
+              <w:rPr>
+                <w:rFonts w:ascii="Times New Roman" w:hAnsi="Times New Roman" w:cs="Times New Roman"/>
+                <w:color w:val="000000"/>
+                <w:sz w:val="24"/>
+                <w:szCs w:val="24"/>
+              </w:rPr>
+              <w:t>Constant inertial weight</w:t>
+            </w:r>
+          </w:p>
+        </w:tc>
+      </w:tr>
+      <w:tr>
+        <w:trPr>
+          <w:trHeight w:val="545"/>
+          <w:jc w:val="center"/>
+        </w:trPr>
+        <w:tc>
+          <w:tcPr>
+            <w:tcW w:w="2295" w:type="dxa"/>
+          </w:tcPr>
+          <w:p>
+            <w:pPr>
+              <w:spacing w:line="480" w:lineRule="auto"/>
+              <w:jc w:val="both"/>
+              <w:rPr>
+                <w:rFonts w:ascii="Times New Roman" w:hAnsi="Times New Roman" w:cs="Times New Roman"/>
+                <w:color w:val="000000"/>
+                <w:sz w:val="24"/>
+                <w:szCs w:val="24"/>
+              </w:rPr>
+            </w:pPr>
+            <m:oMathPara>
+              <m:oMath>
+                <m:sSub>
+                  <m:sSubPr>
+                    <m:ctrlPr>
+                      <w:rPr>
+                        <w:rFonts w:ascii="Cambria Math" w:hAnsi="Cambria Math" w:cs="Times New Roman"/>
+                        <w:i/>
+                        <w:color w:val="000000"/>
+                        <w:sz w:val="24"/>
+                        <w:szCs w:val="24"/>
+                      </w:rPr>
+                    </m:ctrlPr>
+                  </m:sSubPr>
+                  <m:e>
+                    <m:sSub>
+                      <m:sSubPr>
+                        <m:ctrlPr>
+                          <w:rPr>
+                            <w:rFonts w:ascii="Cambria Math" w:hAnsi="Cambria Math" w:cs="Times New Roman"/>
+                            <w:i/>
+                            <w:color w:val="000000"/>
+                            <w:sz w:val="24"/>
+                            <w:szCs w:val="24"/>
+                          </w:rPr>
+                        </m:ctrlPr>
+                      </m:sSubPr>
+                      <m:e>
+                        <m:r>
+                          <w:rPr>
+                            <w:rFonts w:ascii="Cambria Math" w:hAnsi="Cambria Math" w:cs="Times New Roman"/>
+                            <w:color w:val="000000"/>
+                            <w:sz w:val="24"/>
+                            <w:szCs w:val="24"/>
+                          </w:rPr>
+                          <m:t>c</m:t>
+                        </m:r>
+                      </m:e>
+                      <m:sub>
+                        <m:r>
+                          <w:rPr>
+                            <w:rFonts w:ascii="Cambria Math" w:hAnsi="Cambria Math" w:cs="Times New Roman"/>
+                            <w:color w:val="000000"/>
+                            <w:sz w:val="24"/>
+                            <w:szCs w:val="24"/>
+                          </w:rPr>
+                          <m:t>1</m:t>
+                        </m:r>
+                        <m:r>
+                          <w:rPr>
+                            <w:rFonts w:ascii="Cambria Math" w:hAnsi="Cambria Math" w:cs="Times New Roman"/>
+                            <w:color w:val="000000"/>
+                            <w:sz w:val="24"/>
+                            <w:szCs w:val="24"/>
+                          </w:rPr>
+                          <m:t xml:space="preserve"> ,   </m:t>
+                        </m:r>
+                      </m:sub>
+                    </m:sSub>
+                    <m:r>
+                      <w:rPr>
+                        <w:rFonts w:ascii="Cambria Math" w:hAnsi="Cambria Math" w:cs="Times New Roman"/>
+                        <w:color w:val="000000"/>
+                        <w:sz w:val="24"/>
+                        <w:szCs w:val="24"/>
+                      </w:rPr>
+                      <m:t>c</m:t>
+                    </m:r>
+                  </m:e>
+                  <m:sub>
+                    <m:r>
+                      <w:rPr>
+                        <w:rFonts w:ascii="Cambria Math" w:hAnsi="Cambria Math" w:cs="Times New Roman"/>
+                        <w:color w:val="000000"/>
+                        <w:sz w:val="24"/>
+                        <w:szCs w:val="24"/>
+                      </w:rPr>
+                      <m:t>2</m:t>
+                    </m:r>
+                  </m:sub>
+                </m:sSub>
+              </m:oMath>
+            </m:oMathPara>
+          </w:p>
+        </w:tc>
+        <w:tc>
+          <w:tcPr>
+            <w:tcW w:w="4697" w:type="dxa"/>
+          </w:tcPr>
+          <w:p>
+            <w:pPr>
+              <w:spacing w:line="480" w:lineRule="auto"/>
+              <w:jc w:val="center"/>
+              <w:rPr>
+                <w:rFonts w:ascii="Times New Roman" w:hAnsi="Times New Roman" w:cs="Times New Roman"/>
+                <w:color w:val="000000"/>
+                <w:sz w:val="24"/>
+                <w:szCs w:val="24"/>
+              </w:rPr>
+            </w:pPr>
+            <w:r>
+              <w:rPr>
+                <w:rFonts w:ascii="Times New Roman" w:hAnsi="Times New Roman" w:cs="Times New Roman"/>
+                <w:color w:val="000000"/>
+                <w:sz w:val="24"/>
+                <w:szCs w:val="24"/>
+              </w:rPr>
+              <w:t>Cognitive and social parameters</w:t>
+            </w:r>
+          </w:p>
+        </w:tc>
+      </w:tr>
+      <w:tr>
+        <w:trPr>
+          <w:trHeight w:val="574"/>
+          <w:jc w:val="center"/>
+        </w:trPr>
+        <w:tc>
+          <w:tcPr>
+            <w:tcW w:w="2295" w:type="dxa"/>
+          </w:tcPr>
+          <w:p>
+            <w:pPr>
+              <w:spacing w:line="480" w:lineRule="auto"/>
+              <w:jc w:val="both"/>
+              <w:rPr>
+                <w:rFonts w:ascii="Times New Roman" w:hAnsi="Times New Roman" w:cs="Times New Roman"/>
+                <w:color w:val="000000"/>
+                <w:sz w:val="24"/>
+                <w:szCs w:val="24"/>
+              </w:rPr>
+            </w:pPr>
+            <m:oMathPara>
+              <m:oMath>
+                <m:sSub>
+                  <m:sSubPr>
+                    <m:ctrlPr>
+                      <w:rPr>
+                        <w:rFonts w:ascii="Cambria Math" w:hAnsi="Cambria Math" w:cs="Times New Roman"/>
+                        <w:i/>
+                        <w:color w:val="000000"/>
+                        <w:sz w:val="24"/>
+                        <w:szCs w:val="24"/>
+                      </w:rPr>
+                    </m:ctrlPr>
+                  </m:sSubPr>
+                  <m:e>
+                    <m:sSub>
+                      <m:sSubPr>
+                        <m:ctrlPr>
+                          <w:rPr>
+                            <w:rFonts w:ascii="Cambria Math" w:hAnsi="Cambria Math" w:cs="Times New Roman"/>
+                            <w:i/>
+                            <w:color w:val="000000"/>
+                            <w:sz w:val="24"/>
+                            <w:szCs w:val="24"/>
+                          </w:rPr>
+                        </m:ctrlPr>
+                      </m:sSubPr>
+                      <m:e>
+                        <m:r>
+                          <w:rPr>
+                            <w:rFonts w:ascii="Cambria Math" w:hAnsi="Cambria Math" w:cs="Times New Roman"/>
+                            <w:color w:val="000000"/>
+                            <w:sz w:val="24"/>
+                            <w:szCs w:val="24"/>
+                          </w:rPr>
+                          <m:t>r</m:t>
+                        </m:r>
+                      </m:e>
+                      <m:sub>
+                        <m:r>
+                          <w:rPr>
+                            <w:rFonts w:ascii="Cambria Math" w:hAnsi="Cambria Math" w:cs="Times New Roman"/>
+                            <w:color w:val="000000"/>
+                            <w:sz w:val="24"/>
+                            <w:szCs w:val="24"/>
+                          </w:rPr>
+                          <m:t>1</m:t>
+                        </m:r>
+                        <m:r>
+                          <w:rPr>
+                            <w:rFonts w:ascii="Cambria Math" w:hAnsi="Cambria Math" w:cs="Times New Roman"/>
+                            <w:color w:val="000000"/>
+                            <w:sz w:val="24"/>
+                            <w:szCs w:val="24"/>
+                          </w:rPr>
+                          <m:t xml:space="preserve"> ,   </m:t>
+                        </m:r>
+                      </m:sub>
+                    </m:sSub>
+                    <m:r>
+                      <w:rPr>
+                        <w:rFonts w:ascii="Cambria Math" w:hAnsi="Cambria Math" w:cs="Times New Roman"/>
+                        <w:color w:val="000000"/>
+                        <w:sz w:val="24"/>
+                        <w:szCs w:val="24"/>
+                      </w:rPr>
+                      <m:t>r</m:t>
+                    </m:r>
+                  </m:e>
+                  <m:sub>
+                    <m:r>
+                      <w:rPr>
+                        <w:rFonts w:ascii="Cambria Math" w:hAnsi="Cambria Math" w:cs="Times New Roman"/>
+                        <w:color w:val="000000"/>
+                        <w:sz w:val="24"/>
+                        <w:szCs w:val="24"/>
+                      </w:rPr>
+                      <m:t>2</m:t>
+                    </m:r>
+                  </m:sub>
+                </m:sSub>
+              </m:oMath>
+            </m:oMathPara>
+          </w:p>
+        </w:tc>
+        <w:tc>
+          <w:tcPr>
+            <w:tcW w:w="4697" w:type="dxa"/>
+          </w:tcPr>
+          <w:p>
+            <w:pPr>
+              <w:spacing w:line="480" w:lineRule="auto"/>
+              <w:jc w:val="center"/>
+              <w:rPr>
+                <w:rFonts w:ascii="Times New Roman" w:hAnsi="Times New Roman" w:cs="Times New Roman"/>
+                <w:color w:val="000000"/>
+                <w:sz w:val="24"/>
+                <w:szCs w:val="24"/>
+              </w:rPr>
+            </w:pPr>
+            <w:r>
+              <w:rPr>
+                <w:rFonts w:ascii="Times New Roman" w:hAnsi="Times New Roman" w:cs="Times New Roman"/>
+                <w:color w:val="000000"/>
+                <w:sz w:val="24"/>
+                <w:szCs w:val="24"/>
+              </w:rPr>
+              <w:t>Random numbers between 0 and 1</w:t>
+            </w:r>
+          </w:p>
+        </w:tc>
+      </w:tr>
+    </w:tbl>
+    <w:p>
+      <w:pPr>
+        <w:spacing w:line="480" w:lineRule="auto"/>
+        <w:jc w:val="both"/>
+        <w:rPr>
+          <w:rFonts w:ascii="Times New Roman" w:hAnsi="Times New Roman" w:cs="Times New Roman"/>
           <w:color w:val="000000"/>
           <w:sz w:val="24"/>
           <w:szCs w:val="24"/>
@@ -1685,82 +2451,11 @@
       <w:r>
         <w:rPr>
           <w:rFonts w:ascii="Times New Roman" w:hAnsi="Times New Roman" w:cs="Times New Roman"/>
-          <w:sz w:val="24"/>
-          <w:szCs w:val="24"/>
-        </w:rPr>
-        <w:softHyphen/>
-      </w:r>
-      <w:r>
-        <w:rPr>
-          <w:rFonts w:ascii="Times New Roman" w:hAnsi="Times New Roman" w:cs="Times New Roman"/>
           <w:color w:val="000000"/>
           <w:sz w:val="24"/>
           <w:szCs w:val="24"/>
         </w:rPr>
-        <w:t xml:space="preserve"> </w:t>
-      </w:r>
-      <w:r>
-        <w:rPr>
-          <w:rFonts w:ascii="Times New Roman" w:hAnsi="Times New Roman" w:cs="Times New Roman"/>
-          <w:color w:val="000000"/>
-          <w:sz w:val="24"/>
-          <w:szCs w:val="24"/>
-        </w:rPr>
-        <w:t>T</w:t>
-      </w:r>
-      <w:r>
-        <w:rPr>
-          <w:rFonts w:ascii="Times New Roman" w:hAnsi="Times New Roman" w:cs="Times New Roman"/>
-          <w:color w:val="000000"/>
-          <w:sz w:val="24"/>
-          <w:szCs w:val="24"/>
-        </w:rPr>
-        <w:t>hus, we see</w:t>
-      </w:r>
-      <w:r>
-        <w:rPr>
-          <w:rFonts w:ascii="Times New Roman" w:hAnsi="Times New Roman" w:cs="Times New Roman"/>
-          <w:color w:val="000000"/>
-          <w:sz w:val="24"/>
-          <w:szCs w:val="24"/>
-        </w:rPr>
-        <w:t xml:space="preserve"> that velocity in current day is used to </w:t>
-      </w:r>
-      <w:r>
-        <w:rPr>
-          <w:rFonts w:ascii="Times New Roman" w:hAnsi="Times New Roman" w:cs="Times New Roman"/>
-          <w:color w:val="000000"/>
-          <w:sz w:val="24"/>
-          <w:szCs w:val="24"/>
-        </w:rPr>
-        <w:t>calculate the velocity for next day and this is how it helps in deducing the</w:t>
-      </w:r>
-      <w:r>
-        <w:rPr>
-          <w:rFonts w:ascii="Times New Roman" w:hAnsi="Times New Roman" w:cs="Times New Roman"/>
-          <w:color w:val="000000"/>
-          <w:sz w:val="24"/>
-          <w:szCs w:val="24"/>
-        </w:rPr>
-        <w:t xml:space="preserve"> position</w:t>
-      </w:r>
-      <w:r>
-        <w:rPr>
-          <w:rFonts w:ascii="Times New Roman" w:hAnsi="Times New Roman" w:cs="Times New Roman"/>
-          <w:color w:val="000000"/>
-          <w:sz w:val="24"/>
-          <w:szCs w:val="24"/>
-        </w:rPr>
-        <w:t xml:space="preserve"> for next day</w:t>
-      </w:r>
-      <w:r>
-        <w:rPr>
-          <w:rFonts w:ascii="Times New Roman" w:hAnsi="Times New Roman" w:cs="Times New Roman"/>
-          <w:color w:val="000000"/>
-          <w:sz w:val="24"/>
-          <w:szCs w:val="24"/>
-        </w:rPr>
-        <w:t>.</w:t>
+        <w:tab/>
       </w:r>
     </w:p>
     <w:p>
@@ -1769,6 +2464,1036 @@
         <w:jc w:val="both"/>
         <w:rPr>
           <w:rFonts w:ascii="Times New Roman" w:hAnsi="Times New Roman" w:cs="Times New Roman"/>
+          <w:color w:val="000000"/>
+          <w:sz w:val="24"/>
+          <w:szCs w:val="24"/>
+        </w:rPr>
+      </w:pPr>
+      <w:r>
+        <w:rPr>
+          <w:rFonts w:ascii="Times New Roman" w:hAnsi="Times New Roman" w:cs="Times New Roman"/>
+          <w:color w:val="000000"/>
+          <w:sz w:val="24"/>
+          <w:szCs w:val="24"/>
+        </w:rPr>
+        <w:tab/>
+        <w:t>And,</w:t>
+      </w:r>
+    </w:p>
+    <w:p>
+      <w:pPr>
+        <w:pStyle w:val="ListParagraph"/>
+        <w:numPr>
+          <w:ilvl w:val="0"/>
+          <w:numId w:val="6"/>
+        </w:numPr>
+        <w:spacing w:line="480" w:lineRule="auto"/>
+        <w:jc w:val="both"/>
+        <w:rPr>
+          <w:rFonts w:ascii="Times New Roman" w:hAnsi="Times New Roman" w:cs="Times New Roman"/>
+          <w:color w:val="000000"/>
+          <w:sz w:val="24"/>
+          <w:szCs w:val="24"/>
+        </w:rPr>
+      </w:pPr>
+      <m:oMath>
+        <m:sSub>
+          <m:sSubPr>
+            <m:ctrlPr>
+              <w:rPr>
+                <w:rFonts w:ascii="Cambria Math" w:hAnsi="Cambria Math" w:cs="Times New Roman"/>
+                <w:i/>
+                <w:color w:val="000000"/>
+                <w:sz w:val="24"/>
+                <w:szCs w:val="24"/>
+              </w:rPr>
+            </m:ctrlPr>
+          </m:sSubPr>
+          <m:e>
+            <m:r>
+              <w:rPr>
+                <w:rFonts w:ascii="Cambria Math" w:hAnsi="Cambria Math" w:cs="Times New Roman"/>
+                <w:color w:val="000000"/>
+                <w:sz w:val="24"/>
+                <w:szCs w:val="24"/>
+              </w:rPr>
+              <m:t>w</m:t>
+            </m:r>
+          </m:e>
+          <m:sub>
+            <m:r>
+              <w:rPr>
+                <w:rFonts w:ascii="Cambria Math" w:hAnsi="Cambria Math" w:cs="Times New Roman"/>
+                <w:color w:val="000000"/>
+                <w:sz w:val="24"/>
+                <w:szCs w:val="24"/>
+              </w:rPr>
+              <m:t>k</m:t>
+            </m:r>
+          </m:sub>
+        </m:sSub>
+        <m:sSubSup>
+          <m:sSubSupPr>
+            <m:ctrlPr>
+              <w:rPr>
+                <w:rFonts w:ascii="Cambria Math" w:hAnsi="Cambria Math" w:cs="Times New Roman"/>
+                <w:i/>
+                <w:color w:val="000000"/>
+                <w:sz w:val="24"/>
+                <w:szCs w:val="24"/>
+                <w:vertAlign w:val="superscript"/>
+              </w:rPr>
+            </m:ctrlPr>
+          </m:sSubSupPr>
+          <m:e>
+            <m:r>
+              <w:rPr>
+                <w:rFonts w:ascii="Cambria Math" w:hAnsi="Cambria Math" w:cs="Times New Roman"/>
+                <w:color w:val="000000"/>
+                <w:sz w:val="24"/>
+                <w:szCs w:val="24"/>
+                <w:vertAlign w:val="superscript"/>
+              </w:rPr>
+              <m:t>v</m:t>
+            </m:r>
+          </m:e>
+          <m:sub>
+            <m:r>
+              <w:rPr>
+                <w:rFonts w:ascii="Cambria Math" w:hAnsi="Cambria Math" w:cs="Times New Roman"/>
+                <w:color w:val="000000"/>
+                <w:sz w:val="24"/>
+                <w:szCs w:val="24"/>
+                <w:vertAlign w:val="superscript"/>
+              </w:rPr>
+              <m:t>k</m:t>
+            </m:r>
+          </m:sub>
+          <m:sup>
+            <m:r>
+              <w:rPr>
+                <w:rFonts w:ascii="Cambria Math" w:hAnsi="Cambria Math" w:cs="Times New Roman"/>
+                <w:color w:val="000000"/>
+                <w:sz w:val="24"/>
+                <w:szCs w:val="24"/>
+                <w:vertAlign w:val="superscript"/>
+              </w:rPr>
+              <m:t>i</m:t>
+            </m:r>
+          </m:sup>
+        </m:sSubSup>
+        <m:r>
+          <w:rPr>
+            <w:rFonts w:ascii="Cambria Math" w:hAnsi="Cambria Math" w:cs="Times New Roman"/>
+            <w:color w:val="000000"/>
+            <w:sz w:val="24"/>
+            <w:szCs w:val="24"/>
+            <w:vertAlign w:val="superscript"/>
+          </w:rPr>
+          <m:t xml:space="preserve"> </m:t>
+        </m:r>
+      </m:oMath>
+      <w:r>
+        <w:rPr>
+          <w:rFonts w:ascii="Times New Roman" w:hAnsi="Times New Roman" w:cs="Times New Roman"/>
+          <w:color w:val="000000"/>
+          <w:sz w:val="24"/>
+          <w:szCs w:val="24"/>
+        </w:rPr>
+        <w:t>i</w:t>
+      </w:r>
+      <w:proofErr w:type="spellStart"/>
+      <w:r>
+        <w:rPr>
+          <w:rFonts w:ascii="Times New Roman" w:hAnsi="Times New Roman" w:cs="Times New Roman"/>
+          <w:color w:val="000000"/>
+          <w:sz w:val="24"/>
+          <w:szCs w:val="24"/>
+        </w:rPr>
+        <w:t>s</w:t>
+      </w:r>
+      <w:proofErr w:type="spellEnd"/>
+      <w:r>
+        <w:rPr>
+          <w:rFonts w:ascii="Times New Roman" w:hAnsi="Times New Roman" w:cs="Times New Roman"/>
+          <w:color w:val="000000"/>
+          <w:sz w:val="24"/>
+          <w:szCs w:val="24"/>
+        </w:rPr>
+        <w:t xml:space="preserve"> the inertial component</w:t>
+      </w:r>
+    </w:p>
+    <w:p>
+      <w:pPr>
+        <w:pStyle w:val="ListParagraph"/>
+        <w:numPr>
+          <w:ilvl w:val="0"/>
+          <w:numId w:val="6"/>
+        </w:numPr>
+        <w:spacing w:line="480" w:lineRule="auto"/>
+        <w:jc w:val="both"/>
+        <w:rPr>
+          <w:rFonts w:ascii="Times New Roman" w:hAnsi="Times New Roman" w:cs="Times New Roman"/>
+          <w:color w:val="000000"/>
+          <w:sz w:val="24"/>
+          <w:szCs w:val="24"/>
+        </w:rPr>
+      </w:pPr>
+      <m:oMath>
+        <m:sSub>
+          <m:sSubPr>
+            <m:ctrlPr>
+              <w:rPr>
+                <w:rFonts w:ascii="Cambria Math" w:hAnsi="Cambria Math" w:cs="Times New Roman"/>
+                <w:i/>
+                <w:color w:val="000000"/>
+                <w:sz w:val="24"/>
+                <w:szCs w:val="24"/>
+              </w:rPr>
+            </m:ctrlPr>
+          </m:sSubPr>
+          <m:e>
+            <m:sSub>
+              <m:sSubPr>
+                <m:ctrlPr>
+                  <w:rPr>
+                    <w:rFonts w:ascii="Cambria Math" w:hAnsi="Cambria Math" w:cs="Times New Roman"/>
+                    <w:i/>
+                    <w:color w:val="000000"/>
+                    <w:sz w:val="24"/>
+                    <w:szCs w:val="24"/>
+                  </w:rPr>
+                </m:ctrlPr>
+              </m:sSubPr>
+              <m:e>
+                <m:r>
+                  <w:rPr>
+                    <w:rFonts w:ascii="Cambria Math" w:hAnsi="Cambria Math" w:cs="Times New Roman"/>
+                    <w:color w:val="000000"/>
+                    <w:sz w:val="24"/>
+                    <w:szCs w:val="24"/>
+                  </w:rPr>
+                  <m:t>c</m:t>
+                </m:r>
+              </m:e>
+              <m:sub>
+                <m:r>
+                  <w:rPr>
+                    <w:rFonts w:ascii="Cambria Math" w:hAnsi="Cambria Math" w:cs="Times New Roman"/>
+                    <w:color w:val="000000"/>
+                    <w:sz w:val="24"/>
+                    <w:szCs w:val="24"/>
+                  </w:rPr>
+                  <m:t>1</m:t>
+                </m:r>
+              </m:sub>
+            </m:sSub>
+            <m:r>
+              <w:rPr>
+                <w:rFonts w:ascii="Cambria Math" w:hAnsi="Cambria Math" w:cs="Times New Roman"/>
+                <w:color w:val="000000"/>
+                <w:sz w:val="24"/>
+                <w:szCs w:val="24"/>
+              </w:rPr>
+              <m:t>r</m:t>
+            </m:r>
+          </m:e>
+          <m:sub>
+            <m:r>
+              <w:rPr>
+                <w:rFonts w:ascii="Cambria Math" w:hAnsi="Cambria Math" w:cs="Times New Roman"/>
+                <w:color w:val="000000"/>
+                <w:sz w:val="24"/>
+                <w:szCs w:val="24"/>
+              </w:rPr>
+              <m:t>1</m:t>
+            </m:r>
+          </m:sub>
+        </m:sSub>
+        <m:r>
+          <w:rPr>
+            <w:rFonts w:ascii="Cambria Math" w:hAnsi="Cambria Math" w:cs="Times New Roman"/>
+            <w:color w:val="000000"/>
+            <w:sz w:val="24"/>
+            <w:szCs w:val="24"/>
+          </w:rPr>
+          <m:t xml:space="preserve"> </m:t>
+        </m:r>
+        <m:d>
+          <m:dPr>
+            <m:ctrlPr>
+              <w:rPr>
+                <w:rFonts w:ascii="Cambria Math" w:eastAsiaTheme="minorEastAsia" w:hAnsi="Cambria Math" w:cs="Times New Roman"/>
+                <w:i/>
+                <w:color w:val="000000"/>
+                <w:sz w:val="24"/>
+                <w:szCs w:val="24"/>
+                <w:vertAlign w:val="superscript"/>
+              </w:rPr>
+            </m:ctrlPr>
+          </m:dPr>
+          <m:e>
+            <m:sSubSup>
+              <m:sSubSupPr>
+                <m:ctrlPr>
+                  <w:rPr>
+                    <w:rFonts w:ascii="Cambria Math" w:hAnsi="Cambria Math" w:cs="Times New Roman"/>
+                    <w:i/>
+                    <w:color w:val="000000"/>
+                    <w:sz w:val="24"/>
+                    <w:szCs w:val="24"/>
+                    <w:vertAlign w:val="superscript"/>
+                  </w:rPr>
+                </m:ctrlPr>
+              </m:sSubSupPr>
+              <m:e>
+                <m:r>
+                  <w:rPr>
+                    <w:rFonts w:ascii="Cambria Math" w:hAnsi="Cambria Math" w:cs="Times New Roman"/>
+                    <w:color w:val="000000"/>
+                    <w:sz w:val="24"/>
+                    <w:szCs w:val="24"/>
+                    <w:vertAlign w:val="superscript"/>
+                  </w:rPr>
+                  <m:t>p</m:t>
+                </m:r>
+              </m:e>
+              <m:sub>
+                <m:r>
+                  <w:rPr>
+                    <w:rFonts w:ascii="Cambria Math" w:hAnsi="Cambria Math" w:cs="Times New Roman"/>
+                    <w:color w:val="000000"/>
+                    <w:sz w:val="24"/>
+                    <w:szCs w:val="24"/>
+                    <w:vertAlign w:val="superscript"/>
+                  </w:rPr>
+                  <m:t>k</m:t>
+                </m:r>
+              </m:sub>
+              <m:sup>
+                <m:r>
+                  <w:rPr>
+                    <w:rFonts w:ascii="Cambria Math" w:hAnsi="Cambria Math" w:cs="Times New Roman"/>
+                    <w:color w:val="000000"/>
+                    <w:sz w:val="24"/>
+                    <w:szCs w:val="24"/>
+                    <w:vertAlign w:val="superscript"/>
+                  </w:rPr>
+                  <m:t>i</m:t>
+                </m:r>
+              </m:sup>
+            </m:sSubSup>
+            <m:r>
+              <w:rPr>
+                <w:rFonts w:ascii="Cambria Math" w:eastAsiaTheme="minorEastAsia" w:hAnsi="Cambria Math" w:cs="Times New Roman"/>
+                <w:color w:val="000000"/>
+                <w:sz w:val="24"/>
+                <w:szCs w:val="24"/>
+                <w:vertAlign w:val="superscript"/>
+              </w:rPr>
+              <m:t xml:space="preserve"> +  </m:t>
+            </m:r>
+            <m:sSubSup>
+              <m:sSubSupPr>
+                <m:ctrlPr>
+                  <w:rPr>
+                    <w:rFonts w:ascii="Cambria Math" w:hAnsi="Cambria Math" w:cs="Times New Roman"/>
+                    <w:i/>
+                    <w:color w:val="000000"/>
+                    <w:sz w:val="24"/>
+                    <w:szCs w:val="24"/>
+                    <w:vertAlign w:val="superscript"/>
+                  </w:rPr>
+                </m:ctrlPr>
+              </m:sSubSupPr>
+              <m:e>
+                <m:r>
+                  <w:rPr>
+                    <w:rFonts w:ascii="Cambria Math" w:hAnsi="Cambria Math" w:cs="Times New Roman"/>
+                    <w:color w:val="000000"/>
+                    <w:sz w:val="24"/>
+                    <w:szCs w:val="24"/>
+                    <w:vertAlign w:val="superscript"/>
+                  </w:rPr>
+                  <m:t>x</m:t>
+                </m:r>
+              </m:e>
+              <m:sub>
+                <m:r>
+                  <w:rPr>
+                    <w:rFonts w:ascii="Cambria Math" w:hAnsi="Cambria Math" w:cs="Times New Roman"/>
+                    <w:color w:val="000000"/>
+                    <w:sz w:val="24"/>
+                    <w:szCs w:val="24"/>
+                    <w:vertAlign w:val="superscript"/>
+                  </w:rPr>
+                  <m:t>k</m:t>
+                </m:r>
+              </m:sub>
+              <m:sup>
+                <m:r>
+                  <w:rPr>
+                    <w:rFonts w:ascii="Cambria Math" w:hAnsi="Cambria Math" w:cs="Times New Roman"/>
+                    <w:color w:val="000000"/>
+                    <w:sz w:val="24"/>
+                    <w:szCs w:val="24"/>
+                    <w:vertAlign w:val="superscript"/>
+                  </w:rPr>
+                  <m:t>i</m:t>
+                </m:r>
+              </m:sup>
+            </m:sSubSup>
+          </m:e>
+        </m:d>
+      </m:oMath>
+      <w:r>
+        <w:rPr>
+          <w:rFonts w:ascii="Times New Roman" w:eastAsiaTheme="minorEastAsia" w:hAnsi="Times New Roman" w:cs="Times New Roman"/>
+          <w:color w:val="000000"/>
+          <w:sz w:val="24"/>
+          <w:szCs w:val="24"/>
+          <w:vertAlign w:val="superscript"/>
+        </w:rPr>
+        <w:t xml:space="preserve">  </w:t>
+      </w:r>
+      <w:r>
+        <w:rPr>
+          <w:rFonts w:ascii="Times New Roman" w:hAnsi="Times New Roman" w:cs="Times New Roman"/>
+          <w:color w:val="000000"/>
+          <w:sz w:val="24"/>
+          <w:szCs w:val="24"/>
+        </w:rPr>
+        <w:t xml:space="preserve"> is the cognitive component.</w:t>
+      </w:r>
+    </w:p>
+    <w:p>
+      <w:pPr>
+        <w:pStyle w:val="ListParagraph"/>
+        <w:numPr>
+          <w:ilvl w:val="0"/>
+          <w:numId w:val="6"/>
+        </w:numPr>
+        <w:spacing w:line="480" w:lineRule="auto"/>
+        <w:jc w:val="both"/>
+        <w:rPr>
+          <w:rFonts w:ascii="Times New Roman" w:hAnsi="Times New Roman" w:cs="Times New Roman"/>
+          <w:color w:val="000000"/>
+          <w:sz w:val="24"/>
+          <w:szCs w:val="24"/>
+        </w:rPr>
+      </w:pPr>
+      <m:oMath>
+        <m:sSub>
+          <m:sSubPr>
+            <m:ctrlPr>
+              <w:rPr>
+                <w:rFonts w:ascii="Cambria Math" w:hAnsi="Cambria Math" w:cs="Times New Roman"/>
+                <w:i/>
+                <w:color w:val="000000"/>
+                <w:sz w:val="24"/>
+                <w:szCs w:val="24"/>
+              </w:rPr>
+            </m:ctrlPr>
+          </m:sSubPr>
+          <m:e>
+            <m:sSub>
+              <m:sSubPr>
+                <m:ctrlPr>
+                  <w:rPr>
+                    <w:rFonts w:ascii="Cambria Math" w:hAnsi="Cambria Math" w:cs="Times New Roman"/>
+                    <w:i/>
+                    <w:color w:val="000000"/>
+                    <w:sz w:val="24"/>
+                    <w:szCs w:val="24"/>
+                  </w:rPr>
+                </m:ctrlPr>
+              </m:sSubPr>
+              <m:e>
+                <m:r>
+                  <w:rPr>
+                    <w:rFonts w:ascii="Cambria Math" w:hAnsi="Cambria Math" w:cs="Times New Roman"/>
+                    <w:color w:val="000000"/>
+                    <w:sz w:val="24"/>
+                    <w:szCs w:val="24"/>
+                  </w:rPr>
+                  <m:t>c</m:t>
+                </m:r>
+              </m:e>
+              <m:sub>
+                <m:r>
+                  <w:rPr>
+                    <w:rFonts w:ascii="Cambria Math" w:hAnsi="Cambria Math" w:cs="Times New Roman"/>
+                    <w:color w:val="000000"/>
+                    <w:sz w:val="24"/>
+                    <w:szCs w:val="24"/>
+                  </w:rPr>
+                  <m:t>2</m:t>
+                </m:r>
+              </m:sub>
+            </m:sSub>
+            <m:r>
+              <w:rPr>
+                <w:rFonts w:ascii="Cambria Math" w:hAnsi="Cambria Math" w:cs="Times New Roman"/>
+                <w:color w:val="000000"/>
+                <w:sz w:val="24"/>
+                <w:szCs w:val="24"/>
+              </w:rPr>
+              <m:t>r</m:t>
+            </m:r>
+          </m:e>
+          <m:sub>
+            <m:r>
+              <w:rPr>
+                <w:rFonts w:ascii="Cambria Math" w:hAnsi="Cambria Math" w:cs="Times New Roman"/>
+                <w:color w:val="000000"/>
+                <w:sz w:val="24"/>
+                <w:szCs w:val="24"/>
+              </w:rPr>
+              <m:t xml:space="preserve">2  </m:t>
+            </m:r>
+          </m:sub>
+        </m:sSub>
+        <m:d>
+          <m:dPr>
+            <m:ctrlPr>
+              <w:rPr>
+                <w:rFonts w:ascii="Cambria Math" w:eastAsiaTheme="minorEastAsia" w:hAnsi="Cambria Math" w:cs="Times New Roman"/>
+                <w:i/>
+                <w:color w:val="000000"/>
+                <w:sz w:val="24"/>
+                <w:szCs w:val="24"/>
+                <w:vertAlign w:val="superscript"/>
+              </w:rPr>
+            </m:ctrlPr>
+          </m:dPr>
+          <m:e>
+            <m:sSubSup>
+              <m:sSubSupPr>
+                <m:ctrlPr>
+                  <w:rPr>
+                    <w:rFonts w:ascii="Cambria Math" w:hAnsi="Cambria Math" w:cs="Times New Roman"/>
+                    <w:i/>
+                    <w:color w:val="000000"/>
+                    <w:sz w:val="24"/>
+                    <w:szCs w:val="24"/>
+                    <w:vertAlign w:val="superscript"/>
+                  </w:rPr>
+                </m:ctrlPr>
+              </m:sSubSupPr>
+              <m:e>
+                <m:r>
+                  <w:rPr>
+                    <w:rFonts w:ascii="Cambria Math" w:hAnsi="Cambria Math" w:cs="Times New Roman"/>
+                    <w:color w:val="000000"/>
+                    <w:sz w:val="24"/>
+                    <w:szCs w:val="24"/>
+                    <w:vertAlign w:val="superscript"/>
+                  </w:rPr>
+                  <m:t>p</m:t>
+                </m:r>
+              </m:e>
+              <m:sub>
+                <m:r>
+                  <w:rPr>
+                    <w:rFonts w:ascii="Cambria Math" w:hAnsi="Cambria Math" w:cs="Times New Roman"/>
+                    <w:color w:val="000000"/>
+                    <w:sz w:val="24"/>
+                    <w:szCs w:val="24"/>
+                    <w:vertAlign w:val="superscript"/>
+                  </w:rPr>
+                  <m:t>k</m:t>
+                </m:r>
+              </m:sub>
+              <m:sup>
+                <m:r>
+                  <w:rPr>
+                    <w:rFonts w:ascii="Cambria Math" w:hAnsi="Cambria Math" w:cs="Times New Roman"/>
+                    <w:color w:val="000000"/>
+                    <w:sz w:val="24"/>
+                    <w:szCs w:val="24"/>
+                    <w:vertAlign w:val="superscript"/>
+                  </w:rPr>
+                  <m:t>g</m:t>
+                </m:r>
+              </m:sup>
+            </m:sSubSup>
+            <m:r>
+              <w:rPr>
+                <w:rFonts w:ascii="Cambria Math" w:eastAsiaTheme="minorEastAsia" w:hAnsi="Cambria Math" w:cs="Times New Roman"/>
+                <w:color w:val="000000"/>
+                <w:sz w:val="24"/>
+                <w:szCs w:val="24"/>
+                <w:vertAlign w:val="superscript"/>
+              </w:rPr>
+              <m:t xml:space="preserve"> +  </m:t>
+            </m:r>
+            <m:sSubSup>
+              <m:sSubSupPr>
+                <m:ctrlPr>
+                  <w:rPr>
+                    <w:rFonts w:ascii="Cambria Math" w:hAnsi="Cambria Math" w:cs="Times New Roman"/>
+                    <w:i/>
+                    <w:color w:val="000000"/>
+                    <w:sz w:val="24"/>
+                    <w:szCs w:val="24"/>
+                    <w:vertAlign w:val="superscript"/>
+                  </w:rPr>
+                </m:ctrlPr>
+              </m:sSubSupPr>
+              <m:e>
+                <m:r>
+                  <w:rPr>
+                    <w:rFonts w:ascii="Cambria Math" w:hAnsi="Cambria Math" w:cs="Times New Roman"/>
+                    <w:color w:val="000000"/>
+                    <w:sz w:val="24"/>
+                    <w:szCs w:val="24"/>
+                    <w:vertAlign w:val="superscript"/>
+                  </w:rPr>
+                  <m:t>x</m:t>
+                </m:r>
+              </m:e>
+              <m:sub>
+                <m:r>
+                  <w:rPr>
+                    <w:rFonts w:ascii="Cambria Math" w:hAnsi="Cambria Math" w:cs="Times New Roman"/>
+                    <w:color w:val="000000"/>
+                    <w:sz w:val="24"/>
+                    <w:szCs w:val="24"/>
+                    <w:vertAlign w:val="superscript"/>
+                  </w:rPr>
+                  <m:t>k</m:t>
+                </m:r>
+              </m:sub>
+              <m:sup>
+                <m:r>
+                  <w:rPr>
+                    <w:rFonts w:ascii="Cambria Math" w:hAnsi="Cambria Math" w:cs="Times New Roman"/>
+                    <w:color w:val="000000"/>
+                    <w:sz w:val="24"/>
+                    <w:szCs w:val="24"/>
+                    <w:vertAlign w:val="superscript"/>
+                  </w:rPr>
+                  <m:t>i</m:t>
+                </m:r>
+              </m:sup>
+            </m:sSubSup>
+          </m:e>
+        </m:d>
+      </m:oMath>
+      <w:r>
+        <w:rPr>
+          <w:rFonts w:ascii="Times New Roman" w:eastAsiaTheme="minorEastAsia" w:hAnsi="Times New Roman" w:cs="Times New Roman"/>
+          <w:color w:val="000000"/>
+          <w:sz w:val="24"/>
+          <w:szCs w:val="24"/>
+          <w:vertAlign w:val="superscript"/>
+        </w:rPr>
+        <w:t xml:space="preserve">    </w:t>
+      </w:r>
+      <w:proofErr w:type="gramStart"/>
+      <w:r>
+        <w:rPr>
+          <w:rFonts w:ascii="Times New Roman" w:hAnsi="Times New Roman" w:cs="Times New Roman"/>
+          <w:color w:val="000000"/>
+          <w:sz w:val="24"/>
+          <w:szCs w:val="24"/>
+        </w:rPr>
+        <w:t>is</w:t>
+      </w:r>
+      <w:proofErr w:type="gramEnd"/>
+      <w:r>
+        <w:rPr>
+          <w:rFonts w:ascii="Times New Roman" w:hAnsi="Times New Roman" w:cs="Times New Roman"/>
+          <w:color w:val="000000"/>
+          <w:sz w:val="24"/>
+          <w:szCs w:val="24"/>
+        </w:rPr>
+        <w:t xml:space="preserve"> the cognitive component.</w:t>
+      </w:r>
+    </w:p>
+    <w:p>
+      <w:pPr>
+        <w:spacing w:line="480" w:lineRule="auto"/>
+        <w:jc w:val="both"/>
+        <w:rPr>
+          <w:rFonts w:ascii="Times New Roman" w:hAnsi="Times New Roman" w:cs="Times New Roman"/>
+          <w:color w:val="000000"/>
+          <w:sz w:val="24"/>
+          <w:szCs w:val="24"/>
+        </w:rPr>
+      </w:pPr>
+      <w:r>
+        <w:rPr>
+          <w:rFonts w:ascii="Times New Roman" w:hAnsi="Times New Roman" w:cs="Times New Roman"/>
+          <w:sz w:val="24"/>
+          <w:szCs w:val="24"/>
+        </w:rPr>
+        <w:t xml:space="preserve">The first equation for position of particle tells </w:t>
+      </w:r>
+      <w:r>
+        <w:rPr>
+          <w:rFonts w:ascii="Times New Roman" w:hAnsi="Times New Roman" w:cs="Times New Roman"/>
+          <w:color w:val="000000"/>
+          <w:sz w:val="24"/>
+          <w:szCs w:val="24"/>
+        </w:rPr>
+        <w:t>that the next day’s position of individual particle is calculated by summing today’s position of particle and its velocity for the next day. Then, in order to calculate particle’s velocity for next day, the inertial component, the cognitive component and the social component are summed up</w:t>
+      </w:r>
+      <w:r>
+        <w:rPr>
+          <w:rFonts w:ascii="Times New Roman" w:hAnsi="Times New Roman" w:cs="Times New Roman"/>
+          <w:color w:val="000000"/>
+          <w:sz w:val="24"/>
+          <w:szCs w:val="24"/>
+        </w:rPr>
+        <w:t xml:space="preserve"> in second equation</w:t>
+      </w:r>
+      <w:r>
+        <w:rPr>
+          <w:rFonts w:ascii="Times New Roman" w:hAnsi="Times New Roman" w:cs="Times New Roman"/>
+          <w:color w:val="000000"/>
+          <w:sz w:val="24"/>
+          <w:szCs w:val="24"/>
+        </w:rPr>
+        <w:t xml:space="preserve">. </w:t>
+      </w:r>
+      <w:r>
+        <w:rPr>
+          <w:rFonts w:ascii="Times New Roman" w:hAnsi="Times New Roman" w:cs="Times New Roman"/>
+          <w:color w:val="000000"/>
+          <w:sz w:val="24"/>
+          <w:szCs w:val="24"/>
+        </w:rPr>
+        <w:t xml:space="preserve">In this equation, </w:t>
+      </w:r>
+      <m:oMath>
+        <m:d>
+          <m:dPr>
+            <m:ctrlPr>
+              <w:rPr>
+                <w:rFonts w:ascii="Cambria Math" w:eastAsiaTheme="minorEastAsia" w:hAnsi="Cambria Math" w:cs="Times New Roman"/>
+                <w:i/>
+                <w:color w:val="000000"/>
+                <w:sz w:val="24"/>
+                <w:szCs w:val="24"/>
+                <w:vertAlign w:val="superscript"/>
+              </w:rPr>
+            </m:ctrlPr>
+          </m:dPr>
+          <m:e>
+            <m:sSubSup>
+              <m:sSubSupPr>
+                <m:ctrlPr>
+                  <w:rPr>
+                    <w:rFonts w:ascii="Cambria Math" w:hAnsi="Cambria Math" w:cs="Times New Roman"/>
+                    <w:i/>
+                    <w:color w:val="000000"/>
+                    <w:sz w:val="24"/>
+                    <w:szCs w:val="24"/>
+                    <w:vertAlign w:val="superscript"/>
+                  </w:rPr>
+                </m:ctrlPr>
+              </m:sSubSupPr>
+              <m:e>
+                <m:r>
+                  <w:rPr>
+                    <w:rFonts w:ascii="Cambria Math" w:hAnsi="Cambria Math" w:cs="Times New Roman"/>
+                    <w:color w:val="000000"/>
+                    <w:sz w:val="24"/>
+                    <w:szCs w:val="24"/>
+                    <w:vertAlign w:val="superscript"/>
+                  </w:rPr>
+                  <m:t>p</m:t>
+                </m:r>
+              </m:e>
+              <m:sub>
+                <m:r>
+                  <w:rPr>
+                    <w:rFonts w:ascii="Cambria Math" w:hAnsi="Cambria Math" w:cs="Times New Roman"/>
+                    <w:color w:val="000000"/>
+                    <w:sz w:val="24"/>
+                    <w:szCs w:val="24"/>
+                    <w:vertAlign w:val="superscript"/>
+                  </w:rPr>
+                  <m:t>k</m:t>
+                </m:r>
+              </m:sub>
+              <m:sup>
+                <m:r>
+                  <w:rPr>
+                    <w:rFonts w:ascii="Cambria Math" w:hAnsi="Cambria Math" w:cs="Times New Roman"/>
+                    <w:color w:val="000000"/>
+                    <w:sz w:val="24"/>
+                    <w:szCs w:val="24"/>
+                    <w:vertAlign w:val="superscript"/>
+                  </w:rPr>
+                  <m:t>i</m:t>
+                </m:r>
+              </m:sup>
+            </m:sSubSup>
+            <m:r>
+              <w:rPr>
+                <w:rFonts w:ascii="Cambria Math" w:eastAsiaTheme="minorEastAsia" w:hAnsi="Cambria Math" w:cs="Times New Roman"/>
+                <w:color w:val="000000"/>
+                <w:sz w:val="24"/>
+                <w:szCs w:val="24"/>
+                <w:vertAlign w:val="superscript"/>
+              </w:rPr>
+              <m:t xml:space="preserve"> +  </m:t>
+            </m:r>
+            <m:sSubSup>
+              <m:sSubSupPr>
+                <m:ctrlPr>
+                  <w:rPr>
+                    <w:rFonts w:ascii="Cambria Math" w:hAnsi="Cambria Math" w:cs="Times New Roman"/>
+                    <w:i/>
+                    <w:color w:val="000000"/>
+                    <w:sz w:val="24"/>
+                    <w:szCs w:val="24"/>
+                    <w:vertAlign w:val="superscript"/>
+                  </w:rPr>
+                </m:ctrlPr>
+              </m:sSubSupPr>
+              <m:e>
+                <m:r>
+                  <w:rPr>
+                    <w:rFonts w:ascii="Cambria Math" w:hAnsi="Cambria Math" w:cs="Times New Roman"/>
+                    <w:color w:val="000000"/>
+                    <w:sz w:val="24"/>
+                    <w:szCs w:val="24"/>
+                    <w:vertAlign w:val="superscript"/>
+                  </w:rPr>
+                  <m:t>x</m:t>
+                </m:r>
+              </m:e>
+              <m:sub>
+                <m:r>
+                  <w:rPr>
+                    <w:rFonts w:ascii="Cambria Math" w:hAnsi="Cambria Math" w:cs="Times New Roman"/>
+                    <w:color w:val="000000"/>
+                    <w:sz w:val="24"/>
+                    <w:szCs w:val="24"/>
+                    <w:vertAlign w:val="superscript"/>
+                  </w:rPr>
+                  <m:t>k</m:t>
+                </m:r>
+              </m:sub>
+              <m:sup>
+                <m:r>
+                  <w:rPr>
+                    <w:rFonts w:ascii="Cambria Math" w:hAnsi="Cambria Math" w:cs="Times New Roman"/>
+                    <w:color w:val="000000"/>
+                    <w:sz w:val="24"/>
+                    <w:szCs w:val="24"/>
+                    <w:vertAlign w:val="superscript"/>
+                  </w:rPr>
+                  <m:t>i</m:t>
+                </m:r>
+              </m:sup>
+            </m:sSubSup>
+          </m:e>
+        </m:d>
+      </m:oMath>
+      <w:r>
+        <w:rPr>
+          <w:rFonts w:ascii="Times New Roman" w:eastAsiaTheme="minorEastAsia" w:hAnsi="Times New Roman" w:cs="Times New Roman"/>
+          <w:color w:val="000000"/>
+          <w:sz w:val="24"/>
+          <w:szCs w:val="24"/>
+          <w:vertAlign w:val="superscript"/>
+        </w:rPr>
+        <w:t xml:space="preserve"> </w:t>
+      </w:r>
+      <w:r>
+        <w:rPr>
+          <w:rFonts w:ascii="Times New Roman" w:hAnsi="Times New Roman" w:cs="Times New Roman"/>
+          <w:color w:val="000000"/>
+          <w:sz w:val="24"/>
+          <w:szCs w:val="24"/>
+        </w:rPr>
+        <w:t xml:space="preserve"> gives distance to the personal best and </w:t>
+      </w:r>
+      <m:oMath>
+        <m:d>
+          <m:dPr>
+            <m:ctrlPr>
+              <w:rPr>
+                <w:rFonts w:ascii="Cambria Math" w:eastAsiaTheme="minorEastAsia" w:hAnsi="Cambria Math" w:cs="Times New Roman"/>
+                <w:i/>
+                <w:color w:val="000000"/>
+                <w:sz w:val="24"/>
+                <w:szCs w:val="24"/>
+                <w:vertAlign w:val="superscript"/>
+              </w:rPr>
+            </m:ctrlPr>
+          </m:dPr>
+          <m:e>
+            <m:sSubSup>
+              <m:sSubSupPr>
+                <m:ctrlPr>
+                  <w:rPr>
+                    <w:rFonts w:ascii="Cambria Math" w:hAnsi="Cambria Math" w:cs="Times New Roman"/>
+                    <w:i/>
+                    <w:color w:val="000000"/>
+                    <w:sz w:val="24"/>
+                    <w:szCs w:val="24"/>
+                    <w:vertAlign w:val="superscript"/>
+                  </w:rPr>
+                </m:ctrlPr>
+              </m:sSubSupPr>
+              <m:e>
+                <m:r>
+                  <w:rPr>
+                    <w:rFonts w:ascii="Cambria Math" w:hAnsi="Cambria Math" w:cs="Times New Roman"/>
+                    <w:color w:val="000000"/>
+                    <w:sz w:val="24"/>
+                    <w:szCs w:val="24"/>
+                    <w:vertAlign w:val="superscript"/>
+                  </w:rPr>
+                  <m:t>p</m:t>
+                </m:r>
+              </m:e>
+              <m:sub>
+                <m:r>
+                  <w:rPr>
+                    <w:rFonts w:ascii="Cambria Math" w:hAnsi="Cambria Math" w:cs="Times New Roman"/>
+                    <w:color w:val="000000"/>
+                    <w:sz w:val="24"/>
+                    <w:szCs w:val="24"/>
+                    <w:vertAlign w:val="superscript"/>
+                  </w:rPr>
+                  <m:t>k</m:t>
+                </m:r>
+              </m:sub>
+              <m:sup>
+                <m:r>
+                  <w:rPr>
+                    <w:rFonts w:ascii="Cambria Math" w:hAnsi="Cambria Math" w:cs="Times New Roman"/>
+                    <w:color w:val="000000"/>
+                    <w:sz w:val="24"/>
+                    <w:szCs w:val="24"/>
+                    <w:vertAlign w:val="superscript"/>
+                  </w:rPr>
+                  <m:t>g</m:t>
+                </m:r>
+              </m:sup>
+            </m:sSubSup>
+            <m:r>
+              <w:rPr>
+                <w:rFonts w:ascii="Cambria Math" w:eastAsiaTheme="minorEastAsia" w:hAnsi="Cambria Math" w:cs="Times New Roman"/>
+                <w:color w:val="000000"/>
+                <w:sz w:val="24"/>
+                <w:szCs w:val="24"/>
+                <w:vertAlign w:val="superscript"/>
+              </w:rPr>
+              <m:t xml:space="preserve"> +  </m:t>
+            </m:r>
+            <m:sSubSup>
+              <m:sSubSupPr>
+                <m:ctrlPr>
+                  <w:rPr>
+                    <w:rFonts w:ascii="Cambria Math" w:hAnsi="Cambria Math" w:cs="Times New Roman"/>
+                    <w:i/>
+                    <w:color w:val="000000"/>
+                    <w:sz w:val="24"/>
+                    <w:szCs w:val="24"/>
+                    <w:vertAlign w:val="superscript"/>
+                  </w:rPr>
+                </m:ctrlPr>
+              </m:sSubSupPr>
+              <m:e>
+                <m:r>
+                  <w:rPr>
+                    <w:rFonts w:ascii="Cambria Math" w:hAnsi="Cambria Math" w:cs="Times New Roman"/>
+                    <w:color w:val="000000"/>
+                    <w:sz w:val="24"/>
+                    <w:szCs w:val="24"/>
+                    <w:vertAlign w:val="superscript"/>
+                  </w:rPr>
+                  <m:t>x</m:t>
+                </m:r>
+              </m:e>
+              <m:sub>
+                <m:r>
+                  <w:rPr>
+                    <w:rFonts w:ascii="Cambria Math" w:hAnsi="Cambria Math" w:cs="Times New Roman"/>
+                    <w:color w:val="000000"/>
+                    <w:sz w:val="24"/>
+                    <w:szCs w:val="24"/>
+                    <w:vertAlign w:val="superscript"/>
+                  </w:rPr>
+                  <m:t>k</m:t>
+                </m:r>
+              </m:sub>
+              <m:sup>
+                <m:r>
+                  <w:rPr>
+                    <w:rFonts w:ascii="Cambria Math" w:hAnsi="Cambria Math" w:cs="Times New Roman"/>
+                    <w:color w:val="000000"/>
+                    <w:sz w:val="24"/>
+                    <w:szCs w:val="24"/>
+                    <w:vertAlign w:val="superscript"/>
+                  </w:rPr>
+                  <m:t>i</m:t>
+                </m:r>
+              </m:sup>
+            </m:sSubSup>
+          </m:e>
+        </m:d>
+        <m:r>
+          <w:rPr>
+            <w:rFonts w:ascii="Cambria Math" w:eastAsiaTheme="minorEastAsia" w:hAnsi="Cambria Math" w:cs="Times New Roman"/>
+            <w:color w:val="000000"/>
+            <w:sz w:val="24"/>
+            <w:szCs w:val="24"/>
+            <w:vertAlign w:val="superscript"/>
+          </w:rPr>
+          <m:t xml:space="preserve"> </m:t>
+        </m:r>
+      </m:oMath>
+      <w:r>
+        <w:rPr>
+          <w:rFonts w:ascii="Times New Roman" w:hAnsi="Times New Roman" w:cs="Times New Roman"/>
+          <w:color w:val="000000"/>
+          <w:sz w:val="24"/>
+          <w:szCs w:val="24"/>
+        </w:rPr>
+        <w:t xml:space="preserve">gives distance to the global best. </w:t>
+      </w:r>
+      <w:r>
+        <w:rPr>
+          <w:rFonts w:ascii="Times New Roman" w:hAnsi="Times New Roman" w:cs="Times New Roman"/>
+          <w:color w:val="000000"/>
+          <w:sz w:val="24"/>
+          <w:szCs w:val="24"/>
+        </w:rPr>
+        <w:t xml:space="preserve">The cognitive component helps particles in exploring the search space and the social component helps particles in exploiting the search space. </w:t>
+      </w:r>
+      <w:r>
+        <w:rPr>
+          <w:rFonts w:ascii="Times New Roman" w:hAnsi="Times New Roman" w:cs="Times New Roman"/>
+          <w:color w:val="000000"/>
+          <w:sz w:val="24"/>
+          <w:szCs w:val="24"/>
+        </w:rPr>
+        <w:t xml:space="preserve">Note </w:t>
+      </w:r>
+      <w:r>
+        <w:rPr>
+          <w:rFonts w:ascii="Times New Roman" w:hAnsi="Times New Roman" w:cs="Times New Roman"/>
+          <w:color w:val="000000"/>
+          <w:sz w:val="24"/>
+          <w:szCs w:val="24"/>
+        </w:rPr>
+        <w:t>that velocity in current day is used to calculate the velocity for next day and this is how it helps in deducing the position for next day.</w:t>
+      </w:r>
+    </w:p>
+    <w:p>
+      <w:pPr>
+        <w:spacing w:line="480" w:lineRule="auto"/>
+        <w:jc w:val="both"/>
+        <w:rPr>
+          <w:rFonts w:ascii="Times New Roman" w:hAnsi="Times New Roman" w:cs="Times New Roman"/>
           <w:b/>
           <w:color w:val="000000"/>
           <w:sz w:val="24"/>
@@ -1797,6 +3522,7 @@
           <w:color w:val="000000"/>
           <w:sz w:val="24"/>
           <w:szCs w:val="24"/>
+          <w:u w:val="single"/>
         </w:rPr>
       </w:pPr>
       <w:r>
@@ -1806,11 +3532,23 @@
           <w:sz w:val="24"/>
           <w:szCs w:val="24"/>
         </w:rPr>
-        <w:t>--------------------------------------- (Will add about tuning of Equations) -------------------------------</w:t>
+        <w:tab/>
+      </w:r>
+      <w:r>
+        <w:rPr>
+          <w:rFonts w:ascii="Times New Roman" w:hAnsi="Times New Roman" w:cs="Times New Roman"/>
+          <w:color w:val="000000"/>
+          <w:sz w:val="24"/>
+          <w:szCs w:val="24"/>
+          <w:u w:val="single"/>
+        </w:rPr>
+        <w:t>Analysis of inertia weight selection:</w:t>
       </w:r>
     </w:p>
     <w:p>
       <w:pPr>
+        <w:spacing w:line="480" w:lineRule="auto"/>
+        <w:jc w:val="both"/>
         <w:rPr>
           <w:rFonts w:ascii="Times New Roman" w:hAnsi="Times New Roman" w:cs="Times New Roman"/>
           <w:color w:val="000000"/>
@@ -1825,7 +3563,28 @@
           <w:sz w:val="24"/>
           <w:szCs w:val="24"/>
         </w:rPr>
-        <w:br w:type="page"/>
+        <w:tab/>
+        <w:t xml:space="preserve">The inertial parameter of PSO tunes the exploitation and exploration of </w:t>
+      </w:r>
+      <w:r>
+        <w:rPr>
+          <w:rFonts w:ascii="Times New Roman" w:hAnsi="Times New Roman" w:cs="Times New Roman"/>
+          <w:color w:val="000000"/>
+          <w:sz w:val="24"/>
+          <w:szCs w:val="24"/>
+        </w:rPr>
+        <w:t xml:space="preserve">particles and also shows the influence of previous velocity on the current velocity.  If w = 0, the velocity of particle depends on its personal best and global </w:t>
+      </w:r>
+      <w:bookmarkStart w:id="0" w:name="_GoBack"/>
+      <w:bookmarkEnd w:id="0"/>
+      <w:r>
+        <w:rPr>
+          <w:rFonts w:ascii="Times New Roman" w:hAnsi="Times New Roman" w:cs="Times New Roman"/>
+          <w:color w:val="000000"/>
+          <w:sz w:val="24"/>
+          <w:szCs w:val="24"/>
+        </w:rPr>
+        <w:t>best. On the other hand, if w ≠ 0, then the particle has the tendency of exploring new space. The larger the inertia weight, the greater the velocity and exploration rate will be. Similarly the smaller the inertial weight, the smaller the velocity and particle will tend to perform local exploitation.</w:t>
       </w:r>
     </w:p>
     <w:p>
@@ -1834,6 +3593,77 @@
         <w:jc w:val="both"/>
         <w:rPr>
           <w:rFonts w:ascii="Times New Roman" w:hAnsi="Times New Roman" w:cs="Times New Roman"/>
+          <w:color w:val="000000"/>
+          <w:sz w:val="24"/>
+          <w:szCs w:val="24"/>
+          <w:u w:val="single"/>
+        </w:rPr>
+      </w:pPr>
+      <w:r>
+        <w:rPr>
+          <w:rFonts w:ascii="Times New Roman" w:hAnsi="Times New Roman" w:cs="Times New Roman"/>
+          <w:color w:val="000000"/>
+          <w:sz w:val="24"/>
+          <w:szCs w:val="24"/>
+        </w:rPr>
+        <w:tab/>
+      </w:r>
+      <w:r>
+        <w:rPr>
+          <w:rFonts w:ascii="Times New Roman" w:hAnsi="Times New Roman" w:cs="Times New Roman"/>
+          <w:color w:val="000000"/>
+          <w:sz w:val="24"/>
+          <w:szCs w:val="24"/>
+          <w:u w:val="single"/>
+        </w:rPr>
+        <w:t xml:space="preserve">Analysis of </w:t>
+      </w:r>
+      <w:r>
+        <w:rPr>
+          <w:rFonts w:ascii="Times New Roman" w:hAnsi="Times New Roman" w:cs="Times New Roman"/>
+          <w:color w:val="000000"/>
+          <w:sz w:val="24"/>
+          <w:szCs w:val="24"/>
+          <w:u w:val="single"/>
+        </w:rPr>
+        <w:t xml:space="preserve">selection of </w:t>
+      </w:r>
+      <w:r>
+        <w:rPr>
+          <w:rFonts w:ascii="Times New Roman" w:hAnsi="Times New Roman" w:cs="Times New Roman"/>
+          <w:color w:val="000000"/>
+          <w:sz w:val="24"/>
+          <w:szCs w:val="24"/>
+          <w:u w:val="single"/>
+        </w:rPr>
+        <w:t>cognitive and social parameters:</w:t>
+      </w:r>
+    </w:p>
+    <w:p>
+      <w:pPr>
+        <w:rPr>
+          <w:rFonts w:ascii="Times New Roman" w:hAnsi="Times New Roman" w:cs="Times New Roman"/>
+          <w:color w:val="000000"/>
+          <w:sz w:val="24"/>
+          <w:szCs w:val="24"/>
+        </w:rPr>
+      </w:pPr>
+      <w:r>
+        <w:rPr>
+          <w:rFonts w:ascii="Times New Roman" w:hAnsi="Times New Roman" w:cs="Times New Roman"/>
+          <w:color w:val="000000"/>
+          <w:sz w:val="24"/>
+          <w:szCs w:val="24"/>
+        </w:rPr>
+        <w:br w:type="page"/>
+      </w:r>
+    </w:p>
+    <w:p>
+      <w:pPr>
+        <w:spacing w:line="480" w:lineRule="auto"/>
+        <w:jc w:val="both"/>
+        <w:rPr>
+          <w:rFonts w:ascii="Times New Roman" w:hAnsi="Times New Roman" w:cs="Times New Roman"/>
           <w:b/>
           <w:color w:val="000000"/>
           <w:sz w:val="24"/>
@@ -1841,8 +3671,6 @@
           <w:u w:val="single"/>
         </w:rPr>
       </w:pPr>
-      <w:bookmarkStart w:id="0" w:name="_GoBack"/>
-      <w:bookmarkEnd w:id="0"/>
     </w:p>
     <w:p>
       <w:pPr>
@@ -1947,7 +3775,7 @@
           <w:rPr>
             <w:noProof/>
           </w:rPr>
-          <w:t>3</w:t>
+          <w:t>4</w:t>
         </w:r>
         <w:r>
           <w:rPr>
@@ -2424,6 +4252,119 @@
     </w:lvl>
   </w:abstractNum>
   <w:abstractNum w:abstractNumId="4">
+    <w:nsid w:val="6E155FF5"/>
+    <w:multiLevelType w:val="hybridMultilevel"/>
+    <w:tmpl w:val="E49840F0"/>
+    <w:lvl w:ilvl="0" w:tplc="04090001">
+      <w:start w:val="1"/>
+      <w:numFmt w:val="bullet"/>
+      <w:lvlText w:val=""/>
+      <w:lvlJc w:val="left"/>
+      <w:pPr>
+        <w:ind w:left="2160" w:hanging="360"/>
+      </w:pPr>
+      <w:rPr>
+        <w:rFonts w:ascii="Symbol" w:hAnsi="Symbol" w:hint="default"/>
+      </w:rPr>
+    </w:lvl>
+    <w:lvl w:ilvl="1" w:tplc="04090003" w:tentative="1">
+      <w:start w:val="1"/>
+      <w:numFmt w:val="bullet"/>
+      <w:lvlText w:val="o"/>
+      <w:lvlJc w:val="left"/>
+      <w:pPr>
+        <w:ind w:left="2880" w:hanging="360"/>
+      </w:pPr>
+      <w:rPr>
+        <w:rFonts w:ascii="Courier New" w:hAnsi="Courier New" w:cs="Courier New" w:hint="default"/>
+      </w:rPr>
+    </w:lvl>
+    <w:lvl w:ilvl="2" w:tplc="04090005" w:tentative="1">
+      <w:start w:val="1"/>
+      <w:numFmt w:val="bullet"/>
+      <w:lvlText w:val=""/>
+      <w:lvlJc w:val="left"/>
+      <w:pPr>
+        <w:ind w:left="3600" w:hanging="360"/>
+      </w:pPr>
+      <w:rPr>
+        <w:rFonts w:ascii="Wingdings" w:hAnsi="Wingdings" w:hint="default"/>
+      </w:rPr>
+    </w:lvl>
+    <w:lvl w:ilvl="3" w:tplc="04090001" w:tentative="1">
+      <w:start w:val="1"/>
+      <w:numFmt w:val="bullet"/>
+      <w:lvlText w:val=""/>
+      <w:lvlJc w:val="left"/>
+      <w:pPr>
+        <w:ind w:left="4320" w:hanging="360"/>
+      </w:pPr>
+      <w:rPr>
+        <w:rFonts w:ascii="Symbol" w:hAnsi="Symbol" w:hint="default"/>
+      </w:rPr>
+    </w:lvl>
+    <w:lvl w:ilvl="4" w:tplc="04090003" w:tentative="1">
+      <w:start w:val="1"/>
+      <w:numFmt w:val="bullet"/>
+      <w:lvlText w:val="o"/>
+      <w:lvlJc w:val="left"/>
+      <w:pPr>
+        <w:ind w:left="5040" w:hanging="360"/>
+      </w:pPr>
+      <w:rPr>
+        <w:rFonts w:ascii="Courier New" w:hAnsi="Courier New" w:cs="Courier New" w:hint="default"/>
+      </w:rPr>
+    </w:lvl>
+    <w:lvl w:ilvl="5" w:tplc="04090005" w:tentative="1">
+      <w:start w:val="1"/>
+      <w:numFmt w:val="bullet"/>
+      <w:lvlText w:val=""/>
+      <w:lvlJc w:val="left"/>
+      <w:pPr>
+        <w:ind w:left="5760" w:hanging="360"/>
+      </w:pPr>
+      <w:rPr>
+        <w:rFonts w:ascii="Wingdings" w:hAnsi="Wingdings" w:hint="default"/>
+      </w:rPr>
+    </w:lvl>
+    <w:lvl w:ilvl="6" w:tplc="04090001" w:tentative="1">
+      <w:start w:val="1"/>
+      <w:numFmt w:val="bullet"/>
+      <w:lvlText w:val=""/>
+      <w:lvlJc w:val="left"/>
+      <w:pPr>
+        <w:ind w:left="6480" w:hanging="360"/>
+      </w:pPr>
+      <w:rPr>
+        <w:rFonts w:ascii="Symbol" w:hAnsi="Symbol" w:hint="default"/>
+      </w:rPr>
+    </w:lvl>
+    <w:lvl w:ilvl="7" w:tplc="04090003" w:tentative="1">
+      <w:start w:val="1"/>
+      <w:numFmt w:val="bullet"/>
+      <w:lvlText w:val="o"/>
+      <w:lvlJc w:val="left"/>
+      <w:pPr>
+        <w:ind w:left="7200" w:hanging="360"/>
+      </w:pPr>
+      <w:rPr>
+        <w:rFonts w:ascii="Courier New" w:hAnsi="Courier New" w:cs="Courier New" w:hint="default"/>
+      </w:rPr>
+    </w:lvl>
+    <w:lvl w:ilvl="8" w:tplc="04090005" w:tentative="1">
+      <w:start w:val="1"/>
+      <w:numFmt w:val="bullet"/>
+      <w:lvlText w:val=""/>
+      <w:lvlJc w:val="left"/>
+      <w:pPr>
+        <w:ind w:left="7920" w:hanging="360"/>
+      </w:pPr>
+      <w:rPr>
+        <w:rFonts w:ascii="Wingdings" w:hAnsi="Wingdings" w:hint="default"/>
+      </w:rPr>
+    </w:lvl>
+  </w:abstractNum>
+  <w:abstractNum w:abstractNumId="5">
     <w:nsid w:val="7E892FDA"/>
     <w:multiLevelType w:val="hybridMultilevel"/>
     <w:tmpl w:val="E272EE7C"/>
@@ -2570,13 +4511,16 @@
     <w:abstractNumId w:val="0"/>
   </w:num>
   <w:num w:numId="3">
-    <w:abstractNumId w:val="4"/>
+    <w:abstractNumId w:val="5"/>
   </w:num>
   <w:num w:numId="4">
     <w:abstractNumId w:val="3"/>
   </w:num>
   <w:num w:numId="5">
     <w:abstractNumId w:val="2"/>
+  </w:num>
+  <w:num w:numId="6">
+    <w:abstractNumId w:val="4"/>
   </w:num>
 </w:numbering>
 </file>
@@ -2745,6 +4689,7 @@
   <w:style w:type="character" w:default="1" w:styleId="DefaultParagraphFont">
     <w:name w:val="Default Paragraph Font"/>
     <w:uiPriority w:val="1"/>
+    <w:semiHidden/>
     <w:unhideWhenUsed/>
   </w:style>
   <w:style w:type="table" w:default="1" w:styleId="TableNormal">
@@ -2919,6 +4864,32 @@
       <w:szCs w:val="24"/>
     </w:rPr>
   </w:style>
+  <w:style w:type="table" w:styleId="TableGrid">
+    <w:name w:val="Table Grid"/>
+    <w:basedOn w:val="TableNormal"/>
+    <w:uiPriority w:val="59"/>
+    <w:rsid w:val="00F3676F"/>
+    <w:pPr>
+      <w:spacing w:after="0" w:line="240" w:lineRule="auto"/>
+    </w:pPr>
+    <w:tblPr>
+      <w:tblInd w:w="0" w:type="dxa"/>
+      <w:tblBorders>
+        <w:top w:val="single" w:sz="4" w:space="0" w:color="auto"/>
+        <w:left w:val="single" w:sz="4" w:space="0" w:color="auto"/>
+        <w:bottom w:val="single" w:sz="4" w:space="0" w:color="auto"/>
+        <w:right w:val="single" w:sz="4" w:space="0" w:color="auto"/>
+        <w:insideH w:val="single" w:sz="4" w:space="0" w:color="auto"/>
+        <w:insideV w:val="single" w:sz="4" w:space="0" w:color="auto"/>
+      </w:tblBorders>
+      <w:tblCellMar>
+        <w:top w:w="0" w:type="dxa"/>
+        <w:left w:w="108" w:type="dxa"/>
+        <w:bottom w:w="0" w:type="dxa"/>
+        <w:right w:w="108" w:type="dxa"/>
+      </w:tblCellMar>
+    </w:tblPr>
+  </w:style>
 </w:styles>
 </file>
 
@@ -3086,6 +5057,7 @@
   <w:style w:type="character" w:default="1" w:styleId="DefaultParagraphFont">
     <w:name w:val="Default Paragraph Font"/>
     <w:uiPriority w:val="1"/>
+    <w:semiHidden/>
     <w:unhideWhenUsed/>
   </w:style>
   <w:style w:type="table" w:default="1" w:styleId="TableNormal">
@@ -3260,291 +5232,24 @@
       <w:szCs w:val="24"/>
     </w:rPr>
   </w:style>
-</w:styles>
-</file>
-
-<file path=word/glossary/document.xml><?xml version="1.0" encoding="utf-8"?>
-<w:glossaryDocument xmlns:wpc="http://schemas.microsoft.com/office/word/2010/wordprocessingCanvas" xmlns:mc="http://schemas.openxmlformats.org/markup-compatibility/2006" xmlns:o="urn:schemas-microsoft-com:office:office" xmlns:r="http://schemas.openxmlformats.org/officeDocument/2006/relationships" xmlns:m="http://schemas.openxmlformats.org/officeDocument/2006/math" xmlns:v="urn:schemas-microsoft-com:vml" xmlns:wp14="http://schemas.microsoft.com/office/word/2010/wordprocessingDrawing" xmlns:wp="http://schemas.openxmlformats.org/drawingml/2006/wordprocessingDrawing" xmlns:w10="urn:schemas-microsoft-com:office:word" xmlns:w="http://schemas.openxmlformats.org/wordprocessingml/2006/main" xmlns:w14="http://schemas.microsoft.com/office/word/2010/wordml" xmlns:wpg="http://schemas.microsoft.com/office/word/2010/wordprocessingGroup" xmlns:wpi="http://schemas.microsoft.com/office/word/2010/wordprocessingInk" xmlns:wne="http://schemas.microsoft.com/office/word/2006/wordml" xmlns:wps="http://schemas.microsoft.com/office/word/2010/wordprocessingShape" mc:Ignorable="w14 wp14"/>
-</file>
-
-<file path=word/glossary/fontTable.xml><?xml version="1.0" encoding="utf-8"?>
-<w:fonts xmlns:mc="http://schemas.openxmlformats.org/markup-compatibility/2006" xmlns:r="http://schemas.openxmlformats.org/officeDocument/2006/relationships" xmlns:w="http://schemas.openxmlformats.org/wordprocessingml/2006/main" xmlns:w14="http://schemas.microsoft.com/office/word/2010/wordml" mc:Ignorable="w14">
-  <w:font w:name="Wingdings">
-    <w:panose1 w:val="05000000000000000000"/>
-    <w:charset w:val="02"/>
-    <w:family w:val="auto"/>
-    <w:pitch w:val="variable"/>
-    <w:sig w:usb0="00000000" w:usb1="10000000" w:usb2="00000000" w:usb3="00000000" w:csb0="80000000" w:csb1="00000000"/>
-  </w:font>
-  <w:font w:name="Times New Roman">
-    <w:panose1 w:val="02020603050405020304"/>
-    <w:charset w:val="00"/>
-    <w:family w:val="roman"/>
-    <w:pitch w:val="variable"/>
-    <w:sig w:usb0="E0002EFF" w:usb1="C000785B" w:usb2="00000009" w:usb3="00000000" w:csb0="000001FF" w:csb1="00000000"/>
-  </w:font>
-  <w:font w:name="Symbol">
-    <w:panose1 w:val="05050102010706020507"/>
-    <w:charset w:val="02"/>
-    <w:family w:val="roman"/>
-    <w:pitch w:val="variable"/>
-    <w:sig w:usb0="00000000" w:usb1="10000000" w:usb2="00000000" w:usb3="00000000" w:csb0="80000000" w:csb1="00000000"/>
-  </w:font>
-  <w:font w:name="Courier New">
-    <w:panose1 w:val="02070309020205020404"/>
-    <w:charset w:val="00"/>
-    <w:family w:val="modern"/>
-    <w:pitch w:val="fixed"/>
-    <w:sig w:usb0="E0002EFF" w:usb1="C0007843" w:usb2="00000009" w:usb3="00000000" w:csb0="000001FF" w:csb1="00000000"/>
-  </w:font>
-  <w:font w:name="Arial">
-    <w:panose1 w:val="020B0604020202020204"/>
-    <w:charset w:val="00"/>
-    <w:family w:val="swiss"/>
-    <w:pitch w:val="variable"/>
-    <w:sig w:usb0="E0002EFF" w:usb1="C000785B" w:usb2="00000009" w:usb3="00000000" w:csb0="000001FF" w:csb1="00000000"/>
-  </w:font>
-  <w:font w:name="Calibri">
-    <w:panose1 w:val="020F0502020204030204"/>
-    <w:charset w:val="00"/>
-    <w:family w:val="swiss"/>
-    <w:pitch w:val="variable"/>
-    <w:sig w:usb0="E0002AFF" w:usb1="C000247B" w:usb2="00000009" w:usb3="00000000" w:csb0="000001FF" w:csb1="00000000"/>
-  </w:font>
-  <w:font w:name="Tahoma">
-    <w:panose1 w:val="020B0604030504040204"/>
-    <w:charset w:val="00"/>
-    <w:family w:val="swiss"/>
-    <w:pitch w:val="variable"/>
-    <w:sig w:usb0="E1002EFF" w:usb1="C000605B" w:usb2="00000029" w:usb3="00000000" w:csb0="000101FF" w:csb1="00000000"/>
-  </w:font>
-  <w:font w:name="Cambria Math">
-    <w:panose1 w:val="02040503050406030204"/>
-    <w:charset w:val="00"/>
-    <w:family w:val="roman"/>
-    <w:pitch w:val="variable"/>
-    <w:sig w:usb0="E00006FF" w:usb1="420024FF" w:usb2="02000000" w:usb3="00000000" w:csb0="0000019F" w:csb1="00000000"/>
-  </w:font>
-  <w:font w:name="Cambria">
-    <w:panose1 w:val="02040503050406030204"/>
-    <w:charset w:val="00"/>
-    <w:family w:val="roman"/>
-    <w:pitch w:val="variable"/>
-    <w:sig w:usb0="E00006FF" w:usb1="420024FF" w:usb2="02000000" w:usb3="00000000" w:csb0="0000019F" w:csb1="00000000"/>
-  </w:font>
-</w:fonts>
-</file>
-
-<file path=word/glossary/settings.xml><?xml version="1.0" encoding="utf-8"?>
-<w:settings xmlns:mc="http://schemas.openxmlformats.org/markup-compatibility/2006" xmlns:o="urn:schemas-microsoft-com:office:office" xmlns:r="http://schemas.openxmlformats.org/officeDocument/2006/relationships" xmlns:m="http://schemas.openxmlformats.org/officeDocument/2006/math" xmlns:v="urn:schemas-microsoft-com:vml" xmlns:w10="urn:schemas-microsoft-com:office:word" xmlns:w="http://schemas.openxmlformats.org/wordprocessingml/2006/main" xmlns:w14="http://schemas.microsoft.com/office/word/2010/wordml" xmlns:sl="http://schemas.openxmlformats.org/schemaLibrary/2006/main" mc:Ignorable="w14">
-  <w:view w:val="normal"/>
-  <w:defaultTabStop w:val="720"/>
-  <w:characterSpacingControl w:val="doNotCompress"/>
-  <w:compat>
-    <w:useFELayout/>
-    <w:compatSetting w:name="compatibilityMode" w:uri="http://schemas.microsoft.com/office/word" w:val="14"/>
-    <w:compatSetting w:name="overrideTableStyleFontSizeAndJustification" w:uri="http://schemas.microsoft.com/office/word" w:val="1"/>
-    <w:compatSetting w:name="enableOpenTypeFeatures" w:uri="http://schemas.microsoft.com/office/word" w:val="1"/>
-    <w:compatSetting w:name="doNotFlipMirrorIndents" w:uri="http://schemas.microsoft.com/office/word" w:val="1"/>
-  </w:compat>
-  <w:rsids>
-    <w:rsidRoot w:val="0033752A"/>
-    <w:rsid w:val="0033752A"/>
-    <w:rsid w:val="00F37402"/>
-  </w:rsids>
-  <m:mathPr>
-    <m:mathFont m:val="Cambria Math"/>
-    <m:brkBin m:val="before"/>
-    <m:brkBinSub m:val="--"/>
-    <m:smallFrac m:val="0"/>
-    <m:dispDef/>
-    <m:lMargin m:val="0"/>
-    <m:rMargin m:val="0"/>
-    <m:defJc m:val="centerGroup"/>
-    <m:wrapIndent m:val="1440"/>
-    <m:intLim m:val="subSup"/>
-    <m:naryLim m:val="undOvr"/>
-  </m:mathPr>
-  <w:themeFontLang w:val="en-US"/>
-  <w:clrSchemeMapping w:bg1="light1" w:t1="dark1" w:bg2="light2" w:t2="dark2" w:accent1="accent1" w:accent2="accent2" w:accent3="accent3" w:accent4="accent4" w:accent5="accent5" w:accent6="accent6" w:hyperlink="hyperlink" w:followedHyperlink="followedHyperlink"/>
-  <w:decimalSymbol w:val="."/>
-  <w:listSeparator w:val=","/>
-</w:settings>
-</file>
-
-<file path=word/glossary/styles.xml><?xml version="1.0" encoding="utf-8"?>
-<w:styles xmlns:mc="http://schemas.openxmlformats.org/markup-compatibility/2006" xmlns:r="http://schemas.openxmlformats.org/officeDocument/2006/relationships" xmlns:w="http://schemas.openxmlformats.org/wordprocessingml/2006/main" xmlns:w14="http://schemas.microsoft.com/office/word/2010/wordml" mc:Ignorable="w14">
-  <w:docDefaults>
-    <w:rPrDefault>
-      <w:rPr>
-        <w:rFonts w:asciiTheme="minorHAnsi" w:eastAsiaTheme="minorEastAsia" w:hAnsiTheme="minorHAnsi" w:cstheme="minorBidi"/>
-        <w:sz w:val="22"/>
-        <w:szCs w:val="22"/>
-        <w:lang w:val="en-US" w:eastAsia="en-US" w:bidi="ar-SA"/>
-      </w:rPr>
-    </w:rPrDefault>
-    <w:pPrDefault>
-      <w:pPr>
-        <w:spacing w:after="200" w:line="276" w:lineRule="auto"/>
-      </w:pPr>
-    </w:pPrDefault>
-  </w:docDefaults>
-  <w:latentStyles w:defLockedState="0" w:defUIPriority="99" w:defSemiHidden="1" w:defUnhideWhenUsed="1" w:defQFormat="0" w:count="267">
-    <w:lsdException w:name="Normal" w:semiHidden="0" w:uiPriority="0" w:unhideWhenUsed="0" w:qFormat="1"/>
-    <w:lsdException w:name="heading 1" w:semiHidden="0" w:uiPriority="9" w:unhideWhenUsed="0" w:qFormat="1"/>
-    <w:lsdException w:name="heading 2" w:uiPriority="9" w:qFormat="1"/>
-    <w:lsdException w:name="heading 3" w:uiPriority="9" w:qFormat="1"/>
-    <w:lsdException w:name="heading 4" w:uiPriority="9" w:qFormat="1"/>
-    <w:lsdException w:name="heading 5" w:uiPriority="9" w:qFormat="1"/>
-    <w:lsdException w:name="heading 6" w:uiPriority="9" w:qFormat="1"/>
-    <w:lsdException w:name="heading 7" w:uiPriority="9" w:qFormat="1"/>
-    <w:lsdException w:name="heading 8" w:uiPriority="9" w:qFormat="1"/>
-    <w:lsdException w:name="heading 9" w:uiPriority="9" w:qFormat="1"/>
-    <w:lsdException w:name="toc 1" w:uiPriority="39"/>
-    <w:lsdException w:name="toc 2" w:uiPriority="39"/>
-    <w:lsdException w:name="toc 3" w:uiPriority="39"/>
-    <w:lsdException w:name="toc 4" w:uiPriority="39"/>
-    <w:lsdException w:name="toc 5" w:uiPriority="39"/>
-    <w:lsdException w:name="toc 6" w:uiPriority="39"/>
-    <w:lsdException w:name="toc 7" w:uiPriority="39"/>
-    <w:lsdException w:name="toc 8" w:uiPriority="39"/>
-    <w:lsdException w:name="toc 9" w:uiPriority="39"/>
-    <w:lsdException w:name="caption" w:uiPriority="35" w:qFormat="1"/>
-    <w:lsdException w:name="Title" w:semiHidden="0" w:uiPriority="10" w:unhideWhenUsed="0" w:qFormat="1"/>
-    <w:lsdException w:name="Default Paragraph Font" w:uiPriority="1"/>
-    <w:lsdException w:name="Subtitle" w:semiHidden="0" w:uiPriority="11" w:unhideWhenUsed="0" w:qFormat="1"/>
-    <w:lsdException w:name="Strong" w:semiHidden="0" w:uiPriority="22" w:unhideWhenUsed="0" w:qFormat="1"/>
-    <w:lsdException w:name="Emphasis" w:semiHidden="0" w:uiPriority="20" w:unhideWhenUsed="0" w:qFormat="1"/>
-    <w:lsdException w:name="Table Grid" w:semiHidden="0" w:uiPriority="59" w:unhideWhenUsed="0"/>
-    <w:lsdException w:name="Placeholder Text" w:unhideWhenUsed="0"/>
-    <w:lsdException w:name="No Spacing" w:semiHidden="0" w:uiPriority="1" w:unhideWhenUsed="0" w:qFormat="1"/>
-    <w:lsdException w:name="Light Shading" w:semiHidden="0" w:uiPriority="60" w:unhideWhenUsed="0"/>
-    <w:lsdException w:name="Light List" w:semiHidden="0" w:uiPriority="61" w:unhideWhenUsed="0"/>
-    <w:lsdException w:name="Light Grid" w:semiHidden="0" w:uiPriority="62" w:unhideWhenUsed="0"/>
-    <w:lsdException w:name="Medium Shading 1" w:semiHidden="0" w:uiPriority="63" w:unhideWhenUsed="0"/>
-    <w:lsdException w:name="Medium Shading 2" w:semiHidden="0" w:uiPriority="64" w:unhideWhenUsed="0"/>
-    <w:lsdException w:name="Medium List 1" w:semiHidden="0" w:uiPriority="65" w:unhideWhenUsed="0"/>
-    <w:lsdException w:name="Medium List 2" w:semiHidden="0" w:uiPriority="66" w:unhideWhenUsed="0"/>
-    <w:lsdException w:name="Medium Grid 1" w:semiHidden="0" w:uiPriority="67" w:unhideWhenUsed="0"/>
-    <w:lsdException w:name="Medium Grid 2" w:semiHidden="0" w:uiPriority="68" w:unhideWhenUsed="0"/>
-    <w:lsdException w:name="Medium Grid 3" w:semiHidden="0" w:uiPriority="69" w:unhideWhenUsed="0"/>
-    <w:lsdException w:name="Dark List" w:semiHidden="0" w:uiPriority="70" w:unhideWhenUsed="0"/>
-    <w:lsdException w:name="Colorful Shading" w:semiHidden="0" w:uiPriority="71" w:unhideWhenUsed="0"/>
-    <w:lsdException w:name="Colorful List" w:semiHidden="0" w:uiPriority="72" w:unhideWhenUsed="0"/>
-    <w:lsdException w:name="Colorful Grid" w:semiHidden="0" w:uiPriority="73" w:unhideWhenUsed="0"/>
-    <w:lsdException w:name="Light Shading Accent 1" w:semiHidden="0" w:uiPriority="60" w:unhideWhenUsed="0"/>
-    <w:lsdException w:name="Light List Accent 1" w:semiHidden="0" w:uiPriority="61" w:unhideWhenUsed="0"/>
-    <w:lsdException w:name="Light Grid Accent 1" w:semiHidden="0" w:uiPriority="62" w:unhideWhenUsed="0"/>
-    <w:lsdException w:name="Medium Shading 1 Accent 1" w:semiHidden="0" w:uiPriority="63" w:unhideWhenUsed="0"/>
-    <w:lsdException w:name="Medium Shading 2 Accent 1" w:semiHidden="0" w:uiPriority="64" w:unhideWhenUsed="0"/>
-    <w:lsdException w:name="Medium List 1 Accent 1" w:semiHidden="0" w:uiPriority="65" w:unhideWhenUsed="0"/>
-    <w:lsdException w:name="Revision" w:unhideWhenUsed="0"/>
-    <w:lsdException w:name="List Paragraph" w:semiHidden="0" w:uiPriority="34" w:unhideWhenUsed="0" w:qFormat="1"/>
-    <w:lsdException w:name="Quote" w:semiHidden="0" w:uiPriority="29" w:unhideWhenUsed="0" w:qFormat="1"/>
-    <w:lsdException w:name="Intense Quote" w:semiHidden="0" w:uiPriority="30" w:unhideWhenUsed="0" w:qFormat="1"/>
-    <w:lsdException w:name="Medium List 2 Accent 1" w:semiHidden="0" w:uiPriority="66" w:unhideWhenUsed="0"/>
-    <w:lsdException w:name="Medium Grid 1 Accent 1" w:semiHidden="0" w:uiPriority="67" w:unhideWhenUsed="0"/>
-    <w:lsdException w:name="Medium Grid 2 Accent 1" w:semiHidden="0" w:uiPriority="68" w:unhideWhenUsed="0"/>
-    <w:lsdException w:name="Medium Grid 3 Accent 1" w:semiHidden="0" w:uiPriority="69" w:unhideWhenUsed="0"/>
-    <w:lsdException w:name="Dark List Accent 1" w:semiHidden="0" w:uiPriority="70" w:unhideWhenUsed="0"/>
-    <w:lsdException w:name="Colorful Shading Accent 1" w:semiHidden="0" w:uiPriority="71" w:unhideWhenUsed="0"/>
-    <w:lsdException w:name="Colorful List Accent 1" w:semiHidden="0" w:uiPriority="72" w:unhideWhenUsed="0"/>
-    <w:lsdException w:name="Colorful Grid Accent 1" w:semiHidden="0" w:uiPriority="73" w:unhideWhenUsed="0"/>
-    <w:lsdException w:name="Light Shading Accent 2" w:semiHidden="0" w:uiPriority="60" w:unhideWhenUsed="0"/>
-    <w:lsdException w:name="Light List Accent 2" w:semiHidden="0" w:uiPriority="61" w:unhideWhenUsed="0"/>
-    <w:lsdException w:name="Light Grid Accent 2" w:semiHidden="0" w:uiPriority="62" w:unhideWhenUsed="0"/>
-    <w:lsdException w:name="Medium Shading 1 Accent 2" w:semiHidden="0" w:uiPriority="63" w:unhideWhenUsed="0"/>
-    <w:lsdException w:name="Medium Shading 2 Accent 2" w:semiHidden="0" w:uiPriority="64" w:unhideWhenUsed="0"/>
-    <w:lsdException w:name="Medium List 1 Accent 2" w:semiHidden="0" w:uiPriority="65" w:unhideWhenUsed="0"/>
-    <w:lsdException w:name="Medium List 2 Accent 2" w:semiHidden="0" w:uiPriority="66" w:unhideWhenUsed="0"/>
-    <w:lsdException w:name="Medium Grid 1 Accent 2" w:semiHidden="0" w:uiPriority="67" w:unhideWhenUsed="0"/>
-    <w:lsdException w:name="Medium Grid 2 Accent 2" w:semiHidden="0" w:uiPriority="68" w:unhideWhenUsed="0"/>
-    <w:lsdException w:name="Medium Grid 3 Accent 2" w:semiHidden="0" w:uiPriority="69" w:unhideWhenUsed="0"/>
-    <w:lsdException w:name="Dark List Accent 2" w:semiHidden="0" w:uiPriority="70" w:unhideWhenUsed="0"/>
-    <w:lsdException w:name="Colorful Shading Accent 2" w:semiHidden="0" w:uiPriority="71" w:unhideWhenUsed="0"/>
-    <w:lsdException w:name="Colorful List Accent 2" w:semiHidden="0" w:uiPriority="72" w:unhideWhenUsed="0"/>
-    <w:lsdException w:name="Colorful Grid Accent 2" w:semiHidden="0" w:uiPriority="73" w:unhideWhenUsed="0"/>
-    <w:lsdException w:name="Light Shading Accent 3" w:semiHidden="0" w:uiPriority="60" w:unhideWhenUsed="0"/>
-    <w:lsdException w:name="Light List Accent 3" w:semiHidden="0" w:uiPriority="61" w:unhideWhenUsed="0"/>
-    <w:lsdException w:name="Light Grid Accent 3" w:semiHidden="0" w:uiPriority="62" w:unhideWhenUsed="0"/>
-    <w:lsdException w:name="Medium Shading 1 Accent 3" w:semiHidden="0" w:uiPriority="63" w:unhideWhenUsed="0"/>
-    <w:lsdException w:name="Medium Shading 2 Accent 3" w:semiHidden="0" w:uiPriority="64" w:unhideWhenUsed="0"/>
-    <w:lsdException w:name="Medium List 1 Accent 3" w:semiHidden="0" w:uiPriority="65" w:unhideWhenUsed="0"/>
-    <w:lsdException w:name="Medium List 2 Accent 3" w:semiHidden="0" w:uiPriority="66" w:unhideWhenUsed="0"/>
-    <w:lsdException w:name="Medium Grid 1 Accent 3" w:semiHidden="0" w:uiPriority="67" w:unhideWhenUsed="0"/>
-    <w:lsdException w:name="Medium Grid 2 Accent 3" w:semiHidden="0" w:uiPriority="68" w:unhideWhenUsed="0"/>
-    <w:lsdException w:name="Medium Grid 3 Accent 3" w:semiHidden="0" w:uiPriority="69" w:unhideWhenUsed="0"/>
-    <w:lsdException w:name="Dark List Accent 3" w:semiHidden="0" w:uiPriority="70" w:unhideWhenUsed="0"/>
-    <w:lsdException w:name="Colorful Shading Accent 3" w:semiHidden="0" w:uiPriority="71" w:unhideWhenUsed="0"/>
-    <w:lsdException w:name="Colorful List Accent 3" w:semiHidden="0" w:uiPriority="72" w:unhideWhenUsed="0"/>
-    <w:lsdException w:name="Colorful Grid Accent 3" w:semiHidden="0" w:uiPriority="73" w:unhideWhenUsed="0"/>
-    <w:lsdException w:name="Light Shading Accent 4" w:semiHidden="0" w:uiPriority="60" w:unhideWhenUsed="0"/>
-    <w:lsdException w:name="Light List Accent 4" w:semiHidden="0" w:uiPriority="61" w:unhideWhenUsed="0"/>
-    <w:lsdException w:name="Light Grid Accent 4" w:semiHidden="0" w:uiPriority="62" w:unhideWhenUsed="0"/>
-    <w:lsdException w:name="Medium Shading 1 Accent 4" w:semiHidden="0" w:uiPriority="63" w:unhideWhenUsed="0"/>
-    <w:lsdException w:name="Medium Shading 2 Accent 4" w:semiHidden="0" w:uiPriority="64" w:unhideWhenUsed="0"/>
-    <w:lsdException w:name="Medium List 1 Accent 4" w:semiHidden="0" w:uiPriority="65" w:unhideWhenUsed="0"/>
-    <w:lsdException w:name="Medium List 2 Accent 4" w:semiHidden="0" w:uiPriority="66" w:unhideWhenUsed="0"/>
-    <w:lsdException w:name="Medium Grid 1 Accent 4" w:semiHidden="0" w:uiPriority="67" w:unhideWhenUsed="0"/>
-    <w:lsdException w:name="Medium Grid 2 Accent 4" w:semiHidden="0" w:uiPriority="68" w:unhideWhenUsed="0"/>
-    <w:lsdException w:name="Medium Grid 3 Accent 4" w:semiHidden="0" w:uiPriority="69" w:unhideWhenUsed="0"/>
-    <w:lsdException w:name="Dark List Accent 4" w:semiHidden="0" w:uiPriority="70" w:unhideWhenUsed="0"/>
-    <w:lsdException w:name="Colorful Shading Accent 4" w:semiHidden="0" w:uiPriority="71" w:unhideWhenUsed="0"/>
-    <w:lsdException w:name="Colorful List Accent 4" w:semiHidden="0" w:uiPriority="72" w:unhideWhenUsed="0"/>
-    <w:lsdException w:name="Colorful Grid Accent 4" w:semiHidden="0" w:uiPriority="73" w:unhideWhenUsed="0"/>
-    <w:lsdException w:name="Light Shading Accent 5" w:semiHidden="0" w:uiPriority="60" w:unhideWhenUsed="0"/>
-    <w:lsdException w:name="Light List Accent 5" w:semiHidden="0" w:uiPriority="61" w:unhideWhenUsed="0"/>
-    <w:lsdException w:name="Light Grid Accent 5" w:semiHidden="0" w:uiPriority="62" w:unhideWhenUsed="0"/>
-    <w:lsdException w:name="Medium Shading 1 Accent 5" w:semiHidden="0" w:uiPriority="63" w:unhideWhenUsed="0"/>
-    <w:lsdException w:name="Medium Shading 2 Accent 5" w:semiHidden="0" w:uiPriority="64" w:unhideWhenUsed="0"/>
-    <w:lsdException w:name="Medium List 1 Accent 5" w:semiHidden="0" w:uiPriority="65" w:unhideWhenUsed="0"/>
-    <w:lsdException w:name="Medium List 2 Accent 5" w:semiHidden="0" w:uiPriority="66" w:unhideWhenUsed="0"/>
-    <w:lsdException w:name="Medium Grid 1 Accent 5" w:semiHidden="0" w:uiPriority="67" w:unhideWhenUsed="0"/>
-    <w:lsdException w:name="Medium Grid 2 Accent 5" w:semiHidden="0" w:uiPriority="68" w:unhideWhenUsed="0"/>
-    <w:lsdException w:name="Medium Grid 3 Accent 5" w:semiHidden="0" w:uiPriority="69" w:unhideWhenUsed="0"/>
-    <w:lsdException w:name="Dark List Accent 5" w:semiHidden="0" w:uiPriority="70" w:unhideWhenUsed="0"/>
-    <w:lsdException w:name="Colorful Shading Accent 5" w:semiHidden="0" w:uiPriority="71" w:unhideWhenUsed="0"/>
-    <w:lsdException w:name="Colorful List Accent 5" w:semiHidden="0" w:uiPriority="72" w:unhideWhenUsed="0"/>
-    <w:lsdException w:name="Colorful Grid Accent 5" w:semiHidden="0" w:uiPriority="73" w:unhideWhenUsed="0"/>
-    <w:lsdException w:name="Light Shading Accent 6" w:semiHidden="0" w:uiPriority="60" w:unhideWhenUsed="0"/>
-    <w:lsdException w:name="Light List Accent 6" w:semiHidden="0" w:uiPriority="61" w:unhideWhenUsed="0"/>
-    <w:lsdException w:name="Light Grid Accent 6" w:semiHidden="0" w:uiPriority="62" w:unhideWhenUsed="0"/>
-    <w:lsdException w:name="Medium Shading 1 Accent 6" w:semiHidden="0" w:uiPriority="63" w:unhideWhenUsed="0"/>
-    <w:lsdException w:name="Medium Shading 2 Accent 6" w:semiHidden="0" w:uiPriority="64" w:unhideWhenUsed="0"/>
-    <w:lsdException w:name="Medium List 1 Accent 6" w:semiHidden="0" w:uiPriority="65" w:unhideWhenUsed="0"/>
-    <w:lsdException w:name="Medium List 2 Accent 6" w:semiHidden="0" w:uiPriority="66" w:unhideWhenUsed="0"/>
-    <w:lsdException w:name="Medium Grid 1 Accent 6" w:semiHidden="0" w:uiPriority="67" w:unhideWhenUsed="0"/>
-    <w:lsdException w:name="Medium Grid 2 Accent 6" w:semiHidden="0" w:uiPriority="68" w:unhideWhenUsed="0"/>
-    <w:lsdException w:name="Medium Grid 3 Accent 6" w:semiHidden="0" w:uiPriority="69" w:unhideWhenUsed="0"/>
-    <w:lsdException w:name="Dark List Accent 6" w:semiHidden="0" w:uiPriority="70" w:unhideWhenUsed="0"/>
-    <w:lsdException w:name="Colorful Shading Accent 6" w:semiHidden="0" w:uiPriority="71" w:unhideWhenUsed="0"/>
-    <w:lsdException w:name="Colorful List Accent 6" w:semiHidden="0" w:uiPriority="72" w:unhideWhenUsed="0"/>
-    <w:lsdException w:name="Colorful Grid Accent 6" w:semiHidden="0" w:uiPriority="73" w:unhideWhenUsed="0"/>
-    <w:lsdException w:name="Subtle Emphasis" w:semiHidden="0" w:uiPriority="19" w:unhideWhenUsed="0" w:qFormat="1"/>
-    <w:lsdException w:name="Intense Emphasis" w:semiHidden="0" w:uiPriority="21" w:unhideWhenUsed="0" w:qFormat="1"/>
-    <w:lsdException w:name="Subtle Reference" w:semiHidden="0" w:uiPriority="31" w:unhideWhenUsed="0" w:qFormat="1"/>
-    <w:lsdException w:name="Intense Reference" w:semiHidden="0" w:uiPriority="32" w:unhideWhenUsed="0" w:qFormat="1"/>
-    <w:lsdException w:name="Book Title" w:semiHidden="0" w:uiPriority="33" w:unhideWhenUsed="0" w:qFormat="1"/>
-    <w:lsdException w:name="Bibliography" w:uiPriority="37"/>
-    <w:lsdException w:name="TOC Heading" w:uiPriority="39" w:qFormat="1"/>
-  </w:latentStyles>
-  <w:style w:type="paragraph" w:default="1" w:styleId="Normal">
-    <w:name w:val="Normal"/>
-    <w:qFormat/>
-  </w:style>
-  <w:style w:type="character" w:default="1" w:styleId="DefaultParagraphFont">
-    <w:name w:val="Default Paragraph Font"/>
-    <w:uiPriority w:val="1"/>
-    <w:semiHidden/>
-    <w:unhideWhenUsed/>
-  </w:style>
-  <w:style w:type="table" w:default="1" w:styleId="TableNormal">
-    <w:name w:val="Normal Table"/>
-    <w:uiPriority w:val="99"/>
-    <w:semiHidden/>
-    <w:unhideWhenUsed/>
+  <w:style w:type="table" w:styleId="TableGrid">
+    <w:name w:val="Table Grid"/>
+    <w:basedOn w:val="TableNormal"/>
+    <w:uiPriority w:val="59"/>
+    <w:rsid w:val="00F3676F"/>
+    <w:pPr>
+      <w:spacing w:after="0" w:line="240" w:lineRule="auto"/>
+    </w:pPr>
     <w:tblPr>
       <w:tblInd w:w="0" w:type="dxa"/>
+      <w:tblBorders>
+        <w:top w:val="single" w:sz="4" w:space="0" w:color="auto"/>
+        <w:left w:val="single" w:sz="4" w:space="0" w:color="auto"/>
+        <w:bottom w:val="single" w:sz="4" w:space="0" w:color="auto"/>
+        <w:right w:val="single" w:sz="4" w:space="0" w:color="auto"/>
+        <w:insideH w:val="single" w:sz="4" w:space="0" w:color="auto"/>
+        <w:insideV w:val="single" w:sz="4" w:space="0" w:color="auto"/>
+      </w:tblBorders>
       <w:tblCellMar>
         <w:top w:w="0" w:type="dxa"/>
         <w:left w:w="108" w:type="dxa"/>
@@ -3553,230 +5258,7 @@
       </w:tblCellMar>
     </w:tblPr>
   </w:style>
-  <w:style w:type="numbering" w:default="1" w:styleId="NoList">
-    <w:name w:val="No List"/>
-    <w:uiPriority w:val="99"/>
-    <w:semiHidden/>
-    <w:unhideWhenUsed/>
-  </w:style>
-  <w:style w:type="character" w:styleId="PlaceholderText">
-    <w:name w:val="Placeholder Text"/>
-    <w:basedOn w:val="DefaultParagraphFont"/>
-    <w:uiPriority w:val="99"/>
-    <w:semiHidden/>
-    <w:rsid w:val="0033752A"/>
-    <w:rPr>
-      <w:color w:val="808080"/>
-    </w:rPr>
-  </w:style>
 </w:styles>
-</file>
-
-<file path=word/glossary/stylesWithEffects.xml><?xml version="1.0" encoding="utf-8"?>
-<w:styles xmlns:wpc="http://schemas.microsoft.com/office/word/2010/wordprocessingCanvas" xmlns:mc="http://schemas.openxmlformats.org/markup-compatibility/2006" xmlns:o="urn:schemas-microsoft-com:office:office" xmlns:r="http://schemas.openxmlformats.org/officeDocument/2006/relationships" xmlns:m="http://schemas.openxmlformats.org/officeDocument/2006/math" xmlns:v="urn:schemas-microsoft-com:vml" xmlns:wp14="http://schemas.microsoft.com/office/word/2010/wordprocessingDrawing" xmlns:wp="http://schemas.openxmlformats.org/drawingml/2006/wordprocessingDrawing" xmlns:w10="urn:schemas-microsoft-com:office:word" xmlns:w="http://schemas.openxmlformats.org/wordprocessingml/2006/main" xmlns:w14="http://schemas.microsoft.com/office/word/2010/wordml" xmlns:wpg="http://schemas.microsoft.com/office/word/2010/wordprocessingGroup" xmlns:wpi="http://schemas.microsoft.com/office/word/2010/wordprocessingInk" xmlns:wne="http://schemas.microsoft.com/office/word/2006/wordml" xmlns:wps="http://schemas.microsoft.com/office/word/2010/wordprocessingShape" mc:Ignorable="w14 wp14">
-  <w:docDefaults>
-    <w:rPrDefault>
-      <w:rPr>
-        <w:rFonts w:asciiTheme="minorHAnsi" w:eastAsiaTheme="minorEastAsia" w:hAnsiTheme="minorHAnsi" w:cstheme="minorBidi"/>
-        <w:sz w:val="22"/>
-        <w:szCs w:val="22"/>
-        <w:lang w:val="en-US" w:eastAsia="en-US" w:bidi="ar-SA"/>
-      </w:rPr>
-    </w:rPrDefault>
-    <w:pPrDefault>
-      <w:pPr>
-        <w:spacing w:after="200" w:line="276" w:lineRule="auto"/>
-      </w:pPr>
-    </w:pPrDefault>
-  </w:docDefaults>
-  <w:latentStyles w:defLockedState="0" w:defUIPriority="99" w:defSemiHidden="1" w:defUnhideWhenUsed="1" w:defQFormat="0" w:count="267">
-    <w:lsdException w:name="Normal" w:semiHidden="0" w:uiPriority="0" w:unhideWhenUsed="0" w:qFormat="1"/>
-    <w:lsdException w:name="heading 1" w:semiHidden="0" w:uiPriority="9" w:unhideWhenUsed="0" w:qFormat="1"/>
-    <w:lsdException w:name="heading 2" w:uiPriority="9" w:qFormat="1"/>
-    <w:lsdException w:name="heading 3" w:uiPriority="9" w:qFormat="1"/>
-    <w:lsdException w:name="heading 4" w:uiPriority="9" w:qFormat="1"/>
-    <w:lsdException w:name="heading 5" w:uiPriority="9" w:qFormat="1"/>
-    <w:lsdException w:name="heading 6" w:uiPriority="9" w:qFormat="1"/>
-    <w:lsdException w:name="heading 7" w:uiPriority="9" w:qFormat="1"/>
-    <w:lsdException w:name="heading 8" w:uiPriority="9" w:qFormat="1"/>
-    <w:lsdException w:name="heading 9" w:uiPriority="9" w:qFormat="1"/>
-    <w:lsdException w:name="toc 1" w:uiPriority="39"/>
-    <w:lsdException w:name="toc 2" w:uiPriority="39"/>
-    <w:lsdException w:name="toc 3" w:uiPriority="39"/>
-    <w:lsdException w:name="toc 4" w:uiPriority="39"/>
-    <w:lsdException w:name="toc 5" w:uiPriority="39"/>
-    <w:lsdException w:name="toc 6" w:uiPriority="39"/>
-    <w:lsdException w:name="toc 7" w:uiPriority="39"/>
-    <w:lsdException w:name="toc 8" w:uiPriority="39"/>
-    <w:lsdException w:name="toc 9" w:uiPriority="39"/>
-    <w:lsdException w:name="caption" w:uiPriority="35" w:qFormat="1"/>
-    <w:lsdException w:name="Title" w:semiHidden="0" w:uiPriority="10" w:unhideWhenUsed="0" w:qFormat="1"/>
-    <w:lsdException w:name="Default Paragraph Font" w:uiPriority="1"/>
-    <w:lsdException w:name="Subtitle" w:semiHidden="0" w:uiPriority="11" w:unhideWhenUsed="0" w:qFormat="1"/>
-    <w:lsdException w:name="Strong" w:semiHidden="0" w:uiPriority="22" w:unhideWhenUsed="0" w:qFormat="1"/>
-    <w:lsdException w:name="Emphasis" w:semiHidden="0" w:uiPriority="20" w:unhideWhenUsed="0" w:qFormat="1"/>
-    <w:lsdException w:name="Table Grid" w:semiHidden="0" w:uiPriority="59" w:unhideWhenUsed="0"/>
-    <w:lsdException w:name="Placeholder Text" w:unhideWhenUsed="0"/>
-    <w:lsdException w:name="No Spacing" w:semiHidden="0" w:uiPriority="1" w:unhideWhenUsed="0" w:qFormat="1"/>
-    <w:lsdException w:name="Light Shading" w:semiHidden="0" w:uiPriority="60" w:unhideWhenUsed="0"/>
-    <w:lsdException w:name="Light List" w:semiHidden="0" w:uiPriority="61" w:unhideWhenUsed="0"/>
-    <w:lsdException w:name="Light Grid" w:semiHidden="0" w:uiPriority="62" w:unhideWhenUsed="0"/>
-    <w:lsdException w:name="Medium Shading 1" w:semiHidden="0" w:uiPriority="63" w:unhideWhenUsed="0"/>
-    <w:lsdException w:name="Medium Shading 2" w:semiHidden="0" w:uiPriority="64" w:unhideWhenUsed="0"/>
-    <w:lsdException w:name="Medium List 1" w:semiHidden="0" w:uiPriority="65" w:unhideWhenUsed="0"/>
-    <w:lsdException w:name="Medium List 2" w:semiHidden="0" w:uiPriority="66" w:unhideWhenUsed="0"/>
-    <w:lsdException w:name="Medium Grid 1" w:semiHidden="0" w:uiPriority="67" w:unhideWhenUsed="0"/>
-    <w:lsdException w:name="Medium Grid 2" w:semiHidden="0" w:uiPriority="68" w:unhideWhenUsed="0"/>
-    <w:lsdException w:name="Medium Grid 3" w:semiHidden="0" w:uiPriority="69" w:unhideWhenUsed="0"/>
-    <w:lsdException w:name="Dark List" w:semiHidden="0" w:uiPriority="70" w:unhideWhenUsed="0"/>
-    <w:lsdException w:name="Colorful Shading" w:semiHidden="0" w:uiPriority="71" w:unhideWhenUsed="0"/>
-    <w:lsdException w:name="Colorful List" w:semiHidden="0" w:uiPriority="72" w:unhideWhenUsed="0"/>
-    <w:lsdException w:name="Colorful Grid" w:semiHidden="0" w:uiPriority="73" w:unhideWhenUsed="0"/>
-    <w:lsdException w:name="Light Shading Accent 1" w:semiHidden="0" w:uiPriority="60" w:unhideWhenUsed="0"/>
-    <w:lsdException w:name="Light List Accent 1" w:semiHidden="0" w:uiPriority="61" w:unhideWhenUsed="0"/>
-    <w:lsdException w:name="Light Grid Accent 1" w:semiHidden="0" w:uiPriority="62" w:unhideWhenUsed="0"/>
-    <w:lsdException w:name="Medium Shading 1 Accent 1" w:semiHidden="0" w:uiPriority="63" w:unhideWhenUsed="0"/>
-    <w:lsdException w:name="Medium Shading 2 Accent 1" w:semiHidden="0" w:uiPriority="64" w:unhideWhenUsed="0"/>
-    <w:lsdException w:name="Medium List 1 Accent 1" w:semiHidden="0" w:uiPriority="65" w:unhideWhenUsed="0"/>
-    <w:lsdException w:name="Revision" w:unhideWhenUsed="0"/>
-    <w:lsdException w:name="List Paragraph" w:semiHidden="0" w:uiPriority="34" w:unhideWhenUsed="0" w:qFormat="1"/>
-    <w:lsdException w:name="Quote" w:semiHidden="0" w:uiPriority="29" w:unhideWhenUsed="0" w:qFormat="1"/>
-    <w:lsdException w:name="Intense Quote" w:semiHidden="0" w:uiPriority="30" w:unhideWhenUsed="0" w:qFormat="1"/>
-    <w:lsdException w:name="Medium List 2 Accent 1" w:semiHidden="0" w:uiPriority="66" w:unhideWhenUsed="0"/>
-    <w:lsdException w:name="Medium Grid 1 Accent 1" w:semiHidden="0" w:uiPriority="67" w:unhideWhenUsed="0"/>
-    <w:lsdException w:name="Medium Grid 2 Accent 1" w:semiHidden="0" w:uiPriority="68" w:unhideWhenUsed="0"/>
-    <w:lsdException w:name="Medium Grid 3 Accent 1" w:semiHidden="0" w:uiPriority="69" w:unhideWhenUsed="0"/>
-    <w:lsdException w:name="Dark List Accent 1" w:semiHidden="0" w:uiPriority="70" w:unhideWhenUsed="0"/>
-    <w:lsdException w:name="Colorful Shading Accent 1" w:semiHidden="0" w:uiPriority="71" w:unhideWhenUsed="0"/>
-    <w:lsdException w:name="Colorful List Accent 1" w:semiHidden="0" w:uiPriority="72" w:unhideWhenUsed="0"/>
-    <w:lsdException w:name="Colorful Grid Accent 1" w:semiHidden="0" w:uiPriority="73" w:unhideWhenUsed="0"/>
-    <w:lsdException w:name="Light Shading Accent 2" w:semiHidden="0" w:uiPriority="60" w:unhideWhenUsed="0"/>
-    <w:lsdException w:name="Light List Accent 2" w:semiHidden="0" w:uiPriority="61" w:unhideWhenUsed="0"/>
-    <w:lsdException w:name="Light Grid Accent 2" w:semiHidden="0" w:uiPriority="62" w:unhideWhenUsed="0"/>
-    <w:lsdException w:name="Medium Shading 1 Accent 2" w:semiHidden="0" w:uiPriority="63" w:unhideWhenUsed="0"/>
-    <w:lsdException w:name="Medium Shading 2 Accent 2" w:semiHidden="0" w:uiPriority="64" w:unhideWhenUsed="0"/>
-    <w:lsdException w:name="Medium List 1 Accent 2" w:semiHidden="0" w:uiPriority="65" w:unhideWhenUsed="0"/>
-    <w:lsdException w:name="Medium List 2 Accent 2" w:semiHidden="0" w:uiPriority="66" w:unhideWhenUsed="0"/>
-    <w:lsdException w:name="Medium Grid 1 Accent 2" w:semiHidden="0" w:uiPriority="67" w:unhideWhenUsed="0"/>
-    <w:lsdException w:name="Medium Grid 2 Accent 2" w:semiHidden="0" w:uiPriority="68" w:unhideWhenUsed="0"/>
-    <w:lsdException w:name="Medium Grid 3 Accent 2" w:semiHidden="0" w:uiPriority="69" w:unhideWhenUsed="0"/>
-    <w:lsdException w:name="Dark List Accent 2" w:semiHidden="0" w:uiPriority="70" w:unhideWhenUsed="0"/>
-    <w:lsdException w:name="Colorful Shading Accent 2" w:semiHidden="0" w:uiPriority="71" w:unhideWhenUsed="0"/>
-    <w:lsdException w:name="Colorful List Accent 2" w:semiHidden="0" w:uiPriority="72" w:unhideWhenUsed="0"/>
-    <w:lsdException w:name="Colorful Grid Accent 2" w:semiHidden="0" w:uiPriority="73" w:unhideWhenUsed="0"/>
-    <w:lsdException w:name="Light Shading Accent 3" w:semiHidden="0" w:uiPriority="60" w:unhideWhenUsed="0"/>
-    <w:lsdException w:name="Light List Accent 3" w:semiHidden="0" w:uiPriority="61" w:unhideWhenUsed="0"/>
-    <w:lsdException w:name="Light Grid Accent 3" w:semiHidden="0" w:uiPriority="62" w:unhideWhenUsed="0"/>
-    <w:lsdException w:name="Medium Shading 1 Accent 3" w:semiHidden="0" w:uiPriority="63" w:unhideWhenUsed="0"/>
-    <w:lsdException w:name="Medium Shading 2 Accent 3" w:semiHidden="0" w:uiPriority="64" w:unhideWhenUsed="0"/>
-    <w:lsdException w:name="Medium List 1 Accent 3" w:semiHidden="0" w:uiPriority="65" w:unhideWhenUsed="0"/>
-    <w:lsdException w:name="Medium List 2 Accent 3" w:semiHidden="0" w:uiPriority="66" w:unhideWhenUsed="0"/>
-    <w:lsdException w:name="Medium Grid 1 Accent 3" w:semiHidden="0" w:uiPriority="67" w:unhideWhenUsed="0"/>
-    <w:lsdException w:name="Medium Grid 2 Accent 3" w:semiHidden="0" w:uiPriority="68" w:unhideWhenUsed="0"/>
-    <w:lsdException w:name="Medium Grid 3 Accent 3" w:semiHidden="0" w:uiPriority="69" w:unhideWhenUsed="0"/>
-    <w:lsdException w:name="Dark List Accent 3" w:semiHidden="0" w:uiPriority="70" w:unhideWhenUsed="0"/>
-    <w:lsdException w:name="Colorful Shading Accent 3" w:semiHidden="0" w:uiPriority="71" w:unhideWhenUsed="0"/>
-    <w:lsdException w:name="Colorful List Accent 3" w:semiHidden="0" w:uiPriority="72" w:unhideWhenUsed="0"/>
-    <w:lsdException w:name="Colorful Grid Accent 3" w:semiHidden="0" w:uiPriority="73" w:unhideWhenUsed="0"/>
-    <w:lsdException w:name="Light Shading Accent 4" w:semiHidden="0" w:uiPriority="60" w:unhideWhenUsed="0"/>
-    <w:lsdException w:name="Light List Accent 4" w:semiHidden="0" w:uiPriority="61" w:unhideWhenUsed="0"/>
-    <w:lsdException w:name="Light Grid Accent 4" w:semiHidden="0" w:uiPriority="62" w:unhideWhenUsed="0"/>
-    <w:lsdException w:name="Medium Shading 1 Accent 4" w:semiHidden="0" w:uiPriority="63" w:unhideWhenUsed="0"/>
-    <w:lsdException w:name="Medium Shading 2 Accent 4" w:semiHidden="0" w:uiPriority="64" w:unhideWhenUsed="0"/>
-    <w:lsdException w:name="Medium List 1 Accent 4" w:semiHidden="0" w:uiPriority="65" w:unhideWhenUsed="0"/>
-    <w:lsdException w:name="Medium List 2 Accent 4" w:semiHidden="0" w:uiPriority="66" w:unhideWhenUsed="0"/>
-    <w:lsdException w:name="Medium Grid 1 Accent 4" w:semiHidden="0" w:uiPriority="67" w:unhideWhenUsed="0"/>
-    <w:lsdException w:name="Medium Grid 2 Accent 4" w:semiHidden="0" w:uiPriority="68" w:unhideWhenUsed="0"/>
-    <w:lsdException w:name="Medium Grid 3 Accent 4" w:semiHidden="0" w:uiPriority="69" w:unhideWhenUsed="0"/>
-    <w:lsdException w:name="Dark List Accent 4" w:semiHidden="0" w:uiPriority="70" w:unhideWhenUsed="0"/>
-    <w:lsdException w:name="Colorful Shading Accent 4" w:semiHidden="0" w:uiPriority="71" w:unhideWhenUsed="0"/>
-    <w:lsdException w:name="Colorful List Accent 4" w:semiHidden="0" w:uiPriority="72" w:unhideWhenUsed="0"/>
-    <w:lsdException w:name="Colorful Grid Accent 4" w:semiHidden="0" w:uiPriority="73" w:unhideWhenUsed="0"/>
-    <w:lsdException w:name="Light Shading Accent 5" w:semiHidden="0" w:uiPriority="60" w:unhideWhenUsed="0"/>
-    <w:lsdException w:name="Light List Accent 5" w:semiHidden="0" w:uiPriority="61" w:unhideWhenUsed="0"/>
-    <w:lsdException w:name="Light Grid Accent 5" w:semiHidden="0" w:uiPriority="62" w:unhideWhenUsed="0"/>
-    <w:lsdException w:name="Medium Shading 1 Accent 5" w:semiHidden="0" w:uiPriority="63" w:unhideWhenUsed="0"/>
-    <w:lsdException w:name="Medium Shading 2 Accent 5" w:semiHidden="0" w:uiPriority="64" w:unhideWhenUsed="0"/>
-    <w:lsdException w:name="Medium List 1 Accent 5" w:semiHidden="0" w:uiPriority="65" w:unhideWhenUsed="0"/>
-    <w:lsdException w:name="Medium List 2 Accent 5" w:semiHidden="0" w:uiPriority="66" w:unhideWhenUsed="0"/>
-    <w:lsdException w:name="Medium Grid 1 Accent 5" w:semiHidden="0" w:uiPriority="67" w:unhideWhenUsed="0"/>
-    <w:lsdException w:name="Medium Grid 2 Accent 5" w:semiHidden="0" w:uiPriority="68" w:unhideWhenUsed="0"/>
-    <w:lsdException w:name="Medium Grid 3 Accent 5" w:semiHidden="0" w:uiPriority="69" w:unhideWhenUsed="0"/>
-    <w:lsdException w:name="Dark List Accent 5" w:semiHidden="0" w:uiPriority="70" w:unhideWhenUsed="0"/>
-    <w:lsdException w:name="Colorful Shading Accent 5" w:semiHidden="0" w:uiPriority="71" w:unhideWhenUsed="0"/>
-    <w:lsdException w:name="Colorful List Accent 5" w:semiHidden="0" w:uiPriority="72" w:unhideWhenUsed="0"/>
-    <w:lsdException w:name="Colorful Grid Accent 5" w:semiHidden="0" w:uiPriority="73" w:unhideWhenUsed="0"/>
-    <w:lsdException w:name="Light Shading Accent 6" w:semiHidden="0" w:uiPriority="60" w:unhideWhenUsed="0"/>
-    <w:lsdException w:name="Light List Accent 6" w:semiHidden="0" w:uiPriority="61" w:unhideWhenUsed="0"/>
-    <w:lsdException w:name="Light Grid Accent 6" w:semiHidden="0" w:uiPriority="62" w:unhideWhenUsed="0"/>
-    <w:lsdException w:name="Medium Shading 1 Accent 6" w:semiHidden="0" w:uiPriority="63" w:unhideWhenUsed="0"/>
-    <w:lsdException w:name="Medium Shading 2 Accent 6" w:semiHidden="0" w:uiPriority="64" w:unhideWhenUsed="0"/>
-    <w:lsdException w:name="Medium List 1 Accent 6" w:semiHidden="0" w:uiPriority="65" w:unhideWhenUsed="0"/>
-    <w:lsdException w:name="Medium List 2 Accent 6" w:semiHidden="0" w:uiPriority="66" w:unhideWhenUsed="0"/>
-    <w:lsdException w:name="Medium Grid 1 Accent 6" w:semiHidden="0" w:uiPriority="67" w:unhideWhenUsed="0"/>
-    <w:lsdException w:name="Medium Grid 2 Accent 6" w:semiHidden="0" w:uiPriority="68" w:unhideWhenUsed="0"/>
-    <w:lsdException w:name="Medium Grid 3 Accent 6" w:semiHidden="0" w:uiPriority="69" w:unhideWhenUsed="0"/>
-    <w:lsdException w:name="Dark List Accent 6" w:semiHidden="0" w:uiPriority="70" w:unhideWhenUsed="0"/>
-    <w:lsdException w:name="Colorful Shading Accent 6" w:semiHidden="0" w:uiPriority="71" w:unhideWhenUsed="0"/>
-    <w:lsdException w:name="Colorful List Accent 6" w:semiHidden="0" w:uiPriority="72" w:unhideWhenUsed="0"/>
-    <w:lsdException w:name="Colorful Grid Accent 6" w:semiHidden="0" w:uiPriority="73" w:unhideWhenUsed="0"/>
-    <w:lsdException w:name="Subtle Emphasis" w:semiHidden="0" w:uiPriority="19" w:unhideWhenUsed="0" w:qFormat="1"/>
-    <w:lsdException w:name="Intense Emphasis" w:semiHidden="0" w:uiPriority="21" w:unhideWhenUsed="0" w:qFormat="1"/>
-    <w:lsdException w:name="Subtle Reference" w:semiHidden="0" w:uiPriority="31" w:unhideWhenUsed="0" w:qFormat="1"/>
-    <w:lsdException w:name="Intense Reference" w:semiHidden="0" w:uiPriority="32" w:unhideWhenUsed="0" w:qFormat="1"/>
-    <w:lsdException w:name="Book Title" w:semiHidden="0" w:uiPriority="33" w:unhideWhenUsed="0" w:qFormat="1"/>
-    <w:lsdException w:name="Bibliography" w:uiPriority="37"/>
-    <w:lsdException w:name="TOC Heading" w:uiPriority="39" w:qFormat="1"/>
-  </w:latentStyles>
-  <w:style w:type="paragraph" w:default="1" w:styleId="Normal">
-    <w:name w:val="Normal"/>
-    <w:qFormat/>
-  </w:style>
-  <w:style w:type="character" w:default="1" w:styleId="DefaultParagraphFont">
-    <w:name w:val="Default Paragraph Font"/>
-    <w:uiPriority w:val="1"/>
-    <w:semiHidden/>
-    <w:unhideWhenUsed/>
-  </w:style>
-  <w:style w:type="table" w:default="1" w:styleId="TableNormal">
-    <w:name w:val="Normal Table"/>
-    <w:uiPriority w:val="99"/>
-    <w:semiHidden/>
-    <w:unhideWhenUsed/>
-    <w:tblPr>
-      <w:tblInd w:w="0" w:type="dxa"/>
-      <w:tblCellMar>
-        <w:top w:w="0" w:type="dxa"/>
-        <w:left w:w="108" w:type="dxa"/>
-        <w:bottom w:w="0" w:type="dxa"/>
-        <w:right w:w="108" w:type="dxa"/>
-      </w:tblCellMar>
-    </w:tblPr>
-  </w:style>
-  <w:style w:type="numbering" w:default="1" w:styleId="NoList">
-    <w:name w:val="No List"/>
-    <w:uiPriority w:val="99"/>
-    <w:semiHidden/>
-    <w:unhideWhenUsed/>
-  </w:style>
-  <w:style w:type="character" w:styleId="PlaceholderText">
-    <w:name w:val="Placeholder Text"/>
-    <w:basedOn w:val="DefaultParagraphFont"/>
-    <w:uiPriority w:val="99"/>
-    <w:semiHidden/>
-    <w:rsid w:val="0033752A"/>
-    <w:rPr>
-      <w:color w:val="808080"/>
-    </w:rPr>
-  </w:style>
-</w:styles>
-</file>
-
-<file path=word/glossary/webSettings.xml><?xml version="1.0" encoding="utf-8"?>
-<w:webSettings xmlns:mc="http://schemas.openxmlformats.org/markup-compatibility/2006" xmlns:r="http://schemas.openxmlformats.org/officeDocument/2006/relationships" xmlns:w="http://schemas.openxmlformats.org/wordprocessingml/2006/main" xmlns:w14="http://schemas.microsoft.com/office/word/2010/wordml" mc:Ignorable="w14">
-  <w:optimizeForBrowser/>
-  <w:allowPNG/>
-</w:webSettings>
 </file>
 
 <file path=word/theme/theme1.xml><?xml version="1.0" encoding="utf-8"?>

</xml_diff>

<commit_message>
Rastrigin Function added in code as test case 1
</commit_message>
<xml_diff>
--- a/Documentation/Final_report_PSO_PyTeam.docx
+++ b/Documentation/Final_report_PSO_PyTeam.docx
@@ -175,25 +175,7 @@
           <w:sz w:val="24"/>
           <w:szCs w:val="24"/>
         </w:rPr>
-        <w:t xml:space="preserve">solving optimization problems. So as to officially introduce the scientific detailing of PSO algorithm, the classical inertial version of PSO will be used, meanwhile PSO variants will be summarized. Before looking into implementation, this project </w:t>
-      </w:r>
-      <w:proofErr w:type="gramStart"/>
-      <w:r>
-        <w:rPr>
-          <w:rFonts w:ascii="Times New Roman" w:hAnsi="Times New Roman" w:cs="Times New Roman"/>
-          <w:sz w:val="24"/>
-          <w:szCs w:val="24"/>
-        </w:rPr>
-        <w:t>will</w:t>
-      </w:r>
-      <w:proofErr w:type="gramEnd"/>
-      <w:r>
-        <w:rPr>
-          <w:rFonts w:ascii="Times New Roman" w:hAnsi="Times New Roman" w:cs="Times New Roman"/>
-          <w:sz w:val="24"/>
-          <w:szCs w:val="24"/>
-        </w:rPr>
-        <w:t xml:space="preserve"> introduce important concepts and functions of PSO. Based on this knowledge, </w:t>
+        <w:t xml:space="preserve">solving optimization problems. So as to officially introduce the scientific detailing of PSO algorithm, the classical inertial version of PSO will be used, meanwhile PSO variants will be summarized. Before looking into implementation, this project will introduce important concepts and functions of PSO. Based on this knowledge, </w:t>
       </w:r>
       <w:r>
         <w:rPr>
@@ -225,7 +207,25 @@
           <w:sz w:val="24"/>
           <w:szCs w:val="24"/>
         </w:rPr>
-        <w:t xml:space="preserve">sphere and another of cube, are provided </w:t>
+        <w:t>‘Sphere’</w:t>
+      </w:r>
+      <w:bookmarkStart w:id="0" w:name="_GoBack"/>
+      <w:bookmarkEnd w:id="0"/>
+      <w:r>
+        <w:rPr>
+          <w:rFonts w:ascii="Times New Roman" w:hAnsi="Times New Roman" w:cs="Times New Roman"/>
+          <w:sz w:val="24"/>
+          <w:szCs w:val="24"/>
+        </w:rPr>
+        <w:t xml:space="preserve"> and another is ‘Rastrigrn function’</w:t>
+      </w:r>
+      <w:r>
+        <w:rPr>
+          <w:rFonts w:ascii="Times New Roman" w:hAnsi="Times New Roman" w:cs="Times New Roman"/>
+          <w:sz w:val="24"/>
+          <w:szCs w:val="24"/>
+        </w:rPr>
+        <w:t xml:space="preserve">, are provided </w:t>
       </w:r>
       <w:r>
         <w:rPr>
@@ -292,25 +292,7 @@
           <w:sz w:val="24"/>
           <w:szCs w:val="24"/>
         </w:rPr>
-        <w:t xml:space="preserve">which </w:t>
-      </w:r>
-      <w:proofErr w:type="gramStart"/>
-      <w:r>
-        <w:rPr>
-          <w:rFonts w:ascii="Times New Roman" w:hAnsi="Times New Roman" w:cs="Times New Roman"/>
-          <w:sz w:val="24"/>
-          <w:szCs w:val="24"/>
-        </w:rPr>
-        <w:t>is</w:t>
-      </w:r>
-      <w:proofErr w:type="gramEnd"/>
-      <w:r>
-        <w:rPr>
-          <w:rFonts w:ascii="Times New Roman" w:hAnsi="Times New Roman" w:cs="Times New Roman"/>
-          <w:sz w:val="24"/>
-          <w:szCs w:val="24"/>
-        </w:rPr>
-        <w:t xml:space="preserve"> </w:t>
+        <w:t xml:space="preserve">which is </w:t>
       </w:r>
       <w:r>
         <w:rPr>
@@ -326,25 +308,7 @@
           <w:sz w:val="24"/>
           <w:szCs w:val="24"/>
         </w:rPr>
-        <w:t xml:space="preserve">This algorithm was proposed by </w:t>
-      </w:r>
-      <w:proofErr w:type="spellStart"/>
-      <w:r>
-        <w:rPr>
-          <w:rFonts w:ascii="Times New Roman" w:hAnsi="Times New Roman" w:cs="Times New Roman"/>
-          <w:sz w:val="24"/>
-          <w:szCs w:val="24"/>
-        </w:rPr>
-        <w:t>Eberhart</w:t>
-      </w:r>
-      <w:proofErr w:type="spellEnd"/>
-      <w:r>
-        <w:rPr>
-          <w:rFonts w:ascii="Times New Roman" w:hAnsi="Times New Roman" w:cs="Times New Roman"/>
-          <w:sz w:val="24"/>
-          <w:szCs w:val="24"/>
-        </w:rPr>
-        <w:t xml:space="preserve"> and Kennedy in 1995. It is a </w:t>
+        <w:t xml:space="preserve">This algorithm was proposed by Eberhart and Kennedy in 1995. It is a </w:t>
       </w:r>
       <w:r>
         <w:rPr>
@@ -435,23 +399,13 @@
         </w:rPr>
         <w:t xml:space="preserve"> Such goal categorizes PSO as </w:t>
       </w:r>
-      <w:proofErr w:type="spellStart"/>
-      <w:r>
-        <w:rPr>
-          <w:rFonts w:ascii="Times New Roman" w:hAnsi="Times New Roman" w:cs="Times New Roman"/>
-          <w:sz w:val="24"/>
-          <w:szCs w:val="24"/>
-        </w:rPr>
-        <w:t>metaheuristic</w:t>
-      </w:r>
-      <w:proofErr w:type="spellEnd"/>
-      <w:r>
-        <w:rPr>
-          <w:rFonts w:ascii="Times New Roman" w:hAnsi="Times New Roman" w:cs="Times New Roman"/>
-          <w:sz w:val="24"/>
-          <w:szCs w:val="24"/>
-        </w:rPr>
-        <w:t xml:space="preserve"> </w:t>
+      <w:r>
+        <w:rPr>
+          <w:rFonts w:ascii="Times New Roman" w:hAnsi="Times New Roman" w:cs="Times New Roman"/>
+          <w:sz w:val="24"/>
+          <w:szCs w:val="24"/>
+        </w:rPr>
+        <w:t xml:space="preserve">metaheuristic </w:t>
       </w:r>
       <w:r>
         <w:rPr>
@@ -728,31 +682,7 @@
           <w:u w:val="single"/>
         </w:rPr>
         <w:lastRenderedPageBreak/>
-        <w:t xml:space="preserve">Mathematical model </w:t>
-      </w:r>
-      <w:proofErr w:type="gramStart"/>
-      <w:r>
-        <w:rPr>
-          <w:rFonts w:ascii="Times New Roman" w:hAnsi="Times New Roman" w:cs="Times New Roman"/>
-          <w:b/>
-          <w:color w:val="000000"/>
-          <w:sz w:val="24"/>
-          <w:szCs w:val="24"/>
-          <w:u w:val="single"/>
-        </w:rPr>
-        <w:t>od</w:t>
-      </w:r>
-      <w:proofErr w:type="gramEnd"/>
-      <w:r>
-        <w:rPr>
-          <w:rFonts w:ascii="Times New Roman" w:hAnsi="Times New Roman" w:cs="Times New Roman"/>
-          <w:b/>
-          <w:color w:val="000000"/>
-          <w:sz w:val="24"/>
-          <w:szCs w:val="24"/>
-          <w:u w:val="single"/>
-        </w:rPr>
-        <w:t xml:space="preserve"> PSO:</w:t>
+        <w:t>Mathematical model od PSO:</w:t>
       </w:r>
     </w:p>
     <w:p>
@@ -2238,16 +2168,7 @@
                             <w:sz w:val="24"/>
                             <w:szCs w:val="24"/>
                           </w:rPr>
-                          <m:t>1</m:t>
-                        </m:r>
-                        <m:r>
-                          <w:rPr>
-                            <w:rFonts w:ascii="Cambria Math" w:hAnsi="Cambria Math" w:cs="Times New Roman"/>
-                            <w:color w:val="000000"/>
-                            <w:sz w:val="24"/>
-                            <w:szCs w:val="24"/>
-                          </w:rPr>
-                          <m:t xml:space="preserve"> ,   </m:t>
+                          <m:t xml:space="preserve">1 ,   </m:t>
                         </m:r>
                       </m:sub>
                     </m:sSub>
@@ -2370,16 +2291,7 @@
                             <w:sz w:val="24"/>
                             <w:szCs w:val="24"/>
                           </w:rPr>
-                          <m:t>1</m:t>
-                        </m:r>
-                        <m:r>
-                          <w:rPr>
-                            <w:rFonts w:ascii="Cambria Math" w:hAnsi="Cambria Math" w:cs="Times New Roman"/>
-                            <w:color w:val="000000"/>
-                            <w:sz w:val="24"/>
-                            <w:szCs w:val="24"/>
-                          </w:rPr>
-                          <m:t xml:space="preserve"> ,   </m:t>
+                          <m:t xml:space="preserve">1 ,   </m:t>
                         </m:r>
                       </m:sub>
                     </m:sSub>
@@ -2600,27 +2512,7 @@
           <w:sz w:val="24"/>
           <w:szCs w:val="24"/>
         </w:rPr>
-        <w:t>i</w:t>
-      </w:r>
-      <w:proofErr w:type="spellStart"/>
-      <w:r>
-        <w:rPr>
-          <w:rFonts w:ascii="Times New Roman" w:hAnsi="Times New Roman" w:cs="Times New Roman"/>
-          <w:color w:val="000000"/>
-          <w:sz w:val="24"/>
-          <w:szCs w:val="24"/>
-        </w:rPr>
-        <w:t>s</w:t>
-      </w:r>
-      <w:proofErr w:type="spellEnd"/>
-      <w:r>
-        <w:rPr>
-          <w:rFonts w:ascii="Times New Roman" w:hAnsi="Times New Roman" w:cs="Times New Roman"/>
-          <w:color w:val="000000"/>
-          <w:sz w:val="24"/>
-          <w:szCs w:val="24"/>
-        </w:rPr>
-        <w:t xml:space="preserve"> the inertial component</w:t>
+        <w:t>is the inertial component</w:t>
       </w:r>
     </w:p>
     <w:p>
@@ -3090,7 +2982,6 @@
         </w:rPr>
         <w:t xml:space="preserve">    </w:t>
       </w:r>
-      <w:proofErr w:type="gramStart"/>
       <w:r>
         <w:rPr>
           <w:rFonts w:ascii="Times New Roman" w:hAnsi="Times New Roman" w:cs="Times New Roman"/>
@@ -3098,17 +2989,7 @@
           <w:sz w:val="24"/>
           <w:szCs w:val="24"/>
         </w:rPr>
-        <w:t>is</w:t>
-      </w:r>
-      <w:proofErr w:type="gramEnd"/>
-      <w:r>
-        <w:rPr>
-          <w:rFonts w:ascii="Times New Roman" w:hAnsi="Times New Roman" w:cs="Times New Roman"/>
-          <w:color w:val="000000"/>
-          <w:sz w:val="24"/>
-          <w:szCs w:val="24"/>
-        </w:rPr>
-        <w:t xml:space="preserve"> the cognitive component.</w:t>
+        <w:t>is the cognitive component.</w:t>
       </w:r>
     </w:p>
     <w:p>
@@ -3573,18 +3454,7 @@
           <w:sz w:val="24"/>
           <w:szCs w:val="24"/>
         </w:rPr>
-        <w:t xml:space="preserve">particles and also shows the influence of previous velocity on the current velocity.  If w = 0, the velocity of particle depends on its personal best and global </w:t>
-      </w:r>
-      <w:bookmarkStart w:id="0" w:name="_GoBack"/>
-      <w:bookmarkEnd w:id="0"/>
-      <w:r>
-        <w:rPr>
-          <w:rFonts w:ascii="Times New Roman" w:hAnsi="Times New Roman" w:cs="Times New Roman"/>
-          <w:color w:val="000000"/>
-          <w:sz w:val="24"/>
-          <w:szCs w:val="24"/>
-        </w:rPr>
-        <w:t>best. On the other hand, if w ≠ 0, then the particle has the tendency of exploring new space. The larger the inertia weight, the greater the velocity and exploration rate will be. Similarly the smaller the inertial weight, the smaller the velocity and particle will tend to perform local exploitation.</w:t>
+        <w:t>particles and also shows the influence of previous velocity on the current velocity.  If w = 0, the velocity of particle depends on its personal best and global best. On the other hand, if w ≠ 0, then the particle has the tendency of exploring new space. The larger the inertia weight, the greater the velocity and exploration rate will be. Similarly the smaller the inertial weight, the smaller the velocity and particle will tend to perform local exploitation.</w:t>
       </w:r>
     </w:p>
     <w:p>
@@ -3775,7 +3645,7 @@
           <w:rPr>
             <w:noProof/>
           </w:rPr>
-          <w:t>4</w:t>
+          <w:t>1</w:t>
         </w:r>
         <w:r>
           <w:rPr>

</xml_diff>

<commit_message>
Analysis of parameters done and created separete presentation for final.
</commit_message>
<xml_diff>
--- a/Documentation/Final_report_PSO_PyTeam.docx
+++ b/Documentation/Final_report_PSO_PyTeam.docx
@@ -207,17 +207,25 @@
           <w:sz w:val="24"/>
           <w:szCs w:val="24"/>
         </w:rPr>
-        <w:t>‘Sphere’</w:t>
-      </w:r>
-      <w:bookmarkStart w:id="0" w:name="_GoBack"/>
-      <w:bookmarkEnd w:id="0"/>
-      <w:r>
-        <w:rPr>
-          <w:rFonts w:ascii="Times New Roman" w:hAnsi="Times New Roman" w:cs="Times New Roman"/>
-          <w:sz w:val="24"/>
-          <w:szCs w:val="24"/>
-        </w:rPr>
-        <w:t xml:space="preserve"> and another is ‘Rastrigrn function’</w:t>
+        <w:t>‘Sphere’ and another is ‘</w:t>
+      </w:r>
+      <w:proofErr w:type="spellStart"/>
+      <w:r>
+        <w:rPr>
+          <w:rFonts w:ascii="Times New Roman" w:hAnsi="Times New Roman" w:cs="Times New Roman"/>
+          <w:sz w:val="24"/>
+          <w:szCs w:val="24"/>
+        </w:rPr>
+        <w:t>Rastrigrn</w:t>
+      </w:r>
+      <w:proofErr w:type="spellEnd"/>
+      <w:r>
+        <w:rPr>
+          <w:rFonts w:ascii="Times New Roman" w:hAnsi="Times New Roman" w:cs="Times New Roman"/>
+          <w:sz w:val="24"/>
+          <w:szCs w:val="24"/>
+        </w:rPr>
+        <w:t xml:space="preserve"> function’</w:t>
       </w:r>
       <w:r>
         <w:rPr>
@@ -292,7 +300,25 @@
           <w:sz w:val="24"/>
           <w:szCs w:val="24"/>
         </w:rPr>
-        <w:t xml:space="preserve">which is </w:t>
+        <w:t xml:space="preserve">which </w:t>
+      </w:r>
+      <w:proofErr w:type="gramStart"/>
+      <w:r>
+        <w:rPr>
+          <w:rFonts w:ascii="Times New Roman" w:hAnsi="Times New Roman" w:cs="Times New Roman"/>
+          <w:sz w:val="24"/>
+          <w:szCs w:val="24"/>
+        </w:rPr>
+        <w:t>is</w:t>
+      </w:r>
+      <w:proofErr w:type="gramEnd"/>
+      <w:r>
+        <w:rPr>
+          <w:rFonts w:ascii="Times New Roman" w:hAnsi="Times New Roman" w:cs="Times New Roman"/>
+          <w:sz w:val="24"/>
+          <w:szCs w:val="24"/>
+        </w:rPr>
+        <w:t xml:space="preserve"> </w:t>
       </w:r>
       <w:r>
         <w:rPr>
@@ -308,7 +334,25 @@
           <w:sz w:val="24"/>
           <w:szCs w:val="24"/>
         </w:rPr>
-        <w:t xml:space="preserve">This algorithm was proposed by Eberhart and Kennedy in 1995. It is a </w:t>
+        <w:t xml:space="preserve">This algorithm was proposed by </w:t>
+      </w:r>
+      <w:proofErr w:type="spellStart"/>
+      <w:r>
+        <w:rPr>
+          <w:rFonts w:ascii="Times New Roman" w:hAnsi="Times New Roman" w:cs="Times New Roman"/>
+          <w:sz w:val="24"/>
+          <w:szCs w:val="24"/>
+        </w:rPr>
+        <w:t>Eberhart</w:t>
+      </w:r>
+      <w:proofErr w:type="spellEnd"/>
+      <w:r>
+        <w:rPr>
+          <w:rFonts w:ascii="Times New Roman" w:hAnsi="Times New Roman" w:cs="Times New Roman"/>
+          <w:sz w:val="24"/>
+          <w:szCs w:val="24"/>
+        </w:rPr>
+        <w:t xml:space="preserve"> and Kennedy in 1995. It is a </w:t>
       </w:r>
       <w:r>
         <w:rPr>
@@ -399,13 +443,23 @@
         </w:rPr>
         <w:t xml:space="preserve"> Such goal categorizes PSO as </w:t>
       </w:r>
-      <w:r>
-        <w:rPr>
-          <w:rFonts w:ascii="Times New Roman" w:hAnsi="Times New Roman" w:cs="Times New Roman"/>
-          <w:sz w:val="24"/>
-          <w:szCs w:val="24"/>
-        </w:rPr>
-        <w:t xml:space="preserve">metaheuristic </w:t>
+      <w:proofErr w:type="spellStart"/>
+      <w:r>
+        <w:rPr>
+          <w:rFonts w:ascii="Times New Roman" w:hAnsi="Times New Roman" w:cs="Times New Roman"/>
+          <w:sz w:val="24"/>
+          <w:szCs w:val="24"/>
+        </w:rPr>
+        <w:t>metaheuristic</w:t>
+      </w:r>
+      <w:proofErr w:type="spellEnd"/>
+      <w:r>
+        <w:rPr>
+          <w:rFonts w:ascii="Times New Roman" w:hAnsi="Times New Roman" w:cs="Times New Roman"/>
+          <w:sz w:val="24"/>
+          <w:szCs w:val="24"/>
+        </w:rPr>
+        <w:t xml:space="preserve"> </w:t>
       </w:r>
       <w:r>
         <w:rPr>
@@ -682,7 +736,31 @@
           <w:u w:val="single"/>
         </w:rPr>
         <w:lastRenderedPageBreak/>
-        <w:t>Mathematical model od PSO:</w:t>
+        <w:t xml:space="preserve">Mathematical model </w:t>
+      </w:r>
+      <w:proofErr w:type="gramStart"/>
+      <w:r>
+        <w:rPr>
+          <w:rFonts w:ascii="Times New Roman" w:hAnsi="Times New Roman" w:cs="Times New Roman"/>
+          <w:b/>
+          <w:color w:val="000000"/>
+          <w:sz w:val="24"/>
+          <w:szCs w:val="24"/>
+          <w:u w:val="single"/>
+        </w:rPr>
+        <w:t>od</w:t>
+      </w:r>
+      <w:proofErr w:type="gramEnd"/>
+      <w:r>
+        <w:rPr>
+          <w:rFonts w:ascii="Times New Roman" w:hAnsi="Times New Roman" w:cs="Times New Roman"/>
+          <w:b/>
+          <w:color w:val="000000"/>
+          <w:sz w:val="24"/>
+          <w:szCs w:val="24"/>
+          <w:u w:val="single"/>
+        </w:rPr>
+        <w:t xml:space="preserve"> PSO:</w:t>
       </w:r>
     </w:p>
     <w:p>
@@ -2755,7 +2833,27 @@
           <w:sz w:val="24"/>
           <w:szCs w:val="24"/>
         </w:rPr>
-        <w:t xml:space="preserve"> is the cognitive component.</w:t>
+        <w:t xml:space="preserve"> </w:t>
+      </w:r>
+      <w:proofErr w:type="gramStart"/>
+      <w:r>
+        <w:rPr>
+          <w:rFonts w:ascii="Times New Roman" w:hAnsi="Times New Roman" w:cs="Times New Roman"/>
+          <w:color w:val="000000"/>
+          <w:sz w:val="24"/>
+          <w:szCs w:val="24"/>
+        </w:rPr>
+        <w:t>is</w:t>
+      </w:r>
+      <w:proofErr w:type="gramEnd"/>
+      <w:r>
+        <w:rPr>
+          <w:rFonts w:ascii="Times New Roman" w:hAnsi="Times New Roman" w:cs="Times New Roman"/>
+          <w:color w:val="000000"/>
+          <w:sz w:val="24"/>
+          <w:szCs w:val="24"/>
+        </w:rPr>
+        <w:t xml:space="preserve"> the cognitive component.</w:t>
       </w:r>
     </w:p>
     <w:p>
@@ -2982,14 +3080,25 @@
         </w:rPr>
         <w:t xml:space="preserve">    </w:t>
       </w:r>
-      <w:r>
-        <w:rPr>
-          <w:rFonts w:ascii="Times New Roman" w:hAnsi="Times New Roman" w:cs="Times New Roman"/>
-          <w:color w:val="000000"/>
-          <w:sz w:val="24"/>
-          <w:szCs w:val="24"/>
-        </w:rPr>
-        <w:t>is the cognitive component.</w:t>
+      <w:proofErr w:type="gramStart"/>
+      <w:r>
+        <w:rPr>
+          <w:rFonts w:ascii="Times New Roman" w:hAnsi="Times New Roman" w:cs="Times New Roman"/>
+          <w:color w:val="000000"/>
+          <w:sz w:val="24"/>
+          <w:szCs w:val="24"/>
+        </w:rPr>
+        <w:t>is</w:t>
+      </w:r>
+      <w:proofErr w:type="gramEnd"/>
+      <w:r>
+        <w:rPr>
+          <w:rFonts w:ascii="Times New Roman" w:hAnsi="Times New Roman" w:cs="Times New Roman"/>
+          <w:color w:val="000000"/>
+          <w:sz w:val="24"/>
+          <w:szCs w:val="24"/>
+        </w:rPr>
+        <w:t xml:space="preserve"> the cognitive component.</w:t>
       </w:r>
     </w:p>
     <w:p>
@@ -3454,7 +3563,43 @@
           <w:sz w:val="24"/>
           <w:szCs w:val="24"/>
         </w:rPr>
-        <w:t>particles and also shows the influence of previous velocity on the current velocity.  If w = 0, the velocity of particle depends on its personal best and global best. On the other hand, if w ≠ 0, then the particle has the tendency of exploring new space. The larger the inertia weight, the greater the velocity and exploration rate will be. Similarly the smaller the inertial weight, the smaller the velocity and particle will tend to perform local exploitation.</w:t>
+        <w:t xml:space="preserve">particles and also shows the influence of previous velocity on the current velocity.  If w = 0, the velocity of particle depends on its personal best and global best. On the other hand, if w ≠ 0, then the particle has the tendency of exploring new space. The larger the inertia weight, the greater the velocity and exploration rate will be. Similarly the </w:t>
+      </w:r>
+      <w:r>
+        <w:rPr>
+          <w:rFonts w:ascii="Times New Roman" w:hAnsi="Times New Roman" w:cs="Times New Roman"/>
+          <w:color w:val="000000"/>
+          <w:sz w:val="24"/>
+          <w:szCs w:val="24"/>
+        </w:rPr>
+        <w:t>smaller the inertial weight,</w:t>
+      </w:r>
+      <w:r>
+        <w:rPr>
+          <w:rFonts w:ascii="Times New Roman" w:hAnsi="Times New Roman" w:cs="Times New Roman"/>
+          <w:color w:val="000000"/>
+          <w:sz w:val="24"/>
+          <w:szCs w:val="24"/>
+        </w:rPr>
+        <w:t xml:space="preserve"> smalle</w:t>
+      </w:r>
+      <w:r>
+        <w:rPr>
+          <w:rFonts w:ascii="Times New Roman" w:hAnsi="Times New Roman" w:cs="Times New Roman"/>
+          <w:color w:val="000000"/>
+          <w:sz w:val="24"/>
+          <w:szCs w:val="24"/>
+        </w:rPr>
+        <w:t>r will be</w:t>
+      </w:r>
+      <w:r>
+        <w:rPr>
+          <w:rFonts w:ascii="Times New Roman" w:hAnsi="Times New Roman" w:cs="Times New Roman"/>
+          <w:color w:val="000000"/>
+          <w:sz w:val="24"/>
+          <w:szCs w:val="24"/>
+        </w:rPr>
+        <w:t xml:space="preserve"> the velocity and particle will tend to perform local exploitation.</w:t>
       </w:r>
     </w:p>
     <w:p>
@@ -3466,7 +3611,6 @@
           <w:color w:val="000000"/>
           <w:sz w:val="24"/>
           <w:szCs w:val="24"/>
-          <w:u w:val="single"/>
         </w:rPr>
       </w:pPr>
       <w:r>
@@ -3477,36 +3621,6 @@
           <w:szCs w:val="24"/>
         </w:rPr>
         <w:tab/>
-      </w:r>
-      <w:r>
-        <w:rPr>
-          <w:rFonts w:ascii="Times New Roman" w:hAnsi="Times New Roman" w:cs="Times New Roman"/>
-          <w:color w:val="000000"/>
-          <w:sz w:val="24"/>
-          <w:szCs w:val="24"/>
-          <w:u w:val="single"/>
-        </w:rPr>
-        <w:t xml:space="preserve">Analysis of </w:t>
-      </w:r>
-      <w:r>
-        <w:rPr>
-          <w:rFonts w:ascii="Times New Roman" w:hAnsi="Times New Roman" w:cs="Times New Roman"/>
-          <w:color w:val="000000"/>
-          <w:sz w:val="24"/>
-          <w:szCs w:val="24"/>
-          <w:u w:val="single"/>
-        </w:rPr>
-        <w:t xml:space="preserve">selection of </w:t>
-      </w:r>
-      <w:r>
-        <w:rPr>
-          <w:rFonts w:ascii="Times New Roman" w:hAnsi="Times New Roman" w:cs="Times New Roman"/>
-          <w:color w:val="000000"/>
-          <w:sz w:val="24"/>
-          <w:szCs w:val="24"/>
-          <w:u w:val="single"/>
-        </w:rPr>
-        <w:t>cognitive and social parameters:</w:t>
       </w:r>
     </w:p>
     <w:p>
@@ -3531,27 +3645,600 @@
     <w:p>
       <w:pPr>
         <w:spacing w:line="480" w:lineRule="auto"/>
+        <w:ind w:firstLine="720"/>
         <w:jc w:val="both"/>
         <w:rPr>
           <w:rFonts w:ascii="Times New Roman" w:hAnsi="Times New Roman" w:cs="Times New Roman"/>
-          <w:b/>
           <w:color w:val="000000"/>
           <w:sz w:val="24"/>
           <w:szCs w:val="24"/>
           <w:u w:val="single"/>
         </w:rPr>
       </w:pPr>
+      <w:r>
+        <w:rPr>
+          <w:rFonts w:ascii="Times New Roman" w:hAnsi="Times New Roman" w:cs="Times New Roman"/>
+          <w:color w:val="000000"/>
+          <w:sz w:val="24"/>
+          <w:szCs w:val="24"/>
+          <w:u w:val="single"/>
+        </w:rPr>
+        <w:lastRenderedPageBreak/>
+        <w:t xml:space="preserve">Analysis of </w:t>
+      </w:r>
+      <w:r>
+        <w:rPr>
+          <w:rFonts w:ascii="Times New Roman" w:hAnsi="Times New Roman" w:cs="Times New Roman"/>
+          <w:color w:val="000000"/>
+          <w:sz w:val="24"/>
+          <w:szCs w:val="24"/>
+          <w:u w:val="single"/>
+        </w:rPr>
+        <w:t xml:space="preserve">selection of </w:t>
+      </w:r>
+      <w:r>
+        <w:rPr>
+          <w:rFonts w:ascii="Times New Roman" w:hAnsi="Times New Roman" w:cs="Times New Roman"/>
+          <w:color w:val="000000"/>
+          <w:sz w:val="24"/>
+          <w:szCs w:val="24"/>
+          <w:u w:val="single"/>
+        </w:rPr>
+        <w:t>cognitive and social parameters:</w:t>
+      </w:r>
     </w:p>
     <w:p>
       <w:pPr>
-        <w:pStyle w:val="ListParagraph"/>
         <w:spacing w:line="480" w:lineRule="auto"/>
-        <w:ind w:left="1440"/>
+        <w:jc w:val="both"/>
+        <w:rPr>
+          <w:rFonts w:ascii="Times New Roman" w:hAnsi="Times New Roman" w:cs="Times New Roman"/>
+          <w:color w:val="000000"/>
+          <w:sz w:val="24"/>
+          <w:szCs w:val="24"/>
+        </w:rPr>
+      </w:pPr>
+      <w:r>
+        <w:rPr>
+          <w:rFonts w:ascii="Times New Roman" w:hAnsi="Times New Roman" w:cs="Times New Roman"/>
+          <w:color w:val="000000"/>
+          <w:sz w:val="24"/>
+          <w:szCs w:val="24"/>
+        </w:rPr>
+        <w:tab/>
+        <w:t xml:space="preserve">These parameters are also known as </w:t>
+      </w:r>
+      <w:r>
+        <w:rPr>
+          <w:rFonts w:ascii="Times New Roman" w:hAnsi="Times New Roman" w:cs="Times New Roman"/>
+          <w:color w:val="000000"/>
+          <w:sz w:val="24"/>
+          <w:szCs w:val="24"/>
+        </w:rPr>
+        <w:t>accelerating</w:t>
+      </w:r>
+      <w:r>
+        <w:rPr>
+          <w:rFonts w:ascii="Times New Roman" w:hAnsi="Times New Roman" w:cs="Times New Roman"/>
+          <w:color w:val="000000"/>
+          <w:sz w:val="24"/>
+          <w:szCs w:val="24"/>
+        </w:rPr>
+        <w:t xml:space="preserve"> constants and are responsible to represent stochastic acceleration of particle towards its personal best point and the global best point. From the equation above we can infer that if c1 = c2 = 0, then particle will fly with constant velocity till the border. This makes difficult for particle to approach optimum point because then the particle only have ability to </w:t>
+      </w:r>
+      <w:r>
+        <w:rPr>
+          <w:rFonts w:ascii="Times New Roman" w:hAnsi="Times New Roman" w:cs="Times New Roman"/>
+          <w:color w:val="000000"/>
+          <w:sz w:val="24"/>
+          <w:szCs w:val="24"/>
+        </w:rPr>
+        <w:t xml:space="preserve">search in definite local space. </w:t>
+      </w:r>
+    </w:p>
+    <w:p>
+      <w:pPr>
+        <w:spacing w:line="480" w:lineRule="auto"/>
+        <w:ind w:firstLine="720"/>
+        <w:jc w:val="both"/>
+        <w:rPr>
+          <w:rFonts w:ascii="Times New Roman" w:hAnsi="Times New Roman" w:cs="Times New Roman"/>
+          <w:color w:val="000000"/>
+          <w:sz w:val="24"/>
+          <w:szCs w:val="24"/>
+        </w:rPr>
+      </w:pPr>
+      <w:r>
+        <w:rPr>
+          <w:rFonts w:ascii="Times New Roman" w:hAnsi="Times New Roman" w:cs="Times New Roman"/>
+          <w:color w:val="000000"/>
+          <w:sz w:val="24"/>
+          <w:szCs w:val="24"/>
+        </w:rPr>
+        <w:t xml:space="preserve">Similarly if only c1 = 0, particle losses its cognitive ability and depends on its social component, decision made by whole swarm so far. This increases convergent rate of particles and exploitation is done at highest level. In contrast to this, the particle loses its social component when c2 = 0. This means that every particle search in its local space and do not exchange information with one another. In this case, the exploitation is done at its lowest level and exploration is done at its highest level. </w:t>
+      </w:r>
+    </w:p>
+    <w:p>
+      <w:pPr>
+        <w:spacing w:line="480" w:lineRule="auto"/>
+        <w:ind w:firstLine="720"/>
+        <w:jc w:val="both"/>
+        <w:rPr>
+          <w:rFonts w:ascii="Times New Roman" w:hAnsi="Times New Roman" w:cs="Times New Roman"/>
+          <w:color w:val="000000"/>
+          <w:sz w:val="24"/>
+          <w:szCs w:val="24"/>
+        </w:rPr>
+      </w:pPr>
+      <w:r>
+        <w:rPr>
+          <w:rFonts w:ascii="Times New Roman" w:hAnsi="Times New Roman" w:cs="Times New Roman"/>
+          <w:color w:val="000000"/>
+          <w:sz w:val="24"/>
+          <w:szCs w:val="24"/>
+        </w:rPr>
+        <w:t xml:space="preserve">With all of this, we can conclude that, higher value of the cognitive parameter results in excessive exploitation in local search space of individuals. On the other hand, relatively higher value of social parameter provides tendency to particle to rush prematurely towards the optimum point.  </w:t>
+      </w:r>
+      <w:r>
+        <w:rPr>
+          <w:rFonts w:ascii="Times New Roman" w:hAnsi="Times New Roman" w:cs="Times New Roman"/>
+          <w:color w:val="000000"/>
+          <w:sz w:val="24"/>
+          <w:szCs w:val="24"/>
+        </w:rPr>
+        <w:t xml:space="preserve">   </w:t>
+      </w:r>
+    </w:p>
+    <w:p>
+      <w:pPr>
+        <w:spacing w:line="480" w:lineRule="auto"/>
+        <w:jc w:val="both"/>
+        <w:rPr>
+          <w:rFonts w:ascii="Times New Roman" w:hAnsi="Times New Roman" w:cs="Times New Roman"/>
+          <w:color w:val="000000"/>
+          <w:sz w:val="24"/>
+          <w:szCs w:val="24"/>
+        </w:rPr>
+      </w:pPr>
+      <w:r>
+        <w:rPr>
+          <w:rFonts w:ascii="Times New Roman" w:hAnsi="Times New Roman" w:cs="Times New Roman"/>
+          <w:color w:val="000000"/>
+          <w:sz w:val="24"/>
+          <w:szCs w:val="24"/>
+        </w:rPr>
+        <w:tab/>
+      </w:r>
+    </w:p>
+    <w:p>
+      <w:pPr>
+        <w:rPr>
+          <w:rFonts w:ascii="Times New Roman" w:hAnsi="Times New Roman" w:cs="Times New Roman"/>
+          <w:color w:val="000000"/>
+          <w:sz w:val="24"/>
+          <w:szCs w:val="24"/>
+        </w:rPr>
+      </w:pPr>
+      <w:r>
+        <w:rPr>
+          <w:rFonts w:ascii="Times New Roman" w:hAnsi="Times New Roman" w:cs="Times New Roman"/>
+          <w:color w:val="000000"/>
+          <w:sz w:val="24"/>
+          <w:szCs w:val="24"/>
+        </w:rPr>
+        <w:br w:type="page"/>
+      </w:r>
+    </w:p>
+    <w:p>
+      <w:pPr>
+        <w:spacing w:line="480" w:lineRule="auto"/>
+        <w:jc w:val="both"/>
+        <w:rPr>
+          <w:rFonts w:ascii="Times New Roman" w:hAnsi="Times New Roman" w:cs="Times New Roman"/>
+          <w:b/>
+          <w:color w:val="000000"/>
+          <w:sz w:val="24"/>
+          <w:szCs w:val="24"/>
+          <w:u w:val="single"/>
+        </w:rPr>
+      </w:pPr>
+    </w:p>
+    <w:p>
+      <w:pPr>
+        <w:spacing w:line="480" w:lineRule="auto"/>
+        <w:jc w:val="both"/>
+        <w:rPr>
+          <w:rFonts w:ascii="Times New Roman" w:hAnsi="Times New Roman" w:cs="Times New Roman"/>
+          <w:b/>
+          <w:color w:val="000000"/>
+          <w:sz w:val="24"/>
+          <w:szCs w:val="24"/>
+          <w:u w:val="single"/>
+        </w:rPr>
+      </w:pPr>
+    </w:p>
+    <w:p>
+      <w:pPr>
+        <w:spacing w:line="480" w:lineRule="auto"/>
+        <w:jc w:val="both"/>
+        <w:rPr>
+          <w:rFonts w:ascii="Times New Roman" w:hAnsi="Times New Roman" w:cs="Times New Roman"/>
+          <w:b/>
+          <w:color w:val="000000"/>
+          <w:sz w:val="24"/>
+          <w:szCs w:val="24"/>
+          <w:u w:val="single"/>
+        </w:rPr>
+      </w:pPr>
+    </w:p>
+    <w:p>
+      <w:pPr>
+        <w:spacing w:line="480" w:lineRule="auto"/>
+        <w:jc w:val="both"/>
+        <w:rPr>
+          <w:rFonts w:ascii="Times New Roman" w:hAnsi="Times New Roman" w:cs="Times New Roman"/>
+          <w:b/>
+          <w:color w:val="000000"/>
+          <w:sz w:val="24"/>
+          <w:szCs w:val="24"/>
+          <w:u w:val="single"/>
+        </w:rPr>
+      </w:pPr>
+    </w:p>
+    <w:p>
+      <w:pPr>
+        <w:spacing w:line="480" w:lineRule="auto"/>
+        <w:jc w:val="both"/>
+        <w:rPr>
+          <w:rFonts w:ascii="Times New Roman" w:hAnsi="Times New Roman" w:cs="Times New Roman"/>
+          <w:b/>
+          <w:color w:val="000000"/>
+          <w:sz w:val="24"/>
+          <w:szCs w:val="24"/>
+          <w:u w:val="single"/>
+        </w:rPr>
+      </w:pPr>
+    </w:p>
+    <w:p>
+      <w:pPr>
+        <w:spacing w:line="480" w:lineRule="auto"/>
+        <w:jc w:val="both"/>
+        <w:rPr>
+          <w:rFonts w:ascii="Times New Roman" w:hAnsi="Times New Roman" w:cs="Times New Roman"/>
+          <w:b/>
+          <w:color w:val="000000"/>
+          <w:sz w:val="24"/>
+          <w:szCs w:val="24"/>
+          <w:u w:val="single"/>
+        </w:rPr>
+      </w:pPr>
+    </w:p>
+    <w:p>
+      <w:pPr>
+        <w:spacing w:line="480" w:lineRule="auto"/>
+        <w:jc w:val="both"/>
+        <w:rPr>
+          <w:rFonts w:ascii="Times New Roman" w:hAnsi="Times New Roman" w:cs="Times New Roman"/>
+          <w:b/>
+          <w:color w:val="000000"/>
+          <w:sz w:val="24"/>
+          <w:szCs w:val="24"/>
+          <w:u w:val="single"/>
+        </w:rPr>
+      </w:pPr>
+      <w:r>
+        <w:rPr>
+          <w:rFonts w:ascii="Times New Roman" w:hAnsi="Times New Roman" w:cs="Times New Roman"/>
+          <w:b/>
+          <w:color w:val="000000"/>
+          <w:sz w:val="24"/>
+          <w:szCs w:val="24"/>
+          <w:u w:val="single"/>
+        </w:rPr>
+        <w:t>References</w:t>
+      </w:r>
+      <w:bookmarkStart w:id="0" w:name="_GoBack"/>
+      <w:bookmarkEnd w:id="0"/>
+      <w:r>
+        <w:rPr>
+          <w:rFonts w:ascii="Times New Roman" w:hAnsi="Times New Roman" w:cs="Times New Roman"/>
+          <w:b/>
+          <w:color w:val="000000"/>
+          <w:sz w:val="24"/>
+          <w:szCs w:val="24"/>
+          <w:u w:val="single"/>
+        </w:rPr>
+        <w:t>:</w:t>
+      </w:r>
+    </w:p>
+    <w:p>
+      <w:pPr>
+        <w:numPr>
+          <w:ilvl w:val="0"/>
+          <w:numId w:val="7"/>
+        </w:numPr>
+        <w:spacing w:line="480" w:lineRule="auto"/>
+        <w:jc w:val="both"/>
+        <w:rPr>
+          <w:rFonts w:ascii="Times New Roman" w:hAnsi="Times New Roman" w:cs="Times New Roman"/>
+          <w:b/>
+          <w:color w:val="000000"/>
+          <w:sz w:val="24"/>
+          <w:szCs w:val="24"/>
+          <w:u w:val="single"/>
+        </w:rPr>
+      </w:pPr>
+      <w:hyperlink r:id="rId8" w:history="1">
+        <w:r>
+          <w:rPr>
+            <w:rStyle w:val="Hyperlink"/>
+            <w:rFonts w:ascii="Times New Roman" w:hAnsi="Times New Roman" w:cs="Times New Roman"/>
+            <w:b/>
+            <w:sz w:val="24"/>
+            <w:szCs w:val="24"/>
+            <w:lang w:val="en-GB"/>
+          </w:rPr>
+          <w:t>https://</w:t>
+        </w:r>
+      </w:hyperlink>
+      <w:hyperlink r:id="rId9" w:history="1">
+        <w:r>
+          <w:rPr>
+            <w:rStyle w:val="Hyperlink"/>
+            <w:rFonts w:ascii="Times New Roman" w:hAnsi="Times New Roman" w:cs="Times New Roman"/>
+            <w:b/>
+            <w:sz w:val="24"/>
+            <w:szCs w:val="24"/>
+            <w:lang w:val="en-GB"/>
+          </w:rPr>
+          <w:t>www.researchgate.net/figure/The-pseudocode-of-the-PSO-algorithm_fig8_274460300</w:t>
+        </w:r>
+      </w:hyperlink>
+    </w:p>
+    <w:p>
+      <w:pPr>
+        <w:numPr>
+          <w:ilvl w:val="0"/>
+          <w:numId w:val="7"/>
+        </w:numPr>
+        <w:spacing w:line="480" w:lineRule="auto"/>
+        <w:jc w:val="both"/>
+        <w:rPr>
+          <w:rFonts w:ascii="Times New Roman" w:hAnsi="Times New Roman" w:cs="Times New Roman"/>
+          <w:b/>
+          <w:color w:val="000000"/>
+          <w:sz w:val="24"/>
+          <w:szCs w:val="24"/>
+          <w:u w:val="single"/>
+        </w:rPr>
+      </w:pPr>
+      <w:hyperlink r:id="rId10" w:history="1">
+        <w:r>
+          <w:rPr>
+            <w:rStyle w:val="Hyperlink"/>
+            <w:rFonts w:ascii="Times New Roman" w:hAnsi="Times New Roman" w:cs="Times New Roman"/>
+            <w:b/>
+            <w:sz w:val="24"/>
+            <w:szCs w:val="24"/>
+            <w:lang w:val="en-GB"/>
+          </w:rPr>
+          <w:t>https://www.hindawi.com/journals/tswj/2014/973093/fig1</w:t>
+        </w:r>
+      </w:hyperlink>
+      <w:hyperlink r:id="rId11" w:history="1">
+        <w:r>
+          <w:rPr>
+            <w:rStyle w:val="Hyperlink"/>
+            <w:rFonts w:ascii="Times New Roman" w:hAnsi="Times New Roman" w:cs="Times New Roman"/>
+            <w:b/>
+            <w:sz w:val="24"/>
+            <w:szCs w:val="24"/>
+            <w:lang w:val="en-GB"/>
+          </w:rPr>
+          <w:t>/</w:t>
+        </w:r>
+      </w:hyperlink>
+    </w:p>
+    <w:p>
+      <w:pPr>
+        <w:numPr>
+          <w:ilvl w:val="0"/>
+          <w:numId w:val="7"/>
+        </w:numPr>
+        <w:spacing w:line="480" w:lineRule="auto"/>
+        <w:jc w:val="both"/>
+        <w:rPr>
+          <w:rFonts w:ascii="Times New Roman" w:hAnsi="Times New Roman" w:cs="Times New Roman"/>
+          <w:b/>
+          <w:color w:val="000000"/>
+          <w:sz w:val="24"/>
+          <w:szCs w:val="24"/>
+          <w:u w:val="single"/>
+        </w:rPr>
+      </w:pPr>
+      <w:hyperlink r:id="rId12" w:history="1">
+        <w:r>
+          <w:rPr>
+            <w:rStyle w:val="Hyperlink"/>
+            <w:rFonts w:ascii="Times New Roman" w:hAnsi="Times New Roman" w:cs="Times New Roman"/>
+            <w:b/>
+            <w:sz w:val="24"/>
+            <w:szCs w:val="24"/>
+          </w:rPr>
+          <w:t>https://</w:t>
+        </w:r>
+      </w:hyperlink>
+      <w:hyperlink r:id="rId13" w:history="1">
+        <w:r>
+          <w:rPr>
+            <w:rStyle w:val="Hyperlink"/>
+            <w:rFonts w:ascii="Times New Roman" w:hAnsi="Times New Roman" w:cs="Times New Roman"/>
+            <w:b/>
+            <w:sz w:val="24"/>
+            <w:szCs w:val="24"/>
+          </w:rPr>
+          <w:t>pt.slideshare.net/MohamedTalaat9/digital-image-</w:t>
+        </w:r>
+        <w:r>
+          <w:rPr>
+            <w:rStyle w:val="Hyperlink"/>
+            <w:rFonts w:ascii="Times New Roman" w:hAnsi="Times New Roman" w:cs="Times New Roman"/>
+            <w:b/>
+            <w:sz w:val="24"/>
+            <w:szCs w:val="24"/>
+          </w:rPr>
+          <w:t>forgery?next_slideshow=1</w:t>
+        </w:r>
+      </w:hyperlink>
+    </w:p>
+    <w:p>
+      <w:pPr>
+        <w:numPr>
+          <w:ilvl w:val="0"/>
+          <w:numId w:val="7"/>
+        </w:numPr>
+        <w:spacing w:line="480" w:lineRule="auto"/>
+        <w:jc w:val="both"/>
+        <w:rPr>
+          <w:rFonts w:ascii="Times New Roman" w:hAnsi="Times New Roman" w:cs="Times New Roman"/>
+          <w:b/>
+          <w:color w:val="000000"/>
+          <w:sz w:val="24"/>
+          <w:szCs w:val="24"/>
+          <w:u w:val="single"/>
+        </w:rPr>
+      </w:pPr>
+      <w:hyperlink r:id="rId14" w:history="1">
+        <w:r>
+          <w:rPr>
+            <w:rStyle w:val="Hyperlink"/>
+            <w:rFonts w:ascii="Times New Roman" w:hAnsi="Times New Roman" w:cs="Times New Roman"/>
+            <w:b/>
+            <w:sz w:val="24"/>
+            <w:szCs w:val="24"/>
+          </w:rPr>
+          <w:t>https://slideplayer.com/slide/12229714</w:t>
+        </w:r>
+      </w:hyperlink>
+      <w:hyperlink r:id="rId15" w:history="1">
+        <w:r>
+          <w:rPr>
+            <w:rStyle w:val="Hyperlink"/>
+            <w:rFonts w:ascii="Times New Roman" w:hAnsi="Times New Roman" w:cs="Times New Roman"/>
+            <w:b/>
+            <w:sz w:val="24"/>
+            <w:szCs w:val="24"/>
+          </w:rPr>
+          <w:t>/</w:t>
+        </w:r>
+      </w:hyperlink>
+    </w:p>
+    <w:p>
+      <w:pPr>
+        <w:numPr>
+          <w:ilvl w:val="0"/>
+          <w:numId w:val="7"/>
+        </w:numPr>
+        <w:spacing w:line="480" w:lineRule="auto"/>
+        <w:jc w:val="both"/>
+        <w:rPr>
+          <w:rFonts w:ascii="Times New Roman" w:hAnsi="Times New Roman" w:cs="Times New Roman"/>
+          <w:b/>
+          <w:color w:val="000000"/>
+          <w:sz w:val="24"/>
+          <w:szCs w:val="24"/>
+          <w:u w:val="single"/>
+        </w:rPr>
+      </w:pPr>
+      <w:hyperlink r:id="rId16" w:history="1">
+        <w:r>
+          <w:rPr>
+            <w:rStyle w:val="Hyperlink"/>
+            <w:rFonts w:ascii="Times New Roman" w:hAnsi="Times New Roman" w:cs="Times New Roman"/>
+            <w:b/>
+            <w:sz w:val="24"/>
+            <w:szCs w:val="24"/>
+          </w:rPr>
+          <w:t>https://nathanrooy.github.io/posts/2016-08-17/simple-particle-swarm-optimization-with-python</w:t>
+        </w:r>
+      </w:hyperlink>
+      <w:hyperlink r:id="rId17" w:history="1">
+        <w:r>
+          <w:rPr>
+            <w:rStyle w:val="Hyperlink"/>
+            <w:rFonts w:ascii="Times New Roman" w:hAnsi="Times New Roman" w:cs="Times New Roman"/>
+            <w:b/>
+            <w:sz w:val="24"/>
+            <w:szCs w:val="24"/>
+          </w:rPr>
+          <w:t>/</w:t>
+        </w:r>
+      </w:hyperlink>
+    </w:p>
+    <w:p>
+      <w:pPr>
+        <w:numPr>
+          <w:ilvl w:val="0"/>
+          <w:numId w:val="7"/>
+        </w:numPr>
+        <w:spacing w:line="480" w:lineRule="auto"/>
+        <w:jc w:val="both"/>
+        <w:rPr>
+          <w:rFonts w:ascii="Times New Roman" w:hAnsi="Times New Roman" w:cs="Times New Roman"/>
+          <w:b/>
+          <w:color w:val="000000"/>
+          <w:sz w:val="24"/>
+          <w:szCs w:val="24"/>
+          <w:u w:val="single"/>
+        </w:rPr>
+      </w:pPr>
+      <w:hyperlink r:id="rId18" w:history="1">
+        <w:r>
+          <w:rPr>
+            <w:rStyle w:val="Hyperlink"/>
+            <w:rFonts w:ascii="Times New Roman" w:hAnsi="Times New Roman" w:cs="Times New Roman"/>
+            <w:b/>
+            <w:sz w:val="24"/>
+            <w:szCs w:val="24"/>
+            <w:lang w:val="en-GB"/>
+          </w:rPr>
+          <w:t>http://benchmarkfcns.xyz/benchmarkfcns/</w:t>
+        </w:r>
+        <w:r>
+          <w:rPr>
+            <w:rStyle w:val="Hyperlink"/>
+            <w:rFonts w:ascii="Times New Roman" w:hAnsi="Times New Roman" w:cs="Times New Roman"/>
+            <w:b/>
+            <w:sz w:val="24"/>
+            <w:szCs w:val="24"/>
+            <w:lang w:val="en-GB"/>
+          </w:rPr>
+          <w:t>spherefcn.html</w:t>
+        </w:r>
+      </w:hyperlink>
+    </w:p>
+    <w:p>
+      <w:pPr>
+        <w:spacing w:line="480" w:lineRule="auto"/>
+        <w:jc w:val="both"/>
+        <w:rPr>
+          <w:rFonts w:ascii="Times New Roman" w:hAnsi="Times New Roman" w:cs="Times New Roman"/>
+          <w:b/>
+          <w:color w:val="000000"/>
+          <w:sz w:val="24"/>
+          <w:szCs w:val="24"/>
+          <w:u w:val="single"/>
+        </w:rPr>
+      </w:pPr>
+    </w:p>
+    <w:p>
+      <w:pPr>
+        <w:spacing w:line="480" w:lineRule="auto"/>
         <w:jc w:val="both"/>
       </w:pPr>
     </w:p>
     <w:sectPr>
-      <w:headerReference w:type="default" r:id="rId8"/>
+      <w:headerReference w:type="default" r:id="rId19"/>
       <w:pgSz w:w="12240" w:h="15840"/>
       <w:pgMar w:top="1440" w:right="1440" w:bottom="1440" w:left="1440" w:header="720" w:footer="720" w:gutter="0"/>
       <w:cols w:space="720"/>
@@ -3645,7 +4332,7 @@
           <w:rPr>
             <w:noProof/>
           </w:rPr>
-          <w:t>1</w:t>
+          <w:t>6</w:t>
         </w:r>
         <w:r>
           <w:rPr>
@@ -3756,6 +4443,146 @@
     </w:lvl>
   </w:abstractNum>
   <w:abstractNum w:abstractNumId="1">
+    <w:nsid w:val="10041A8E"/>
+    <w:multiLevelType w:val="hybridMultilevel"/>
+    <w:tmpl w:val="C7083668"/>
+    <w:lvl w:ilvl="0" w:tplc="B5B2F5D0">
+      <w:start w:val="1"/>
+      <w:numFmt w:val="bullet"/>
+      <w:lvlText w:val="•"/>
+      <w:lvlJc w:val="left"/>
+      <w:pPr>
+        <w:tabs>
+          <w:tab w:val="num" w:pos="720"/>
+        </w:tabs>
+        <w:ind w:left="720" w:hanging="360"/>
+      </w:pPr>
+      <w:rPr>
+        <w:rFonts w:ascii="Arial" w:hAnsi="Arial" w:hint="default"/>
+      </w:rPr>
+    </w:lvl>
+    <w:lvl w:ilvl="1" w:tplc="B5CA7CEE" w:tentative="1">
+      <w:start w:val="1"/>
+      <w:numFmt w:val="bullet"/>
+      <w:lvlText w:val="•"/>
+      <w:lvlJc w:val="left"/>
+      <w:pPr>
+        <w:tabs>
+          <w:tab w:val="num" w:pos="1440"/>
+        </w:tabs>
+        <w:ind w:left="1440" w:hanging="360"/>
+      </w:pPr>
+      <w:rPr>
+        <w:rFonts w:ascii="Arial" w:hAnsi="Arial" w:hint="default"/>
+      </w:rPr>
+    </w:lvl>
+    <w:lvl w:ilvl="2" w:tplc="22267576" w:tentative="1">
+      <w:start w:val="1"/>
+      <w:numFmt w:val="bullet"/>
+      <w:lvlText w:val="•"/>
+      <w:lvlJc w:val="left"/>
+      <w:pPr>
+        <w:tabs>
+          <w:tab w:val="num" w:pos="2160"/>
+        </w:tabs>
+        <w:ind w:left="2160" w:hanging="360"/>
+      </w:pPr>
+      <w:rPr>
+        <w:rFonts w:ascii="Arial" w:hAnsi="Arial" w:hint="default"/>
+      </w:rPr>
+    </w:lvl>
+    <w:lvl w:ilvl="3" w:tplc="8A80BC24" w:tentative="1">
+      <w:start w:val="1"/>
+      <w:numFmt w:val="bullet"/>
+      <w:lvlText w:val="•"/>
+      <w:lvlJc w:val="left"/>
+      <w:pPr>
+        <w:tabs>
+          <w:tab w:val="num" w:pos="2880"/>
+        </w:tabs>
+        <w:ind w:left="2880" w:hanging="360"/>
+      </w:pPr>
+      <w:rPr>
+        <w:rFonts w:ascii="Arial" w:hAnsi="Arial" w:hint="default"/>
+      </w:rPr>
+    </w:lvl>
+    <w:lvl w:ilvl="4" w:tplc="36248CD8" w:tentative="1">
+      <w:start w:val="1"/>
+      <w:numFmt w:val="bullet"/>
+      <w:lvlText w:val="•"/>
+      <w:lvlJc w:val="left"/>
+      <w:pPr>
+        <w:tabs>
+          <w:tab w:val="num" w:pos="3600"/>
+        </w:tabs>
+        <w:ind w:left="3600" w:hanging="360"/>
+      </w:pPr>
+      <w:rPr>
+        <w:rFonts w:ascii="Arial" w:hAnsi="Arial" w:hint="default"/>
+      </w:rPr>
+    </w:lvl>
+    <w:lvl w:ilvl="5" w:tplc="CE3EA8D8" w:tentative="1">
+      <w:start w:val="1"/>
+      <w:numFmt w:val="bullet"/>
+      <w:lvlText w:val="•"/>
+      <w:lvlJc w:val="left"/>
+      <w:pPr>
+        <w:tabs>
+          <w:tab w:val="num" w:pos="4320"/>
+        </w:tabs>
+        <w:ind w:left="4320" w:hanging="360"/>
+      </w:pPr>
+      <w:rPr>
+        <w:rFonts w:ascii="Arial" w:hAnsi="Arial" w:hint="default"/>
+      </w:rPr>
+    </w:lvl>
+    <w:lvl w:ilvl="6" w:tplc="E5C8D9D2" w:tentative="1">
+      <w:start w:val="1"/>
+      <w:numFmt w:val="bullet"/>
+      <w:lvlText w:val="•"/>
+      <w:lvlJc w:val="left"/>
+      <w:pPr>
+        <w:tabs>
+          <w:tab w:val="num" w:pos="5040"/>
+        </w:tabs>
+        <w:ind w:left="5040" w:hanging="360"/>
+      </w:pPr>
+      <w:rPr>
+        <w:rFonts w:ascii="Arial" w:hAnsi="Arial" w:hint="default"/>
+      </w:rPr>
+    </w:lvl>
+    <w:lvl w:ilvl="7" w:tplc="DEAABE1C" w:tentative="1">
+      <w:start w:val="1"/>
+      <w:numFmt w:val="bullet"/>
+      <w:lvlText w:val="•"/>
+      <w:lvlJc w:val="left"/>
+      <w:pPr>
+        <w:tabs>
+          <w:tab w:val="num" w:pos="5760"/>
+        </w:tabs>
+        <w:ind w:left="5760" w:hanging="360"/>
+      </w:pPr>
+      <w:rPr>
+        <w:rFonts w:ascii="Arial" w:hAnsi="Arial" w:hint="default"/>
+      </w:rPr>
+    </w:lvl>
+    <w:lvl w:ilvl="8" w:tplc="F1CE2618" w:tentative="1">
+      <w:start w:val="1"/>
+      <w:numFmt w:val="bullet"/>
+      <w:lvlText w:val="•"/>
+      <w:lvlJc w:val="left"/>
+      <w:pPr>
+        <w:tabs>
+          <w:tab w:val="num" w:pos="6480"/>
+        </w:tabs>
+        <w:ind w:left="6480" w:hanging="360"/>
+      </w:pPr>
+      <w:rPr>
+        <w:rFonts w:ascii="Arial" w:hAnsi="Arial" w:hint="default"/>
+      </w:rPr>
+    </w:lvl>
+  </w:abstractNum>
+  <w:abstractNum w:abstractNumId="2">
     <w:nsid w:val="2DFB4150"/>
     <w:multiLevelType w:val="hybridMultilevel"/>
     <w:tmpl w:val="414EC57C"/>
@@ -3868,7 +4695,7 @@
       </w:rPr>
     </w:lvl>
   </w:abstractNum>
-  <w:abstractNum w:abstractNumId="2">
+  <w:abstractNum w:abstractNumId="3">
     <w:nsid w:val="56C50A8F"/>
     <w:multiLevelType w:val="hybridMultilevel"/>
     <w:tmpl w:val="9B92C24E"/>
@@ -4008,7 +4835,7 @@
       </w:rPr>
     </w:lvl>
   </w:abstractNum>
-  <w:abstractNum w:abstractNumId="3">
+  <w:abstractNum w:abstractNumId="4">
     <w:nsid w:val="5A901B14"/>
     <w:multiLevelType w:val="hybridMultilevel"/>
     <w:tmpl w:val="9C9EDD6C"/>
@@ -4121,7 +4948,7 @@
       </w:rPr>
     </w:lvl>
   </w:abstractNum>
-  <w:abstractNum w:abstractNumId="4">
+  <w:abstractNum w:abstractNumId="5">
     <w:nsid w:val="6E155FF5"/>
     <w:multiLevelType w:val="hybridMultilevel"/>
     <w:tmpl w:val="E49840F0"/>
@@ -4234,7 +5061,7 @@
       </w:rPr>
     </w:lvl>
   </w:abstractNum>
-  <w:abstractNum w:abstractNumId="5">
+  <w:abstractNum w:abstractNumId="6">
     <w:nsid w:val="7E892FDA"/>
     <w:multiLevelType w:val="hybridMultilevel"/>
     <w:tmpl w:val="E272EE7C"/>
@@ -4375,22 +5202,25 @@
     </w:lvl>
   </w:abstractNum>
   <w:num w:numId="1">
-    <w:abstractNumId w:val="1"/>
+    <w:abstractNumId w:val="2"/>
   </w:num>
   <w:num w:numId="2">
     <w:abstractNumId w:val="0"/>
   </w:num>
   <w:num w:numId="3">
+    <w:abstractNumId w:val="6"/>
+  </w:num>
+  <w:num w:numId="4">
+    <w:abstractNumId w:val="4"/>
+  </w:num>
+  <w:num w:numId="5">
+    <w:abstractNumId w:val="3"/>
+  </w:num>
+  <w:num w:numId="6">
     <w:abstractNumId w:val="5"/>
   </w:num>
-  <w:num w:numId="4">
-    <w:abstractNumId w:val="3"/>
-  </w:num>
-  <w:num w:numId="5">
-    <w:abstractNumId w:val="2"/>
-  </w:num>
-  <w:num w:numId="6">
-    <w:abstractNumId w:val="4"/>
+  <w:num w:numId="7">
+    <w:abstractNumId w:val="1"/>
   </w:num>
 </w:numbering>
 </file>
@@ -4559,7 +5389,6 @@
   <w:style w:type="character" w:default="1" w:styleId="DefaultParagraphFont">
     <w:name w:val="Default Paragraph Font"/>
     <w:uiPriority w:val="1"/>
-    <w:semiHidden/>
     <w:unhideWhenUsed/>
   </w:style>
   <w:style w:type="table" w:default="1" w:styleId="TableNormal">
@@ -4760,6 +5589,17 @@
       </w:tblCellMar>
     </w:tblPr>
   </w:style>
+  <w:style w:type="character" w:styleId="Hyperlink">
+    <w:name w:val="Hyperlink"/>
+    <w:basedOn w:val="DefaultParagraphFont"/>
+    <w:uiPriority w:val="99"/>
+    <w:unhideWhenUsed/>
+    <w:rsid w:val="00B272E7"/>
+    <w:rPr>
+      <w:color w:val="0000FF" w:themeColor="hyperlink"/>
+      <w:u w:val="single"/>
+    </w:rPr>
+  </w:style>
 </w:styles>
 </file>
 
@@ -4927,7 +5767,6 @@
   <w:style w:type="character" w:default="1" w:styleId="DefaultParagraphFont">
     <w:name w:val="Default Paragraph Font"/>
     <w:uiPriority w:val="1"/>
-    <w:semiHidden/>
     <w:unhideWhenUsed/>
   </w:style>
   <w:style w:type="table" w:default="1" w:styleId="TableNormal">
@@ -5127,6 +5966,17 @@
         <w:right w:w="108" w:type="dxa"/>
       </w:tblCellMar>
     </w:tblPr>
+  </w:style>
+  <w:style w:type="character" w:styleId="Hyperlink">
+    <w:name w:val="Hyperlink"/>
+    <w:basedOn w:val="DefaultParagraphFont"/>
+    <w:uiPriority w:val="99"/>
+    <w:unhideWhenUsed/>
+    <w:rsid w:val="00B272E7"/>
+    <w:rPr>
+      <w:color w:val="0000FF" w:themeColor="hyperlink"/>
+      <w:u w:val="single"/>
+    </w:rPr>
   </w:style>
 </w:styles>
 </file>

</xml_diff>

<commit_message>
Time Complexity added in final report
</commit_message>
<xml_diff>
--- a/Documentation/Final_report_PSO_PyTeam.docx
+++ b/Documentation/Final_report_PSO_PyTeam.docx
@@ -672,15 +672,7 @@
           <w:sz w:val="24"/>
           <w:szCs w:val="24"/>
         </w:rPr>
-        <w:t>When the swarm of particles reach at the terminal point, this algorithm stops functioning and r</w:t>
-      </w:r>
-      <w:r>
-        <w:rPr>
-          <w:rFonts w:ascii="Times New Roman" w:hAnsi="Times New Roman" w:cs="Times New Roman"/>
-          <w:sz w:val="24"/>
-          <w:szCs w:val="24"/>
-        </w:rPr>
-        <w:t>eturns the optimum solution.</w:t>
+        <w:t>When the swarm of particles reach at the terminal point, this algorithm stops functioning and returns the optimum solution.</w:t>
       </w:r>
     </w:p>
     <w:p>
@@ -704,8 +696,6 @@
         </w:rPr>
         <w:t>Mathematical model of</w:t>
       </w:r>
-      <w:bookmarkStart w:id="0" w:name="_GoBack"/>
-      <w:bookmarkEnd w:id="0"/>
       <w:r>
         <w:rPr>
           <w:rFonts w:ascii="Times New Roman" w:hAnsi="Times New Roman" w:cs="Times New Roman"/>
@@ -3552,27 +3542,78 @@
           <w:color w:val="000000"/>
           <w:sz w:val="24"/>
           <w:szCs w:val="24"/>
-        </w:rPr>
-        <w:tab/>
+          <w:u w:val="single"/>
+        </w:rPr>
+        <w:t xml:space="preserve">Analysis of </w:t>
+      </w:r>
+      <w:r>
+        <w:rPr>
+          <w:rFonts w:ascii="Times New Roman" w:hAnsi="Times New Roman" w:cs="Times New Roman"/>
+          <w:color w:val="000000"/>
+          <w:sz w:val="24"/>
+          <w:szCs w:val="24"/>
+          <w:u w:val="single"/>
+        </w:rPr>
+        <w:t xml:space="preserve">selection of </w:t>
+      </w:r>
+      <w:r>
+        <w:rPr>
+          <w:rFonts w:ascii="Times New Roman" w:hAnsi="Times New Roman" w:cs="Times New Roman"/>
+          <w:color w:val="000000"/>
+          <w:sz w:val="24"/>
+          <w:szCs w:val="24"/>
+          <w:u w:val="single"/>
+        </w:rPr>
+        <w:t>cognitive and social parameters:</w:t>
       </w:r>
     </w:p>
     <w:p>
       <w:pPr>
-        <w:rPr>
-          <w:rFonts w:ascii="Times New Roman" w:hAnsi="Times New Roman" w:cs="Times New Roman"/>
-          <w:color w:val="000000"/>
-          <w:sz w:val="24"/>
-          <w:szCs w:val="24"/>
-        </w:rPr>
-      </w:pPr>
-      <w:r>
-        <w:rPr>
-          <w:rFonts w:ascii="Times New Roman" w:hAnsi="Times New Roman" w:cs="Times New Roman"/>
-          <w:color w:val="000000"/>
-          <w:sz w:val="24"/>
-          <w:szCs w:val="24"/>
-        </w:rPr>
-        <w:br w:type="page"/>
+        <w:spacing w:line="480" w:lineRule="auto"/>
+        <w:jc w:val="both"/>
+        <w:rPr>
+          <w:rFonts w:ascii="Times New Roman" w:hAnsi="Times New Roman" w:cs="Times New Roman"/>
+          <w:color w:val="000000"/>
+          <w:sz w:val="24"/>
+          <w:szCs w:val="24"/>
+        </w:rPr>
+      </w:pPr>
+      <w:r>
+        <w:rPr>
+          <w:rFonts w:ascii="Times New Roman" w:hAnsi="Times New Roman" w:cs="Times New Roman"/>
+          <w:color w:val="000000"/>
+          <w:sz w:val="24"/>
+          <w:szCs w:val="24"/>
+        </w:rPr>
+        <w:tab/>
+        <w:t xml:space="preserve">These parameters are also known as </w:t>
+      </w:r>
+      <w:r>
+        <w:rPr>
+          <w:rFonts w:ascii="Times New Roman" w:hAnsi="Times New Roman" w:cs="Times New Roman"/>
+          <w:color w:val="000000"/>
+          <w:sz w:val="24"/>
+          <w:szCs w:val="24"/>
+        </w:rPr>
+        <w:t>accelerating</w:t>
+      </w:r>
+      <w:r>
+        <w:rPr>
+          <w:rFonts w:ascii="Times New Roman" w:hAnsi="Times New Roman" w:cs="Times New Roman"/>
+          <w:color w:val="000000"/>
+          <w:sz w:val="24"/>
+          <w:szCs w:val="24"/>
+        </w:rPr>
+        <w:t xml:space="preserve"> constants and are responsible to represent stochastic acceleration of particle towards its personal best point and the global best point. From the equation above we can infer that if c1 = c2 = 0, then particle will fly with constant velocity till the border. This makes difficult for particle to approach optimum point because then the particle only have ability to </w:t>
+      </w:r>
+      <w:r>
+        <w:rPr>
+          <w:rFonts w:ascii="Times New Roman" w:hAnsi="Times New Roman" w:cs="Times New Roman"/>
+          <w:color w:val="000000"/>
+          <w:sz w:val="24"/>
+          <w:szCs w:val="24"/>
+        </w:rPr>
+        <w:t xml:space="preserve">search in definite local space. </w:t>
       </w:r>
     </w:p>
     <w:p>
@@ -3585,88 +3626,16 @@
           <w:color w:val="000000"/>
           <w:sz w:val="24"/>
           <w:szCs w:val="24"/>
-          <w:u w:val="single"/>
-        </w:rPr>
-      </w:pPr>
-      <w:r>
-        <w:rPr>
-          <w:rFonts w:ascii="Times New Roman" w:hAnsi="Times New Roman" w:cs="Times New Roman"/>
-          <w:color w:val="000000"/>
-          <w:sz w:val="24"/>
-          <w:szCs w:val="24"/>
-          <w:u w:val="single"/>
-        </w:rPr>
-        <w:lastRenderedPageBreak/>
-        <w:t xml:space="preserve">Analysis of </w:t>
-      </w:r>
-      <w:r>
-        <w:rPr>
-          <w:rFonts w:ascii="Times New Roman" w:hAnsi="Times New Roman" w:cs="Times New Roman"/>
-          <w:color w:val="000000"/>
-          <w:sz w:val="24"/>
-          <w:szCs w:val="24"/>
-          <w:u w:val="single"/>
-        </w:rPr>
-        <w:t xml:space="preserve">selection of </w:t>
-      </w:r>
-      <w:r>
-        <w:rPr>
-          <w:rFonts w:ascii="Times New Roman" w:hAnsi="Times New Roman" w:cs="Times New Roman"/>
-          <w:color w:val="000000"/>
-          <w:sz w:val="24"/>
-          <w:szCs w:val="24"/>
-          <w:u w:val="single"/>
-        </w:rPr>
-        <w:t>cognitive and social parameters:</w:t>
-      </w:r>
-    </w:p>
-    <w:p>
-      <w:pPr>
-        <w:spacing w:line="480" w:lineRule="auto"/>
-        <w:jc w:val="both"/>
-        <w:rPr>
-          <w:rFonts w:ascii="Times New Roman" w:hAnsi="Times New Roman" w:cs="Times New Roman"/>
-          <w:color w:val="000000"/>
-          <w:sz w:val="24"/>
-          <w:szCs w:val="24"/>
-        </w:rPr>
-      </w:pPr>
-      <w:r>
-        <w:rPr>
-          <w:rFonts w:ascii="Times New Roman" w:hAnsi="Times New Roman" w:cs="Times New Roman"/>
-          <w:color w:val="000000"/>
-          <w:sz w:val="24"/>
-          <w:szCs w:val="24"/>
-        </w:rPr>
-        <w:tab/>
-        <w:t xml:space="preserve">These parameters are also known as </w:t>
-      </w:r>
-      <w:r>
-        <w:rPr>
-          <w:rFonts w:ascii="Times New Roman" w:hAnsi="Times New Roman" w:cs="Times New Roman"/>
-          <w:color w:val="000000"/>
-          <w:sz w:val="24"/>
-          <w:szCs w:val="24"/>
-        </w:rPr>
-        <w:t>accelerating</w:t>
-      </w:r>
-      <w:r>
-        <w:rPr>
-          <w:rFonts w:ascii="Times New Roman" w:hAnsi="Times New Roman" w:cs="Times New Roman"/>
-          <w:color w:val="000000"/>
-          <w:sz w:val="24"/>
-          <w:szCs w:val="24"/>
-        </w:rPr>
-        <w:t xml:space="preserve"> constants and are responsible to represent stochastic acceleration of particle towards its personal best point and the global best point. From the equation above we can infer that if c1 = c2 = 0, then particle will fly with constant velocity till the border. This makes difficult for particle to approach optimum point because then the particle only have ability to </w:t>
-      </w:r>
-      <w:r>
-        <w:rPr>
-          <w:rFonts w:ascii="Times New Roman" w:hAnsi="Times New Roman" w:cs="Times New Roman"/>
-          <w:color w:val="000000"/>
-          <w:sz w:val="24"/>
-          <w:szCs w:val="24"/>
-        </w:rPr>
-        <w:t xml:space="preserve">search in definite local space. </w:t>
+        </w:rPr>
+      </w:pPr>
+      <w:r>
+        <w:rPr>
+          <w:rFonts w:ascii="Times New Roman" w:hAnsi="Times New Roman" w:cs="Times New Roman"/>
+          <w:color w:val="000000"/>
+          <w:sz w:val="24"/>
+          <w:szCs w:val="24"/>
+        </w:rPr>
+        <w:t xml:space="preserve">Similarly if only c1 = 0, particle losses its cognitive ability and depends on its social component, decision made by whole swarm so far. This increases convergent rate of particles and exploitation is done at highest level. In contrast to this, the particle loses its social component when c2 = 0. This means that every particle search in its local space and do not exchange information with one another. In this case, the exploitation is done at its lowest level and exploration is done at its highest level. </w:t>
       </w:r>
     </w:p>
     <w:p>
@@ -3688,7 +3657,41 @@
           <w:sz w:val="24"/>
           <w:szCs w:val="24"/>
         </w:rPr>
-        <w:t xml:space="preserve">Similarly if only c1 = 0, particle losses its cognitive ability and depends on its social component, decision made by whole swarm so far. This increases convergent rate of particles and exploitation is done at highest level. In contrast to this, the particle loses its social component when c2 = 0. This means that every particle search in its local space and do not exchange information with one another. In this case, the exploitation is done at its lowest level and exploration is done at its highest level. </w:t>
+        <w:t xml:space="preserve">With all of this, we can conclude that, higher value of the cognitive parameter results in excessive exploitation in local search space of individuals. On the other hand, relatively higher value of social parameter provides tendency to particle to rush prematurely towards the optimum point.  </w:t>
+      </w:r>
+      <w:r>
+        <w:rPr>
+          <w:rFonts w:ascii="Times New Roman" w:hAnsi="Times New Roman" w:cs="Times New Roman"/>
+          <w:color w:val="000000"/>
+          <w:sz w:val="24"/>
+          <w:szCs w:val="24"/>
+        </w:rPr>
+        <w:t xml:space="preserve">   </w:t>
+      </w:r>
+    </w:p>
+    <w:p>
+      <w:pPr>
+        <w:spacing w:line="480" w:lineRule="auto"/>
+        <w:jc w:val="both"/>
+        <w:rPr>
+          <w:rFonts w:ascii="Times New Roman" w:hAnsi="Times New Roman" w:cs="Times New Roman"/>
+          <w:b/>
+          <w:color w:val="000000"/>
+          <w:sz w:val="24"/>
+          <w:szCs w:val="24"/>
+          <w:u w:val="single"/>
+        </w:rPr>
+      </w:pPr>
+      <w:r>
+        <w:rPr>
+          <w:rFonts w:ascii="Times New Roman" w:hAnsi="Times New Roman" w:cs="Times New Roman"/>
+          <w:b/>
+          <w:color w:val="000000"/>
+          <w:sz w:val="24"/>
+          <w:szCs w:val="24"/>
+          <w:u w:val="single"/>
+        </w:rPr>
+        <w:t>Time Complexity of PSO:</w:t>
       </w:r>
     </w:p>
     <w:p>
@@ -3698,33 +3701,161 @@
         <w:jc w:val="both"/>
         <w:rPr>
           <w:rFonts w:ascii="Times New Roman" w:hAnsi="Times New Roman" w:cs="Times New Roman"/>
-          <w:color w:val="000000"/>
-          <w:sz w:val="24"/>
-          <w:szCs w:val="24"/>
-        </w:rPr>
-      </w:pPr>
-      <w:r>
-        <w:rPr>
-          <w:rFonts w:ascii="Times New Roman" w:hAnsi="Times New Roman" w:cs="Times New Roman"/>
-          <w:color w:val="000000"/>
-          <w:sz w:val="24"/>
-          <w:szCs w:val="24"/>
-        </w:rPr>
-        <w:t xml:space="preserve">With all of this, we can conclude that, higher value of the cognitive parameter results in excessive exploitation in local search space of individuals. On the other hand, relatively higher value of social parameter provides tendency to particle to rush prematurely towards the optimum point.  </w:t>
-      </w:r>
-      <w:r>
-        <w:rPr>
-          <w:rFonts w:ascii="Times New Roman" w:hAnsi="Times New Roman" w:cs="Times New Roman"/>
-          <w:color w:val="000000"/>
-          <w:sz w:val="24"/>
-          <w:szCs w:val="24"/>
-        </w:rPr>
-        <w:t xml:space="preserve">   </w:t>
+          <w:b/>
+          <w:color w:val="000000"/>
+          <w:sz w:val="24"/>
+          <w:szCs w:val="24"/>
+          <w:u w:val="single"/>
+        </w:rPr>
+      </w:pPr>
+      <w:r>
+        <w:rPr>
+          <w:rFonts w:ascii="Times New Roman" w:hAnsi="Times New Roman" w:cs="Times New Roman"/>
+          <w:color w:val="000000"/>
+          <w:sz w:val="24"/>
+          <w:szCs w:val="24"/>
+        </w:rPr>
+        <w:lastRenderedPageBreak/>
+        <w:t>The worst case time complexity of the algorithm is O(n</w:t>
+      </w:r>
+      <w:r>
+        <w:rPr>
+          <w:rFonts w:ascii="Times New Roman" w:hAnsi="Times New Roman" w:cs="Times New Roman"/>
+          <w:color w:val="000000"/>
+          <w:sz w:val="24"/>
+          <w:szCs w:val="24"/>
+          <w:vertAlign w:val="superscript"/>
+        </w:rPr>
+        <w:t>2</w:t>
+      </w:r>
+      <w:r>
+        <w:rPr>
+          <w:rFonts w:ascii="Times New Roman" w:hAnsi="Times New Roman" w:cs="Times New Roman"/>
+          <w:color w:val="000000"/>
+          <w:sz w:val="24"/>
+          <w:szCs w:val="24"/>
+        </w:rPr>
+        <w:t xml:space="preserve">). This algorithm starts with initializing the particles population. The “do while” loop runs until the particles find their optimum solution (O(n)) or they reach the maximum iteration point (it is a numerical value, hence it doesn’t affect the complexity). The first nested “for” loop runs for ‘n’ (number of particles) times inside which the function calculates the fitness value of each particle and updates the personal best position if needed. Therefore, all the work done inside the first “for” loop has a complexity of O(1). The algorithm then defines/updates the global best position (O(1)). Moving on to the second “for” loop which runs for ‘n’ times. Inside this loop, the velocity and position is determined (O(1)). </w:t>
       </w:r>
     </w:p>
     <w:p>
       <w:pPr>
         <w:spacing w:line="480" w:lineRule="auto"/>
+        <w:ind w:firstLine="720"/>
+        <w:rPr>
+          <w:rFonts w:ascii="Times New Roman" w:hAnsi="Times New Roman" w:cs="Times New Roman"/>
+          <w:color w:val="000000"/>
+          <w:sz w:val="24"/>
+          <w:szCs w:val="24"/>
+        </w:rPr>
+      </w:pPr>
+      <w:r>
+        <w:rPr>
+          <w:rFonts w:ascii="Times New Roman" w:hAnsi="Times New Roman" w:cs="Times New Roman"/>
+          <w:color w:val="000000"/>
+          <w:sz w:val="24"/>
+          <w:szCs w:val="24"/>
+        </w:rPr>
+        <w:t xml:space="preserve">Hence, the total time complexity of this algorithm is O(n(n+n)) which </w:t>
+      </w:r>
+      <w:bookmarkStart w:id="0" w:name="_GoBack"/>
+      <w:bookmarkEnd w:id="0"/>
+      <w:r>
+        <w:rPr>
+          <w:rFonts w:ascii="Times New Roman" w:hAnsi="Times New Roman" w:cs="Times New Roman"/>
+          <w:color w:val="000000"/>
+          <w:sz w:val="24"/>
+          <w:szCs w:val="24"/>
+        </w:rPr>
+        <w:t>is equivalent to O(n</w:t>
+      </w:r>
+      <w:r>
+        <w:rPr>
+          <w:rFonts w:ascii="Times New Roman" w:hAnsi="Times New Roman" w:cs="Times New Roman"/>
+          <w:color w:val="000000"/>
+          <w:sz w:val="24"/>
+          <w:szCs w:val="24"/>
+          <w:vertAlign w:val="superscript"/>
+        </w:rPr>
+        <w:t>2</w:t>
+      </w:r>
+      <w:r>
+        <w:rPr>
+          <w:rFonts w:ascii="Times New Roman" w:hAnsi="Times New Roman" w:cs="Times New Roman"/>
+          <w:color w:val="000000"/>
+          <w:sz w:val="24"/>
+          <w:szCs w:val="24"/>
+        </w:rPr>
+        <w:t xml:space="preserve">). </w:t>
+      </w:r>
+    </w:p>
+    <w:p>
+      <w:pPr>
+        <w:spacing w:line="480" w:lineRule="auto"/>
+        <w:ind w:firstLine="720"/>
+        <w:jc w:val="center"/>
+        <w:rPr>
+          <w:rFonts w:ascii="Times New Roman" w:hAnsi="Times New Roman" w:cs="Times New Roman"/>
+          <w:color w:val="000000"/>
+          <w:sz w:val="24"/>
+          <w:szCs w:val="24"/>
+        </w:rPr>
+      </w:pPr>
+      <w:r>
+        <w:rPr>
+          <w:rFonts w:ascii="Times New Roman" w:hAnsi="Times New Roman" w:cs="Times New Roman"/>
+          <w:color w:val="000000"/>
+          <w:sz w:val="24"/>
+          <w:szCs w:val="24"/>
+        </w:rPr>
+        <w:drawing>
+          <wp:inline distT="0" distB="0" distL="0" distR="0" wp14:anchorId="478AEFC9" wp14:editId="381DBE26">
+            <wp:extent cx="4046183" cy="3876675"/>
+            <wp:effectExtent l="0" t="0" r="0" b="0"/>
+            <wp:docPr id="4" name="Content Placeholder 3"/>
+            <wp:cNvGraphicFramePr>
+              <a:graphicFrameLocks xmlns:a="http://schemas.openxmlformats.org/drawingml/2006/main" noChangeAspect="1"/>
+            </wp:cNvGraphicFramePr>
+            <a:graphic xmlns:a="http://schemas.openxmlformats.org/drawingml/2006/main">
+              <a:graphicData uri="http://schemas.openxmlformats.org/drawingml/2006/picture">
+                <pic:pic xmlns:pic="http://schemas.openxmlformats.org/drawingml/2006/picture">
+                  <pic:nvPicPr>
+                    <pic:cNvPr id="4" name="Content Placeholder 3"/>
+                    <pic:cNvPicPr>
+                      <a:picLocks noChangeAspect="1"/>
+                    </pic:cNvPicPr>
+                  </pic:nvPicPr>
+                  <pic:blipFill>
+                    <a:blip r:embed="rId7">
+                      <a:extLst>
+                        <a:ext uri="{28A0092B-C50C-407E-A947-70E740481C1C}">
+                          <a14:useLocalDpi xmlns:a14="http://schemas.microsoft.com/office/drawing/2010/main" val="0"/>
+                        </a:ext>
+                      </a:extLst>
+                    </a:blip>
+                    <a:stretch>
+                      <a:fillRect/>
+                    </a:stretch>
+                  </pic:blipFill>
+                  <pic:spPr>
+                    <a:xfrm>
+                      <a:off x="0" y="0"/>
+                      <a:ext cx="4331648" cy="4150181"/>
+                    </a:xfrm>
+                    <a:prstGeom prst="rect">
+                      <a:avLst/>
+                    </a:prstGeom>
+                  </pic:spPr>
+                </pic:pic>
+              </a:graphicData>
+            </a:graphic>
+          </wp:inline>
+        </w:drawing>
+      </w:r>
+    </w:p>
+    <w:p>
+      <w:pPr>
+        <w:spacing w:line="480" w:lineRule="auto"/>
         <w:jc w:val="both"/>
         <w:rPr>
           <w:rFonts w:ascii="Times New Roman" w:hAnsi="Times New Roman" w:cs="Times New Roman"/>
@@ -3740,6 +3871,7 @@
           <w:sz w:val="24"/>
           <w:szCs w:val="24"/>
         </w:rPr>
+        <w:lastRenderedPageBreak/>
         <w:tab/>
       </w:r>
     </w:p>
@@ -3888,7 +4020,7 @@
           <w:u w:val="single"/>
         </w:rPr>
       </w:pPr>
-      <w:hyperlink r:id="rId7" w:history="1">
+      <w:hyperlink r:id="rId8" w:history="1">
         <w:r>
           <w:rPr>
             <w:rStyle w:val="Hyperlink"/>
@@ -3901,7 +4033,7 @@
           <w:t>https://</w:t>
         </w:r>
       </w:hyperlink>
-      <w:hyperlink r:id="rId8" w:history="1">
+      <w:hyperlink r:id="rId9" w:history="1">
         <w:r>
           <w:rPr>
             <w:rStyle w:val="Hyperlink"/>
@@ -3932,7 +4064,7 @@
           <w:u w:val="single"/>
         </w:rPr>
       </w:pPr>
-      <w:hyperlink r:id="rId9" w:history="1">
+      <w:hyperlink r:id="rId10" w:history="1">
         <w:r>
           <w:rPr>
             <w:rStyle w:val="Hyperlink"/>
@@ -3945,7 +4077,7 @@
           <w:t>https://www.hindawi.com/journals/tswj/2014/973093/fig1</w:t>
         </w:r>
       </w:hyperlink>
-      <w:hyperlink r:id="rId10" w:history="1">
+      <w:hyperlink r:id="rId11" w:history="1">
         <w:r>
           <w:rPr>
             <w:rStyle w:val="Hyperlink"/>
@@ -3976,7 +4108,7 @@
           <w:u w:val="single"/>
         </w:rPr>
       </w:pPr>
-      <w:hyperlink r:id="rId11" w:history="1">
+      <w:hyperlink r:id="rId12" w:history="1">
         <w:r>
           <w:rPr>
             <w:rStyle w:val="Hyperlink"/>
@@ -3988,7 +4120,7 @@
           <w:t>https://</w:t>
         </w:r>
       </w:hyperlink>
-      <w:hyperlink r:id="rId12" w:history="1">
+      <w:hyperlink r:id="rId13" w:history="1">
         <w:r>
           <w:rPr>
             <w:rStyle w:val="Hyperlink"/>
@@ -4018,7 +4150,7 @@
           <w:u w:val="single"/>
         </w:rPr>
       </w:pPr>
-      <w:hyperlink r:id="rId13" w:history="1">
+      <w:hyperlink r:id="rId14" w:history="1">
         <w:r>
           <w:rPr>
             <w:rStyle w:val="Hyperlink"/>
@@ -4030,7 +4162,7 @@
           <w:t>https://slideplayer.com/slide/12229714</w:t>
         </w:r>
       </w:hyperlink>
-      <w:hyperlink r:id="rId14" w:history="1">
+      <w:hyperlink r:id="rId15" w:history="1">
         <w:r>
           <w:rPr>
             <w:rStyle w:val="Hyperlink"/>
@@ -4060,7 +4192,7 @@
           <w:u w:val="single"/>
         </w:rPr>
       </w:pPr>
-      <w:hyperlink r:id="rId15" w:history="1">
+      <w:hyperlink r:id="rId16" w:history="1">
         <w:r>
           <w:rPr>
             <w:rStyle w:val="Hyperlink"/>
@@ -4072,7 +4204,7 @@
           <w:t>https://nathanrooy.github.io/posts/2016-08-17/simple-particle-swarm-optimization-with-python</w:t>
         </w:r>
       </w:hyperlink>
-      <w:hyperlink r:id="rId16" w:history="1">
+      <w:hyperlink r:id="rId17" w:history="1">
         <w:r>
           <w:rPr>
             <w:rStyle w:val="Hyperlink"/>
@@ -4102,7 +4234,7 @@
           <w:u w:val="single"/>
         </w:rPr>
       </w:pPr>
-      <w:hyperlink r:id="rId17" w:history="1">
+      <w:hyperlink r:id="rId18" w:history="1">
         <w:r>
           <w:rPr>
             <w:rStyle w:val="Hyperlink"/>
@@ -4137,7 +4269,7 @@
       </w:pPr>
     </w:p>
     <w:sectPr>
-      <w:headerReference w:type="default" r:id="rId18"/>
+      <w:headerReference w:type="default" r:id="rId19"/>
       <w:pgSz w:w="12240" w:h="15840"/>
       <w:pgMar w:top="1440" w:right="1440" w:bottom="1440" w:left="1440" w:header="720" w:footer="720" w:gutter="0"/>
       <w:cols w:space="720"/>
@@ -4231,7 +4363,7 @@
           <w:rPr>
             <w:noProof/>
           </w:rPr>
-          <w:t>3</w:t>
+          <w:t>6</w:t>
         </w:r>
         <w:r>
           <w:rPr>

</xml_diff>

<commit_message>
Refined code (main()), graph values and wrote analysis in report.
</commit_message>
<xml_diff>
--- a/Documentation/Final_report_PSO_PyTeam.docx
+++ b/Documentation/Final_report_PSO_PyTeam.docx
@@ -394,16 +394,7 @@
           <w:sz w:val="24"/>
           <w:szCs w:val="24"/>
         </w:rPr>
-        <w:t xml:space="preserve">asically, goal is to minimize error terms </w:t>
-      </w:r>
-      <w:r>
-        <w:rPr>
-          <w:rFonts w:ascii="Times New Roman" w:hAnsi="Times New Roman" w:cs="Times New Roman"/>
-          <w:sz w:val="24"/>
-          <w:szCs w:val="24"/>
-        </w:rPr>
-        <w:lastRenderedPageBreak/>
-        <w:t>(difference between actual answer and predicted answer).</w:t>
+        <w:t>asically, goal is to minimize error terms (difference between actual answer and predicted answer).</w:t>
       </w:r>
       <w:r>
         <w:rPr>
@@ -3505,6 +3496,7 @@
           <w:sz w:val="24"/>
           <w:szCs w:val="24"/>
         </w:rPr>
+        <w:lastRenderedPageBreak/>
         <w:t xml:space="preserve">The inertial parameter of PSO tunes the exploitation and exploration of </w:t>
       </w:r>
       <w:r>
@@ -3514,17 +3506,7 @@
           <w:sz w:val="24"/>
           <w:szCs w:val="24"/>
         </w:rPr>
-        <w:t xml:space="preserve">particles and also shows the influence of previous velocity on the current velocity.  If w = 0, the velocity of particle depends on its personal best and global best. On the other hand, if w ≠ 0, then the particle has the </w:t>
-      </w:r>
-      <w:r>
-        <w:rPr>
-          <w:rFonts w:ascii="Times New Roman" w:hAnsi="Times New Roman" w:cs="Times New Roman"/>
-          <w:color w:val="000000"/>
-          <w:sz w:val="24"/>
-          <w:szCs w:val="24"/>
-        </w:rPr>
-        <w:lastRenderedPageBreak/>
-        <w:t xml:space="preserve">tendency of exploring new space. The larger the inertia weight, the greater the velocity and exploration rate will be. Similarly the </w:t>
+        <w:t xml:space="preserve">particles and also shows the influence of previous velocity on the current velocity.  If w = 0, the velocity of particle depends on its personal best and global best. On the other hand, if w ≠ 0, then the particle has the tendency of exploring new space. The larger the inertia weight, the greater the velocity and exploration rate will be. Similarly the </w:t>
       </w:r>
       <w:r>
         <w:rPr>
@@ -3750,7 +3732,6 @@
           <w:szCs w:val="24"/>
           <w:u w:val="single"/>
         </w:rPr>
-        <w:lastRenderedPageBreak/>
         <w:t>Time Complexity of PSO:</w:t>
       </w:r>
     </w:p>
@@ -3982,6 +3963,7 @@
           <w:sz w:val="24"/>
           <w:szCs w:val="24"/>
         </w:rPr>
+        <w:lastRenderedPageBreak/>
         <w:drawing>
           <wp:inline distT="0" distB="0" distL="0" distR="0" wp14:anchorId="478AEFC9" wp14:editId="381DBE26">
             <wp:extent cx="4200525" cy="3705143"/>
@@ -4082,7 +4064,6 @@
           <w:szCs w:val="28"/>
           <w:u w:val="single"/>
         </w:rPr>
-        <w:lastRenderedPageBreak/>
         <w:t>Implementation and Experimental Analysis</w:t>
       </w:r>
       <w:r>
@@ -4845,7 +4826,6 @@
           <w:sz w:val="24"/>
           <w:szCs w:val="24"/>
         </w:rPr>
-        <w:lastRenderedPageBreak/>
         <w:t xml:space="preserve">We optimized Sphere function and Rastrigin function </w:t>
       </w:r>
       <w:r>
@@ -5085,6 +5065,7 @@
         <w:rPr>
           <w:noProof/>
         </w:rPr>
+        <w:lastRenderedPageBreak/>
         <w:drawing>
           <wp:inline distT="0" distB="0" distL="0" distR="0" wp14:anchorId="5C29CBD7" wp14:editId="14931090">
             <wp:extent cx="5438775" cy="3009900"/>
@@ -5327,17 +5308,7 @@
           <w:sz w:val="24"/>
           <w:szCs w:val="24"/>
         </w:rPr>
-        <w:t xml:space="preserve">Overall the average </w:t>
-      </w:r>
-      <w:r>
-        <w:rPr>
-          <w:rFonts w:ascii="Times New Roman" w:hAnsi="Times New Roman" w:cs="Times New Roman"/>
-          <w:color w:val="000000"/>
-          <w:sz w:val="24"/>
-          <w:szCs w:val="24"/>
-        </w:rPr>
-        <w:lastRenderedPageBreak/>
-        <w:t xml:space="preserve">difference for the interval between 4 and 11 was roughly 20 seconds. The results conclude that PSO_sphere is </w:t>
+        <w:t xml:space="preserve">Overall the average difference for the interval between 4 and 11 was roughly 20 seconds. The results conclude that PSO_sphere is </w:t>
       </w:r>
       <w:r>
         <w:rPr>
@@ -5661,7 +5632,6 @@
           <w:sz w:val="24"/>
           <w:szCs w:val="24"/>
         </w:rPr>
-        <w:lastRenderedPageBreak/>
         <w:t>Performance of PSO_sphere was more efficient than PySwarms while handling greater number of iterations.</w:t>
       </w:r>
     </w:p>
@@ -5723,8 +5693,9 @@
         <w:rPr>
           <w:noProof/>
         </w:rPr>
+        <w:lastRenderedPageBreak/>
         <w:drawing>
-          <wp:inline distT="0" distB="0" distL="0" distR="0" wp14:anchorId="49FB3FFF" wp14:editId="46D307DB">
+          <wp:inline distT="0" distB="0" distL="0" distR="0" wp14:anchorId="045D34C2" wp14:editId="06BD9833">
             <wp:extent cx="5514975" cy="3019425"/>
             <wp:effectExtent l="0" t="0" r="9525" b="9525"/>
             <wp:docPr id="7" name="Chart 7"/>
@@ -5916,7 +5887,6 @@
           <w:color w:val="000000"/>
           <w:u w:val="single"/>
         </w:rPr>
-        <w:lastRenderedPageBreak/>
         <w:t>PSO_</w:t>
       </w:r>
       <w:r>
@@ -5985,10 +5955,10 @@
           <w:noProof/>
         </w:rPr>
         <w:drawing>
-          <wp:inline distT="0" distB="0" distL="0" distR="0" wp14:anchorId="5B1D5FC7" wp14:editId="74C18226">
-            <wp:extent cx="5553075" cy="2895600"/>
-            <wp:effectExtent l="0" t="0" r="9525" b="0"/>
-            <wp:docPr id="10" name="Chart 10"/>
+          <wp:inline distT="0" distB="0" distL="0" distR="0" wp14:anchorId="15E47471" wp14:editId="13917BDB">
+            <wp:extent cx="7559749" cy="3870251"/>
+            <wp:effectExtent l="0" t="0" r="22225" b="16510"/>
+            <wp:docPr id="6" name="Chart 6"/>
             <wp:cNvGraphicFramePr/>
             <a:graphic xmlns:a="http://schemas.openxmlformats.org/drawingml/2006/main">
               <a:graphicData uri="http://schemas.openxmlformats.org/drawingml/2006/chart">
@@ -6002,6 +5972,16 @@
     <w:p>
       <w:pPr>
         <w:pStyle w:val="NormalWeb"/>
+        <w:spacing w:before="0" w:beforeAutospacing="0" w:after="0" w:afterAutospacing="0" w:line="480" w:lineRule="auto"/>
+        <w:ind w:left="720"/>
+        <w:rPr>
+          <w:color w:val="000000"/>
+        </w:rPr>
+      </w:pPr>
+    </w:p>
+    <w:p>
+      <w:pPr>
+        <w:pStyle w:val="NormalWeb"/>
         <w:spacing w:before="0" w:beforeAutospacing="0" w:after="0" w:afterAutospacing="0"/>
         <w:ind w:left="720"/>
         <w:rPr>
@@ -6032,7 +6012,19 @@
         <w:rPr>
           <w:color w:val="000000"/>
         </w:rPr>
-        <w:t>Comparison of runtime, in seconds,</w:t>
+        <w:t xml:space="preserve">Comparison of runtime, in </w:t>
+      </w:r>
+      <w:r>
+        <w:rPr>
+          <w:color w:val="000000"/>
+        </w:rPr>
+        <w:t xml:space="preserve">micro </w:t>
+      </w:r>
+      <w:r>
+        <w:rPr>
+          <w:color w:val="000000"/>
+        </w:rPr>
+        <w:t>seconds,</w:t>
       </w:r>
       <w:r>
         <w:rPr>
@@ -6079,31 +6071,191 @@
         <w:rPr>
           <w:color w:val="000000"/>
         </w:rPr>
-        <w:t>While experimenting, the number of iterations were increased from 100 to 1000 with an interval of 100 steps. As fig x shows, the runtime of our basic PSO implementation was much efficient than PySwarms. At 500 iterations, the difference of about 120 seconds was noted where PySwarms and PSO_rastrigin had the least difference. With increasing number of iterations, the runtime of PySwarms increased rapidly while our PSO implementation showed less growth which results in efficiency</w:t>
-      </w:r>
-      <w:r>
-        <w:rPr>
-          <w:color w:val="000000"/>
-        </w:rPr>
-        <w:t xml:space="preserve"> of our PSO implementation for R</w:t>
-      </w:r>
-      <w:r>
-        <w:rPr>
-          <w:color w:val="000000"/>
-        </w:rPr>
-        <w:t>astrigin function.</w:t>
-      </w:r>
-    </w:p>
-    <w:p>
-      <w:pPr>
-        <w:pStyle w:val="NormalWeb"/>
-        <w:spacing w:line="480" w:lineRule="auto"/>
-        <w:ind w:left="720"/>
-        <w:jc w:val="both"/>
-        <w:rPr>
-          <w:color w:val="000000"/>
-        </w:rPr>
-      </w:pPr>
+        <w:t xml:space="preserve">While experimenting, the </w:t>
+      </w:r>
+      <w:r>
+        <w:rPr>
+          <w:color w:val="000000"/>
+        </w:rPr>
+        <w:t>numbers of iterations were</w:t>
+      </w:r>
+      <w:r>
+        <w:rPr>
+          <w:color w:val="000000"/>
+        </w:rPr>
+        <w:t xml:space="preserve"> increased from 100 to 3</w:t>
+      </w:r>
+      <w:r>
+        <w:rPr>
+          <w:color w:val="000000"/>
+        </w:rPr>
+        <w:t>000 with an</w:t>
+      </w:r>
+      <w:r>
+        <w:rPr>
+          <w:color w:val="000000"/>
+        </w:rPr>
+        <w:t xml:space="preserve"> interval of 100 steps. In both implementations, it can be seen from graph that growth rate of both curves is steady</w:t>
+      </w:r>
+      <w:r>
+        <w:rPr>
+          <w:color w:val="000000"/>
+        </w:rPr>
+        <w:t xml:space="preserve"> with some </w:t>
+      </w:r>
+      <w:r>
+        <w:rPr>
+          <w:color w:val="000000"/>
+        </w:rPr>
+        <w:t>fluctuations.</w:t>
+      </w:r>
+      <w:r>
+        <w:rPr>
+          <w:color w:val="000000"/>
+        </w:rPr>
+        <w:t xml:space="preserve"> Also similar trend of peaks is observable for both curves in figure #5. This ensures resemblance of our implementation with PySwarms.</w:t>
+      </w:r>
+      <w:r>
+        <w:rPr>
+          <w:color w:val="000000"/>
+        </w:rPr>
+        <w:t xml:space="preserve"> </w:t>
+      </w:r>
+      <w:r>
+        <w:rPr>
+          <w:color w:val="000000"/>
+        </w:rPr>
+        <w:t xml:space="preserve">In </w:t>
+      </w:r>
+      <w:r>
+        <w:rPr>
+          <w:color w:val="000000"/>
+        </w:rPr>
+        <w:lastRenderedPageBreak/>
+        <w:t>addition to this, from graph we can observe</w:t>
+      </w:r>
+      <w:r>
+        <w:rPr>
+          <w:color w:val="000000"/>
+        </w:rPr>
+        <w:t xml:space="preserve"> that w</w:t>
+      </w:r>
+      <w:r>
+        <w:rPr>
+          <w:color w:val="000000"/>
+        </w:rPr>
+        <w:t>ith increasing number of iterations, t</w:t>
+      </w:r>
+      <w:r>
+        <w:rPr>
+          <w:color w:val="000000"/>
+        </w:rPr>
+        <w:t xml:space="preserve">he runtime of PySwarms </w:t>
+      </w:r>
+      <w:r>
+        <w:rPr>
+          <w:color w:val="000000"/>
+        </w:rPr>
+        <w:t>is increasing</w:t>
+      </w:r>
+      <w:r>
+        <w:rPr>
+          <w:color w:val="000000"/>
+        </w:rPr>
+        <w:t xml:space="preserve"> rapidly</w:t>
+      </w:r>
+      <w:r>
+        <w:rPr>
+          <w:color w:val="000000"/>
+        </w:rPr>
+        <w:t xml:space="preserve"> with respect to our implementation. The use of word rapid indicates steeper slope of cur</w:t>
+      </w:r>
+      <w:r>
+        <w:rPr>
+          <w:color w:val="000000"/>
+        </w:rPr>
+        <w:t xml:space="preserve">ve. On the other hand, we see that runtime of our implementation shows steady growth rate with </w:t>
+      </w:r>
+      <w:r>
+        <w:rPr>
+          <w:color w:val="000000"/>
+        </w:rPr>
+        <w:t xml:space="preserve">much </w:t>
+      </w:r>
+      <w:r>
+        <w:rPr>
+          <w:color w:val="000000"/>
+        </w:rPr>
+        <w:t xml:space="preserve">lesser rapidness </w:t>
+      </w:r>
+      <w:r>
+        <w:rPr>
+          <w:color w:val="000000"/>
+        </w:rPr>
+        <w:t xml:space="preserve">and lesser steep curve </w:t>
+      </w:r>
+      <w:r>
+        <w:rPr>
+          <w:color w:val="000000"/>
+        </w:rPr>
+        <w:t xml:space="preserve">than PySwarms. </w:t>
+      </w:r>
+      <w:r>
+        <w:rPr>
+          <w:color w:val="000000"/>
+        </w:rPr>
+        <w:t>At most, with 3000</w:t>
+      </w:r>
+      <w:r>
+        <w:rPr>
+          <w:color w:val="000000"/>
+        </w:rPr>
+        <w:t xml:space="preserve"> </w:t>
+      </w:r>
+      <w:proofErr w:type="spellStart"/>
+      <w:r>
+        <w:rPr>
+          <w:color w:val="000000"/>
+        </w:rPr>
+        <w:t>ms</w:t>
+      </w:r>
+      <w:proofErr w:type="spellEnd"/>
+      <w:r>
+        <w:rPr>
+          <w:color w:val="000000"/>
+        </w:rPr>
+        <w:t xml:space="preserve"> iterations, the difference of 282000 in runtime of both has been recorded. From all these observations it can be concluded that</w:t>
+      </w:r>
+      <w:r>
+        <w:rPr>
+          <w:color w:val="000000"/>
+        </w:rPr>
+        <w:t xml:space="preserve"> </w:t>
+      </w:r>
+      <w:r>
+        <w:rPr>
+          <w:color w:val="000000"/>
+        </w:rPr>
+        <w:t xml:space="preserve">our </w:t>
+      </w:r>
+      <w:r>
+        <w:rPr>
+          <w:color w:val="000000"/>
+        </w:rPr>
+        <w:t>implementation</w:t>
+      </w:r>
+      <w:r>
+        <w:rPr>
+          <w:color w:val="000000"/>
+        </w:rPr>
+        <w:t xml:space="preserve"> is </w:t>
+      </w:r>
+      <w:r>
+        <w:rPr>
+          <w:color w:val="000000"/>
+        </w:rPr>
+        <w:t xml:space="preserve">more optimized and efficient than PySwarms implementation. </w:t>
+      </w:r>
     </w:p>
     <w:p>
       <w:pPr>
@@ -6132,7 +6284,6 @@
         <w:rPr>
           <w:color w:val="000000"/>
         </w:rPr>
-        <w:lastRenderedPageBreak/>
         <w:t xml:space="preserve">Varying number </w:t>
       </w:r>
       <w:r>
@@ -6162,10 +6313,10 @@
           <w:noProof/>
         </w:rPr>
         <w:drawing>
-          <wp:inline distT="0" distB="0" distL="0" distR="0" wp14:anchorId="72F29716" wp14:editId="370B2407">
-            <wp:extent cx="5572125" cy="3114675"/>
-            <wp:effectExtent l="0" t="0" r="9525" b="9525"/>
-            <wp:docPr id="5" name="Chart 5"/>
+          <wp:inline distT="0" distB="0" distL="0" distR="0" wp14:anchorId="332E286C" wp14:editId="3D490E7F">
+            <wp:extent cx="8324193" cy="4556235"/>
+            <wp:effectExtent l="0" t="0" r="20320" b="15875"/>
+            <wp:docPr id="9" name="Chart 9"/>
             <wp:cNvGraphicFramePr/>
             <a:graphic xmlns:a="http://schemas.openxmlformats.org/drawingml/2006/main">
               <a:graphicData uri="http://schemas.openxmlformats.org/drawingml/2006/chart">
@@ -6195,6 +6346,27 @@
           <w:color w:val="000000"/>
         </w:rPr>
       </w:pPr>
+    </w:p>
+    <w:p>
+      <w:pPr>
+        <w:pStyle w:val="NormalWeb"/>
+        <w:spacing w:before="0" w:beforeAutospacing="0" w:after="0" w:afterAutospacing="0"/>
+        <w:ind w:left="720"/>
+        <w:rPr>
+          <w:color w:val="000000"/>
+        </w:rPr>
+      </w:pPr>
+    </w:p>
+    <w:p>
+      <w:pPr>
+        <w:pStyle w:val="NormalWeb"/>
+        <w:spacing w:before="0" w:beforeAutospacing="0" w:after="0" w:afterAutospacing="0"/>
+        <w:ind w:left="720"/>
+        <w:rPr>
+          <w:color w:val="000000"/>
+        </w:rPr>
+      </w:pPr>
+      <w:proofErr w:type="gramStart"/>
       <w:r>
         <w:rPr>
           <w:color w:val="000000"/>
@@ -6205,7 +6377,26 @@
         <w:rPr>
           <w:color w:val="000000"/>
         </w:rPr>
-        <w:t>. Comparison of runtimes, in seconds,</w:t>
+        <w:t>.</w:t>
+      </w:r>
+      <w:proofErr w:type="gramEnd"/>
+      <w:r>
+        <w:rPr>
+          <w:color w:val="000000"/>
+        </w:rPr>
+        <w:t xml:space="preserve"> Comparison of runtimes, in </w:t>
+      </w:r>
+      <w:r>
+        <w:rPr>
+          <w:color w:val="000000"/>
+        </w:rPr>
+        <w:t xml:space="preserve">micro </w:t>
+      </w:r>
+      <w:r>
+        <w:rPr>
+          <w:color w:val="000000"/>
+        </w:rPr>
+        <w:t>seconds,</w:t>
       </w:r>
       <w:r>
         <w:rPr>
@@ -6228,101 +6419,121 @@
         <w:rPr>
           <w:color w:val="000000"/>
         </w:rPr>
-        <w:t>In our test values, the number of particles were increased from 10 to 100 with an inte</w:t>
-      </w:r>
-      <w:r>
-        <w:rPr>
-          <w:color w:val="000000"/>
-        </w:rPr>
-        <w:t>rval of 10 steps. As Fig 6</w:t>
-      </w:r>
-      <w:r>
-        <w:rPr>
-          <w:color w:val="000000"/>
-        </w:rPr>
-        <w:t xml:space="preserve"> shows, the runtime o</w:t>
-      </w:r>
-      <w:r>
-        <w:rPr>
-          <w:color w:val="000000"/>
-        </w:rPr>
-        <w:t>f PySwarms remained less than 17</w:t>
-      </w:r>
-      <w:r>
-        <w:rPr>
-          <w:color w:val="000000"/>
-        </w:rPr>
-        <w:t>0 seconds</w:t>
-      </w:r>
-      <w:r>
-        <w:rPr>
-          <w:color w:val="000000"/>
-        </w:rPr>
-        <w:t xml:space="preserve"> throughout</w:t>
-      </w:r>
-      <w:r>
-        <w:rPr>
-          <w:color w:val="000000"/>
-        </w:rPr>
-        <w:t>. Initially the runtime of PSO_rastrigin remained less than run time of PySwarms, but when the number of particles increased the growth of runtime in our PSO implementation</w:t>
-      </w:r>
-      <w:r>
-        <w:rPr>
-          <w:color w:val="000000"/>
-        </w:rPr>
-        <w:t xml:space="preserve"> gradually started to increase after 90 particles. Collectively, comparing with efficiency of </w:t>
+        <w:t xml:space="preserve">In our test values, the </w:t>
+      </w:r>
+      <w:r>
+        <w:rPr>
+          <w:color w:val="000000"/>
+        </w:rPr>
+        <w:t>numbers of particles were</w:t>
+      </w:r>
+      <w:r>
+        <w:rPr>
+          <w:color w:val="000000"/>
+        </w:rPr>
+        <w:t xml:space="preserve"> increased from 10 to 5</w:t>
+      </w:r>
+      <w:r>
+        <w:rPr>
+          <w:color w:val="000000"/>
+        </w:rPr>
+        <w:t>00 with an inte</w:t>
+      </w:r>
+      <w:r>
+        <w:rPr>
+          <w:color w:val="000000"/>
+        </w:rPr>
+        <w:t xml:space="preserve">rval of 10 steps. </w:t>
+      </w:r>
+      <w:r>
+        <w:rPr>
+          <w:color w:val="000000"/>
+        </w:rPr>
+        <w:t>From above mentioned graph, it is cleared stated that runtime of PySwarms implementation keeps fluctuating</w:t>
+      </w:r>
+      <w:r>
+        <w:rPr>
+          <w:color w:val="000000"/>
+        </w:rPr>
+        <w:t xml:space="preserve"> roughly from</w:t>
+      </w:r>
+      <w:r>
+        <w:rPr>
+          <w:color w:val="000000"/>
+        </w:rPr>
+        <w:t xml:space="preserve"> 25000 </w:t>
       </w:r>
       <w:proofErr w:type="spellStart"/>
       <w:r>
         <w:rPr>
           <w:color w:val="000000"/>
         </w:rPr>
-        <w:t>PySwarms</w:t>
+        <w:t>ms</w:t>
       </w:r>
       <w:proofErr w:type="spellEnd"/>
       <w:r>
         <w:rPr>
           <w:color w:val="000000"/>
         </w:rPr>
-        <w:t xml:space="preserve">, </w:t>
+        <w:t xml:space="preserve"> to</w:t>
+      </w:r>
+      <w:r>
+        <w:rPr>
+          <w:color w:val="000000"/>
+        </w:rPr>
+        <w:t xml:space="preserve"> 44000 </w:t>
       </w:r>
       <w:proofErr w:type="spellStart"/>
       <w:r>
         <w:rPr>
           <w:color w:val="000000"/>
         </w:rPr>
-        <w:t>PSO_rastrigin</w:t>
+        <w:t>ms.</w:t>
       </w:r>
       <w:proofErr w:type="spellEnd"/>
       <w:r>
         <w:rPr>
           <w:color w:val="000000"/>
         </w:rPr>
-        <w:t xml:space="preserve"> </w:t>
-      </w:r>
-      <w:r>
-        <w:rPr>
-          <w:color w:val="000000"/>
-        </w:rPr>
-        <w:t>was m</w:t>
-      </w:r>
-      <w:r>
-        <w:rPr>
-          <w:color w:val="000000"/>
-        </w:rPr>
-        <w:t xml:space="preserve">uch efficient in handling </w:t>
-      </w:r>
-      <w:r>
-        <w:rPr>
-          <w:color w:val="000000"/>
-        </w:rPr>
-        <w:t>population size</w:t>
-      </w:r>
-      <w:r>
-        <w:rPr>
-          <w:color w:val="000000"/>
-        </w:rPr>
-        <w:t xml:space="preserve"> less than 90 while the overall growth was slow. </w:t>
+        <w:t xml:space="preserve"> On the other side, a steeper curve for runtime of our implementation</w:t>
+      </w:r>
+      <w:r>
+        <w:rPr>
+          <w:color w:val="000000"/>
+        </w:rPr>
+        <w:t xml:space="preserve"> shows steady increase in runtime with increasing size of swarm. However, the more stable curve denoting PySwarms implementation tells that it is more efficient in handling increased size of swarms than our PSO</w:t>
+      </w:r>
+      <w:r>
+        <w:rPr>
+          <w:color w:val="000000"/>
+        </w:rPr>
+        <w:t xml:space="preserve"> implementation. In addition, the tren</w:t>
+      </w:r>
+      <w:r>
+        <w:rPr>
+          <w:color w:val="000000"/>
+        </w:rPr>
+        <w:t>d of peaks in both curves show pattern of fluctuating runtime. The</w:t>
+      </w:r>
+      <w:r>
+        <w:rPr>
+          <w:color w:val="000000"/>
+        </w:rPr>
+        <w:t xml:space="preserve"> runtime of our PSO implementation is consistent and have quite rounder peaks</w:t>
+      </w:r>
+      <w:r>
+        <w:rPr>
+          <w:color w:val="000000"/>
+        </w:rPr>
+        <w:t>, indicating regular change in values in some interval. Whereas, the runtime of PySwarms keep fluctuating irregularly throughout shows sharp peaks in curve. Collectively, we can say that with respect to time consumption, PySwarms implementation is more efficient and with respect to stability our PSO implementation seems to be more efficient.</w:t>
+      </w:r>
+      <w:bookmarkStart w:id="0" w:name="_GoBack"/>
+      <w:bookmarkEnd w:id="0"/>
+      <w:r>
+        <w:rPr>
+          <w:color w:val="000000"/>
+        </w:rPr>
+        <w:t xml:space="preserve">  </w:t>
       </w:r>
     </w:p>
     <w:p>
@@ -6330,16 +6541,6 @@
         <w:pStyle w:val="NormalWeb"/>
         <w:spacing w:line="480" w:lineRule="auto"/>
         <w:ind w:left="720"/>
-        <w:jc w:val="both"/>
-        <w:rPr>
-          <w:color w:val="000000"/>
-        </w:rPr>
-      </w:pPr>
-    </w:p>
-    <w:p>
-      <w:pPr>
-        <w:pStyle w:val="NormalWeb"/>
-        <w:spacing w:line="480" w:lineRule="auto"/>
         <w:jc w:val="both"/>
         <w:rPr>
           <w:color w:val="000000"/>
@@ -6362,7 +6563,6 @@
         <w:rPr>
           <w:color w:val="000000"/>
         </w:rPr>
-        <w:lastRenderedPageBreak/>
         <w:t xml:space="preserve">Varying number </w:t>
       </w:r>
       <w:r>
@@ -6398,6 +6598,7 @@
         <w:rPr>
           <w:noProof/>
         </w:rPr>
+        <w:lastRenderedPageBreak/>
         <w:drawing>
           <wp:inline distT="0" distB="0" distL="0" distR="0" wp14:anchorId="09807BE1" wp14:editId="211D15CC">
             <wp:extent cx="5467350" cy="2714625"/>
@@ -6542,23 +6743,7 @@
           <w:sz w:val="24"/>
           <w:szCs w:val="24"/>
         </w:rPr>
-        <w:t xml:space="preserve">PSO can work effectively for all those optimization problems which </w:t>
-      </w:r>
-      <w:r>
-        <w:rPr>
-          <w:rFonts w:ascii="Times New Roman" w:hAnsi="Times New Roman" w:cs="Times New Roman"/>
-          <w:sz w:val="24"/>
-          <w:szCs w:val="24"/>
-        </w:rPr>
-        <w:t>cannot</w:t>
-      </w:r>
-      <w:r>
-        <w:rPr>
-          <w:rFonts w:ascii="Times New Roman" w:hAnsi="Times New Roman" w:cs="Times New Roman"/>
-          <w:sz w:val="24"/>
-          <w:szCs w:val="24"/>
-        </w:rPr>
-        <w:t xml:space="preserve"> be mathematically modeled.</w:t>
+        <w:t>PSO can work effectively for all those optimization problems which cannot be mathematically modeled.</w:t>
       </w:r>
       <w:r>
         <w:rPr>
@@ -6590,7 +6775,6 @@
           <w:sz w:val="24"/>
           <w:szCs w:val="24"/>
         </w:rPr>
-        <w:lastRenderedPageBreak/>
         <w:t xml:space="preserve">from </w:t>
       </w:r>
       <w:r>
@@ -6717,51 +6901,7 @@
           <w:rFonts w:ascii="STIXGeneral-Regular" w:hAnsi="STIXGeneral-Regular"/>
           <w:color w:val="000000"/>
         </w:rPr>
-        <w:t xml:space="preserve">The proposed </w:t>
-      </w:r>
-      <w:r>
-        <w:rPr>
-          <w:rFonts w:ascii="STIXGeneral-Regular" w:hAnsi="STIXGeneral-Regular"/>
-          <w:color w:val="000000"/>
-        </w:rPr>
-        <w:t xml:space="preserve">integral </w:t>
-      </w:r>
-      <w:r>
-        <w:rPr>
-          <w:rFonts w:ascii="STIXGeneral-Regular" w:hAnsi="STIXGeneral-Regular"/>
-          <w:color w:val="000000"/>
-        </w:rPr>
-        <w:t xml:space="preserve">mathematical model </w:t>
-      </w:r>
-      <w:r>
-        <w:rPr>
-          <w:rFonts w:ascii="STIXGeneral-Regular" w:hAnsi="STIXGeneral-Regular"/>
-          <w:color w:val="000000"/>
-        </w:rPr>
-        <w:t xml:space="preserve">of PSO </w:t>
-      </w:r>
-      <w:r>
-        <w:rPr>
-          <w:rFonts w:ascii="STIXGeneral-Regular" w:hAnsi="STIXGeneral-Regular"/>
-          <w:color w:val="000000"/>
-        </w:rPr>
-        <w:t>minimizes the cost of heating system as the objective for a given life cycle time. </w:t>
-      </w:r>
-      <w:r>
-        <w:rPr>
-          <w:rFonts w:ascii="STIXGeneral-Regular" w:hAnsi="STIXGeneral-Regular"/>
-          <w:color w:val="000000"/>
-        </w:rPr>
-        <w:t>I</w:t>
-      </w:r>
-      <w:bookmarkStart w:id="0" w:name="_GoBack"/>
-      <w:bookmarkEnd w:id="0"/>
-      <w:r>
-        <w:rPr>
-          <w:rFonts w:ascii="STIXGeneral-Regular" w:hAnsi="STIXGeneral-Regular"/>
-          <w:color w:val="000000"/>
-        </w:rPr>
-        <w:t>t is believed that if this approach is applied correctly and in combination with other elements, it can become a powerful and effective optimization tool for HSP problem.</w:t>
+        <w:t>The proposed integral mathematical model of PSO minimizes the cost of heating system as the objective for a given life cycle time. It is believed that if this approach is applied correctly and in combination with other elements, it can become a powerful and effective optimization tool for HSP problem.</w:t>
       </w:r>
     </w:p>
     <w:p>
@@ -6842,7 +6982,6 @@
           <w:szCs w:val="24"/>
           <w:u w:val="single"/>
         </w:rPr>
-        <w:lastRenderedPageBreak/>
         <w:t>References:</w:t>
       </w:r>
     </w:p>
@@ -7106,7 +7245,7 @@
     </w:p>
     <w:sectPr>
       <w:headerReference w:type="default" r:id="rId25"/>
-      <w:pgSz w:w="12240" w:h="15840"/>
+      <w:pgSz w:w="15840" w:h="24480" w:code="3"/>
       <w:pgMar w:top="1440" w:right="1440" w:bottom="1440" w:left="1440" w:header="720" w:footer="720" w:gutter="0"/>
       <w:cols w:space="720"/>
       <w:docGrid w:linePitch="360"/>
@@ -7199,7 +7338,7 @@
           <w:rPr>
             <w:noProof/>
           </w:rPr>
-          <w:t>14</w:t>
+          <w:t>7</w:t>
         </w:r>
         <w:r>
           <w:rPr>
@@ -10255,11 +10394,11 @@
         </c:dLbls>
         <c:marker val="1"/>
         <c:smooth val="0"/>
-        <c:axId val="221508352"/>
-        <c:axId val="224088448"/>
+        <c:axId val="160627328"/>
+        <c:axId val="158486912"/>
       </c:lineChart>
       <c:catAx>
-        <c:axId val="221508352"/>
+        <c:axId val="160627328"/>
         <c:scaling>
           <c:orientation val="minMax"/>
         </c:scaling>
@@ -10342,7 +10481,7 @@
             <a:endParaRPr lang="en-US"/>
           </a:p>
         </c:txPr>
-        <c:crossAx val="224088448"/>
+        <c:crossAx val="158486912"/>
         <c:crosses val="autoZero"/>
         <c:auto val="1"/>
         <c:lblAlgn val="ctr"/>
@@ -10350,7 +10489,7 @@
         <c:noMultiLvlLbl val="0"/>
       </c:catAx>
       <c:valAx>
-        <c:axId val="224088448"/>
+        <c:axId val="158486912"/>
         <c:scaling>
           <c:orientation val="minMax"/>
         </c:scaling>
@@ -10441,7 +10580,7 @@
             <a:endParaRPr lang="en-US"/>
           </a:p>
         </c:txPr>
-        <c:crossAx val="221508352"/>
+        <c:crossAx val="160627328"/>
         <c:crosses val="autoZero"/>
         <c:crossBetween val="between"/>
       </c:valAx>
@@ -10736,11 +10875,11 @@
         </c:dLbls>
         <c:marker val="1"/>
         <c:smooth val="0"/>
-        <c:axId val="214099840"/>
-        <c:axId val="214102016"/>
+        <c:axId val="158496640"/>
+        <c:axId val="158507008"/>
       </c:lineChart>
       <c:catAx>
-        <c:axId val="214099840"/>
+        <c:axId val="158496640"/>
         <c:scaling>
           <c:orientation val="minMax"/>
         </c:scaling>
@@ -10823,7 +10962,7 @@
             <a:endParaRPr lang="en-US"/>
           </a:p>
         </c:txPr>
-        <c:crossAx val="214102016"/>
+        <c:crossAx val="158507008"/>
         <c:crosses val="autoZero"/>
         <c:auto val="1"/>
         <c:lblAlgn val="ctr"/>
@@ -10831,7 +10970,7 @@
         <c:noMultiLvlLbl val="0"/>
       </c:catAx>
       <c:valAx>
-        <c:axId val="214102016"/>
+        <c:axId val="158507008"/>
         <c:scaling>
           <c:orientation val="minMax"/>
         </c:scaling>
@@ -10917,7 +11056,7 @@
             <a:endParaRPr lang="en-US"/>
           </a:p>
         </c:txPr>
-        <c:crossAx val="214099840"/>
+        <c:crossAx val="158496640"/>
         <c:crosses val="autoZero"/>
         <c:crossBetween val="between"/>
       </c:valAx>
@@ -11212,11 +11351,11 @@
         </c:dLbls>
         <c:marker val="1"/>
         <c:smooth val="0"/>
-        <c:axId val="214922752"/>
-        <c:axId val="214924672"/>
+        <c:axId val="158520832"/>
+        <c:axId val="158522752"/>
       </c:lineChart>
       <c:catAx>
-        <c:axId val="214922752"/>
+        <c:axId val="158520832"/>
         <c:scaling>
           <c:orientation val="minMax"/>
         </c:scaling>
@@ -11299,7 +11438,7 @@
             <a:endParaRPr lang="en-US"/>
           </a:p>
         </c:txPr>
-        <c:crossAx val="214924672"/>
+        <c:crossAx val="158522752"/>
         <c:crosses val="autoZero"/>
         <c:auto val="1"/>
         <c:lblAlgn val="ctr"/>
@@ -11307,7 +11446,7 @@
         <c:noMultiLvlLbl val="0"/>
       </c:catAx>
       <c:valAx>
-        <c:axId val="214924672"/>
+        <c:axId val="158522752"/>
         <c:scaling>
           <c:orientation val="minMax"/>
         </c:scaling>
@@ -11393,7 +11532,7 @@
             <a:endParaRPr lang="en-US"/>
           </a:p>
         </c:txPr>
-        <c:crossAx val="214922752"/>
+        <c:crossAx val="158520832"/>
         <c:crosses val="autoZero"/>
         <c:crossBetween val="between"/>
       </c:valAx>
@@ -11502,10 +11641,10 @@
           <c:layoutTarget val="inner"/>
           <c:xMode val="edge"/>
           <c:yMode val="edge"/>
-          <c:x val="0.15751600294567494"/>
-          <c:y val="4.8726467331118496E-2"/>
-          <c:w val="0.74364583923412453"/>
-          <c:h val="0.7900185732597379"/>
+          <c:x val="0.1160003155343287"/>
+          <c:y val="5.7193939243824071E-2"/>
+          <c:w val="0.7902555690154115"/>
+          <c:h val="0.80195416378632889"/>
         </c:manualLayout>
       </c:layout>
       <c:lineChart>
@@ -11531,10 +11670,10 @@
           </c:marker>
           <c:cat>
             <c:numRef>
-              <c:f>rastrigin!$G$4:$G$13</c:f>
+              <c:f>rastrigin!$N$4:$N$33</c:f>
               <c:numCache>
                 <c:formatCode>General</c:formatCode>
-                <c:ptCount val="10"/>
+                <c:ptCount val="30"/>
                 <c:pt idx="0">
                   <c:v>100</c:v>
                 </c:pt>
@@ -11564,45 +11703,165 @@
                 </c:pt>
                 <c:pt idx="9">
                   <c:v>1000</c:v>
+                </c:pt>
+                <c:pt idx="10">
+                  <c:v>1100</c:v>
+                </c:pt>
+                <c:pt idx="11">
+                  <c:v>1200</c:v>
+                </c:pt>
+                <c:pt idx="12">
+                  <c:v>1300</c:v>
+                </c:pt>
+                <c:pt idx="13">
+                  <c:v>1400</c:v>
+                </c:pt>
+                <c:pt idx="14">
+                  <c:v>1500</c:v>
+                </c:pt>
+                <c:pt idx="15">
+                  <c:v>1600</c:v>
+                </c:pt>
+                <c:pt idx="16">
+                  <c:v>1700</c:v>
+                </c:pt>
+                <c:pt idx="17">
+                  <c:v>1800</c:v>
+                </c:pt>
+                <c:pt idx="18">
+                  <c:v>1900</c:v>
+                </c:pt>
+                <c:pt idx="19">
+                  <c:v>2000</c:v>
+                </c:pt>
+                <c:pt idx="20">
+                  <c:v>2100</c:v>
+                </c:pt>
+                <c:pt idx="21">
+                  <c:v>2200</c:v>
+                </c:pt>
+                <c:pt idx="22">
+                  <c:v>2300</c:v>
+                </c:pt>
+                <c:pt idx="23">
+                  <c:v>2400</c:v>
+                </c:pt>
+                <c:pt idx="24">
+                  <c:v>2500</c:v>
+                </c:pt>
+                <c:pt idx="25">
+                  <c:v>2600</c:v>
+                </c:pt>
+                <c:pt idx="26">
+                  <c:v>2700</c:v>
+                </c:pt>
+                <c:pt idx="27">
+                  <c:v>2800</c:v>
+                </c:pt>
+                <c:pt idx="28">
+                  <c:v>2900</c:v>
+                </c:pt>
+                <c:pt idx="29">
+                  <c:v>3000</c:v>
                 </c:pt>
               </c:numCache>
             </c:numRef>
           </c:cat>
           <c:val>
             <c:numRef>
-              <c:f>rastrigin!$K$4:$K$13</c:f>
+              <c:f>rastrigin!$Y$4:$Y$33</c:f>
               <c:numCache>
                 <c:formatCode>0.00</c:formatCode>
-                <c:ptCount val="10"/>
+                <c:ptCount val="30"/>
                 <c:pt idx="0">
-                  <c:v>104.39933333333333</c:v>
+                  <c:v>8626.2999999999993</c:v>
                 </c:pt>
                 <c:pt idx="1">
-                  <c:v>140.01533333333336</c:v>
+                  <c:v>17809.5</c:v>
                 </c:pt>
                 <c:pt idx="2">
-                  <c:v>191.36733333333333</c:v>
+                  <c:v>28362.6</c:v>
                 </c:pt>
                 <c:pt idx="3">
-                  <c:v>243.37566666666666</c:v>
+                  <c:v>32864.699999999997</c:v>
                 </c:pt>
                 <c:pt idx="4">
-                  <c:v>327.2763333333333</c:v>
+                  <c:v>42054.400000000001</c:v>
                 </c:pt>
                 <c:pt idx="5">
-                  <c:v>389.04966666666667</c:v>
+                  <c:v>54912.9</c:v>
                 </c:pt>
                 <c:pt idx="6">
-                  <c:v>479.51800000000003</c:v>
+                  <c:v>60806.3</c:v>
                 </c:pt>
                 <c:pt idx="7">
-                  <c:v>491.63666666666671</c:v>
+                  <c:v>68180.5</c:v>
                 </c:pt>
                 <c:pt idx="8">
-                  <c:v>525.92466666666667</c:v>
+                  <c:v>73411</c:v>
                 </c:pt>
                 <c:pt idx="9">
-                  <c:v>620.58866666666665</c:v>
+                  <c:v>81046.100000000006</c:v>
+                </c:pt>
+                <c:pt idx="10">
+                  <c:v>95047.8</c:v>
+                </c:pt>
+                <c:pt idx="11">
+                  <c:v>101287.6</c:v>
+                </c:pt>
+                <c:pt idx="12">
+                  <c:v>132429.79999999999</c:v>
+                </c:pt>
+                <c:pt idx="13">
+                  <c:v>115315.4</c:v>
+                </c:pt>
+                <c:pt idx="14">
+                  <c:v>135679.29999999999</c:v>
+                </c:pt>
+                <c:pt idx="15">
+                  <c:v>132426.20000000001</c:v>
+                </c:pt>
+                <c:pt idx="16">
+                  <c:v>143216.5</c:v>
+                </c:pt>
+                <c:pt idx="17">
+                  <c:v>154128.1</c:v>
+                </c:pt>
+                <c:pt idx="18">
+                  <c:v>159221.79999999999</c:v>
+                </c:pt>
+                <c:pt idx="19">
+                  <c:v>166414.1</c:v>
+                </c:pt>
+                <c:pt idx="20">
+                  <c:v>220898.7</c:v>
+                </c:pt>
+                <c:pt idx="21">
+                  <c:v>219052</c:v>
+                </c:pt>
+                <c:pt idx="22">
+                  <c:v>230503</c:v>
+                </c:pt>
+                <c:pt idx="23">
+                  <c:v>234179.7</c:v>
+                </c:pt>
+                <c:pt idx="24">
+                  <c:v>246629.4</c:v>
+                </c:pt>
+                <c:pt idx="25">
+                  <c:v>261062.6</c:v>
+                </c:pt>
+                <c:pt idx="26">
+                  <c:v>272798.09999999998</c:v>
+                </c:pt>
+                <c:pt idx="27">
+                  <c:v>282184.7</c:v>
+                </c:pt>
+                <c:pt idx="28">
+                  <c:v>283861.8</c:v>
+                </c:pt>
+                <c:pt idx="29">
+                  <c:v>282513.7</c:v>
                 </c:pt>
               </c:numCache>
             </c:numRef>
@@ -11632,41 +11891,200 @@
           <c:marker>
             <c:symbol val="none"/>
           </c:marker>
+          <c:cat>
+            <c:numRef>
+              <c:f>rastrigin!$N$4:$N$33</c:f>
+              <c:numCache>
+                <c:formatCode>General</c:formatCode>
+                <c:ptCount val="30"/>
+                <c:pt idx="0">
+                  <c:v>100</c:v>
+                </c:pt>
+                <c:pt idx="1">
+                  <c:v>200</c:v>
+                </c:pt>
+                <c:pt idx="2">
+                  <c:v>300</c:v>
+                </c:pt>
+                <c:pt idx="3">
+                  <c:v>400</c:v>
+                </c:pt>
+                <c:pt idx="4">
+                  <c:v>500</c:v>
+                </c:pt>
+                <c:pt idx="5">
+                  <c:v>600</c:v>
+                </c:pt>
+                <c:pt idx="6">
+                  <c:v>700</c:v>
+                </c:pt>
+                <c:pt idx="7">
+                  <c:v>800</c:v>
+                </c:pt>
+                <c:pt idx="8">
+                  <c:v>900</c:v>
+                </c:pt>
+                <c:pt idx="9">
+                  <c:v>1000</c:v>
+                </c:pt>
+                <c:pt idx="10">
+                  <c:v>1100</c:v>
+                </c:pt>
+                <c:pt idx="11">
+                  <c:v>1200</c:v>
+                </c:pt>
+                <c:pt idx="12">
+                  <c:v>1300</c:v>
+                </c:pt>
+                <c:pt idx="13">
+                  <c:v>1400</c:v>
+                </c:pt>
+                <c:pt idx="14">
+                  <c:v>1500</c:v>
+                </c:pt>
+                <c:pt idx="15">
+                  <c:v>1600</c:v>
+                </c:pt>
+                <c:pt idx="16">
+                  <c:v>1700</c:v>
+                </c:pt>
+                <c:pt idx="17">
+                  <c:v>1800</c:v>
+                </c:pt>
+                <c:pt idx="18">
+                  <c:v>1900</c:v>
+                </c:pt>
+                <c:pt idx="19">
+                  <c:v>2000</c:v>
+                </c:pt>
+                <c:pt idx="20">
+                  <c:v>2100</c:v>
+                </c:pt>
+                <c:pt idx="21">
+                  <c:v>2200</c:v>
+                </c:pt>
+                <c:pt idx="22">
+                  <c:v>2300</c:v>
+                </c:pt>
+                <c:pt idx="23">
+                  <c:v>2400</c:v>
+                </c:pt>
+                <c:pt idx="24">
+                  <c:v>2500</c:v>
+                </c:pt>
+                <c:pt idx="25">
+                  <c:v>2600</c:v>
+                </c:pt>
+                <c:pt idx="26">
+                  <c:v>2700</c:v>
+                </c:pt>
+                <c:pt idx="27">
+                  <c:v>2800</c:v>
+                </c:pt>
+                <c:pt idx="28">
+                  <c:v>2900</c:v>
+                </c:pt>
+                <c:pt idx="29">
+                  <c:v>3000</c:v>
+                </c:pt>
+              </c:numCache>
+            </c:numRef>
+          </c:cat>
           <c:val>
             <c:numRef>
-              <c:f>rastrigin!$K$20:$K$29</c:f>
+              <c:f>rastrigin!$Y$58:$Y$87</c:f>
               <c:numCache>
                 <c:formatCode>0.00</c:formatCode>
-                <c:ptCount val="10"/>
+                <c:ptCount val="30"/>
                 <c:pt idx="0">
-                  <c:v>234.39099999999999</c:v>
+                  <c:v>41050.333333333336</c:v>
                 </c:pt>
                 <c:pt idx="1">
-                  <c:v>424.8896666666667</c:v>
+                  <c:v>75622.333333333328</c:v>
                 </c:pt>
                 <c:pt idx="2">
-                  <c:v>611.08666666666659</c:v>
+                  <c:v>81288.333333333328</c:v>
                 </c:pt>
                 <c:pt idx="3">
-                  <c:v>805.37800000000004</c:v>
+                  <c:v>102279.66666666667</c:v>
                 </c:pt>
                 <c:pt idx="4">
-                  <c:v>434.23633333333333</c:v>
+                  <c:v>113678</c:v>
                 </c:pt>
                 <c:pt idx="5">
-                  <c:v>1226.0323333333333</c:v>
+                  <c:v>133788.66666666666</c:v>
                 </c:pt>
                 <c:pt idx="6">
-                  <c:v>1360.6426666666669</c:v>
+                  <c:v>140744.66666666666</c:v>
                 </c:pt>
                 <c:pt idx="7">
-                  <c:v>1547.5319999999999</c:v>
+                  <c:v>168676</c:v>
                 </c:pt>
                 <c:pt idx="8">
-                  <c:v>1753.8453333333332</c:v>
+                  <c:v>177071.66666666666</c:v>
                 </c:pt>
                 <c:pt idx="9">
-                  <c:v>1956.0963333333334</c:v>
+                  <c:v>204736.33333333334</c:v>
+                </c:pt>
+                <c:pt idx="10">
+                  <c:v>249172.66666666666</c:v>
+                </c:pt>
+                <c:pt idx="11">
+                  <c:v>239448.2</c:v>
+                </c:pt>
+                <c:pt idx="12">
+                  <c:v>258887</c:v>
+                </c:pt>
+                <c:pt idx="13">
+                  <c:v>272697.90000000002</c:v>
+                </c:pt>
+                <c:pt idx="14">
+                  <c:v>286208.2</c:v>
+                </c:pt>
+                <c:pt idx="15">
+                  <c:v>310637.59999999998</c:v>
+                </c:pt>
+                <c:pt idx="16">
+                  <c:v>308298.09999999998</c:v>
+                </c:pt>
+                <c:pt idx="17">
+                  <c:v>349774.4</c:v>
+                </c:pt>
+                <c:pt idx="18">
+                  <c:v>379339.7</c:v>
+                </c:pt>
+                <c:pt idx="19">
+                  <c:v>379002.3</c:v>
+                </c:pt>
+                <c:pt idx="20">
+                  <c:v>384240.6</c:v>
+                </c:pt>
+                <c:pt idx="21">
+                  <c:v>405274.2</c:v>
+                </c:pt>
+                <c:pt idx="22">
+                  <c:v>406539.3</c:v>
+                </c:pt>
+                <c:pt idx="23">
+                  <c:v>442830.1</c:v>
+                </c:pt>
+                <c:pt idx="24">
+                  <c:v>438205.3</c:v>
+                </c:pt>
+                <c:pt idx="25">
+                  <c:v>467430.40000000002</c:v>
+                </c:pt>
+                <c:pt idx="26">
+                  <c:v>497825.1</c:v>
+                </c:pt>
+                <c:pt idx="27">
+                  <c:v>553794.1</c:v>
+                </c:pt>
+                <c:pt idx="28">
+                  <c:v>576196.19999999995</c:v>
+                </c:pt>
+                <c:pt idx="29">
+                  <c:v>565037.80000000005</c:v>
                 </c:pt>
               </c:numCache>
             </c:numRef>
@@ -11688,11 +12106,11 @@
         </c:dLbls>
         <c:marker val="1"/>
         <c:smooth val="0"/>
-        <c:axId val="215028864"/>
-        <c:axId val="215030784"/>
+        <c:axId val="160593024"/>
+        <c:axId val="160594944"/>
       </c:lineChart>
       <c:catAx>
-        <c:axId val="215028864"/>
+        <c:axId val="160593024"/>
         <c:scaling>
           <c:orientation val="minMax"/>
         </c:scaling>
@@ -11775,7 +12193,7 @@
             <a:endParaRPr lang="en-US"/>
           </a:p>
         </c:txPr>
-        <c:crossAx val="215030784"/>
+        <c:crossAx val="160594944"/>
         <c:crosses val="autoZero"/>
         <c:auto val="1"/>
         <c:lblAlgn val="ctr"/>
@@ -11783,26 +12201,12 @@
         <c:noMultiLvlLbl val="0"/>
       </c:catAx>
       <c:valAx>
-        <c:axId val="215030784"/>
+        <c:axId val="160594944"/>
         <c:scaling>
           <c:orientation val="minMax"/>
         </c:scaling>
         <c:delete val="0"/>
         <c:axPos val="l"/>
-        <c:majorGridlines>
-          <c:spPr>
-            <a:ln w="9525" cap="flat" cmpd="sng" algn="ctr">
-              <a:solidFill>
-                <a:schemeClr val="tx1">
-                  <a:lumMod val="15000"/>
-                  <a:lumOff val="85000"/>
-                </a:schemeClr>
-              </a:solidFill>
-              <a:round/>
-            </a:ln>
-            <a:effectLst/>
-          </c:spPr>
-        </c:majorGridlines>
         <c:title>
           <c:tx>
             <c:rich>
@@ -11828,7 +12232,7 @@
                 </a:r>
                 <a:r>
                   <a:rPr lang="en-GB" baseline="0"/>
-                  <a:t> (s)</a:t>
+                  <a:t> (ms)</a:t>
                 </a:r>
                 <a:endParaRPr lang="en-GB"/>
               </a:p>
@@ -11874,7 +12278,7 @@
             <a:endParaRPr lang="en-US"/>
           </a:p>
         </c:txPr>
-        <c:crossAx val="215028864"/>
+        <c:crossAx val="160593024"/>
         <c:crosses val="autoZero"/>
         <c:crossBetween val="between"/>
       </c:valAx>
@@ -11887,45 +12291,8 @@
       </c:spPr>
     </c:plotArea>
     <c:legend>
-      <c:legendPos val="r"/>
-      <c:layout>
-        <c:manualLayout>
-          <c:xMode val="edge"/>
-          <c:yMode val="edge"/>
-          <c:x val="0.17214505560905607"/>
-          <c:y val="8.8586601093467963E-3"/>
-          <c:w val="0.80147604750844981"/>
-          <c:h val="0.14064334981383139"/>
-        </c:manualLayout>
-      </c:layout>
+      <c:legendPos val="t"/>
       <c:overlay val="0"/>
-      <c:spPr>
-        <a:noFill/>
-        <a:ln>
-          <a:noFill/>
-        </a:ln>
-        <a:effectLst/>
-      </c:spPr>
-      <c:txPr>
-        <a:bodyPr rot="0" spcFirstLastPara="1" vertOverflow="ellipsis" vert="horz" wrap="square" anchor="ctr" anchorCtr="1"/>
-        <a:lstStyle/>
-        <a:p>
-          <a:pPr>
-            <a:defRPr sz="900" b="0" i="0" u="none" strike="noStrike" kern="1200" baseline="0">
-              <a:solidFill>
-                <a:schemeClr val="tx1">
-                  <a:lumMod val="65000"/>
-                  <a:lumOff val="35000"/>
-                </a:schemeClr>
-              </a:solidFill>
-              <a:latin typeface="+mn-lt"/>
-              <a:ea typeface="+mn-ea"/>
-              <a:cs typeface="+mn-cs"/>
-            </a:defRPr>
-          </a:pPr>
-          <a:endParaRPr lang="en-US"/>
-        </a:p>
-      </c:txPr>
     </c:legend>
     <c:plotVisOnly val="1"/>
     <c:dispBlanksAs val="gap"/>
@@ -11978,7 +12345,17 @@
   <c:chart>
     <c:autoTitleDeleted val="0"/>
     <c:plotArea>
-      <c:layout/>
+      <c:layout>
+        <c:manualLayout>
+          <c:layoutTarget val="inner"/>
+          <c:xMode val="edge"/>
+          <c:yMode val="edge"/>
+          <c:x val="9.887980892836977E-2"/>
+          <c:y val="8.9910062105368768E-2"/>
+          <c:w val="0.88440392960614933"/>
+          <c:h val="0.71656909100912325"/>
+        </c:manualLayout>
+      </c:layout>
       <c:lineChart>
         <c:grouping val="standard"/>
         <c:varyColors val="0"/>
@@ -12002,10 +12379,10 @@
           </c:marker>
           <c:cat>
             <c:numRef>
-              <c:f>rastrigin!$M$4:$M$13</c:f>
+              <c:f>rastrigin!$AA$4:$AA$53</c:f>
               <c:numCache>
                 <c:formatCode>General</c:formatCode>
-                <c:ptCount val="10"/>
+                <c:ptCount val="50"/>
                 <c:pt idx="0">
                   <c:v>10</c:v>
                 </c:pt>
@@ -12035,45 +12412,285 @@
                 </c:pt>
                 <c:pt idx="9">
                   <c:v>100</c:v>
+                </c:pt>
+                <c:pt idx="10">
+                  <c:v>110</c:v>
+                </c:pt>
+                <c:pt idx="11">
+                  <c:v>120</c:v>
+                </c:pt>
+                <c:pt idx="12">
+                  <c:v>130</c:v>
+                </c:pt>
+                <c:pt idx="13">
+                  <c:v>140</c:v>
+                </c:pt>
+                <c:pt idx="14">
+                  <c:v>150</c:v>
+                </c:pt>
+                <c:pt idx="15">
+                  <c:v>160</c:v>
+                </c:pt>
+                <c:pt idx="16">
+                  <c:v>170</c:v>
+                </c:pt>
+                <c:pt idx="17">
+                  <c:v>180</c:v>
+                </c:pt>
+                <c:pt idx="18">
+                  <c:v>190</c:v>
+                </c:pt>
+                <c:pt idx="19">
+                  <c:v>200</c:v>
+                </c:pt>
+                <c:pt idx="20">
+                  <c:v>210</c:v>
+                </c:pt>
+                <c:pt idx="21">
+                  <c:v>220</c:v>
+                </c:pt>
+                <c:pt idx="22">
+                  <c:v>230</c:v>
+                </c:pt>
+                <c:pt idx="23">
+                  <c:v>240</c:v>
+                </c:pt>
+                <c:pt idx="24">
+                  <c:v>250</c:v>
+                </c:pt>
+                <c:pt idx="25">
+                  <c:v>260</c:v>
+                </c:pt>
+                <c:pt idx="26">
+                  <c:v>270</c:v>
+                </c:pt>
+                <c:pt idx="27">
+                  <c:v>280</c:v>
+                </c:pt>
+                <c:pt idx="28">
+                  <c:v>290</c:v>
+                </c:pt>
+                <c:pt idx="29">
+                  <c:v>300</c:v>
+                </c:pt>
+                <c:pt idx="30">
+                  <c:v>310</c:v>
+                </c:pt>
+                <c:pt idx="31">
+                  <c:v>320</c:v>
+                </c:pt>
+                <c:pt idx="32">
+                  <c:v>330</c:v>
+                </c:pt>
+                <c:pt idx="33">
+                  <c:v>340</c:v>
+                </c:pt>
+                <c:pt idx="34">
+                  <c:v>350</c:v>
+                </c:pt>
+                <c:pt idx="35">
+                  <c:v>360</c:v>
+                </c:pt>
+                <c:pt idx="36">
+                  <c:v>370</c:v>
+                </c:pt>
+                <c:pt idx="37">
+                  <c:v>380</c:v>
+                </c:pt>
+                <c:pt idx="38">
+                  <c:v>390</c:v>
+                </c:pt>
+                <c:pt idx="39">
+                  <c:v>400</c:v>
+                </c:pt>
+                <c:pt idx="40">
+                  <c:v>410</c:v>
+                </c:pt>
+                <c:pt idx="41">
+                  <c:v>420</c:v>
+                </c:pt>
+                <c:pt idx="42">
+                  <c:v>430</c:v>
+                </c:pt>
+                <c:pt idx="43">
+                  <c:v>440</c:v>
+                </c:pt>
+                <c:pt idx="44">
+                  <c:v>450</c:v>
+                </c:pt>
+                <c:pt idx="45">
+                  <c:v>460</c:v>
+                </c:pt>
+                <c:pt idx="46">
+                  <c:v>470</c:v>
+                </c:pt>
+                <c:pt idx="47">
+                  <c:v>480</c:v>
+                </c:pt>
+                <c:pt idx="48">
+                  <c:v>490</c:v>
+                </c:pt>
+                <c:pt idx="49">
+                  <c:v>500</c:v>
                 </c:pt>
               </c:numCache>
             </c:numRef>
           </c:cat>
           <c:val>
             <c:numRef>
-              <c:f>rastrigin!$Q$4:$Q$13</c:f>
+              <c:f>rastrigin!$AL$4:$AL$53</c:f>
               <c:numCache>
                 <c:formatCode>0.00</c:formatCode>
-                <c:ptCount val="10"/>
+                <c:ptCount val="50"/>
                 <c:pt idx="0">
-                  <c:v>26.661000000000001</c:v>
+                  <c:v>2104.8000000000002</c:v>
                 </c:pt>
                 <c:pt idx="1">
-                  <c:v>59.987333333333339</c:v>
+                  <c:v>4590.5</c:v>
                 </c:pt>
                 <c:pt idx="2">
-                  <c:v>99.975000000000009</c:v>
+                  <c:v>6382.6</c:v>
                 </c:pt>
                 <c:pt idx="3">
-                  <c:v>89.202666666666673</c:v>
+                  <c:v>8287.2999999999993</c:v>
                 </c:pt>
                 <c:pt idx="4">
-                  <c:v>82.583666666666673</c:v>
+                  <c:v>10463</c:v>
                 </c:pt>
                 <c:pt idx="5">
-                  <c:v>111.35833333333333</c:v>
+                  <c:v>12881.8</c:v>
                 </c:pt>
                 <c:pt idx="6">
-                  <c:v>113.029</c:v>
+                  <c:v>15068.1</c:v>
                 </c:pt>
                 <c:pt idx="7">
-                  <c:v>115.92033333333333</c:v>
+                  <c:v>16454</c:v>
                 </c:pt>
                 <c:pt idx="8">
-                  <c:v>147.50399999999999</c:v>
+                  <c:v>18941.5</c:v>
                 </c:pt>
                 <c:pt idx="9">
-                  <c:v>162.11533333333335</c:v>
+                  <c:v>20684.099999999999</c:v>
+                </c:pt>
+                <c:pt idx="10">
+                  <c:v>24528.6</c:v>
+                </c:pt>
+                <c:pt idx="11">
+                  <c:v>27287</c:v>
+                </c:pt>
+                <c:pt idx="12">
+                  <c:v>32656.1</c:v>
+                </c:pt>
+                <c:pt idx="13">
+                  <c:v>31165.1</c:v>
+                </c:pt>
+                <c:pt idx="14">
+                  <c:v>30869.7</c:v>
+                </c:pt>
+                <c:pt idx="15">
+                  <c:v>33254.9</c:v>
+                </c:pt>
+                <c:pt idx="16">
+                  <c:v>34390.5</c:v>
+                </c:pt>
+                <c:pt idx="17">
+                  <c:v>37968.1</c:v>
+                </c:pt>
+                <c:pt idx="18">
+                  <c:v>39937.800000000003</c:v>
+                </c:pt>
+                <c:pt idx="19">
+                  <c:v>41759.599999999999</c:v>
+                </c:pt>
+                <c:pt idx="20">
+                  <c:v>45901.599999999999</c:v>
+                </c:pt>
+                <c:pt idx="21">
+                  <c:v>50842.6</c:v>
+                </c:pt>
+                <c:pt idx="22">
+                  <c:v>62474.6</c:v>
+                </c:pt>
+                <c:pt idx="23">
+                  <c:v>60124</c:v>
+                </c:pt>
+                <c:pt idx="24">
+                  <c:v>61835.7</c:v>
+                </c:pt>
+                <c:pt idx="25">
+                  <c:v>62037.5</c:v>
+                </c:pt>
+                <c:pt idx="26">
+                  <c:v>65063.8</c:v>
+                </c:pt>
+                <c:pt idx="27">
+                  <c:v>68501.8</c:v>
+                </c:pt>
+                <c:pt idx="28">
+                  <c:v>70934.5</c:v>
+                </c:pt>
+                <c:pt idx="29">
+                  <c:v>77095.199999999997</c:v>
+                </c:pt>
+                <c:pt idx="30">
+                  <c:v>82666</c:v>
+                </c:pt>
+                <c:pt idx="31">
+                  <c:v>85431.3</c:v>
+                </c:pt>
+                <c:pt idx="32">
+                  <c:v>80003.7</c:v>
+                </c:pt>
+                <c:pt idx="33">
+                  <c:v>81316.600000000006</c:v>
+                </c:pt>
+                <c:pt idx="34">
+                  <c:v>89336.3</c:v>
+                </c:pt>
+                <c:pt idx="35">
+                  <c:v>96430</c:v>
+                </c:pt>
+                <c:pt idx="36">
+                  <c:v>96456.5</c:v>
+                </c:pt>
+                <c:pt idx="37">
+                  <c:v>95712.2</c:v>
+                </c:pt>
+                <c:pt idx="38">
+                  <c:v>108447.5</c:v>
+                </c:pt>
+                <c:pt idx="39">
+                  <c:v>106857</c:v>
+                </c:pt>
+                <c:pt idx="40">
+                  <c:v>105738</c:v>
+                </c:pt>
+                <c:pt idx="41">
+                  <c:v>105000.2</c:v>
+                </c:pt>
+                <c:pt idx="42">
+                  <c:v>115748.2</c:v>
+                </c:pt>
+                <c:pt idx="43">
+                  <c:v>114136.1</c:v>
+                </c:pt>
+                <c:pt idx="44">
+                  <c:v>113212.1</c:v>
+                </c:pt>
+                <c:pt idx="45">
+                  <c:v>111135</c:v>
+                </c:pt>
+                <c:pt idx="46">
+                  <c:v>118961.4</c:v>
+                </c:pt>
+                <c:pt idx="47">
+                  <c:v>122913.7</c:v>
+                </c:pt>
+                <c:pt idx="48">
+                  <c:v>120548.8</c:v>
+                </c:pt>
+                <c:pt idx="49">
+                  <c:v>113430.9</c:v>
                 </c:pt>
               </c:numCache>
             </c:numRef>
@@ -12103,41 +12720,320 @@
           <c:marker>
             <c:symbol val="none"/>
           </c:marker>
+          <c:cat>
+            <c:numRef>
+              <c:f>rastrigin!$AA$4:$AA$53</c:f>
+              <c:numCache>
+                <c:formatCode>General</c:formatCode>
+                <c:ptCount val="50"/>
+                <c:pt idx="0">
+                  <c:v>10</c:v>
+                </c:pt>
+                <c:pt idx="1">
+                  <c:v>20</c:v>
+                </c:pt>
+                <c:pt idx="2">
+                  <c:v>30</c:v>
+                </c:pt>
+                <c:pt idx="3">
+                  <c:v>40</c:v>
+                </c:pt>
+                <c:pt idx="4">
+                  <c:v>50</c:v>
+                </c:pt>
+                <c:pt idx="5">
+                  <c:v>60</c:v>
+                </c:pt>
+                <c:pt idx="6">
+                  <c:v>70</c:v>
+                </c:pt>
+                <c:pt idx="7">
+                  <c:v>80</c:v>
+                </c:pt>
+                <c:pt idx="8">
+                  <c:v>90</c:v>
+                </c:pt>
+                <c:pt idx="9">
+                  <c:v>100</c:v>
+                </c:pt>
+                <c:pt idx="10">
+                  <c:v>110</c:v>
+                </c:pt>
+                <c:pt idx="11">
+                  <c:v>120</c:v>
+                </c:pt>
+                <c:pt idx="12">
+                  <c:v>130</c:v>
+                </c:pt>
+                <c:pt idx="13">
+                  <c:v>140</c:v>
+                </c:pt>
+                <c:pt idx="14">
+                  <c:v>150</c:v>
+                </c:pt>
+                <c:pt idx="15">
+                  <c:v>160</c:v>
+                </c:pt>
+                <c:pt idx="16">
+                  <c:v>170</c:v>
+                </c:pt>
+                <c:pt idx="17">
+                  <c:v>180</c:v>
+                </c:pt>
+                <c:pt idx="18">
+                  <c:v>190</c:v>
+                </c:pt>
+                <c:pt idx="19">
+                  <c:v>200</c:v>
+                </c:pt>
+                <c:pt idx="20">
+                  <c:v>210</c:v>
+                </c:pt>
+                <c:pt idx="21">
+                  <c:v>220</c:v>
+                </c:pt>
+                <c:pt idx="22">
+                  <c:v>230</c:v>
+                </c:pt>
+                <c:pt idx="23">
+                  <c:v>240</c:v>
+                </c:pt>
+                <c:pt idx="24">
+                  <c:v>250</c:v>
+                </c:pt>
+                <c:pt idx="25">
+                  <c:v>260</c:v>
+                </c:pt>
+                <c:pt idx="26">
+                  <c:v>270</c:v>
+                </c:pt>
+                <c:pt idx="27">
+                  <c:v>280</c:v>
+                </c:pt>
+                <c:pt idx="28">
+                  <c:v>290</c:v>
+                </c:pt>
+                <c:pt idx="29">
+                  <c:v>300</c:v>
+                </c:pt>
+                <c:pt idx="30">
+                  <c:v>310</c:v>
+                </c:pt>
+                <c:pt idx="31">
+                  <c:v>320</c:v>
+                </c:pt>
+                <c:pt idx="32">
+                  <c:v>330</c:v>
+                </c:pt>
+                <c:pt idx="33">
+                  <c:v>340</c:v>
+                </c:pt>
+                <c:pt idx="34">
+                  <c:v>350</c:v>
+                </c:pt>
+                <c:pt idx="35">
+                  <c:v>360</c:v>
+                </c:pt>
+                <c:pt idx="36">
+                  <c:v>370</c:v>
+                </c:pt>
+                <c:pt idx="37">
+                  <c:v>380</c:v>
+                </c:pt>
+                <c:pt idx="38">
+                  <c:v>390</c:v>
+                </c:pt>
+                <c:pt idx="39">
+                  <c:v>400</c:v>
+                </c:pt>
+                <c:pt idx="40">
+                  <c:v>410</c:v>
+                </c:pt>
+                <c:pt idx="41">
+                  <c:v>420</c:v>
+                </c:pt>
+                <c:pt idx="42">
+                  <c:v>430</c:v>
+                </c:pt>
+                <c:pt idx="43">
+                  <c:v>440</c:v>
+                </c:pt>
+                <c:pt idx="44">
+                  <c:v>450</c:v>
+                </c:pt>
+                <c:pt idx="45">
+                  <c:v>460</c:v>
+                </c:pt>
+                <c:pt idx="46">
+                  <c:v>470</c:v>
+                </c:pt>
+                <c:pt idx="47">
+                  <c:v>480</c:v>
+                </c:pt>
+                <c:pt idx="48">
+                  <c:v>490</c:v>
+                </c:pt>
+                <c:pt idx="49">
+                  <c:v>500</c:v>
+                </c:pt>
+              </c:numCache>
+            </c:numRef>
+          </c:cat>
           <c:val>
             <c:numRef>
-              <c:f>rastrigin!$Q$20:$Q$29</c:f>
+              <c:f>rastrigin!$AL$58:$AL$107</c:f>
               <c:numCache>
                 <c:formatCode>0.00</c:formatCode>
-                <c:ptCount val="10"/>
+                <c:ptCount val="50"/>
                 <c:pt idx="0">
-                  <c:v>280.93933333333331</c:v>
+                  <c:v>26382.400000000001</c:v>
                 </c:pt>
                 <c:pt idx="1">
-                  <c:v>145.03633333333335</c:v>
+                  <c:v>26684.3</c:v>
                 </c:pt>
                 <c:pt idx="2">
-                  <c:v>150.358</c:v>
+                  <c:v>24086.2</c:v>
                 </c:pt>
                 <c:pt idx="3">
-                  <c:v>160.57566666666665</c:v>
+                  <c:v>24385.3</c:v>
                 </c:pt>
                 <c:pt idx="4">
-                  <c:v>140.95233333333334</c:v>
+                  <c:v>24985.3</c:v>
                 </c:pt>
                 <c:pt idx="5">
-                  <c:v>136.45833333333334</c:v>
+                  <c:v>23186.3</c:v>
                 </c:pt>
                 <c:pt idx="6">
-                  <c:v>136.88466666666665</c:v>
+                  <c:v>34280.1</c:v>
                 </c:pt>
                 <c:pt idx="7">
-                  <c:v>171.71299999999999</c:v>
+                  <c:v>23985.7</c:v>
                 </c:pt>
                 <c:pt idx="8">
-                  <c:v>141.53033333333335</c:v>
+                  <c:v>22310.2</c:v>
                 </c:pt>
                 <c:pt idx="9">
-                  <c:v>138.25300000000001</c:v>
+                  <c:v>26184.1</c:v>
+                </c:pt>
+                <c:pt idx="10">
+                  <c:v>25185.1</c:v>
+                </c:pt>
+                <c:pt idx="11">
+                  <c:v>26983.9</c:v>
+                </c:pt>
+                <c:pt idx="12">
+                  <c:v>31581.3</c:v>
+                </c:pt>
+                <c:pt idx="13">
+                  <c:v>28083.3</c:v>
+                </c:pt>
+                <c:pt idx="14">
+                  <c:v>30082.3</c:v>
+                </c:pt>
+                <c:pt idx="15">
+                  <c:v>28583.200000000001</c:v>
+                </c:pt>
+                <c:pt idx="16">
+                  <c:v>31383.4</c:v>
+                </c:pt>
+                <c:pt idx="17">
+                  <c:v>32379.3</c:v>
+                </c:pt>
+                <c:pt idx="18">
+                  <c:v>32080.9</c:v>
+                </c:pt>
+                <c:pt idx="19">
+                  <c:v>33084</c:v>
+                </c:pt>
+                <c:pt idx="20">
+                  <c:v>31683.599999999999</c:v>
+                </c:pt>
+                <c:pt idx="21">
+                  <c:v>34279.699999999997</c:v>
+                </c:pt>
+                <c:pt idx="22">
+                  <c:v>28782.799999999999</c:v>
+                </c:pt>
+                <c:pt idx="23">
+                  <c:v>28582.799999999999</c:v>
+                </c:pt>
+                <c:pt idx="24">
+                  <c:v>31281.4</c:v>
+                </c:pt>
+                <c:pt idx="25">
+                  <c:v>31581.5</c:v>
+                </c:pt>
+                <c:pt idx="26">
+                  <c:v>40076.800000000003</c:v>
+                </c:pt>
+                <c:pt idx="27">
+                  <c:v>30282.3</c:v>
+                </c:pt>
+                <c:pt idx="28">
+                  <c:v>31881.4</c:v>
+                </c:pt>
+                <c:pt idx="29">
+                  <c:v>31881.200000000001</c:v>
+                </c:pt>
+                <c:pt idx="30">
+                  <c:v>32980.5</c:v>
+                </c:pt>
+                <c:pt idx="31">
+                  <c:v>29282.799999999999</c:v>
+                </c:pt>
+                <c:pt idx="32">
+                  <c:v>38777.300000000003</c:v>
+                </c:pt>
+                <c:pt idx="33">
+                  <c:v>31781.9</c:v>
+                </c:pt>
+                <c:pt idx="34">
+                  <c:v>32680.7</c:v>
+                </c:pt>
+                <c:pt idx="35">
+                  <c:v>32381</c:v>
+                </c:pt>
+                <c:pt idx="36">
+                  <c:v>41675.599999999999</c:v>
+                </c:pt>
+                <c:pt idx="37">
+                  <c:v>35679.1</c:v>
+                </c:pt>
+                <c:pt idx="38">
+                  <c:v>36878.6</c:v>
+                </c:pt>
+                <c:pt idx="39">
+                  <c:v>33580.6</c:v>
+                </c:pt>
+                <c:pt idx="40">
+                  <c:v>32980.6</c:v>
+                </c:pt>
+                <c:pt idx="41">
+                  <c:v>41775.599999999999</c:v>
+                </c:pt>
+                <c:pt idx="42">
+                  <c:v>38477.300000000003</c:v>
+                </c:pt>
+                <c:pt idx="43">
+                  <c:v>35779</c:v>
+                </c:pt>
+                <c:pt idx="44">
+                  <c:v>34279.800000000003</c:v>
+                </c:pt>
+                <c:pt idx="45">
+                  <c:v>42875</c:v>
+                </c:pt>
+                <c:pt idx="46">
+                  <c:v>35679.1</c:v>
+                </c:pt>
+                <c:pt idx="47">
+                  <c:v>37977.800000000003</c:v>
+                </c:pt>
+                <c:pt idx="48">
+                  <c:v>35679</c:v>
+                </c:pt>
+                <c:pt idx="49">
+                  <c:v>44276.3</c:v>
                 </c:pt>
               </c:numCache>
             </c:numRef>
@@ -12159,11 +13055,11 @@
         </c:dLbls>
         <c:marker val="1"/>
         <c:smooth val="0"/>
-        <c:axId val="217350912"/>
-        <c:axId val="217352832"/>
+        <c:axId val="215950080"/>
+        <c:axId val="215952000"/>
       </c:lineChart>
       <c:catAx>
-        <c:axId val="217350912"/>
+        <c:axId val="215950080"/>
         <c:scaling>
           <c:orientation val="minMax"/>
         </c:scaling>
@@ -12246,7 +13142,7 @@
             <a:endParaRPr lang="en-US"/>
           </a:p>
         </c:txPr>
-        <c:crossAx val="217352832"/>
+        <c:crossAx val="215952000"/>
         <c:crosses val="autoZero"/>
         <c:auto val="1"/>
         <c:lblAlgn val="ctr"/>
@@ -12254,7 +13150,7 @@
         <c:noMultiLvlLbl val="0"/>
       </c:catAx>
       <c:valAx>
-        <c:axId val="217352832"/>
+        <c:axId val="215952000"/>
         <c:scaling>
           <c:orientation val="minMax"/>
         </c:scaling>
@@ -12299,12 +13195,20 @@
                 </a:r>
                 <a:r>
                   <a:rPr lang="en-GB" baseline="0"/>
-                  <a:t> (s)</a:t>
+                  <a:t> (ms)</a:t>
                 </a:r>
                 <a:endParaRPr lang="en-GB"/>
               </a:p>
             </c:rich>
           </c:tx>
+          <c:layout>
+            <c:manualLayout>
+              <c:xMode val="edge"/>
+              <c:yMode val="edge"/>
+              <c:x val="6.1113431656377977E-3"/>
+              <c:y val="0.39194733827198852"/>
+            </c:manualLayout>
+          </c:layout>
           <c:overlay val="0"/>
           <c:spPr>
             <a:noFill/>
@@ -12345,7 +13249,7 @@
             <a:endParaRPr lang="en-US"/>
           </a:p>
         </c:txPr>
-        <c:crossAx val="217350912"/>
+        <c:crossAx val="215950080"/>
         <c:crosses val="autoZero"/>
         <c:crossBetween val="between"/>
       </c:valAx>
@@ -12630,11 +13534,11 @@
         </c:dLbls>
         <c:marker val="1"/>
         <c:smooth val="0"/>
-        <c:axId val="217563520"/>
-        <c:axId val="217565440"/>
+        <c:axId val="216097152"/>
+        <c:axId val="216099072"/>
       </c:lineChart>
       <c:catAx>
-        <c:axId val="217563520"/>
+        <c:axId val="216097152"/>
         <c:scaling>
           <c:orientation val="minMax"/>
         </c:scaling>
@@ -12717,7 +13621,7 @@
             <a:endParaRPr lang="en-US"/>
           </a:p>
         </c:txPr>
-        <c:crossAx val="217565440"/>
+        <c:crossAx val="216099072"/>
         <c:crosses val="autoZero"/>
         <c:auto val="1"/>
         <c:lblAlgn val="ctr"/>
@@ -12725,7 +13629,7 @@
         <c:noMultiLvlLbl val="0"/>
       </c:catAx>
       <c:valAx>
-        <c:axId val="217565440"/>
+        <c:axId val="216099072"/>
         <c:scaling>
           <c:orientation val="minMax"/>
         </c:scaling>
@@ -12811,7 +13715,7 @@
             <a:endParaRPr lang="en-US"/>
           </a:p>
         </c:txPr>
-        <c:crossAx val="217563520"/>
+        <c:crossAx val="216097152"/>
         <c:crosses val="autoZero"/>
         <c:crossBetween val="between"/>
       </c:valAx>
@@ -13189,7 +14093,7 @@
 </file>
 
 <file path=customXml/itemProps1.xml><?xml version="1.0" encoding="utf-8"?>
-<ds:datastoreItem xmlns:ds="http://schemas.openxmlformats.org/officeDocument/2006/customXml" ds:itemID="{0198E537-B772-433C-AF40-907A6A8E4244}">
+<ds:datastoreItem xmlns:ds="http://schemas.openxmlformats.org/officeDocument/2006/customXml" ds:itemID="{04CD39E8-76A7-478A-AA2F-92EA48E49838}">
   <ds:schemaRefs>
     <ds:schemaRef ds:uri="http://schemas.openxmlformats.org/officeDocument/2006/bibliography"/>
   </ds:schemaRefs>

</xml_diff>

<commit_message>
Edited Final report and minor changes in code files.
</commit_message>
<xml_diff>
--- a/Documentation/Final_report_PSO_PyTeam.docx
+++ b/Documentation/Final_report_PSO_PyTeam.docx
@@ -1,6 +1,6 @@
 
 <file path=word/document.xml><?xml version="1.0" encoding="utf-8"?>
-<w:document xmlns:wpc="http://schemas.microsoft.com/office/word/2010/wordprocessingCanvas" xmlns:mc="http://schemas.openxmlformats.org/markup-compatibility/2006" xmlns:o="urn:schemas-microsoft-com:office:office" xmlns:r="http://schemas.openxmlformats.org/officeDocument/2006/relationships" xmlns:m="http://schemas.openxmlformats.org/officeDocument/2006/math" xmlns:v="urn:schemas-microsoft-com:vml" xmlns:wp14="http://schemas.microsoft.com/office/word/2010/wordprocessingDrawing" xmlns:wp="http://schemas.openxmlformats.org/drawingml/2006/wordprocessingDrawing" xmlns:w10="urn:schemas-microsoft-com:office:word" xmlns:w="http://schemas.openxmlformats.org/wordprocessingml/2006/main" xmlns:w14="http://schemas.microsoft.com/office/word/2010/wordml" xmlns:wpg="http://schemas.microsoft.com/office/word/2010/wordprocessingGroup" xmlns:wpi="http://schemas.microsoft.com/office/word/2010/wordprocessingInk" xmlns:wne="http://schemas.microsoft.com/office/word/2006/wordml" xmlns:wps="http://schemas.microsoft.com/office/word/2010/wordprocessingShape" mc:Ignorable="w14 wp14">
+<w:document xmlns:wpc="http://schemas.microsoft.com/office/word/2010/wordprocessingCanvas" xmlns:mc="http://schemas.openxmlformats.org/markup-compatibility/2006" xmlns:o="urn:schemas-microsoft-com:office:office" xmlns:r="http://schemas.openxmlformats.org/officeDocument/2006/relationships" xmlns:m="http://schemas.openxmlformats.org/officeDocument/2006/math" xmlns:v="urn:schemas-microsoft-com:vml" xmlns:wp14="http://schemas.microsoft.com/office/word/2010/wordprocessingDrawing" xmlns:wp="http://schemas.openxmlformats.org/drawingml/2006/wordprocessingDrawing" xmlns:w10="urn:schemas-microsoft-com:office:word" xmlns:w="http://schemas.openxmlformats.org/wordprocessingml/2006/main" xmlns:w14="http://schemas.microsoft.com/office/word/2010/wordml" xmlns:w15="http://schemas.microsoft.com/office/word/2012/wordml" xmlns:wpg="http://schemas.microsoft.com/office/word/2010/wordprocessingGroup" xmlns:wpi="http://schemas.microsoft.com/office/word/2010/wordprocessingInk" xmlns:wne="http://schemas.microsoft.com/office/word/2006/wordml" xmlns:wps="http://schemas.microsoft.com/office/word/2010/wordprocessingShape" mc:Ignorable="w14 w15 wp14">
   <w:body>
     <w:p>
       <w:pPr>
@@ -3692,30 +3692,6 @@
         <w:jc w:val="both"/>
         <w:rPr>
           <w:rFonts w:ascii="Times New Roman" w:hAnsi="Times New Roman" w:cs="Times New Roman"/>
-          <w:color w:val="000000"/>
-          <w:sz w:val="24"/>
-          <w:szCs w:val="24"/>
-        </w:rPr>
-      </w:pPr>
-    </w:p>
-    <w:p>
-      <w:pPr>
-        <w:spacing w:line="480" w:lineRule="auto"/>
-        <w:jc w:val="both"/>
-        <w:rPr>
-          <w:rFonts w:ascii="Times New Roman" w:hAnsi="Times New Roman" w:cs="Times New Roman"/>
-          <w:color w:val="000000"/>
-          <w:sz w:val="24"/>
-          <w:szCs w:val="24"/>
-        </w:rPr>
-      </w:pPr>
-    </w:p>
-    <w:p>
-      <w:pPr>
-        <w:spacing w:line="480" w:lineRule="auto"/>
-        <w:jc w:val="both"/>
-        <w:rPr>
-          <w:rFonts w:ascii="Times New Roman" w:hAnsi="Times New Roman" w:cs="Times New Roman"/>
           <w:b/>
           <w:color w:val="000000"/>
           <w:sz w:val="24"/>
@@ -3962,8 +3938,8 @@
           <w:color w:val="000000"/>
           <w:sz w:val="24"/>
           <w:szCs w:val="24"/>
-        </w:rPr>
-        <w:lastRenderedPageBreak/>
+          <w:lang w:val="en-GB" w:eastAsia="en-GB"/>
+        </w:rPr>
         <w:drawing>
           <wp:inline distT="0" distB="0" distL="0" distR="0" wp14:anchorId="478AEFC9" wp14:editId="381DBE26">
             <wp:extent cx="4200525" cy="3705143"/>
@@ -3982,7 +3958,7 @@
                     </pic:cNvPicPr>
                   </pic:nvPicPr>
                   <pic:blipFill>
-                    <a:blip r:embed="rId9">
+                    <a:blip r:embed="rId8">
                       <a:extLst>
                         <a:ext uri="{28A0092B-C50C-407E-A947-70E740481C1C}">
                           <a14:useLocalDpi xmlns:a14="http://schemas.microsoft.com/office/drawing/2010/main" val="0"/>
@@ -4064,6 +4040,7 @@
           <w:szCs w:val="28"/>
           <w:u w:val="single"/>
         </w:rPr>
+        <w:lastRenderedPageBreak/>
         <w:t>Implementation and Experimental Analysis</w:t>
       </w:r>
       <w:r>
@@ -4435,7 +4412,16 @@
           <w:sz w:val="24"/>
           <w:szCs w:val="24"/>
         </w:rPr>
-        <w:t xml:space="preserve">in the range [100, 1000] with 100 step interval and </w:t>
+        <w:t>in the range [100, 3</w:t>
+      </w:r>
+      <w:r>
+        <w:rPr>
+          <w:rFonts w:ascii="Times New Roman" w:hAnsi="Times New Roman" w:cs="Times New Roman"/>
+          <w:color w:val="000000"/>
+          <w:sz w:val="24"/>
+          <w:szCs w:val="24"/>
+        </w:rPr>
+        <w:t xml:space="preserve">000] with 100 step interval and </w:t>
       </w:r>
       <w:r>
         <w:rPr>
@@ -4593,7 +4579,16 @@
           <w:sz w:val="24"/>
           <w:szCs w:val="24"/>
         </w:rPr>
-        <w:t xml:space="preserve">in range [10, 100] with 10 step interval </w:t>
+        <w:t>in range [10, 5</w:t>
+      </w:r>
+      <w:r>
+        <w:rPr>
+          <w:rFonts w:ascii="Times New Roman" w:hAnsi="Times New Roman" w:cs="Times New Roman"/>
+          <w:color w:val="000000"/>
+          <w:sz w:val="24"/>
+          <w:szCs w:val="24"/>
+        </w:rPr>
+        <w:t xml:space="preserve">00] with 10 step interval </w:t>
       </w:r>
       <w:r>
         <w:rPr>
@@ -4749,7 +4744,16 @@
           <w:sz w:val="24"/>
           <w:szCs w:val="24"/>
         </w:rPr>
-        <w:t xml:space="preserve"> in the range [2, 11] with 1 step interval</w:t>
+        <w:t xml:space="preserve"> in the range [2, 25</w:t>
+      </w:r>
+      <w:r>
+        <w:rPr>
+          <w:rFonts w:ascii="Times New Roman" w:hAnsi="Times New Roman" w:cs="Times New Roman"/>
+          <w:color w:val="000000"/>
+          <w:sz w:val="24"/>
+          <w:szCs w:val="24"/>
+        </w:rPr>
+        <w:t>] with 1 step interval</w:t>
       </w:r>
       <w:r>
         <w:rPr>
@@ -5064,8 +5068,8 @@
       <w:r>
         <w:rPr>
           <w:noProof/>
-        </w:rPr>
-        <w:lastRenderedPageBreak/>
+          <w:lang w:val="en-GB" w:eastAsia="en-GB"/>
+        </w:rPr>
         <w:drawing>
           <wp:inline distT="0" distB="0" distL="0" distR="0" wp14:anchorId="5C29CBD7" wp14:editId="14931090">
             <wp:extent cx="5438775" cy="3009900"/>
@@ -5074,7 +5078,7 @@
             <wp:cNvGraphicFramePr/>
             <a:graphic xmlns:a="http://schemas.openxmlformats.org/drawingml/2006/main">
               <a:graphicData uri="http://schemas.openxmlformats.org/drawingml/2006/chart">
-                <c:chart xmlns:c="http://schemas.openxmlformats.org/drawingml/2006/chart" xmlns:r="http://schemas.openxmlformats.org/officeDocument/2006/relationships" r:id="rId10"/>
+                <c:chart xmlns:c="http://schemas.openxmlformats.org/drawingml/2006/chart" xmlns:r="http://schemas.openxmlformats.org/officeDocument/2006/relationships" r:id="rId9"/>
               </a:graphicData>
             </a:graphic>
           </wp:inline>
@@ -5110,17 +5114,7 @@
           <w:sz w:val="24"/>
           <w:szCs w:val="24"/>
         </w:rPr>
-        <w:t xml:space="preserve">Fig 2. </w:t>
-      </w:r>
-      <w:proofErr w:type="gramStart"/>
-      <w:r>
-        <w:rPr>
-          <w:rFonts w:ascii="Times New Roman" w:hAnsi="Times New Roman" w:cs="Times New Roman"/>
-          <w:color w:val="000000"/>
-          <w:sz w:val="24"/>
-          <w:szCs w:val="24"/>
-        </w:rPr>
-        <w:t>Comparison of the run time of our PSO implementation and PySwarms</w:t>
+        <w:t>Fig 2. Comparison of the run time of our PSO implementation and PySwarms</w:t>
       </w:r>
       <w:r>
         <w:rPr>
@@ -5147,9 +5141,17 @@
           <w:sz w:val="24"/>
           <w:szCs w:val="24"/>
         </w:rPr>
-        <w:t xml:space="preserve"> in seconds, for sphere function.</w:t>
-      </w:r>
-      <w:proofErr w:type="gramEnd"/>
+        <w:t xml:space="preserve"> in µs</w:t>
+      </w:r>
+      <w:r>
+        <w:rPr>
+          <w:rFonts w:ascii="Times New Roman" w:hAnsi="Times New Roman" w:cs="Times New Roman"/>
+          <w:color w:val="000000"/>
+          <w:sz w:val="24"/>
+          <w:szCs w:val="24"/>
+        </w:rPr>
+        <w:t>, for sphere function.</w:t>
+      </w:r>
     </w:p>
     <w:p>
       <w:pPr>
@@ -5335,7 +5337,17 @@
           <w:sz w:val="24"/>
           <w:szCs w:val="24"/>
         </w:rPr>
-        <w:t xml:space="preserve"> at handling higher dimensions, nevertheless, the global minimum found by PSO_sphere and PySwarms were similar. If the runtime average is taken for execution more than three times than the difference in the result in Fig 2 </w:t>
+        <w:t xml:space="preserve"> at handling higher dimensions, nevertheless, the global minimum found by </w:t>
+      </w:r>
+      <w:r>
+        <w:rPr>
+          <w:rFonts w:ascii="Times New Roman" w:hAnsi="Times New Roman" w:cs="Times New Roman"/>
+          <w:color w:val="000000"/>
+          <w:sz w:val="24"/>
+          <w:szCs w:val="24"/>
+        </w:rPr>
+        <w:lastRenderedPageBreak/>
+        <w:t xml:space="preserve">PSO_sphere and PySwarms were similar. If the runtime average is taken for execution more than three times than the difference in the result in Fig 2 </w:t>
       </w:r>
       <w:r>
         <w:rPr>
@@ -5413,6 +5425,7 @@
       <w:r>
         <w:rPr>
           <w:noProof/>
+          <w:lang w:val="en-GB" w:eastAsia="en-GB"/>
         </w:rPr>
         <w:drawing>
           <wp:inline distT="0" distB="0" distL="0" distR="0" wp14:anchorId="4933BD4C" wp14:editId="60F1DD88">
@@ -5422,7 +5435,7 @@
             <wp:cNvGraphicFramePr/>
             <a:graphic xmlns:a="http://schemas.openxmlformats.org/drawingml/2006/main">
               <a:graphicData uri="http://schemas.openxmlformats.org/drawingml/2006/chart">
-                <c:chart xmlns:c="http://schemas.openxmlformats.org/drawingml/2006/chart" xmlns:r="http://schemas.openxmlformats.org/officeDocument/2006/relationships" r:id="rId11"/>
+                <c:chart xmlns:c="http://schemas.openxmlformats.org/drawingml/2006/chart" xmlns:r="http://schemas.openxmlformats.org/officeDocument/2006/relationships" r:id="rId10"/>
               </a:graphicData>
             </a:graphic>
           </wp:inline>
@@ -5466,7 +5479,45 @@
           <w:sz w:val="24"/>
           <w:szCs w:val="24"/>
         </w:rPr>
-        <w:t xml:space="preserve">Comparison of runtimes, in seconds, between PySwarms and our PSO </w:t>
+        <w:t>Co</w:t>
+      </w:r>
+      <w:r>
+        <w:rPr>
+          <w:rFonts w:ascii="Times New Roman" w:hAnsi="Times New Roman" w:cs="Times New Roman"/>
+          <w:color w:val="000000"/>
+          <w:sz w:val="24"/>
+          <w:szCs w:val="24"/>
+        </w:rPr>
+        <w:t>mparison of runtimes, in µs</w:t>
+      </w:r>
+      <w:r>
+        <w:rPr>
+          <w:rFonts w:ascii="Times New Roman" w:hAnsi="Times New Roman" w:cs="Times New Roman"/>
+          <w:color w:val="000000"/>
+          <w:sz w:val="24"/>
+          <w:szCs w:val="24"/>
+        </w:rPr>
+        <w:t xml:space="preserve">, between </w:t>
+      </w:r>
+      <w:proofErr w:type="spellStart"/>
+      <w:r>
+        <w:rPr>
+          <w:rFonts w:ascii="Times New Roman" w:hAnsi="Times New Roman" w:cs="Times New Roman"/>
+          <w:color w:val="000000"/>
+          <w:sz w:val="24"/>
+          <w:szCs w:val="24"/>
+        </w:rPr>
+        <w:t>PySwarms</w:t>
+      </w:r>
+      <w:proofErr w:type="spellEnd"/>
+      <w:r>
+        <w:rPr>
+          <w:rFonts w:ascii="Times New Roman" w:hAnsi="Times New Roman" w:cs="Times New Roman"/>
+          <w:color w:val="000000"/>
+          <w:sz w:val="24"/>
+          <w:szCs w:val="24"/>
+        </w:rPr>
+        <w:t xml:space="preserve"> and our PSO </w:t>
       </w:r>
       <w:r>
         <w:rPr>
@@ -5692,8 +5743,8 @@
       <w:r>
         <w:rPr>
           <w:noProof/>
-        </w:rPr>
-        <w:lastRenderedPageBreak/>
+          <w:lang w:val="en-GB" w:eastAsia="en-GB"/>
+        </w:rPr>
         <w:drawing>
           <wp:inline distT="0" distB="0" distL="0" distR="0" wp14:anchorId="045D34C2" wp14:editId="06BD9833">
             <wp:extent cx="5514975" cy="3019425"/>
@@ -5702,7 +5753,7 @@
             <wp:cNvGraphicFramePr/>
             <a:graphic xmlns:a="http://schemas.openxmlformats.org/drawingml/2006/main">
               <a:graphicData uri="http://schemas.openxmlformats.org/drawingml/2006/chart">
-                <c:chart xmlns:c="http://schemas.openxmlformats.org/drawingml/2006/chart" xmlns:r="http://schemas.openxmlformats.org/officeDocument/2006/relationships" r:id="rId12"/>
+                <c:chart xmlns:c="http://schemas.openxmlformats.org/drawingml/2006/chart" xmlns:r="http://schemas.openxmlformats.org/officeDocument/2006/relationships" r:id="rId11"/>
               </a:graphicData>
             </a:graphic>
           </wp:inline>
@@ -5738,19 +5789,46 @@
           <w:sz w:val="24"/>
           <w:szCs w:val="24"/>
         </w:rPr>
-        <w:t xml:space="preserve">Fig 4. </w:t>
-      </w:r>
-      <w:proofErr w:type="gramStart"/>
-      <w:r>
-        <w:rPr>
-          <w:rFonts w:ascii="Times New Roman" w:hAnsi="Times New Roman" w:cs="Times New Roman"/>
-          <w:color w:val="000000"/>
-          <w:sz w:val="24"/>
-          <w:szCs w:val="24"/>
-        </w:rPr>
-        <w:t>Comparison of runtimes, in seconds, between PySwarms and our PSO with varying number of particles for sphere function.</w:t>
-      </w:r>
-      <w:proofErr w:type="gramEnd"/>
+        <w:t>Fig 4. Co</w:t>
+      </w:r>
+      <w:r>
+        <w:rPr>
+          <w:rFonts w:ascii="Times New Roman" w:hAnsi="Times New Roman" w:cs="Times New Roman"/>
+          <w:color w:val="000000"/>
+          <w:sz w:val="24"/>
+          <w:szCs w:val="24"/>
+        </w:rPr>
+        <w:t>mparison of runtimes, in µs</w:t>
+      </w:r>
+      <w:r>
+        <w:rPr>
+          <w:rFonts w:ascii="Times New Roman" w:hAnsi="Times New Roman" w:cs="Times New Roman"/>
+          <w:color w:val="000000"/>
+          <w:sz w:val="24"/>
+          <w:szCs w:val="24"/>
+        </w:rPr>
+        <w:t xml:space="preserve">, between </w:t>
+      </w:r>
+      <w:proofErr w:type="spellStart"/>
+      <w:r>
+        <w:rPr>
+          <w:rFonts w:ascii="Times New Roman" w:hAnsi="Times New Roman" w:cs="Times New Roman"/>
+          <w:color w:val="000000"/>
+          <w:sz w:val="24"/>
+          <w:szCs w:val="24"/>
+        </w:rPr>
+        <w:t>PySwarms</w:t>
+      </w:r>
+      <w:proofErr w:type="spellEnd"/>
+      <w:r>
+        <w:rPr>
+          <w:rFonts w:ascii="Times New Roman" w:hAnsi="Times New Roman" w:cs="Times New Roman"/>
+          <w:color w:val="000000"/>
+          <w:sz w:val="24"/>
+          <w:szCs w:val="24"/>
+        </w:rPr>
+        <w:t xml:space="preserve"> and our PSO with varying number of particles for sphere function.</w:t>
+      </w:r>
     </w:p>
     <w:p>
       <w:pPr>
@@ -5953,12 +6031,362 @@
       <w:r>
         <w:rPr>
           <w:noProof/>
+          <w:lang w:val="en-GB" w:eastAsia="en-GB"/>
         </w:rPr>
         <w:drawing>
           <wp:inline distT="0" distB="0" distL="0" distR="0" wp14:anchorId="15E47471" wp14:editId="13917BDB">
             <wp:extent cx="7559749" cy="3870251"/>
-            <wp:effectExtent l="0" t="0" r="22225" b="16510"/>
+            <wp:effectExtent l="0" t="0" r="3175" b="16510"/>
             <wp:docPr id="6" name="Chart 6"/>
+            <wp:cNvGraphicFramePr/>
+            <a:graphic xmlns:a="http://schemas.openxmlformats.org/drawingml/2006/main">
+              <a:graphicData uri="http://schemas.openxmlformats.org/drawingml/2006/chart">
+                <c:chart xmlns:c="http://schemas.openxmlformats.org/drawingml/2006/chart" xmlns:r="http://schemas.openxmlformats.org/officeDocument/2006/relationships" r:id="rId12"/>
+              </a:graphicData>
+            </a:graphic>
+          </wp:inline>
+        </w:drawing>
+      </w:r>
+    </w:p>
+    <w:p>
+      <w:pPr>
+        <w:pStyle w:val="NormalWeb"/>
+        <w:spacing w:before="0" w:beforeAutospacing="0" w:after="0" w:afterAutospacing="0"/>
+        <w:ind w:left="720"/>
+        <w:rPr>
+          <w:color w:val="000000"/>
+        </w:rPr>
+      </w:pPr>
+      <w:r>
+        <w:rPr>
+          <w:color w:val="000000"/>
+        </w:rPr>
+        <w:t>Fig 5</w:t>
+      </w:r>
+      <w:r>
+        <w:rPr>
+          <w:color w:val="000000"/>
+        </w:rPr>
+        <w:t xml:space="preserve">. </w:t>
+      </w:r>
+      <w:r>
+        <w:rPr>
+          <w:color w:val="000000"/>
+        </w:rPr>
+        <w:t xml:space="preserve">Comparison of runtime, in </w:t>
+      </w:r>
+      <w:r>
+        <w:rPr>
+          <w:color w:val="000000"/>
+        </w:rPr>
+        <w:t xml:space="preserve">micro </w:t>
+      </w:r>
+      <w:r>
+        <w:rPr>
+          <w:color w:val="000000"/>
+        </w:rPr>
+        <w:t>seconds,</w:t>
+      </w:r>
+      <w:r>
+        <w:rPr>
+          <w:color w:val="000000"/>
+        </w:rPr>
+        <w:t xml:space="preserve"> of PyS</w:t>
+      </w:r>
+      <w:r>
+        <w:rPr>
+          <w:color w:val="000000"/>
+        </w:rPr>
+        <w:t xml:space="preserve">warms and our PSO </w:t>
+      </w:r>
+      <w:r>
+        <w:rPr>
+          <w:color w:val="000000"/>
+        </w:rPr>
+        <w:t xml:space="preserve">implementation </w:t>
+      </w:r>
+      <w:r>
+        <w:rPr>
+          <w:color w:val="000000"/>
+        </w:rPr>
+        <w:t>w</w:t>
+      </w:r>
+      <w:r>
+        <w:rPr>
+          <w:color w:val="000000"/>
+        </w:rPr>
+        <w:t>ith varying number of iterations</w:t>
+      </w:r>
+    </w:p>
+    <w:p>
+      <w:pPr>
+        <w:pStyle w:val="NormalWeb"/>
+        <w:spacing w:before="0" w:beforeAutospacing="0" w:after="0" w:afterAutospacing="0"/>
+        <w:ind w:left="720"/>
+        <w:rPr>
+          <w:color w:val="000000"/>
+        </w:rPr>
+      </w:pPr>
+    </w:p>
+    <w:p>
+      <w:pPr>
+        <w:pStyle w:val="NormalWeb"/>
+        <w:spacing w:line="480" w:lineRule="auto"/>
+        <w:ind w:left="720"/>
+        <w:jc w:val="both"/>
+        <w:rPr>
+          <w:color w:val="000000"/>
+        </w:rPr>
+      </w:pPr>
+      <w:r>
+        <w:rPr>
+          <w:color w:val="000000"/>
+        </w:rPr>
+        <w:t xml:space="preserve">While experimenting, the </w:t>
+      </w:r>
+      <w:r>
+        <w:rPr>
+          <w:color w:val="000000"/>
+        </w:rPr>
+        <w:t>numbers of iterations were</w:t>
+      </w:r>
+      <w:r>
+        <w:rPr>
+          <w:color w:val="000000"/>
+        </w:rPr>
+        <w:t xml:space="preserve"> increased from 100 to 3</w:t>
+      </w:r>
+      <w:r>
+        <w:rPr>
+          <w:color w:val="000000"/>
+        </w:rPr>
+        <w:t>000 with an</w:t>
+      </w:r>
+      <w:r>
+        <w:rPr>
+          <w:color w:val="000000"/>
+        </w:rPr>
+        <w:t xml:space="preserve"> interval of 100 steps. In both implementations, it can be seen from graph that growth rate of both curves is steady</w:t>
+      </w:r>
+      <w:r>
+        <w:rPr>
+          <w:color w:val="000000"/>
+        </w:rPr>
+        <w:t xml:space="preserve"> with some </w:t>
+      </w:r>
+      <w:r>
+        <w:rPr>
+          <w:color w:val="000000"/>
+        </w:rPr>
+        <w:t>fluctuations.</w:t>
+      </w:r>
+      <w:r>
+        <w:rPr>
+          <w:color w:val="000000"/>
+        </w:rPr>
+        <w:t xml:space="preserve"> Also similar trend of peaks is observable for both curves in</w:t>
+      </w:r>
+      <w:r>
+        <w:rPr>
+          <w:color w:val="000000"/>
+        </w:rPr>
+        <w:t xml:space="preserve"> Fig 5</w:t>
+      </w:r>
+      <w:r>
+        <w:rPr>
+          <w:color w:val="000000"/>
+        </w:rPr>
+        <w:t>. This ensures resemblance of our implementation with PySwarms.</w:t>
+      </w:r>
+      <w:r>
+        <w:rPr>
+          <w:color w:val="000000"/>
+        </w:rPr>
+        <w:t xml:space="preserve"> </w:t>
+      </w:r>
+      <w:r>
+        <w:rPr>
+          <w:color w:val="000000"/>
+        </w:rPr>
+        <w:t>In addition to this, from graph we can observe</w:t>
+      </w:r>
+      <w:r>
+        <w:rPr>
+          <w:color w:val="000000"/>
+        </w:rPr>
+        <w:t xml:space="preserve"> that w</w:t>
+      </w:r>
+      <w:r>
+        <w:rPr>
+          <w:color w:val="000000"/>
+        </w:rPr>
+        <w:t>ith increasing number of iterations, t</w:t>
+      </w:r>
+      <w:r>
+        <w:rPr>
+          <w:color w:val="000000"/>
+        </w:rPr>
+        <w:t xml:space="preserve">he runtime of PySwarms </w:t>
+      </w:r>
+      <w:r>
+        <w:rPr>
+          <w:color w:val="000000"/>
+        </w:rPr>
+        <w:t>is increasing</w:t>
+      </w:r>
+      <w:r>
+        <w:rPr>
+          <w:color w:val="000000"/>
+        </w:rPr>
+        <w:t xml:space="preserve"> rapidly</w:t>
+      </w:r>
+      <w:r>
+        <w:rPr>
+          <w:color w:val="000000"/>
+        </w:rPr>
+        <w:t xml:space="preserve"> with respect to our implementation. The use of word rapid indicates steeper slope of cur</w:t>
+      </w:r>
+      <w:r>
+        <w:rPr>
+          <w:color w:val="000000"/>
+        </w:rPr>
+        <w:t xml:space="preserve">ve. On the other hand, we see that runtime of our implementation shows steady growth rate with </w:t>
+      </w:r>
+      <w:r>
+        <w:rPr>
+          <w:color w:val="000000"/>
+        </w:rPr>
+        <w:t xml:space="preserve">much </w:t>
+      </w:r>
+      <w:r>
+        <w:rPr>
+          <w:color w:val="000000"/>
+        </w:rPr>
+        <w:t xml:space="preserve">lesser rapidness </w:t>
+      </w:r>
+      <w:r>
+        <w:rPr>
+          <w:color w:val="000000"/>
+        </w:rPr>
+        <w:t xml:space="preserve">and lesser steep curve </w:t>
+      </w:r>
+      <w:r>
+        <w:rPr>
+          <w:color w:val="000000"/>
+        </w:rPr>
+        <w:t xml:space="preserve">than PySwarms. </w:t>
+      </w:r>
+      <w:r>
+        <w:rPr>
+          <w:color w:val="000000"/>
+        </w:rPr>
+        <w:t>At most, with 3000</w:t>
+      </w:r>
+      <w:r>
+        <w:rPr>
+          <w:color w:val="000000"/>
+        </w:rPr>
+        <w:t xml:space="preserve"> iterations, the difference</w:t>
+      </w:r>
+      <w:r>
+        <w:rPr>
+          <w:color w:val="000000"/>
+        </w:rPr>
+        <w:t xml:space="preserve"> of 282000</w:t>
+      </w:r>
+      <w:r>
+        <w:rPr>
+          <w:color w:val="000000"/>
+        </w:rPr>
+        <w:t xml:space="preserve"> µs for runtime of both was</w:t>
+      </w:r>
+      <w:r>
+        <w:rPr>
+          <w:color w:val="000000"/>
+        </w:rPr>
+        <w:t xml:space="preserve"> been recorded. From all these observations it can be concluded that</w:t>
+      </w:r>
+      <w:r>
+        <w:rPr>
+          <w:color w:val="000000"/>
+        </w:rPr>
+        <w:t xml:space="preserve"> </w:t>
+      </w:r>
+      <w:r>
+        <w:rPr>
+          <w:color w:val="000000"/>
+        </w:rPr>
+        <w:t xml:space="preserve">our </w:t>
+      </w:r>
+      <w:r>
+        <w:rPr>
+          <w:color w:val="000000"/>
+        </w:rPr>
+        <w:t>implementation</w:t>
+      </w:r>
+      <w:r>
+        <w:rPr>
+          <w:color w:val="000000"/>
+        </w:rPr>
+        <w:t xml:space="preserve"> is </w:t>
+      </w:r>
+      <w:r>
+        <w:rPr>
+          <w:color w:val="000000"/>
+        </w:rPr>
+        <w:t xml:space="preserve">more optimized and efficient than PySwarms implementation. </w:t>
+      </w:r>
+    </w:p>
+    <w:p>
+      <w:pPr>
+        <w:pStyle w:val="NormalWeb"/>
+        <w:numPr>
+          <w:ilvl w:val="0"/>
+          <w:numId w:val="10"/>
+        </w:numPr>
+        <w:spacing w:line="480" w:lineRule="auto"/>
+        <w:rPr>
+          <w:color w:val="000000"/>
+        </w:rPr>
+      </w:pPr>
+      <w:r>
+        <w:rPr>
+          <w:color w:val="000000"/>
+        </w:rPr>
+        <w:t xml:space="preserve">Varying number </w:t>
+      </w:r>
+      <w:r>
+        <w:rPr>
+          <w:color w:val="000000"/>
+        </w:rPr>
+        <w:t>of Particles</w:t>
+      </w:r>
+      <w:r>
+        <w:rPr>
+          <w:color w:val="000000"/>
+        </w:rPr>
+        <w:t>:</w:t>
+      </w:r>
+    </w:p>
+    <w:p>
+      <w:pPr>
+        <w:pStyle w:val="NormalWeb"/>
+        <w:spacing w:before="0" w:beforeAutospacing="0" w:after="0" w:afterAutospacing="0"/>
+        <w:ind w:left="720"/>
+        <w:rPr>
+          <w:color w:val="000000"/>
+        </w:rPr>
+      </w:pPr>
+      <w:r>
+        <w:rPr>
+          <w:noProof/>
+          <w:lang w:val="en-GB" w:eastAsia="en-GB"/>
+        </w:rPr>
+        <w:drawing>
+          <wp:inline distT="0" distB="0" distL="0" distR="0" wp14:anchorId="332E286C" wp14:editId="3D490E7F">
+            <wp:extent cx="7372350" cy="3400425"/>
+            <wp:effectExtent l="0" t="0" r="0" b="9525"/>
+            <wp:docPr id="9" name="Chart 9"/>
             <wp:cNvGraphicFramePr/>
             <a:graphic xmlns:a="http://schemas.openxmlformats.org/drawingml/2006/main">
               <a:graphicData uri="http://schemas.openxmlformats.org/drawingml/2006/chart">
@@ -5972,47 +6400,23 @@
     <w:p>
       <w:pPr>
         <w:pStyle w:val="NormalWeb"/>
-        <w:spacing w:before="0" w:beforeAutospacing="0" w:after="0" w:afterAutospacing="0" w:line="480" w:lineRule="auto"/>
-        <w:ind w:left="720"/>
-        <w:rPr>
-          <w:color w:val="000000"/>
-        </w:rPr>
-      </w:pPr>
-    </w:p>
-    <w:p>
-      <w:pPr>
-        <w:pStyle w:val="NormalWeb"/>
         <w:spacing w:before="0" w:beforeAutospacing="0" w:after="0" w:afterAutospacing="0"/>
         <w:ind w:left="720"/>
         <w:rPr>
           <w:color w:val="000000"/>
         </w:rPr>
       </w:pPr>
-      <w:proofErr w:type="gramStart"/>
-      <w:r>
-        <w:rPr>
-          <w:color w:val="000000"/>
-        </w:rPr>
-        <w:t>Fig 5</w:t>
-      </w:r>
-      <w:r>
-        <w:rPr>
-          <w:color w:val="000000"/>
-        </w:rPr>
-        <w:t>.</w:t>
-      </w:r>
-      <w:proofErr w:type="gramEnd"/>
-      <w:r>
-        <w:rPr>
-          <w:color w:val="000000"/>
-        </w:rPr>
-        <w:t xml:space="preserve"> </w:t>
-      </w:r>
-      <w:r>
-        <w:rPr>
-          <w:color w:val="000000"/>
-        </w:rPr>
-        <w:t xml:space="preserve">Comparison of runtime, in </w:t>
+      <w:r>
+        <w:rPr>
+          <w:color w:val="000000"/>
+        </w:rPr>
+        <w:t>Fig 6</w:t>
+      </w:r>
+      <w:r>
+        <w:rPr>
+          <w:color w:val="000000"/>
+        </w:rPr>
+        <w:t xml:space="preserve">. Comparison of runtimes, in </w:t>
       </w:r>
       <w:r>
         <w:rPr>
@@ -6030,31 +6434,7 @@
         <w:rPr>
           <w:color w:val="000000"/>
         </w:rPr>
-        <w:t xml:space="preserve"> of PyS</w:t>
-      </w:r>
-      <w:r>
-        <w:rPr>
-          <w:color w:val="000000"/>
-        </w:rPr>
-        <w:t xml:space="preserve">warms and our PSO </w:t>
-      </w:r>
-      <w:r>
-        <w:rPr>
-          <w:color w:val="000000"/>
-        </w:rPr>
-        <w:t xml:space="preserve">implementation </w:t>
-      </w:r>
-      <w:r>
-        <w:rPr>
-          <w:color w:val="000000"/>
-        </w:rPr>
-        <w:t>w</w:t>
-      </w:r>
-      <w:r>
-        <w:rPr>
-          <w:color w:val="000000"/>
-        </w:rPr>
-        <w:t>ith varying number of iterations</w:t>
+        <w:t xml:space="preserve"> between PySwarms and our PSO with varying number of particles.</w:t>
       </w:r>
     </w:p>
     <w:p>
@@ -6071,202 +6451,137 @@
         <w:rPr>
           <w:color w:val="000000"/>
         </w:rPr>
-        <w:t xml:space="preserve">While experimenting, the </w:t>
-      </w:r>
-      <w:r>
-        <w:rPr>
-          <w:color w:val="000000"/>
-        </w:rPr>
-        <w:t>numbers of iterations were</w:t>
-      </w:r>
-      <w:r>
-        <w:rPr>
-          <w:color w:val="000000"/>
-        </w:rPr>
-        <w:t xml:space="preserve"> increased from 100 to 3</w:t>
-      </w:r>
-      <w:r>
-        <w:rPr>
-          <w:color w:val="000000"/>
-        </w:rPr>
-        <w:t>000 with an</w:t>
-      </w:r>
-      <w:r>
-        <w:rPr>
-          <w:color w:val="000000"/>
-        </w:rPr>
-        <w:t xml:space="preserve"> interval of 100 steps. In both implementations, it can be seen from graph that growth rate of both curves is steady</w:t>
-      </w:r>
-      <w:r>
-        <w:rPr>
-          <w:color w:val="000000"/>
-        </w:rPr>
-        <w:t xml:space="preserve"> with some </w:t>
-      </w:r>
-      <w:r>
-        <w:rPr>
-          <w:color w:val="000000"/>
-        </w:rPr>
-        <w:t>fluctuations.</w:t>
-      </w:r>
-      <w:r>
-        <w:rPr>
-          <w:color w:val="000000"/>
-        </w:rPr>
-        <w:t xml:space="preserve"> Also similar trend of peaks is observable for both curves in figure #5. This ensures resemblance of our implementation with PySwarms.</w:t>
-      </w:r>
-      <w:r>
-        <w:rPr>
-          <w:color w:val="000000"/>
-        </w:rPr>
-        <w:t xml:space="preserve"> </w:t>
-      </w:r>
-      <w:r>
-        <w:rPr>
-          <w:color w:val="000000"/>
-        </w:rPr>
-        <w:t xml:space="preserve">In </w:t>
-      </w:r>
-      <w:r>
-        <w:rPr>
-          <w:color w:val="000000"/>
-        </w:rPr>
         <w:lastRenderedPageBreak/>
-        <w:t>addition to this, from graph we can observe</w:t>
-      </w:r>
-      <w:r>
-        <w:rPr>
-          <w:color w:val="000000"/>
-        </w:rPr>
-        <w:t xml:space="preserve"> that w</w:t>
-      </w:r>
-      <w:r>
-        <w:rPr>
-          <w:color w:val="000000"/>
-        </w:rPr>
-        <w:t>ith increasing number of iterations, t</w:t>
-      </w:r>
-      <w:r>
-        <w:rPr>
-          <w:color w:val="000000"/>
-        </w:rPr>
-        <w:t xml:space="preserve">he runtime of PySwarms </w:t>
-      </w:r>
-      <w:r>
-        <w:rPr>
-          <w:color w:val="000000"/>
-        </w:rPr>
-        <w:t>is increasing</w:t>
-      </w:r>
-      <w:r>
-        <w:rPr>
-          <w:color w:val="000000"/>
-        </w:rPr>
-        <w:t xml:space="preserve"> rapidly</w:t>
-      </w:r>
-      <w:r>
-        <w:rPr>
-          <w:color w:val="000000"/>
-        </w:rPr>
-        <w:t xml:space="preserve"> with respect to our implementation. The use of word rapid indicates steeper slope of cur</w:t>
-      </w:r>
-      <w:r>
-        <w:rPr>
-          <w:color w:val="000000"/>
-        </w:rPr>
-        <w:t xml:space="preserve">ve. On the other hand, we see that runtime of our implementation shows steady growth rate with </w:t>
-      </w:r>
-      <w:r>
-        <w:rPr>
-          <w:color w:val="000000"/>
-        </w:rPr>
-        <w:t xml:space="preserve">much </w:t>
-      </w:r>
-      <w:r>
-        <w:rPr>
-          <w:color w:val="000000"/>
-        </w:rPr>
-        <w:t xml:space="preserve">lesser rapidness </w:t>
-      </w:r>
-      <w:r>
-        <w:rPr>
-          <w:color w:val="000000"/>
-        </w:rPr>
-        <w:t xml:space="preserve">and lesser steep curve </w:t>
-      </w:r>
-      <w:r>
-        <w:rPr>
-          <w:color w:val="000000"/>
-        </w:rPr>
-        <w:t xml:space="preserve">than PySwarms. </w:t>
-      </w:r>
-      <w:r>
-        <w:rPr>
-          <w:color w:val="000000"/>
-        </w:rPr>
-        <w:t>At most, with 3000</w:t>
-      </w:r>
-      <w:r>
-        <w:rPr>
-          <w:color w:val="000000"/>
-        </w:rPr>
-        <w:t xml:space="preserve"> </w:t>
+        <w:t xml:space="preserve">In our test values, the </w:t>
+      </w:r>
+      <w:r>
+        <w:rPr>
+          <w:color w:val="000000"/>
+        </w:rPr>
+        <w:t>numbers of particles were</w:t>
+      </w:r>
+      <w:r>
+        <w:rPr>
+          <w:color w:val="000000"/>
+        </w:rPr>
+        <w:t xml:space="preserve"> increased from 10 to 5</w:t>
+      </w:r>
+      <w:r>
+        <w:rPr>
+          <w:color w:val="000000"/>
+        </w:rPr>
+        <w:t>00 with an inte</w:t>
+      </w:r>
+      <w:r>
+        <w:rPr>
+          <w:color w:val="000000"/>
+        </w:rPr>
+        <w:t xml:space="preserve">rval of 10 steps. </w:t>
+      </w:r>
+      <w:r>
+        <w:rPr>
+          <w:color w:val="000000"/>
+        </w:rPr>
+        <w:t>From above mentioned graph, it is cleared stated that runtime of PySwarms implementation keeps fluctuating</w:t>
+      </w:r>
+      <w:r>
+        <w:rPr>
+          <w:color w:val="000000"/>
+        </w:rPr>
+        <w:t xml:space="preserve"> roughly from</w:t>
+      </w:r>
+      <w:r>
+        <w:rPr>
+          <w:color w:val="000000"/>
+        </w:rPr>
+        <w:t xml:space="preserve"> 25000 µ</w:t>
+      </w:r>
+      <w:r>
+        <w:rPr>
+          <w:color w:val="000000"/>
+        </w:rPr>
+        <w:t>s</w:t>
+      </w:r>
+      <w:r>
+        <w:rPr>
+          <w:color w:val="000000"/>
+        </w:rPr>
+        <w:t xml:space="preserve"> to</w:t>
+      </w:r>
+      <w:r>
+        <w:rPr>
+          <w:color w:val="000000"/>
+        </w:rPr>
+        <w:t xml:space="preserve"> 44000 µ</w:t>
+      </w:r>
+      <w:r>
+        <w:rPr>
+          <w:color w:val="000000"/>
+        </w:rPr>
+        <w:t>s. On the other side, a steeper curve for runtime of our implementation</w:t>
+      </w:r>
+      <w:r>
+        <w:rPr>
+          <w:color w:val="000000"/>
+        </w:rPr>
+        <w:t xml:space="preserve"> shows steady increase in runtime with increasing size of swarm. However, the more stable curve denoting PySwarms implementation tells that it is more efficient in handling increased size of swarms than our PSO</w:t>
+      </w:r>
+      <w:r>
+        <w:rPr>
+          <w:color w:val="000000"/>
+        </w:rPr>
+        <w:t xml:space="preserve"> implementation. In addition, the tren</w:t>
+      </w:r>
+      <w:r>
+        <w:rPr>
+          <w:color w:val="000000"/>
+        </w:rPr>
+        <w:t>d of peaks in both curves show pattern of fluctuating runtime. The</w:t>
+      </w:r>
+      <w:r>
+        <w:rPr>
+          <w:color w:val="000000"/>
+        </w:rPr>
+        <w:t xml:space="preserve"> runtime of our PSO implementation is consistent and have quite rounder peaks</w:t>
+      </w:r>
+      <w:r>
+        <w:rPr>
+          <w:color w:val="000000"/>
+        </w:rPr>
+        <w:t>, indicating regular change in values in some interval. Where</w:t>
+      </w:r>
+      <w:r>
+        <w:rPr>
+          <w:color w:val="000000"/>
+        </w:rPr>
+        <w:t xml:space="preserve">as, the runtime of </w:t>
       </w:r>
       <w:proofErr w:type="spellStart"/>
       <w:r>
         <w:rPr>
           <w:color w:val="000000"/>
         </w:rPr>
-        <w:t>ms</w:t>
+        <w:t>PySwarms</w:t>
       </w:r>
       <w:proofErr w:type="spellEnd"/>
       <w:r>
         <w:rPr>
           <w:color w:val="000000"/>
         </w:rPr>
-        <w:t xml:space="preserve"> iterations, the difference of 282000 in runtime of both has been recorded. From all these observations it can be concluded that</w:t>
-      </w:r>
-      <w:r>
-        <w:rPr>
-          <w:color w:val="000000"/>
-        </w:rPr>
-        <w:t xml:space="preserve"> </w:t>
-      </w:r>
-      <w:r>
-        <w:rPr>
-          <w:color w:val="000000"/>
-        </w:rPr>
-        <w:t xml:space="preserve">our </w:t>
-      </w:r>
-      <w:r>
-        <w:rPr>
-          <w:color w:val="000000"/>
-        </w:rPr>
-        <w:t>implementation</w:t>
-      </w:r>
-      <w:r>
-        <w:rPr>
-          <w:color w:val="000000"/>
-        </w:rPr>
-        <w:t xml:space="preserve"> is </w:t>
-      </w:r>
-      <w:r>
-        <w:rPr>
-          <w:color w:val="000000"/>
-        </w:rPr>
-        <w:t xml:space="preserve">more optimized and efficient than PySwarms implementation. </w:t>
-      </w:r>
-    </w:p>
-    <w:p>
-      <w:pPr>
-        <w:pStyle w:val="NormalWeb"/>
-        <w:spacing w:line="480" w:lineRule="auto"/>
-        <w:ind w:left="720"/>
-        <w:jc w:val="both"/>
-        <w:rPr>
-          <w:color w:val="000000"/>
-        </w:rPr>
-      </w:pPr>
+        <w:t xml:space="preserve"> kept</w:t>
+      </w:r>
+      <w:r>
+        <w:rPr>
+          <w:color w:val="000000"/>
+        </w:rPr>
+        <w:t xml:space="preserve"> fluctuating throughout shows sharp peaks in curve. Collectively, we can say that with respect to time consumption, PySwarms implementation is more efficient and with respect to s</w:t>
+      </w:r>
+      <w:r>
+        <w:rPr>
+          <w:color w:val="000000"/>
+        </w:rPr>
+        <w:t>tability in comparison with our PSO implementation.</w:t>
+      </w:r>
     </w:p>
     <w:p>
       <w:pPr>
@@ -6275,7 +6590,7 @@
           <w:ilvl w:val="0"/>
           <w:numId w:val="10"/>
         </w:numPr>
-        <w:spacing w:line="480" w:lineRule="auto"/>
+        <w:spacing w:line="360" w:lineRule="auto"/>
         <w:rPr>
           <w:color w:val="000000"/>
         </w:rPr>
@@ -6290,19 +6605,26 @@
         <w:rPr>
           <w:color w:val="000000"/>
         </w:rPr>
-        <w:t>of Particles</w:t>
+        <w:t>of dimensions</w:t>
       </w:r>
       <w:r>
         <w:rPr>
           <w:color w:val="000000"/>
         </w:rPr>
         <w:t>:</w:t>
+      </w:r>
+      <w:r>
+        <w:rPr>
+          <w:noProof/>
+          <w:lang w:val="en-GB" w:eastAsia="en-GB"/>
+        </w:rPr>
+        <w:t xml:space="preserve"> </w:t>
       </w:r>
     </w:p>
     <w:p>
       <w:pPr>
         <w:pStyle w:val="NormalWeb"/>
-        <w:spacing w:before="0" w:beforeAutospacing="0" w:after="0" w:afterAutospacing="0"/>
+        <w:spacing w:before="0" w:beforeAutospacing="0"/>
         <w:ind w:left="720"/>
         <w:rPr>
           <w:color w:val="000000"/>
@@ -6311,12 +6633,13 @@
       <w:r>
         <w:rPr>
           <w:noProof/>
+          <w:lang w:val="en-GB" w:eastAsia="en-GB"/>
         </w:rPr>
         <w:drawing>
-          <wp:inline distT="0" distB="0" distL="0" distR="0" wp14:anchorId="332E286C" wp14:editId="3D490E7F">
-            <wp:extent cx="8324193" cy="4556235"/>
-            <wp:effectExtent l="0" t="0" r="20320" b="15875"/>
-            <wp:docPr id="9" name="Chart 9"/>
+          <wp:inline distT="0" distB="0" distL="0" distR="0" wp14:anchorId="4B4808F2" wp14:editId="0DFBEA5D">
+            <wp:extent cx="7305675" cy="3362325"/>
+            <wp:effectExtent l="0" t="0" r="9525" b="9525"/>
+            <wp:docPr id="5" name="Chart 5"/>
             <wp:cNvGraphicFramePr/>
             <a:graphic xmlns:a="http://schemas.openxmlformats.org/drawingml/2006/main">
               <a:graphicData uri="http://schemas.openxmlformats.org/drawingml/2006/chart">
@@ -6330,85 +6653,61 @@
     <w:p>
       <w:pPr>
         <w:pStyle w:val="NormalWeb"/>
-        <w:spacing w:before="0" w:beforeAutospacing="0" w:after="0" w:afterAutospacing="0"/>
+        <w:spacing w:before="0" w:beforeAutospacing="0"/>
         <w:ind w:left="720"/>
         <w:rPr>
           <w:color w:val="000000"/>
         </w:rPr>
       </w:pPr>
+      <w:r>
+        <w:rPr>
+          <w:color w:val="000000"/>
+        </w:rPr>
+        <w:t xml:space="preserve">Fig </w:t>
+      </w:r>
+      <w:r>
+        <w:rPr>
+          <w:color w:val="000000"/>
+        </w:rPr>
+        <w:t>7</w:t>
+      </w:r>
+      <w:r>
+        <w:rPr>
+          <w:color w:val="000000"/>
+        </w:rPr>
+        <w:t>. Comparison of runtimes (</w:t>
+      </w:r>
+      <w:r>
+        <w:rPr>
+          <w:color w:val="000000"/>
+        </w:rPr>
+        <w:t>µ</w:t>
+      </w:r>
+      <w:r>
+        <w:rPr>
+          <w:color w:val="000000"/>
+        </w:rPr>
+        <w:t xml:space="preserve">s) between </w:t>
+      </w:r>
+      <w:proofErr w:type="spellStart"/>
+      <w:r>
+        <w:rPr>
+          <w:color w:val="000000"/>
+        </w:rPr>
+        <w:t>PySwarms</w:t>
+      </w:r>
+      <w:proofErr w:type="spellEnd"/>
+      <w:r>
+        <w:rPr>
+          <w:color w:val="000000"/>
+        </w:rPr>
+        <w:t xml:space="preserve"> and our PSO with varying number of dimensions</w:t>
+      </w:r>
     </w:p>
     <w:p>
       <w:pPr>
         <w:pStyle w:val="NormalWeb"/>
-        <w:spacing w:before="0" w:beforeAutospacing="0" w:after="0" w:afterAutospacing="0"/>
-        <w:ind w:left="720"/>
-        <w:rPr>
-          <w:color w:val="000000"/>
-        </w:rPr>
-      </w:pPr>
-    </w:p>
-    <w:p>
-      <w:pPr>
-        <w:pStyle w:val="NormalWeb"/>
-        <w:spacing w:before="0" w:beforeAutospacing="0" w:after="0" w:afterAutospacing="0"/>
-        <w:ind w:left="720"/>
-        <w:rPr>
-          <w:color w:val="000000"/>
-        </w:rPr>
-      </w:pPr>
-    </w:p>
-    <w:p>
-      <w:pPr>
-        <w:pStyle w:val="NormalWeb"/>
-        <w:spacing w:before="0" w:beforeAutospacing="0" w:after="0" w:afterAutospacing="0"/>
-        <w:ind w:left="720"/>
-        <w:rPr>
-          <w:color w:val="000000"/>
-        </w:rPr>
-      </w:pPr>
-      <w:proofErr w:type="gramStart"/>
-      <w:r>
-        <w:rPr>
-          <w:color w:val="000000"/>
-        </w:rPr>
-        <w:t>Fig 6</w:t>
-      </w:r>
-      <w:r>
-        <w:rPr>
-          <w:color w:val="000000"/>
-        </w:rPr>
-        <w:t>.</w:t>
-      </w:r>
-      <w:proofErr w:type="gramEnd"/>
-      <w:r>
-        <w:rPr>
-          <w:color w:val="000000"/>
-        </w:rPr>
-        <w:t xml:space="preserve"> Comparison of runtimes, in </w:t>
-      </w:r>
-      <w:r>
-        <w:rPr>
-          <w:color w:val="000000"/>
-        </w:rPr>
-        <w:t xml:space="preserve">micro </w:t>
-      </w:r>
-      <w:r>
-        <w:rPr>
-          <w:color w:val="000000"/>
-        </w:rPr>
-        <w:t>seconds,</w:t>
-      </w:r>
-      <w:r>
-        <w:rPr>
-          <w:color w:val="000000"/>
-        </w:rPr>
-        <w:t xml:space="preserve"> between PySwarms and our PSO with varying number of particles.</w:t>
-      </w:r>
-    </w:p>
-    <w:p>
-      <w:pPr>
-        <w:pStyle w:val="NormalWeb"/>
-        <w:spacing w:line="480" w:lineRule="auto"/>
+        <w:spacing w:before="0" w:beforeAutospacing="0" w:line="480" w:lineRule="auto"/>
         <w:ind w:left="720"/>
         <w:jc w:val="both"/>
         <w:rPr>
@@ -6419,275 +6718,83 @@
         <w:rPr>
           <w:color w:val="000000"/>
         </w:rPr>
-        <w:t xml:space="preserve">In our test values, the </w:t>
-      </w:r>
-      <w:r>
-        <w:rPr>
-          <w:color w:val="000000"/>
-        </w:rPr>
-        <w:t>numbers of particles were</w:t>
-      </w:r>
-      <w:r>
-        <w:rPr>
-          <w:color w:val="000000"/>
-        </w:rPr>
-        <w:t xml:space="preserve"> increased from 10 to 5</w:t>
-      </w:r>
-      <w:r>
-        <w:rPr>
-          <w:color w:val="000000"/>
-        </w:rPr>
-        <w:t>00 with an inte</w:t>
-      </w:r>
-      <w:r>
-        <w:rPr>
-          <w:color w:val="000000"/>
-        </w:rPr>
-        <w:t xml:space="preserve">rval of 10 steps. </w:t>
-      </w:r>
-      <w:r>
-        <w:rPr>
-          <w:color w:val="000000"/>
-        </w:rPr>
-        <w:t>From above mentioned graph, it is cleared stated that runtime of PySwarms implementation keeps fluctuating</w:t>
-      </w:r>
-      <w:r>
-        <w:rPr>
-          <w:color w:val="000000"/>
-        </w:rPr>
-        <w:t xml:space="preserve"> roughly from</w:t>
-      </w:r>
-      <w:r>
-        <w:rPr>
-          <w:color w:val="000000"/>
-        </w:rPr>
-        <w:t xml:space="preserve"> 25000 </w:t>
+        <w:t xml:space="preserve">While validating the impact of increasing number of dimensions, the growth of </w:t>
       </w:r>
       <w:proofErr w:type="spellStart"/>
       <w:r>
         <w:rPr>
           <w:color w:val="000000"/>
         </w:rPr>
-        <w:t>ms</w:t>
+        <w:t>PySwarms</w:t>
       </w:r>
       <w:proofErr w:type="spellEnd"/>
       <w:r>
         <w:rPr>
           <w:color w:val="000000"/>
         </w:rPr>
-        <w:t xml:space="preserve"> to</w:t>
-      </w:r>
-      <w:r>
-        <w:rPr>
-          <w:color w:val="000000"/>
-        </w:rPr>
-        <w:t xml:space="preserve"> 44000 </w:t>
+        <w:t xml:space="preserve"> and </w:t>
       </w:r>
       <w:proofErr w:type="spellStart"/>
       <w:r>
         <w:rPr>
           <w:color w:val="000000"/>
         </w:rPr>
-        <w:t>ms.</w:t>
+        <w:t>PSO_rastrigin</w:t>
       </w:r>
       <w:proofErr w:type="spellEnd"/>
       <w:r>
         <w:rPr>
           <w:color w:val="000000"/>
         </w:rPr>
-        <w:t xml:space="preserve"> On the other side, a steeper curve for runtime of our implementation</w:t>
-      </w:r>
-      <w:r>
-        <w:rPr>
-          <w:color w:val="000000"/>
-        </w:rPr>
-        <w:t xml:space="preserve"> shows steady increase in runtime with increasing size of swarm. However, the more stable curve denoting PySwarms implementation tells that it is more efficient in handling increased size of swarms than our PSO</w:t>
-      </w:r>
-      <w:r>
-        <w:rPr>
-          <w:color w:val="000000"/>
-        </w:rPr>
-        <w:t xml:space="preserve"> implementation. In addition, the tren</w:t>
-      </w:r>
-      <w:r>
-        <w:rPr>
-          <w:color w:val="000000"/>
-        </w:rPr>
-        <w:t>d of peaks in both curves show pattern of fluctuating runtime. The</w:t>
-      </w:r>
-      <w:r>
-        <w:rPr>
-          <w:color w:val="000000"/>
-        </w:rPr>
-        <w:t xml:space="preserve"> runtime of our PSO implementation is consistent and have quite rounder peaks</w:t>
-      </w:r>
-      <w:r>
-        <w:rPr>
-          <w:color w:val="000000"/>
-        </w:rPr>
-        <w:t>, indicating regular change in values in some interval. Whereas, the runtime of PySwarms keep fluctuating irregularly throughout shows sharp peaks in curve. Collectively, we can say that with respect to time consumption, PySwarms implementation is more efficient and with respect to stability our PSO implementation seems to be more efficient.</w:t>
-      </w:r>
-      <w:bookmarkStart w:id="0" w:name="_GoBack"/>
-      <w:bookmarkEnd w:id="0"/>
-      <w:r>
-        <w:rPr>
-          <w:color w:val="000000"/>
-        </w:rPr>
-        <w:t xml:space="preserve">  </w:t>
-      </w:r>
-    </w:p>
-    <w:p>
-      <w:pPr>
-        <w:pStyle w:val="NormalWeb"/>
-        <w:spacing w:line="480" w:lineRule="auto"/>
-        <w:ind w:left="720"/>
-        <w:jc w:val="both"/>
-        <w:rPr>
-          <w:color w:val="000000"/>
-        </w:rPr>
-      </w:pPr>
-    </w:p>
-    <w:p>
-      <w:pPr>
-        <w:pStyle w:val="NormalWeb"/>
-        <w:numPr>
-          <w:ilvl w:val="0"/>
-          <w:numId w:val="10"/>
-        </w:numPr>
-        <w:spacing w:line="360" w:lineRule="auto"/>
-        <w:rPr>
-          <w:color w:val="000000"/>
-        </w:rPr>
-      </w:pPr>
-      <w:r>
-        <w:rPr>
-          <w:color w:val="000000"/>
-        </w:rPr>
-        <w:t xml:space="preserve">Varying number </w:t>
-      </w:r>
-      <w:r>
-        <w:rPr>
-          <w:color w:val="000000"/>
-        </w:rPr>
-        <w:t>of dimensions</w:t>
-      </w:r>
-      <w:r>
-        <w:rPr>
-          <w:color w:val="000000"/>
-        </w:rPr>
-        <w:t>:</w:t>
-      </w:r>
-      <w:r>
-        <w:rPr>
-          <w:noProof/>
-          <w:lang w:val="en-GB" w:eastAsia="en-GB"/>
-        </w:rPr>
-        <w:t xml:space="preserve"> </w:t>
-      </w:r>
-    </w:p>
-    <w:p>
-      <w:pPr>
-        <w:pStyle w:val="NormalWeb"/>
-        <w:spacing w:line="360" w:lineRule="auto"/>
-        <w:ind w:left="720"/>
-        <w:rPr>
-          <w:color w:val="000000"/>
-        </w:rPr>
-      </w:pPr>
-      <w:r>
-        <w:rPr>
-          <w:noProof/>
-        </w:rPr>
-        <w:lastRenderedPageBreak/>
-        <w:drawing>
-          <wp:inline distT="0" distB="0" distL="0" distR="0" wp14:anchorId="09807BE1" wp14:editId="211D15CC">
-            <wp:extent cx="5467350" cy="2714625"/>
-            <wp:effectExtent l="0" t="0" r="0" b="9525"/>
-            <wp:docPr id="3" name="Chart 3"/>
-            <wp:cNvGraphicFramePr/>
-            <a:graphic xmlns:a="http://schemas.openxmlformats.org/drawingml/2006/main">
-              <a:graphicData uri="http://schemas.openxmlformats.org/drawingml/2006/chart">
-                <c:chart xmlns:c="http://schemas.openxmlformats.org/drawingml/2006/chart" xmlns:r="http://schemas.openxmlformats.org/officeDocument/2006/relationships" r:id="rId15"/>
-              </a:graphicData>
-            </a:graphic>
-          </wp:inline>
-        </w:drawing>
-      </w:r>
-    </w:p>
-    <w:p>
-      <w:pPr>
-        <w:pStyle w:val="NormalWeb"/>
-        <w:spacing w:before="0" w:beforeAutospacing="0" w:after="0" w:afterAutospacing="0"/>
-        <w:ind w:left="720"/>
-        <w:jc w:val="both"/>
-        <w:rPr>
-          <w:color w:val="000000"/>
-        </w:rPr>
-      </w:pPr>
-      <w:r>
-        <w:rPr>
-          <w:color w:val="000000"/>
-        </w:rPr>
-        <w:t xml:space="preserve">Fig </w:t>
-      </w:r>
-      <w:r>
-        <w:rPr>
-          <w:color w:val="000000"/>
-        </w:rPr>
-        <w:t>7</w:t>
-      </w:r>
-      <w:r>
-        <w:rPr>
-          <w:color w:val="000000"/>
-        </w:rPr>
-        <w:t>. Comparison of runtimes (s) between PySwarms and our PSO with varying number of dimensions</w:t>
-      </w:r>
-    </w:p>
-    <w:p>
-      <w:pPr>
-        <w:pStyle w:val="NormalWeb"/>
-        <w:spacing w:line="480" w:lineRule="auto"/>
-        <w:ind w:left="720"/>
-        <w:jc w:val="both"/>
-        <w:rPr>
-          <w:color w:val="000000"/>
-        </w:rPr>
-      </w:pPr>
-      <w:r>
-        <w:rPr>
-          <w:color w:val="000000"/>
-        </w:rPr>
-        <w:t xml:space="preserve">From dimensions between 2 till 8, PSO_rastrigin showed better performance with increasing growth than PySwarms optimization on rastrigin function. With the </w:t>
-      </w:r>
-      <w:r>
-        <w:rPr>
-          <w:color w:val="000000"/>
-        </w:rPr>
-        <w:t>dimensions</w:t>
-      </w:r>
-      <w:r>
-        <w:rPr>
-          <w:color w:val="000000"/>
-        </w:rPr>
-        <w:t xml:space="preserve"> between </w:t>
-      </w:r>
-      <w:r>
-        <w:rPr>
-          <w:color w:val="000000"/>
-        </w:rPr>
-        <w:t>sizes</w:t>
-      </w:r>
-      <w:r>
-        <w:rPr>
-          <w:color w:val="000000"/>
-        </w:rPr>
-        <w:t xml:space="preserve"> 8 till 10, PSO_rastrigin showed fluctuations in runtime and increased for the interval of 10 to 11 dimensions. It can be concluded that while handling larger dimensions, PSO_rastrigin was not consistent while PySwarms remained stable for interval of 8 to 11.</w:t>
-      </w:r>
-      <w:r>
-        <w:rPr>
-          <w:color w:val="000000"/>
-        </w:rPr>
-        <w:t xml:space="preserve"> Overall our PSO implementation was less efficient than PySwarms with increasing number of dimensions.</w:t>
+        <w:t xml:space="preserve"> was roughly linear. The efficiency of handling size problem with respect to number of dimensions of </w:t>
+      </w:r>
+      <w:proofErr w:type="spellStart"/>
+      <w:r>
+        <w:rPr>
+          <w:color w:val="000000"/>
+        </w:rPr>
+        <w:t>PySwarms</w:t>
+      </w:r>
+      <w:proofErr w:type="spellEnd"/>
+      <w:r>
+        <w:rPr>
+          <w:color w:val="000000"/>
+        </w:rPr>
+        <w:t xml:space="preserve"> and </w:t>
+      </w:r>
+      <w:proofErr w:type="spellStart"/>
+      <w:r>
+        <w:rPr>
+          <w:color w:val="000000"/>
+        </w:rPr>
+        <w:t>PSO_rastrigin</w:t>
+      </w:r>
+      <w:proofErr w:type="spellEnd"/>
+      <w:r>
+        <w:rPr>
+          <w:color w:val="000000"/>
+        </w:rPr>
+        <w:t xml:space="preserve"> were same. </w:t>
+      </w:r>
+      <w:r>
+        <w:rPr>
+          <w:color w:val="000000"/>
+        </w:rPr>
+        <w:t xml:space="preserve">Thus, it can be concluded that our PSO implementation is efficient while execution and is similar with the published </w:t>
+      </w:r>
+      <w:proofErr w:type="spellStart"/>
+      <w:r>
+        <w:rPr>
+          <w:color w:val="000000"/>
+        </w:rPr>
+        <w:t>PySwarms</w:t>
+      </w:r>
+      <w:proofErr w:type="spellEnd"/>
+      <w:r>
+        <w:rPr>
+          <w:color w:val="000000"/>
+        </w:rPr>
+        <w:t xml:space="preserve"> library.</w:t>
       </w:r>
     </w:p>
     <w:p>
@@ -6711,9 +6818,8 @@
           <w:szCs w:val="24"/>
           <w:u w:val="single"/>
         </w:rPr>
-        <w:t xml:space="preserve">Applications of </w:t>
-      </w:r>
-      <w:proofErr w:type="gramStart"/>
+        <w:t>Applications of PSO</w:t>
+      </w:r>
       <w:r>
         <w:rPr>
           <w:rFonts w:ascii="Times New Roman" w:hAnsi="Times New Roman" w:cs="Times New Roman"/>
@@ -6722,9 +6828,10 @@
           <w:szCs w:val="24"/>
           <w:u w:val="single"/>
         </w:rPr>
-        <w:t>PSO :</w:t>
-      </w:r>
-      <w:proofErr w:type="gramEnd"/>
+        <w:t>:</w:t>
+      </w:r>
+      <w:bookmarkStart w:id="0" w:name="_GoBack"/>
+      <w:bookmarkEnd w:id="0"/>
     </w:p>
     <w:p>
       <w:pPr>
@@ -6901,46 +7008,42 @@
           <w:rFonts w:ascii="STIXGeneral-Regular" w:hAnsi="STIXGeneral-Regular"/>
           <w:color w:val="000000"/>
         </w:rPr>
-        <w:t>The proposed integral mathematical model of PSO minimizes the cost of heating system as the objective for a given life cycle time. It is believed that if this approach is applied correctly and in combination with other elements, it can become a powerful and effective optimization tool for HSP problem.</w:t>
+        <w:t xml:space="preserve">The proposed integral mathematical model of PSO minimizes the cost of heating system as the objective for a given life cycle time. It is </w:t>
+      </w:r>
+      <w:r>
+        <w:rPr>
+          <w:rFonts w:ascii="STIXGeneral-Regular" w:hAnsi="STIXGeneral-Regular"/>
+          <w:color w:val="000000"/>
+        </w:rPr>
+        <w:lastRenderedPageBreak/>
+        <w:t>believed that if this approach is applied correctly and in combination with other elements, it can become a powerful and effective optimization tool for HSP problem.</w:t>
       </w:r>
     </w:p>
     <w:p>
       <w:pPr>
-        <w:pStyle w:val="NormalWeb"/>
-        <w:spacing w:line="480" w:lineRule="auto"/>
-        <w:ind w:left="1440"/>
-        <w:jc w:val="both"/>
-        <w:rPr>
-          <w:color w:val="000000"/>
+        <w:rPr>
+          <w:rFonts w:ascii="Times New Roman" w:hAnsi="Times New Roman" w:cs="Times New Roman"/>
+          <w:b/>
+          <w:color w:val="000000"/>
+          <w:sz w:val="24"/>
+          <w:szCs w:val="24"/>
           <w:u w:val="single"/>
         </w:rPr>
       </w:pPr>
+      <w:r>
+        <w:rPr>
+          <w:rFonts w:ascii="Times New Roman" w:hAnsi="Times New Roman" w:cs="Times New Roman"/>
+          <w:b/>
+          <w:color w:val="000000"/>
+          <w:sz w:val="24"/>
+          <w:szCs w:val="24"/>
+          <w:u w:val="single"/>
+        </w:rPr>
+        <w:t>Conclusion:</w:t>
+      </w:r>
     </w:p>
     <w:p>
       <w:pPr>
-        <w:rPr>
-          <w:rFonts w:ascii="Times New Roman" w:hAnsi="Times New Roman" w:cs="Times New Roman"/>
-          <w:b/>
-          <w:color w:val="000000"/>
-          <w:sz w:val="24"/>
-          <w:szCs w:val="24"/>
-          <w:u w:val="single"/>
-        </w:rPr>
-      </w:pPr>
-      <w:r>
-        <w:rPr>
-          <w:rFonts w:ascii="Times New Roman" w:hAnsi="Times New Roman" w:cs="Times New Roman"/>
-          <w:b/>
-          <w:color w:val="000000"/>
-          <w:sz w:val="24"/>
-          <w:szCs w:val="24"/>
-          <w:u w:val="single"/>
-        </w:rPr>
-        <w:t>Conclusion:</w:t>
-      </w:r>
-    </w:p>
-    <w:p>
-      <w:pPr>
         <w:spacing w:line="480" w:lineRule="auto"/>
         <w:jc w:val="both"/>
         <w:rPr>
@@ -6957,7 +7060,16 @@
           <w:sz w:val="24"/>
           <w:szCs w:val="24"/>
         </w:rPr>
-        <w:t>From the experimental analysis, we can conclude that our PSO implementation was valid. Alongside, it was noted that overall our PSO code was much efficient in handling increasing number of particles and iterations than PySwarms. However, while handling greater number of iterations our PSO implementation was less efficient than PySwarms.</w:t>
+        <w:t>From the experimental analysis, we can conclude that ou</w:t>
+      </w:r>
+      <w:r>
+        <w:rPr>
+          <w:rFonts w:ascii="Times New Roman" w:hAnsi="Times New Roman" w:cs="Times New Roman"/>
+          <w:color w:val="000000"/>
+          <w:sz w:val="24"/>
+          <w:szCs w:val="24"/>
+        </w:rPr>
+        <w:t>r PSO implementation was efficient in handling varying number of dimensions and number of iterations which shows that our PSO implementation can further be used and improved for applying it to optimize other set of functions. PSO code can further be mapped on other applications and to make the basic PSO implementation more robust and advanced.</w:t>
       </w:r>
     </w:p>
     <w:p>
@@ -7002,7 +7114,7 @@
           <w:szCs w:val="24"/>
         </w:rPr>
       </w:pPr>
-      <w:hyperlink r:id="rId16" w:history="1">
+      <w:hyperlink r:id="rId15" w:history="1">
         <w:r>
           <w:rPr>
             <w:rStyle w:val="Hyperlink"/>
@@ -7015,7 +7127,7 @@
           <w:t>https://</w:t>
         </w:r>
       </w:hyperlink>
-      <w:hyperlink r:id="rId17" w:history="1">
+      <w:hyperlink r:id="rId16" w:history="1">
         <w:r>
           <w:rPr>
             <w:rStyle w:val="Hyperlink"/>
@@ -7046,7 +7158,7 @@
           <w:u w:val="single"/>
         </w:rPr>
       </w:pPr>
-      <w:hyperlink r:id="rId18" w:history="1">
+      <w:hyperlink r:id="rId17" w:history="1">
         <w:r>
           <w:rPr>
             <w:rStyle w:val="Hyperlink"/>
@@ -7076,7 +7188,7 @@
           <w:u w:val="single"/>
         </w:rPr>
       </w:pPr>
-      <w:hyperlink r:id="rId19" w:history="1">
+      <w:hyperlink r:id="rId18" w:history="1">
         <w:r>
           <w:rPr>
             <w:rStyle w:val="Hyperlink"/>
@@ -7107,7 +7219,7 @@
           <w:u w:val="single"/>
         </w:rPr>
       </w:pPr>
-      <w:hyperlink r:id="rId20" w:history="1">
+      <w:hyperlink r:id="rId19" w:history="1">
         <w:r>
           <w:rPr>
             <w:rStyle w:val="Hyperlink"/>
@@ -7119,7 +7231,7 @@
           <w:t>https://</w:t>
         </w:r>
       </w:hyperlink>
-      <w:hyperlink r:id="rId21" w:history="1">
+      <w:hyperlink r:id="rId20" w:history="1">
         <w:r>
           <w:rPr>
             <w:rStyle w:val="Hyperlink"/>
@@ -7149,7 +7261,7 @@
           <w:u w:val="single"/>
         </w:rPr>
       </w:pPr>
-      <w:hyperlink r:id="rId22" w:history="1">
+      <w:hyperlink r:id="rId21" w:history="1">
         <w:r>
           <w:rPr>
             <w:rStyle w:val="Hyperlink"/>
@@ -7179,7 +7291,7 @@
           <w:u w:val="single"/>
         </w:rPr>
       </w:pPr>
-      <w:hyperlink r:id="rId23" w:history="1">
+      <w:hyperlink r:id="rId22" w:history="1">
         <w:r>
           <w:rPr>
             <w:rStyle w:val="Hyperlink"/>
@@ -7209,7 +7321,7 @@
           <w:u w:val="single"/>
         </w:rPr>
       </w:pPr>
-      <w:hyperlink r:id="rId24" w:history="1">
+      <w:hyperlink r:id="rId23" w:history="1">
         <w:r>
           <w:rPr>
             <w:rStyle w:val="Hyperlink"/>
@@ -7244,7 +7356,7 @@
       </w:pPr>
     </w:p>
     <w:sectPr>
-      <w:headerReference w:type="default" r:id="rId25"/>
+      <w:headerReference w:type="default" r:id="rId24"/>
       <w:pgSz w:w="15840" w:h="24480" w:code="3"/>
       <w:pgMar w:top="1440" w:right="1440" w:bottom="1440" w:left="1440" w:header="720" w:footer="720" w:gutter="0"/>
       <w:cols w:space="720"/>
@@ -7255,7 +7367,7 @@
 </file>
 
 <file path=word/endnotes.xml><?xml version="1.0" encoding="utf-8"?>
-<w:endnotes xmlns:wpc="http://schemas.microsoft.com/office/word/2010/wordprocessingCanvas" xmlns:mc="http://schemas.openxmlformats.org/markup-compatibility/2006" xmlns:o="urn:schemas-microsoft-com:office:office" xmlns:r="http://schemas.openxmlformats.org/officeDocument/2006/relationships" xmlns:m="http://schemas.openxmlformats.org/officeDocument/2006/math" xmlns:v="urn:schemas-microsoft-com:vml" xmlns:wp14="http://schemas.microsoft.com/office/word/2010/wordprocessingDrawing" xmlns:wp="http://schemas.openxmlformats.org/drawingml/2006/wordprocessingDrawing" xmlns:w10="urn:schemas-microsoft-com:office:word" xmlns:w="http://schemas.openxmlformats.org/wordprocessingml/2006/main" xmlns:w14="http://schemas.microsoft.com/office/word/2010/wordml" xmlns:wpg="http://schemas.microsoft.com/office/word/2010/wordprocessingGroup" xmlns:wpi="http://schemas.microsoft.com/office/word/2010/wordprocessingInk" xmlns:wne="http://schemas.microsoft.com/office/word/2006/wordml" xmlns:wps="http://schemas.microsoft.com/office/word/2010/wordprocessingShape" mc:Ignorable="w14 wp14">
+<w:endnotes xmlns:wpc="http://schemas.microsoft.com/office/word/2010/wordprocessingCanvas" xmlns:mc="http://schemas.openxmlformats.org/markup-compatibility/2006" xmlns:o="urn:schemas-microsoft-com:office:office" xmlns:r="http://schemas.openxmlformats.org/officeDocument/2006/relationships" xmlns:m="http://schemas.openxmlformats.org/officeDocument/2006/math" xmlns:v="urn:schemas-microsoft-com:vml" xmlns:wp14="http://schemas.microsoft.com/office/word/2010/wordprocessingDrawing" xmlns:wp="http://schemas.openxmlformats.org/drawingml/2006/wordprocessingDrawing" xmlns:w10="urn:schemas-microsoft-com:office:word" xmlns:w="http://schemas.openxmlformats.org/wordprocessingml/2006/main" xmlns:w14="http://schemas.microsoft.com/office/word/2010/wordml" xmlns:w15="http://schemas.microsoft.com/office/word/2012/wordml" xmlns:wpg="http://schemas.microsoft.com/office/word/2010/wordprocessingGroup" xmlns:wpi="http://schemas.microsoft.com/office/word/2010/wordprocessingInk" xmlns:wne="http://schemas.microsoft.com/office/word/2006/wordml" xmlns:wps="http://schemas.microsoft.com/office/word/2010/wordprocessingShape" mc:Ignorable="w14 w15 wp14">
   <w:endnote w:type="separator" w:id="-1">
     <w:p>
       <w:pPr>
@@ -7280,7 +7392,7 @@
 </file>
 
 <file path=word/footnotes.xml><?xml version="1.0" encoding="utf-8"?>
-<w:footnotes xmlns:wpc="http://schemas.microsoft.com/office/word/2010/wordprocessingCanvas" xmlns:mc="http://schemas.openxmlformats.org/markup-compatibility/2006" xmlns:o="urn:schemas-microsoft-com:office:office" xmlns:r="http://schemas.openxmlformats.org/officeDocument/2006/relationships" xmlns:m="http://schemas.openxmlformats.org/officeDocument/2006/math" xmlns:v="urn:schemas-microsoft-com:vml" xmlns:wp14="http://schemas.microsoft.com/office/word/2010/wordprocessingDrawing" xmlns:wp="http://schemas.openxmlformats.org/drawingml/2006/wordprocessingDrawing" xmlns:w10="urn:schemas-microsoft-com:office:word" xmlns:w="http://schemas.openxmlformats.org/wordprocessingml/2006/main" xmlns:w14="http://schemas.microsoft.com/office/word/2010/wordml" xmlns:wpg="http://schemas.microsoft.com/office/word/2010/wordprocessingGroup" xmlns:wpi="http://schemas.microsoft.com/office/word/2010/wordprocessingInk" xmlns:wne="http://schemas.microsoft.com/office/word/2006/wordml" xmlns:wps="http://schemas.microsoft.com/office/word/2010/wordprocessingShape" mc:Ignorable="w14 wp14">
+<w:footnotes xmlns:wpc="http://schemas.microsoft.com/office/word/2010/wordprocessingCanvas" xmlns:mc="http://schemas.openxmlformats.org/markup-compatibility/2006" xmlns:o="urn:schemas-microsoft-com:office:office" xmlns:r="http://schemas.openxmlformats.org/officeDocument/2006/relationships" xmlns:m="http://schemas.openxmlformats.org/officeDocument/2006/math" xmlns:v="urn:schemas-microsoft-com:vml" xmlns:wp14="http://schemas.microsoft.com/office/word/2010/wordprocessingDrawing" xmlns:wp="http://schemas.openxmlformats.org/drawingml/2006/wordprocessingDrawing" xmlns:w10="urn:schemas-microsoft-com:office:word" xmlns:w="http://schemas.openxmlformats.org/wordprocessingml/2006/main" xmlns:w14="http://schemas.microsoft.com/office/word/2010/wordml" xmlns:w15="http://schemas.microsoft.com/office/word/2012/wordml" xmlns:wpg="http://schemas.microsoft.com/office/word/2010/wordprocessingGroup" xmlns:wpi="http://schemas.microsoft.com/office/word/2010/wordprocessingInk" xmlns:wne="http://schemas.microsoft.com/office/word/2006/wordml" xmlns:wps="http://schemas.microsoft.com/office/word/2010/wordprocessingShape" mc:Ignorable="w14 w15 wp14">
   <w:footnote w:type="separator" w:id="-1">
     <w:p>
       <w:pPr>
@@ -7305,7 +7417,7 @@
 </file>
 
 <file path=word/header1.xml><?xml version="1.0" encoding="utf-8"?>
-<w:hdr xmlns:wpc="http://schemas.microsoft.com/office/word/2010/wordprocessingCanvas" xmlns:mc="http://schemas.openxmlformats.org/markup-compatibility/2006" xmlns:o="urn:schemas-microsoft-com:office:office" xmlns:r="http://schemas.openxmlformats.org/officeDocument/2006/relationships" xmlns:m="http://schemas.openxmlformats.org/officeDocument/2006/math" xmlns:v="urn:schemas-microsoft-com:vml" xmlns:wp14="http://schemas.microsoft.com/office/word/2010/wordprocessingDrawing" xmlns:wp="http://schemas.openxmlformats.org/drawingml/2006/wordprocessingDrawing" xmlns:w10="urn:schemas-microsoft-com:office:word" xmlns:w="http://schemas.openxmlformats.org/wordprocessingml/2006/main" xmlns:w14="http://schemas.microsoft.com/office/word/2010/wordml" xmlns:wpg="http://schemas.microsoft.com/office/word/2010/wordprocessingGroup" xmlns:wpi="http://schemas.microsoft.com/office/word/2010/wordprocessingInk" xmlns:wne="http://schemas.microsoft.com/office/word/2006/wordml" xmlns:wps="http://schemas.microsoft.com/office/word/2010/wordprocessingShape" mc:Ignorable="w14 wp14">
+<w:hdr xmlns:wpc="http://schemas.microsoft.com/office/word/2010/wordprocessingCanvas" xmlns:mc="http://schemas.openxmlformats.org/markup-compatibility/2006" xmlns:o="urn:schemas-microsoft-com:office:office" xmlns:r="http://schemas.openxmlformats.org/officeDocument/2006/relationships" xmlns:m="http://schemas.openxmlformats.org/officeDocument/2006/math" xmlns:v="urn:schemas-microsoft-com:vml" xmlns:wp14="http://schemas.microsoft.com/office/word/2010/wordprocessingDrawing" xmlns:wp="http://schemas.openxmlformats.org/drawingml/2006/wordprocessingDrawing" xmlns:w10="urn:schemas-microsoft-com:office:word" xmlns:w="http://schemas.openxmlformats.org/wordprocessingml/2006/main" xmlns:w14="http://schemas.microsoft.com/office/word/2010/wordml" xmlns:w15="http://schemas.microsoft.com/office/word/2012/wordml" xmlns:wpg="http://schemas.microsoft.com/office/word/2010/wordprocessingGroup" xmlns:wpi="http://schemas.microsoft.com/office/word/2010/wordprocessingInk" xmlns:wne="http://schemas.microsoft.com/office/word/2006/wordml" xmlns:wps="http://schemas.microsoft.com/office/word/2010/wordprocessingShape" mc:Ignorable="w14 w15 wp14">
   <w:sdt>
     <w:sdtPr>
       <w:id w:val="1875972265"/>
@@ -7338,7 +7450,7 @@
           <w:rPr>
             <w:noProof/>
           </w:rPr>
-          <w:t>7</w:t>
+          <w:t>8</w:t>
         </w:r>
         <w:r>
           <w:rPr>
@@ -7358,7 +7470,7 @@
 </file>
 
 <file path=word/numbering.xml><?xml version="1.0" encoding="utf-8"?>
-<w:numbering xmlns:wpc="http://schemas.microsoft.com/office/word/2010/wordprocessingCanvas" xmlns:mc="http://schemas.openxmlformats.org/markup-compatibility/2006" xmlns:o="urn:schemas-microsoft-com:office:office" xmlns:r="http://schemas.openxmlformats.org/officeDocument/2006/relationships" xmlns:m="http://schemas.openxmlformats.org/officeDocument/2006/math" xmlns:v="urn:schemas-microsoft-com:vml" xmlns:wp14="http://schemas.microsoft.com/office/word/2010/wordprocessingDrawing" xmlns:wp="http://schemas.openxmlformats.org/drawingml/2006/wordprocessingDrawing" xmlns:w10="urn:schemas-microsoft-com:office:word" xmlns:w="http://schemas.openxmlformats.org/wordprocessingml/2006/main" xmlns:w14="http://schemas.microsoft.com/office/word/2010/wordml" xmlns:wpg="http://schemas.microsoft.com/office/word/2010/wordprocessingGroup" xmlns:wpi="http://schemas.microsoft.com/office/word/2010/wordprocessingInk" xmlns:wne="http://schemas.microsoft.com/office/word/2006/wordml" xmlns:wps="http://schemas.microsoft.com/office/word/2010/wordprocessingShape" mc:Ignorable="w14 wp14">
+<w:numbering xmlns:wpc="http://schemas.microsoft.com/office/word/2010/wordprocessingCanvas" xmlns:mc="http://schemas.openxmlformats.org/markup-compatibility/2006" xmlns:o="urn:schemas-microsoft-com:office:office" xmlns:r="http://schemas.openxmlformats.org/officeDocument/2006/relationships" xmlns:m="http://schemas.openxmlformats.org/officeDocument/2006/math" xmlns:v="urn:schemas-microsoft-com:vml" xmlns:wp14="http://schemas.microsoft.com/office/word/2010/wordprocessingDrawing" xmlns:wp="http://schemas.openxmlformats.org/drawingml/2006/wordprocessingDrawing" xmlns:w10="urn:schemas-microsoft-com:office:word" xmlns:w="http://schemas.openxmlformats.org/wordprocessingml/2006/main" xmlns:w14="http://schemas.microsoft.com/office/word/2010/wordml" xmlns:w15="http://schemas.microsoft.com/office/word/2012/wordml" xmlns:wpg="http://schemas.microsoft.com/office/word/2010/wordprocessingGroup" xmlns:wpi="http://schemas.microsoft.com/office/word/2010/wordprocessingInk" xmlns:wne="http://schemas.microsoft.com/office/word/2006/wordml" xmlns:wps="http://schemas.microsoft.com/office/word/2010/wordprocessingShape" mc:Ignorable="w14 w15 wp14">
   <w:abstractNum w:abstractNumId="0">
     <w:nsid w:val="046D7C0B"/>
     <w:multiLevelType w:val="hybridMultilevel"/>
@@ -9430,7 +9542,7 @@
 </file>
 
 <file path=word/styles.xml><?xml version="1.0" encoding="utf-8"?>
-<w:styles xmlns:mc="http://schemas.openxmlformats.org/markup-compatibility/2006" xmlns:r="http://schemas.openxmlformats.org/officeDocument/2006/relationships" xmlns:w="http://schemas.openxmlformats.org/wordprocessingml/2006/main" xmlns:w14="http://schemas.microsoft.com/office/word/2010/wordml" mc:Ignorable="w14">
+<w:styles xmlns:mc="http://schemas.openxmlformats.org/markup-compatibility/2006" xmlns:r="http://schemas.openxmlformats.org/officeDocument/2006/relationships" xmlns:w="http://schemas.openxmlformats.org/wordprocessingml/2006/main" xmlns:w14="http://schemas.microsoft.com/office/word/2010/wordml" xmlns:w15="http://schemas.microsoft.com/office/word/2012/wordml" mc:Ignorable="w14 w15">
   <w:docDefaults>
     <w:rPrDefault>
       <w:rPr>
@@ -9446,523 +9558,378 @@
       </w:pPr>
     </w:pPrDefault>
   </w:docDefaults>
-  <w:latentStyles w:defLockedState="0" w:defUIPriority="99" w:defSemiHidden="1" w:defUnhideWhenUsed="1" w:defQFormat="0" w:count="267">
-    <w:lsdException w:name="Normal" w:semiHidden="0" w:uiPriority="0" w:unhideWhenUsed="0" w:qFormat="1"/>
-    <w:lsdException w:name="heading 1" w:semiHidden="0" w:uiPriority="9" w:unhideWhenUsed="0" w:qFormat="1"/>
-    <w:lsdException w:name="heading 2" w:uiPriority="9" w:qFormat="1"/>
-    <w:lsdException w:name="heading 3" w:uiPriority="9" w:qFormat="1"/>
-    <w:lsdException w:name="heading 4" w:uiPriority="9" w:qFormat="1"/>
-    <w:lsdException w:name="heading 5" w:uiPriority="9" w:qFormat="1"/>
-    <w:lsdException w:name="heading 6" w:uiPriority="9" w:qFormat="1"/>
-    <w:lsdException w:name="heading 7" w:uiPriority="9" w:qFormat="1"/>
-    <w:lsdException w:name="heading 8" w:uiPriority="9" w:qFormat="1"/>
-    <w:lsdException w:name="heading 9" w:uiPriority="9" w:qFormat="1"/>
-    <w:lsdException w:name="toc 1" w:uiPriority="39"/>
-    <w:lsdException w:name="toc 2" w:uiPriority="39"/>
-    <w:lsdException w:name="toc 3" w:uiPriority="39"/>
-    <w:lsdException w:name="toc 4" w:uiPriority="39"/>
-    <w:lsdException w:name="toc 5" w:uiPriority="39"/>
-    <w:lsdException w:name="toc 6" w:uiPriority="39"/>
-    <w:lsdException w:name="toc 7" w:uiPriority="39"/>
-    <w:lsdException w:name="toc 8" w:uiPriority="39"/>
-    <w:lsdException w:name="toc 9" w:uiPriority="39"/>
-    <w:lsdException w:name="caption" w:uiPriority="35" w:qFormat="1"/>
-    <w:lsdException w:name="Title" w:semiHidden="0" w:uiPriority="10" w:unhideWhenUsed="0" w:qFormat="1"/>
-    <w:lsdException w:name="Default Paragraph Font" w:uiPriority="1"/>
-    <w:lsdException w:name="Subtitle" w:semiHidden="0" w:uiPriority="11" w:unhideWhenUsed="0" w:qFormat="1"/>
-    <w:lsdException w:name="Strong" w:semiHidden="0" w:uiPriority="22" w:unhideWhenUsed="0" w:qFormat="1"/>
-    <w:lsdException w:name="Emphasis" w:semiHidden="0" w:uiPriority="20" w:unhideWhenUsed="0" w:qFormat="1"/>
-    <w:lsdException w:name="Table Grid" w:semiHidden="0" w:uiPriority="59" w:unhideWhenUsed="0"/>
-    <w:lsdException w:name="Placeholder Text" w:unhideWhenUsed="0"/>
-    <w:lsdException w:name="No Spacing" w:semiHidden="0" w:uiPriority="1" w:unhideWhenUsed="0" w:qFormat="1"/>
-    <w:lsdException w:name="Light Shading" w:semiHidden="0" w:uiPriority="60" w:unhideWhenUsed="0"/>
-    <w:lsdException w:name="Light List" w:semiHidden="0" w:uiPriority="61" w:unhideWhenUsed="0"/>
-    <w:lsdException w:name="Light Grid" w:semiHidden="0" w:uiPriority="62" w:unhideWhenUsed="0"/>
-    <w:lsdException w:name="Medium Shading 1" w:semiHidden="0" w:uiPriority="63" w:unhideWhenUsed="0"/>
-    <w:lsdException w:name="Medium Shading 2" w:semiHidden="0" w:uiPriority="64" w:unhideWhenUsed="0"/>
-    <w:lsdException w:name="Medium List 1" w:semiHidden="0" w:uiPriority="65" w:unhideWhenUsed="0"/>
-    <w:lsdException w:name="Medium List 2" w:semiHidden="0" w:uiPriority="66" w:unhideWhenUsed="0"/>
-    <w:lsdException w:name="Medium Grid 1" w:semiHidden="0" w:uiPriority="67" w:unhideWhenUsed="0"/>
-    <w:lsdException w:name="Medium Grid 2" w:semiHidden="0" w:uiPriority="68" w:unhideWhenUsed="0"/>
-    <w:lsdException w:name="Medium Grid 3" w:semiHidden="0" w:uiPriority="69" w:unhideWhenUsed="0"/>
-    <w:lsdException w:name="Dark List" w:semiHidden="0" w:uiPriority="70" w:unhideWhenUsed="0"/>
-    <w:lsdException w:name="Colorful Shading" w:semiHidden="0" w:uiPriority="71" w:unhideWhenUsed="0"/>
-    <w:lsdException w:name="Colorful List" w:semiHidden="0" w:uiPriority="72" w:unhideWhenUsed="0"/>
-    <w:lsdException w:name="Colorful Grid" w:semiHidden="0" w:uiPriority="73" w:unhideWhenUsed="0"/>
-    <w:lsdException w:name="Light Shading Accent 1" w:semiHidden="0" w:uiPriority="60" w:unhideWhenUsed="0"/>
-    <w:lsdException w:name="Light List Accent 1" w:semiHidden="0" w:uiPriority="61" w:unhideWhenUsed="0"/>
-    <w:lsdException w:name="Light Grid Accent 1" w:semiHidden="0" w:uiPriority="62" w:unhideWhenUsed="0"/>
-    <w:lsdException w:name="Medium Shading 1 Accent 1" w:semiHidden="0" w:uiPriority="63" w:unhideWhenUsed="0"/>
-    <w:lsdException w:name="Medium Shading 2 Accent 1" w:semiHidden="0" w:uiPriority="64" w:unhideWhenUsed="0"/>
-    <w:lsdException w:name="Medium List 1 Accent 1" w:semiHidden="0" w:uiPriority="65" w:unhideWhenUsed="0"/>
-    <w:lsdException w:name="Revision" w:unhideWhenUsed="0"/>
-    <w:lsdException w:name="List Paragraph" w:semiHidden="0" w:uiPriority="34" w:unhideWhenUsed="0" w:qFormat="1"/>
-    <w:lsdException w:name="Quote" w:semiHidden="0" w:uiPriority="29" w:unhideWhenUsed="0" w:qFormat="1"/>
-    <w:lsdException w:name="Intense Quote" w:semiHidden="0" w:uiPriority="30" w:unhideWhenUsed="0" w:qFormat="1"/>
-    <w:lsdException w:name="Medium List 2 Accent 1" w:semiHidden="0" w:uiPriority="66" w:unhideWhenUsed="0"/>
-    <w:lsdException w:name="Medium Grid 1 Accent 1" w:semiHidden="0" w:uiPriority="67" w:unhideWhenUsed="0"/>
-    <w:lsdException w:name="Medium Grid 2 Accent 1" w:semiHidden="0" w:uiPriority="68" w:unhideWhenUsed="0"/>
-    <w:lsdException w:name="Medium Grid 3 Accent 1" w:semiHidden="0" w:uiPriority="69" w:unhideWhenUsed="0"/>
-    <w:lsdException w:name="Dark List Accent 1" w:semiHidden="0" w:uiPriority="70" w:unhideWhenUsed="0"/>
-    <w:lsdException w:name="Colorful Shading Accent 1" w:semiHidden="0" w:uiPriority="71" w:unhideWhenUsed="0"/>
-    <w:lsdException w:name="Colorful List Accent 1" w:semiHidden="0" w:uiPriority="72" w:unhideWhenUsed="0"/>
-    <w:lsdException w:name="Colorful Grid Accent 1" w:semiHidden="0" w:uiPriority="73" w:unhideWhenUsed="0"/>
-    <w:lsdException w:name="Light Shading Accent 2" w:semiHidden="0" w:uiPriority="60" w:unhideWhenUsed="0"/>
-    <w:lsdException w:name="Light List Accent 2" w:semiHidden="0" w:uiPriority="61" w:unhideWhenUsed="0"/>
-    <w:lsdException w:name="Light Grid Accent 2" w:semiHidden="0" w:uiPriority="62" w:unhideWhenUsed="0"/>
-    <w:lsdException w:name="Medium Shading 1 Accent 2" w:semiHidden="0" w:uiPriority="63" w:unhideWhenUsed="0"/>
-    <w:lsdException w:name="Medium Shading 2 Accent 2" w:semiHidden="0" w:uiPriority="64" w:unhideWhenUsed="0"/>
-    <w:lsdException w:name="Medium List 1 Accent 2" w:semiHidden="0" w:uiPriority="65" w:unhideWhenUsed="0"/>
-    <w:lsdException w:name="Medium List 2 Accent 2" w:semiHidden="0" w:uiPriority="66" w:unhideWhenUsed="0"/>
-    <w:lsdException w:name="Medium Grid 1 Accent 2" w:semiHidden="0" w:uiPriority="67" w:unhideWhenUsed="0"/>
-    <w:lsdException w:name="Medium Grid 2 Accent 2" w:semiHidden="0" w:uiPriority="68" w:unhideWhenUsed="0"/>
-    <w:lsdException w:name="Medium Grid 3 Accent 2" w:semiHidden="0" w:uiPriority="69" w:unhideWhenUsed="0"/>
-    <w:lsdException w:name="Dark List Accent 2" w:semiHidden="0" w:uiPriority="70" w:unhideWhenUsed="0"/>
-    <w:lsdException w:name="Colorful Shading Accent 2" w:semiHidden="0" w:uiPriority="71" w:unhideWhenUsed="0"/>
-    <w:lsdException w:name="Colorful List Accent 2" w:semiHidden="0" w:uiPriority="72" w:unhideWhenUsed="0"/>
-    <w:lsdException w:name="Colorful Grid Accent 2" w:semiHidden="0" w:uiPriority="73" w:unhideWhenUsed="0"/>
-    <w:lsdException w:name="Light Shading Accent 3" w:semiHidden="0" w:uiPriority="60" w:unhideWhenUsed="0"/>
-    <w:lsdException w:name="Light List Accent 3" w:semiHidden="0" w:uiPriority="61" w:unhideWhenUsed="0"/>
-    <w:lsdException w:name="Light Grid Accent 3" w:semiHidden="0" w:uiPriority="62" w:unhideWhenUsed="0"/>
-    <w:lsdException w:name="Medium Shading 1 Accent 3" w:semiHidden="0" w:uiPriority="63" w:unhideWhenUsed="0"/>
-    <w:lsdException w:name="Medium Shading 2 Accent 3" w:semiHidden="0" w:uiPriority="64" w:unhideWhenUsed="0"/>
-    <w:lsdException w:name="Medium List 1 Accent 3" w:semiHidden="0" w:uiPriority="65" w:unhideWhenUsed="0"/>
-    <w:lsdException w:name="Medium List 2 Accent 3" w:semiHidden="0" w:uiPriority="66" w:unhideWhenUsed="0"/>
-    <w:lsdException w:name="Medium Grid 1 Accent 3" w:semiHidden="0" w:uiPriority="67" w:unhideWhenUsed="0"/>
-    <w:lsdException w:name="Medium Grid 2 Accent 3" w:semiHidden="0" w:uiPriority="68" w:unhideWhenUsed="0"/>
-    <w:lsdException w:name="Medium Grid 3 Accent 3" w:semiHidden="0" w:uiPriority="69" w:unhideWhenUsed="0"/>
-    <w:lsdException w:name="Dark List Accent 3" w:semiHidden="0" w:uiPriority="70" w:unhideWhenUsed="0"/>
-    <w:lsdException w:name="Colorful Shading Accent 3" w:semiHidden="0" w:uiPriority="71" w:unhideWhenUsed="0"/>
-    <w:lsdException w:name="Colorful List Accent 3" w:semiHidden="0" w:uiPriority="72" w:unhideWhenUsed="0"/>
-    <w:lsdException w:name="Colorful Grid Accent 3" w:semiHidden="0" w:uiPriority="73" w:unhideWhenUsed="0"/>
-    <w:lsdException w:name="Light Shading Accent 4" w:semiHidden="0" w:uiPriority="60" w:unhideWhenUsed="0"/>
-    <w:lsdException w:name="Light List Accent 4" w:semiHidden="0" w:uiPriority="61" w:unhideWhenUsed="0"/>
-    <w:lsdException w:name="Light Grid Accent 4" w:semiHidden="0" w:uiPriority="62" w:unhideWhenUsed="0"/>
-    <w:lsdException w:name="Medium Shading 1 Accent 4" w:semiHidden="0" w:uiPriority="63" w:unhideWhenUsed="0"/>
-    <w:lsdException w:name="Medium Shading 2 Accent 4" w:semiHidden="0" w:uiPriority="64" w:unhideWhenUsed="0"/>
-    <w:lsdException w:name="Medium List 1 Accent 4" w:semiHidden="0" w:uiPriority="65" w:unhideWhenUsed="0"/>
-    <w:lsdException w:name="Medium List 2 Accent 4" w:semiHidden="0" w:uiPriority="66" w:unhideWhenUsed="0"/>
-    <w:lsdException w:name="Medium Grid 1 Accent 4" w:semiHidden="0" w:uiPriority="67" w:unhideWhenUsed="0"/>
-    <w:lsdException w:name="Medium Grid 2 Accent 4" w:semiHidden="0" w:uiPriority="68" w:unhideWhenUsed="0"/>
-    <w:lsdException w:name="Medium Grid 3 Accent 4" w:semiHidden="0" w:uiPriority="69" w:unhideWhenUsed="0"/>
-    <w:lsdException w:name="Dark List Accent 4" w:semiHidden="0" w:uiPriority="70" w:unhideWhenUsed="0"/>
-    <w:lsdException w:name="Colorful Shading Accent 4" w:semiHidden="0" w:uiPriority="71" w:unhideWhenUsed="0"/>
-    <w:lsdException w:name="Colorful List Accent 4" w:semiHidden="0" w:uiPriority="72" w:unhideWhenUsed="0"/>
-    <w:lsdException w:name="Colorful Grid Accent 4" w:semiHidden="0" w:uiPriority="73" w:unhideWhenUsed="0"/>
-    <w:lsdException w:name="Light Shading Accent 5" w:semiHidden="0" w:uiPriority="60" w:unhideWhenUsed="0"/>
-    <w:lsdException w:name="Light List Accent 5" w:semiHidden="0" w:uiPriority="61" w:unhideWhenUsed="0"/>
-    <w:lsdException w:name="Light Grid Accent 5" w:semiHidden="0" w:uiPriority="62" w:unhideWhenUsed="0"/>
-    <w:lsdException w:name="Medium Shading 1 Accent 5" w:semiHidden="0" w:uiPriority="63" w:unhideWhenUsed="0"/>
-    <w:lsdException w:name="Medium Shading 2 Accent 5" w:semiHidden="0" w:uiPriority="64" w:unhideWhenUsed="0"/>
-    <w:lsdException w:name="Medium List 1 Accent 5" w:semiHidden="0" w:uiPriority="65" w:unhideWhenUsed="0"/>
-    <w:lsdException w:name="Medium List 2 Accent 5" w:semiHidden="0" w:uiPriority="66" w:unhideWhenUsed="0"/>
-    <w:lsdException w:name="Medium Grid 1 Accent 5" w:semiHidden="0" w:uiPriority="67" w:unhideWhenUsed="0"/>
-    <w:lsdException w:name="Medium Grid 2 Accent 5" w:semiHidden="0" w:uiPriority="68" w:unhideWhenUsed="0"/>
-    <w:lsdException w:name="Medium Grid 3 Accent 5" w:semiHidden="0" w:uiPriority="69" w:unhideWhenUsed="0"/>
-    <w:lsdException w:name="Dark List Accent 5" w:semiHidden="0" w:uiPriority="70" w:unhideWhenUsed="0"/>
-    <w:lsdException w:name="Colorful Shading Accent 5" w:semiHidden="0" w:uiPriority="71" w:unhideWhenUsed="0"/>
-    <w:lsdException w:name="Colorful List Accent 5" w:semiHidden="0" w:uiPriority="72" w:unhideWhenUsed="0"/>
-    <w:lsdException w:name="Colorful Grid Accent 5" w:semiHidden="0" w:uiPriority="73" w:unhideWhenUsed="0"/>
-    <w:lsdException w:name="Light Shading Accent 6" w:semiHidden="0" w:uiPriority="60" w:unhideWhenUsed="0"/>
-    <w:lsdException w:name="Light List Accent 6" w:semiHidden="0" w:uiPriority="61" w:unhideWhenUsed="0"/>
-    <w:lsdException w:name="Light Grid Accent 6" w:semiHidden="0" w:uiPriority="62" w:unhideWhenUsed="0"/>
-    <w:lsdException w:name="Medium Shading 1 Accent 6" w:semiHidden="0" w:uiPriority="63" w:unhideWhenUsed="0"/>
-    <w:lsdException w:name="Medium Shading 2 Accent 6" w:semiHidden="0" w:uiPriority="64" w:unhideWhenUsed="0"/>
-    <w:lsdException w:name="Medium List 1 Accent 6" w:semiHidden="0" w:uiPriority="65" w:unhideWhenUsed="0"/>
-    <w:lsdException w:name="Medium List 2 Accent 6" w:semiHidden="0" w:uiPriority="66" w:unhideWhenUsed="0"/>
-    <w:lsdException w:name="Medium Grid 1 Accent 6" w:semiHidden="0" w:uiPriority="67" w:unhideWhenUsed="0"/>
-    <w:lsdException w:name="Medium Grid 2 Accent 6" w:semiHidden="0" w:uiPriority="68" w:unhideWhenUsed="0"/>
-    <w:lsdException w:name="Medium Grid 3 Accent 6" w:semiHidden="0" w:uiPriority="69" w:unhideWhenUsed="0"/>
-    <w:lsdException w:name="Dark List Accent 6" w:semiHidden="0" w:uiPriority="70" w:unhideWhenUsed="0"/>
-    <w:lsdException w:name="Colorful Shading Accent 6" w:semiHidden="0" w:uiPriority="71" w:unhideWhenUsed="0"/>
-    <w:lsdException w:name="Colorful List Accent 6" w:semiHidden="0" w:uiPriority="72" w:unhideWhenUsed="0"/>
-    <w:lsdException w:name="Colorful Grid Accent 6" w:semiHidden="0" w:uiPriority="73" w:unhideWhenUsed="0"/>
-    <w:lsdException w:name="Subtle Emphasis" w:semiHidden="0" w:uiPriority="19" w:unhideWhenUsed="0" w:qFormat="1"/>
-    <w:lsdException w:name="Intense Emphasis" w:semiHidden="0" w:uiPriority="21" w:unhideWhenUsed="0" w:qFormat="1"/>
-    <w:lsdException w:name="Subtle Reference" w:semiHidden="0" w:uiPriority="31" w:unhideWhenUsed="0" w:qFormat="1"/>
-    <w:lsdException w:name="Intense Reference" w:semiHidden="0" w:uiPriority="32" w:unhideWhenUsed="0" w:qFormat="1"/>
-    <w:lsdException w:name="Book Title" w:semiHidden="0" w:uiPriority="33" w:unhideWhenUsed="0" w:qFormat="1"/>
-    <w:lsdException w:name="Bibliography" w:uiPriority="37"/>
-    <w:lsdException w:name="TOC Heading" w:uiPriority="39" w:qFormat="1"/>
-  </w:latentStyles>
-  <w:style w:type="paragraph" w:default="1" w:styleId="Normal">
-    <w:name w:val="Normal"/>
-    <w:qFormat/>
-    <w:rsid w:val="0014128A"/>
-  </w:style>
-  <w:style w:type="character" w:default="1" w:styleId="DefaultParagraphFont">
-    <w:name w:val="Default Paragraph Font"/>
-    <w:uiPriority w:val="1"/>
-    <w:semiHidden/>
-    <w:unhideWhenUsed/>
-  </w:style>
-  <w:style w:type="table" w:default="1" w:styleId="TableNormal">
-    <w:name w:val="Normal Table"/>
-    <w:uiPriority w:val="99"/>
-    <w:semiHidden/>
-    <w:unhideWhenUsed/>
-    <w:tblPr>
-      <w:tblInd w:w="0" w:type="dxa"/>
-      <w:tblCellMar>
-        <w:top w:w="0" w:type="dxa"/>
-        <w:left w:w="108" w:type="dxa"/>
-        <w:bottom w:w="0" w:type="dxa"/>
-        <w:right w:w="108" w:type="dxa"/>
-      </w:tblCellMar>
-    </w:tblPr>
-  </w:style>
-  <w:style w:type="numbering" w:default="1" w:styleId="NoList">
-    <w:name w:val="No List"/>
-    <w:uiPriority w:val="99"/>
-    <w:semiHidden/>
-    <w:unhideWhenUsed/>
-  </w:style>
-  <w:style w:type="paragraph" w:styleId="ListParagraph">
-    <w:name w:val="List Paragraph"/>
-    <w:basedOn w:val="Normal"/>
-    <w:uiPriority w:val="34"/>
-    <w:qFormat/>
-    <w:rsid w:val="0014128A"/>
-    <w:pPr>
-      <w:ind w:left="720"/>
-      <w:contextualSpacing/>
-    </w:pPr>
-  </w:style>
-  <w:style w:type="character" w:styleId="CommentReference">
-    <w:name w:val="annotation reference"/>
-    <w:basedOn w:val="DefaultParagraphFont"/>
-    <w:uiPriority w:val="99"/>
-    <w:semiHidden/>
-    <w:unhideWhenUsed/>
-    <w:rsid w:val="0014128A"/>
-    <w:rPr>
-      <w:sz w:val="16"/>
-      <w:szCs w:val="16"/>
-    </w:rPr>
-  </w:style>
-  <w:style w:type="paragraph" w:styleId="CommentText">
-    <w:name w:val="annotation text"/>
-    <w:basedOn w:val="Normal"/>
-    <w:link w:val="CommentTextChar"/>
-    <w:uiPriority w:val="99"/>
-    <w:semiHidden/>
-    <w:unhideWhenUsed/>
-    <w:rsid w:val="0014128A"/>
-    <w:pPr>
-      <w:spacing w:line="240" w:lineRule="auto"/>
-    </w:pPr>
-    <w:rPr>
-      <w:sz w:val="20"/>
-      <w:szCs w:val="20"/>
-    </w:rPr>
-  </w:style>
-  <w:style w:type="character" w:customStyle="1" w:styleId="CommentTextChar">
-    <w:name w:val="Comment Text Char"/>
-    <w:basedOn w:val="DefaultParagraphFont"/>
-    <w:link w:val="CommentText"/>
-    <w:uiPriority w:val="99"/>
-    <w:semiHidden/>
-    <w:rsid w:val="0014128A"/>
-    <w:rPr>
-      <w:sz w:val="20"/>
-      <w:szCs w:val="20"/>
-    </w:rPr>
-  </w:style>
-  <w:style w:type="paragraph" w:styleId="BalloonText">
-    <w:name w:val="Balloon Text"/>
-    <w:basedOn w:val="Normal"/>
-    <w:link w:val="BalloonTextChar"/>
-    <w:uiPriority w:val="99"/>
-    <w:semiHidden/>
-    <w:unhideWhenUsed/>
-    <w:rsid w:val="0014128A"/>
-    <w:pPr>
-      <w:spacing w:after="0" w:line="240" w:lineRule="auto"/>
-    </w:pPr>
-    <w:rPr>
-      <w:rFonts w:ascii="Tahoma" w:hAnsi="Tahoma" w:cs="Tahoma"/>
-      <w:sz w:val="16"/>
-      <w:szCs w:val="16"/>
-    </w:rPr>
-  </w:style>
-  <w:style w:type="character" w:customStyle="1" w:styleId="BalloonTextChar">
-    <w:name w:val="Balloon Text Char"/>
-    <w:basedOn w:val="DefaultParagraphFont"/>
-    <w:link w:val="BalloonText"/>
-    <w:uiPriority w:val="99"/>
-    <w:semiHidden/>
-    <w:rsid w:val="0014128A"/>
-    <w:rPr>
-      <w:rFonts w:ascii="Tahoma" w:hAnsi="Tahoma" w:cs="Tahoma"/>
-      <w:sz w:val="16"/>
-      <w:szCs w:val="16"/>
-    </w:rPr>
-  </w:style>
-  <w:style w:type="paragraph" w:styleId="Header">
-    <w:name w:val="header"/>
-    <w:basedOn w:val="Normal"/>
-    <w:link w:val="HeaderChar"/>
-    <w:uiPriority w:val="99"/>
-    <w:unhideWhenUsed/>
-    <w:rsid w:val="00C74D6B"/>
-    <w:pPr>
-      <w:tabs>
-        <w:tab w:val="center" w:pos="4680"/>
-        <w:tab w:val="right" w:pos="9360"/>
-      </w:tabs>
-      <w:spacing w:after="0" w:line="240" w:lineRule="auto"/>
-    </w:pPr>
-  </w:style>
-  <w:style w:type="character" w:customStyle="1" w:styleId="HeaderChar">
-    <w:name w:val="Header Char"/>
-    <w:basedOn w:val="DefaultParagraphFont"/>
-    <w:link w:val="Header"/>
-    <w:uiPriority w:val="99"/>
-    <w:rsid w:val="00C74D6B"/>
-  </w:style>
-  <w:style w:type="paragraph" w:styleId="Footer">
-    <w:name w:val="footer"/>
-    <w:basedOn w:val="Normal"/>
-    <w:link w:val="FooterChar"/>
-    <w:uiPriority w:val="99"/>
-    <w:unhideWhenUsed/>
-    <w:rsid w:val="00C74D6B"/>
-    <w:pPr>
-      <w:tabs>
-        <w:tab w:val="center" w:pos="4680"/>
-        <w:tab w:val="right" w:pos="9360"/>
-      </w:tabs>
-      <w:spacing w:after="0" w:line="240" w:lineRule="auto"/>
-    </w:pPr>
-  </w:style>
-  <w:style w:type="character" w:customStyle="1" w:styleId="FooterChar">
-    <w:name w:val="Footer Char"/>
-    <w:basedOn w:val="DefaultParagraphFont"/>
-    <w:link w:val="Footer"/>
-    <w:uiPriority w:val="99"/>
-    <w:rsid w:val="00C74D6B"/>
-  </w:style>
-  <w:style w:type="character" w:styleId="PlaceholderText">
-    <w:name w:val="Placeholder Text"/>
-    <w:basedOn w:val="DefaultParagraphFont"/>
-    <w:uiPriority w:val="99"/>
-    <w:semiHidden/>
-    <w:rsid w:val="007D1ADB"/>
-    <w:rPr>
-      <w:color w:val="808080"/>
-    </w:rPr>
-  </w:style>
-  <w:style w:type="paragraph" w:styleId="NormalWeb">
-    <w:name w:val="Normal (Web)"/>
-    <w:basedOn w:val="Normal"/>
-    <w:uiPriority w:val="99"/>
-    <w:semiHidden/>
-    <w:unhideWhenUsed/>
-    <w:rsid w:val="005B7462"/>
-    <w:pPr>
-      <w:spacing w:before="100" w:beforeAutospacing="1" w:after="100" w:afterAutospacing="1" w:line="240" w:lineRule="auto"/>
-    </w:pPr>
-    <w:rPr>
-      <w:rFonts w:ascii="Times New Roman" w:eastAsia="Times New Roman" w:hAnsi="Times New Roman" w:cs="Times New Roman"/>
-      <w:sz w:val="24"/>
-      <w:szCs w:val="24"/>
-    </w:rPr>
-  </w:style>
-  <w:style w:type="table" w:styleId="TableGrid">
-    <w:name w:val="Table Grid"/>
-    <w:basedOn w:val="TableNormal"/>
-    <w:uiPriority w:val="59"/>
-    <w:rsid w:val="00F3676F"/>
-    <w:pPr>
-      <w:spacing w:after="0" w:line="240" w:lineRule="auto"/>
-    </w:pPr>
-    <w:tblPr>
-      <w:tblInd w:w="0" w:type="dxa"/>
-      <w:tblBorders>
-        <w:top w:val="single" w:sz="4" w:space="0" w:color="auto"/>
-        <w:left w:val="single" w:sz="4" w:space="0" w:color="auto"/>
-        <w:bottom w:val="single" w:sz="4" w:space="0" w:color="auto"/>
-        <w:right w:val="single" w:sz="4" w:space="0" w:color="auto"/>
-        <w:insideH w:val="single" w:sz="4" w:space="0" w:color="auto"/>
-        <w:insideV w:val="single" w:sz="4" w:space="0" w:color="auto"/>
-      </w:tblBorders>
-      <w:tblCellMar>
-        <w:top w:w="0" w:type="dxa"/>
-        <w:left w:w="108" w:type="dxa"/>
-        <w:bottom w:w="0" w:type="dxa"/>
-        <w:right w:w="108" w:type="dxa"/>
-      </w:tblCellMar>
-    </w:tblPr>
-  </w:style>
-  <w:style w:type="character" w:styleId="Hyperlink">
-    <w:name w:val="Hyperlink"/>
-    <w:basedOn w:val="DefaultParagraphFont"/>
-    <w:uiPriority w:val="99"/>
-    <w:unhideWhenUsed/>
-    <w:rsid w:val="00B272E7"/>
-    <w:rPr>
-      <w:color w:val="0000FF" w:themeColor="hyperlink"/>
-      <w:u w:val="single"/>
-    </w:rPr>
-  </w:style>
-</w:styles>
-</file>
-
-<file path=word/stylesWithEffects.xml><?xml version="1.0" encoding="utf-8"?>
-<w:styles xmlns:wpc="http://schemas.microsoft.com/office/word/2010/wordprocessingCanvas" xmlns:mc="http://schemas.openxmlformats.org/markup-compatibility/2006" xmlns:o="urn:schemas-microsoft-com:office:office" xmlns:r="http://schemas.openxmlformats.org/officeDocument/2006/relationships" xmlns:m="http://schemas.openxmlformats.org/officeDocument/2006/math" xmlns:v="urn:schemas-microsoft-com:vml" xmlns:wp14="http://schemas.microsoft.com/office/word/2010/wordprocessingDrawing" xmlns:wp="http://schemas.openxmlformats.org/drawingml/2006/wordprocessingDrawing" xmlns:w10="urn:schemas-microsoft-com:office:word" xmlns:w="http://schemas.openxmlformats.org/wordprocessingml/2006/main" xmlns:w14="http://schemas.microsoft.com/office/word/2010/wordml" xmlns:wpg="http://schemas.microsoft.com/office/word/2010/wordprocessingGroup" xmlns:wpi="http://schemas.microsoft.com/office/word/2010/wordprocessingInk" xmlns:wne="http://schemas.microsoft.com/office/word/2006/wordml" xmlns:wps="http://schemas.microsoft.com/office/word/2010/wordprocessingShape" mc:Ignorable="w14 wp14">
-  <w:docDefaults>
-    <w:rPrDefault>
-      <w:rPr>
-        <w:rFonts w:asciiTheme="minorHAnsi" w:eastAsiaTheme="minorHAnsi" w:hAnsiTheme="minorHAnsi" w:cstheme="minorBidi"/>
-        <w:sz w:val="22"/>
-        <w:szCs w:val="22"/>
-        <w:lang w:val="en-US" w:eastAsia="en-US" w:bidi="ar-SA"/>
-      </w:rPr>
-    </w:rPrDefault>
-    <w:pPrDefault>
-      <w:pPr>
-        <w:spacing w:after="200" w:line="276" w:lineRule="auto"/>
-      </w:pPr>
-    </w:pPrDefault>
-  </w:docDefaults>
-  <w:latentStyles w:defLockedState="0" w:defUIPriority="99" w:defSemiHidden="1" w:defUnhideWhenUsed="1" w:defQFormat="0" w:count="267">
-    <w:lsdException w:name="Normal" w:semiHidden="0" w:uiPriority="0" w:unhideWhenUsed="0" w:qFormat="1"/>
-    <w:lsdException w:name="heading 1" w:semiHidden="0" w:uiPriority="9" w:unhideWhenUsed="0" w:qFormat="1"/>
-    <w:lsdException w:name="heading 2" w:uiPriority="9" w:qFormat="1"/>
-    <w:lsdException w:name="heading 3" w:uiPriority="9" w:qFormat="1"/>
-    <w:lsdException w:name="heading 4" w:uiPriority="9" w:qFormat="1"/>
-    <w:lsdException w:name="heading 5" w:uiPriority="9" w:qFormat="1"/>
-    <w:lsdException w:name="heading 6" w:uiPriority="9" w:qFormat="1"/>
-    <w:lsdException w:name="heading 7" w:uiPriority="9" w:qFormat="1"/>
-    <w:lsdException w:name="heading 8" w:uiPriority="9" w:qFormat="1"/>
-    <w:lsdException w:name="heading 9" w:uiPriority="9" w:qFormat="1"/>
-    <w:lsdException w:name="toc 1" w:uiPriority="39"/>
-    <w:lsdException w:name="toc 2" w:uiPriority="39"/>
-    <w:lsdException w:name="toc 3" w:uiPriority="39"/>
-    <w:lsdException w:name="toc 4" w:uiPriority="39"/>
-    <w:lsdException w:name="toc 5" w:uiPriority="39"/>
-    <w:lsdException w:name="toc 6" w:uiPriority="39"/>
-    <w:lsdException w:name="toc 7" w:uiPriority="39"/>
-    <w:lsdException w:name="toc 8" w:uiPriority="39"/>
-    <w:lsdException w:name="toc 9" w:uiPriority="39"/>
-    <w:lsdException w:name="caption" w:uiPriority="35" w:qFormat="1"/>
-    <w:lsdException w:name="Title" w:semiHidden="0" w:uiPriority="10" w:unhideWhenUsed="0" w:qFormat="1"/>
-    <w:lsdException w:name="Default Paragraph Font" w:uiPriority="1"/>
-    <w:lsdException w:name="Subtitle" w:semiHidden="0" w:uiPriority="11" w:unhideWhenUsed="0" w:qFormat="1"/>
-    <w:lsdException w:name="Strong" w:semiHidden="0" w:uiPriority="22" w:unhideWhenUsed="0" w:qFormat="1"/>
-    <w:lsdException w:name="Emphasis" w:semiHidden="0" w:uiPriority="20" w:unhideWhenUsed="0" w:qFormat="1"/>
-    <w:lsdException w:name="Table Grid" w:semiHidden="0" w:uiPriority="59" w:unhideWhenUsed="0"/>
-    <w:lsdException w:name="Placeholder Text" w:unhideWhenUsed="0"/>
-    <w:lsdException w:name="No Spacing" w:semiHidden="0" w:uiPriority="1" w:unhideWhenUsed="0" w:qFormat="1"/>
-    <w:lsdException w:name="Light Shading" w:semiHidden="0" w:uiPriority="60" w:unhideWhenUsed="0"/>
-    <w:lsdException w:name="Light List" w:semiHidden="0" w:uiPriority="61" w:unhideWhenUsed="0"/>
-    <w:lsdException w:name="Light Grid" w:semiHidden="0" w:uiPriority="62" w:unhideWhenUsed="0"/>
-    <w:lsdException w:name="Medium Shading 1" w:semiHidden="0" w:uiPriority="63" w:unhideWhenUsed="0"/>
-    <w:lsdException w:name="Medium Shading 2" w:semiHidden="0" w:uiPriority="64" w:unhideWhenUsed="0"/>
-    <w:lsdException w:name="Medium List 1" w:semiHidden="0" w:uiPriority="65" w:unhideWhenUsed="0"/>
-    <w:lsdException w:name="Medium List 2" w:semiHidden="0" w:uiPriority="66" w:unhideWhenUsed="0"/>
-    <w:lsdException w:name="Medium Grid 1" w:semiHidden="0" w:uiPriority="67" w:unhideWhenUsed="0"/>
-    <w:lsdException w:name="Medium Grid 2" w:semiHidden="0" w:uiPriority="68" w:unhideWhenUsed="0"/>
-    <w:lsdException w:name="Medium Grid 3" w:semiHidden="0" w:uiPriority="69" w:unhideWhenUsed="0"/>
-    <w:lsdException w:name="Dark List" w:semiHidden="0" w:uiPriority="70" w:unhideWhenUsed="0"/>
-    <w:lsdException w:name="Colorful Shading" w:semiHidden="0" w:uiPriority="71" w:unhideWhenUsed="0"/>
-    <w:lsdException w:name="Colorful List" w:semiHidden="0" w:uiPriority="72" w:unhideWhenUsed="0"/>
-    <w:lsdException w:name="Colorful Grid" w:semiHidden="0" w:uiPriority="73" w:unhideWhenUsed="0"/>
-    <w:lsdException w:name="Light Shading Accent 1" w:semiHidden="0" w:uiPriority="60" w:unhideWhenUsed="0"/>
-    <w:lsdException w:name="Light List Accent 1" w:semiHidden="0" w:uiPriority="61" w:unhideWhenUsed="0"/>
-    <w:lsdException w:name="Light Grid Accent 1" w:semiHidden="0" w:uiPriority="62" w:unhideWhenUsed="0"/>
-    <w:lsdException w:name="Medium Shading 1 Accent 1" w:semiHidden="0" w:uiPriority="63" w:unhideWhenUsed="0"/>
-    <w:lsdException w:name="Medium Shading 2 Accent 1" w:semiHidden="0" w:uiPriority="64" w:unhideWhenUsed="0"/>
-    <w:lsdException w:name="Medium List 1 Accent 1" w:semiHidden="0" w:uiPriority="65" w:unhideWhenUsed="0"/>
-    <w:lsdException w:name="Revision" w:unhideWhenUsed="0"/>
-    <w:lsdException w:name="List Paragraph" w:semiHidden="0" w:uiPriority="34" w:unhideWhenUsed="0" w:qFormat="1"/>
-    <w:lsdException w:name="Quote" w:semiHidden="0" w:uiPriority="29" w:unhideWhenUsed="0" w:qFormat="1"/>
-    <w:lsdException w:name="Intense Quote" w:semiHidden="0" w:uiPriority="30" w:unhideWhenUsed="0" w:qFormat="1"/>
-    <w:lsdException w:name="Medium List 2 Accent 1" w:semiHidden="0" w:uiPriority="66" w:unhideWhenUsed="0"/>
-    <w:lsdException w:name="Medium Grid 1 Accent 1" w:semiHidden="0" w:uiPriority="67" w:unhideWhenUsed="0"/>
-    <w:lsdException w:name="Medium Grid 2 Accent 1" w:semiHidden="0" w:uiPriority="68" w:unhideWhenUsed="0"/>
-    <w:lsdException w:name="Medium Grid 3 Accent 1" w:semiHidden="0" w:uiPriority="69" w:unhideWhenUsed="0"/>
-    <w:lsdException w:name="Dark List Accent 1" w:semiHidden="0" w:uiPriority="70" w:unhideWhenUsed="0"/>
-    <w:lsdException w:name="Colorful Shading Accent 1" w:semiHidden="0" w:uiPriority="71" w:unhideWhenUsed="0"/>
-    <w:lsdException w:name="Colorful List Accent 1" w:semiHidden="0" w:uiPriority="72" w:unhideWhenUsed="0"/>
-    <w:lsdException w:name="Colorful Grid Accent 1" w:semiHidden="0" w:uiPriority="73" w:unhideWhenUsed="0"/>
-    <w:lsdException w:name="Light Shading Accent 2" w:semiHidden="0" w:uiPriority="60" w:unhideWhenUsed="0"/>
-    <w:lsdException w:name="Light List Accent 2" w:semiHidden="0" w:uiPriority="61" w:unhideWhenUsed="0"/>
-    <w:lsdException w:name="Light Grid Accent 2" w:semiHidden="0" w:uiPriority="62" w:unhideWhenUsed="0"/>
-    <w:lsdException w:name="Medium Shading 1 Accent 2" w:semiHidden="0" w:uiPriority="63" w:unhideWhenUsed="0"/>
-    <w:lsdException w:name="Medium Shading 2 Accent 2" w:semiHidden="0" w:uiPriority="64" w:unhideWhenUsed="0"/>
-    <w:lsdException w:name="Medium List 1 Accent 2" w:semiHidden="0" w:uiPriority="65" w:unhideWhenUsed="0"/>
-    <w:lsdException w:name="Medium List 2 Accent 2" w:semiHidden="0" w:uiPriority="66" w:unhideWhenUsed="0"/>
-    <w:lsdException w:name="Medium Grid 1 Accent 2" w:semiHidden="0" w:uiPriority="67" w:unhideWhenUsed="0"/>
-    <w:lsdException w:name="Medium Grid 2 Accent 2" w:semiHidden="0" w:uiPriority="68" w:unhideWhenUsed="0"/>
-    <w:lsdException w:name="Medium Grid 3 Accent 2" w:semiHidden="0" w:uiPriority="69" w:unhideWhenUsed="0"/>
-    <w:lsdException w:name="Dark List Accent 2" w:semiHidden="0" w:uiPriority="70" w:unhideWhenUsed="0"/>
-    <w:lsdException w:name="Colorful Shading Accent 2" w:semiHidden="0" w:uiPriority="71" w:unhideWhenUsed="0"/>
-    <w:lsdException w:name="Colorful List Accent 2" w:semiHidden="0" w:uiPriority="72" w:unhideWhenUsed="0"/>
-    <w:lsdException w:name="Colorful Grid Accent 2" w:semiHidden="0" w:uiPriority="73" w:unhideWhenUsed="0"/>
-    <w:lsdException w:name="Light Shading Accent 3" w:semiHidden="0" w:uiPriority="60" w:unhideWhenUsed="0"/>
-    <w:lsdException w:name="Light List Accent 3" w:semiHidden="0" w:uiPriority="61" w:unhideWhenUsed="0"/>
-    <w:lsdException w:name="Light Grid Accent 3" w:semiHidden="0" w:uiPriority="62" w:unhideWhenUsed="0"/>
-    <w:lsdException w:name="Medium Shading 1 Accent 3" w:semiHidden="0" w:uiPriority="63" w:unhideWhenUsed="0"/>
-    <w:lsdException w:name="Medium Shading 2 Accent 3" w:semiHidden="0" w:uiPriority="64" w:unhideWhenUsed="0"/>
-    <w:lsdException w:name="Medium List 1 Accent 3" w:semiHidden="0" w:uiPriority="65" w:unhideWhenUsed="0"/>
-    <w:lsdException w:name="Medium List 2 Accent 3" w:semiHidden="0" w:uiPriority="66" w:unhideWhenUsed="0"/>
-    <w:lsdException w:name="Medium Grid 1 Accent 3" w:semiHidden="0" w:uiPriority="67" w:unhideWhenUsed="0"/>
-    <w:lsdException w:name="Medium Grid 2 Accent 3" w:semiHidden="0" w:uiPriority="68" w:unhideWhenUsed="0"/>
-    <w:lsdException w:name="Medium Grid 3 Accent 3" w:semiHidden="0" w:uiPriority="69" w:unhideWhenUsed="0"/>
-    <w:lsdException w:name="Dark List Accent 3" w:semiHidden="0" w:uiPriority="70" w:unhideWhenUsed="0"/>
-    <w:lsdException w:name="Colorful Shading Accent 3" w:semiHidden="0" w:uiPriority="71" w:unhideWhenUsed="0"/>
-    <w:lsdException w:name="Colorful List Accent 3" w:semiHidden="0" w:uiPriority="72" w:unhideWhenUsed="0"/>
-    <w:lsdException w:name="Colorful Grid Accent 3" w:semiHidden="0" w:uiPriority="73" w:unhideWhenUsed="0"/>
-    <w:lsdException w:name="Light Shading Accent 4" w:semiHidden="0" w:uiPriority="60" w:unhideWhenUsed="0"/>
-    <w:lsdException w:name="Light List Accent 4" w:semiHidden="0" w:uiPriority="61" w:unhideWhenUsed="0"/>
-    <w:lsdException w:name="Light Grid Accent 4" w:semiHidden="0" w:uiPriority="62" w:unhideWhenUsed="0"/>
-    <w:lsdException w:name="Medium Shading 1 Accent 4" w:semiHidden="0" w:uiPriority="63" w:unhideWhenUsed="0"/>
-    <w:lsdException w:name="Medium Shading 2 Accent 4" w:semiHidden="0" w:uiPriority="64" w:unhideWhenUsed="0"/>
-    <w:lsdException w:name="Medium List 1 Accent 4" w:semiHidden="0" w:uiPriority="65" w:unhideWhenUsed="0"/>
-    <w:lsdException w:name="Medium List 2 Accent 4" w:semiHidden="0" w:uiPriority="66" w:unhideWhenUsed="0"/>
-    <w:lsdException w:name="Medium Grid 1 Accent 4" w:semiHidden="0" w:uiPriority="67" w:unhideWhenUsed="0"/>
-    <w:lsdException w:name="Medium Grid 2 Accent 4" w:semiHidden="0" w:uiPriority="68" w:unhideWhenUsed="0"/>
-    <w:lsdException w:name="Medium Grid 3 Accent 4" w:semiHidden="0" w:uiPriority="69" w:unhideWhenUsed="0"/>
-    <w:lsdException w:name="Dark List Accent 4" w:semiHidden="0" w:uiPriority="70" w:unhideWhenUsed="0"/>
-    <w:lsdException w:name="Colorful Shading Accent 4" w:semiHidden="0" w:uiPriority="71" w:unhideWhenUsed="0"/>
-    <w:lsdException w:name="Colorful List Accent 4" w:semiHidden="0" w:uiPriority="72" w:unhideWhenUsed="0"/>
-    <w:lsdException w:name="Colorful Grid Accent 4" w:semiHidden="0" w:uiPriority="73" w:unhideWhenUsed="0"/>
-    <w:lsdException w:name="Light Shading Accent 5" w:semiHidden="0" w:uiPriority="60" w:unhideWhenUsed="0"/>
-    <w:lsdException w:name="Light List Accent 5" w:semiHidden="0" w:uiPriority="61" w:unhideWhenUsed="0"/>
-    <w:lsdException w:name="Light Grid Accent 5" w:semiHidden="0" w:uiPriority="62" w:unhideWhenUsed="0"/>
-    <w:lsdException w:name="Medium Shading 1 Accent 5" w:semiHidden="0" w:uiPriority="63" w:unhideWhenUsed="0"/>
-    <w:lsdException w:name="Medium Shading 2 Accent 5" w:semiHidden="0" w:uiPriority="64" w:unhideWhenUsed="0"/>
-    <w:lsdException w:name="Medium List 1 Accent 5" w:semiHidden="0" w:uiPriority="65" w:unhideWhenUsed="0"/>
-    <w:lsdException w:name="Medium List 2 Accent 5" w:semiHidden="0" w:uiPriority="66" w:unhideWhenUsed="0"/>
-    <w:lsdException w:name="Medium Grid 1 Accent 5" w:semiHidden="0" w:uiPriority="67" w:unhideWhenUsed="0"/>
-    <w:lsdException w:name="Medium Grid 2 Accent 5" w:semiHidden="0" w:uiPriority="68" w:unhideWhenUsed="0"/>
-    <w:lsdException w:name="Medium Grid 3 Accent 5" w:semiHidden="0" w:uiPriority="69" w:unhideWhenUsed="0"/>
-    <w:lsdException w:name="Dark List Accent 5" w:semiHidden="0" w:uiPriority="70" w:unhideWhenUsed="0"/>
-    <w:lsdException w:name="Colorful Shading Accent 5" w:semiHidden="0" w:uiPriority="71" w:unhideWhenUsed="0"/>
-    <w:lsdException w:name="Colorful List Accent 5" w:semiHidden="0" w:uiPriority="72" w:unhideWhenUsed="0"/>
-    <w:lsdException w:name="Colorful Grid Accent 5" w:semiHidden="0" w:uiPriority="73" w:unhideWhenUsed="0"/>
-    <w:lsdException w:name="Light Shading Accent 6" w:semiHidden="0" w:uiPriority="60" w:unhideWhenUsed="0"/>
-    <w:lsdException w:name="Light List Accent 6" w:semiHidden="0" w:uiPriority="61" w:unhideWhenUsed="0"/>
-    <w:lsdException w:name="Light Grid Accent 6" w:semiHidden="0" w:uiPriority="62" w:unhideWhenUsed="0"/>
-    <w:lsdException w:name="Medium Shading 1 Accent 6" w:semiHidden="0" w:uiPriority="63" w:unhideWhenUsed="0"/>
-    <w:lsdException w:name="Medium Shading 2 Accent 6" w:semiHidden="0" w:uiPriority="64" w:unhideWhenUsed="0"/>
-    <w:lsdException w:name="Medium List 1 Accent 6" w:semiHidden="0" w:uiPriority="65" w:unhideWhenUsed="0"/>
-    <w:lsdException w:name="Medium List 2 Accent 6" w:semiHidden="0" w:uiPriority="66" w:unhideWhenUsed="0"/>
-    <w:lsdException w:name="Medium Grid 1 Accent 6" w:semiHidden="0" w:uiPriority="67" w:unhideWhenUsed="0"/>
-    <w:lsdException w:name="Medium Grid 2 Accent 6" w:semiHidden="0" w:uiPriority="68" w:unhideWhenUsed="0"/>
-    <w:lsdException w:name="Medium Grid 3 Accent 6" w:semiHidden="0" w:uiPriority="69" w:unhideWhenUsed="0"/>
-    <w:lsdException w:name="Dark List Accent 6" w:semiHidden="0" w:uiPriority="70" w:unhideWhenUsed="0"/>
-    <w:lsdException w:name="Colorful Shading Accent 6" w:semiHidden="0" w:uiPriority="71" w:unhideWhenUsed="0"/>
-    <w:lsdException w:name="Colorful List Accent 6" w:semiHidden="0" w:uiPriority="72" w:unhideWhenUsed="0"/>
-    <w:lsdException w:name="Colorful Grid Accent 6" w:semiHidden="0" w:uiPriority="73" w:unhideWhenUsed="0"/>
-    <w:lsdException w:name="Subtle Emphasis" w:semiHidden="0" w:uiPriority="19" w:unhideWhenUsed="0" w:qFormat="1"/>
-    <w:lsdException w:name="Intense Emphasis" w:semiHidden="0" w:uiPriority="21" w:unhideWhenUsed="0" w:qFormat="1"/>
-    <w:lsdException w:name="Subtle Reference" w:semiHidden="0" w:uiPriority="31" w:unhideWhenUsed="0" w:qFormat="1"/>
-    <w:lsdException w:name="Intense Reference" w:semiHidden="0" w:uiPriority="32" w:unhideWhenUsed="0" w:qFormat="1"/>
-    <w:lsdException w:name="Book Title" w:semiHidden="0" w:uiPriority="33" w:unhideWhenUsed="0" w:qFormat="1"/>
-    <w:lsdException w:name="Bibliography" w:uiPriority="37"/>
-    <w:lsdException w:name="TOC Heading" w:uiPriority="39" w:qFormat="1"/>
+  <w:latentStyles w:defLockedState="0" w:defUIPriority="99" w:defSemiHidden="0" w:defUnhideWhenUsed="0" w:defQFormat="0" w:count="371">
+    <w:lsdException w:name="Normal" w:uiPriority="0" w:qFormat="1"/>
+    <w:lsdException w:name="heading 1" w:uiPriority="9" w:qFormat="1"/>
+    <w:lsdException w:name="heading 2" w:semiHidden="1" w:uiPriority="9" w:unhideWhenUsed="1" w:qFormat="1"/>
+    <w:lsdException w:name="heading 3" w:semiHidden="1" w:uiPriority="9" w:unhideWhenUsed="1" w:qFormat="1"/>
+    <w:lsdException w:name="heading 4" w:semiHidden="1" w:uiPriority="9" w:unhideWhenUsed="1" w:qFormat="1"/>
+    <w:lsdException w:name="heading 5" w:semiHidden="1" w:uiPriority="9" w:unhideWhenUsed="1" w:qFormat="1"/>
+    <w:lsdException w:name="heading 6" w:semiHidden="1" w:uiPriority="9" w:unhideWhenUsed="1" w:qFormat="1"/>
+    <w:lsdException w:name="heading 7" w:semiHidden="1" w:uiPriority="9" w:unhideWhenUsed="1" w:qFormat="1"/>
+    <w:lsdException w:name="heading 8" w:semiHidden="1" w:uiPriority="9" w:unhideWhenUsed="1" w:qFormat="1"/>
+    <w:lsdException w:name="heading 9" w:semiHidden="1" w:uiPriority="9" w:unhideWhenUsed="1" w:qFormat="1"/>
+    <w:lsdException w:name="index 1" w:semiHidden="1" w:unhideWhenUsed="1"/>
+    <w:lsdException w:name="index 2" w:semiHidden="1" w:unhideWhenUsed="1"/>
+    <w:lsdException w:name="index 3" w:semiHidden="1" w:unhideWhenUsed="1"/>
+    <w:lsdException w:name="index 4" w:semiHidden="1" w:unhideWhenUsed="1"/>
+    <w:lsdException w:name="index 5" w:semiHidden="1" w:unhideWhenUsed="1"/>
+    <w:lsdException w:name="index 6" w:semiHidden="1" w:unhideWhenUsed="1"/>
+    <w:lsdException w:name="index 7" w:semiHidden="1" w:unhideWhenUsed="1"/>
+    <w:lsdException w:name="index 8" w:semiHidden="1" w:unhideWhenUsed="1"/>
+    <w:lsdException w:name="index 9" w:semiHidden="1" w:unhideWhenUsed="1"/>
+    <w:lsdException w:name="toc 1" w:semiHidden="1" w:uiPriority="39" w:unhideWhenUsed="1"/>
+    <w:lsdException w:name="toc 2" w:semiHidden="1" w:uiPriority="39" w:unhideWhenUsed="1"/>
+    <w:lsdException w:name="toc 3" w:semiHidden="1" w:uiPriority="39" w:unhideWhenUsed="1"/>
+    <w:lsdException w:name="toc 4" w:semiHidden="1" w:uiPriority="39" w:unhideWhenUsed="1"/>
+    <w:lsdException w:name="toc 5" w:semiHidden="1" w:uiPriority="39" w:unhideWhenUsed="1"/>
+    <w:lsdException w:name="toc 6" w:semiHidden="1" w:uiPriority="39" w:unhideWhenUsed="1"/>
+    <w:lsdException w:name="toc 7" w:semiHidden="1" w:uiPriority="39" w:unhideWhenUsed="1"/>
+    <w:lsdException w:name="toc 8" w:semiHidden="1" w:uiPriority="39" w:unhideWhenUsed="1"/>
+    <w:lsdException w:name="toc 9" w:semiHidden="1" w:uiPriority="39" w:unhideWhenUsed="1"/>
+    <w:lsdException w:name="Normal Indent" w:semiHidden="1" w:unhideWhenUsed="1"/>
+    <w:lsdException w:name="footnote text" w:semiHidden="1" w:unhideWhenUsed="1"/>
+    <w:lsdException w:name="annotation text" w:semiHidden="1" w:unhideWhenUsed="1"/>
+    <w:lsdException w:name="header" w:semiHidden="1" w:unhideWhenUsed="1"/>
+    <w:lsdException w:name="footer" w:semiHidden="1" w:unhideWhenUsed="1"/>
+    <w:lsdException w:name="index heading" w:semiHidden="1" w:unhideWhenUsed="1"/>
+    <w:lsdException w:name="caption" w:semiHidden="1" w:uiPriority="35" w:unhideWhenUsed="1" w:qFormat="1"/>
+    <w:lsdException w:name="table of figures" w:semiHidden="1" w:unhideWhenUsed="1"/>
+    <w:lsdException w:name="envelope address" w:semiHidden="1" w:unhideWhenUsed="1"/>
+    <w:lsdException w:name="envelope return" w:semiHidden="1" w:unhideWhenUsed="1"/>
+    <w:lsdException w:name="footnote reference" w:semiHidden="1" w:unhideWhenUsed="1"/>
+    <w:lsdException w:name="annotation reference" w:semiHidden="1" w:unhideWhenUsed="1"/>
+    <w:lsdException w:name="line number" w:semiHidden="1" w:unhideWhenUsed="1"/>
+    <w:lsdException w:name="page number" w:semiHidden="1" w:unhideWhenUsed="1"/>
+    <w:lsdException w:name="endnote reference" w:semiHidden="1" w:unhideWhenUsed="1"/>
+    <w:lsdException w:name="endnote text" w:semiHidden="1" w:unhideWhenUsed="1"/>
+    <w:lsdException w:name="table of authorities" w:semiHidden="1" w:unhideWhenUsed="1"/>
+    <w:lsdException w:name="macro" w:semiHidden="1" w:unhideWhenUsed="1"/>
+    <w:lsdException w:name="toa heading" w:semiHidden="1" w:unhideWhenUsed="1"/>
+    <w:lsdException w:name="List" w:semiHidden="1" w:unhideWhenUsed="1"/>
+    <w:lsdException w:name="List Bullet" w:semiHidden="1" w:unhideWhenUsed="1"/>
+    <w:lsdException w:name="List Number" w:semiHidden="1" w:unhideWhenUsed="1"/>
+    <w:lsdException w:name="List 2" w:semiHidden="1" w:unhideWhenUsed="1"/>
+    <w:lsdException w:name="List 3" w:semiHidden="1" w:unhideWhenUsed="1"/>
+    <w:lsdException w:name="List 4" w:semiHidden="1" w:unhideWhenUsed="1"/>
+    <w:lsdException w:name="List 5" w:semiHidden="1" w:unhideWhenUsed="1"/>
+    <w:lsdException w:name="List Bullet 2" w:semiHidden="1" w:unhideWhenUsed="1"/>
+    <w:lsdException w:name="List Bullet 3" w:semiHidden="1" w:unhideWhenUsed="1"/>
+    <w:lsdException w:name="List Bullet 4" w:semiHidden="1" w:unhideWhenUsed="1"/>
+    <w:lsdException w:name="List Bullet 5" w:semiHidden="1" w:unhideWhenUsed="1"/>
+    <w:lsdException w:name="List Number 2" w:semiHidden="1" w:unhideWhenUsed="1"/>
+    <w:lsdException w:name="List Number 3" w:semiHidden="1" w:unhideWhenUsed="1"/>
+    <w:lsdException w:name="List Number 4" w:semiHidden="1" w:unhideWhenUsed="1"/>
+    <w:lsdException w:name="List Number 5" w:semiHidden="1" w:unhideWhenUsed="1"/>
+    <w:lsdException w:name="Title" w:uiPriority="10" w:qFormat="1"/>
+    <w:lsdException w:name="Closing" w:semiHidden="1" w:unhideWhenUsed="1"/>
+    <w:lsdException w:name="Signature" w:semiHidden="1" w:unhideWhenUsed="1"/>
+    <w:lsdException w:name="Default Paragraph Font" w:semiHidden="1" w:uiPriority="1" w:unhideWhenUsed="1"/>
+    <w:lsdException w:name="Body Text" w:semiHidden="1" w:unhideWhenUsed="1"/>
+    <w:lsdException w:name="Body Text Indent" w:semiHidden="1" w:unhideWhenUsed="1"/>
+    <w:lsdException w:name="List Continue" w:semiHidden="1" w:unhideWhenUsed="1"/>
+    <w:lsdException w:name="List Continue 2" w:semiHidden="1" w:unhideWhenUsed="1"/>
+    <w:lsdException w:name="List Continue 3" w:semiHidden="1" w:unhideWhenUsed="1"/>
+    <w:lsdException w:name="List Continue 4" w:semiHidden="1" w:unhideWhenUsed="1"/>
+    <w:lsdException w:name="List Continue 5" w:semiHidden="1" w:unhideWhenUsed="1"/>
+    <w:lsdException w:name="Message Header" w:semiHidden="1" w:unhideWhenUsed="1"/>
+    <w:lsdException w:name="Subtitle" w:uiPriority="11" w:qFormat="1"/>
+    <w:lsdException w:name="Salutation" w:semiHidden="1" w:unhideWhenUsed="1"/>
+    <w:lsdException w:name="Date" w:semiHidden="1" w:unhideWhenUsed="1"/>
+    <w:lsdException w:name="Body Text First Indent" w:semiHidden="1" w:unhideWhenUsed="1"/>
+    <w:lsdException w:name="Body Text First Indent 2" w:semiHidden="1" w:unhideWhenUsed="1"/>
+    <w:lsdException w:name="Note Heading" w:semiHidden="1" w:unhideWhenUsed="1"/>
+    <w:lsdException w:name="Body Text 2" w:semiHidden="1" w:unhideWhenUsed="1"/>
+    <w:lsdException w:name="Body Text 3" w:semiHidden="1" w:unhideWhenUsed="1"/>
+    <w:lsdException w:name="Body Text Indent 2" w:semiHidden="1" w:unhideWhenUsed="1"/>
+    <w:lsdException w:name="Body Text Indent 3" w:semiHidden="1" w:unhideWhenUsed="1"/>
+    <w:lsdException w:name="Block Text" w:semiHidden="1" w:unhideWhenUsed="1"/>
+    <w:lsdException w:name="Hyperlink" w:semiHidden="1" w:unhideWhenUsed="1"/>
+    <w:lsdException w:name="FollowedHyperlink" w:semiHidden="1" w:unhideWhenUsed="1"/>
+    <w:lsdException w:name="Strong" w:uiPriority="22" w:qFormat="1"/>
+    <w:lsdException w:name="Emphasis" w:uiPriority="20" w:qFormat="1"/>
+    <w:lsdException w:name="Document Map" w:semiHidden="1" w:unhideWhenUsed="1"/>
+    <w:lsdException w:name="Plain Text" w:semiHidden="1" w:unhideWhenUsed="1"/>
+    <w:lsdException w:name="E-mail Signature" w:semiHidden="1" w:unhideWhenUsed="1"/>
+    <w:lsdException w:name="HTML Top of Form" w:semiHidden="1" w:unhideWhenUsed="1"/>
+    <w:lsdException w:name="HTML Bottom of Form" w:semiHidden="1" w:unhideWhenUsed="1"/>
+    <w:lsdException w:name="Normal (Web)" w:semiHidden="1" w:unhideWhenUsed="1"/>
+    <w:lsdException w:name="HTML Acronym" w:semiHidden="1" w:unhideWhenUsed="1"/>
+    <w:lsdException w:name="HTML Address" w:semiHidden="1" w:unhideWhenUsed="1"/>
+    <w:lsdException w:name="HTML Cite" w:semiHidden="1" w:unhideWhenUsed="1"/>
+    <w:lsdException w:name="HTML Code" w:semiHidden="1" w:unhideWhenUsed="1"/>
+    <w:lsdException w:name="HTML Definition" w:semiHidden="1" w:unhideWhenUsed="1"/>
+    <w:lsdException w:name="HTML Keyboard" w:semiHidden="1" w:unhideWhenUsed="1"/>
+    <w:lsdException w:name="HTML Preformatted" w:semiHidden="1" w:unhideWhenUsed="1"/>
+    <w:lsdException w:name="HTML Sample" w:semiHidden="1" w:unhideWhenUsed="1"/>
+    <w:lsdException w:name="HTML Typewriter" w:semiHidden="1" w:unhideWhenUsed="1"/>
+    <w:lsdException w:name="HTML Variable" w:semiHidden="1" w:unhideWhenUsed="1"/>
+    <w:lsdException w:name="Normal Table" w:semiHidden="1" w:unhideWhenUsed="1"/>
+    <w:lsdException w:name="annotation subject" w:semiHidden="1" w:unhideWhenUsed="1"/>
+    <w:lsdException w:name="No List" w:semiHidden="1" w:unhideWhenUsed="1"/>
+    <w:lsdException w:name="Outline List 1" w:semiHidden="1" w:unhideWhenUsed="1"/>
+    <w:lsdException w:name="Outline List 2" w:semiHidden="1" w:unhideWhenUsed="1"/>
+    <w:lsdException w:name="Outline List 3" w:semiHidden="1" w:unhideWhenUsed="1"/>
+    <w:lsdException w:name="Table Simple 1" w:semiHidden="1" w:unhideWhenUsed="1"/>
+    <w:lsdException w:name="Table Simple 2" w:semiHidden="1" w:unhideWhenUsed="1"/>
+    <w:lsdException w:name="Table Simple 3" w:semiHidden="1" w:unhideWhenUsed="1"/>
+    <w:lsdException w:name="Table Classic 1" w:semiHidden="1" w:unhideWhenUsed="1"/>
+    <w:lsdException w:name="Table Classic 2" w:semiHidden="1" w:unhideWhenUsed="1"/>
+    <w:lsdException w:name="Table Classic 3" w:semiHidden="1" w:unhideWhenUsed="1"/>
+    <w:lsdException w:name="Table Classic 4" w:semiHidden="1" w:unhideWhenUsed="1"/>
+    <w:lsdException w:name="Table Colorful 1" w:semiHidden="1" w:unhideWhenUsed="1"/>
+    <w:lsdException w:name="Table Colorful 2" w:semiHidden="1" w:unhideWhenUsed="1"/>
+    <w:lsdException w:name="Table Colorful 3" w:semiHidden="1" w:unhideWhenUsed="1"/>
+    <w:lsdException w:name="Table Columns 1" w:semiHidden="1" w:unhideWhenUsed="1"/>
+    <w:lsdException w:name="Table Columns 2" w:semiHidden="1" w:unhideWhenUsed="1"/>
+    <w:lsdException w:name="Table Columns 3" w:semiHidden="1" w:unhideWhenUsed="1"/>
+    <w:lsdException w:name="Table Columns 4" w:semiHidden="1" w:unhideWhenUsed="1"/>
+    <w:lsdException w:name="Table Columns 5" w:semiHidden="1" w:unhideWhenUsed="1"/>
+    <w:lsdException w:name="Table Grid 1" w:semiHidden="1" w:unhideWhenUsed="1"/>
+    <w:lsdException w:name="Table Grid 2" w:semiHidden="1" w:unhideWhenUsed="1"/>
+    <w:lsdException w:name="Table Grid 3" w:semiHidden="1" w:unhideWhenUsed="1"/>
+    <w:lsdException w:name="Table Grid 4" w:semiHidden="1" w:unhideWhenUsed="1"/>
+    <w:lsdException w:name="Table Grid 5" w:semiHidden="1" w:unhideWhenUsed="1"/>
+    <w:lsdException w:name="Table Grid 6" w:semiHidden="1" w:unhideWhenUsed="1"/>
+    <w:lsdException w:name="Table Grid 7" w:semiHidden="1" w:unhideWhenUsed="1"/>
+    <w:lsdException w:name="Table Grid 8" w:semiHidden="1" w:unhideWhenUsed="1"/>
+    <w:lsdException w:name="Table List 1" w:semiHidden="1" w:unhideWhenUsed="1"/>
+    <w:lsdException w:name="Table List 2" w:semiHidden="1" w:unhideWhenUsed="1"/>
+    <w:lsdException w:name="Table List 3" w:semiHidden="1" w:unhideWhenUsed="1"/>
+    <w:lsdException w:name="Table List 4" w:semiHidden="1" w:unhideWhenUsed="1"/>
+    <w:lsdException w:name="Table List 5" w:semiHidden="1" w:unhideWhenUsed="1"/>
+    <w:lsdException w:name="Table List 6" w:semiHidden="1" w:unhideWhenUsed="1"/>
+    <w:lsdException w:name="Table List 7" w:semiHidden="1" w:unhideWhenUsed="1"/>
+    <w:lsdException w:name="Table List 8" w:semiHidden="1" w:unhideWhenUsed="1"/>
+    <w:lsdException w:name="Table 3D effects 1" w:semiHidden="1" w:unhideWhenUsed="1"/>
+    <w:lsdException w:name="Table 3D effects 2" w:semiHidden="1" w:unhideWhenUsed="1"/>
+    <w:lsdException w:name="Table 3D effects 3" w:semiHidden="1" w:unhideWhenUsed="1"/>
+    <w:lsdException w:name="Table Contemporary" w:semiHidden="1" w:unhideWhenUsed="1"/>
+    <w:lsdException w:name="Table Elegant" w:semiHidden="1" w:unhideWhenUsed="1"/>
+    <w:lsdException w:name="Table Professional" w:semiHidden="1" w:unhideWhenUsed="1"/>
+    <w:lsdException w:name="Table Subtle 1" w:semiHidden="1" w:unhideWhenUsed="1"/>
+    <w:lsdException w:name="Table Subtle 2" w:semiHidden="1" w:unhideWhenUsed="1"/>
+    <w:lsdException w:name="Table Web 1" w:semiHidden="1" w:unhideWhenUsed="1"/>
+    <w:lsdException w:name="Table Web 2" w:semiHidden="1" w:unhideWhenUsed="1"/>
+    <w:lsdException w:name="Table Web 3" w:semiHidden="1" w:unhideWhenUsed="1"/>
+    <w:lsdException w:name="Balloon Text" w:semiHidden="1" w:unhideWhenUsed="1"/>
+    <w:lsdException w:name="Table Grid" w:uiPriority="59"/>
+    <w:lsdException w:name="Table Theme" w:semiHidden="1" w:unhideWhenUsed="1"/>
+    <w:lsdException w:name="Placeholder Text" w:semiHidden="1"/>
+    <w:lsdException w:name="No Spacing" w:uiPriority="1" w:qFormat="1"/>
+    <w:lsdException w:name="Light Shading" w:uiPriority="60"/>
+    <w:lsdException w:name="Light List" w:uiPriority="61"/>
+    <w:lsdException w:name="Light Grid" w:uiPriority="62"/>
+    <w:lsdException w:name="Medium Shading 1" w:uiPriority="63"/>
+    <w:lsdException w:name="Medium Shading 2" w:uiPriority="64"/>
+    <w:lsdException w:name="Medium List 1" w:uiPriority="65"/>
+    <w:lsdException w:name="Medium List 2" w:uiPriority="66"/>
+    <w:lsdException w:name="Medium Grid 1" w:uiPriority="67"/>
+    <w:lsdException w:name="Medium Grid 2" w:uiPriority="68"/>
+    <w:lsdException w:name="Medium Grid 3" w:uiPriority="69"/>
+    <w:lsdException w:name="Dark List" w:uiPriority="70"/>
+    <w:lsdException w:name="Colorful Shading" w:uiPriority="71"/>
+    <w:lsdException w:name="Colorful List" w:uiPriority="72"/>
+    <w:lsdException w:name="Colorful Grid" w:uiPriority="73"/>
+    <w:lsdException w:name="Light Shading Accent 1" w:uiPriority="60"/>
+    <w:lsdException w:name="Light List Accent 1" w:uiPriority="61"/>
+    <w:lsdException w:name="Light Grid Accent 1" w:uiPriority="62"/>
+    <w:lsdException w:name="Medium Shading 1 Accent 1" w:uiPriority="63"/>
+    <w:lsdException w:name="Medium Shading 2 Accent 1" w:uiPriority="64"/>
+    <w:lsdException w:name="Medium List 1 Accent 1" w:uiPriority="65"/>
+    <w:lsdException w:name="Revision" w:semiHidden="1"/>
+    <w:lsdException w:name="List Paragraph" w:uiPriority="34" w:qFormat="1"/>
+    <w:lsdException w:name="Quote" w:uiPriority="29" w:qFormat="1"/>
+    <w:lsdException w:name="Intense Quote" w:uiPriority="30" w:qFormat="1"/>
+    <w:lsdException w:name="Medium List 2 Accent 1" w:uiPriority="66"/>
+    <w:lsdException w:name="Medium Grid 1 Accent 1" w:uiPriority="67"/>
+    <w:lsdException w:name="Medium Grid 2 Accent 1" w:uiPriority="68"/>
+    <w:lsdException w:name="Medium Grid 3 Accent 1" w:uiPriority="69"/>
+    <w:lsdException w:name="Dark List Accent 1" w:uiPriority="70"/>
+    <w:lsdException w:name="Colorful Shading Accent 1" w:uiPriority="71"/>
+    <w:lsdException w:name="Colorful List Accent 1" w:uiPriority="72"/>
+    <w:lsdException w:name="Colorful Grid Accent 1" w:uiPriority="73"/>
+    <w:lsdException w:name="Light Shading Accent 2" w:uiPriority="60"/>
+    <w:lsdException w:name="Light List Accent 2" w:uiPriority="61"/>
+    <w:lsdException w:name="Light Grid Accent 2" w:uiPriority="62"/>
+    <w:lsdException w:name="Medium Shading 1 Accent 2" w:uiPriority="63"/>
+    <w:lsdException w:name="Medium Shading 2 Accent 2" w:uiPriority="64"/>
+    <w:lsdException w:name="Medium List 1 Accent 2" w:uiPriority="65"/>
+    <w:lsdException w:name="Medium List 2 Accent 2" w:uiPriority="66"/>
+    <w:lsdException w:name="Medium Grid 1 Accent 2" w:uiPriority="67"/>
+    <w:lsdException w:name="Medium Grid 2 Accent 2" w:uiPriority="68"/>
+    <w:lsdException w:name="Medium Grid 3 Accent 2" w:uiPriority="69"/>
+    <w:lsdException w:name="Dark List Accent 2" w:uiPriority="70"/>
+    <w:lsdException w:name="Colorful Shading Accent 2" w:uiPriority="71"/>
+    <w:lsdException w:name="Colorful List Accent 2" w:uiPriority="72"/>
+    <w:lsdException w:name="Colorful Grid Accent 2" w:uiPriority="73"/>
+    <w:lsdException w:name="Light Shading Accent 3" w:uiPriority="60"/>
+    <w:lsdException w:name="Light List Accent 3" w:uiPriority="61"/>
+    <w:lsdException w:name="Light Grid Accent 3" w:uiPriority="62"/>
+    <w:lsdException w:name="Medium Shading 1 Accent 3" w:uiPriority="63"/>
+    <w:lsdException w:name="Medium Shading 2 Accent 3" w:uiPriority="64"/>
+    <w:lsdException w:name="Medium List 1 Accent 3" w:uiPriority="65"/>
+    <w:lsdException w:name="Medium List 2 Accent 3" w:uiPriority="66"/>
+    <w:lsdException w:name="Medium Grid 1 Accent 3" w:uiPriority="67"/>
+    <w:lsdException w:name="Medium Grid 2 Accent 3" w:uiPriority="68"/>
+    <w:lsdException w:name="Medium Grid 3 Accent 3" w:uiPriority="69"/>
+    <w:lsdException w:name="Dark List Accent 3" w:uiPriority="70"/>
+    <w:lsdException w:name="Colorful Shading Accent 3" w:uiPriority="71"/>
+    <w:lsdException w:name="Colorful List Accent 3" w:uiPriority="72"/>
+    <w:lsdException w:name="Colorful Grid Accent 3" w:uiPriority="73"/>
+    <w:lsdException w:name="Light Shading Accent 4" w:uiPriority="60"/>
+    <w:lsdException w:name="Light List Accent 4" w:uiPriority="61"/>
+    <w:lsdException w:name="Light Grid Accent 4" w:uiPriority="62"/>
+    <w:lsdException w:name="Medium Shading 1 Accent 4" w:uiPriority="63"/>
+    <w:lsdException w:name="Medium Shading 2 Accent 4" w:uiPriority="64"/>
+    <w:lsdException w:name="Medium List 1 Accent 4" w:uiPriority="65"/>
+    <w:lsdException w:name="Medium List 2 Accent 4" w:uiPriority="66"/>
+    <w:lsdException w:name="Medium Grid 1 Accent 4" w:uiPriority="67"/>
+    <w:lsdException w:name="Medium Grid 2 Accent 4" w:uiPriority="68"/>
+    <w:lsdException w:name="Medium Grid 3 Accent 4" w:uiPriority="69"/>
+    <w:lsdException w:name="Dark List Accent 4" w:uiPriority="70"/>
+    <w:lsdException w:name="Colorful Shading Accent 4" w:uiPriority="71"/>
+    <w:lsdException w:name="Colorful List Accent 4" w:uiPriority="72"/>
+    <w:lsdException w:name="Colorful Grid Accent 4" w:uiPriority="73"/>
+    <w:lsdException w:name="Light Shading Accent 5" w:uiPriority="60"/>
+    <w:lsdException w:name="Light List Accent 5" w:uiPriority="61"/>
+    <w:lsdException w:name="Light Grid Accent 5" w:uiPriority="62"/>
+    <w:lsdException w:name="Medium Shading 1 Accent 5" w:uiPriority="63"/>
+    <w:lsdException w:name="Medium Shading 2 Accent 5" w:uiPriority="64"/>
+    <w:lsdException w:name="Medium List 1 Accent 5" w:uiPriority="65"/>
+    <w:lsdException w:name="Medium List 2 Accent 5" w:uiPriority="66"/>
+    <w:lsdException w:name="Medium Grid 1 Accent 5" w:uiPriority="67"/>
+    <w:lsdException w:name="Medium Grid 2 Accent 5" w:uiPriority="68"/>
+    <w:lsdException w:name="Medium Grid 3 Accent 5" w:uiPriority="69"/>
+    <w:lsdException w:name="Dark List Accent 5" w:uiPriority="70"/>
+    <w:lsdException w:name="Colorful Shading Accent 5" w:uiPriority="71"/>
+    <w:lsdException w:name="Colorful List Accent 5" w:uiPriority="72"/>
+    <w:lsdException w:name="Colorful Grid Accent 5" w:uiPriority="73"/>
+    <w:lsdException w:name="Light Shading Accent 6" w:uiPriority="60"/>
+    <w:lsdException w:name="Light List Accent 6" w:uiPriority="61"/>
+    <w:lsdException w:name="Light Grid Accent 6" w:uiPriority="62"/>
+    <w:lsdException w:name="Medium Shading 1 Accent 6" w:uiPriority="63"/>
+    <w:lsdException w:name="Medium Shading 2 Accent 6" w:uiPriority="64"/>
+    <w:lsdException w:name="Medium List 1 Accent 6" w:uiPriority="65"/>
+    <w:lsdException w:name="Medium List 2 Accent 6" w:uiPriority="66"/>
+    <w:lsdException w:name="Medium Grid 1 Accent 6" w:uiPriority="67"/>
+    <w:lsdException w:name="Medium Grid 2 Accent 6" w:uiPriority="68"/>
+    <w:lsdException w:name="Medium Grid 3 Accent 6" w:uiPriority="69"/>
+    <w:lsdException w:name="Dark List Accent 6" w:uiPriority="70"/>
+    <w:lsdException w:name="Colorful Shading Accent 6" w:uiPriority="71"/>
+    <w:lsdException w:name="Colorful List Accent 6" w:uiPriority="72"/>
+    <w:lsdException w:name="Colorful Grid Accent 6" w:uiPriority="73"/>
+    <w:lsdException w:name="Subtle Emphasis" w:uiPriority="19" w:qFormat="1"/>
+    <w:lsdException w:name="Intense Emphasis" w:uiPriority="21" w:qFormat="1"/>
+    <w:lsdException w:name="Subtle Reference" w:uiPriority="31" w:qFormat="1"/>
+    <w:lsdException w:name="Intense Reference" w:uiPriority="32" w:qFormat="1"/>
+    <w:lsdException w:name="Book Title" w:uiPriority="33" w:qFormat="1"/>
+    <w:lsdException w:name="Bibliography" w:semiHidden="1" w:uiPriority="37" w:unhideWhenUsed="1"/>
+    <w:lsdException w:name="TOC Heading" w:semiHidden="1" w:uiPriority="39" w:unhideWhenUsed="1" w:qFormat="1"/>
+    <w:lsdException w:name="Plain Table 1" w:uiPriority="41"/>
+    <w:lsdException w:name="Plain Table 2" w:uiPriority="42"/>
+    <w:lsdException w:name="Plain Table 3" w:uiPriority="43"/>
+    <w:lsdException w:name="Plain Table 4" w:uiPriority="44"/>
+    <w:lsdException w:name="Plain Table 5" w:uiPriority="45"/>
+    <w:lsdException w:name="Grid Table Light" w:uiPriority="40"/>
+    <w:lsdException w:name="Grid Table 1 Light" w:uiPriority="46"/>
+    <w:lsdException w:name="Grid Table 2" w:uiPriority="47"/>
+    <w:lsdException w:name="Grid Table 3" w:uiPriority="48"/>
+    <w:lsdException w:name="Grid Table 4" w:uiPriority="49"/>
+    <w:lsdException w:name="Grid Table 5 Dark" w:uiPriority="50"/>
+    <w:lsdException w:name="Grid Table 6 Colorful" w:uiPriority="51"/>
+    <w:lsdException w:name="Grid Table 7 Colorful" w:uiPriority="52"/>
+    <w:lsdException w:name="Grid Table 1 Light Accent 1" w:uiPriority="46"/>
+    <w:lsdException w:name="Grid Table 2 Accent 1" w:uiPriority="47"/>
+    <w:lsdException w:name="Grid Table 3 Accent 1" w:uiPriority="48"/>
+    <w:lsdException w:name="Grid Table 4 Accent 1" w:uiPriority="49"/>
+    <w:lsdException w:name="Grid Table 5 Dark Accent 1" w:uiPriority="50"/>
+    <w:lsdException w:name="Grid Table 6 Colorful Accent 1" w:uiPriority="51"/>
+    <w:lsdException w:name="Grid Table 7 Colorful Accent 1" w:uiPriority="52"/>
+    <w:lsdException w:name="Grid Table 1 Light Accent 2" w:uiPriority="46"/>
+    <w:lsdException w:name="Grid Table 2 Accent 2" w:uiPriority="47"/>
+    <w:lsdException w:name="Grid Table 3 Accent 2" w:uiPriority="48"/>
+    <w:lsdException w:name="Grid Table 4 Accent 2" w:uiPriority="49"/>
+    <w:lsdException w:name="Grid Table 5 Dark Accent 2" w:uiPriority="50"/>
+    <w:lsdException w:name="Grid Table 6 Colorful Accent 2" w:uiPriority="51"/>
+    <w:lsdException w:name="Grid Table 7 Colorful Accent 2" w:uiPriority="52"/>
+    <w:lsdException w:name="Grid Table 1 Light Accent 3" w:uiPriority="46"/>
+    <w:lsdException w:name="Grid Table 2 Accent 3" w:uiPriority="47"/>
+    <w:lsdException w:name="Grid Table 3 Accent 3" w:uiPriority="48"/>
+    <w:lsdException w:name="Grid Table 4 Accent 3" w:uiPriority="49"/>
+    <w:lsdException w:name="Grid Table 5 Dark Accent 3" w:uiPriority="50"/>
+    <w:lsdException w:name="Grid Table 6 Colorful Accent 3" w:uiPriority="51"/>
+    <w:lsdException w:name="Grid Table 7 Colorful Accent 3" w:uiPriority="52"/>
+    <w:lsdException w:name="Grid Table 1 Light Accent 4" w:uiPriority="46"/>
+    <w:lsdException w:name="Grid Table 2 Accent 4" w:uiPriority="47"/>
+    <w:lsdException w:name="Grid Table 3 Accent 4" w:uiPriority="48"/>
+    <w:lsdException w:name="Grid Table 4 Accent 4" w:uiPriority="49"/>
+    <w:lsdException w:name="Grid Table 5 Dark Accent 4" w:uiPriority="50"/>
+    <w:lsdException w:name="Grid Table 6 Colorful Accent 4" w:uiPriority="51"/>
+    <w:lsdException w:name="Grid Table 7 Colorful Accent 4" w:uiPriority="52"/>
+    <w:lsdException w:name="Grid Table 1 Light Accent 5" w:uiPriority="46"/>
+    <w:lsdException w:name="Grid Table 2 Accent 5" w:uiPriority="47"/>
+    <w:lsdException w:name="Grid Table 3 Accent 5" w:uiPriority="48"/>
+    <w:lsdException w:name="Grid Table 4 Accent 5" w:uiPriority="49"/>
+    <w:lsdException w:name="Grid Table 5 Dark Accent 5" w:uiPriority="50"/>
+    <w:lsdException w:name="Grid Table 6 Colorful Accent 5" w:uiPriority="51"/>
+    <w:lsdException w:name="Grid Table 7 Colorful Accent 5" w:uiPriority="52"/>
+    <w:lsdException w:name="Grid Table 1 Light Accent 6" w:uiPriority="46"/>
+    <w:lsdException w:name="Grid Table 2 Accent 6" w:uiPriority="47"/>
+    <w:lsdException w:name="Grid Table 3 Accent 6" w:uiPriority="48"/>
+    <w:lsdException w:name="Grid Table 4 Accent 6" w:uiPriority="49"/>
+    <w:lsdException w:name="Grid Table 5 Dark Accent 6" w:uiPriority="50"/>
+    <w:lsdException w:name="Grid Table 6 Colorful Accent 6" w:uiPriority="51"/>
+    <w:lsdException w:name="Grid Table 7 Colorful Accent 6" w:uiPriority="52"/>
+    <w:lsdException w:name="List Table 1 Light" w:uiPriority="46"/>
+    <w:lsdException w:name="List Table 2" w:uiPriority="47"/>
+    <w:lsdException w:name="List Table 3" w:uiPriority="48"/>
+    <w:lsdException w:name="List Table 4" w:uiPriority="49"/>
+    <w:lsdException w:name="List Table 5 Dark" w:uiPriority="50"/>
+    <w:lsdException w:name="List Table 6 Colorful" w:uiPriority="51"/>
+    <w:lsdException w:name="List Table 7 Colorful" w:uiPriority="52"/>
+    <w:lsdException w:name="List Table 1 Light Accent 1" w:uiPriority="46"/>
+    <w:lsdException w:name="List Table 2 Accent 1" w:uiPriority="47"/>
+    <w:lsdException w:name="List Table 3 Accent 1" w:uiPriority="48"/>
+    <w:lsdException w:name="List Table 4 Accent 1" w:uiPriority="49"/>
+    <w:lsdException w:name="List Table 5 Dark Accent 1" w:uiPriority="50"/>
+    <w:lsdException w:name="List Table 6 Colorful Accent 1" w:uiPriority="51"/>
+    <w:lsdException w:name="List Table 7 Colorful Accent 1" w:uiPriority="52"/>
+    <w:lsdException w:name="List Table 1 Light Accent 2" w:uiPriority="46"/>
+    <w:lsdException w:name="List Table 2 Accent 2" w:uiPriority="47"/>
+    <w:lsdException w:name="List Table 3 Accent 2" w:uiPriority="48"/>
+    <w:lsdException w:name="List Table 4 Accent 2" w:uiPriority="49"/>
+    <w:lsdException w:name="List Table 5 Dark Accent 2" w:uiPriority="50"/>
+    <w:lsdException w:name="List Table 6 Colorful Accent 2" w:uiPriority="51"/>
+    <w:lsdException w:name="List Table 7 Colorful Accent 2" w:uiPriority="52"/>
+    <w:lsdException w:name="List Table 1 Light Accent 3" w:uiPriority="46"/>
+    <w:lsdException w:name="List Table 2 Accent 3" w:uiPriority="47"/>
+    <w:lsdException w:name="List Table 3 Accent 3" w:uiPriority="48"/>
+    <w:lsdException w:name="List Table 4 Accent 3" w:uiPriority="49"/>
+    <w:lsdException w:name="List Table 5 Dark Accent 3" w:uiPriority="50"/>
+    <w:lsdException w:name="List Table 6 Colorful Accent 3" w:uiPriority="51"/>
+    <w:lsdException w:name="List Table 7 Colorful Accent 3" w:uiPriority="52"/>
+    <w:lsdException w:name="List Table 1 Light Accent 4" w:uiPriority="46"/>
+    <w:lsdException w:name="List Table 2 Accent 4" w:uiPriority="47"/>
+    <w:lsdException w:name="List Table 3 Accent 4" w:uiPriority="48"/>
+    <w:lsdException w:name="List Table 4 Accent 4" w:uiPriority="49"/>
+    <w:lsdException w:name="List Table 5 Dark Accent 4" w:uiPriority="50"/>
+    <w:lsdException w:name="List Table 6 Colorful Accent 4" w:uiPriority="51"/>
+    <w:lsdException w:name="List Table 7 Colorful Accent 4" w:uiPriority="52"/>
+    <w:lsdException w:name="List Table 1 Light Accent 5" w:uiPriority="46"/>
+    <w:lsdException w:name="List Table 2 Accent 5" w:uiPriority="47"/>
+    <w:lsdException w:name="List Table 3 Accent 5" w:uiPriority="48"/>
+    <w:lsdException w:name="List Table 4 Accent 5" w:uiPriority="49"/>
+    <w:lsdException w:name="List Table 5 Dark Accent 5" w:uiPriority="50"/>
+    <w:lsdException w:name="List Table 6 Colorful Accent 5" w:uiPriority="51"/>
+    <w:lsdException w:name="List Table 7 Colorful Accent 5" w:uiPriority="52"/>
+    <w:lsdException w:name="List Table 1 Light Accent 6" w:uiPriority="46"/>
+    <w:lsdException w:name="List Table 2 Accent 6" w:uiPriority="47"/>
+    <w:lsdException w:name="List Table 3 Accent 6" w:uiPriority="48"/>
+    <w:lsdException w:name="List Table 4 Accent 6" w:uiPriority="49"/>
+    <w:lsdException w:name="List Table 5 Dark Accent 6" w:uiPriority="50"/>
+    <w:lsdException w:name="List Table 6 Colorful Accent 6" w:uiPriority="51"/>
+    <w:lsdException w:name="List Table 7 Colorful Accent 6" w:uiPriority="52"/>
   </w:latentStyles>
   <w:style w:type="paragraph" w:default="1" w:styleId="Normal">
     <w:name w:val="Normal"/>
@@ -10392,13 +10359,12 @@
           <c:showPercent val="0"/>
           <c:showBubbleSize val="0"/>
         </c:dLbls>
-        <c:marker val="1"/>
         <c:smooth val="0"/>
-        <c:axId val="160627328"/>
-        <c:axId val="158486912"/>
+        <c:axId val="443580496"/>
+        <c:axId val="443573424"/>
       </c:lineChart>
       <c:catAx>
-        <c:axId val="160627328"/>
+        <c:axId val="443580496"/>
         <c:scaling>
           <c:orientation val="minMax"/>
         </c:scaling>
@@ -10481,7 +10447,7 @@
             <a:endParaRPr lang="en-US"/>
           </a:p>
         </c:txPr>
-        <c:crossAx val="158486912"/>
+        <c:crossAx val="443573424"/>
         <c:crosses val="autoZero"/>
         <c:auto val="1"/>
         <c:lblAlgn val="ctr"/>
@@ -10489,7 +10455,7 @@
         <c:noMultiLvlLbl val="0"/>
       </c:catAx>
       <c:valAx>
-        <c:axId val="158486912"/>
+        <c:axId val="443573424"/>
         <c:scaling>
           <c:orientation val="minMax"/>
         </c:scaling>
@@ -10580,7 +10546,7 @@
             <a:endParaRPr lang="en-US"/>
           </a:p>
         </c:txPr>
-        <c:crossAx val="160627328"/>
+        <c:crossAx val="443580496"/>
         <c:crosses val="autoZero"/>
         <c:crossBetween val="between"/>
       </c:valAx>
@@ -10873,13 +10839,12 @@
           <c:showPercent val="0"/>
           <c:showBubbleSize val="0"/>
         </c:dLbls>
-        <c:marker val="1"/>
         <c:smooth val="0"/>
-        <c:axId val="158496640"/>
-        <c:axId val="158507008"/>
+        <c:axId val="443581584"/>
+        <c:axId val="443581040"/>
       </c:lineChart>
       <c:catAx>
-        <c:axId val="158496640"/>
+        <c:axId val="443581584"/>
         <c:scaling>
           <c:orientation val="minMax"/>
         </c:scaling>
@@ -10962,7 +10927,7 @@
             <a:endParaRPr lang="en-US"/>
           </a:p>
         </c:txPr>
-        <c:crossAx val="158507008"/>
+        <c:crossAx val="443581040"/>
         <c:crosses val="autoZero"/>
         <c:auto val="1"/>
         <c:lblAlgn val="ctr"/>
@@ -10970,7 +10935,7 @@
         <c:noMultiLvlLbl val="0"/>
       </c:catAx>
       <c:valAx>
-        <c:axId val="158507008"/>
+        <c:axId val="443581040"/>
         <c:scaling>
           <c:orientation val="minMax"/>
         </c:scaling>
@@ -11056,7 +11021,7 @@
             <a:endParaRPr lang="en-US"/>
           </a:p>
         </c:txPr>
-        <c:crossAx val="158496640"/>
+        <c:crossAx val="443581584"/>
         <c:crosses val="autoZero"/>
         <c:crossBetween val="between"/>
       </c:valAx>
@@ -11349,13 +11314,12 @@
           <c:showPercent val="0"/>
           <c:showBubbleSize val="0"/>
         </c:dLbls>
-        <c:marker val="1"/>
         <c:smooth val="0"/>
-        <c:axId val="158520832"/>
-        <c:axId val="158522752"/>
+        <c:axId val="443577776"/>
+        <c:axId val="443573968"/>
       </c:lineChart>
       <c:catAx>
-        <c:axId val="158520832"/>
+        <c:axId val="443577776"/>
         <c:scaling>
           <c:orientation val="minMax"/>
         </c:scaling>
@@ -11438,7 +11402,7 @@
             <a:endParaRPr lang="en-US"/>
           </a:p>
         </c:txPr>
-        <c:crossAx val="158522752"/>
+        <c:crossAx val="443573968"/>
         <c:crosses val="autoZero"/>
         <c:auto val="1"/>
         <c:lblAlgn val="ctr"/>
@@ -11446,7 +11410,7 @@
         <c:noMultiLvlLbl val="0"/>
       </c:catAx>
       <c:valAx>
-        <c:axId val="158522752"/>
+        <c:axId val="443573968"/>
         <c:scaling>
           <c:orientation val="minMax"/>
         </c:scaling>
@@ -11532,7 +11496,7 @@
             <a:endParaRPr lang="en-US"/>
           </a:p>
         </c:txPr>
-        <c:crossAx val="158520832"/>
+        <c:crossAx val="443577776"/>
         <c:crosses val="autoZero"/>
         <c:crossBetween val="between"/>
       </c:valAx>
@@ -12104,13 +12068,12 @@
           <c:showPercent val="0"/>
           <c:showBubbleSize val="0"/>
         </c:dLbls>
-        <c:marker val="1"/>
         <c:smooth val="0"/>
-        <c:axId val="160593024"/>
-        <c:axId val="160594944"/>
+        <c:axId val="443585392"/>
+        <c:axId val="443585936"/>
       </c:lineChart>
       <c:catAx>
-        <c:axId val="160593024"/>
+        <c:axId val="443585392"/>
         <c:scaling>
           <c:orientation val="minMax"/>
         </c:scaling>
@@ -12193,7 +12156,7 @@
             <a:endParaRPr lang="en-US"/>
           </a:p>
         </c:txPr>
-        <c:crossAx val="160594944"/>
+        <c:crossAx val="443585936"/>
         <c:crosses val="autoZero"/>
         <c:auto val="1"/>
         <c:lblAlgn val="ctr"/>
@@ -12201,7 +12164,7 @@
         <c:noMultiLvlLbl val="0"/>
       </c:catAx>
       <c:valAx>
-        <c:axId val="160594944"/>
+        <c:axId val="443585936"/>
         <c:scaling>
           <c:orientation val="minMax"/>
         </c:scaling>
@@ -12232,7 +12195,7 @@
                 </a:r>
                 <a:r>
                   <a:rPr lang="en-GB" baseline="0"/>
-                  <a:t> (ms)</a:t>
+                  <a:t> (µs)</a:t>
                 </a:r>
                 <a:endParaRPr lang="en-GB"/>
               </a:p>
@@ -12278,7 +12241,7 @@
             <a:endParaRPr lang="en-US"/>
           </a:p>
         </c:txPr>
-        <c:crossAx val="160593024"/>
+        <c:crossAx val="443585392"/>
         <c:crosses val="autoZero"/>
         <c:crossBetween val="between"/>
       </c:valAx>
@@ -13053,13 +13016,12 @@
           <c:showPercent val="0"/>
           <c:showBubbleSize val="0"/>
         </c:dLbls>
-        <c:marker val="1"/>
         <c:smooth val="0"/>
-        <c:axId val="215950080"/>
-        <c:axId val="215952000"/>
+        <c:axId val="443571792"/>
+        <c:axId val="1116970880"/>
       </c:lineChart>
       <c:catAx>
-        <c:axId val="215950080"/>
+        <c:axId val="443571792"/>
         <c:scaling>
           <c:orientation val="minMax"/>
         </c:scaling>
@@ -13068,42 +13030,25 @@
         <c:title>
           <c:tx>
             <c:rich>
-              <a:bodyPr rot="0" spcFirstLastPara="1" vertOverflow="ellipsis" vert="horz" wrap="square" anchor="ctr" anchorCtr="1"/>
+              <a:bodyPr/>
               <a:lstStyle/>
               <a:p>
                 <a:pPr>
-                  <a:defRPr sz="1000" b="0" i="0" u="none" strike="noStrike" kern="1200" baseline="0">
-                    <a:solidFill>
-                      <a:schemeClr val="tx1">
-                        <a:lumMod val="65000"/>
-                        <a:lumOff val="35000"/>
-                      </a:schemeClr>
-                    </a:solidFill>
-                    <a:latin typeface="+mn-lt"/>
-                    <a:ea typeface="+mn-ea"/>
-                    <a:cs typeface="+mn-cs"/>
-                  </a:defRPr>
+                  <a:defRPr/>
                 </a:pPr>
                 <a:r>
                   <a:rPr lang="en-GB"/>
-                  <a:t>Numbe</a:t>
+                  <a:t>Number</a:t>
                 </a:r>
                 <a:r>
                   <a:rPr lang="en-GB" baseline="0"/>
-                  <a:t>r of Particles</a:t>
+                  <a:t> of particles</a:t>
                 </a:r>
                 <a:endParaRPr lang="en-GB"/>
               </a:p>
             </c:rich>
           </c:tx>
           <c:overlay val="0"/>
-          <c:spPr>
-            <a:noFill/>
-            <a:ln>
-              <a:noFill/>
-            </a:ln>
-            <a:effectLst/>
-          </c:spPr>
         </c:title>
         <c:numFmt formatCode="General" sourceLinked="1"/>
         <c:majorTickMark val="none"/>
@@ -13142,7 +13087,7 @@
             <a:endParaRPr lang="en-US"/>
           </a:p>
         </c:txPr>
-        <c:crossAx val="215952000"/>
+        <c:crossAx val="1116970880"/>
         <c:crosses val="autoZero"/>
         <c:auto val="1"/>
         <c:lblAlgn val="ctr"/>
@@ -13150,7 +13095,7 @@
         <c:noMultiLvlLbl val="0"/>
       </c:catAx>
       <c:valAx>
-        <c:axId val="215952000"/>
+        <c:axId val="1116970880"/>
         <c:scaling>
           <c:orientation val="minMax"/>
         </c:scaling>
@@ -13173,16 +13118,27 @@
         <c:title>
           <c:tx>
             <c:rich>
-              <a:bodyPr rot="-5400000" spcFirstLastPara="1" vertOverflow="ellipsis" vert="horz" wrap="square" anchor="ctr" anchorCtr="1"/>
+              <a:bodyPr/>
               <a:lstStyle/>
               <a:p>
-                <a:pPr>
-                  <a:defRPr sz="1000" b="0" i="0" u="none" strike="noStrike" kern="1200" baseline="0">
+                <a:pPr marL="0" marR="0" indent="0" algn="ctr" defTabSz="914400" rtl="0" eaLnBrk="1" fontAlgn="auto" latinLnBrk="0" hangingPunct="1">
+                  <a:lnSpc>
+                    <a:spcPct val="100000"/>
+                  </a:lnSpc>
+                  <a:spcBef>
+                    <a:spcPts val="0"/>
+                  </a:spcBef>
+                  <a:spcAft>
+                    <a:spcPts val="0"/>
+                  </a:spcAft>
+                  <a:buClrTx/>
+                  <a:buSzTx/>
+                  <a:buFontTx/>
+                  <a:buNone/>
+                  <a:tabLst/>
+                  <a:defRPr sz="1000" b="1" i="0" u="none" strike="noStrike" kern="1200" baseline="0">
                     <a:solidFill>
-                      <a:schemeClr val="tx1">
-                        <a:lumMod val="65000"/>
-                        <a:lumOff val="35000"/>
-                      </a:schemeClr>
+                      <a:sysClr val="windowText" lastClr="000000"/>
                     </a:solidFill>
                     <a:latin typeface="+mn-lt"/>
                     <a:ea typeface="+mn-ea"/>
@@ -13190,33 +13146,45 @@
                   </a:defRPr>
                 </a:pPr>
                 <a:r>
-                  <a:rPr lang="en-GB"/>
-                  <a:t>Time</a:t>
+                  <a:rPr lang="en-GB" sz="1000" b="0" i="0" baseline="0">
+                    <a:effectLst/>
+                  </a:rPr>
+                  <a:t>Time (µs)</a:t>
                 </a:r>
-                <a:r>
-                  <a:rPr lang="en-GB" baseline="0"/>
-                  <a:t> (ms)</a:t>
-                </a:r>
-                <a:endParaRPr lang="en-GB"/>
+                <a:endParaRPr lang="en-GB" sz="1000">
+                  <a:effectLst/>
+                </a:endParaRPr>
+              </a:p>
+              <a:p>
+                <a:pPr marL="0" marR="0" indent="0" algn="ctr" defTabSz="914400" rtl="0" eaLnBrk="1" fontAlgn="auto" latinLnBrk="0" hangingPunct="1">
+                  <a:lnSpc>
+                    <a:spcPct val="100000"/>
+                  </a:lnSpc>
+                  <a:spcBef>
+                    <a:spcPts val="0"/>
+                  </a:spcBef>
+                  <a:spcAft>
+                    <a:spcPts val="0"/>
+                  </a:spcAft>
+                  <a:buClrTx/>
+                  <a:buSzTx/>
+                  <a:buFontTx/>
+                  <a:buNone/>
+                  <a:tabLst/>
+                  <a:defRPr sz="1000" b="1" i="0" u="none" strike="noStrike" kern="1200" baseline="0">
+                    <a:solidFill>
+                      <a:sysClr val="windowText" lastClr="000000"/>
+                    </a:solidFill>
+                    <a:latin typeface="+mn-lt"/>
+                    <a:ea typeface="+mn-ea"/>
+                    <a:cs typeface="+mn-cs"/>
+                  </a:defRPr>
+                </a:pPr>
+                <a:endParaRPr lang="en-GB" b="0"/>
               </a:p>
             </c:rich>
           </c:tx>
-          <c:layout>
-            <c:manualLayout>
-              <c:xMode val="edge"/>
-              <c:yMode val="edge"/>
-              <c:x val="6.1113431656377977E-3"/>
-              <c:y val="0.39194733827198852"/>
-            </c:manualLayout>
-          </c:layout>
           <c:overlay val="0"/>
-          <c:spPr>
-            <a:noFill/>
-            <a:ln>
-              <a:noFill/>
-            </a:ln>
-            <a:effectLst/>
-          </c:spPr>
         </c:title>
         <c:numFmt formatCode="0.00" sourceLinked="1"/>
         <c:majorTickMark val="none"/>
@@ -13249,7 +13217,7 @@
             <a:endParaRPr lang="en-US"/>
           </a:p>
         </c:txPr>
-        <c:crossAx val="215950080"/>
+        <c:crossAx val="443571792"/>
         <c:crosses val="autoZero"/>
         <c:crossBetween val="between"/>
       </c:valAx>
@@ -13343,17 +13311,7 @@
   <c:chart>
     <c:autoTitleDeleted val="0"/>
     <c:plotArea>
-      <c:layout>
-        <c:manualLayout>
-          <c:layoutTarget val="inner"/>
-          <c:xMode val="edge"/>
-          <c:yMode val="edge"/>
-          <c:x val="0.15951783804802178"/>
-          <c:y val="0.10840679397833891"/>
-          <c:w val="0.71307183824244191"/>
-          <c:h val="0.73711360812994464"/>
-        </c:manualLayout>
-      </c:layout>
+      <c:layout/>
       <c:lineChart>
         <c:grouping val="standard"/>
         <c:varyColors val="0"/>
@@ -13377,10 +13335,10 @@
           </c:marker>
           <c:cat>
             <c:numRef>
-              <c:f>rastrigin!$A$4:$A$13</c:f>
+              <c:f>rastrigin!$A$4:$A$27</c:f>
               <c:numCache>
                 <c:formatCode>General</c:formatCode>
-                <c:ptCount val="10"/>
+                <c:ptCount val="24"/>
                 <c:pt idx="0">
                   <c:v>2</c:v>
                 </c:pt>
@@ -13410,45 +13368,129 @@
                 </c:pt>
                 <c:pt idx="9">
                   <c:v>11</c:v>
+                </c:pt>
+                <c:pt idx="10">
+                  <c:v>12</c:v>
+                </c:pt>
+                <c:pt idx="11">
+                  <c:v>13</c:v>
+                </c:pt>
+                <c:pt idx="12">
+                  <c:v>14</c:v>
+                </c:pt>
+                <c:pt idx="13">
+                  <c:v>15</c:v>
+                </c:pt>
+                <c:pt idx="14">
+                  <c:v>16</c:v>
+                </c:pt>
+                <c:pt idx="15">
+                  <c:v>17</c:v>
+                </c:pt>
+                <c:pt idx="16">
+                  <c:v>18</c:v>
+                </c:pt>
+                <c:pt idx="17">
+                  <c:v>19</c:v>
+                </c:pt>
+                <c:pt idx="18">
+                  <c:v>20</c:v>
+                </c:pt>
+                <c:pt idx="19">
+                  <c:v>21</c:v>
+                </c:pt>
+                <c:pt idx="20">
+                  <c:v>22</c:v>
+                </c:pt>
+                <c:pt idx="21">
+                  <c:v>23</c:v>
+                </c:pt>
+                <c:pt idx="22">
+                  <c:v>24</c:v>
+                </c:pt>
+                <c:pt idx="23">
+                  <c:v>25</c:v>
                 </c:pt>
               </c:numCache>
             </c:numRef>
           </c:cat>
           <c:val>
             <c:numRef>
-              <c:f>rastrigin!$E$4:$E$13</c:f>
+              <c:f>rastrigin!$L$4:$L$27</c:f>
               <c:numCache>
                 <c:formatCode>0.00</c:formatCode>
-                <c:ptCount val="10"/>
+                <c:ptCount val="24"/>
                 <c:pt idx="0">
-                  <c:v>33.701666666666668</c:v>
+                  <c:v>20047.3</c:v>
                 </c:pt>
                 <c:pt idx="1">
-                  <c:v>54.657666666666664</c:v>
+                  <c:v>13523.1</c:v>
                 </c:pt>
                 <c:pt idx="2">
-                  <c:v>57.314666666666668</c:v>
+                  <c:v>15317.2</c:v>
                 </c:pt>
                 <c:pt idx="3">
-                  <c:v>73.317000000000007</c:v>
+                  <c:v>22691.3</c:v>
                 </c:pt>
                 <c:pt idx="4">
-                  <c:v>78.643333333333331</c:v>
+                  <c:v>21602.2</c:v>
                 </c:pt>
                 <c:pt idx="5">
-                  <c:v>89.463666666666668</c:v>
+                  <c:v>23199.599999999999</c:v>
                 </c:pt>
                 <c:pt idx="6">
-                  <c:v>136.65700000000001</c:v>
+                  <c:v>27995.1</c:v>
                 </c:pt>
                 <c:pt idx="7">
-                  <c:v>155.21199999999999</c:v>
+                  <c:v>27611.599999999999</c:v>
                 </c:pt>
                 <c:pt idx="8">
-                  <c:v>122.65533333333333</c:v>
+                  <c:v>31168.3</c:v>
                 </c:pt>
                 <c:pt idx="9">
-                  <c:v>188.50366666666667</c:v>
+                  <c:v>34774.199999999997</c:v>
+                </c:pt>
+                <c:pt idx="10">
+                  <c:v>37271.1</c:v>
+                </c:pt>
+                <c:pt idx="11">
+                  <c:v>46767.6</c:v>
+                </c:pt>
+                <c:pt idx="12">
+                  <c:v>46621.2</c:v>
+                </c:pt>
+                <c:pt idx="13">
+                  <c:v>44837.599999999999</c:v>
+                </c:pt>
+                <c:pt idx="14">
+                  <c:v>46797.2</c:v>
+                </c:pt>
+                <c:pt idx="15">
+                  <c:v>53190.9</c:v>
+                </c:pt>
+                <c:pt idx="16">
+                  <c:v>55431.9</c:v>
+                </c:pt>
+                <c:pt idx="17">
+                  <c:v>69147.8</c:v>
+                </c:pt>
+                <c:pt idx="18">
+                  <c:v>72629.5</c:v>
+                </c:pt>
+                <c:pt idx="19">
+                  <c:v>75543.5</c:v>
+                </c:pt>
+                <c:pt idx="20">
+                  <c:v>80809</c:v>
+                </c:pt>
+                <c:pt idx="21">
+                  <c:v>82551.3</c:v>
+                </c:pt>
+                <c:pt idx="22">
+                  <c:v>84519.3</c:v>
+                </c:pt>
+                <c:pt idx="23">
+                  <c:v>94233.5</c:v>
                 </c:pt>
               </c:numCache>
             </c:numRef>
@@ -13478,41 +13520,164 @@
           <c:marker>
             <c:symbol val="none"/>
           </c:marker>
+          <c:cat>
+            <c:numRef>
+              <c:f>rastrigin!$A$4:$A$27</c:f>
+              <c:numCache>
+                <c:formatCode>General</c:formatCode>
+                <c:ptCount val="24"/>
+                <c:pt idx="0">
+                  <c:v>2</c:v>
+                </c:pt>
+                <c:pt idx="1">
+                  <c:v>3</c:v>
+                </c:pt>
+                <c:pt idx="2">
+                  <c:v>4</c:v>
+                </c:pt>
+                <c:pt idx="3">
+                  <c:v>5</c:v>
+                </c:pt>
+                <c:pt idx="4">
+                  <c:v>6</c:v>
+                </c:pt>
+                <c:pt idx="5">
+                  <c:v>7</c:v>
+                </c:pt>
+                <c:pt idx="6">
+                  <c:v>8</c:v>
+                </c:pt>
+                <c:pt idx="7">
+                  <c:v>9</c:v>
+                </c:pt>
+                <c:pt idx="8">
+                  <c:v>10</c:v>
+                </c:pt>
+                <c:pt idx="9">
+                  <c:v>11</c:v>
+                </c:pt>
+                <c:pt idx="10">
+                  <c:v>12</c:v>
+                </c:pt>
+                <c:pt idx="11">
+                  <c:v>13</c:v>
+                </c:pt>
+                <c:pt idx="12">
+                  <c:v>14</c:v>
+                </c:pt>
+                <c:pt idx="13">
+                  <c:v>15</c:v>
+                </c:pt>
+                <c:pt idx="14">
+                  <c:v>16</c:v>
+                </c:pt>
+                <c:pt idx="15">
+                  <c:v>17</c:v>
+                </c:pt>
+                <c:pt idx="16">
+                  <c:v>18</c:v>
+                </c:pt>
+                <c:pt idx="17">
+                  <c:v>19</c:v>
+                </c:pt>
+                <c:pt idx="18">
+                  <c:v>20</c:v>
+                </c:pt>
+                <c:pt idx="19">
+                  <c:v>21</c:v>
+                </c:pt>
+                <c:pt idx="20">
+                  <c:v>22</c:v>
+                </c:pt>
+                <c:pt idx="21">
+                  <c:v>23</c:v>
+                </c:pt>
+                <c:pt idx="22">
+                  <c:v>24</c:v>
+                </c:pt>
+                <c:pt idx="23">
+                  <c:v>25</c:v>
+                </c:pt>
+              </c:numCache>
+            </c:numRef>
+          </c:cat>
           <c:val>
             <c:numRef>
-              <c:f>rastrigin!$E$20:$E$29</c:f>
+              <c:f>rastrigin!$L$58:$L$81</c:f>
               <c:numCache>
                 <c:formatCode>0.00</c:formatCode>
-                <c:ptCount val="10"/>
+                <c:ptCount val="24"/>
                 <c:pt idx="0">
-                  <c:v>134.86266666666666</c:v>
+                  <c:v>24478.6</c:v>
                 </c:pt>
                 <c:pt idx="1">
-                  <c:v>125.26166666666667</c:v>
+                  <c:v>25505.8</c:v>
                 </c:pt>
                 <c:pt idx="2">
-                  <c:v>124.26833333333333</c:v>
+                  <c:v>24083.5</c:v>
                 </c:pt>
                 <c:pt idx="3">
-                  <c:v>129.18133333333333</c:v>
+                  <c:v>29582.3</c:v>
                 </c:pt>
                 <c:pt idx="4">
-                  <c:v>122.92933333333333</c:v>
+                  <c:v>25688.400000000001</c:v>
                 </c:pt>
                 <c:pt idx="5">
-                  <c:v>174.56766666666667</c:v>
+                  <c:v>25684.1</c:v>
                 </c:pt>
                 <c:pt idx="6">
-                  <c:v>136.91533333333334</c:v>
+                  <c:v>33280.199999999997</c:v>
                 </c:pt>
                 <c:pt idx="7">
-                  <c:v>131.59133333333335</c:v>
+                  <c:v>35772.5</c:v>
                 </c:pt>
                 <c:pt idx="8">
-                  <c:v>130.31100000000001</c:v>
+                  <c:v>45239.8</c:v>
                 </c:pt>
                 <c:pt idx="9">
-                  <c:v>131.501</c:v>
+                  <c:v>43117.7</c:v>
+                </c:pt>
+                <c:pt idx="10">
+                  <c:v>43675.1</c:v>
+                </c:pt>
+                <c:pt idx="11">
+                  <c:v>44812.1</c:v>
+                </c:pt>
+                <c:pt idx="12">
+                  <c:v>48540.2</c:v>
+                </c:pt>
+                <c:pt idx="13">
+                  <c:v>53094.3</c:v>
+                </c:pt>
+                <c:pt idx="14">
+                  <c:v>56215.1</c:v>
+                </c:pt>
+                <c:pt idx="15">
+                  <c:v>61384.5</c:v>
+                </c:pt>
+                <c:pt idx="16">
+                  <c:v>61366.400000000001</c:v>
+                </c:pt>
+                <c:pt idx="17">
+                  <c:v>64730.1</c:v>
+                </c:pt>
+                <c:pt idx="18">
+                  <c:v>67558.2</c:v>
+                </c:pt>
+                <c:pt idx="19">
+                  <c:v>73708.3</c:v>
+                </c:pt>
+                <c:pt idx="20">
+                  <c:v>74833.7</c:v>
+                </c:pt>
+                <c:pt idx="21">
+                  <c:v>81154</c:v>
+                </c:pt>
+                <c:pt idx="22">
+                  <c:v>83579.399999999994</c:v>
+                </c:pt>
+                <c:pt idx="23">
+                  <c:v>96780.4</c:v>
                 </c:pt>
               </c:numCache>
             </c:numRef>
@@ -13532,13 +13697,12 @@
           <c:showPercent val="0"/>
           <c:showBubbleSize val="0"/>
         </c:dLbls>
-        <c:marker val="1"/>
         <c:smooth val="0"/>
-        <c:axId val="216097152"/>
-        <c:axId val="216099072"/>
+        <c:axId val="1116961088"/>
+        <c:axId val="1116963808"/>
       </c:lineChart>
       <c:catAx>
-        <c:axId val="216097152"/>
+        <c:axId val="1116961088"/>
         <c:scaling>
           <c:orientation val="minMax"/>
         </c:scaling>
@@ -13569,7 +13733,7 @@
                 </a:r>
                 <a:r>
                   <a:rPr lang="en-GB" baseline="0"/>
-                  <a:t> of Dimensions</a:t>
+                  <a:t> of dimensions</a:t>
                 </a:r>
                 <a:endParaRPr lang="en-GB"/>
               </a:p>
@@ -13621,7 +13785,7 @@
             <a:endParaRPr lang="en-US"/>
           </a:p>
         </c:txPr>
-        <c:crossAx val="216099072"/>
+        <c:crossAx val="1116963808"/>
         <c:crosses val="autoZero"/>
         <c:auto val="1"/>
         <c:lblAlgn val="ctr"/>
@@ -13629,26 +13793,12 @@
         <c:noMultiLvlLbl val="0"/>
       </c:catAx>
       <c:valAx>
-        <c:axId val="216099072"/>
+        <c:axId val="1116963808"/>
         <c:scaling>
           <c:orientation val="minMax"/>
         </c:scaling>
         <c:delete val="0"/>
         <c:axPos val="l"/>
-        <c:majorGridlines>
-          <c:spPr>
-            <a:ln w="9525" cap="flat" cmpd="sng" algn="ctr">
-              <a:solidFill>
-                <a:schemeClr val="tx1">
-                  <a:lumMod val="15000"/>
-                  <a:lumOff val="85000"/>
-                </a:schemeClr>
-              </a:solidFill>
-              <a:round/>
-            </a:ln>
-            <a:effectLst/>
-          </c:spPr>
-        </c:majorGridlines>
         <c:title>
           <c:tx>
             <c:rich>
@@ -13669,9 +13819,21 @@
                   </a:defRPr>
                 </a:pPr>
                 <a:r>
-                  <a:rPr lang="en-GB"/>
-                  <a:t>Time(s)</a:t>
+                  <a:rPr lang="en-GB" baseline="0"/>
+                  <a:t>Time (</a:t>
                 </a:r>
+                <a:r>
+                  <a:rPr lang="en-GB" baseline="0">
+                    <a:latin typeface="Times New Roman" panose="02020603050405020304" pitchFamily="18" charset="0"/>
+                    <a:cs typeface="Times New Roman" panose="02020603050405020304" pitchFamily="18" charset="0"/>
+                  </a:rPr>
+                  <a:t>µs</a:t>
+                </a:r>
+                <a:r>
+                  <a:rPr lang="en-GB" baseline="0"/>
+                  <a:t>)</a:t>
+                </a:r>
+                <a:endParaRPr lang="en-GB"/>
               </a:p>
             </c:rich>
           </c:tx>
@@ -13715,7 +13877,7 @@
             <a:endParaRPr lang="en-US"/>
           </a:p>
         </c:txPr>
-        <c:crossAx val="216097152"/>
+        <c:crossAx val="1116961088"/>
         <c:crosses val="autoZero"/>
         <c:crossBetween val="between"/>
       </c:valAx>
@@ -13728,17 +13890,7 @@
       </c:spPr>
     </c:plotArea>
     <c:legend>
-      <c:legendPos val="r"/>
-      <c:layout>
-        <c:manualLayout>
-          <c:xMode val="edge"/>
-          <c:yMode val="edge"/>
-          <c:x val="0.1071321572608302"/>
-          <c:y val="3.6483860570060323E-3"/>
-          <c:w val="0.83950617283950613"/>
-          <c:h val="0.13790670902979232"/>
-        </c:manualLayout>
-      </c:layout>
+      <c:legendPos val="t"/>
       <c:overlay val="0"/>
       <c:spPr>
         <a:noFill/>
@@ -14093,7 +14245,7 @@
 </file>
 
 <file path=customXml/itemProps1.xml><?xml version="1.0" encoding="utf-8"?>
-<ds:datastoreItem xmlns:ds="http://schemas.openxmlformats.org/officeDocument/2006/customXml" ds:itemID="{04CD39E8-76A7-478A-AA2F-92EA48E49838}">
+<ds:datastoreItem xmlns:ds="http://schemas.openxmlformats.org/officeDocument/2006/customXml" ds:itemID="{D7BA585A-0254-4E6D-9F4C-2DD4CE865889}">
   <ds:schemaRefs>
     <ds:schemaRef ds:uri="http://schemas.openxmlformats.org/officeDocument/2006/bibliography"/>
   </ds:schemaRefs>

</xml_diff>

<commit_message>
amendments in graph and final report
</commit_message>
<xml_diff>
--- a/Documentation/Final_report_PSO_PyTeam.docx
+++ b/Documentation/Final_report_PSO_PyTeam.docx
@@ -1,6 +1,6 @@
 
 <file path=word/document.xml><?xml version="1.0" encoding="utf-8"?>
-<w:document xmlns:wpc="http://schemas.microsoft.com/office/word/2010/wordprocessingCanvas" xmlns:mc="http://schemas.openxmlformats.org/markup-compatibility/2006" xmlns:o="urn:schemas-microsoft-com:office:office" xmlns:r="http://schemas.openxmlformats.org/officeDocument/2006/relationships" xmlns:m="http://schemas.openxmlformats.org/officeDocument/2006/math" xmlns:v="urn:schemas-microsoft-com:vml" xmlns:wp14="http://schemas.microsoft.com/office/word/2010/wordprocessingDrawing" xmlns:wp="http://schemas.openxmlformats.org/drawingml/2006/wordprocessingDrawing" xmlns:w10="urn:schemas-microsoft-com:office:word" xmlns:w="http://schemas.openxmlformats.org/wordprocessingml/2006/main" xmlns:w14="http://schemas.microsoft.com/office/word/2010/wordml" xmlns:w15="http://schemas.microsoft.com/office/word/2012/wordml" xmlns:wpg="http://schemas.microsoft.com/office/word/2010/wordprocessingGroup" xmlns:wpi="http://schemas.microsoft.com/office/word/2010/wordprocessingInk" xmlns:wne="http://schemas.microsoft.com/office/word/2006/wordml" xmlns:wps="http://schemas.microsoft.com/office/word/2010/wordprocessingShape" mc:Ignorable="w14 w15 wp14">
+<w:document xmlns:wpc="http://schemas.microsoft.com/office/word/2010/wordprocessingCanvas" xmlns:cx="http://schemas.microsoft.com/office/drawing/2014/chartex" xmlns:cx1="http://schemas.microsoft.com/office/drawing/2015/9/8/chartex" xmlns:mc="http://schemas.openxmlformats.org/markup-compatibility/2006" xmlns:o="urn:schemas-microsoft-com:office:office" xmlns:r="http://schemas.openxmlformats.org/officeDocument/2006/relationships" xmlns:m="http://schemas.openxmlformats.org/officeDocument/2006/math" xmlns:v="urn:schemas-microsoft-com:vml" xmlns:wp14="http://schemas.microsoft.com/office/word/2010/wordprocessingDrawing" xmlns:wp="http://schemas.openxmlformats.org/drawingml/2006/wordprocessingDrawing" xmlns:w10="urn:schemas-microsoft-com:office:word" xmlns:w="http://schemas.openxmlformats.org/wordprocessingml/2006/main" xmlns:w14="http://schemas.microsoft.com/office/word/2010/wordml" xmlns:w15="http://schemas.microsoft.com/office/word/2012/wordml" xmlns:w16se="http://schemas.microsoft.com/office/word/2015/wordml/symex" xmlns:wpg="http://schemas.microsoft.com/office/word/2010/wordprocessingGroup" xmlns:wpi="http://schemas.microsoft.com/office/word/2010/wordprocessingInk" xmlns:wne="http://schemas.microsoft.com/office/word/2006/wordml" xmlns:wps="http://schemas.microsoft.com/office/word/2010/wordprocessingShape" mc:Ignorable="w14 w15 w16se wp14">
   <w:body>
     <w:p>
       <w:pPr>
@@ -3938,7 +3938,6 @@
           <w:color w:val="000000"/>
           <w:sz w:val="24"/>
           <w:szCs w:val="24"/>
-          <w:lang w:val="en-GB" w:eastAsia="en-GB"/>
         </w:rPr>
         <w:drawing>
           <wp:inline distT="0" distB="0" distL="0" distR="0" wp14:anchorId="478AEFC9" wp14:editId="381DBE26">
@@ -4004,19 +4003,8 @@
           <w:sz w:val="24"/>
           <w:szCs w:val="24"/>
         </w:rPr>
-        <w:t xml:space="preserve">Fig 1. Basic PSO </w:t>
-      </w:r>
-      <w:proofErr w:type="spellStart"/>
-      <w:r>
-        <w:rPr>
-          <w:rFonts w:ascii="Times New Roman" w:hAnsi="Times New Roman" w:cs="Times New Roman"/>
-          <w:color w:val="000000"/>
-          <w:sz w:val="24"/>
-          <w:szCs w:val="24"/>
-        </w:rPr>
-        <w:t>pseudocode</w:t>
-      </w:r>
-      <w:proofErr w:type="spellEnd"/>
+        <w:t>Fig 1. Basic PSO pseudocode</w:t>
+      </w:r>
     </w:p>
     <w:p>
       <w:pPr>
@@ -4383,27 +4371,7 @@
           <w:sz w:val="24"/>
           <w:szCs w:val="24"/>
         </w:rPr>
-        <w:t>Varying number of iterations (</w:t>
-      </w:r>
-      <w:proofErr w:type="spellStart"/>
-      <w:r>
-        <w:rPr>
-          <w:rFonts w:ascii="Times New Roman" w:hAnsi="Times New Roman" w:cs="Times New Roman"/>
-          <w:color w:val="000000"/>
-          <w:sz w:val="24"/>
-          <w:szCs w:val="24"/>
-        </w:rPr>
-        <w:t>Num_Iterations</w:t>
-      </w:r>
-      <w:proofErr w:type="spellEnd"/>
-      <w:r>
-        <w:rPr>
-          <w:rFonts w:ascii="Times New Roman" w:hAnsi="Times New Roman" w:cs="Times New Roman"/>
-          <w:color w:val="000000"/>
-          <w:sz w:val="24"/>
-          <w:szCs w:val="24"/>
-        </w:rPr>
-        <w:t xml:space="preserve">) </w:t>
+        <w:t xml:space="preserve">Varying number of iterations (Num_Iterations) </w:t>
       </w:r>
       <w:r>
         <w:rPr>
@@ -4430,55 +4398,25 @@
           <w:sz w:val="24"/>
           <w:szCs w:val="24"/>
         </w:rPr>
-        <w:t xml:space="preserve">keeping </w:t>
-      </w:r>
-      <w:proofErr w:type="spellStart"/>
-      <w:r>
-        <w:rPr>
-          <w:rFonts w:ascii="Times New Roman" w:hAnsi="Times New Roman" w:cs="Times New Roman"/>
-          <w:color w:val="000000"/>
-          <w:sz w:val="24"/>
-          <w:szCs w:val="24"/>
-        </w:rPr>
-        <w:t>Num</w:t>
-      </w:r>
-      <w:r>
-        <w:rPr>
-          <w:rFonts w:ascii="Times New Roman" w:hAnsi="Times New Roman" w:cs="Times New Roman"/>
-          <w:color w:val="000000"/>
-          <w:sz w:val="24"/>
-          <w:szCs w:val="24"/>
-        </w:rPr>
-        <w:t>_Particles</w:t>
-      </w:r>
-      <w:proofErr w:type="spellEnd"/>
-      <w:r>
-        <w:rPr>
-          <w:rFonts w:ascii="Times New Roman" w:hAnsi="Times New Roman" w:cs="Times New Roman"/>
-          <w:color w:val="000000"/>
-          <w:sz w:val="24"/>
-          <w:szCs w:val="24"/>
-        </w:rPr>
-        <w:t xml:space="preserve"> = 20 while</w:t>
-      </w:r>
-      <w:r>
-        <w:rPr>
-          <w:rFonts w:ascii="Times New Roman" w:hAnsi="Times New Roman" w:cs="Times New Roman"/>
-          <w:color w:val="000000"/>
-          <w:sz w:val="24"/>
-          <w:szCs w:val="24"/>
-        </w:rPr>
-        <w:t xml:space="preserve"> </w:t>
-      </w:r>
-      <w:proofErr w:type="spellStart"/>
-      <w:r>
-        <w:rPr>
-          <w:rFonts w:ascii="Times New Roman" w:hAnsi="Times New Roman" w:cs="Times New Roman"/>
-          <w:color w:val="000000"/>
-          <w:sz w:val="24"/>
-          <w:szCs w:val="24"/>
-        </w:rPr>
-        <w:t>Num_dime</w:t>
+        <w:t>keeping Num</w:t>
+      </w:r>
+      <w:r>
+        <w:rPr>
+          <w:rFonts w:ascii="Times New Roman" w:hAnsi="Times New Roman" w:cs="Times New Roman"/>
+          <w:color w:val="000000"/>
+          <w:sz w:val="24"/>
+          <w:szCs w:val="24"/>
+        </w:rPr>
+        <w:t>_Particles = 20 while</w:t>
+      </w:r>
+      <w:r>
+        <w:rPr>
+          <w:rFonts w:ascii="Times New Roman" w:hAnsi="Times New Roman" w:cs="Times New Roman"/>
+          <w:color w:val="000000"/>
+          <w:sz w:val="24"/>
+          <w:szCs w:val="24"/>
+        </w:rPr>
+        <w:t xml:space="preserve"> Num_dime</w:t>
       </w:r>
       <w:r>
         <w:rPr>
@@ -4496,17 +4434,7 @@
           <w:sz w:val="24"/>
           <w:szCs w:val="24"/>
         </w:rPr>
-        <w:t>sions</w:t>
-      </w:r>
-      <w:proofErr w:type="spellEnd"/>
-      <w:r>
-        <w:rPr>
-          <w:rFonts w:ascii="Times New Roman" w:hAnsi="Times New Roman" w:cs="Times New Roman"/>
-          <w:color w:val="000000"/>
-          <w:sz w:val="24"/>
-          <w:szCs w:val="24"/>
-        </w:rPr>
-        <w:t>=2</w:t>
+        <w:t>sions=2</w:t>
       </w:r>
     </w:p>
     <w:p>
@@ -4541,17 +4469,7 @@
           <w:sz w:val="24"/>
           <w:szCs w:val="24"/>
         </w:rPr>
-        <w:t xml:space="preserve"> (</w:t>
-      </w:r>
-      <w:proofErr w:type="spellStart"/>
-      <w:r>
-        <w:rPr>
-          <w:rFonts w:ascii="Times New Roman" w:hAnsi="Times New Roman" w:cs="Times New Roman"/>
-          <w:color w:val="000000"/>
-          <w:sz w:val="24"/>
-          <w:szCs w:val="24"/>
-        </w:rPr>
-        <w:t>Num_</w:t>
+        <w:t xml:space="preserve"> (Num_</w:t>
       </w:r>
       <w:r>
         <w:rPr>
@@ -4562,7 +4480,6 @@
         </w:rPr>
         <w:t>Particles</w:t>
       </w:r>
-      <w:proofErr w:type="spellEnd"/>
       <w:r>
         <w:rPr>
           <w:rFonts w:ascii="Times New Roman" w:hAnsi="Times New Roman" w:cs="Times New Roman"/>
@@ -4597,36 +4514,16 @@
           <w:sz w:val="24"/>
           <w:szCs w:val="24"/>
         </w:rPr>
-        <w:t xml:space="preserve">while keeping </w:t>
-      </w:r>
-      <w:proofErr w:type="spellStart"/>
-      <w:r>
-        <w:rPr>
-          <w:rFonts w:ascii="Times New Roman" w:hAnsi="Times New Roman" w:cs="Times New Roman"/>
-          <w:color w:val="000000"/>
-          <w:sz w:val="24"/>
-          <w:szCs w:val="24"/>
-        </w:rPr>
-        <w:t>Num_</w:t>
-      </w:r>
-      <w:r>
-        <w:rPr>
-          <w:rFonts w:ascii="Times New Roman" w:hAnsi="Times New Roman" w:cs="Times New Roman"/>
-          <w:color w:val="000000"/>
-          <w:sz w:val="24"/>
-          <w:szCs w:val="24"/>
-        </w:rPr>
-        <w:t>Iterations</w:t>
-      </w:r>
-      <w:proofErr w:type="spellEnd"/>
-      <w:r>
-        <w:rPr>
-          <w:rFonts w:ascii="Times New Roman" w:hAnsi="Times New Roman" w:cs="Times New Roman"/>
-          <w:color w:val="000000"/>
-          <w:sz w:val="24"/>
-          <w:szCs w:val="24"/>
-        </w:rPr>
-        <w:t xml:space="preserve"> = 5</w:t>
+        <w:t>while keeping Num_</w:t>
+      </w:r>
+      <w:r>
+        <w:rPr>
+          <w:rFonts w:ascii="Times New Roman" w:hAnsi="Times New Roman" w:cs="Times New Roman"/>
+          <w:color w:val="000000"/>
+          <w:sz w:val="24"/>
+          <w:szCs w:val="24"/>
+        </w:rPr>
+        <w:t>Iterations = 5</w:t>
       </w:r>
       <w:r>
         <w:rPr>
@@ -4706,17 +4603,7 @@
           <w:sz w:val="24"/>
           <w:szCs w:val="24"/>
         </w:rPr>
-        <w:t>(</w:t>
-      </w:r>
-      <w:proofErr w:type="spellStart"/>
-      <w:r>
-        <w:rPr>
-          <w:rFonts w:ascii="Times New Roman" w:hAnsi="Times New Roman" w:cs="Times New Roman"/>
-          <w:color w:val="000000"/>
-          <w:sz w:val="24"/>
-          <w:szCs w:val="24"/>
-        </w:rPr>
-        <w:t>Num_</w:t>
+        <w:t>(Num_</w:t>
       </w:r>
       <w:r>
         <w:rPr>
@@ -4727,7 +4614,6 @@
         </w:rPr>
         <w:t>dimensions</w:t>
       </w:r>
-      <w:proofErr w:type="spellEnd"/>
       <w:r>
         <w:rPr>
           <w:rFonts w:ascii="Times New Roman" w:hAnsi="Times New Roman" w:cs="Times New Roman"/>
@@ -4762,27 +4648,7 @@
           <w:sz w:val="24"/>
           <w:szCs w:val="24"/>
         </w:rPr>
-        <w:t xml:space="preserve"> while keeping </w:t>
-      </w:r>
-      <w:proofErr w:type="spellStart"/>
-      <w:r>
-        <w:rPr>
-          <w:rFonts w:ascii="Times New Roman" w:hAnsi="Times New Roman" w:cs="Times New Roman"/>
-          <w:color w:val="000000"/>
-          <w:sz w:val="24"/>
-          <w:szCs w:val="24"/>
-        </w:rPr>
-        <w:t>Num_Particles</w:t>
-      </w:r>
-      <w:proofErr w:type="spellEnd"/>
-      <w:r>
-        <w:rPr>
-          <w:rFonts w:ascii="Times New Roman" w:hAnsi="Times New Roman" w:cs="Times New Roman"/>
-          <w:color w:val="000000"/>
-          <w:sz w:val="24"/>
-          <w:szCs w:val="24"/>
-        </w:rPr>
-        <w:t xml:space="preserve"> = 20 and Num_</w:t>
+        <w:t xml:space="preserve"> while keeping Num_Particles = 20 and Num_</w:t>
       </w:r>
       <w:r>
         <w:rPr>
@@ -5068,12 +4934,11 @@
       <w:r>
         <w:rPr>
           <w:noProof/>
-          <w:lang w:val="en-GB" w:eastAsia="en-GB"/>
         </w:rPr>
         <w:drawing>
-          <wp:inline distT="0" distB="0" distL="0" distR="0" wp14:anchorId="5C29CBD7" wp14:editId="14931090">
-            <wp:extent cx="5438775" cy="3009900"/>
-            <wp:effectExtent l="0" t="0" r="9525" b="0"/>
+          <wp:inline distT="0" distB="0" distL="0" distR="0" wp14:anchorId="35F99D40" wp14:editId="3272340B">
+            <wp:extent cx="8229600" cy="3413125"/>
+            <wp:effectExtent l="0" t="0" r="0" b="15875"/>
             <wp:docPr id="1" name="Chart 1"/>
             <wp:cNvGraphicFramePr/>
             <a:graphic xmlns:a="http://schemas.openxmlformats.org/drawingml/2006/main">
@@ -5238,7 +5103,25 @@
           <w:sz w:val="24"/>
           <w:szCs w:val="24"/>
         </w:rPr>
-        <w:t xml:space="preserve">than 3, </w:t>
+        <w:t xml:space="preserve">than </w:t>
+      </w:r>
+      <w:r>
+        <w:rPr>
+          <w:rFonts w:ascii="Times New Roman" w:hAnsi="Times New Roman" w:cs="Times New Roman"/>
+          <w:color w:val="000000"/>
+          <w:sz w:val="24"/>
+          <w:szCs w:val="24"/>
+        </w:rPr>
+        <w:t>1</w:t>
+      </w:r>
+      <w:r>
+        <w:rPr>
+          <w:rFonts w:ascii="Times New Roman" w:hAnsi="Times New Roman" w:cs="Times New Roman"/>
+          <w:color w:val="000000"/>
+          <w:sz w:val="24"/>
+          <w:szCs w:val="24"/>
+        </w:rPr>
+        <w:t xml:space="preserve">3, </w:t>
       </w:r>
       <w:r>
         <w:rPr>
@@ -5256,7 +5139,25 @@
           <w:sz w:val="24"/>
           <w:szCs w:val="24"/>
         </w:rPr>
-        <w:t xml:space="preserve"> whereas for greater dimensions, dimensions greater than 4, </w:t>
+        <w:t xml:space="preserve"> whereas for greater dimen</w:t>
+      </w:r>
+      <w:r>
+        <w:rPr>
+          <w:rFonts w:ascii="Times New Roman" w:hAnsi="Times New Roman" w:cs="Times New Roman"/>
+          <w:color w:val="000000"/>
+          <w:sz w:val="24"/>
+          <w:szCs w:val="24"/>
+        </w:rPr>
+        <w:t>sions, dimensions greater than 13</w:t>
+      </w:r>
+      <w:r>
+        <w:rPr>
+          <w:rFonts w:ascii="Times New Roman" w:hAnsi="Times New Roman" w:cs="Times New Roman"/>
+          <w:color w:val="000000"/>
+          <w:sz w:val="24"/>
+          <w:szCs w:val="24"/>
+        </w:rPr>
+        <w:t xml:space="preserve">, </w:t>
       </w:r>
       <w:r>
         <w:rPr>
@@ -5301,16 +5202,71 @@
           <w:sz w:val="24"/>
           <w:szCs w:val="24"/>
         </w:rPr>
-        <w:t xml:space="preserve">efficient. At 11 iterations, a difference of just 11.7 seconds was noticed which was the least difference between both of them. </w:t>
-      </w:r>
-      <w:r>
-        <w:rPr>
-          <w:rFonts w:ascii="Times New Roman" w:hAnsi="Times New Roman" w:cs="Times New Roman"/>
-          <w:color w:val="000000"/>
-          <w:sz w:val="24"/>
-          <w:szCs w:val="24"/>
-        </w:rPr>
-        <w:t xml:space="preserve">Overall the average difference for the interval between 4 and 11 was roughly 20 seconds. The results conclude that PSO_sphere is </w:t>
+        <w:t xml:space="preserve">efficient. </w:t>
+      </w:r>
+      <w:r>
+        <w:rPr>
+          <w:rFonts w:ascii="Times New Roman" w:hAnsi="Times New Roman" w:cs="Times New Roman"/>
+          <w:color w:val="000000"/>
+          <w:sz w:val="24"/>
+          <w:szCs w:val="24"/>
+        </w:rPr>
+        <w:t xml:space="preserve">It is noticeable, looking at the graph that there exists some points for which </w:t>
+      </w:r>
+      <w:r>
+        <w:rPr>
+          <w:rFonts w:ascii="Times New Roman" w:hAnsi="Times New Roman" w:cs="Times New Roman"/>
+          <w:color w:val="000000"/>
+          <w:sz w:val="24"/>
+          <w:szCs w:val="24"/>
+        </w:rPr>
+        <w:lastRenderedPageBreak/>
+        <w:t>the runtime of both (PSO and PySwarms) is same</w:t>
+      </w:r>
+      <w:r>
+        <w:rPr>
+          <w:rFonts w:ascii="Times New Roman" w:hAnsi="Times New Roman" w:cs="Times New Roman"/>
+          <w:color w:val="000000"/>
+          <w:sz w:val="24"/>
+          <w:szCs w:val="24"/>
+        </w:rPr>
+        <w:t xml:space="preserve"> e.g. 13</w:t>
+      </w:r>
+      <w:r>
+        <w:rPr>
+          <w:rFonts w:ascii="Times New Roman" w:hAnsi="Times New Roman" w:cs="Times New Roman"/>
+          <w:color w:val="000000"/>
+          <w:sz w:val="24"/>
+          <w:szCs w:val="24"/>
+        </w:rPr>
+        <w:t>.</w:t>
+      </w:r>
+      <w:r>
+        <w:rPr>
+          <w:rFonts w:ascii="Times New Roman" w:hAnsi="Times New Roman" w:cs="Times New Roman"/>
+          <w:color w:val="000000"/>
+          <w:sz w:val="24"/>
+          <w:szCs w:val="24"/>
+        </w:rPr>
+        <w:t xml:space="preserve"> </w:t>
+      </w:r>
+      <w:r>
+        <w:rPr>
+          <w:rFonts w:ascii="Times New Roman" w:hAnsi="Times New Roman" w:cs="Times New Roman"/>
+          <w:color w:val="000000"/>
+          <w:sz w:val="24"/>
+          <w:szCs w:val="24"/>
+        </w:rPr>
+        <w:t xml:space="preserve">We can see when the number of dimensions is 25, our PSO_sphere has a runtime less than PySwarms (a difference of 8,730 µs). </w:t>
+      </w:r>
+      <w:r>
+        <w:rPr>
+          <w:rFonts w:ascii="Times New Roman" w:hAnsi="Times New Roman" w:cs="Times New Roman"/>
+          <w:color w:val="000000"/>
+          <w:sz w:val="24"/>
+          <w:szCs w:val="24"/>
+        </w:rPr>
+        <w:t xml:space="preserve">The results conclude that PSO_sphere is </w:t>
       </w:r>
       <w:r>
         <w:rPr>
@@ -5337,35 +5293,34 @@
           <w:sz w:val="24"/>
           <w:szCs w:val="24"/>
         </w:rPr>
-        <w:t xml:space="preserve"> at handling higher dimensions, nevertheless, the global minimum found by </w:t>
-      </w:r>
-      <w:r>
-        <w:rPr>
-          <w:rFonts w:ascii="Times New Roman" w:hAnsi="Times New Roman" w:cs="Times New Roman"/>
-          <w:color w:val="000000"/>
-          <w:sz w:val="24"/>
-          <w:szCs w:val="24"/>
-        </w:rPr>
-        <w:lastRenderedPageBreak/>
-        <w:t xml:space="preserve">PSO_sphere and PySwarms were similar. If the runtime average is taken for execution more than three times than the difference in the result in Fig 2 </w:t>
-      </w:r>
-      <w:r>
-        <w:rPr>
-          <w:rFonts w:ascii="Times New Roman" w:hAnsi="Times New Roman" w:cs="Times New Roman"/>
-          <w:color w:val="000000"/>
-          <w:sz w:val="24"/>
-          <w:szCs w:val="24"/>
-        </w:rPr>
-        <w:t>c</w:t>
-      </w:r>
-      <w:r>
-        <w:rPr>
-          <w:rFonts w:ascii="Times New Roman" w:hAnsi="Times New Roman" w:cs="Times New Roman"/>
-          <w:color w:val="000000"/>
-          <w:sz w:val="24"/>
-          <w:szCs w:val="24"/>
-        </w:rPr>
-        <w:t>an improve further.</w:t>
+        <w:t xml:space="preserve"> at handling </w:t>
+      </w:r>
+      <w:r>
+        <w:rPr>
+          <w:rFonts w:ascii="Times New Roman" w:hAnsi="Times New Roman" w:cs="Times New Roman"/>
+          <w:color w:val="000000"/>
+          <w:sz w:val="24"/>
+          <w:szCs w:val="24"/>
+        </w:rPr>
+        <w:t>dimensions</w:t>
+      </w:r>
+      <w:r>
+        <w:rPr>
+          <w:rFonts w:ascii="Times New Roman" w:hAnsi="Times New Roman" w:cs="Times New Roman"/>
+          <w:color w:val="000000"/>
+          <w:sz w:val="24"/>
+          <w:szCs w:val="24"/>
+        </w:rPr>
+        <w:t xml:space="preserve"> </w:t>
+      </w:r>
+      <w:r>
+        <w:rPr>
+          <w:rFonts w:ascii="Times New Roman" w:hAnsi="Times New Roman" w:cs="Times New Roman"/>
+          <w:color w:val="000000"/>
+          <w:sz w:val="24"/>
+          <w:szCs w:val="24"/>
+        </w:rPr>
+        <w:t xml:space="preserve">between 13 and 24 as compared to PySwarms but at 25 dimensions, its runtime is much lesser compared to that of PySwarms. </w:t>
       </w:r>
     </w:p>
     <w:p>
@@ -5425,13 +5380,12 @@
       <w:r>
         <w:rPr>
           <w:noProof/>
-          <w:lang w:val="en-GB" w:eastAsia="en-GB"/>
         </w:rPr>
         <w:drawing>
-          <wp:inline distT="0" distB="0" distL="0" distR="0" wp14:anchorId="4933BD4C" wp14:editId="60F1DD88">
-            <wp:extent cx="5667375" cy="3143250"/>
-            <wp:effectExtent l="0" t="0" r="9525" b="0"/>
-            <wp:docPr id="2" name="Chart 2"/>
+          <wp:inline distT="0" distB="0" distL="0" distR="0" wp14:anchorId="7EBAA91E" wp14:editId="20D33300">
+            <wp:extent cx="8229600" cy="3435985"/>
+            <wp:effectExtent l="0" t="0" r="0" b="12065"/>
+            <wp:docPr id="3" name="Chart 3"/>
             <wp:cNvGraphicFramePr/>
             <a:graphic xmlns:a="http://schemas.openxmlformats.org/drawingml/2006/main">
               <a:graphicData uri="http://schemas.openxmlformats.org/drawingml/2006/chart">
@@ -5497,27 +5451,7 @@
           <w:sz w:val="24"/>
           <w:szCs w:val="24"/>
         </w:rPr>
-        <w:t xml:space="preserve">, between </w:t>
-      </w:r>
-      <w:proofErr w:type="spellStart"/>
-      <w:r>
-        <w:rPr>
-          <w:rFonts w:ascii="Times New Roman" w:hAnsi="Times New Roman" w:cs="Times New Roman"/>
-          <w:color w:val="000000"/>
-          <w:sz w:val="24"/>
-          <w:szCs w:val="24"/>
-        </w:rPr>
-        <w:t>PySwarms</w:t>
-      </w:r>
-      <w:proofErr w:type="spellEnd"/>
-      <w:r>
-        <w:rPr>
-          <w:rFonts w:ascii="Times New Roman" w:hAnsi="Times New Roman" w:cs="Times New Roman"/>
-          <w:color w:val="000000"/>
-          <w:sz w:val="24"/>
-          <w:szCs w:val="24"/>
-        </w:rPr>
-        <w:t xml:space="preserve"> and our PSO </w:t>
+        <w:t xml:space="preserve">, between PySwarms and our PSO </w:t>
       </w:r>
       <w:r>
         <w:rPr>
@@ -5611,7 +5545,7 @@
           <w:sz w:val="24"/>
           <w:szCs w:val="24"/>
         </w:rPr>
-        <w:t xml:space="preserve"> </w:t>
+        <w:t xml:space="preserve"> We can see that as the number of iterations are increased, there is a drastic change in the runtime of PySwarms as compared to our implemented code of PSO. </w:t>
       </w:r>
       <w:r>
         <w:rPr>
@@ -5629,61 +5563,52 @@
           <w:sz w:val="24"/>
           <w:szCs w:val="24"/>
         </w:rPr>
-        <w:t xml:space="preserve">t is noticeable that our PSO sphere is more efficient as compared to PySwarms. When the number of iterations were 100, there was a difference of 186 seconds but as the number of </w:t>
-      </w:r>
-      <w:r>
-        <w:rPr>
-          <w:rFonts w:ascii="Times New Roman" w:hAnsi="Times New Roman" w:cs="Times New Roman"/>
-          <w:color w:val="000000"/>
-          <w:sz w:val="24"/>
-          <w:szCs w:val="24"/>
-        </w:rPr>
-        <w:t xml:space="preserve">iterations increased, the difference between </w:t>
-      </w:r>
-      <w:r>
-        <w:rPr>
-          <w:rFonts w:ascii="Times New Roman" w:hAnsi="Times New Roman" w:cs="Times New Roman"/>
-          <w:color w:val="000000"/>
-          <w:sz w:val="24"/>
-          <w:szCs w:val="24"/>
-        </w:rPr>
-        <w:t>the runtim</w:t>
-      </w:r>
-      <w:r>
-        <w:rPr>
-          <w:rFonts w:ascii="Times New Roman" w:hAnsi="Times New Roman" w:cs="Times New Roman"/>
-          <w:color w:val="000000"/>
-          <w:sz w:val="24"/>
-          <w:szCs w:val="24"/>
-        </w:rPr>
-        <w:t>e of PSO sphere and PySwarms kept widening</w:t>
-      </w:r>
-      <w:r>
-        <w:rPr>
-          <w:rFonts w:ascii="Times New Roman" w:hAnsi="Times New Roman" w:cs="Times New Roman"/>
-          <w:color w:val="000000"/>
-          <w:sz w:val="24"/>
-          <w:szCs w:val="24"/>
-        </w:rPr>
-        <w:t>. When the iterations were set to 1000, the difference o</w:t>
-      </w:r>
-      <w:r>
-        <w:rPr>
-          <w:rFonts w:ascii="Times New Roman" w:hAnsi="Times New Roman" w:cs="Times New Roman"/>
-          <w:color w:val="000000"/>
-          <w:sz w:val="24"/>
-          <w:szCs w:val="24"/>
-        </w:rPr>
-        <w:t xml:space="preserve">f only 83 seconds was noticed. </w:t>
-      </w:r>
-      <w:r>
-        <w:rPr>
-          <w:rFonts w:ascii="Times New Roman" w:hAnsi="Times New Roman" w:cs="Times New Roman"/>
-          <w:color w:val="000000"/>
-          <w:sz w:val="24"/>
-          <w:szCs w:val="24"/>
-        </w:rPr>
-        <w:t>Performance of PSO_sphere was more efficient than PySwarms while handling greater number of iterations.</w:t>
+        <w:t>t is noticeable that our PSO sphere is more efficient as compared to PySwarms</w:t>
+      </w:r>
+      <w:r>
+        <w:rPr>
+          <w:rFonts w:ascii="Times New Roman" w:hAnsi="Times New Roman" w:cs="Times New Roman"/>
+          <w:color w:val="000000"/>
+          <w:sz w:val="24"/>
+          <w:szCs w:val="24"/>
+        </w:rPr>
+        <w:t xml:space="preserve">. Especially for 2300 iterations, there is a difference of 608,257 </w:t>
+      </w:r>
+      <w:r>
+        <w:rPr>
+          <w:rFonts w:ascii="Times New Roman" w:hAnsi="Times New Roman" w:cs="Times New Roman"/>
+          <w:color w:val="000000"/>
+          <w:sz w:val="24"/>
+          <w:szCs w:val="24"/>
+        </w:rPr>
+        <w:t xml:space="preserve">µs </w:t>
+      </w:r>
+      <w:r>
+        <w:rPr>
+          <w:rFonts w:ascii="Times New Roman" w:hAnsi="Times New Roman" w:cs="Times New Roman"/>
+          <w:color w:val="000000"/>
+          <w:sz w:val="24"/>
+          <w:szCs w:val="24"/>
+        </w:rPr>
+        <w:t>(greatest difference)</w:t>
+      </w:r>
+      <w:r>
+        <w:rPr>
+          <w:rFonts w:ascii="Times New Roman" w:hAnsi="Times New Roman" w:cs="Times New Roman"/>
+          <w:color w:val="000000"/>
+          <w:sz w:val="24"/>
+          <w:szCs w:val="24"/>
+        </w:rPr>
+        <w:t>. Hence it can be concluded that the p</w:t>
+      </w:r>
+      <w:r>
+        <w:rPr>
+          <w:rFonts w:ascii="Times New Roman" w:hAnsi="Times New Roman" w:cs="Times New Roman"/>
+          <w:color w:val="000000"/>
+          <w:sz w:val="24"/>
+          <w:szCs w:val="24"/>
+        </w:rPr>
+        <w:t>erformance of PSO_sphere was more efficient than PySwarms while handling greater number of iterations.</w:t>
       </w:r>
     </w:p>
     <w:p>
@@ -5743,13 +5668,12 @@
       <w:r>
         <w:rPr>
           <w:noProof/>
-          <w:lang w:val="en-GB" w:eastAsia="en-GB"/>
         </w:rPr>
         <w:drawing>
-          <wp:inline distT="0" distB="0" distL="0" distR="0" wp14:anchorId="045D34C2" wp14:editId="06BD9833">
-            <wp:extent cx="5514975" cy="3019425"/>
-            <wp:effectExtent l="0" t="0" r="9525" b="9525"/>
-            <wp:docPr id="7" name="Chart 7"/>
+          <wp:inline distT="0" distB="0" distL="0" distR="0" wp14:anchorId="278133BB" wp14:editId="49FD5874">
+            <wp:extent cx="8229600" cy="3441065"/>
+            <wp:effectExtent l="0" t="0" r="0" b="6985"/>
+            <wp:docPr id="8" name="Chart 8"/>
             <wp:cNvGraphicFramePr/>
             <a:graphic xmlns:a="http://schemas.openxmlformats.org/drawingml/2006/main">
               <a:graphicData uri="http://schemas.openxmlformats.org/drawingml/2006/chart">
@@ -5807,27 +5731,7 @@
           <w:sz w:val="24"/>
           <w:szCs w:val="24"/>
         </w:rPr>
-        <w:t xml:space="preserve">, between </w:t>
-      </w:r>
-      <w:proofErr w:type="spellStart"/>
-      <w:r>
-        <w:rPr>
-          <w:rFonts w:ascii="Times New Roman" w:hAnsi="Times New Roman" w:cs="Times New Roman"/>
-          <w:color w:val="000000"/>
-          <w:sz w:val="24"/>
-          <w:szCs w:val="24"/>
-        </w:rPr>
-        <w:t>PySwarms</w:t>
-      </w:r>
-      <w:proofErr w:type="spellEnd"/>
-      <w:r>
-        <w:rPr>
-          <w:rFonts w:ascii="Times New Roman" w:hAnsi="Times New Roman" w:cs="Times New Roman"/>
-          <w:color w:val="000000"/>
-          <w:sz w:val="24"/>
-          <w:szCs w:val="24"/>
-        </w:rPr>
-        <w:t xml:space="preserve"> and our PSO with varying number of particles for sphere function.</w:t>
+        <w:t>, between PySwarms and our PSO with varying number of particles for sphere function.</w:t>
       </w:r>
     </w:p>
     <w:p>
@@ -5849,7 +5753,25 @@
           <w:sz w:val="24"/>
           <w:szCs w:val="24"/>
         </w:rPr>
-        <w:t xml:space="preserve">Fig 4 shows that as the number of particles increased the runtime of PySwarms implementation decreased until it became stable in the end. </w:t>
+        <w:t xml:space="preserve">Fig 4 shows that as the number of particles increased the runtime of PySwarms implementation </w:t>
+      </w:r>
+      <w:r>
+        <w:rPr>
+          <w:rFonts w:ascii="Times New Roman" w:hAnsi="Times New Roman" w:cs="Times New Roman"/>
+          <w:color w:val="000000"/>
+          <w:sz w:val="24"/>
+          <w:szCs w:val="24"/>
+        </w:rPr>
+        <w:t>remained the same with some fluctuations</w:t>
+      </w:r>
+      <w:r>
+        <w:rPr>
+          <w:rFonts w:ascii="Times New Roman" w:hAnsi="Times New Roman" w:cs="Times New Roman"/>
+          <w:color w:val="000000"/>
+          <w:sz w:val="24"/>
+          <w:szCs w:val="24"/>
+        </w:rPr>
+        <w:t xml:space="preserve">. </w:t>
       </w:r>
       <w:r>
         <w:rPr>
@@ -5885,7 +5807,89 @@
           <w:sz w:val="24"/>
           <w:szCs w:val="24"/>
         </w:rPr>
-        <w:t xml:space="preserve">nd PySwarms’ runtime, Fig 4 shows that runtime of our PSO implementation remained between the range of 20 seconds and 200 seconds. For the number of particles between 80 and 100, it can be </w:t>
+        <w:t xml:space="preserve">nd PySwarms’ runtime, Fig 4 shows that runtime of </w:t>
+      </w:r>
+      <w:r>
+        <w:rPr>
+          <w:rFonts w:ascii="Times New Roman" w:hAnsi="Times New Roman" w:cs="Times New Roman"/>
+          <w:color w:val="000000"/>
+          <w:sz w:val="24"/>
+          <w:szCs w:val="24"/>
+        </w:rPr>
+        <w:t>PySwarms remained between the ranges of 400</w:t>
+      </w:r>
+      <w:r>
+        <w:rPr>
+          <w:rFonts w:ascii="Times New Roman" w:hAnsi="Times New Roman" w:cs="Times New Roman"/>
+          <w:color w:val="000000"/>
+          <w:sz w:val="24"/>
+          <w:szCs w:val="24"/>
+        </w:rPr>
+        <w:t xml:space="preserve">0 </w:t>
+      </w:r>
+      <w:r>
+        <w:rPr>
+          <w:rFonts w:ascii="Times New Roman" w:hAnsi="Times New Roman" w:cs="Times New Roman"/>
+          <w:color w:val="000000"/>
+          <w:sz w:val="24"/>
+          <w:szCs w:val="24"/>
+        </w:rPr>
+        <w:t>microseconds to 70</w:t>
+      </w:r>
+      <w:r>
+        <w:rPr>
+          <w:rFonts w:ascii="Times New Roman" w:hAnsi="Times New Roman" w:cs="Times New Roman"/>
+          <w:color w:val="000000"/>
+          <w:sz w:val="24"/>
+          <w:szCs w:val="24"/>
+        </w:rPr>
+        <w:t xml:space="preserve">00 </w:t>
+      </w:r>
+      <w:r>
+        <w:rPr>
+          <w:rFonts w:ascii="Times New Roman" w:hAnsi="Times New Roman" w:cs="Times New Roman"/>
+          <w:color w:val="000000"/>
+          <w:sz w:val="24"/>
+          <w:szCs w:val="24"/>
+        </w:rPr>
+        <w:t>micro</w:t>
+      </w:r>
+      <w:r>
+        <w:rPr>
+          <w:rFonts w:ascii="Times New Roman" w:hAnsi="Times New Roman" w:cs="Times New Roman"/>
+          <w:color w:val="000000"/>
+          <w:sz w:val="24"/>
+          <w:szCs w:val="24"/>
+        </w:rPr>
+        <w:t>seconds</w:t>
+      </w:r>
+      <w:r>
+        <w:rPr>
+          <w:rFonts w:ascii="Times New Roman" w:hAnsi="Times New Roman" w:cs="Times New Roman"/>
+          <w:color w:val="000000"/>
+          <w:sz w:val="24"/>
+          <w:szCs w:val="24"/>
+        </w:rPr>
+        <w:t xml:space="preserve"> whereas our PSO implementation proved to be </w:t>
+      </w:r>
+      <w:r>
+        <w:rPr>
+          <w:rFonts w:ascii="Times New Roman" w:hAnsi="Times New Roman" w:cs="Times New Roman"/>
+          <w:color w:val="000000"/>
+          <w:sz w:val="24"/>
+          <w:szCs w:val="24"/>
+        </w:rPr>
+        <w:lastRenderedPageBreak/>
+        <w:t>efficient for 130 or less number of particles. It</w:t>
+      </w:r>
+      <w:r>
+        <w:rPr>
+          <w:rFonts w:ascii="Times New Roman" w:hAnsi="Times New Roman" w:cs="Times New Roman"/>
+          <w:color w:val="000000"/>
+          <w:sz w:val="24"/>
+          <w:szCs w:val="24"/>
+        </w:rPr>
+        <w:t xml:space="preserve"> can be </w:t>
       </w:r>
       <w:r>
         <w:rPr>
@@ -5912,17 +5916,100 @@
           <w:sz w:val="24"/>
           <w:szCs w:val="24"/>
         </w:rPr>
-        <w:t>proves to be more efficient</w:t>
-      </w:r>
-      <w:r>
-        <w:rPr>
-          <w:rFonts w:ascii="Times New Roman" w:hAnsi="Times New Roman" w:cs="Times New Roman"/>
-          <w:color w:val="000000"/>
-          <w:sz w:val="24"/>
-          <w:szCs w:val="24"/>
-        </w:rPr>
-        <w:t xml:space="preserve"> than PySwarms in handling varying number of particles.</w:t>
-      </w:r>
+        <w:t>proves to be less</w:t>
+      </w:r>
+      <w:r>
+        <w:rPr>
+          <w:rFonts w:ascii="Times New Roman" w:hAnsi="Times New Roman" w:cs="Times New Roman"/>
+          <w:color w:val="000000"/>
+          <w:sz w:val="24"/>
+          <w:szCs w:val="24"/>
+        </w:rPr>
+        <w:t xml:space="preserve"> efficient</w:t>
+      </w:r>
+      <w:r>
+        <w:rPr>
+          <w:rFonts w:ascii="Times New Roman" w:hAnsi="Times New Roman" w:cs="Times New Roman"/>
+          <w:color w:val="000000"/>
+          <w:sz w:val="24"/>
+          <w:szCs w:val="24"/>
+        </w:rPr>
+        <w:t xml:space="preserve"> </w:t>
+      </w:r>
+      <w:r>
+        <w:rPr>
+          <w:rFonts w:ascii="Times New Roman" w:hAnsi="Times New Roman" w:cs="Times New Roman"/>
+          <w:color w:val="000000"/>
+          <w:sz w:val="24"/>
+          <w:szCs w:val="24"/>
+        </w:rPr>
+        <w:t>(</w:t>
+      </w:r>
+      <w:r>
+        <w:rPr>
+          <w:rFonts w:ascii="Times New Roman" w:hAnsi="Times New Roman" w:cs="Times New Roman"/>
+          <w:color w:val="000000"/>
+          <w:sz w:val="24"/>
+          <w:szCs w:val="24"/>
+        </w:rPr>
+        <w:t xml:space="preserve">if </w:t>
+      </w:r>
+      <w:r>
+        <w:rPr>
+          <w:rFonts w:ascii="Times New Roman" w:hAnsi="Times New Roman" w:cs="Times New Roman"/>
+          <w:color w:val="000000"/>
+          <w:sz w:val="24"/>
+          <w:szCs w:val="24"/>
+        </w:rPr>
+        <w:t xml:space="preserve">we are </w:t>
+      </w:r>
+      <w:r>
+        <w:rPr>
+          <w:rFonts w:ascii="Times New Roman" w:hAnsi="Times New Roman" w:cs="Times New Roman"/>
+          <w:color w:val="000000"/>
+          <w:sz w:val="24"/>
+          <w:szCs w:val="24"/>
+        </w:rPr>
+        <w:t xml:space="preserve">running the </w:t>
+      </w:r>
+      <w:r>
+        <w:rPr>
+          <w:rFonts w:ascii="Times New Roman" w:hAnsi="Times New Roman" w:cs="Times New Roman"/>
+          <w:color w:val="000000"/>
+          <w:sz w:val="24"/>
+          <w:szCs w:val="24"/>
+        </w:rPr>
+        <w:t xml:space="preserve">code for 130 or more particles) </w:t>
+      </w:r>
+      <w:r>
+        <w:rPr>
+          <w:rFonts w:ascii="Times New Roman" w:hAnsi="Times New Roman" w:cs="Times New Roman"/>
+          <w:color w:val="000000"/>
+          <w:sz w:val="24"/>
+          <w:szCs w:val="24"/>
+        </w:rPr>
+        <w:t>as compared to</w:t>
+      </w:r>
+      <w:r>
+        <w:rPr>
+          <w:rFonts w:ascii="Times New Roman" w:hAnsi="Times New Roman" w:cs="Times New Roman"/>
+          <w:color w:val="000000"/>
+          <w:sz w:val="24"/>
+          <w:szCs w:val="24"/>
+        </w:rPr>
+        <w:t xml:space="preserve"> PySwarms </w:t>
+      </w:r>
+      <w:r>
+        <w:rPr>
+          <w:rFonts w:ascii="Times New Roman" w:hAnsi="Times New Roman" w:cs="Times New Roman"/>
+          <w:color w:val="000000"/>
+          <w:sz w:val="24"/>
+          <w:szCs w:val="24"/>
+        </w:rPr>
+        <w:t xml:space="preserve">as its runtime is almost the same for increasing number of particles. </w:t>
+      </w:r>
+      <w:bookmarkStart w:id="0" w:name="_GoBack"/>
+      <w:bookmarkEnd w:id="0"/>
     </w:p>
     <w:p>
       <w:pPr>
@@ -6031,7 +6118,6 @@
       <w:r>
         <w:rPr>
           <w:noProof/>
-          <w:lang w:val="en-GB" w:eastAsia="en-GB"/>
         </w:rPr>
         <w:drawing>
           <wp:inline distT="0" distB="0" distL="0" distR="0" wp14:anchorId="15E47471" wp14:editId="13917BDB">
@@ -6380,8 +6466,8 @@
       <w:r>
         <w:rPr>
           <w:noProof/>
-          <w:lang w:val="en-GB" w:eastAsia="en-GB"/>
-        </w:rPr>
+        </w:rPr>
+        <w:lastRenderedPageBreak/>
         <w:drawing>
           <wp:inline distT="0" distB="0" distL="0" distR="0" wp14:anchorId="332E286C" wp14:editId="3D490E7F">
             <wp:extent cx="7372350" cy="3400425"/>
@@ -6451,7 +6537,6 @@
         <w:rPr>
           <w:color w:val="000000"/>
         </w:rPr>
-        <w:lastRenderedPageBreak/>
         <w:t xml:space="preserve">In our test values, the </w:t>
       </w:r>
       <w:r>
@@ -6554,21 +6639,7 @@
         <w:rPr>
           <w:color w:val="000000"/>
         </w:rPr>
-        <w:t xml:space="preserve">as, the runtime of </w:t>
-      </w:r>
-      <w:proofErr w:type="spellStart"/>
-      <w:r>
-        <w:rPr>
-          <w:color w:val="000000"/>
-        </w:rPr>
-        <w:t>PySwarms</w:t>
-      </w:r>
-      <w:proofErr w:type="spellEnd"/>
-      <w:r>
-        <w:rPr>
-          <w:color w:val="000000"/>
-        </w:rPr>
-        <w:t xml:space="preserve"> kept</w:t>
+        <w:t>as, the runtime of PySwarms kept</w:t>
       </w:r>
       <w:r>
         <w:rPr>
@@ -6633,7 +6704,6 @@
       <w:r>
         <w:rPr>
           <w:noProof/>
-          <w:lang w:val="en-GB" w:eastAsia="en-GB"/>
         </w:rPr>
         <w:drawing>
           <wp:inline distT="0" distB="0" distL="0" distR="0" wp14:anchorId="4B4808F2" wp14:editId="0DFBEA5D">
@@ -6687,21 +6757,7 @@
         <w:rPr>
           <w:color w:val="000000"/>
         </w:rPr>
-        <w:t xml:space="preserve">s) between </w:t>
-      </w:r>
-      <w:proofErr w:type="spellStart"/>
-      <w:r>
-        <w:rPr>
-          <w:color w:val="000000"/>
-        </w:rPr>
-        <w:t>PySwarms</w:t>
-      </w:r>
-      <w:proofErr w:type="spellEnd"/>
-      <w:r>
-        <w:rPr>
-          <w:color w:val="000000"/>
-        </w:rPr>
-        <w:t xml:space="preserve"> and our PSO with varying number of dimensions</w:t>
+        <w:t>s) between PySwarms and our PSO with varying number of dimensions</w:t>
       </w:r>
     </w:p>
     <w:p>
@@ -6718,83 +6774,13 @@
         <w:rPr>
           <w:color w:val="000000"/>
         </w:rPr>
-        <w:t xml:space="preserve">While validating the impact of increasing number of dimensions, the growth of </w:t>
-      </w:r>
-      <w:proofErr w:type="spellStart"/>
-      <w:r>
-        <w:rPr>
-          <w:color w:val="000000"/>
-        </w:rPr>
-        <w:t>PySwarms</w:t>
-      </w:r>
-      <w:proofErr w:type="spellEnd"/>
-      <w:r>
-        <w:rPr>
-          <w:color w:val="000000"/>
-        </w:rPr>
-        <w:t xml:space="preserve"> and </w:t>
-      </w:r>
-      <w:proofErr w:type="spellStart"/>
-      <w:r>
-        <w:rPr>
-          <w:color w:val="000000"/>
-        </w:rPr>
-        <w:t>PSO_rastrigin</w:t>
-      </w:r>
-      <w:proofErr w:type="spellEnd"/>
-      <w:r>
-        <w:rPr>
-          <w:color w:val="000000"/>
-        </w:rPr>
-        <w:t xml:space="preserve"> was roughly linear. The efficiency of handling size problem with respect to number of dimensions of </w:t>
-      </w:r>
-      <w:proofErr w:type="spellStart"/>
-      <w:r>
-        <w:rPr>
-          <w:color w:val="000000"/>
-        </w:rPr>
-        <w:t>PySwarms</w:t>
-      </w:r>
-      <w:proofErr w:type="spellEnd"/>
-      <w:r>
-        <w:rPr>
-          <w:color w:val="000000"/>
-        </w:rPr>
-        <w:t xml:space="preserve"> and </w:t>
-      </w:r>
-      <w:proofErr w:type="spellStart"/>
-      <w:r>
-        <w:rPr>
-          <w:color w:val="000000"/>
-        </w:rPr>
-        <w:t>PSO_rastrigin</w:t>
-      </w:r>
-      <w:proofErr w:type="spellEnd"/>
-      <w:r>
-        <w:rPr>
-          <w:color w:val="000000"/>
-        </w:rPr>
-        <w:t xml:space="preserve"> were same. </w:t>
-      </w:r>
-      <w:r>
-        <w:rPr>
-          <w:color w:val="000000"/>
-        </w:rPr>
-        <w:t xml:space="preserve">Thus, it can be concluded that our PSO implementation is efficient while execution and is similar with the published </w:t>
-      </w:r>
-      <w:proofErr w:type="spellStart"/>
-      <w:r>
-        <w:rPr>
-          <w:color w:val="000000"/>
-        </w:rPr>
-        <w:t>PySwarms</w:t>
-      </w:r>
-      <w:proofErr w:type="spellEnd"/>
-      <w:r>
-        <w:rPr>
-          <w:color w:val="000000"/>
-        </w:rPr>
-        <w:t xml:space="preserve"> library.</w:t>
+        <w:t xml:space="preserve">While validating the impact of increasing number of dimensions, the growth of PySwarms and PSO_rastrigin was roughly linear. The efficiency of handling size problem with respect to number of dimensions of PySwarms and PSO_rastrigin were same. </w:t>
+      </w:r>
+      <w:r>
+        <w:rPr>
+          <w:color w:val="000000"/>
+        </w:rPr>
+        <w:t>Thus, it can be concluded that our PSO implementation is efficient while execution and is similar with the published PySwarms library.</w:t>
       </w:r>
     </w:p>
     <w:p>
@@ -6830,8 +6816,6 @@
         </w:rPr>
         <w:t>:</w:t>
       </w:r>
-      <w:bookmarkStart w:id="0" w:name="_GoBack"/>
-      <w:bookmarkEnd w:id="0"/>
     </w:p>
     <w:p>
       <w:pPr>
@@ -6850,6 +6834,7 @@
           <w:sz w:val="24"/>
           <w:szCs w:val="24"/>
         </w:rPr>
+        <w:lastRenderedPageBreak/>
         <w:t>PSO can work effectively for all those optimization problems which cannot be mathematically modeled.</w:t>
       </w:r>
       <w:r>
@@ -7008,15 +6993,7 @@
           <w:rFonts w:ascii="STIXGeneral-Regular" w:hAnsi="STIXGeneral-Regular"/>
           <w:color w:val="000000"/>
         </w:rPr>
-        <w:t xml:space="preserve">The proposed integral mathematical model of PSO minimizes the cost of heating system as the objective for a given life cycle time. It is </w:t>
-      </w:r>
-      <w:r>
-        <w:rPr>
-          <w:rFonts w:ascii="STIXGeneral-Regular" w:hAnsi="STIXGeneral-Regular"/>
-          <w:color w:val="000000"/>
-        </w:rPr>
-        <w:lastRenderedPageBreak/>
-        <w:t>believed that if this approach is applied correctly and in combination with other elements, it can become a powerful and effective optimization tool for HSP problem.</w:t>
+        <w:t>The proposed integral mathematical model of PSO minimizes the cost of heating system as the objective for a given life cycle time. It is believed that if this approach is applied correctly and in combination with other elements, it can become a powerful and effective optimization tool for HSP problem.</w:t>
       </w:r>
     </w:p>
     <w:p>
@@ -7367,7 +7344,7 @@
 </file>
 
 <file path=word/endnotes.xml><?xml version="1.0" encoding="utf-8"?>
-<w:endnotes xmlns:wpc="http://schemas.microsoft.com/office/word/2010/wordprocessingCanvas" xmlns:mc="http://schemas.openxmlformats.org/markup-compatibility/2006" xmlns:o="urn:schemas-microsoft-com:office:office" xmlns:r="http://schemas.openxmlformats.org/officeDocument/2006/relationships" xmlns:m="http://schemas.openxmlformats.org/officeDocument/2006/math" xmlns:v="urn:schemas-microsoft-com:vml" xmlns:wp14="http://schemas.microsoft.com/office/word/2010/wordprocessingDrawing" xmlns:wp="http://schemas.openxmlformats.org/drawingml/2006/wordprocessingDrawing" xmlns:w10="urn:schemas-microsoft-com:office:word" xmlns:w="http://schemas.openxmlformats.org/wordprocessingml/2006/main" xmlns:w14="http://schemas.microsoft.com/office/word/2010/wordml" xmlns:w15="http://schemas.microsoft.com/office/word/2012/wordml" xmlns:wpg="http://schemas.microsoft.com/office/word/2010/wordprocessingGroup" xmlns:wpi="http://schemas.microsoft.com/office/word/2010/wordprocessingInk" xmlns:wne="http://schemas.microsoft.com/office/word/2006/wordml" xmlns:wps="http://schemas.microsoft.com/office/word/2010/wordprocessingShape" mc:Ignorable="w14 w15 wp14">
+<w:endnotes xmlns:wpc="http://schemas.microsoft.com/office/word/2010/wordprocessingCanvas" xmlns:cx="http://schemas.microsoft.com/office/drawing/2014/chartex" xmlns:cx1="http://schemas.microsoft.com/office/drawing/2015/9/8/chartex" xmlns:mc="http://schemas.openxmlformats.org/markup-compatibility/2006" xmlns:o="urn:schemas-microsoft-com:office:office" xmlns:r="http://schemas.openxmlformats.org/officeDocument/2006/relationships" xmlns:m="http://schemas.openxmlformats.org/officeDocument/2006/math" xmlns:v="urn:schemas-microsoft-com:vml" xmlns:wp14="http://schemas.microsoft.com/office/word/2010/wordprocessingDrawing" xmlns:wp="http://schemas.openxmlformats.org/drawingml/2006/wordprocessingDrawing" xmlns:w10="urn:schemas-microsoft-com:office:word" xmlns:w="http://schemas.openxmlformats.org/wordprocessingml/2006/main" xmlns:w14="http://schemas.microsoft.com/office/word/2010/wordml" xmlns:w15="http://schemas.microsoft.com/office/word/2012/wordml" xmlns:w16se="http://schemas.microsoft.com/office/word/2015/wordml/symex" xmlns:wpg="http://schemas.microsoft.com/office/word/2010/wordprocessingGroup" xmlns:wpi="http://schemas.microsoft.com/office/word/2010/wordprocessingInk" xmlns:wne="http://schemas.microsoft.com/office/word/2006/wordml" xmlns:wps="http://schemas.microsoft.com/office/word/2010/wordprocessingShape" mc:Ignorable="w14 w15 w16se wp14">
   <w:endnote w:type="separator" w:id="-1">
     <w:p>
       <w:pPr>
@@ -7392,7 +7369,7 @@
 </file>
 
 <file path=word/footnotes.xml><?xml version="1.0" encoding="utf-8"?>
-<w:footnotes xmlns:wpc="http://schemas.microsoft.com/office/word/2010/wordprocessingCanvas" xmlns:mc="http://schemas.openxmlformats.org/markup-compatibility/2006" xmlns:o="urn:schemas-microsoft-com:office:office" xmlns:r="http://schemas.openxmlformats.org/officeDocument/2006/relationships" xmlns:m="http://schemas.openxmlformats.org/officeDocument/2006/math" xmlns:v="urn:schemas-microsoft-com:vml" xmlns:wp14="http://schemas.microsoft.com/office/word/2010/wordprocessingDrawing" xmlns:wp="http://schemas.openxmlformats.org/drawingml/2006/wordprocessingDrawing" xmlns:w10="urn:schemas-microsoft-com:office:word" xmlns:w="http://schemas.openxmlformats.org/wordprocessingml/2006/main" xmlns:w14="http://schemas.microsoft.com/office/word/2010/wordml" xmlns:w15="http://schemas.microsoft.com/office/word/2012/wordml" xmlns:wpg="http://schemas.microsoft.com/office/word/2010/wordprocessingGroup" xmlns:wpi="http://schemas.microsoft.com/office/word/2010/wordprocessingInk" xmlns:wne="http://schemas.microsoft.com/office/word/2006/wordml" xmlns:wps="http://schemas.microsoft.com/office/word/2010/wordprocessingShape" mc:Ignorable="w14 w15 wp14">
+<w:footnotes xmlns:wpc="http://schemas.microsoft.com/office/word/2010/wordprocessingCanvas" xmlns:cx="http://schemas.microsoft.com/office/drawing/2014/chartex" xmlns:cx1="http://schemas.microsoft.com/office/drawing/2015/9/8/chartex" xmlns:mc="http://schemas.openxmlformats.org/markup-compatibility/2006" xmlns:o="urn:schemas-microsoft-com:office:office" xmlns:r="http://schemas.openxmlformats.org/officeDocument/2006/relationships" xmlns:m="http://schemas.openxmlformats.org/officeDocument/2006/math" xmlns:v="urn:schemas-microsoft-com:vml" xmlns:wp14="http://schemas.microsoft.com/office/word/2010/wordprocessingDrawing" xmlns:wp="http://schemas.openxmlformats.org/drawingml/2006/wordprocessingDrawing" xmlns:w10="urn:schemas-microsoft-com:office:word" xmlns:w="http://schemas.openxmlformats.org/wordprocessingml/2006/main" xmlns:w14="http://schemas.microsoft.com/office/word/2010/wordml" xmlns:w15="http://schemas.microsoft.com/office/word/2012/wordml" xmlns:w16se="http://schemas.microsoft.com/office/word/2015/wordml/symex" xmlns:wpg="http://schemas.microsoft.com/office/word/2010/wordprocessingGroup" xmlns:wpi="http://schemas.microsoft.com/office/word/2010/wordprocessingInk" xmlns:wne="http://schemas.microsoft.com/office/word/2006/wordml" xmlns:wps="http://schemas.microsoft.com/office/word/2010/wordprocessingShape" mc:Ignorable="w14 w15 w16se wp14">
   <w:footnote w:type="separator" w:id="-1">
     <w:p>
       <w:pPr>
@@ -7417,7 +7394,7 @@
 </file>
 
 <file path=word/header1.xml><?xml version="1.0" encoding="utf-8"?>
-<w:hdr xmlns:wpc="http://schemas.microsoft.com/office/word/2010/wordprocessingCanvas" xmlns:mc="http://schemas.openxmlformats.org/markup-compatibility/2006" xmlns:o="urn:schemas-microsoft-com:office:office" xmlns:r="http://schemas.openxmlformats.org/officeDocument/2006/relationships" xmlns:m="http://schemas.openxmlformats.org/officeDocument/2006/math" xmlns:v="urn:schemas-microsoft-com:vml" xmlns:wp14="http://schemas.microsoft.com/office/word/2010/wordprocessingDrawing" xmlns:wp="http://schemas.openxmlformats.org/drawingml/2006/wordprocessingDrawing" xmlns:w10="urn:schemas-microsoft-com:office:word" xmlns:w="http://schemas.openxmlformats.org/wordprocessingml/2006/main" xmlns:w14="http://schemas.microsoft.com/office/word/2010/wordml" xmlns:w15="http://schemas.microsoft.com/office/word/2012/wordml" xmlns:wpg="http://schemas.microsoft.com/office/word/2010/wordprocessingGroup" xmlns:wpi="http://schemas.microsoft.com/office/word/2010/wordprocessingInk" xmlns:wne="http://schemas.microsoft.com/office/word/2006/wordml" xmlns:wps="http://schemas.microsoft.com/office/word/2010/wordprocessingShape" mc:Ignorable="w14 w15 wp14">
+<w:hdr xmlns:wpc="http://schemas.microsoft.com/office/word/2010/wordprocessingCanvas" xmlns:cx="http://schemas.microsoft.com/office/drawing/2014/chartex" xmlns:cx1="http://schemas.microsoft.com/office/drawing/2015/9/8/chartex" xmlns:mc="http://schemas.openxmlformats.org/markup-compatibility/2006" xmlns:o="urn:schemas-microsoft-com:office:office" xmlns:r="http://schemas.openxmlformats.org/officeDocument/2006/relationships" xmlns:m="http://schemas.openxmlformats.org/officeDocument/2006/math" xmlns:v="urn:schemas-microsoft-com:vml" xmlns:wp14="http://schemas.microsoft.com/office/word/2010/wordprocessingDrawing" xmlns:wp="http://schemas.openxmlformats.org/drawingml/2006/wordprocessingDrawing" xmlns:w10="urn:schemas-microsoft-com:office:word" xmlns:w="http://schemas.openxmlformats.org/wordprocessingml/2006/main" xmlns:w14="http://schemas.microsoft.com/office/word/2010/wordml" xmlns:w15="http://schemas.microsoft.com/office/word/2012/wordml" xmlns:w16se="http://schemas.microsoft.com/office/word/2015/wordml/symex" xmlns:wpg="http://schemas.microsoft.com/office/word/2010/wordprocessingGroup" xmlns:wpi="http://schemas.microsoft.com/office/word/2010/wordprocessingInk" xmlns:wne="http://schemas.microsoft.com/office/word/2006/wordml" xmlns:wps="http://schemas.microsoft.com/office/word/2010/wordprocessingShape" mc:Ignorable="w14 w15 w16se wp14">
   <w:sdt>
     <w:sdtPr>
       <w:id w:val="1875972265"/>
@@ -7450,7 +7427,7 @@
           <w:rPr>
             <w:noProof/>
           </w:rPr>
-          <w:t>8</w:t>
+          <w:t>6</w:t>
         </w:r>
         <w:r>
           <w:rPr>
@@ -7470,8 +7447,8 @@
 </file>
 
 <file path=word/numbering.xml><?xml version="1.0" encoding="utf-8"?>
-<w:numbering xmlns:wpc="http://schemas.microsoft.com/office/word/2010/wordprocessingCanvas" xmlns:mc="http://schemas.openxmlformats.org/markup-compatibility/2006" xmlns:o="urn:schemas-microsoft-com:office:office" xmlns:r="http://schemas.openxmlformats.org/officeDocument/2006/relationships" xmlns:m="http://schemas.openxmlformats.org/officeDocument/2006/math" xmlns:v="urn:schemas-microsoft-com:vml" xmlns:wp14="http://schemas.microsoft.com/office/word/2010/wordprocessingDrawing" xmlns:wp="http://schemas.openxmlformats.org/drawingml/2006/wordprocessingDrawing" xmlns:w10="urn:schemas-microsoft-com:office:word" xmlns:w="http://schemas.openxmlformats.org/wordprocessingml/2006/main" xmlns:w14="http://schemas.microsoft.com/office/word/2010/wordml" xmlns:w15="http://schemas.microsoft.com/office/word/2012/wordml" xmlns:wpg="http://schemas.microsoft.com/office/word/2010/wordprocessingGroup" xmlns:wpi="http://schemas.microsoft.com/office/word/2010/wordprocessingInk" xmlns:wne="http://schemas.microsoft.com/office/word/2006/wordml" xmlns:wps="http://schemas.microsoft.com/office/word/2010/wordprocessingShape" mc:Ignorable="w14 w15 wp14">
-  <w:abstractNum w:abstractNumId="0">
+<w:numbering xmlns:wpc="http://schemas.microsoft.com/office/word/2010/wordprocessingCanvas" xmlns:cx="http://schemas.microsoft.com/office/drawing/2014/chartex" xmlns:cx1="http://schemas.microsoft.com/office/drawing/2015/9/8/chartex" xmlns:mc="http://schemas.openxmlformats.org/markup-compatibility/2006" xmlns:o="urn:schemas-microsoft-com:office:office" xmlns:r="http://schemas.openxmlformats.org/officeDocument/2006/relationships" xmlns:m="http://schemas.openxmlformats.org/officeDocument/2006/math" xmlns:v="urn:schemas-microsoft-com:vml" xmlns:wp14="http://schemas.microsoft.com/office/word/2010/wordprocessingDrawing" xmlns:wp="http://schemas.openxmlformats.org/drawingml/2006/wordprocessingDrawing" xmlns:w10="urn:schemas-microsoft-com:office:word" xmlns:w="http://schemas.openxmlformats.org/wordprocessingml/2006/main" xmlns:w14="http://schemas.microsoft.com/office/word/2010/wordml" xmlns:w15="http://schemas.microsoft.com/office/word/2012/wordml" xmlns:w16se="http://schemas.microsoft.com/office/word/2015/wordml/symex" xmlns:wpg="http://schemas.microsoft.com/office/word/2010/wordprocessingGroup" xmlns:wpi="http://schemas.microsoft.com/office/word/2010/wordprocessingInk" xmlns:wne="http://schemas.microsoft.com/office/word/2006/wordml" xmlns:wps="http://schemas.microsoft.com/office/word/2010/wordprocessingShape" mc:Ignorable="w14 w15 w16se wp14">
+  <w:abstractNum w:abstractNumId="0" w15:restartNumberingAfterBreak="0">
     <w:nsid w:val="046D7C0B"/>
     <w:multiLevelType w:val="hybridMultilevel"/>
     <w:tmpl w:val="0EE4B06C"/>
@@ -7584,7 +7561,7 @@
       </w:rPr>
     </w:lvl>
   </w:abstractNum>
-  <w:abstractNum w:abstractNumId="1">
+  <w:abstractNum w:abstractNumId="1" w15:restartNumberingAfterBreak="0">
     <w:nsid w:val="05460025"/>
     <w:multiLevelType w:val="hybridMultilevel"/>
     <w:tmpl w:val="74545A52"/>
@@ -7673,7 +7650,7 @@
       </w:pPr>
     </w:lvl>
   </w:abstractNum>
-  <w:abstractNum w:abstractNumId="2">
+  <w:abstractNum w:abstractNumId="2" w15:restartNumberingAfterBreak="0">
     <w:nsid w:val="06615E9A"/>
     <w:multiLevelType w:val="hybridMultilevel"/>
     <w:tmpl w:val="8A2A0936"/>
@@ -7759,7 +7736,7 @@
       </w:pPr>
     </w:lvl>
   </w:abstractNum>
-  <w:abstractNum w:abstractNumId="3">
+  <w:abstractNum w:abstractNumId="3" w15:restartNumberingAfterBreak="0">
     <w:nsid w:val="10041A8E"/>
     <w:multiLevelType w:val="hybridMultilevel"/>
     <w:tmpl w:val="C7083668"/>
@@ -7899,7 +7876,7 @@
       </w:rPr>
     </w:lvl>
   </w:abstractNum>
-  <w:abstractNum w:abstractNumId="4">
+  <w:abstractNum w:abstractNumId="4" w15:restartNumberingAfterBreak="0">
     <w:nsid w:val="13A26F9E"/>
     <w:multiLevelType w:val="hybridMultilevel"/>
     <w:tmpl w:val="BF9EC8BC"/>
@@ -8012,7 +7989,7 @@
       </w:rPr>
     </w:lvl>
   </w:abstractNum>
-  <w:abstractNum w:abstractNumId="5">
+  <w:abstractNum w:abstractNumId="5" w15:restartNumberingAfterBreak="0">
     <w:nsid w:val="182743DA"/>
     <w:multiLevelType w:val="hybridMultilevel"/>
     <w:tmpl w:val="AA0C07F0"/>
@@ -8101,7 +8078,7 @@
       </w:pPr>
     </w:lvl>
   </w:abstractNum>
-  <w:abstractNum w:abstractNumId="6">
+  <w:abstractNum w:abstractNumId="6" w15:restartNumberingAfterBreak="0">
     <w:nsid w:val="2DFB4150"/>
     <w:multiLevelType w:val="hybridMultilevel"/>
     <w:tmpl w:val="414EC57C"/>
@@ -8214,7 +8191,7 @@
       </w:rPr>
     </w:lvl>
   </w:abstractNum>
-  <w:abstractNum w:abstractNumId="7">
+  <w:abstractNum w:abstractNumId="7" w15:restartNumberingAfterBreak="0">
     <w:nsid w:val="49992B6E"/>
     <w:multiLevelType w:val="hybridMultilevel"/>
     <w:tmpl w:val="C4D0FD16"/>
@@ -8327,7 +8304,7 @@
       </w:rPr>
     </w:lvl>
   </w:abstractNum>
-  <w:abstractNum w:abstractNumId="8">
+  <w:abstractNum w:abstractNumId="8" w15:restartNumberingAfterBreak="0">
     <w:nsid w:val="4E072AFF"/>
     <w:multiLevelType w:val="hybridMultilevel"/>
     <w:tmpl w:val="9B3E2E56"/>
@@ -8440,7 +8417,7 @@
       </w:rPr>
     </w:lvl>
   </w:abstractNum>
-  <w:abstractNum w:abstractNumId="9">
+  <w:abstractNum w:abstractNumId="9" w15:restartNumberingAfterBreak="0">
     <w:nsid w:val="56C50A8F"/>
     <w:multiLevelType w:val="hybridMultilevel"/>
     <w:tmpl w:val="9B92C24E"/>
@@ -8580,7 +8557,7 @@
       </w:rPr>
     </w:lvl>
   </w:abstractNum>
-  <w:abstractNum w:abstractNumId="10">
+  <w:abstractNum w:abstractNumId="10" w15:restartNumberingAfterBreak="0">
     <w:nsid w:val="5A901B14"/>
     <w:multiLevelType w:val="hybridMultilevel"/>
     <w:tmpl w:val="9C9EDD6C"/>
@@ -8693,7 +8670,7 @@
       </w:rPr>
     </w:lvl>
   </w:abstractNum>
-  <w:abstractNum w:abstractNumId="11">
+  <w:abstractNum w:abstractNumId="11" w15:restartNumberingAfterBreak="0">
     <w:nsid w:val="694558F0"/>
     <w:multiLevelType w:val="hybridMultilevel"/>
     <w:tmpl w:val="6122D792"/>
@@ -8806,7 +8783,7 @@
       </w:rPr>
     </w:lvl>
   </w:abstractNum>
-  <w:abstractNum w:abstractNumId="12">
+  <w:abstractNum w:abstractNumId="12" w15:restartNumberingAfterBreak="0">
     <w:nsid w:val="6B771240"/>
     <w:multiLevelType w:val="hybridMultilevel"/>
     <w:tmpl w:val="9A16AF3A"/>
@@ -8892,7 +8869,7 @@
       </w:pPr>
     </w:lvl>
   </w:abstractNum>
-  <w:abstractNum w:abstractNumId="13">
+  <w:abstractNum w:abstractNumId="13" w15:restartNumberingAfterBreak="0">
     <w:nsid w:val="6E155FF5"/>
     <w:multiLevelType w:val="hybridMultilevel"/>
     <w:tmpl w:val="E49840F0"/>
@@ -9005,7 +8982,7 @@
       </w:rPr>
     </w:lvl>
   </w:abstractNum>
-  <w:abstractNum w:abstractNumId="14">
+  <w:abstractNum w:abstractNumId="14" w15:restartNumberingAfterBreak="0">
     <w:nsid w:val="739E36FB"/>
     <w:multiLevelType w:val="hybridMultilevel"/>
     <w:tmpl w:val="03D42182"/>
@@ -9118,7 +9095,7 @@
       </w:rPr>
     </w:lvl>
   </w:abstractNum>
-  <w:abstractNum w:abstractNumId="15">
+  <w:abstractNum w:abstractNumId="15" w15:restartNumberingAfterBreak="0">
     <w:nsid w:val="75063597"/>
     <w:multiLevelType w:val="hybridMultilevel"/>
     <w:tmpl w:val="B0683B16"/>
@@ -9231,7 +9208,7 @@
       </w:rPr>
     </w:lvl>
   </w:abstractNum>
-  <w:abstractNum w:abstractNumId="16">
+  <w:abstractNum w:abstractNumId="16" w15:restartNumberingAfterBreak="0">
     <w:nsid w:val="793B2868"/>
     <w:multiLevelType w:val="hybridMultilevel"/>
     <w:tmpl w:val="97A07BC4"/>
@@ -9344,7 +9321,7 @@
       </w:rPr>
     </w:lvl>
   </w:abstractNum>
-  <w:abstractNum w:abstractNumId="17">
+  <w:abstractNum w:abstractNumId="17" w15:restartNumberingAfterBreak="0">
     <w:nsid w:val="7E892FDA"/>
     <w:multiLevelType w:val="hybridMultilevel"/>
     <w:tmpl w:val="E272EE7C"/>
@@ -9542,7 +9519,7 @@
 </file>
 
 <file path=word/styles.xml><?xml version="1.0" encoding="utf-8"?>
-<w:styles xmlns:mc="http://schemas.openxmlformats.org/markup-compatibility/2006" xmlns:r="http://schemas.openxmlformats.org/officeDocument/2006/relationships" xmlns:w="http://schemas.openxmlformats.org/wordprocessingml/2006/main" xmlns:w14="http://schemas.microsoft.com/office/word/2010/wordml" xmlns:w15="http://schemas.microsoft.com/office/word/2012/wordml" mc:Ignorable="w14 w15">
+<w:styles xmlns:mc="http://schemas.openxmlformats.org/markup-compatibility/2006" xmlns:r="http://schemas.openxmlformats.org/officeDocument/2006/relationships" xmlns:w="http://schemas.openxmlformats.org/wordprocessingml/2006/main" xmlns:w14="http://schemas.microsoft.com/office/word/2010/wordml" xmlns:w15="http://schemas.microsoft.com/office/word/2012/wordml" xmlns:w16se="http://schemas.microsoft.com/office/word/2015/wordml/symex" mc:Ignorable="w14 w15 w16se">
   <w:docDefaults>
     <w:rPrDefault>
       <w:rPr>
@@ -10123,7 +10100,6 @@
       <w:spacing w:after="0" w:line="240" w:lineRule="auto"/>
     </w:pPr>
     <w:tblPr>
-      <w:tblInd w:w="0" w:type="dxa"/>
       <w:tblBorders>
         <w:top w:val="single" w:sz="4" w:space="0" w:color="auto"/>
         <w:left w:val="single" w:sz="4" w:space="0" w:color="auto"/>
@@ -10132,12 +10108,6 @@
         <w:insideH w:val="single" w:sz="4" w:space="0" w:color="auto"/>
         <w:insideV w:val="single" w:sz="4" w:space="0" w:color="auto"/>
       </w:tblBorders>
-      <w:tblCellMar>
-        <w:top w:w="0" w:type="dxa"/>
-        <w:left w:w="108" w:type="dxa"/>
-        <w:bottom w:w="0" w:type="dxa"/>
-        <w:right w:w="108" w:type="dxa"/>
-      </w:tblCellMar>
     </w:tblPr>
   </w:style>
   <w:style w:type="character" w:styleId="Hyperlink">
@@ -10155,7 +10125,7 @@
 </file>
 
 <file path=word/charts/chart1.xml><?xml version="1.0" encoding="utf-8"?>
-<c:chartSpace xmlns:c="http://schemas.openxmlformats.org/drawingml/2006/chart" xmlns:a="http://schemas.openxmlformats.org/drawingml/2006/main" xmlns:r="http://schemas.openxmlformats.org/officeDocument/2006/relationships">
+<c:chartSpace xmlns:c="http://schemas.openxmlformats.org/drawingml/2006/chart" xmlns:a="http://schemas.openxmlformats.org/drawingml/2006/main" xmlns:r="http://schemas.openxmlformats.org/officeDocument/2006/relationships" xmlns:c16r2="http://schemas.microsoft.com/office/drawing/2015/06/chart">
   <c:date1904 val="0"/>
   <c:lang val="en-US"/>
   <c:roundedCorners val="0"/>
@@ -10170,17 +10140,7 @@
   <c:chart>
     <c:autoTitleDeleted val="0"/>
     <c:plotArea>
-      <c:layout>
-        <c:manualLayout>
-          <c:layoutTarget val="inner"/>
-          <c:xMode val="edge"/>
-          <c:yMode val="edge"/>
-          <c:x val="0.12184165466901289"/>
-          <c:y val="0.17201409584758082"/>
-          <c:w val="0.84948160290372621"/>
-          <c:h val="0.6311970544318003"/>
-        </c:manualLayout>
-      </c:layout>
+      <c:layout/>
       <c:lineChart>
         <c:grouping val="standard"/>
         <c:varyColors val="0"/>
@@ -10204,10 +10164,10 @@
           </c:marker>
           <c:cat>
             <c:numRef>
-              <c:f>sphere!$A$5:$A$14</c:f>
+              <c:f>sphere!$A$5:$A$28</c:f>
               <c:numCache>
                 <c:formatCode>General</c:formatCode>
-                <c:ptCount val="10"/>
+                <c:ptCount val="24"/>
                 <c:pt idx="0">
                   <c:v>2</c:v>
                 </c:pt>
@@ -10237,53 +10197,137 @@
                 </c:pt>
                 <c:pt idx="9">
                   <c:v>11</c:v>
+                </c:pt>
+                <c:pt idx="10">
+                  <c:v>12</c:v>
+                </c:pt>
+                <c:pt idx="11">
+                  <c:v>13</c:v>
+                </c:pt>
+                <c:pt idx="12">
+                  <c:v>14</c:v>
+                </c:pt>
+                <c:pt idx="13">
+                  <c:v>15</c:v>
+                </c:pt>
+                <c:pt idx="14">
+                  <c:v>16</c:v>
+                </c:pt>
+                <c:pt idx="15">
+                  <c:v>17</c:v>
+                </c:pt>
+                <c:pt idx="16">
+                  <c:v>18</c:v>
+                </c:pt>
+                <c:pt idx="17">
+                  <c:v>19</c:v>
+                </c:pt>
+                <c:pt idx="18">
+                  <c:v>20</c:v>
+                </c:pt>
+                <c:pt idx="19">
+                  <c:v>21</c:v>
+                </c:pt>
+                <c:pt idx="20">
+                  <c:v>22</c:v>
+                </c:pt>
+                <c:pt idx="21">
+                  <c:v>23</c:v>
+                </c:pt>
+                <c:pt idx="22">
+                  <c:v>24</c:v>
+                </c:pt>
+                <c:pt idx="23">
+                  <c:v>25</c:v>
                 </c:pt>
               </c:numCache>
             </c:numRef>
           </c:cat>
           <c:val>
             <c:numRef>
-              <c:f>sphere!$E$5:$E$14</c:f>
+              <c:f>sphere!$L$5:$L$28</c:f>
               <c:numCache>
-                <c:formatCode>General</c:formatCode>
-                <c:ptCount val="10"/>
+                <c:formatCode>0.00</c:formatCode>
+                <c:ptCount val="24"/>
                 <c:pt idx="0">
-                  <c:v>112.123</c:v>
+                  <c:v>10475.5</c:v>
                 </c:pt>
                 <c:pt idx="1">
-                  <c:v>87.129333333333335</c:v>
+                  <c:v>12488</c:v>
                 </c:pt>
                 <c:pt idx="2">
-                  <c:v>155.57666666666665</c:v>
+                  <c:v>13235.1</c:v>
                 </c:pt>
                 <c:pt idx="3">
-                  <c:v>164.57233333333335</c:v>
+                  <c:v>15549</c:v>
                 </c:pt>
                 <c:pt idx="4">
-                  <c:v>168.52033333333335</c:v>
+                  <c:v>17529.5</c:v>
                 </c:pt>
                 <c:pt idx="5">
-                  <c:v>177.02500000000001</c:v>
+                  <c:v>21248.5</c:v>
                 </c:pt>
                 <c:pt idx="6">
-                  <c:v>163.32500000000002</c:v>
+                  <c:v>25782.5</c:v>
                 </c:pt>
                 <c:pt idx="7">
-                  <c:v>177.78433333333334</c:v>
+                  <c:v>27880.9</c:v>
                 </c:pt>
                 <c:pt idx="8">
-                  <c:v>175.62666666666667</c:v>
+                  <c:v>25193.4</c:v>
                 </c:pt>
                 <c:pt idx="9">
-                  <c:v>139.63333333333335</c:v>
+                  <c:v>30190.7</c:v>
+                </c:pt>
+                <c:pt idx="10">
+                  <c:v>33239.800000000003</c:v>
+                </c:pt>
+                <c:pt idx="11">
+                  <c:v>33673.300000000003</c:v>
+                </c:pt>
+                <c:pt idx="12">
+                  <c:v>32460.6</c:v>
+                </c:pt>
+                <c:pt idx="13">
+                  <c:v>36695.1</c:v>
+                </c:pt>
+                <c:pt idx="14">
+                  <c:v>39244.300000000003</c:v>
+                </c:pt>
+                <c:pt idx="15">
+                  <c:v>40940</c:v>
+                </c:pt>
+                <c:pt idx="16">
+                  <c:v>41643.4</c:v>
+                </c:pt>
+                <c:pt idx="17">
+                  <c:v>45060.3</c:v>
+                </c:pt>
+                <c:pt idx="18">
+                  <c:v>51592.7</c:v>
+                </c:pt>
+                <c:pt idx="19">
+                  <c:v>48523.4</c:v>
+                </c:pt>
+                <c:pt idx="20">
+                  <c:v>48672.5</c:v>
+                </c:pt>
+                <c:pt idx="21">
+                  <c:v>50069.5</c:v>
+                </c:pt>
+                <c:pt idx="22">
+                  <c:v>52562</c:v>
+                </c:pt>
+                <c:pt idx="23">
+                  <c:v>54139.8</c:v>
                 </c:pt>
               </c:numCache>
             </c:numRef>
           </c:val>
           <c:smooth val="0"/>
-          <c:extLst xmlns:c16r2="http://schemas.microsoft.com/office/drawing/2015/06/chart">
+          <c:extLst>
             <c:ext xmlns:c16="http://schemas.microsoft.com/office/drawing/2014/chart" uri="{C3380CC4-5D6E-409C-BE32-E72D297353CC}">
-              <c16:uniqueId val="{00000000-8C47-403F-876D-ED5A1AA0AF0D}"/>
+              <c16:uniqueId val="{00000000-E115-4DA2-8496-9BB4AB9AFE6A}"/>
             </c:ext>
           </c:extLst>
         </c:ser>
@@ -10305,49 +10349,172 @@
           <c:marker>
             <c:symbol val="none"/>
           </c:marker>
+          <c:cat>
+            <c:numRef>
+              <c:f>sphere!$A$5:$A$28</c:f>
+              <c:numCache>
+                <c:formatCode>General</c:formatCode>
+                <c:ptCount val="24"/>
+                <c:pt idx="0">
+                  <c:v>2</c:v>
+                </c:pt>
+                <c:pt idx="1">
+                  <c:v>3</c:v>
+                </c:pt>
+                <c:pt idx="2">
+                  <c:v>4</c:v>
+                </c:pt>
+                <c:pt idx="3">
+                  <c:v>5</c:v>
+                </c:pt>
+                <c:pt idx="4">
+                  <c:v>6</c:v>
+                </c:pt>
+                <c:pt idx="5">
+                  <c:v>7</c:v>
+                </c:pt>
+                <c:pt idx="6">
+                  <c:v>8</c:v>
+                </c:pt>
+                <c:pt idx="7">
+                  <c:v>9</c:v>
+                </c:pt>
+                <c:pt idx="8">
+                  <c:v>10</c:v>
+                </c:pt>
+                <c:pt idx="9">
+                  <c:v>11</c:v>
+                </c:pt>
+                <c:pt idx="10">
+                  <c:v>12</c:v>
+                </c:pt>
+                <c:pt idx="11">
+                  <c:v>13</c:v>
+                </c:pt>
+                <c:pt idx="12">
+                  <c:v>14</c:v>
+                </c:pt>
+                <c:pt idx="13">
+                  <c:v>15</c:v>
+                </c:pt>
+                <c:pt idx="14">
+                  <c:v>16</c:v>
+                </c:pt>
+                <c:pt idx="15">
+                  <c:v>17</c:v>
+                </c:pt>
+                <c:pt idx="16">
+                  <c:v>18</c:v>
+                </c:pt>
+                <c:pt idx="17">
+                  <c:v>19</c:v>
+                </c:pt>
+                <c:pt idx="18">
+                  <c:v>20</c:v>
+                </c:pt>
+                <c:pt idx="19">
+                  <c:v>21</c:v>
+                </c:pt>
+                <c:pt idx="20">
+                  <c:v>22</c:v>
+                </c:pt>
+                <c:pt idx="21">
+                  <c:v>23</c:v>
+                </c:pt>
+                <c:pt idx="22">
+                  <c:v>24</c:v>
+                </c:pt>
+                <c:pt idx="23">
+                  <c:v>25</c:v>
+                </c:pt>
+              </c:numCache>
+            </c:numRef>
+          </c:cat>
           <c:val>
             <c:numRef>
-              <c:f>sphere!$E$21:$E$30</c:f>
+              <c:f>sphere!$L$63:$L$86</c:f>
               <c:numCache>
-                <c:formatCode>General</c:formatCode>
-                <c:ptCount val="10"/>
+                <c:formatCode>0</c:formatCode>
+                <c:ptCount val="24"/>
                 <c:pt idx="0">
-                  <c:v>133.57499999999999</c:v>
+                  <c:v>19526.8</c:v>
                 </c:pt>
                 <c:pt idx="1">
-                  <c:v>118.25766666666668</c:v>
+                  <c:v>25685.1</c:v>
                 </c:pt>
                 <c:pt idx="2">
-                  <c:v>128.59433333333334</c:v>
+                  <c:v>27083.9</c:v>
                 </c:pt>
                 <c:pt idx="3">
-                  <c:v>128.59433333333334</c:v>
+                  <c:v>34081.1</c:v>
                 </c:pt>
                 <c:pt idx="4">
-                  <c:v>140.91800000000001</c:v>
+                  <c:v>29282.799999999999</c:v>
                 </c:pt>
                 <c:pt idx="5">
-                  <c:v>143.25700000000001</c:v>
+                  <c:v>30781.8</c:v>
                 </c:pt>
                 <c:pt idx="6">
-                  <c:v>130.91866666666667</c:v>
+                  <c:v>27783.7</c:v>
                 </c:pt>
                 <c:pt idx="7">
-                  <c:v>152.24633333333335</c:v>
+                  <c:v>35179.599999999999</c:v>
                 </c:pt>
                 <c:pt idx="8">
-                  <c:v>139.92033333333333</c:v>
+                  <c:v>32980.6</c:v>
                 </c:pt>
                 <c:pt idx="9">
-                  <c:v>127.92933333333333</c:v>
+                  <c:v>33580.400000000001</c:v>
+                </c:pt>
+                <c:pt idx="10">
+                  <c:v>40473.9</c:v>
+                </c:pt>
+                <c:pt idx="11">
+                  <c:v>32979.300000000003</c:v>
+                </c:pt>
+                <c:pt idx="12">
+                  <c:v>37378.300000000003</c:v>
+                </c:pt>
+                <c:pt idx="13">
+                  <c:v>34479.9</c:v>
+                </c:pt>
+                <c:pt idx="14">
+                  <c:v>41276</c:v>
+                </c:pt>
+                <c:pt idx="15">
+                  <c:v>38477.599999999999</c:v>
+                </c:pt>
+                <c:pt idx="16">
+                  <c:v>38377.699999999997</c:v>
+                </c:pt>
+                <c:pt idx="17">
+                  <c:v>41575.699999999997</c:v>
+                </c:pt>
+                <c:pt idx="18">
+                  <c:v>40876.1</c:v>
+                </c:pt>
+                <c:pt idx="19">
+                  <c:v>40975.9</c:v>
+                </c:pt>
+                <c:pt idx="20">
+                  <c:v>50270.7</c:v>
+                </c:pt>
+                <c:pt idx="21">
+                  <c:v>42075.5</c:v>
+                </c:pt>
+                <c:pt idx="22">
+                  <c:v>48674.5</c:v>
+                </c:pt>
+                <c:pt idx="23">
+                  <c:v>62869.2</c:v>
                 </c:pt>
               </c:numCache>
             </c:numRef>
           </c:val>
           <c:smooth val="0"/>
-          <c:extLst xmlns:c16r2="http://schemas.microsoft.com/office/drawing/2015/06/chart">
+          <c:extLst>
             <c:ext xmlns:c16="http://schemas.microsoft.com/office/drawing/2014/chart" uri="{C3380CC4-5D6E-409C-BE32-E72D297353CC}">
-              <c16:uniqueId val="{00000001-8C47-403F-876D-ED5A1AA0AF0D}"/>
+              <c16:uniqueId val="{00000001-E115-4DA2-8496-9BB4AB9AFE6A}"/>
             </c:ext>
           </c:extLst>
         </c:ser>
@@ -10360,56 +10527,16 @@
           <c:showBubbleSize val="0"/>
         </c:dLbls>
         <c:smooth val="0"/>
-        <c:axId val="443580496"/>
-        <c:axId val="443573424"/>
+        <c:axId val="-451952464"/>
+        <c:axId val="-451955728"/>
       </c:lineChart>
       <c:catAx>
-        <c:axId val="443580496"/>
+        <c:axId val="-451952464"/>
         <c:scaling>
           <c:orientation val="minMax"/>
         </c:scaling>
         <c:delete val="0"/>
         <c:axPos val="b"/>
-        <c:title>
-          <c:tx>
-            <c:rich>
-              <a:bodyPr rot="0" spcFirstLastPara="1" vertOverflow="ellipsis" vert="horz" wrap="square" anchor="ctr" anchorCtr="1"/>
-              <a:lstStyle/>
-              <a:p>
-                <a:pPr>
-                  <a:defRPr sz="1000" b="0" i="0" u="none" strike="noStrike" kern="1200" baseline="0">
-                    <a:solidFill>
-                      <a:schemeClr val="tx1">
-                        <a:lumMod val="65000"/>
-                        <a:lumOff val="35000"/>
-                      </a:schemeClr>
-                    </a:solidFill>
-                    <a:latin typeface="+mn-lt"/>
-                    <a:ea typeface="+mn-ea"/>
-                    <a:cs typeface="+mn-cs"/>
-                  </a:defRPr>
-                </a:pPr>
-                <a:r>
-                  <a:rPr lang="en-GB"/>
-                  <a:t>Number</a:t>
-                </a:r>
-                <a:r>
-                  <a:rPr lang="en-GB" baseline="0"/>
-                  <a:t> of dimensions</a:t>
-                </a:r>
-                <a:endParaRPr lang="en-GB"/>
-              </a:p>
-            </c:rich>
-          </c:tx>
-          <c:overlay val="0"/>
-          <c:spPr>
-            <a:noFill/>
-            <a:ln>
-              <a:noFill/>
-            </a:ln>
-            <a:effectLst/>
-          </c:spPr>
-        </c:title>
         <c:numFmt formatCode="General" sourceLinked="1"/>
         <c:majorTickMark val="none"/>
         <c:minorTickMark val="none"/>
@@ -10447,7 +10574,7 @@
             <a:endParaRPr lang="en-US"/>
           </a:p>
         </c:txPr>
-        <c:crossAx val="443573424"/>
+        <c:crossAx val="-451955728"/>
         <c:crosses val="autoZero"/>
         <c:auto val="1"/>
         <c:lblAlgn val="ctr"/>
@@ -10455,7 +10582,7 @@
         <c:noMultiLvlLbl val="0"/>
       </c:catAx>
       <c:valAx>
-        <c:axId val="443573424"/>
+        <c:axId val="-451955728"/>
         <c:scaling>
           <c:orientation val="minMax"/>
         </c:scaling>
@@ -10475,47 +10602,7 @@
             <a:effectLst/>
           </c:spPr>
         </c:majorGridlines>
-        <c:title>
-          <c:tx>
-            <c:rich>
-              <a:bodyPr rot="-5400000" spcFirstLastPara="1" vertOverflow="ellipsis" vert="horz" wrap="square" anchor="ctr" anchorCtr="1"/>
-              <a:lstStyle/>
-              <a:p>
-                <a:pPr>
-                  <a:defRPr sz="1000" b="0" i="0" u="none" strike="noStrike" kern="1200" baseline="0">
-                    <a:solidFill>
-                      <a:schemeClr val="tx1">
-                        <a:lumMod val="65000"/>
-                        <a:lumOff val="35000"/>
-                      </a:schemeClr>
-                    </a:solidFill>
-                    <a:latin typeface="+mn-lt"/>
-                    <a:ea typeface="+mn-ea"/>
-                    <a:cs typeface="+mn-cs"/>
-                  </a:defRPr>
-                </a:pPr>
-                <a:r>
-                  <a:rPr lang="en-GB"/>
-                  <a:t>Time</a:t>
-                </a:r>
-                <a:r>
-                  <a:rPr lang="en-GB" baseline="0"/>
-                  <a:t> (s)</a:t>
-                </a:r>
-                <a:endParaRPr lang="en-GB"/>
-              </a:p>
-            </c:rich>
-          </c:tx>
-          <c:overlay val="0"/>
-          <c:spPr>
-            <a:noFill/>
-            <a:ln>
-              <a:noFill/>
-            </a:ln>
-            <a:effectLst/>
-          </c:spPr>
-        </c:title>
-        <c:numFmt formatCode="General" sourceLinked="1"/>
+        <c:numFmt formatCode="0.00" sourceLinked="1"/>
         <c:majorTickMark val="none"/>
         <c:minorTickMark val="none"/>
         <c:tickLblPos val="nextTo"/>
@@ -10546,7 +10633,7 @@
             <a:endParaRPr lang="en-US"/>
           </a:p>
         </c:txPr>
-        <c:crossAx val="443580496"/>
+        <c:crossAx val="-451952464"/>
         <c:crosses val="autoZero"/>
         <c:crossBetween val="between"/>
       </c:valAx>
@@ -10559,17 +10646,7 @@
       </c:spPr>
     </c:plotArea>
     <c:legend>
-      <c:legendPos val="r"/>
-      <c:layout>
-        <c:manualLayout>
-          <c:xMode val="edge"/>
-          <c:yMode val="edge"/>
-          <c:x val="0.14367086732668574"/>
-          <c:y val="7.3026529054386006E-3"/>
-          <c:w val="0.70884982492312609"/>
-          <c:h val="0.14077276197049074"/>
-        </c:manualLayout>
-      </c:layout>
+      <c:legendPos val="b"/>
       <c:overlay val="0"/>
       <c:spPr>
         <a:noFill/>
@@ -10635,7 +10712,7 @@
 </file>
 
 <file path=word/charts/chart2.xml><?xml version="1.0" encoding="utf-8"?>
-<c:chartSpace xmlns:c="http://schemas.openxmlformats.org/drawingml/2006/chart" xmlns:a="http://schemas.openxmlformats.org/drawingml/2006/main" xmlns:r="http://schemas.openxmlformats.org/officeDocument/2006/relationships">
+<c:chartSpace xmlns:c="http://schemas.openxmlformats.org/drawingml/2006/chart" xmlns:a="http://schemas.openxmlformats.org/drawingml/2006/main" xmlns:r="http://schemas.openxmlformats.org/officeDocument/2006/relationships" xmlns:c16r2="http://schemas.microsoft.com/office/drawing/2015/06/chart">
   <c:date1904 val="0"/>
   <c:lang val="en-US"/>
   <c:roundedCorners val="0"/>
@@ -10655,10 +10732,10 @@
           <c:layoutTarget val="inner"/>
           <c:xMode val="edge"/>
           <c:yMode val="edge"/>
-          <c:x val="0.13415048118985126"/>
-          <c:y val="0.19385342789598109"/>
-          <c:w val="0.81862729658792655"/>
-          <c:h val="0.62988924256808321"/>
+          <c:x val="8.976824563855218E-2"/>
+          <c:y val="2.0008404361662915E-2"/>
+          <c:w val="0.9044056794054508"/>
+          <c:h val="0.79209043437355231"/>
         </c:manualLayout>
       </c:layout>
       <c:lineChart>
@@ -10673,7 +10750,7 @@
           <c:spPr>
             <a:ln w="28575" cap="rnd">
               <a:solidFill>
-                <a:srgbClr val="FF6600"/>
+                <a:srgbClr val="0070C0"/>
               </a:solidFill>
               <a:round/>
             </a:ln>
@@ -10684,10 +10761,10 @@
           </c:marker>
           <c:cat>
             <c:numRef>
-              <c:f>sphere!$G$5:$G$14</c:f>
+              <c:f>sphere!$N$5:$N$34</c:f>
               <c:numCache>
                 <c:formatCode>General</c:formatCode>
-                <c:ptCount val="10"/>
+                <c:ptCount val="30"/>
                 <c:pt idx="0">
                   <c:v>100</c:v>
                 </c:pt>
@@ -10717,53 +10794,173 @@
                 </c:pt>
                 <c:pt idx="9">
                   <c:v>1000</c:v>
+                </c:pt>
+                <c:pt idx="10">
+                  <c:v>1100</c:v>
+                </c:pt>
+                <c:pt idx="11">
+                  <c:v>1200</c:v>
+                </c:pt>
+                <c:pt idx="12">
+                  <c:v>1300</c:v>
+                </c:pt>
+                <c:pt idx="13">
+                  <c:v>1400</c:v>
+                </c:pt>
+                <c:pt idx="14">
+                  <c:v>1500</c:v>
+                </c:pt>
+                <c:pt idx="15">
+                  <c:v>1600</c:v>
+                </c:pt>
+                <c:pt idx="16">
+                  <c:v>1700</c:v>
+                </c:pt>
+                <c:pt idx="17">
+                  <c:v>1800</c:v>
+                </c:pt>
+                <c:pt idx="18">
+                  <c:v>1900</c:v>
+                </c:pt>
+                <c:pt idx="19">
+                  <c:v>2000</c:v>
+                </c:pt>
+                <c:pt idx="20">
+                  <c:v>2100</c:v>
+                </c:pt>
+                <c:pt idx="21">
+                  <c:v>2200</c:v>
+                </c:pt>
+                <c:pt idx="22">
+                  <c:v>2300</c:v>
+                </c:pt>
+                <c:pt idx="23">
+                  <c:v>2400</c:v>
+                </c:pt>
+                <c:pt idx="24">
+                  <c:v>2500</c:v>
+                </c:pt>
+                <c:pt idx="25">
+                  <c:v>2600</c:v>
+                </c:pt>
+                <c:pt idx="26">
+                  <c:v>2700</c:v>
+                </c:pt>
+                <c:pt idx="27">
+                  <c:v>2800</c:v>
+                </c:pt>
+                <c:pt idx="28">
+                  <c:v>2900</c:v>
+                </c:pt>
+                <c:pt idx="29">
+                  <c:v>3000</c:v>
                 </c:pt>
               </c:numCache>
             </c:numRef>
           </c:cat>
           <c:val>
             <c:numRef>
-              <c:f>sphere!$K$5:$K$14</c:f>
+              <c:f>sphere!$Y$5:$Y$34</c:f>
               <c:numCache>
-                <c:formatCode>General</c:formatCode>
-                <c:ptCount val="10"/>
+                <c:formatCode>0.00</c:formatCode>
+                <c:ptCount val="30"/>
                 <c:pt idx="0">
-                  <c:v>117.51133333333333</c:v>
+                  <c:v>12273.3</c:v>
                 </c:pt>
                 <c:pt idx="1">
-                  <c:v>288.09766666666667</c:v>
+                  <c:v>24041</c:v>
                 </c:pt>
                 <c:pt idx="2">
-                  <c:v>355.19033333333334</c:v>
+                  <c:v>34617.199999999997</c:v>
                 </c:pt>
                 <c:pt idx="3">
-                  <c:v>387.13066666666668</c:v>
+                  <c:v>45978.2</c:v>
                 </c:pt>
                 <c:pt idx="4">
-                  <c:v>386.87433333333331</c:v>
+                  <c:v>60163.9</c:v>
                 </c:pt>
                 <c:pt idx="5">
-                  <c:v>488.58966666666669</c:v>
+                  <c:v>68725.2</c:v>
                 </c:pt>
                 <c:pt idx="6">
-                  <c:v>807.37200000000007</c:v>
+                  <c:v>77262.100000000006</c:v>
                 </c:pt>
                 <c:pt idx="7">
-                  <c:v>1369.39</c:v>
+                  <c:v>88005.9</c:v>
                 </c:pt>
                 <c:pt idx="8">
-                  <c:v>1297.2863333333332</c:v>
+                  <c:v>100338.9</c:v>
                 </c:pt>
                 <c:pt idx="9">
-                  <c:v>1386.414</c:v>
+                  <c:v>111228.2</c:v>
+                </c:pt>
+                <c:pt idx="10">
+                  <c:v>120728.2</c:v>
+                </c:pt>
+                <c:pt idx="11">
+                  <c:v>130410.9</c:v>
+                </c:pt>
+                <c:pt idx="12">
+                  <c:v>145101.79999999999</c:v>
+                </c:pt>
+                <c:pt idx="13">
+                  <c:v>152974.1</c:v>
+                </c:pt>
+                <c:pt idx="14">
+                  <c:v>164592.4</c:v>
+                </c:pt>
+                <c:pt idx="15">
+                  <c:v>177763.1</c:v>
+                </c:pt>
+                <c:pt idx="16">
+                  <c:v>188108.3</c:v>
+                </c:pt>
+                <c:pt idx="17">
+                  <c:v>211566.3</c:v>
+                </c:pt>
+                <c:pt idx="18">
+                  <c:v>236384.1</c:v>
+                </c:pt>
+                <c:pt idx="19">
+                  <c:v>287079.09999999998</c:v>
+                </c:pt>
+                <c:pt idx="20">
+                  <c:v>337697.1</c:v>
+                </c:pt>
+                <c:pt idx="21">
+                  <c:v>331715.90000000002</c:v>
+                </c:pt>
+                <c:pt idx="22">
+                  <c:v>349665</c:v>
+                </c:pt>
+                <c:pt idx="23">
+                  <c:v>362734.4</c:v>
+                </c:pt>
+                <c:pt idx="24">
+                  <c:v>384875</c:v>
+                </c:pt>
+                <c:pt idx="25">
+                  <c:v>388761.7</c:v>
+                </c:pt>
+                <c:pt idx="26">
+                  <c:v>483802.6</c:v>
+                </c:pt>
+                <c:pt idx="27">
+                  <c:v>472937</c:v>
+                </c:pt>
+                <c:pt idx="28">
+                  <c:v>416588.9</c:v>
+                </c:pt>
+                <c:pt idx="29">
+                  <c:v>507859.7</c:v>
                 </c:pt>
               </c:numCache>
             </c:numRef>
           </c:val>
           <c:smooth val="0"/>
-          <c:extLst xmlns:c16r2="http://schemas.microsoft.com/office/drawing/2015/06/chart">
+          <c:extLst>
             <c:ext xmlns:c16="http://schemas.microsoft.com/office/drawing/2014/chart" uri="{C3380CC4-5D6E-409C-BE32-E72D297353CC}">
-              <c16:uniqueId val="{00000000-0776-4415-BCFD-4415D33C0FEE}"/>
+              <c16:uniqueId val="{00000000-8C12-499A-A675-2E3EDDDA791A}"/>
             </c:ext>
           </c:extLst>
         </c:ser>
@@ -10773,61 +10970,211 @@
           <c:tx>
             <c:v>PySwarm_validation_sphere</c:v>
           </c:tx>
-          <c:spPr>
-            <a:ln w="28575" cap="rnd">
-              <a:solidFill>
-                <a:srgbClr val="0070C0"/>
-              </a:solidFill>
-              <a:round/>
-            </a:ln>
-            <a:effectLst/>
-          </c:spPr>
           <c:marker>
             <c:symbol val="none"/>
           </c:marker>
+          <c:cat>
+            <c:numRef>
+              <c:f>sphere!$N$5:$N$34</c:f>
+              <c:numCache>
+                <c:formatCode>General</c:formatCode>
+                <c:ptCount val="30"/>
+                <c:pt idx="0">
+                  <c:v>100</c:v>
+                </c:pt>
+                <c:pt idx="1">
+                  <c:v>200</c:v>
+                </c:pt>
+                <c:pt idx="2">
+                  <c:v>300</c:v>
+                </c:pt>
+                <c:pt idx="3">
+                  <c:v>400</c:v>
+                </c:pt>
+                <c:pt idx="4">
+                  <c:v>500</c:v>
+                </c:pt>
+                <c:pt idx="5">
+                  <c:v>600</c:v>
+                </c:pt>
+                <c:pt idx="6">
+                  <c:v>700</c:v>
+                </c:pt>
+                <c:pt idx="7">
+                  <c:v>800</c:v>
+                </c:pt>
+                <c:pt idx="8">
+                  <c:v>900</c:v>
+                </c:pt>
+                <c:pt idx="9">
+                  <c:v>1000</c:v>
+                </c:pt>
+                <c:pt idx="10">
+                  <c:v>1100</c:v>
+                </c:pt>
+                <c:pt idx="11">
+                  <c:v>1200</c:v>
+                </c:pt>
+                <c:pt idx="12">
+                  <c:v>1300</c:v>
+                </c:pt>
+                <c:pt idx="13">
+                  <c:v>1400</c:v>
+                </c:pt>
+                <c:pt idx="14">
+                  <c:v>1500</c:v>
+                </c:pt>
+                <c:pt idx="15">
+                  <c:v>1600</c:v>
+                </c:pt>
+                <c:pt idx="16">
+                  <c:v>1700</c:v>
+                </c:pt>
+                <c:pt idx="17">
+                  <c:v>1800</c:v>
+                </c:pt>
+                <c:pt idx="18">
+                  <c:v>1900</c:v>
+                </c:pt>
+                <c:pt idx="19">
+                  <c:v>2000</c:v>
+                </c:pt>
+                <c:pt idx="20">
+                  <c:v>2100</c:v>
+                </c:pt>
+                <c:pt idx="21">
+                  <c:v>2200</c:v>
+                </c:pt>
+                <c:pt idx="22">
+                  <c:v>2300</c:v>
+                </c:pt>
+                <c:pt idx="23">
+                  <c:v>2400</c:v>
+                </c:pt>
+                <c:pt idx="24">
+                  <c:v>2500</c:v>
+                </c:pt>
+                <c:pt idx="25">
+                  <c:v>2600</c:v>
+                </c:pt>
+                <c:pt idx="26">
+                  <c:v>2700</c:v>
+                </c:pt>
+                <c:pt idx="27">
+                  <c:v>2800</c:v>
+                </c:pt>
+                <c:pt idx="28">
+                  <c:v>2900</c:v>
+                </c:pt>
+                <c:pt idx="29">
+                  <c:v>3000</c:v>
+                </c:pt>
+              </c:numCache>
+            </c:numRef>
+          </c:cat>
           <c:val>
             <c:numRef>
-              <c:f>sphere!$K$21:$K$30</c:f>
+              <c:f>sphere!$Y$63:$Y$92</c:f>
               <c:numCache>
-                <c:formatCode>General</c:formatCode>
-                <c:ptCount val="10"/>
+                <c:formatCode>0</c:formatCode>
+                <c:ptCount val="30"/>
                 <c:pt idx="0">
-                  <c:v>303.47566666666671</c:v>
+                  <c:v>40081</c:v>
                 </c:pt>
                 <c:pt idx="1">
-                  <c:v>511.7956666666667</c:v>
+                  <c:v>55728.4</c:v>
                 </c:pt>
                 <c:pt idx="2">
-                  <c:v>710.54933333333338</c:v>
+                  <c:v>90947.1</c:v>
                 </c:pt>
                 <c:pt idx="3">
-                  <c:v>826.78800000000001</c:v>
+                  <c:v>133515.79999999999</c:v>
                 </c:pt>
                 <c:pt idx="4">
-                  <c:v>752.78100000000006</c:v>
+                  <c:v>138297.29999999999</c:v>
                 </c:pt>
                 <c:pt idx="5">
-                  <c:v>1212.8913333333333</c:v>
+                  <c:v>146560.70000000001</c:v>
                 </c:pt>
                 <c:pt idx="6">
-                  <c:v>1559.1200000000001</c:v>
+                  <c:v>174428.7</c:v>
                 </c:pt>
                 <c:pt idx="7">
-                  <c:v>1650.0926666666667</c:v>
+                  <c:v>179930.2</c:v>
                 </c:pt>
                 <c:pt idx="8">
-                  <c:v>1780.3383333333334</c:v>
+                  <c:v>204752.3</c:v>
                 </c:pt>
                 <c:pt idx="9">
-                  <c:v>1469.181</c:v>
+                  <c:v>196422.1</c:v>
+                </c:pt>
+                <c:pt idx="10">
+                  <c:v>204045.3</c:v>
+                </c:pt>
+                <c:pt idx="11">
+                  <c:v>251480.8</c:v>
+                </c:pt>
+                <c:pt idx="12">
+                  <c:v>254923.5</c:v>
+                </c:pt>
+                <c:pt idx="13">
+                  <c:v>281634.3</c:v>
+                </c:pt>
+                <c:pt idx="14">
+                  <c:v>329024</c:v>
+                </c:pt>
+                <c:pt idx="15">
+                  <c:v>297597.8</c:v>
+                </c:pt>
+                <c:pt idx="16">
+                  <c:v>314143.8</c:v>
+                </c:pt>
+                <c:pt idx="17">
+                  <c:v>353792.7</c:v>
+                </c:pt>
+                <c:pt idx="18">
+                  <c:v>350368.3</c:v>
+                </c:pt>
+                <c:pt idx="19">
+                  <c:v>367807</c:v>
+                </c:pt>
+                <c:pt idx="20">
+                  <c:v>396542.4</c:v>
+                </c:pt>
+                <c:pt idx="21">
+                  <c:v>526153.5</c:v>
+                </c:pt>
+                <c:pt idx="22">
+                  <c:v>957922.3</c:v>
+                </c:pt>
+                <c:pt idx="23">
+                  <c:v>657564</c:v>
+                </c:pt>
+                <c:pt idx="24">
+                  <c:v>771040.9</c:v>
+                </c:pt>
+                <c:pt idx="25">
+                  <c:v>598408.80000000005</c:v>
+                </c:pt>
+                <c:pt idx="26">
+                  <c:v>547400.69999999995</c:v>
+                </c:pt>
+                <c:pt idx="27">
+                  <c:v>527390.1</c:v>
+                </c:pt>
+                <c:pt idx="28">
+                  <c:v>512575.1</c:v>
+                </c:pt>
+                <c:pt idx="29">
+                  <c:v>533244.1</c:v>
                 </c:pt>
               </c:numCache>
             </c:numRef>
           </c:val>
           <c:smooth val="0"/>
-          <c:extLst xmlns:c16r2="http://schemas.microsoft.com/office/drawing/2015/06/chart">
+          <c:extLst>
             <c:ext xmlns:c16="http://schemas.microsoft.com/office/drawing/2014/chart" uri="{C3380CC4-5D6E-409C-BE32-E72D297353CC}">
-              <c16:uniqueId val="{00000001-0776-4415-BCFD-4415D33C0FEE}"/>
+              <c16:uniqueId val="{00000001-8C12-499A-A675-2E3EDDDA791A}"/>
             </c:ext>
           </c:extLst>
         </c:ser>
@@ -10840,56 +11187,16 @@
           <c:showBubbleSize val="0"/>
         </c:dLbls>
         <c:smooth val="0"/>
-        <c:axId val="443581584"/>
-        <c:axId val="443581040"/>
+        <c:axId val="-451944848"/>
+        <c:axId val="-451941040"/>
       </c:lineChart>
       <c:catAx>
-        <c:axId val="443581584"/>
+        <c:axId val="-451944848"/>
         <c:scaling>
           <c:orientation val="minMax"/>
         </c:scaling>
         <c:delete val="0"/>
         <c:axPos val="b"/>
-        <c:title>
-          <c:tx>
-            <c:rich>
-              <a:bodyPr rot="0" spcFirstLastPara="1" vertOverflow="ellipsis" vert="horz" wrap="square" anchor="ctr" anchorCtr="1"/>
-              <a:lstStyle/>
-              <a:p>
-                <a:pPr>
-                  <a:defRPr sz="1000" b="0" i="0" u="none" strike="noStrike" kern="1200" baseline="0">
-                    <a:solidFill>
-                      <a:schemeClr val="tx1">
-                        <a:lumMod val="65000"/>
-                        <a:lumOff val="35000"/>
-                      </a:schemeClr>
-                    </a:solidFill>
-                    <a:latin typeface="+mn-lt"/>
-                    <a:ea typeface="+mn-ea"/>
-                    <a:cs typeface="+mn-cs"/>
-                  </a:defRPr>
-                </a:pPr>
-                <a:r>
-                  <a:rPr lang="en-GB"/>
-                  <a:t>Number</a:t>
-                </a:r>
-                <a:r>
-                  <a:rPr lang="en-GB" baseline="0"/>
-                  <a:t> of iterations</a:t>
-                </a:r>
-                <a:endParaRPr lang="en-GB"/>
-              </a:p>
-            </c:rich>
-          </c:tx>
-          <c:overlay val="0"/>
-          <c:spPr>
-            <a:noFill/>
-            <a:ln>
-              <a:noFill/>
-            </a:ln>
-            <a:effectLst/>
-          </c:spPr>
-        </c:title>
         <c:numFmt formatCode="General" sourceLinked="1"/>
         <c:majorTickMark val="none"/>
         <c:minorTickMark val="none"/>
@@ -10927,7 +11234,7 @@
             <a:endParaRPr lang="en-US"/>
           </a:p>
         </c:txPr>
-        <c:crossAx val="443581040"/>
+        <c:crossAx val="-451941040"/>
         <c:crosses val="autoZero"/>
         <c:auto val="1"/>
         <c:lblAlgn val="ctr"/>
@@ -10935,7 +11242,7 @@
         <c:noMultiLvlLbl val="0"/>
       </c:catAx>
       <c:valAx>
-        <c:axId val="443581040"/>
+        <c:axId val="-451941040"/>
         <c:scaling>
           <c:orientation val="minMax"/>
         </c:scaling>
@@ -10955,42 +11262,7 @@
             <a:effectLst/>
           </c:spPr>
         </c:majorGridlines>
-        <c:title>
-          <c:tx>
-            <c:rich>
-              <a:bodyPr rot="-5400000" spcFirstLastPara="1" vertOverflow="ellipsis" vert="horz" wrap="square" anchor="ctr" anchorCtr="1"/>
-              <a:lstStyle/>
-              <a:p>
-                <a:pPr>
-                  <a:defRPr sz="1000" b="0" i="0" u="none" strike="noStrike" kern="1200" baseline="0">
-                    <a:solidFill>
-                      <a:schemeClr val="tx1">
-                        <a:lumMod val="65000"/>
-                        <a:lumOff val="35000"/>
-                      </a:schemeClr>
-                    </a:solidFill>
-                    <a:latin typeface="+mn-lt"/>
-                    <a:ea typeface="+mn-ea"/>
-                    <a:cs typeface="+mn-cs"/>
-                  </a:defRPr>
-                </a:pPr>
-                <a:r>
-                  <a:rPr lang="en-GB"/>
-                  <a:t>Time(s)</a:t>
-                </a:r>
-              </a:p>
-            </c:rich>
-          </c:tx>
-          <c:overlay val="0"/>
-          <c:spPr>
-            <a:noFill/>
-            <a:ln>
-              <a:noFill/>
-            </a:ln>
-            <a:effectLst/>
-          </c:spPr>
-        </c:title>
-        <c:numFmt formatCode="General" sourceLinked="1"/>
+        <c:numFmt formatCode="0.00" sourceLinked="1"/>
         <c:majorTickMark val="none"/>
         <c:minorTickMark val="none"/>
         <c:tickLblPos val="nextTo"/>
@@ -11021,7 +11293,7 @@
             <a:endParaRPr lang="en-US"/>
           </a:p>
         </c:txPr>
-        <c:crossAx val="443581584"/>
+        <c:crossAx val="-451944848"/>
         <c:crosses val="autoZero"/>
         <c:crossBetween val="between"/>
       </c:valAx>
@@ -11035,16 +11307,6 @@
     </c:plotArea>
     <c:legend>
       <c:legendPos val="b"/>
-      <c:layout>
-        <c:manualLayout>
-          <c:xMode val="edge"/>
-          <c:yMode val="edge"/>
-          <c:x val="0.21992147856517935"/>
-          <c:y val="4.0779583403138392E-2"/>
-          <c:w val="0.66054048366448614"/>
-          <c:h val="0.11180472104807604"/>
-        </c:manualLayout>
-      </c:layout>
       <c:overlay val="0"/>
       <c:spPr>
         <a:noFill/>
@@ -11110,7 +11372,7 @@
 </file>
 
 <file path=word/charts/chart3.xml><?xml version="1.0" encoding="utf-8"?>
-<c:chartSpace xmlns:c="http://schemas.openxmlformats.org/drawingml/2006/chart" xmlns:a="http://schemas.openxmlformats.org/drawingml/2006/main" xmlns:r="http://schemas.openxmlformats.org/officeDocument/2006/relationships">
+<c:chartSpace xmlns:c="http://schemas.openxmlformats.org/drawingml/2006/chart" xmlns:a="http://schemas.openxmlformats.org/drawingml/2006/main" xmlns:r="http://schemas.openxmlformats.org/officeDocument/2006/relationships" xmlns:c16r2="http://schemas.microsoft.com/office/drawing/2015/06/chart">
   <c:date1904 val="0"/>
   <c:lang val="en-US"/>
   <c:roundedCorners val="0"/>
@@ -11125,17 +11387,7 @@
   <c:chart>
     <c:autoTitleDeleted val="0"/>
     <c:plotArea>
-      <c:layout>
-        <c:manualLayout>
-          <c:layoutTarget val="inner"/>
-          <c:xMode val="edge"/>
-          <c:yMode val="edge"/>
-          <c:x val="0.12755099743457574"/>
-          <c:y val="0.11746093970013403"/>
-          <c:w val="0.85304723273227212"/>
-          <c:h val="0.71391786552996661"/>
-        </c:manualLayout>
-      </c:layout>
+      <c:layout/>
       <c:lineChart>
         <c:grouping val="standard"/>
         <c:varyColors val="0"/>
@@ -11158,87 +11410,326 @@
             <c:symbol val="none"/>
           </c:marker>
           <c:cat>
-            <c:numRef>
-              <c:f>[Graphs.xlsx]sphere!$M$5:$M$14</c:f>
-              <c:numCache>
-                <c:formatCode>General</c:formatCode>
-                <c:ptCount val="10"/>
+            <c:strRef>
+              <c:f>sphere!$AA$5:$AA$54</c:f>
+              <c:strCache>
+                <c:ptCount val="50"/>
                 <c:pt idx="0">
+                  <c:v>Num_Particles</c:v>
+                </c:pt>
+                <c:pt idx="1">
                   <c:v>10</c:v>
                 </c:pt>
-                <c:pt idx="1">
+                <c:pt idx="2">
                   <c:v>20</c:v>
                 </c:pt>
-                <c:pt idx="2">
+                <c:pt idx="3">
                   <c:v>30</c:v>
                 </c:pt>
-                <c:pt idx="3">
+                <c:pt idx="4">
                   <c:v>40</c:v>
                 </c:pt>
-                <c:pt idx="4">
+                <c:pt idx="5">
                   <c:v>50</c:v>
                 </c:pt>
-                <c:pt idx="5">
+                <c:pt idx="6">
                   <c:v>60</c:v>
                 </c:pt>
-                <c:pt idx="6">
+                <c:pt idx="7">
                   <c:v>70</c:v>
                 </c:pt>
-                <c:pt idx="7">
+                <c:pt idx="8">
                   <c:v>80</c:v>
                 </c:pt>
-                <c:pt idx="8">
+                <c:pt idx="9">
                   <c:v>90</c:v>
                 </c:pt>
-                <c:pt idx="9">
+                <c:pt idx="10">
                   <c:v>100</c:v>
                 </c:pt>
-              </c:numCache>
-            </c:numRef>
+                <c:pt idx="11">
+                  <c:v>110</c:v>
+                </c:pt>
+                <c:pt idx="12">
+                  <c:v>120</c:v>
+                </c:pt>
+                <c:pt idx="13">
+                  <c:v>130</c:v>
+                </c:pt>
+                <c:pt idx="14">
+                  <c:v>140</c:v>
+                </c:pt>
+                <c:pt idx="15">
+                  <c:v>150</c:v>
+                </c:pt>
+                <c:pt idx="16">
+                  <c:v>160</c:v>
+                </c:pt>
+                <c:pt idx="17">
+                  <c:v>170</c:v>
+                </c:pt>
+                <c:pt idx="18">
+                  <c:v>180</c:v>
+                </c:pt>
+                <c:pt idx="19">
+                  <c:v>190</c:v>
+                </c:pt>
+                <c:pt idx="20">
+                  <c:v>200</c:v>
+                </c:pt>
+                <c:pt idx="21">
+                  <c:v>210</c:v>
+                </c:pt>
+                <c:pt idx="22">
+                  <c:v>220</c:v>
+                </c:pt>
+                <c:pt idx="23">
+                  <c:v>230</c:v>
+                </c:pt>
+                <c:pt idx="24">
+                  <c:v>240</c:v>
+                </c:pt>
+                <c:pt idx="25">
+                  <c:v>250</c:v>
+                </c:pt>
+                <c:pt idx="26">
+                  <c:v>260</c:v>
+                </c:pt>
+                <c:pt idx="27">
+                  <c:v>270</c:v>
+                </c:pt>
+                <c:pt idx="28">
+                  <c:v>280</c:v>
+                </c:pt>
+                <c:pt idx="29">
+                  <c:v>290</c:v>
+                </c:pt>
+                <c:pt idx="30">
+                  <c:v>300</c:v>
+                </c:pt>
+                <c:pt idx="31">
+                  <c:v>310</c:v>
+                </c:pt>
+                <c:pt idx="32">
+                  <c:v>320</c:v>
+                </c:pt>
+                <c:pt idx="33">
+                  <c:v>330</c:v>
+                </c:pt>
+                <c:pt idx="34">
+                  <c:v>340</c:v>
+                </c:pt>
+                <c:pt idx="35">
+                  <c:v>350</c:v>
+                </c:pt>
+                <c:pt idx="36">
+                  <c:v>360</c:v>
+                </c:pt>
+                <c:pt idx="37">
+                  <c:v>370</c:v>
+                </c:pt>
+                <c:pt idx="38">
+                  <c:v>380</c:v>
+                </c:pt>
+                <c:pt idx="39">
+                  <c:v>390</c:v>
+                </c:pt>
+                <c:pt idx="40">
+                  <c:v>400</c:v>
+                </c:pt>
+                <c:pt idx="41">
+                  <c:v>410</c:v>
+                </c:pt>
+                <c:pt idx="42">
+                  <c:v>420</c:v>
+                </c:pt>
+                <c:pt idx="43">
+                  <c:v>430</c:v>
+                </c:pt>
+                <c:pt idx="44">
+                  <c:v>440</c:v>
+                </c:pt>
+                <c:pt idx="45">
+                  <c:v>450</c:v>
+                </c:pt>
+                <c:pt idx="46">
+                  <c:v>460</c:v>
+                </c:pt>
+                <c:pt idx="47">
+                  <c:v>470</c:v>
+                </c:pt>
+                <c:pt idx="48">
+                  <c:v>480</c:v>
+                </c:pt>
+                <c:pt idx="49">
+                  <c:v>490</c:v>
+                </c:pt>
+              </c:strCache>
+            </c:strRef>
           </c:cat>
           <c:val>
             <c:numRef>
-              <c:f>[Graphs.xlsx]sphere!$Q$5:$Q$14</c:f>
+              <c:f>sphere!$AL$5:$AL$54</c:f>
               <c:numCache>
                 <c:formatCode>0.00</c:formatCode>
-                <c:ptCount val="10"/>
-                <c:pt idx="0">
-                  <c:v>23.992333333333331</c:v>
+                <c:ptCount val="50"/>
+                <c:pt idx="0" formatCode="General">
+                  <c:v>0</c:v>
                 </c:pt>
                 <c:pt idx="1">
-                  <c:v>45.417999999999999</c:v>
+                  <c:v>7890.3</c:v>
                 </c:pt>
                 <c:pt idx="2">
-                  <c:v>93.180666666666667</c:v>
+                  <c:v>13329.4</c:v>
                 </c:pt>
                 <c:pt idx="3">
-                  <c:v>113.995</c:v>
+                  <c:v>21383.8</c:v>
                 </c:pt>
                 <c:pt idx="4">
-                  <c:v>95.912000000000006</c:v>
+                  <c:v>26510.6</c:v>
                 </c:pt>
                 <c:pt idx="5">
-                  <c:v>85.162666666666667</c:v>
+                  <c:v>30845</c:v>
                 </c:pt>
                 <c:pt idx="6">
-                  <c:v>114.931</c:v>
+                  <c:v>43889.1</c:v>
                 </c:pt>
                 <c:pt idx="7">
-                  <c:v>168.12899999999999</c:v>
+                  <c:v>44438.6</c:v>
                 </c:pt>
                 <c:pt idx="8">
-                  <c:v>139.85233333333335</c:v>
+                  <c:v>46046.3</c:v>
                 </c:pt>
                 <c:pt idx="9">
-                  <c:v>191.38666666666666</c:v>
+                  <c:v>58421.2</c:v>
+                </c:pt>
+                <c:pt idx="10">
+                  <c:v>55418.400000000001</c:v>
+                </c:pt>
+                <c:pt idx="11">
+                  <c:v>54335</c:v>
+                </c:pt>
+                <c:pt idx="12">
+                  <c:v>55247.1</c:v>
+                </c:pt>
+                <c:pt idx="13">
+                  <c:v>66914.600000000006</c:v>
+                </c:pt>
+                <c:pt idx="14">
+                  <c:v>70235</c:v>
+                </c:pt>
+                <c:pt idx="15">
+                  <c:v>71950.100000000006</c:v>
+                </c:pt>
+                <c:pt idx="16">
+                  <c:v>72936.3</c:v>
+                </c:pt>
+                <c:pt idx="17">
+                  <c:v>77327.7</c:v>
+                </c:pt>
+                <c:pt idx="18">
+                  <c:v>72543.600000000006</c:v>
+                </c:pt>
+                <c:pt idx="19">
+                  <c:v>76013.399999999994</c:v>
+                </c:pt>
+                <c:pt idx="20">
+                  <c:v>80370.899999999994</c:v>
+                </c:pt>
+                <c:pt idx="21">
+                  <c:v>65345.7</c:v>
+                </c:pt>
+                <c:pt idx="22">
+                  <c:v>60344.1</c:v>
+                </c:pt>
+                <c:pt idx="23">
+                  <c:v>61935.8</c:v>
+                </c:pt>
+                <c:pt idx="24">
+                  <c:v>64825.2</c:v>
+                </c:pt>
+                <c:pt idx="25">
+                  <c:v>68114.5</c:v>
+                </c:pt>
+                <c:pt idx="26">
+                  <c:v>69812.399999999994</c:v>
+                </c:pt>
+                <c:pt idx="27">
+                  <c:v>72407.100000000006</c:v>
+                </c:pt>
+                <c:pt idx="28">
+                  <c:v>84080.4</c:v>
+                </c:pt>
+                <c:pt idx="29">
+                  <c:v>88062.8</c:v>
+                </c:pt>
+                <c:pt idx="30">
+                  <c:v>91057.5</c:v>
+                </c:pt>
+                <c:pt idx="31">
+                  <c:v>94347</c:v>
+                </c:pt>
+                <c:pt idx="32">
+                  <c:v>97435.4</c:v>
+                </c:pt>
+                <c:pt idx="33">
+                  <c:v>100630.7</c:v>
+                </c:pt>
+                <c:pt idx="34">
+                  <c:v>103827.1</c:v>
+                </c:pt>
+                <c:pt idx="35">
+                  <c:v>106914.1</c:v>
+                </c:pt>
+                <c:pt idx="36">
+                  <c:v>101926.6</c:v>
+                </c:pt>
+                <c:pt idx="37">
+                  <c:v>99929.8</c:v>
+                </c:pt>
+                <c:pt idx="38">
+                  <c:v>103827</c:v>
+                </c:pt>
+                <c:pt idx="39">
+                  <c:v>106912.4</c:v>
+                </c:pt>
+                <c:pt idx="40">
+                  <c:v>109810.3</c:v>
+                </c:pt>
+                <c:pt idx="41">
+                  <c:v>112300.3</c:v>
+                </c:pt>
+                <c:pt idx="42">
+                  <c:v>119288.7</c:v>
+                </c:pt>
+                <c:pt idx="43">
+                  <c:v>132881.79999999999</c:v>
+                </c:pt>
+                <c:pt idx="44">
+                  <c:v>151096.9</c:v>
+                </c:pt>
+                <c:pt idx="45">
+                  <c:v>155878.9</c:v>
+                </c:pt>
+                <c:pt idx="46">
+                  <c:v>158869.9</c:v>
+                </c:pt>
+                <c:pt idx="47">
+                  <c:v>161041.60000000001</c:v>
+                </c:pt>
+                <c:pt idx="48">
+                  <c:v>148101.1</c:v>
+                </c:pt>
+                <c:pt idx="49">
+                  <c:v>136241.4</c:v>
                 </c:pt>
               </c:numCache>
             </c:numRef>
           </c:val>
           <c:smooth val="0"/>
-          <c:extLst xmlns:c16r2="http://schemas.microsoft.com/office/drawing/2015/06/chart">
+          <c:extLst>
             <c:ext xmlns:c16="http://schemas.microsoft.com/office/drawing/2014/chart" uri="{C3380CC4-5D6E-409C-BE32-E72D297353CC}">
-              <c16:uniqueId val="{00000000-232C-407E-B5B4-E4B6B5F1FCF8}"/>
+              <c16:uniqueId val="{00000000-9013-47A2-A982-A6B213CF3C7F}"/>
             </c:ext>
           </c:extLst>
         </c:ser>
@@ -11260,49 +11751,327 @@
           <c:marker>
             <c:symbol val="none"/>
           </c:marker>
+          <c:cat>
+            <c:strRef>
+              <c:f>sphere!$AA$5:$AA$54</c:f>
+              <c:strCache>
+                <c:ptCount val="50"/>
+                <c:pt idx="0">
+                  <c:v>Num_Particles</c:v>
+                </c:pt>
+                <c:pt idx="1">
+                  <c:v>10</c:v>
+                </c:pt>
+                <c:pt idx="2">
+                  <c:v>20</c:v>
+                </c:pt>
+                <c:pt idx="3">
+                  <c:v>30</c:v>
+                </c:pt>
+                <c:pt idx="4">
+                  <c:v>40</c:v>
+                </c:pt>
+                <c:pt idx="5">
+                  <c:v>50</c:v>
+                </c:pt>
+                <c:pt idx="6">
+                  <c:v>60</c:v>
+                </c:pt>
+                <c:pt idx="7">
+                  <c:v>70</c:v>
+                </c:pt>
+                <c:pt idx="8">
+                  <c:v>80</c:v>
+                </c:pt>
+                <c:pt idx="9">
+                  <c:v>90</c:v>
+                </c:pt>
+                <c:pt idx="10">
+                  <c:v>100</c:v>
+                </c:pt>
+                <c:pt idx="11">
+                  <c:v>110</c:v>
+                </c:pt>
+                <c:pt idx="12">
+                  <c:v>120</c:v>
+                </c:pt>
+                <c:pt idx="13">
+                  <c:v>130</c:v>
+                </c:pt>
+                <c:pt idx="14">
+                  <c:v>140</c:v>
+                </c:pt>
+                <c:pt idx="15">
+                  <c:v>150</c:v>
+                </c:pt>
+                <c:pt idx="16">
+                  <c:v>160</c:v>
+                </c:pt>
+                <c:pt idx="17">
+                  <c:v>170</c:v>
+                </c:pt>
+                <c:pt idx="18">
+                  <c:v>180</c:v>
+                </c:pt>
+                <c:pt idx="19">
+                  <c:v>190</c:v>
+                </c:pt>
+                <c:pt idx="20">
+                  <c:v>200</c:v>
+                </c:pt>
+                <c:pt idx="21">
+                  <c:v>210</c:v>
+                </c:pt>
+                <c:pt idx="22">
+                  <c:v>220</c:v>
+                </c:pt>
+                <c:pt idx="23">
+                  <c:v>230</c:v>
+                </c:pt>
+                <c:pt idx="24">
+                  <c:v>240</c:v>
+                </c:pt>
+                <c:pt idx="25">
+                  <c:v>250</c:v>
+                </c:pt>
+                <c:pt idx="26">
+                  <c:v>260</c:v>
+                </c:pt>
+                <c:pt idx="27">
+                  <c:v>270</c:v>
+                </c:pt>
+                <c:pt idx="28">
+                  <c:v>280</c:v>
+                </c:pt>
+                <c:pt idx="29">
+                  <c:v>290</c:v>
+                </c:pt>
+                <c:pt idx="30">
+                  <c:v>300</c:v>
+                </c:pt>
+                <c:pt idx="31">
+                  <c:v>310</c:v>
+                </c:pt>
+                <c:pt idx="32">
+                  <c:v>320</c:v>
+                </c:pt>
+                <c:pt idx="33">
+                  <c:v>330</c:v>
+                </c:pt>
+                <c:pt idx="34">
+                  <c:v>340</c:v>
+                </c:pt>
+                <c:pt idx="35">
+                  <c:v>350</c:v>
+                </c:pt>
+                <c:pt idx="36">
+                  <c:v>360</c:v>
+                </c:pt>
+                <c:pt idx="37">
+                  <c:v>370</c:v>
+                </c:pt>
+                <c:pt idx="38">
+                  <c:v>380</c:v>
+                </c:pt>
+                <c:pt idx="39">
+                  <c:v>390</c:v>
+                </c:pt>
+                <c:pt idx="40">
+                  <c:v>400</c:v>
+                </c:pt>
+                <c:pt idx="41">
+                  <c:v>410</c:v>
+                </c:pt>
+                <c:pt idx="42">
+                  <c:v>420</c:v>
+                </c:pt>
+                <c:pt idx="43">
+                  <c:v>430</c:v>
+                </c:pt>
+                <c:pt idx="44">
+                  <c:v>440</c:v>
+                </c:pt>
+                <c:pt idx="45">
+                  <c:v>450</c:v>
+                </c:pt>
+                <c:pt idx="46">
+                  <c:v>460</c:v>
+                </c:pt>
+                <c:pt idx="47">
+                  <c:v>470</c:v>
+                </c:pt>
+                <c:pt idx="48">
+                  <c:v>480</c:v>
+                </c:pt>
+                <c:pt idx="49">
+                  <c:v>490</c:v>
+                </c:pt>
+              </c:strCache>
+            </c:strRef>
+          </c:cat>
           <c:val>
             <c:numRef>
-              <c:f>[Graphs.xlsx]sphere!$Q$21:$Q$30</c:f>
+              <c:f>sphere!$AL$63:$AL$112</c:f>
               <c:numCache>
-                <c:formatCode>General</c:formatCode>
-                <c:ptCount val="10"/>
+                <c:formatCode>0</c:formatCode>
+                <c:ptCount val="50"/>
                 <c:pt idx="0">
-                  <c:v>362.14100000000002</c:v>
+                  <c:v>63514.1</c:v>
                 </c:pt>
                 <c:pt idx="1">
-                  <c:v>140.49233333333333</c:v>
+                  <c:v>51869.8</c:v>
                 </c:pt>
                 <c:pt idx="2">
-                  <c:v>122.09066666666668</c:v>
+                  <c:v>61064.5</c:v>
                 </c:pt>
                 <c:pt idx="3">
-                  <c:v>144.584</c:v>
+                  <c:v>62963.4</c:v>
                 </c:pt>
                 <c:pt idx="4">
-                  <c:v>135.25533333333334</c:v>
+                  <c:v>61863.8</c:v>
                 </c:pt>
                 <c:pt idx="5">
-                  <c:v>218.54166666666666</c:v>
+                  <c:v>61363</c:v>
                 </c:pt>
                 <c:pt idx="6">
-                  <c:v>163.24</c:v>
+                  <c:v>57765.9</c:v>
                 </c:pt>
                 <c:pt idx="7">
-                  <c:v>155.911</c:v>
+                  <c:v>66161.399999999994</c:v>
                 </c:pt>
                 <c:pt idx="8">
-                  <c:v>166.238</c:v>
+                  <c:v>59265.5</c:v>
                 </c:pt>
                 <c:pt idx="9">
-                  <c:v>159.27166666666665</c:v>
+                  <c:v>65357.3</c:v>
+                </c:pt>
+                <c:pt idx="10">
+                  <c:v>59360.9</c:v>
+                </c:pt>
+                <c:pt idx="11">
+                  <c:v>64563.8</c:v>
+                </c:pt>
+                <c:pt idx="12">
+                  <c:v>61565.1</c:v>
+                </c:pt>
+                <c:pt idx="13">
+                  <c:v>67260.800000000003</c:v>
+                </c:pt>
+                <c:pt idx="14">
+                  <c:v>63562.6</c:v>
+                </c:pt>
+                <c:pt idx="15">
+                  <c:v>63662.8</c:v>
+                </c:pt>
+                <c:pt idx="16">
+                  <c:v>65663</c:v>
+                </c:pt>
+                <c:pt idx="17">
+                  <c:v>63161.7</c:v>
+                </c:pt>
+                <c:pt idx="18">
+                  <c:v>68860.3</c:v>
+                </c:pt>
+                <c:pt idx="19">
+                  <c:v>67460.5</c:v>
+                </c:pt>
+                <c:pt idx="20">
+                  <c:v>63263.199999999997</c:v>
+                </c:pt>
+                <c:pt idx="21">
+                  <c:v>62363.6</c:v>
+                </c:pt>
+                <c:pt idx="22">
+                  <c:v>64862</c:v>
+                </c:pt>
+                <c:pt idx="23">
+                  <c:v>70559.100000000006</c:v>
+                </c:pt>
+                <c:pt idx="24">
+                  <c:v>67461.8</c:v>
+                </c:pt>
+                <c:pt idx="25">
+                  <c:v>67060.899999999994</c:v>
+                </c:pt>
+                <c:pt idx="26">
+                  <c:v>66561.2</c:v>
+                </c:pt>
+                <c:pt idx="27">
+                  <c:v>69459.399999999994</c:v>
+                </c:pt>
+                <c:pt idx="28">
+                  <c:v>67161.2</c:v>
+                </c:pt>
+                <c:pt idx="29">
+                  <c:v>66261.3</c:v>
+                </c:pt>
+                <c:pt idx="30">
+                  <c:v>70151.199999999997</c:v>
+                </c:pt>
+                <c:pt idx="31">
+                  <c:v>69355</c:v>
+                </c:pt>
+                <c:pt idx="32">
+                  <c:v>68054.7</c:v>
+                </c:pt>
+                <c:pt idx="33">
+                  <c:v>64662.400000000001</c:v>
+                </c:pt>
+                <c:pt idx="34">
+                  <c:v>68456.899999999994</c:v>
+                </c:pt>
+                <c:pt idx="35">
+                  <c:v>66261.600000000006</c:v>
+                </c:pt>
+                <c:pt idx="36">
+                  <c:v>70156.3</c:v>
+                </c:pt>
+                <c:pt idx="37">
+                  <c:v>68360</c:v>
+                </c:pt>
+                <c:pt idx="38">
+                  <c:v>71758.399999999994</c:v>
+                </c:pt>
+                <c:pt idx="39">
+                  <c:v>70259.199999999997</c:v>
+                </c:pt>
+                <c:pt idx="40">
+                  <c:v>66158.600000000006</c:v>
+                </c:pt>
+                <c:pt idx="41">
+                  <c:v>68260.5</c:v>
+                </c:pt>
+                <c:pt idx="42">
+                  <c:v>69159.600000000006</c:v>
+                </c:pt>
+                <c:pt idx="43">
+                  <c:v>76955.3</c:v>
+                </c:pt>
+                <c:pt idx="44">
+                  <c:v>65162.2</c:v>
+                </c:pt>
+                <c:pt idx="45">
+                  <c:v>67657.600000000006</c:v>
+                </c:pt>
+                <c:pt idx="46">
+                  <c:v>65961.7</c:v>
+                </c:pt>
+                <c:pt idx="47">
+                  <c:v>72455.399999999994</c:v>
+                </c:pt>
+                <c:pt idx="48">
+                  <c:v>74056.899999999994</c:v>
+                </c:pt>
+                <c:pt idx="49">
+                  <c:v>69656.5</c:v>
                 </c:pt>
               </c:numCache>
             </c:numRef>
           </c:val>
           <c:smooth val="0"/>
-          <c:extLst xmlns:c16r2="http://schemas.microsoft.com/office/drawing/2015/06/chart">
+          <c:extLst>
             <c:ext xmlns:c16="http://schemas.microsoft.com/office/drawing/2014/chart" uri="{C3380CC4-5D6E-409C-BE32-E72D297353CC}">
-              <c16:uniqueId val="{00000001-232C-407E-B5B4-E4B6B5F1FCF8}"/>
+              <c16:uniqueId val="{00000001-9013-47A2-A982-A6B213CF3C7F}"/>
             </c:ext>
           </c:extLst>
         </c:ser>
@@ -11315,56 +12084,16 @@
           <c:showBubbleSize val="0"/>
         </c:dLbls>
         <c:smooth val="0"/>
-        <c:axId val="443577776"/>
-        <c:axId val="443573968"/>
+        <c:axId val="-451940496"/>
+        <c:axId val="-451949744"/>
       </c:lineChart>
       <c:catAx>
-        <c:axId val="443577776"/>
+        <c:axId val="-451940496"/>
         <c:scaling>
           <c:orientation val="minMax"/>
         </c:scaling>
         <c:delete val="0"/>
         <c:axPos val="b"/>
-        <c:title>
-          <c:tx>
-            <c:rich>
-              <a:bodyPr rot="0" spcFirstLastPara="1" vertOverflow="ellipsis" vert="horz" wrap="square" anchor="ctr" anchorCtr="1"/>
-              <a:lstStyle/>
-              <a:p>
-                <a:pPr>
-                  <a:defRPr sz="1000" b="0" i="0" u="none" strike="noStrike" kern="1200" baseline="0">
-                    <a:solidFill>
-                      <a:schemeClr val="tx1">
-                        <a:lumMod val="65000"/>
-                        <a:lumOff val="35000"/>
-                      </a:schemeClr>
-                    </a:solidFill>
-                    <a:latin typeface="+mn-lt"/>
-                    <a:ea typeface="+mn-ea"/>
-                    <a:cs typeface="+mn-cs"/>
-                  </a:defRPr>
-                </a:pPr>
-                <a:r>
-                  <a:rPr lang="en-GB"/>
-                  <a:t>Number</a:t>
-                </a:r>
-                <a:r>
-                  <a:rPr lang="en-GB" baseline="0"/>
-                  <a:t> of Particles</a:t>
-                </a:r>
-                <a:endParaRPr lang="en-GB"/>
-              </a:p>
-            </c:rich>
-          </c:tx>
-          <c:overlay val="0"/>
-          <c:spPr>
-            <a:noFill/>
-            <a:ln>
-              <a:noFill/>
-            </a:ln>
-            <a:effectLst/>
-          </c:spPr>
-        </c:title>
         <c:numFmt formatCode="General" sourceLinked="1"/>
         <c:majorTickMark val="none"/>
         <c:minorTickMark val="none"/>
@@ -11402,7 +12131,7 @@
             <a:endParaRPr lang="en-US"/>
           </a:p>
         </c:txPr>
-        <c:crossAx val="443573968"/>
+        <c:crossAx val="-451949744"/>
         <c:crosses val="autoZero"/>
         <c:auto val="1"/>
         <c:lblAlgn val="ctr"/>
@@ -11410,7 +12139,7 @@
         <c:noMultiLvlLbl val="0"/>
       </c:catAx>
       <c:valAx>
-        <c:axId val="443573968"/>
+        <c:axId val="-451949744"/>
         <c:scaling>
           <c:orientation val="minMax"/>
         </c:scaling>
@@ -11430,42 +12159,7 @@
             <a:effectLst/>
           </c:spPr>
         </c:majorGridlines>
-        <c:title>
-          <c:tx>
-            <c:rich>
-              <a:bodyPr rot="-5400000" spcFirstLastPara="1" vertOverflow="ellipsis" vert="horz" wrap="square" anchor="ctr" anchorCtr="1"/>
-              <a:lstStyle/>
-              <a:p>
-                <a:pPr>
-                  <a:defRPr sz="1000" b="0" i="0" u="none" strike="noStrike" kern="1200" baseline="0">
-                    <a:solidFill>
-                      <a:schemeClr val="tx1">
-                        <a:lumMod val="65000"/>
-                        <a:lumOff val="35000"/>
-                      </a:schemeClr>
-                    </a:solidFill>
-                    <a:latin typeface="+mn-lt"/>
-                    <a:ea typeface="+mn-ea"/>
-                    <a:cs typeface="+mn-cs"/>
-                  </a:defRPr>
-                </a:pPr>
-                <a:r>
-                  <a:rPr lang="en-GB"/>
-                  <a:t>Time(s)</a:t>
-                </a:r>
-              </a:p>
-            </c:rich>
-          </c:tx>
-          <c:overlay val="0"/>
-          <c:spPr>
-            <a:noFill/>
-            <a:ln>
-              <a:noFill/>
-            </a:ln>
-            <a:effectLst/>
-          </c:spPr>
-        </c:title>
-        <c:numFmt formatCode="0.00" sourceLinked="1"/>
+        <c:numFmt formatCode="General" sourceLinked="1"/>
         <c:majorTickMark val="none"/>
         <c:minorTickMark val="none"/>
         <c:tickLblPos val="nextTo"/>
@@ -11496,7 +12190,7 @@
             <a:endParaRPr lang="en-US"/>
           </a:p>
         </c:txPr>
-        <c:crossAx val="443577776"/>
+        <c:crossAx val="-451940496"/>
         <c:crosses val="autoZero"/>
         <c:crossBetween val="between"/>
       </c:valAx>
@@ -11510,16 +12204,6 @@
     </c:plotArea>
     <c:legend>
       <c:legendPos val="b"/>
-      <c:layout>
-        <c:manualLayout>
-          <c:xMode val="edge"/>
-          <c:yMode val="edge"/>
-          <c:x val="0.18574880171581262"/>
-          <c:y val="2.4223581494373287E-3"/>
-          <c:w val="0.6945352285509766"/>
-          <c:h val="0.1397249028082016"/>
-        </c:manualLayout>
-      </c:layout>
       <c:overlay val="0"/>
       <c:spPr>
         <a:noFill/>
@@ -11585,7 +12269,7 @@
 </file>
 
 <file path=word/charts/chart4.xml><?xml version="1.0" encoding="utf-8"?>
-<c:chartSpace xmlns:c="http://schemas.openxmlformats.org/drawingml/2006/chart" xmlns:a="http://schemas.openxmlformats.org/drawingml/2006/main" xmlns:r="http://schemas.openxmlformats.org/officeDocument/2006/relationships">
+<c:chartSpace xmlns:c="http://schemas.openxmlformats.org/drawingml/2006/chart" xmlns:a="http://schemas.openxmlformats.org/drawingml/2006/main" xmlns:r="http://schemas.openxmlformats.org/officeDocument/2006/relationships" xmlns:c16r2="http://schemas.microsoft.com/office/drawing/2015/06/chart">
   <c:date1904 val="0"/>
   <c:lang val="en-US"/>
   <c:roundedCorners val="0"/>
@@ -11831,7 +12515,7 @@
             </c:numRef>
           </c:val>
           <c:smooth val="0"/>
-          <c:extLst xmlns:c16r2="http://schemas.microsoft.com/office/drawing/2015/06/chart">
+          <c:extLst>
             <c:ext xmlns:c16="http://schemas.microsoft.com/office/drawing/2014/chart" uri="{C3380CC4-5D6E-409C-BE32-E72D297353CC}">
               <c16:uniqueId val="{00000000-FD71-45DE-A95F-3F39F3CB0F11}"/>
             </c:ext>
@@ -12054,7 +12738,7 @@
             </c:numRef>
           </c:val>
           <c:smooth val="0"/>
-          <c:extLst xmlns:c16r2="http://schemas.microsoft.com/office/drawing/2015/06/chart">
+          <c:extLst>
             <c:ext xmlns:c16="http://schemas.microsoft.com/office/drawing/2014/chart" uri="{C3380CC4-5D6E-409C-BE32-E72D297353CC}">
               <c16:uniqueId val="{00000001-FD71-45DE-A95F-3F39F3CB0F11}"/>
             </c:ext>
@@ -12293,7 +12977,7 @@
 </file>
 
 <file path=word/charts/chart5.xml><?xml version="1.0" encoding="utf-8"?>
-<c:chartSpace xmlns:c="http://schemas.openxmlformats.org/drawingml/2006/chart" xmlns:a="http://schemas.openxmlformats.org/drawingml/2006/main" xmlns:r="http://schemas.openxmlformats.org/officeDocument/2006/relationships">
+<c:chartSpace xmlns:c="http://schemas.openxmlformats.org/drawingml/2006/chart" xmlns:a="http://schemas.openxmlformats.org/drawingml/2006/main" xmlns:r="http://schemas.openxmlformats.org/officeDocument/2006/relationships" xmlns:c16r2="http://schemas.microsoft.com/office/drawing/2015/06/chart">
   <c:date1904 val="0"/>
   <c:lang val="en-US"/>
   <c:roundedCorners val="0"/>
@@ -12659,7 +13343,7 @@
             </c:numRef>
           </c:val>
           <c:smooth val="0"/>
-          <c:extLst xmlns:c16r2="http://schemas.microsoft.com/office/drawing/2015/06/chart">
+          <c:extLst>
             <c:ext xmlns:c16="http://schemas.microsoft.com/office/drawing/2014/chart" uri="{C3380CC4-5D6E-409C-BE32-E72D297353CC}">
               <c16:uniqueId val="{00000000-283A-41CF-863C-842CB246F13C}"/>
             </c:ext>
@@ -13002,7 +13686,7 @@
             </c:numRef>
           </c:val>
           <c:smooth val="0"/>
-          <c:extLst xmlns:c16r2="http://schemas.microsoft.com/office/drawing/2015/06/chart">
+          <c:extLst>
             <c:ext xmlns:c16="http://schemas.microsoft.com/office/drawing/2014/chart" uri="{C3380CC4-5D6E-409C-BE32-E72D297353CC}">
               <c16:uniqueId val="{00000001-283A-41CF-863C-842CB246F13C}"/>
             </c:ext>
@@ -13296,7 +13980,7 @@
 </file>
 
 <file path=word/charts/chart6.xml><?xml version="1.0" encoding="utf-8"?>
-<c:chartSpace xmlns:c="http://schemas.openxmlformats.org/drawingml/2006/chart" xmlns:a="http://schemas.openxmlformats.org/drawingml/2006/main" xmlns:r="http://schemas.openxmlformats.org/officeDocument/2006/relationships">
+<c:chartSpace xmlns:c="http://schemas.openxmlformats.org/drawingml/2006/chart" xmlns:a="http://schemas.openxmlformats.org/drawingml/2006/main" xmlns:r="http://schemas.openxmlformats.org/officeDocument/2006/relationships" xmlns:c16r2="http://schemas.microsoft.com/office/drawing/2015/06/chart">
   <c:date1904 val="0"/>
   <c:lang val="en-US"/>
   <c:roundedCorners val="0"/>
@@ -13496,7 +14180,7 @@
             </c:numRef>
           </c:val>
           <c:smooth val="0"/>
-          <c:extLst xmlns:c16r2="http://schemas.microsoft.com/office/drawing/2015/06/chart">
+          <c:extLst>
             <c:ext xmlns:c16="http://schemas.microsoft.com/office/drawing/2014/chart" uri="{C3380CC4-5D6E-409C-BE32-E72D297353CC}">
               <c16:uniqueId val="{00000000-C4E8-4CD1-8088-5EC56B161007}"/>
             </c:ext>
@@ -13683,7 +14367,7 @@
             </c:numRef>
           </c:val>
           <c:smooth val="0"/>
-          <c:extLst xmlns:c16r2="http://schemas.microsoft.com/office/drawing/2015/06/chart">
+          <c:extLst>
             <c:ext xmlns:c16="http://schemas.microsoft.com/office/drawing/2014/chart" uri="{C3380CC4-5D6E-409C-BE32-E72D297353CC}">
               <c16:uniqueId val="{00000001-C4E8-4CD1-8088-5EC56B161007}"/>
             </c:ext>
@@ -14245,7 +14929,7 @@
 </file>
 
 <file path=customXml/itemProps1.xml><?xml version="1.0" encoding="utf-8"?>
-<ds:datastoreItem xmlns:ds="http://schemas.openxmlformats.org/officeDocument/2006/customXml" ds:itemID="{D7BA585A-0254-4E6D-9F4C-2DD4CE865889}">
+<ds:datastoreItem xmlns:ds="http://schemas.openxmlformats.org/officeDocument/2006/customXml" ds:itemID="{6B9D4A33-9D4E-47D6-A01D-D3EBC37ECC2A}">
   <ds:schemaRefs>
     <ds:schemaRef ds:uri="http://schemas.openxmlformats.org/officeDocument/2006/bibliography"/>
   </ds:schemaRefs>

</xml_diff>

<commit_message>
Few corrections in final report
</commit_message>
<xml_diff>
--- a/Documentation/Final_report_PSO_PyTeam.docx
+++ b/Documentation/Final_report_PSO_PyTeam.docx
@@ -1,6 +1,6 @@
 
 <file path=word/document.xml><?xml version="1.0" encoding="utf-8"?>
-<w:document xmlns:wpc="http://schemas.microsoft.com/office/word/2010/wordprocessingCanvas" xmlns:cx="http://schemas.microsoft.com/office/drawing/2014/chartex" xmlns:cx1="http://schemas.microsoft.com/office/drawing/2015/9/8/chartex" xmlns:mc="http://schemas.openxmlformats.org/markup-compatibility/2006" xmlns:o="urn:schemas-microsoft-com:office:office" xmlns:r="http://schemas.openxmlformats.org/officeDocument/2006/relationships" xmlns:m="http://schemas.openxmlformats.org/officeDocument/2006/math" xmlns:v="urn:schemas-microsoft-com:vml" xmlns:wp14="http://schemas.microsoft.com/office/word/2010/wordprocessingDrawing" xmlns:wp="http://schemas.openxmlformats.org/drawingml/2006/wordprocessingDrawing" xmlns:w10="urn:schemas-microsoft-com:office:word" xmlns:w="http://schemas.openxmlformats.org/wordprocessingml/2006/main" xmlns:w14="http://schemas.microsoft.com/office/word/2010/wordml" xmlns:w15="http://schemas.microsoft.com/office/word/2012/wordml" xmlns:w16se="http://schemas.microsoft.com/office/word/2015/wordml/symex" xmlns:wpg="http://schemas.microsoft.com/office/word/2010/wordprocessingGroup" xmlns:wpi="http://schemas.microsoft.com/office/word/2010/wordprocessingInk" xmlns:wne="http://schemas.microsoft.com/office/word/2006/wordml" xmlns:wps="http://schemas.microsoft.com/office/word/2010/wordprocessingShape" mc:Ignorable="w14 w15 w16se wp14">
+<w:document xmlns:wpc="http://schemas.microsoft.com/office/word/2010/wordprocessingCanvas" xmlns:mc="http://schemas.openxmlformats.org/markup-compatibility/2006" xmlns:o="urn:schemas-microsoft-com:office:office" xmlns:r="http://schemas.openxmlformats.org/officeDocument/2006/relationships" xmlns:m="http://schemas.openxmlformats.org/officeDocument/2006/math" xmlns:v="urn:schemas-microsoft-com:vml" xmlns:wp14="http://schemas.microsoft.com/office/word/2010/wordprocessingDrawing" xmlns:wp="http://schemas.openxmlformats.org/drawingml/2006/wordprocessingDrawing" xmlns:w10="urn:schemas-microsoft-com:office:word" xmlns:w="http://schemas.openxmlformats.org/wordprocessingml/2006/main" xmlns:w14="http://schemas.microsoft.com/office/word/2010/wordml" xmlns:wpg="http://schemas.microsoft.com/office/word/2010/wordprocessingGroup" xmlns:wpi="http://schemas.microsoft.com/office/word/2010/wordprocessingInk" xmlns:wne="http://schemas.microsoft.com/office/word/2006/wordml" xmlns:wps="http://schemas.microsoft.com/office/word/2010/wordprocessingShape" mc:Ignorable="w14 wp14">
   <w:body>
     <w:p>
       <w:pPr>
@@ -184,23 +184,7 @@
           <w:sz w:val="24"/>
           <w:szCs w:val="24"/>
         </w:rPr>
-        <w:t xml:space="preserve">solving optimization problems. So as to officially introduce the scientific detailing of PSO algorithm, the classical inertial version of PSO will be used, meanwhile PSO variants will be summarized. Before looking into implementation, this project will introduce important concepts and functions of PSO. Based on this knowledge, </w:t>
-      </w:r>
-      <w:r>
-        <w:rPr>
-          <w:rFonts w:ascii="Times New Roman" w:hAnsi="Times New Roman" w:cs="Times New Roman"/>
-          <w:sz w:val="24"/>
-          <w:szCs w:val="24"/>
-        </w:rPr>
-        <w:t xml:space="preserve">  </w:t>
-      </w:r>
-      <w:r>
-        <w:rPr>
-          <w:rFonts w:ascii="Times New Roman" w:hAnsi="Times New Roman" w:cs="Times New Roman"/>
-          <w:sz w:val="24"/>
-          <w:szCs w:val="24"/>
-        </w:rPr>
-        <w:t>mathematical model of PSO algorithm will be formulated. Other than this, the theoretical analysis and experimental analysis will be discussed. Two study cases of optimizing functions</w:t>
+        <w:t>solving optimization problems. So as to officially introduce the scientific detailing of PSO algorithm, the classical inertial version of PSO will be used, meanwhile PSO variants will be summarized. Before looking into implementation, this project will introduce important concepts and functions of PSO. Based on this knowledge, mathematical model of PSO algorithm will be formulated. Other than this, the theoretical analysis and experimental analysis will be discussed. Two study cases of optimizing functions</w:t>
       </w:r>
       <w:r>
         <w:rPr>
@@ -216,7 +200,25 @@
           <w:sz w:val="24"/>
           <w:szCs w:val="24"/>
         </w:rPr>
-        <w:t>‘Sphere’ and another is ‘Rastrigrn function’</w:t>
+        <w:t>‘Sphere’ and another is ‘</w:t>
+      </w:r>
+      <w:proofErr w:type="spellStart"/>
+      <w:r>
+        <w:rPr>
+          <w:rFonts w:ascii="Times New Roman" w:hAnsi="Times New Roman" w:cs="Times New Roman"/>
+          <w:sz w:val="24"/>
+          <w:szCs w:val="24"/>
+        </w:rPr>
+        <w:t>Rastrigrn</w:t>
+      </w:r>
+      <w:proofErr w:type="spellEnd"/>
+      <w:r>
+        <w:rPr>
+          <w:rFonts w:ascii="Times New Roman" w:hAnsi="Times New Roman" w:cs="Times New Roman"/>
+          <w:sz w:val="24"/>
+          <w:szCs w:val="24"/>
+        </w:rPr>
+        <w:t xml:space="preserve"> function’</w:t>
       </w:r>
       <w:r>
         <w:rPr>
@@ -306,7 +308,25 @@
           <w:sz w:val="24"/>
           <w:szCs w:val="24"/>
         </w:rPr>
-        <w:t xml:space="preserve">which is </w:t>
+        <w:t xml:space="preserve">which </w:t>
+      </w:r>
+      <w:proofErr w:type="gramStart"/>
+      <w:r>
+        <w:rPr>
+          <w:rFonts w:ascii="Times New Roman" w:hAnsi="Times New Roman" w:cs="Times New Roman"/>
+          <w:sz w:val="24"/>
+          <w:szCs w:val="24"/>
+        </w:rPr>
+        <w:t>is</w:t>
+      </w:r>
+      <w:proofErr w:type="gramEnd"/>
+      <w:r>
+        <w:rPr>
+          <w:rFonts w:ascii="Times New Roman" w:hAnsi="Times New Roman" w:cs="Times New Roman"/>
+          <w:sz w:val="24"/>
+          <w:szCs w:val="24"/>
+        </w:rPr>
+        <w:t xml:space="preserve"> </w:t>
       </w:r>
       <w:r>
         <w:rPr>
@@ -322,7 +342,25 @@
           <w:sz w:val="24"/>
           <w:szCs w:val="24"/>
         </w:rPr>
-        <w:t xml:space="preserve">This algorithm was proposed by Eberhart and Kennedy in 1995. It is a </w:t>
+        <w:t xml:space="preserve">This algorithm was proposed by </w:t>
+      </w:r>
+      <w:proofErr w:type="spellStart"/>
+      <w:r>
+        <w:rPr>
+          <w:rFonts w:ascii="Times New Roman" w:hAnsi="Times New Roman" w:cs="Times New Roman"/>
+          <w:sz w:val="24"/>
+          <w:szCs w:val="24"/>
+        </w:rPr>
+        <w:t>Eberhart</w:t>
+      </w:r>
+      <w:proofErr w:type="spellEnd"/>
+      <w:r>
+        <w:rPr>
+          <w:rFonts w:ascii="Times New Roman" w:hAnsi="Times New Roman" w:cs="Times New Roman"/>
+          <w:sz w:val="24"/>
+          <w:szCs w:val="24"/>
+        </w:rPr>
+        <w:t xml:space="preserve"> and Kennedy in 1995. It is a </w:t>
       </w:r>
       <w:r>
         <w:rPr>
@@ -404,13 +442,23 @@
         </w:rPr>
         <w:t xml:space="preserve"> Such goal categorizes PSO as </w:t>
       </w:r>
-      <w:r>
-        <w:rPr>
-          <w:rFonts w:ascii="Times New Roman" w:hAnsi="Times New Roman" w:cs="Times New Roman"/>
-          <w:sz w:val="24"/>
-          <w:szCs w:val="24"/>
-        </w:rPr>
-        <w:t xml:space="preserve">metaheuristic </w:t>
+      <w:proofErr w:type="spellStart"/>
+      <w:r>
+        <w:rPr>
+          <w:rFonts w:ascii="Times New Roman" w:hAnsi="Times New Roman" w:cs="Times New Roman"/>
+          <w:sz w:val="24"/>
+          <w:szCs w:val="24"/>
+        </w:rPr>
+        <w:t>metaheuristic</w:t>
+      </w:r>
+      <w:proofErr w:type="spellEnd"/>
+      <w:r>
+        <w:rPr>
+          <w:rFonts w:ascii="Times New Roman" w:hAnsi="Times New Roman" w:cs="Times New Roman"/>
+          <w:sz w:val="24"/>
+          <w:szCs w:val="24"/>
+        </w:rPr>
+        <w:t xml:space="preserve"> </w:t>
       </w:r>
       <w:r>
         <w:rPr>
@@ -635,13 +683,41 @@
           <w:szCs w:val="24"/>
         </w:rPr>
       </w:pPr>
-      <w:r>
-        <w:rPr>
-          <w:rFonts w:ascii="Times New Roman" w:hAnsi="Times New Roman" w:cs="Times New Roman"/>
-          <w:sz w:val="24"/>
-          <w:szCs w:val="24"/>
-        </w:rPr>
-        <w:t xml:space="preserve">After every iteration, each particle updates its best position which it has attained till then, known as the “personal best” or ‘pbest” of that particle which helps it to determine its current velocity to some extent. </w:t>
+      <w:proofErr w:type="gramStart"/>
+      <w:r>
+        <w:rPr>
+          <w:rFonts w:ascii="Times New Roman" w:hAnsi="Times New Roman" w:cs="Times New Roman"/>
+          <w:sz w:val="24"/>
+          <w:szCs w:val="24"/>
+        </w:rPr>
+        <w:t>After every iteration</w:t>
+      </w:r>
+      <w:proofErr w:type="gramEnd"/>
+      <w:r>
+        <w:rPr>
+          <w:rFonts w:ascii="Times New Roman" w:hAnsi="Times New Roman" w:cs="Times New Roman"/>
+          <w:sz w:val="24"/>
+          <w:szCs w:val="24"/>
+        </w:rPr>
+        <w:t>, each particle updates its best position which it has attained till then, known as the “personal best” or ‘</w:t>
+      </w:r>
+      <w:proofErr w:type="spellStart"/>
+      <w:r>
+        <w:rPr>
+          <w:rFonts w:ascii="Times New Roman" w:hAnsi="Times New Roman" w:cs="Times New Roman"/>
+          <w:sz w:val="24"/>
+          <w:szCs w:val="24"/>
+        </w:rPr>
+        <w:t>pbest</w:t>
+      </w:r>
+      <w:proofErr w:type="spellEnd"/>
+      <w:r>
+        <w:rPr>
+          <w:rFonts w:ascii="Times New Roman" w:hAnsi="Times New Roman" w:cs="Times New Roman"/>
+          <w:sz w:val="24"/>
+          <w:szCs w:val="24"/>
+        </w:rPr>
+        <w:t xml:space="preserve">” of that particle which helps it to determine its current velocity to some extent. </w:t>
       </w:r>
     </w:p>
     <w:p>
@@ -666,7 +742,25 @@
           <w:szCs w:val="24"/>
         </w:rPr>
         <w:lastRenderedPageBreak/>
-        <w:t xml:space="preserve">This function also keeps a track on the best position attained by the group, known as “global best” or “gbest”, which affects the velocities of the entire swarm at a definite rate. </w:t>
+        <w:t>This function also keeps a track on the best position attained by the group, known as “global best” or “</w:t>
+      </w:r>
+      <w:proofErr w:type="spellStart"/>
+      <w:r>
+        <w:rPr>
+          <w:rFonts w:ascii="Times New Roman" w:hAnsi="Times New Roman" w:cs="Times New Roman"/>
+          <w:sz w:val="24"/>
+          <w:szCs w:val="24"/>
+        </w:rPr>
+        <w:t>gbest</w:t>
+      </w:r>
+      <w:proofErr w:type="spellEnd"/>
+      <w:r>
+        <w:rPr>
+          <w:rFonts w:ascii="Times New Roman" w:hAnsi="Times New Roman" w:cs="Times New Roman"/>
+          <w:sz w:val="24"/>
+          <w:szCs w:val="24"/>
+        </w:rPr>
+        <w:t xml:space="preserve">”, which affects the velocities of the entire swarm at a definite rate. </w:t>
       </w:r>
     </w:p>
     <w:p>
@@ -3822,7 +3916,27 @@
           <w:sz w:val="24"/>
           <w:szCs w:val="24"/>
         </w:rPr>
-        <w:t>1)). Moving on to the second “for” loop which runs for ‘n’ times. Inside this loop, the velocity and position is determined (</w:t>
+        <w:t xml:space="preserve">1)). </w:t>
+      </w:r>
+      <w:proofErr w:type="gramStart"/>
+      <w:r>
+        <w:rPr>
+          <w:rFonts w:ascii="Times New Roman" w:hAnsi="Times New Roman" w:cs="Times New Roman"/>
+          <w:color w:val="000000"/>
+          <w:sz w:val="24"/>
+          <w:szCs w:val="24"/>
+        </w:rPr>
+        <w:t>Moving on to the second “for” loop which runs for ‘n’ times.</w:t>
+      </w:r>
+      <w:proofErr w:type="gramEnd"/>
+      <w:r>
+        <w:rPr>
+          <w:rFonts w:ascii="Times New Roman" w:hAnsi="Times New Roman" w:cs="Times New Roman"/>
+          <w:color w:val="000000"/>
+          <w:sz w:val="24"/>
+          <w:szCs w:val="24"/>
+        </w:rPr>
+        <w:t xml:space="preserve"> Inside this loop, the velocity and position is determined (</w:t>
       </w:r>
       <w:r>
         <w:rPr>
@@ -3872,14 +3986,25 @@
         </w:rPr>
         <w:t>O (n (</w:t>
       </w:r>
-      <w:r>
-        <w:rPr>
-          <w:rFonts w:ascii="Times New Roman" w:hAnsi="Times New Roman" w:cs="Times New Roman"/>
-          <w:color w:val="000000"/>
-          <w:sz w:val="24"/>
-          <w:szCs w:val="24"/>
-        </w:rPr>
-        <w:t xml:space="preserve">n+n)) which is equivalent to </w:t>
+      <w:proofErr w:type="spellStart"/>
+      <w:r>
+        <w:rPr>
+          <w:rFonts w:ascii="Times New Roman" w:hAnsi="Times New Roman" w:cs="Times New Roman"/>
+          <w:color w:val="000000"/>
+          <w:sz w:val="24"/>
+          <w:szCs w:val="24"/>
+        </w:rPr>
+        <w:t>n+n</w:t>
+      </w:r>
+      <w:proofErr w:type="spellEnd"/>
+      <w:r>
+        <w:rPr>
+          <w:rFonts w:ascii="Times New Roman" w:hAnsi="Times New Roman" w:cs="Times New Roman"/>
+          <w:color w:val="000000"/>
+          <w:sz w:val="24"/>
+          <w:szCs w:val="24"/>
+        </w:rPr>
+        <w:t xml:space="preserve">)) which is equivalent to </w:t>
       </w:r>
       <w:r>
         <w:rPr>
@@ -3957,7 +4082,7 @@
                     </pic:cNvPicPr>
                   </pic:nvPicPr>
                   <pic:blipFill>
-                    <a:blip r:embed="rId8">
+                    <a:blip r:embed="rId9">
                       <a:extLst>
                         <a:ext uri="{28A0092B-C50C-407E-A947-70E740481C1C}">
                           <a14:useLocalDpi xmlns:a14="http://schemas.microsoft.com/office/drawing/2010/main" val="0"/>
@@ -3996,15 +4121,37 @@
           <w:szCs w:val="24"/>
         </w:rPr>
       </w:pPr>
-      <w:r>
-        <w:rPr>
-          <w:rFonts w:ascii="Times New Roman" w:hAnsi="Times New Roman" w:cs="Times New Roman"/>
-          <w:color w:val="000000"/>
-          <w:sz w:val="24"/>
-          <w:szCs w:val="24"/>
-        </w:rPr>
-        <w:t>Fig 1. Basic PSO pseudocode</w:t>
-      </w:r>
+      <w:proofErr w:type="gramStart"/>
+      <w:r>
+        <w:rPr>
+          <w:rFonts w:ascii="Times New Roman" w:hAnsi="Times New Roman" w:cs="Times New Roman"/>
+          <w:color w:val="000000"/>
+          <w:sz w:val="24"/>
+          <w:szCs w:val="24"/>
+        </w:rPr>
+        <w:t>Fig 1.</w:t>
+      </w:r>
+      <w:proofErr w:type="gramEnd"/>
+      <w:r>
+        <w:rPr>
+          <w:rFonts w:ascii="Times New Roman" w:hAnsi="Times New Roman" w:cs="Times New Roman"/>
+          <w:color w:val="000000"/>
+          <w:sz w:val="24"/>
+          <w:szCs w:val="24"/>
+        </w:rPr>
+        <w:t xml:space="preserve"> </w:t>
+      </w:r>
+      <w:proofErr w:type="gramStart"/>
+      <w:r>
+        <w:rPr>
+          <w:rFonts w:ascii="Times New Roman" w:hAnsi="Times New Roman" w:cs="Times New Roman"/>
+          <w:color w:val="000000"/>
+          <w:sz w:val="24"/>
+          <w:szCs w:val="24"/>
+        </w:rPr>
+        <w:t>Pseudo code for basic PSO.</w:t>
+      </w:r>
+      <w:proofErr w:type="gramEnd"/>
     </w:p>
     <w:p>
       <w:pPr>
@@ -4063,7 +4210,27 @@
           <w:sz w:val="24"/>
           <w:szCs w:val="24"/>
         </w:rPr>
-        <w:t xml:space="preserve">For our implementation we took reference of the PSO code of Robert Green from his GitHub repository- rgreen13. Various modifications were made to make our code efficient while we implemented the referenced PSO code on our own of which the major change was that our objective function was different which we aimed to optimize. </w:t>
+        <w:t xml:space="preserve">For our implementation we took reference of the PSO code of Robert Green from his </w:t>
+      </w:r>
+      <w:proofErr w:type="spellStart"/>
+      <w:r>
+        <w:rPr>
+          <w:rFonts w:ascii="Times New Roman" w:hAnsi="Times New Roman" w:cs="Times New Roman"/>
+          <w:color w:val="000000"/>
+          <w:sz w:val="24"/>
+          <w:szCs w:val="24"/>
+        </w:rPr>
+        <w:t>GitHub</w:t>
+      </w:r>
+      <w:proofErr w:type="spellEnd"/>
+      <w:r>
+        <w:rPr>
+          <w:rFonts w:ascii="Times New Roman" w:hAnsi="Times New Roman" w:cs="Times New Roman"/>
+          <w:color w:val="000000"/>
+          <w:sz w:val="24"/>
+          <w:szCs w:val="24"/>
+        </w:rPr>
+        <w:t xml:space="preserve"> repository- rgreen13. Various modifications were made to make our code efficient while we implemented the referenced PSO code on our own of which the major change was that our objective function was different which we aimed to optimize. </w:t>
       </w:r>
       <w:r>
         <w:rPr>
@@ -4253,7 +4420,27 @@
           <w:sz w:val="24"/>
           <w:szCs w:val="24"/>
         </w:rPr>
-        <w:t xml:space="preserve"> Since our objective was to find the global best of the Sphere function and Rastrigin function, </w:t>
+        <w:t xml:space="preserve"> Since our objective was to find the global best of the Sphere function and </w:t>
+      </w:r>
+      <w:proofErr w:type="spellStart"/>
+      <w:r>
+        <w:rPr>
+          <w:rFonts w:ascii="Times New Roman" w:hAnsi="Times New Roman" w:cs="Times New Roman"/>
+          <w:color w:val="000000"/>
+          <w:sz w:val="24"/>
+          <w:szCs w:val="24"/>
+        </w:rPr>
+        <w:t>Rastrigin</w:t>
+      </w:r>
+      <w:proofErr w:type="spellEnd"/>
+      <w:r>
+        <w:rPr>
+          <w:rFonts w:ascii="Times New Roman" w:hAnsi="Times New Roman" w:cs="Times New Roman"/>
+          <w:color w:val="000000"/>
+          <w:sz w:val="24"/>
+          <w:szCs w:val="24"/>
+        </w:rPr>
+        <w:t xml:space="preserve"> function, </w:t>
       </w:r>
       <w:r>
         <w:rPr>
@@ -4264,6 +4451,7 @@
         </w:rPr>
         <w:t xml:space="preserve">we used </w:t>
       </w:r>
+      <w:proofErr w:type="spellStart"/>
       <w:r>
         <w:rPr>
           <w:rFonts w:ascii="Times New Roman" w:hAnsi="Times New Roman" w:cs="Times New Roman"/>
@@ -4272,8 +4460,9 @@
           <w:sz w:val="24"/>
           <w:szCs w:val="24"/>
         </w:rPr>
-        <w:t>pyswarms.single.global_best module</w:t>
-      </w:r>
+        <w:t>pyswarms.single.global_best</w:t>
+      </w:r>
+      <w:proofErr w:type="spellEnd"/>
       <w:r>
         <w:rPr>
           <w:rFonts w:ascii="Times New Roman" w:hAnsi="Times New Roman" w:cs="Times New Roman"/>
@@ -4282,6 +4471,16 @@
           <w:sz w:val="24"/>
           <w:szCs w:val="24"/>
         </w:rPr>
+        <w:t xml:space="preserve"> module</w:t>
+      </w:r>
+      <w:r>
+        <w:rPr>
+          <w:rFonts w:ascii="Times New Roman" w:hAnsi="Times New Roman" w:cs="Times New Roman"/>
+          <w:b/>
+          <w:color w:val="000000"/>
+          <w:sz w:val="24"/>
+          <w:szCs w:val="24"/>
+        </w:rPr>
         <w:t xml:space="preserve"> </w:t>
       </w:r>
       <w:r>
@@ -4318,7 +4517,27 @@
           <w:sz w:val="24"/>
           <w:szCs w:val="24"/>
         </w:rPr>
-        <w:t xml:space="preserve">kept c1 = 0.5, c2 = 0.3, and w = 0.9 constant and </w:t>
+        <w:t xml:space="preserve">kept c1 = 0.5, c2 = </w:t>
+      </w:r>
+      <w:proofErr w:type="gramStart"/>
+      <w:r>
+        <w:rPr>
+          <w:rFonts w:ascii="Times New Roman" w:hAnsi="Times New Roman" w:cs="Times New Roman"/>
+          <w:color w:val="000000"/>
+          <w:sz w:val="24"/>
+          <w:szCs w:val="24"/>
+        </w:rPr>
+        <w:t>0.3,</w:t>
+      </w:r>
+      <w:proofErr w:type="gramEnd"/>
+      <w:r>
+        <w:rPr>
+          <w:rFonts w:ascii="Times New Roman" w:hAnsi="Times New Roman" w:cs="Times New Roman"/>
+          <w:color w:val="000000"/>
+          <w:sz w:val="24"/>
+          <w:szCs w:val="24"/>
+        </w:rPr>
+        <w:t xml:space="preserve"> and w = 0.9 constant and </w:t>
       </w:r>
       <w:r>
         <w:rPr>
@@ -4371,7 +4590,27 @@
           <w:sz w:val="24"/>
           <w:szCs w:val="24"/>
         </w:rPr>
-        <w:t xml:space="preserve">Varying number of iterations (Num_Iterations) </w:t>
+        <w:t>Varying number of iterations (</w:t>
+      </w:r>
+      <w:proofErr w:type="spellStart"/>
+      <w:r>
+        <w:rPr>
+          <w:rFonts w:ascii="Times New Roman" w:hAnsi="Times New Roman" w:cs="Times New Roman"/>
+          <w:color w:val="000000"/>
+          <w:sz w:val="24"/>
+          <w:szCs w:val="24"/>
+        </w:rPr>
+        <w:t>Num_Iterations</w:t>
+      </w:r>
+      <w:proofErr w:type="spellEnd"/>
+      <w:r>
+        <w:rPr>
+          <w:rFonts w:ascii="Times New Roman" w:hAnsi="Times New Roman" w:cs="Times New Roman"/>
+          <w:color w:val="000000"/>
+          <w:sz w:val="24"/>
+          <w:szCs w:val="24"/>
+        </w:rPr>
+        <w:t xml:space="preserve">) </w:t>
       </w:r>
       <w:r>
         <w:rPr>
@@ -4398,25 +4637,55 @@
           <w:sz w:val="24"/>
           <w:szCs w:val="24"/>
         </w:rPr>
-        <w:t>keeping Num</w:t>
-      </w:r>
-      <w:r>
-        <w:rPr>
-          <w:rFonts w:ascii="Times New Roman" w:hAnsi="Times New Roman" w:cs="Times New Roman"/>
-          <w:color w:val="000000"/>
-          <w:sz w:val="24"/>
-          <w:szCs w:val="24"/>
-        </w:rPr>
-        <w:t>_Particles = 20 while</w:t>
-      </w:r>
-      <w:r>
-        <w:rPr>
-          <w:rFonts w:ascii="Times New Roman" w:hAnsi="Times New Roman" w:cs="Times New Roman"/>
-          <w:color w:val="000000"/>
-          <w:sz w:val="24"/>
-          <w:szCs w:val="24"/>
-        </w:rPr>
-        <w:t xml:space="preserve"> Num_dime</w:t>
+        <w:t xml:space="preserve">keeping </w:t>
+      </w:r>
+      <w:proofErr w:type="spellStart"/>
+      <w:r>
+        <w:rPr>
+          <w:rFonts w:ascii="Times New Roman" w:hAnsi="Times New Roman" w:cs="Times New Roman"/>
+          <w:color w:val="000000"/>
+          <w:sz w:val="24"/>
+          <w:szCs w:val="24"/>
+        </w:rPr>
+        <w:t>Num</w:t>
+      </w:r>
+      <w:r>
+        <w:rPr>
+          <w:rFonts w:ascii="Times New Roman" w:hAnsi="Times New Roman" w:cs="Times New Roman"/>
+          <w:color w:val="000000"/>
+          <w:sz w:val="24"/>
+          <w:szCs w:val="24"/>
+        </w:rPr>
+        <w:t>_Particles</w:t>
+      </w:r>
+      <w:proofErr w:type="spellEnd"/>
+      <w:r>
+        <w:rPr>
+          <w:rFonts w:ascii="Times New Roman" w:hAnsi="Times New Roman" w:cs="Times New Roman"/>
+          <w:color w:val="000000"/>
+          <w:sz w:val="24"/>
+          <w:szCs w:val="24"/>
+        </w:rPr>
+        <w:t xml:space="preserve"> = 20 while</w:t>
+      </w:r>
+      <w:r>
+        <w:rPr>
+          <w:rFonts w:ascii="Times New Roman" w:hAnsi="Times New Roman" w:cs="Times New Roman"/>
+          <w:color w:val="000000"/>
+          <w:sz w:val="24"/>
+          <w:szCs w:val="24"/>
+        </w:rPr>
+        <w:t xml:space="preserve"> </w:t>
+      </w:r>
+      <w:proofErr w:type="spellStart"/>
+      <w:r>
+        <w:rPr>
+          <w:rFonts w:ascii="Times New Roman" w:hAnsi="Times New Roman" w:cs="Times New Roman"/>
+          <w:color w:val="000000"/>
+          <w:sz w:val="24"/>
+          <w:szCs w:val="24"/>
+        </w:rPr>
+        <w:t>Num_dime</w:t>
       </w:r>
       <w:r>
         <w:rPr>
@@ -4434,7 +4703,44 @@
           <w:sz w:val="24"/>
           <w:szCs w:val="24"/>
         </w:rPr>
-        <w:t>sions=2</w:t>
+        <w:t>sions</w:t>
+      </w:r>
+      <w:proofErr w:type="spellEnd"/>
+      <w:r>
+        <w:rPr>
+          <w:rFonts w:ascii="Times New Roman" w:hAnsi="Times New Roman" w:cs="Times New Roman"/>
+          <w:color w:val="000000"/>
+          <w:sz w:val="24"/>
+          <w:szCs w:val="24"/>
+        </w:rPr>
+        <w:t xml:space="preserve"> </w:t>
+      </w:r>
+      <w:r>
+        <w:rPr>
+          <w:rFonts w:ascii="Times New Roman" w:hAnsi="Times New Roman" w:cs="Times New Roman"/>
+          <w:color w:val="000000"/>
+          <w:sz w:val="24"/>
+          <w:szCs w:val="24"/>
+        </w:rPr>
+        <w:t>=</w:t>
+      </w:r>
+      <w:r>
+        <w:rPr>
+          <w:rFonts w:ascii="Times New Roman" w:hAnsi="Times New Roman" w:cs="Times New Roman"/>
+          <w:color w:val="000000"/>
+          <w:sz w:val="24"/>
+          <w:szCs w:val="24"/>
+        </w:rPr>
+        <w:t xml:space="preserve"> </w:t>
+      </w:r>
+      <w:r>
+        <w:rPr>
+          <w:rFonts w:ascii="Times New Roman" w:hAnsi="Times New Roman" w:cs="Times New Roman"/>
+          <w:color w:val="000000"/>
+          <w:sz w:val="24"/>
+          <w:szCs w:val="24"/>
+        </w:rPr>
+        <w:t>2</w:t>
       </w:r>
     </w:p>
     <w:p>
@@ -4469,7 +4775,17 @@
           <w:sz w:val="24"/>
           <w:szCs w:val="24"/>
         </w:rPr>
-        <w:t xml:space="preserve"> (Num_</w:t>
+        <w:t xml:space="preserve"> (</w:t>
+      </w:r>
+      <w:proofErr w:type="spellStart"/>
+      <w:r>
+        <w:rPr>
+          <w:rFonts w:ascii="Times New Roman" w:hAnsi="Times New Roman" w:cs="Times New Roman"/>
+          <w:color w:val="000000"/>
+          <w:sz w:val="24"/>
+          <w:szCs w:val="24"/>
+        </w:rPr>
+        <w:t>Num_</w:t>
       </w:r>
       <w:r>
         <w:rPr>
@@ -4480,6 +4796,7 @@
         </w:rPr>
         <w:t>Particles</w:t>
       </w:r>
+      <w:proofErr w:type="spellEnd"/>
       <w:r>
         <w:rPr>
           <w:rFonts w:ascii="Times New Roman" w:hAnsi="Times New Roman" w:cs="Times New Roman"/>
@@ -4514,25 +4831,55 @@
           <w:sz w:val="24"/>
           <w:szCs w:val="24"/>
         </w:rPr>
-        <w:t>while keeping Num_</w:t>
-      </w:r>
-      <w:r>
-        <w:rPr>
-          <w:rFonts w:ascii="Times New Roman" w:hAnsi="Times New Roman" w:cs="Times New Roman"/>
-          <w:color w:val="000000"/>
-          <w:sz w:val="24"/>
-          <w:szCs w:val="24"/>
-        </w:rPr>
-        <w:t>Iterations = 5</w:t>
-      </w:r>
-      <w:r>
-        <w:rPr>
-          <w:rFonts w:ascii="Times New Roman" w:hAnsi="Times New Roman" w:cs="Times New Roman"/>
-          <w:color w:val="000000"/>
-          <w:sz w:val="24"/>
-          <w:szCs w:val="24"/>
-        </w:rPr>
-        <w:t>0 and Num_dime</w:t>
+        <w:t xml:space="preserve">while keeping </w:t>
+      </w:r>
+      <w:proofErr w:type="spellStart"/>
+      <w:r>
+        <w:rPr>
+          <w:rFonts w:ascii="Times New Roman" w:hAnsi="Times New Roman" w:cs="Times New Roman"/>
+          <w:color w:val="000000"/>
+          <w:sz w:val="24"/>
+          <w:szCs w:val="24"/>
+        </w:rPr>
+        <w:t>Num_</w:t>
+      </w:r>
+      <w:r>
+        <w:rPr>
+          <w:rFonts w:ascii="Times New Roman" w:hAnsi="Times New Roman" w:cs="Times New Roman"/>
+          <w:color w:val="000000"/>
+          <w:sz w:val="24"/>
+          <w:szCs w:val="24"/>
+        </w:rPr>
+        <w:t>Iterations</w:t>
+      </w:r>
+      <w:proofErr w:type="spellEnd"/>
+      <w:r>
+        <w:rPr>
+          <w:rFonts w:ascii="Times New Roman" w:hAnsi="Times New Roman" w:cs="Times New Roman"/>
+          <w:color w:val="000000"/>
+          <w:sz w:val="24"/>
+          <w:szCs w:val="24"/>
+        </w:rPr>
+        <w:t xml:space="preserve"> = 5</w:t>
+      </w:r>
+      <w:r>
+        <w:rPr>
+          <w:rFonts w:ascii="Times New Roman" w:hAnsi="Times New Roman" w:cs="Times New Roman"/>
+          <w:color w:val="000000"/>
+          <w:sz w:val="24"/>
+          <w:szCs w:val="24"/>
+        </w:rPr>
+        <w:t xml:space="preserve">0 and </w:t>
+      </w:r>
+      <w:proofErr w:type="spellStart"/>
+      <w:r>
+        <w:rPr>
+          <w:rFonts w:ascii="Times New Roman" w:hAnsi="Times New Roman" w:cs="Times New Roman"/>
+          <w:color w:val="000000"/>
+          <w:sz w:val="24"/>
+          <w:szCs w:val="24"/>
+        </w:rPr>
+        <w:t>Num_dime</w:t>
       </w:r>
       <w:r>
         <w:rPr>
@@ -4550,7 +4897,44 @@
           <w:sz w:val="24"/>
           <w:szCs w:val="24"/>
         </w:rPr>
-        <w:t>sions=2</w:t>
+        <w:t>sions</w:t>
+      </w:r>
+      <w:proofErr w:type="spellEnd"/>
+      <w:r>
+        <w:rPr>
+          <w:rFonts w:ascii="Times New Roman" w:hAnsi="Times New Roman" w:cs="Times New Roman"/>
+          <w:color w:val="000000"/>
+          <w:sz w:val="24"/>
+          <w:szCs w:val="24"/>
+        </w:rPr>
+        <w:t xml:space="preserve"> </w:t>
+      </w:r>
+      <w:r>
+        <w:rPr>
+          <w:rFonts w:ascii="Times New Roman" w:hAnsi="Times New Roman" w:cs="Times New Roman"/>
+          <w:color w:val="000000"/>
+          <w:sz w:val="24"/>
+          <w:szCs w:val="24"/>
+        </w:rPr>
+        <w:t>=</w:t>
+      </w:r>
+      <w:r>
+        <w:rPr>
+          <w:rFonts w:ascii="Times New Roman" w:hAnsi="Times New Roman" w:cs="Times New Roman"/>
+          <w:color w:val="000000"/>
+          <w:sz w:val="24"/>
+          <w:szCs w:val="24"/>
+        </w:rPr>
+        <w:t xml:space="preserve"> </w:t>
+      </w:r>
+      <w:r>
+        <w:rPr>
+          <w:rFonts w:ascii="Times New Roman" w:hAnsi="Times New Roman" w:cs="Times New Roman"/>
+          <w:color w:val="000000"/>
+          <w:sz w:val="24"/>
+          <w:szCs w:val="24"/>
+        </w:rPr>
+        <w:t>2</w:t>
       </w:r>
     </w:p>
     <w:p>
@@ -4603,7 +4987,17 @@
           <w:sz w:val="24"/>
           <w:szCs w:val="24"/>
         </w:rPr>
-        <w:t>(Num_</w:t>
+        <w:t>(</w:t>
+      </w:r>
+      <w:proofErr w:type="spellStart"/>
+      <w:r>
+        <w:rPr>
+          <w:rFonts w:ascii="Times New Roman" w:hAnsi="Times New Roman" w:cs="Times New Roman"/>
+          <w:color w:val="000000"/>
+          <w:sz w:val="24"/>
+          <w:szCs w:val="24"/>
+        </w:rPr>
+        <w:t>Num_</w:t>
       </w:r>
       <w:r>
         <w:rPr>
@@ -4614,6 +5008,7 @@
         </w:rPr>
         <w:t>dimensions</w:t>
       </w:r>
+      <w:proofErr w:type="spellEnd"/>
       <w:r>
         <w:rPr>
           <w:rFonts w:ascii="Times New Roman" w:hAnsi="Times New Roman" w:cs="Times New Roman"/>
@@ -4648,7 +5043,37 @@
           <w:sz w:val="24"/>
           <w:szCs w:val="24"/>
         </w:rPr>
-        <w:t xml:space="preserve"> while keeping Num_Particles = 20 and Num_</w:t>
+        <w:t xml:space="preserve"> while keeping </w:t>
+      </w:r>
+      <w:proofErr w:type="spellStart"/>
+      <w:r>
+        <w:rPr>
+          <w:rFonts w:ascii="Times New Roman" w:hAnsi="Times New Roman" w:cs="Times New Roman"/>
+          <w:color w:val="000000"/>
+          <w:sz w:val="24"/>
+          <w:szCs w:val="24"/>
+        </w:rPr>
+        <w:t>Num_Particles</w:t>
+      </w:r>
+      <w:proofErr w:type="spellEnd"/>
+      <w:r>
+        <w:rPr>
+          <w:rFonts w:ascii="Times New Roman" w:hAnsi="Times New Roman" w:cs="Times New Roman"/>
+          <w:color w:val="000000"/>
+          <w:sz w:val="24"/>
+          <w:szCs w:val="24"/>
+        </w:rPr>
+        <w:t xml:space="preserve"> = 20 and </w:t>
+      </w:r>
+      <w:proofErr w:type="spellStart"/>
+      <w:r>
+        <w:rPr>
+          <w:rFonts w:ascii="Times New Roman" w:hAnsi="Times New Roman" w:cs="Times New Roman"/>
+          <w:color w:val="000000"/>
+          <w:sz w:val="24"/>
+          <w:szCs w:val="24"/>
+        </w:rPr>
+        <w:t>Num_</w:t>
       </w:r>
       <w:r>
         <w:rPr>
@@ -4659,6 +5084,7 @@
         </w:rPr>
         <w:t>Iterations</w:t>
       </w:r>
+      <w:proofErr w:type="spellEnd"/>
       <w:r>
         <w:rPr>
           <w:rFonts w:ascii="Times New Roman" w:hAnsi="Times New Roman" w:cs="Times New Roman"/>
@@ -4696,7 +5122,27 @@
           <w:sz w:val="24"/>
           <w:szCs w:val="24"/>
         </w:rPr>
-        <w:t xml:space="preserve">We optimized Sphere function and Rastrigin function </w:t>
+        <w:t xml:space="preserve">We optimized Sphere function and </w:t>
+      </w:r>
+      <w:proofErr w:type="spellStart"/>
+      <w:r>
+        <w:rPr>
+          <w:rFonts w:ascii="Times New Roman" w:hAnsi="Times New Roman" w:cs="Times New Roman"/>
+          <w:color w:val="000000"/>
+          <w:sz w:val="24"/>
+          <w:szCs w:val="24"/>
+        </w:rPr>
+        <w:t>Rastrigin</w:t>
+      </w:r>
+      <w:proofErr w:type="spellEnd"/>
+      <w:r>
+        <w:rPr>
+          <w:rFonts w:ascii="Times New Roman" w:hAnsi="Times New Roman" w:cs="Times New Roman"/>
+          <w:color w:val="000000"/>
+          <w:sz w:val="24"/>
+          <w:szCs w:val="24"/>
+        </w:rPr>
+        <w:t xml:space="preserve"> function </w:t>
       </w:r>
       <w:r>
         <w:rPr>
@@ -4943,7 +5389,7 @@
             <wp:cNvGraphicFramePr/>
             <a:graphic xmlns:a="http://schemas.openxmlformats.org/drawingml/2006/main">
               <a:graphicData uri="http://schemas.openxmlformats.org/drawingml/2006/chart">
-                <c:chart xmlns:c="http://schemas.openxmlformats.org/drawingml/2006/chart" xmlns:r="http://schemas.openxmlformats.org/officeDocument/2006/relationships" r:id="rId9"/>
+                <c:chart xmlns:c="http://schemas.openxmlformats.org/drawingml/2006/chart" xmlns:r="http://schemas.openxmlformats.org/officeDocument/2006/relationships" r:id="rId10"/>
               </a:graphicData>
             </a:graphic>
           </wp:inline>
@@ -4972,51 +5418,64 @@
           <w:szCs w:val="24"/>
         </w:rPr>
       </w:pPr>
-      <w:r>
-        <w:rPr>
-          <w:rFonts w:ascii="Times New Roman" w:hAnsi="Times New Roman" w:cs="Times New Roman"/>
-          <w:color w:val="000000"/>
-          <w:sz w:val="24"/>
-          <w:szCs w:val="24"/>
-        </w:rPr>
-        <w:t>Fig 2. Comparison of the run time of our PSO implementation and PySwarms</w:t>
-      </w:r>
-      <w:r>
-        <w:rPr>
-          <w:rFonts w:ascii="Times New Roman" w:hAnsi="Times New Roman" w:cs="Times New Roman"/>
-          <w:color w:val="000000"/>
-          <w:sz w:val="24"/>
-          <w:szCs w:val="24"/>
-        </w:rPr>
-        <w:t xml:space="preserve"> for varying number of dimensions</w:t>
-      </w:r>
-      <w:r>
-        <w:rPr>
-          <w:rFonts w:ascii="Times New Roman" w:hAnsi="Times New Roman" w:cs="Times New Roman"/>
-          <w:color w:val="000000"/>
-          <w:sz w:val="24"/>
-          <w:szCs w:val="24"/>
-        </w:rPr>
-        <w:t>,</w:t>
-      </w:r>
-      <w:r>
-        <w:rPr>
-          <w:rFonts w:ascii="Times New Roman" w:hAnsi="Times New Roman" w:cs="Times New Roman"/>
-          <w:color w:val="000000"/>
-          <w:sz w:val="24"/>
-          <w:szCs w:val="24"/>
-        </w:rPr>
-        <w:t xml:space="preserve"> in µs</w:t>
-      </w:r>
-      <w:r>
-        <w:rPr>
-          <w:rFonts w:ascii="Times New Roman" w:hAnsi="Times New Roman" w:cs="Times New Roman"/>
-          <w:color w:val="000000"/>
-          <w:sz w:val="24"/>
-          <w:szCs w:val="24"/>
-        </w:rPr>
-        <w:t>, for sphere function.</w:t>
-      </w:r>
+      <w:proofErr w:type="gramStart"/>
+      <w:r>
+        <w:rPr>
+          <w:rFonts w:ascii="Times New Roman" w:hAnsi="Times New Roman" w:cs="Times New Roman"/>
+          <w:color w:val="000000"/>
+          <w:sz w:val="24"/>
+          <w:szCs w:val="24"/>
+        </w:rPr>
+        <w:t>Fig 2.</w:t>
+      </w:r>
+      <w:proofErr w:type="gramEnd"/>
+      <w:r>
+        <w:rPr>
+          <w:rFonts w:ascii="Times New Roman" w:hAnsi="Times New Roman" w:cs="Times New Roman"/>
+          <w:color w:val="000000"/>
+          <w:sz w:val="24"/>
+          <w:szCs w:val="24"/>
+        </w:rPr>
+        <w:t xml:space="preserve"> </w:t>
+      </w:r>
+      <w:r>
+        <w:rPr>
+          <w:color w:val="000000"/>
+        </w:rPr>
+        <w:t xml:space="preserve">. </w:t>
+      </w:r>
+      <w:proofErr w:type="gramStart"/>
+      <w:r>
+        <w:rPr>
+          <w:color w:val="000000"/>
+        </w:rPr>
+        <w:t>Comparison of runtime (µs) of PyS</w:t>
+      </w:r>
+      <w:r>
+        <w:rPr>
+          <w:color w:val="000000"/>
+        </w:rPr>
+        <w:t xml:space="preserve">warms and our PSO </w:t>
+      </w:r>
+      <w:r>
+        <w:rPr>
+          <w:color w:val="000000"/>
+        </w:rPr>
+        <w:t xml:space="preserve">implementation </w:t>
+      </w:r>
+      <w:r>
+        <w:rPr>
+          <w:color w:val="000000"/>
+        </w:rPr>
+        <w:t>w</w:t>
+      </w:r>
+      <w:r>
+        <w:rPr>
+          <w:color w:val="000000"/>
+        </w:rPr>
+        <w:t>ith varying number of dimensions.</w:t>
+      </w:r>
+      <w:proofErr w:type="gramEnd"/>
     </w:p>
     <w:p>
       <w:pPr>
@@ -5067,7 +5526,27 @@
           <w:sz w:val="24"/>
           <w:szCs w:val="24"/>
         </w:rPr>
-        <w:t xml:space="preserve">of PSO_sphere with </w:t>
+        <w:t xml:space="preserve">of </w:t>
+      </w:r>
+      <w:proofErr w:type="spellStart"/>
+      <w:r>
+        <w:rPr>
+          <w:rFonts w:ascii="Times New Roman" w:hAnsi="Times New Roman" w:cs="Times New Roman"/>
+          <w:color w:val="000000"/>
+          <w:sz w:val="24"/>
+          <w:szCs w:val="24"/>
+        </w:rPr>
+        <w:t>PSO_sphere</w:t>
+      </w:r>
+      <w:proofErr w:type="spellEnd"/>
+      <w:r>
+        <w:rPr>
+          <w:rFonts w:ascii="Times New Roman" w:hAnsi="Times New Roman" w:cs="Times New Roman"/>
+          <w:color w:val="000000"/>
+          <w:sz w:val="24"/>
+          <w:szCs w:val="24"/>
+        </w:rPr>
+        <w:t xml:space="preserve"> with </w:t>
       </w:r>
       <w:r>
         <w:rPr>
@@ -5211,7 +5690,83 @@
           <w:sz w:val="24"/>
           <w:szCs w:val="24"/>
         </w:rPr>
-        <w:t xml:space="preserve">It is noticeable, looking at the graph that there exists some points for which </w:t>
+        <w:t>It is noticeable, looking at the graph that there exists some points for which the runtime of both (PSO and PySwarms) is same</w:t>
+      </w:r>
+      <w:r>
+        <w:rPr>
+          <w:rFonts w:ascii="Times New Roman" w:hAnsi="Times New Roman" w:cs="Times New Roman"/>
+          <w:color w:val="000000"/>
+          <w:sz w:val="24"/>
+          <w:szCs w:val="24"/>
+        </w:rPr>
+        <w:t xml:space="preserve"> e.g. 13</w:t>
+      </w:r>
+      <w:r>
+        <w:rPr>
+          <w:rFonts w:ascii="Times New Roman" w:hAnsi="Times New Roman" w:cs="Times New Roman"/>
+          <w:color w:val="000000"/>
+          <w:sz w:val="24"/>
+          <w:szCs w:val="24"/>
+        </w:rPr>
+        <w:t>.</w:t>
+      </w:r>
+      <w:r>
+        <w:rPr>
+          <w:rFonts w:ascii="Times New Roman" w:hAnsi="Times New Roman" w:cs="Times New Roman"/>
+          <w:color w:val="000000"/>
+          <w:sz w:val="24"/>
+          <w:szCs w:val="24"/>
+        </w:rPr>
+        <w:t xml:space="preserve"> </w:t>
+      </w:r>
+      <w:r>
+        <w:rPr>
+          <w:rFonts w:ascii="Times New Roman" w:hAnsi="Times New Roman" w:cs="Times New Roman"/>
+          <w:color w:val="000000"/>
+          <w:sz w:val="24"/>
+          <w:szCs w:val="24"/>
+        </w:rPr>
+        <w:t xml:space="preserve">We can see when the number of dimensions is </w:t>
+      </w:r>
+      <w:proofErr w:type="gramStart"/>
+      <w:r>
+        <w:rPr>
+          <w:rFonts w:ascii="Times New Roman" w:hAnsi="Times New Roman" w:cs="Times New Roman"/>
+          <w:color w:val="000000"/>
+          <w:sz w:val="24"/>
+          <w:szCs w:val="24"/>
+        </w:rPr>
+        <w:t>25,</w:t>
+      </w:r>
+      <w:proofErr w:type="gramEnd"/>
+      <w:r>
+        <w:rPr>
+          <w:rFonts w:ascii="Times New Roman" w:hAnsi="Times New Roman" w:cs="Times New Roman"/>
+          <w:color w:val="000000"/>
+          <w:sz w:val="24"/>
+          <w:szCs w:val="24"/>
+        </w:rPr>
+        <w:t xml:space="preserve"> our </w:t>
+      </w:r>
+      <w:proofErr w:type="spellStart"/>
+      <w:r>
+        <w:rPr>
+          <w:rFonts w:ascii="Times New Roman" w:hAnsi="Times New Roman" w:cs="Times New Roman"/>
+          <w:color w:val="000000"/>
+          <w:sz w:val="24"/>
+          <w:szCs w:val="24"/>
+        </w:rPr>
+        <w:t>PSO_sphere</w:t>
+      </w:r>
+      <w:proofErr w:type="spellEnd"/>
+      <w:r>
+        <w:rPr>
+          <w:rFonts w:ascii="Times New Roman" w:hAnsi="Times New Roman" w:cs="Times New Roman"/>
+          <w:color w:val="000000"/>
+          <w:sz w:val="24"/>
+          <w:szCs w:val="24"/>
+        </w:rPr>
+        <w:t xml:space="preserve"> </w:t>
       </w:r>
       <w:r>
         <w:rPr>
@@ -5221,52 +5776,36 @@
           <w:szCs w:val="24"/>
         </w:rPr>
         <w:lastRenderedPageBreak/>
-        <w:t>the runtime of both (PSO and PySwarms) is same</w:t>
-      </w:r>
-      <w:r>
-        <w:rPr>
-          <w:rFonts w:ascii="Times New Roman" w:hAnsi="Times New Roman" w:cs="Times New Roman"/>
-          <w:color w:val="000000"/>
-          <w:sz w:val="24"/>
-          <w:szCs w:val="24"/>
-        </w:rPr>
-        <w:t xml:space="preserve"> e.g. 13</w:t>
-      </w:r>
-      <w:r>
-        <w:rPr>
-          <w:rFonts w:ascii="Times New Roman" w:hAnsi="Times New Roman" w:cs="Times New Roman"/>
-          <w:color w:val="000000"/>
-          <w:sz w:val="24"/>
-          <w:szCs w:val="24"/>
-        </w:rPr>
-        <w:t>.</w:t>
-      </w:r>
-      <w:r>
-        <w:rPr>
-          <w:rFonts w:ascii="Times New Roman" w:hAnsi="Times New Roman" w:cs="Times New Roman"/>
-          <w:color w:val="000000"/>
-          <w:sz w:val="24"/>
-          <w:szCs w:val="24"/>
-        </w:rPr>
-        <w:t xml:space="preserve"> </w:t>
-      </w:r>
-      <w:r>
-        <w:rPr>
-          <w:rFonts w:ascii="Times New Roman" w:hAnsi="Times New Roman" w:cs="Times New Roman"/>
-          <w:color w:val="000000"/>
-          <w:sz w:val="24"/>
-          <w:szCs w:val="24"/>
-        </w:rPr>
-        <w:t xml:space="preserve">We can see when the number of dimensions is 25, our PSO_sphere has a runtime less than PySwarms (a difference of 8,730 µs). </w:t>
-      </w:r>
-      <w:r>
-        <w:rPr>
-          <w:rFonts w:ascii="Times New Roman" w:hAnsi="Times New Roman" w:cs="Times New Roman"/>
-          <w:color w:val="000000"/>
-          <w:sz w:val="24"/>
-          <w:szCs w:val="24"/>
-        </w:rPr>
-        <w:t xml:space="preserve">The results conclude that PSO_sphere is </w:t>
+        <w:t xml:space="preserve">has a runtime less than PySwarms (a difference of 8,730 µs). </w:t>
+      </w:r>
+      <w:r>
+        <w:rPr>
+          <w:rFonts w:ascii="Times New Roman" w:hAnsi="Times New Roman" w:cs="Times New Roman"/>
+          <w:color w:val="000000"/>
+          <w:sz w:val="24"/>
+          <w:szCs w:val="24"/>
+        </w:rPr>
+        <w:t xml:space="preserve">The results conclude that </w:t>
+      </w:r>
+      <w:proofErr w:type="spellStart"/>
+      <w:r>
+        <w:rPr>
+          <w:rFonts w:ascii="Times New Roman" w:hAnsi="Times New Roman" w:cs="Times New Roman"/>
+          <w:color w:val="000000"/>
+          <w:sz w:val="24"/>
+          <w:szCs w:val="24"/>
+        </w:rPr>
+        <w:t>PSO_sphere</w:t>
+      </w:r>
+      <w:proofErr w:type="spellEnd"/>
+      <w:r>
+        <w:rPr>
+          <w:rFonts w:ascii="Times New Roman" w:hAnsi="Times New Roman" w:cs="Times New Roman"/>
+          <w:color w:val="000000"/>
+          <w:sz w:val="24"/>
+          <w:szCs w:val="24"/>
+        </w:rPr>
+        <w:t xml:space="preserve"> is </w:t>
       </w:r>
       <w:r>
         <w:rPr>
@@ -5389,7 +5928,7 @@
             <wp:cNvGraphicFramePr/>
             <a:graphic xmlns:a="http://schemas.openxmlformats.org/drawingml/2006/main">
               <a:graphicData uri="http://schemas.openxmlformats.org/drawingml/2006/chart">
-                <c:chart xmlns:c="http://schemas.openxmlformats.org/drawingml/2006/chart" xmlns:r="http://schemas.openxmlformats.org/officeDocument/2006/relationships" r:id="rId10"/>
+                <c:chart xmlns:c="http://schemas.openxmlformats.org/drawingml/2006/chart" xmlns:r="http://schemas.openxmlformats.org/officeDocument/2006/relationships" r:id="rId11"/>
               </a:graphicData>
             </a:graphic>
           </wp:inline>
@@ -5417,78 +5956,64 @@
           <w:szCs w:val="24"/>
         </w:rPr>
       </w:pPr>
-      <w:r>
-        <w:rPr>
-          <w:rFonts w:ascii="Times New Roman" w:hAnsi="Times New Roman" w:cs="Times New Roman"/>
-          <w:color w:val="000000"/>
-          <w:sz w:val="24"/>
-          <w:szCs w:val="24"/>
-        </w:rPr>
-        <w:t xml:space="preserve">Fig 3. </w:t>
-      </w:r>
-      <w:r>
-        <w:rPr>
-          <w:rFonts w:ascii="Times New Roman" w:hAnsi="Times New Roman" w:cs="Times New Roman"/>
-          <w:color w:val="000000"/>
-          <w:sz w:val="24"/>
-          <w:szCs w:val="24"/>
-        </w:rPr>
-        <w:t>Co</w:t>
-      </w:r>
-      <w:r>
-        <w:rPr>
-          <w:rFonts w:ascii="Times New Roman" w:hAnsi="Times New Roman" w:cs="Times New Roman"/>
-          <w:color w:val="000000"/>
-          <w:sz w:val="24"/>
-          <w:szCs w:val="24"/>
-        </w:rPr>
-        <w:t>mparison of runtimes, in µs</w:t>
-      </w:r>
-      <w:r>
-        <w:rPr>
-          <w:rFonts w:ascii="Times New Roman" w:hAnsi="Times New Roman" w:cs="Times New Roman"/>
-          <w:color w:val="000000"/>
-          <w:sz w:val="24"/>
-          <w:szCs w:val="24"/>
-        </w:rPr>
-        <w:t xml:space="preserve">, between PySwarms and our PSO </w:t>
-      </w:r>
-      <w:r>
-        <w:rPr>
-          <w:rFonts w:ascii="Times New Roman" w:hAnsi="Times New Roman" w:cs="Times New Roman"/>
-          <w:color w:val="000000"/>
-          <w:sz w:val="24"/>
-          <w:szCs w:val="24"/>
+      <w:proofErr w:type="gramStart"/>
+      <w:r>
+        <w:rPr>
+          <w:rFonts w:ascii="Times New Roman" w:hAnsi="Times New Roman" w:cs="Times New Roman"/>
+          <w:color w:val="000000"/>
+          <w:sz w:val="24"/>
+          <w:szCs w:val="24"/>
+        </w:rPr>
+        <w:t>Fig 3.</w:t>
+      </w:r>
+      <w:proofErr w:type="gramEnd"/>
+      <w:r>
+        <w:rPr>
+          <w:rFonts w:ascii="Times New Roman" w:hAnsi="Times New Roman" w:cs="Times New Roman"/>
+          <w:color w:val="000000"/>
+          <w:sz w:val="24"/>
+          <w:szCs w:val="24"/>
+        </w:rPr>
+        <w:t xml:space="preserve"> </w:t>
+      </w:r>
+      <w:r>
+        <w:rPr>
+          <w:color w:val="000000"/>
+        </w:rPr>
+        <w:t xml:space="preserve">. </w:t>
+      </w:r>
+      <w:proofErr w:type="gramStart"/>
+      <w:r>
+        <w:rPr>
+          <w:color w:val="000000"/>
+        </w:rPr>
+        <w:t>Comparison of runtime (µs) of PyS</w:t>
+      </w:r>
+      <w:r>
+        <w:rPr>
+          <w:color w:val="000000"/>
+        </w:rPr>
+        <w:t xml:space="preserve">warms and our PSO </w:t>
+      </w:r>
+      <w:r>
+        <w:rPr>
+          <w:color w:val="000000"/>
         </w:rPr>
         <w:t xml:space="preserve">implementation </w:t>
       </w:r>
       <w:r>
         <w:rPr>
-          <w:rFonts w:ascii="Times New Roman" w:hAnsi="Times New Roman" w:cs="Times New Roman"/>
-          <w:color w:val="000000"/>
-          <w:sz w:val="24"/>
-          <w:szCs w:val="24"/>
+          <w:color w:val="000000"/>
         </w:rPr>
         <w:t>w</w:t>
       </w:r>
       <w:r>
         <w:rPr>
-          <w:rFonts w:ascii="Times New Roman" w:hAnsi="Times New Roman" w:cs="Times New Roman"/>
-          <w:color w:val="000000"/>
-          <w:sz w:val="24"/>
-          <w:szCs w:val="24"/>
-        </w:rPr>
-        <w:t>ith varying number of iterations for sphere function</w:t>
-      </w:r>
-      <w:r>
-        <w:rPr>
-          <w:rFonts w:ascii="Times New Roman" w:hAnsi="Times New Roman" w:cs="Times New Roman"/>
-          <w:color w:val="000000"/>
-          <w:sz w:val="24"/>
-          <w:szCs w:val="24"/>
-        </w:rPr>
-        <w:t>.</w:t>
-      </w:r>
+          <w:color w:val="000000"/>
+        </w:rPr>
+        <w:t>ith varying number of iterations.</w:t>
+      </w:r>
+      <w:proofErr w:type="gramEnd"/>
     </w:p>
     <w:p>
       <w:pPr>
@@ -5527,7 +6052,27 @@
           <w:sz w:val="24"/>
           <w:szCs w:val="24"/>
         </w:rPr>
-        <w:t>both PSO_sphere and PySwarms</w:t>
+        <w:t xml:space="preserve">both </w:t>
+      </w:r>
+      <w:proofErr w:type="spellStart"/>
+      <w:r>
+        <w:rPr>
+          <w:rFonts w:ascii="Times New Roman" w:hAnsi="Times New Roman" w:cs="Times New Roman"/>
+          <w:color w:val="000000"/>
+          <w:sz w:val="24"/>
+          <w:szCs w:val="24"/>
+        </w:rPr>
+        <w:t>PSO_sphere</w:t>
+      </w:r>
+      <w:proofErr w:type="spellEnd"/>
+      <w:r>
+        <w:rPr>
+          <w:rFonts w:ascii="Times New Roman" w:hAnsi="Times New Roman" w:cs="Times New Roman"/>
+          <w:color w:val="000000"/>
+          <w:sz w:val="24"/>
+          <w:szCs w:val="24"/>
+        </w:rPr>
+        <w:t xml:space="preserve"> and PySwarms</w:t>
       </w:r>
       <w:r>
         <w:rPr>
@@ -5545,7 +6090,25 @@
           <w:sz w:val="24"/>
           <w:szCs w:val="24"/>
         </w:rPr>
-        <w:t xml:space="preserve"> We can see that as the number of iterations are increased, there is a drastic change in the runtime of PySwarms as compared to our implemented code of PSO. </w:t>
+        <w:t xml:space="preserve"> We can see that as the </w:t>
+      </w:r>
+      <w:r>
+        <w:rPr>
+          <w:rFonts w:ascii="Times New Roman" w:hAnsi="Times New Roman" w:cs="Times New Roman"/>
+          <w:color w:val="000000"/>
+          <w:sz w:val="24"/>
+          <w:szCs w:val="24"/>
+        </w:rPr>
+        <w:t>number of iterations is</w:t>
+      </w:r>
+      <w:r>
+        <w:rPr>
+          <w:rFonts w:ascii="Times New Roman" w:hAnsi="Times New Roman" w:cs="Times New Roman"/>
+          <w:color w:val="000000"/>
+          <w:sz w:val="24"/>
+          <w:szCs w:val="24"/>
+        </w:rPr>
+        <w:t xml:space="preserve"> increased, there is a drastic change in the runtime of PySwarms as compared to our implemented code of PSO. </w:t>
       </w:r>
       <w:r>
         <w:rPr>
@@ -5608,7 +6171,27 @@
           <w:sz w:val="24"/>
           <w:szCs w:val="24"/>
         </w:rPr>
-        <w:t>erformance of PSO_sphere was more efficient than PySwarms while handling greater number of iterations.</w:t>
+        <w:t xml:space="preserve">erformance of </w:t>
+      </w:r>
+      <w:proofErr w:type="spellStart"/>
+      <w:r>
+        <w:rPr>
+          <w:rFonts w:ascii="Times New Roman" w:hAnsi="Times New Roman" w:cs="Times New Roman"/>
+          <w:color w:val="000000"/>
+          <w:sz w:val="24"/>
+          <w:szCs w:val="24"/>
+        </w:rPr>
+        <w:t>PSO_sphere</w:t>
+      </w:r>
+      <w:proofErr w:type="spellEnd"/>
+      <w:r>
+        <w:rPr>
+          <w:rFonts w:ascii="Times New Roman" w:hAnsi="Times New Roman" w:cs="Times New Roman"/>
+          <w:color w:val="000000"/>
+          <w:sz w:val="24"/>
+          <w:szCs w:val="24"/>
+        </w:rPr>
+        <w:t xml:space="preserve"> was more efficient than PySwarms while handling greater number of iterations.</w:t>
       </w:r>
     </w:p>
     <w:p>
@@ -5677,7 +6260,7 @@
             <wp:cNvGraphicFramePr/>
             <a:graphic xmlns:a="http://schemas.openxmlformats.org/drawingml/2006/main">
               <a:graphicData uri="http://schemas.openxmlformats.org/drawingml/2006/chart">
-                <c:chart xmlns:c="http://schemas.openxmlformats.org/drawingml/2006/chart" xmlns:r="http://schemas.openxmlformats.org/officeDocument/2006/relationships" r:id="rId11"/>
+                <c:chart xmlns:c="http://schemas.openxmlformats.org/drawingml/2006/chart" xmlns:r="http://schemas.openxmlformats.org/officeDocument/2006/relationships" r:id="rId12"/>
               </a:graphicData>
             </a:graphic>
           </wp:inline>
@@ -5706,33 +6289,64 @@
           <w:szCs w:val="24"/>
         </w:rPr>
       </w:pPr>
-      <w:r>
-        <w:rPr>
-          <w:rFonts w:ascii="Times New Roman" w:hAnsi="Times New Roman" w:cs="Times New Roman"/>
-          <w:color w:val="000000"/>
-          <w:sz w:val="24"/>
-          <w:szCs w:val="24"/>
-        </w:rPr>
-        <w:t>Fig 4. Co</w:t>
-      </w:r>
-      <w:r>
-        <w:rPr>
-          <w:rFonts w:ascii="Times New Roman" w:hAnsi="Times New Roman" w:cs="Times New Roman"/>
-          <w:color w:val="000000"/>
-          <w:sz w:val="24"/>
-          <w:szCs w:val="24"/>
-        </w:rPr>
-        <w:t>mparison of runtimes, in µs</w:t>
-      </w:r>
-      <w:r>
-        <w:rPr>
-          <w:rFonts w:ascii="Times New Roman" w:hAnsi="Times New Roman" w:cs="Times New Roman"/>
-          <w:color w:val="000000"/>
-          <w:sz w:val="24"/>
-          <w:szCs w:val="24"/>
-        </w:rPr>
-        <w:t>, between PySwarms and our PSO with varying number of particles for sphere function.</w:t>
-      </w:r>
+      <w:proofErr w:type="gramStart"/>
+      <w:r>
+        <w:rPr>
+          <w:rFonts w:ascii="Times New Roman" w:hAnsi="Times New Roman" w:cs="Times New Roman"/>
+          <w:color w:val="000000"/>
+          <w:sz w:val="24"/>
+          <w:szCs w:val="24"/>
+        </w:rPr>
+        <w:t>Fig 4.</w:t>
+      </w:r>
+      <w:proofErr w:type="gramEnd"/>
+      <w:r>
+        <w:rPr>
+          <w:rFonts w:ascii="Times New Roman" w:hAnsi="Times New Roman" w:cs="Times New Roman"/>
+          <w:color w:val="000000"/>
+          <w:sz w:val="24"/>
+          <w:szCs w:val="24"/>
+        </w:rPr>
+        <w:t xml:space="preserve"> </w:t>
+      </w:r>
+      <w:r>
+        <w:rPr>
+          <w:color w:val="000000"/>
+        </w:rPr>
+        <w:t xml:space="preserve">. </w:t>
+      </w:r>
+      <w:proofErr w:type="gramStart"/>
+      <w:r>
+        <w:rPr>
+          <w:color w:val="000000"/>
+        </w:rPr>
+        <w:t>Comparison of runtime (µs) of PyS</w:t>
+      </w:r>
+      <w:r>
+        <w:rPr>
+          <w:color w:val="000000"/>
+        </w:rPr>
+        <w:t xml:space="preserve">warms and our PSO </w:t>
+      </w:r>
+      <w:r>
+        <w:rPr>
+          <w:color w:val="000000"/>
+        </w:rPr>
+        <w:t xml:space="preserve">implementation </w:t>
+      </w:r>
+      <w:r>
+        <w:rPr>
+          <w:color w:val="000000"/>
+        </w:rPr>
+        <w:t>w</w:t>
+      </w:r>
+      <w:r>
+        <w:rPr>
+          <w:color w:val="000000"/>
+        </w:rPr>
+        <w:t>ith varying number of particles.</w:t>
+      </w:r>
+      <w:proofErr w:type="gramEnd"/>
     </w:p>
     <w:p>
       <w:pPr>
@@ -5782,14 +6396,25 @@
         </w:rPr>
         <w:t xml:space="preserve">Differentiating between </w:t>
       </w:r>
-      <w:r>
-        <w:rPr>
-          <w:rFonts w:ascii="Times New Roman" w:hAnsi="Times New Roman" w:cs="Times New Roman"/>
-          <w:color w:val="000000"/>
-          <w:sz w:val="24"/>
-          <w:szCs w:val="24"/>
-        </w:rPr>
-        <w:t xml:space="preserve">PSO_sphere’s </w:t>
+      <w:proofErr w:type="spellStart"/>
+      <w:r>
+        <w:rPr>
+          <w:rFonts w:ascii="Times New Roman" w:hAnsi="Times New Roman" w:cs="Times New Roman"/>
+          <w:color w:val="000000"/>
+          <w:sz w:val="24"/>
+          <w:szCs w:val="24"/>
+        </w:rPr>
+        <w:t>PSO_sphere’s</w:t>
+      </w:r>
+      <w:proofErr w:type="spellEnd"/>
+      <w:r>
+        <w:rPr>
+          <w:rFonts w:ascii="Times New Roman" w:hAnsi="Times New Roman" w:cs="Times New Roman"/>
+          <w:color w:val="000000"/>
+          <w:sz w:val="24"/>
+          <w:szCs w:val="24"/>
+        </w:rPr>
+        <w:t xml:space="preserve"> </w:t>
       </w:r>
       <w:r>
         <w:rPr>
@@ -5829,12 +6454,18 @@
       </w:r>
       <w:r>
         <w:rPr>
-          <w:rFonts w:ascii="Times New Roman" w:hAnsi="Times New Roman" w:cs="Times New Roman"/>
-          <w:color w:val="000000"/>
-          <w:sz w:val="24"/>
-          <w:szCs w:val="24"/>
-        </w:rPr>
-        <w:t>microseconds to 70</w:t>
+          <w:color w:val="000000"/>
+        </w:rPr>
+        <w:t>µ</w:t>
+      </w:r>
+      <w:r>
+        <w:rPr>
+          <w:rFonts w:ascii="Times New Roman" w:hAnsi="Times New Roman" w:cs="Times New Roman"/>
+          <w:color w:val="000000"/>
+          <w:sz w:val="24"/>
+          <w:szCs w:val="24"/>
+        </w:rPr>
+        <w:t>s to 70</w:t>
       </w:r>
       <w:r>
         <w:rPr>
@@ -5847,30 +6478,27 @@
       </w:r>
       <w:r>
         <w:rPr>
-          <w:rFonts w:ascii="Times New Roman" w:hAnsi="Times New Roman" w:cs="Times New Roman"/>
-          <w:color w:val="000000"/>
-          <w:sz w:val="24"/>
-          <w:szCs w:val="24"/>
-        </w:rPr>
-        <w:t>micro</w:t>
-      </w:r>
-      <w:r>
-        <w:rPr>
-          <w:rFonts w:ascii="Times New Roman" w:hAnsi="Times New Roman" w:cs="Times New Roman"/>
-          <w:color w:val="000000"/>
-          <w:sz w:val="24"/>
-          <w:szCs w:val="24"/>
-        </w:rPr>
-        <w:t>seconds</w:t>
-      </w:r>
-      <w:r>
-        <w:rPr>
-          <w:rFonts w:ascii="Times New Roman" w:hAnsi="Times New Roman" w:cs="Times New Roman"/>
-          <w:color w:val="000000"/>
-          <w:sz w:val="24"/>
-          <w:szCs w:val="24"/>
-        </w:rPr>
-        <w:t xml:space="preserve"> whereas our PSO implementation proved to be </w:t>
+          <w:color w:val="000000"/>
+        </w:rPr>
+        <w:t>µ</w:t>
+      </w:r>
+      <w:r>
+        <w:rPr>
+          <w:rFonts w:ascii="Times New Roman" w:hAnsi="Times New Roman" w:cs="Times New Roman"/>
+          <w:color w:val="000000"/>
+          <w:sz w:val="24"/>
+          <w:szCs w:val="24"/>
+        </w:rPr>
+        <w:t>s</w:t>
+      </w:r>
+      <w:r>
+        <w:rPr>
+          <w:rFonts w:ascii="Times New Roman" w:hAnsi="Times New Roman" w:cs="Times New Roman"/>
+          <w:color w:val="000000"/>
+          <w:sz w:val="24"/>
+          <w:szCs w:val="24"/>
+        </w:rPr>
+        <w:t xml:space="preserve"> whereas our PSO implementation proved to be efficient for 130 or less </w:t>
       </w:r>
       <w:r>
         <w:rPr>
@@ -5880,7 +6508,7 @@
           <w:szCs w:val="24"/>
         </w:rPr>
         <w:lastRenderedPageBreak/>
-        <w:t>efficient for 130 or less number of particles. It</w:t>
+        <w:t>number of particles. It</w:t>
       </w:r>
       <w:r>
         <w:rPr>
@@ -6008,8 +6636,6 @@
         </w:rPr>
         <w:t xml:space="preserve">as its runtime is almost the same for increasing number of particles. </w:t>
       </w:r>
-      <w:bookmarkStart w:id="0" w:name="_GoBack"/>
-      <w:bookmarkEnd w:id="0"/>
     </w:p>
     <w:p>
       <w:pPr>
@@ -6047,6 +6673,7 @@
           <w:color w:val="000000"/>
         </w:rPr>
       </w:pPr>
+      <w:proofErr w:type="spellStart"/>
       <w:r>
         <w:rPr>
           <w:color w:val="000000"/>
@@ -6059,7 +6686,15 @@
           <w:color w:val="000000"/>
           <w:u w:val="single"/>
         </w:rPr>
-        <w:t>rastrgin and Py</w:t>
+        <w:t>rastrgin</w:t>
+      </w:r>
+      <w:proofErr w:type="spellEnd"/>
+      <w:r>
+        <w:rPr>
+          <w:color w:val="000000"/>
+          <w:u w:val="single"/>
+        </w:rPr>
+        <w:t xml:space="preserve"> and Py</w:t>
       </w:r>
       <w:r>
         <w:rPr>
@@ -6127,7 +6762,7 @@
             <wp:cNvGraphicFramePr/>
             <a:graphic xmlns:a="http://schemas.openxmlformats.org/drawingml/2006/main">
               <a:graphicData uri="http://schemas.openxmlformats.org/drawingml/2006/chart">
-                <c:chart xmlns:c="http://schemas.openxmlformats.org/drawingml/2006/chart" xmlns:r="http://schemas.openxmlformats.org/officeDocument/2006/relationships" r:id="rId12"/>
+                <c:chart xmlns:c="http://schemas.openxmlformats.org/drawingml/2006/chart" xmlns:r="http://schemas.openxmlformats.org/officeDocument/2006/relationships" r:id="rId13"/>
               </a:graphicData>
             </a:graphic>
           </wp:inline>
@@ -6143,6 +6778,7 @@
           <w:color w:val="000000"/>
         </w:rPr>
       </w:pPr>
+      <w:proofErr w:type="gramStart"/>
       <w:r>
         <w:rPr>
           <w:color w:val="000000"/>
@@ -6153,25 +6789,33 @@
         <w:rPr>
           <w:color w:val="000000"/>
         </w:rPr>
-        <w:t xml:space="preserve">. </w:t>
-      </w:r>
-      <w:r>
-        <w:rPr>
-          <w:color w:val="000000"/>
-        </w:rPr>
-        <w:t xml:space="preserve">Comparison of runtime, in </w:t>
-      </w:r>
-      <w:r>
-        <w:rPr>
-          <w:color w:val="000000"/>
-        </w:rPr>
-        <w:t xml:space="preserve">micro </w:t>
-      </w:r>
-      <w:r>
-        <w:rPr>
-          <w:color w:val="000000"/>
-        </w:rPr>
-        <w:t>seconds,</w:t>
+        <w:t>.</w:t>
+      </w:r>
+      <w:proofErr w:type="gramEnd"/>
+      <w:r>
+        <w:rPr>
+          <w:color w:val="000000"/>
+        </w:rPr>
+        <w:t xml:space="preserve"> </w:t>
+      </w:r>
+      <w:proofErr w:type="gramStart"/>
+      <w:r>
+        <w:rPr>
+          <w:color w:val="000000"/>
+        </w:rPr>
+        <w:t>Comparison of runtime (µ</w:t>
+      </w:r>
+      <w:r>
+        <w:rPr>
+          <w:color w:val="000000"/>
+        </w:rPr>
+        <w:t>s</w:t>
+      </w:r>
+      <w:r>
+        <w:rPr>
+          <w:color w:val="000000"/>
+        </w:rPr>
+        <w:t>)</w:t>
       </w:r>
       <w:r>
         <w:rPr>
@@ -6203,6 +6847,13 @@
         </w:rPr>
         <w:t>ith varying number of iterations</w:t>
       </w:r>
+      <w:r>
+        <w:rPr>
+          <w:color w:val="000000"/>
+        </w:rPr>
+        <w:t>.</w:t>
+      </w:r>
+      <w:proofErr w:type="gramEnd"/>
     </w:p>
     <w:p>
       <w:pPr>
@@ -6234,7 +6885,7 @@
         <w:rPr>
           <w:color w:val="000000"/>
         </w:rPr>
-        <w:t>numbers of iterations were</w:t>
+        <w:t>number of iterations is</w:t>
       </w:r>
       <w:r>
         <w:rPr>
@@ -6390,7 +7041,7 @@
         <w:rPr>
           <w:color w:val="000000"/>
         </w:rPr>
-        <w:t xml:space="preserve"> been recorded. From all these observations it can be concluded that</w:t>
+        <w:t xml:space="preserve"> recorded. From all these observations it can be concluded that</w:t>
       </w:r>
       <w:r>
         <w:rPr>
@@ -6421,6 +7072,22 @@
           <w:color w:val="000000"/>
         </w:rPr>
         <w:t xml:space="preserve">more optimized and efficient than PySwarms implementation. </w:t>
+      </w:r>
+    </w:p>
+    <w:p>
+      <w:pPr>
+        <w:rPr>
+          <w:rFonts w:ascii="Times New Roman" w:eastAsia="Times New Roman" w:hAnsi="Times New Roman" w:cs="Times New Roman"/>
+          <w:color w:val="000000"/>
+          <w:sz w:val="24"/>
+          <w:szCs w:val="24"/>
+        </w:rPr>
+      </w:pPr>
+      <w:r>
+        <w:rPr>
+          <w:color w:val="000000"/>
+        </w:rPr>
+        <w:br w:type="page"/>
       </w:r>
     </w:p>
     <w:p>
@@ -6439,6 +7106,7 @@
         <w:rPr>
           <w:color w:val="000000"/>
         </w:rPr>
+        <w:lastRenderedPageBreak/>
         <w:t xml:space="preserve">Varying number </w:t>
       </w:r>
       <w:r>
@@ -6467,7 +7135,6 @@
         <w:rPr>
           <w:noProof/>
         </w:rPr>
-        <w:lastRenderedPageBreak/>
         <w:drawing>
           <wp:inline distT="0" distB="0" distL="0" distR="0" wp14:anchorId="332E286C" wp14:editId="3D490E7F">
             <wp:extent cx="7372350" cy="3400425"/>
@@ -6476,7 +7143,7 @@
             <wp:cNvGraphicFramePr/>
             <a:graphic xmlns:a="http://schemas.openxmlformats.org/drawingml/2006/main">
               <a:graphicData uri="http://schemas.openxmlformats.org/drawingml/2006/chart">
-                <c:chart xmlns:c="http://schemas.openxmlformats.org/drawingml/2006/chart" xmlns:r="http://schemas.openxmlformats.org/officeDocument/2006/relationships" r:id="rId13"/>
+                <c:chart xmlns:c="http://schemas.openxmlformats.org/drawingml/2006/chart" xmlns:r="http://schemas.openxmlformats.org/officeDocument/2006/relationships" r:id="rId14"/>
               </a:graphicData>
             </a:graphic>
           </wp:inline>
@@ -6492,6 +7159,7 @@
           <w:color w:val="000000"/>
         </w:rPr>
       </w:pPr>
+      <w:proofErr w:type="gramStart"/>
       <w:r>
         <w:rPr>
           <w:color w:val="000000"/>
@@ -6502,26 +7170,53 @@
         <w:rPr>
           <w:color w:val="000000"/>
         </w:rPr>
-        <w:t xml:space="preserve">. Comparison of runtimes, in </w:t>
-      </w:r>
-      <w:r>
-        <w:rPr>
-          <w:color w:val="000000"/>
-        </w:rPr>
-        <w:t xml:space="preserve">micro </w:t>
-      </w:r>
-      <w:r>
-        <w:rPr>
-          <w:color w:val="000000"/>
-        </w:rPr>
-        <w:t>seconds,</w:t>
-      </w:r>
-      <w:r>
-        <w:rPr>
-          <w:color w:val="000000"/>
-        </w:rPr>
-        <w:t xml:space="preserve"> between PySwarms and our PSO with varying number of particles.</w:t>
-      </w:r>
+        <w:t>.</w:t>
+      </w:r>
+      <w:proofErr w:type="gramEnd"/>
+      <w:r>
+        <w:rPr>
+          <w:color w:val="000000"/>
+        </w:rPr>
+        <w:t xml:space="preserve"> </w:t>
+      </w:r>
+      <w:r>
+        <w:rPr>
+          <w:color w:val="000000"/>
+        </w:rPr>
+        <w:t xml:space="preserve">. </w:t>
+      </w:r>
+      <w:proofErr w:type="gramStart"/>
+      <w:r>
+        <w:rPr>
+          <w:color w:val="000000"/>
+        </w:rPr>
+        <w:t>Comparison of runtime (µs) of PyS</w:t>
+      </w:r>
+      <w:r>
+        <w:rPr>
+          <w:color w:val="000000"/>
+        </w:rPr>
+        <w:t xml:space="preserve">warms and our PSO </w:t>
+      </w:r>
+      <w:r>
+        <w:rPr>
+          <w:color w:val="000000"/>
+        </w:rPr>
+        <w:t xml:space="preserve">implementation </w:t>
+      </w:r>
+      <w:r>
+        <w:rPr>
+          <w:color w:val="000000"/>
+        </w:rPr>
+        <w:t>w</w:t>
+      </w:r>
+      <w:r>
+        <w:rPr>
+          <w:color w:val="000000"/>
+        </w:rPr>
+        <w:t>ith varying number of particles.</w:t>
+      </w:r>
+      <w:proofErr w:type="gramEnd"/>
     </w:p>
     <w:p>
       <w:pPr>
@@ -6543,7 +7238,7 @@
         <w:rPr>
           <w:color w:val="000000"/>
         </w:rPr>
-        <w:t>numbers of particles were</w:t>
+        <w:t>number of particles is</w:t>
       </w:r>
       <w:r>
         <w:rPr>
@@ -6567,7 +7262,19 @@
         <w:rPr>
           <w:color w:val="000000"/>
         </w:rPr>
-        <w:t>From above mentioned graph, it is cleared stated that runtime of PySwarms implementation keeps fluctuating</w:t>
+        <w:t>From abov</w:t>
+      </w:r>
+      <w:r>
+        <w:rPr>
+          <w:color w:val="000000"/>
+        </w:rPr>
+        <w:t>e mentioned graph, it is clearly</w:t>
+      </w:r>
+      <w:r>
+        <w:rPr>
+          <w:color w:val="000000"/>
+        </w:rPr>
+        <w:t xml:space="preserve"> stated that runtime of PySwarms implementation keeps fluctuating</w:t>
       </w:r>
       <w:r>
         <w:rPr>
@@ -6609,7 +7316,25 @@
         <w:rPr>
           <w:color w:val="000000"/>
         </w:rPr>
-        <w:t xml:space="preserve"> shows steady increase in runtime with increasing size of swarm. However, the more stable curve denoting PySwarms implementation tells that it is more efficient in handling increased size of swarms than our PSO</w:t>
+        <w:t xml:space="preserve"> shows steady increase in runtime with increasing size of swarm. However</w:t>
+      </w:r>
+      <w:r>
+        <w:rPr>
+          <w:color w:val="000000"/>
+        </w:rPr>
+        <w:t>, the lesser steep</w:t>
+      </w:r>
+      <w:r>
+        <w:rPr>
+          <w:color w:val="000000"/>
+        </w:rPr>
+        <w:t xml:space="preserve"> curve of</w:t>
+      </w:r>
+      <w:r>
+        <w:rPr>
+          <w:color w:val="000000"/>
+        </w:rPr>
+        <w:t xml:space="preserve"> PySwarms implementation tells that it is more efficient in handling increased size of swarms than our PSO</w:t>
       </w:r>
       <w:r>
         <w:rPr>
@@ -6639,20 +7364,72 @@
         <w:rPr>
           <w:color w:val="000000"/>
         </w:rPr>
-        <w:t>as, the runtime of PySwarms kept</w:t>
-      </w:r>
-      <w:r>
-        <w:rPr>
-          <w:color w:val="000000"/>
-        </w:rPr>
-        <w:t xml:space="preserve"> fluctuating throughout shows sharp peaks in curve. Collectively, we can say that with respect to time consumption, PySwarms implementation is more efficient and with respect to s</w:t>
-      </w:r>
-      <w:r>
-        <w:rPr>
-          <w:color w:val="000000"/>
-        </w:rPr>
-        <w:t>tability in comparison with our PSO implementation.</w:t>
-      </w:r>
+        <w:t>as, the runtime of PySwarms k</w:t>
+      </w:r>
+      <w:bookmarkStart w:id="0" w:name="_GoBack"/>
+      <w:bookmarkEnd w:id="0"/>
+      <w:r>
+        <w:rPr>
+          <w:color w:val="000000"/>
+        </w:rPr>
+        <w:t>ept</w:t>
+      </w:r>
+      <w:r>
+        <w:rPr>
+          <w:color w:val="000000"/>
+        </w:rPr>
+        <w:t xml:space="preserve"> fluctuating throughout</w:t>
+      </w:r>
+      <w:r>
+        <w:rPr>
+          <w:color w:val="000000"/>
+        </w:rPr>
+        <w:t xml:space="preserve">, </w:t>
+      </w:r>
+      <w:r>
+        <w:rPr>
+          <w:color w:val="000000"/>
+        </w:rPr>
+        <w:t>shows sharp peaks in curve. Collectively, we can say that with respect to time consumption, PySwarms implementation is more efficient and with respect to s</w:t>
+      </w:r>
+      <w:r>
+        <w:rPr>
+          <w:color w:val="000000"/>
+        </w:rPr>
+        <w:t>tability</w:t>
+      </w:r>
+      <w:r>
+        <w:rPr>
+          <w:color w:val="000000"/>
+        </w:rPr>
+        <w:t xml:space="preserve"> </w:t>
+      </w:r>
+      <w:r>
+        <w:rPr>
+          <w:color w:val="000000"/>
+        </w:rPr>
+        <w:t>our PSO implementation</w:t>
+      </w:r>
+      <w:r>
+        <w:rPr>
+          <w:color w:val="000000"/>
+        </w:rPr>
+        <w:t xml:space="preserve"> is more better</w:t>
+      </w:r>
+      <w:proofErr w:type="gramStart"/>
+      <w:r>
+        <w:rPr>
+          <w:color w:val="000000"/>
+        </w:rPr>
+        <w:t>.</w:t>
+      </w:r>
+      <w:r>
+        <w:rPr>
+          <w:color w:val="000000"/>
+        </w:rPr>
+        <w:t>.</w:t>
+      </w:r>
+      <w:proofErr w:type="gramEnd"/>
     </w:p>
     <w:p>
       <w:pPr>
@@ -6713,7 +7490,7 @@
             <wp:cNvGraphicFramePr/>
             <a:graphic xmlns:a="http://schemas.openxmlformats.org/drawingml/2006/main">
               <a:graphicData uri="http://schemas.openxmlformats.org/drawingml/2006/chart">
-                <c:chart xmlns:c="http://schemas.openxmlformats.org/drawingml/2006/chart" xmlns:r="http://schemas.openxmlformats.org/officeDocument/2006/relationships" r:id="rId14"/>
+                <c:chart xmlns:c="http://schemas.openxmlformats.org/drawingml/2006/chart" xmlns:r="http://schemas.openxmlformats.org/officeDocument/2006/relationships" r:id="rId15"/>
               </a:graphicData>
             </a:graphic>
           </wp:inline>
@@ -6729,6 +7506,7 @@
           <w:color w:val="000000"/>
         </w:rPr>
       </w:pPr>
+      <w:proofErr w:type="gramStart"/>
       <w:r>
         <w:rPr>
           <w:color w:val="000000"/>
@@ -6745,7 +7523,14 @@
         <w:rPr>
           <w:color w:val="000000"/>
         </w:rPr>
-        <w:t>. Comparison of runtimes (</w:t>
+        <w:t>.</w:t>
+      </w:r>
+      <w:proofErr w:type="gramEnd"/>
+      <w:r>
+        <w:rPr>
+          <w:color w:val="000000"/>
+        </w:rPr>
+        <w:t xml:space="preserve"> Comparison of runtimes (</w:t>
       </w:r>
       <w:r>
         <w:rPr>
@@ -6757,7 +7542,19 @@
         <w:rPr>
           <w:color w:val="000000"/>
         </w:rPr>
-        <w:t>s) between PySwarms and our PSO with varying number of dimensions</w:t>
+        <w:t xml:space="preserve">s) between PySwarms and our PSO </w:t>
+      </w:r>
+      <w:r>
+        <w:rPr>
+          <w:color w:val="000000"/>
+        </w:rPr>
+        <w:t xml:space="preserve">implementation </w:t>
+      </w:r>
+      <w:r>
+        <w:rPr>
+          <w:color w:val="000000"/>
+        </w:rPr>
+        <w:t>with varying number of dimensions</w:t>
       </w:r>
     </w:p>
     <w:p>
@@ -6774,7 +7571,35 @@
         <w:rPr>
           <w:color w:val="000000"/>
         </w:rPr>
-        <w:t xml:space="preserve">While validating the impact of increasing number of dimensions, the growth of PySwarms and PSO_rastrigin was roughly linear. The efficiency of handling size problem with respect to number of dimensions of PySwarms and PSO_rastrigin were same. </w:t>
+        <w:t xml:space="preserve">While validating the impact of increasing number of dimensions, the growth of PySwarms and </w:t>
+      </w:r>
+      <w:proofErr w:type="spellStart"/>
+      <w:r>
+        <w:rPr>
+          <w:color w:val="000000"/>
+        </w:rPr>
+        <w:t>PSO_rastrigin</w:t>
+      </w:r>
+      <w:proofErr w:type="spellEnd"/>
+      <w:r>
+        <w:rPr>
+          <w:color w:val="000000"/>
+        </w:rPr>
+        <w:t xml:space="preserve"> was roughly linear. The efficiency of handling size problem with respect to number of dimensions of PySwarms and </w:t>
+      </w:r>
+      <w:proofErr w:type="spellStart"/>
+      <w:r>
+        <w:rPr>
+          <w:color w:val="000000"/>
+        </w:rPr>
+        <w:t>PSO_rastrigin</w:t>
+      </w:r>
+      <w:proofErr w:type="spellEnd"/>
+      <w:r>
+        <w:rPr>
+          <w:color w:val="000000"/>
+        </w:rPr>
+        <w:t xml:space="preserve"> were same. </w:t>
       </w:r>
       <w:r>
         <w:rPr>
@@ -6785,9 +7610,6 @@
     </w:p>
     <w:p>
       <w:pPr>
-        <w:spacing w:line="480" w:lineRule="auto"/>
-        <w:ind w:left="360"/>
-        <w:jc w:val="both"/>
         <w:rPr>
           <w:rFonts w:ascii="Times New Roman" w:hAnsi="Times New Roman" w:cs="Times New Roman"/>
           <w:b/>
@@ -6804,6 +7626,17 @@
           <w:szCs w:val="24"/>
           <w:u w:val="single"/>
         </w:rPr>
+        <w:br w:type="page"/>
+      </w:r>
+      <w:r>
+        <w:rPr>
+          <w:rFonts w:ascii="Times New Roman" w:hAnsi="Times New Roman" w:cs="Times New Roman"/>
+          <w:b/>
+          <w:sz w:val="24"/>
+          <w:szCs w:val="24"/>
+          <w:u w:val="single"/>
+        </w:rPr>
+        <w:lastRenderedPageBreak/>
         <w:t>Applications of PSO</w:t>
       </w:r>
       <w:r>
@@ -6834,7 +7667,6 @@
           <w:sz w:val="24"/>
           <w:szCs w:val="24"/>
         </w:rPr>
-        <w:lastRenderedPageBreak/>
         <w:t>PSO can work effectively for all those optimization problems which cannot be mathematically modeled.</w:t>
       </w:r>
       <w:r>
@@ -7051,6 +7883,29 @@
     </w:p>
     <w:p>
       <w:pPr>
+        <w:rPr>
+          <w:rFonts w:ascii="Times New Roman" w:hAnsi="Times New Roman" w:cs="Times New Roman"/>
+          <w:b/>
+          <w:color w:val="000000"/>
+          <w:sz w:val="24"/>
+          <w:szCs w:val="24"/>
+          <w:u w:val="single"/>
+        </w:rPr>
+      </w:pPr>
+      <w:r>
+        <w:rPr>
+          <w:rFonts w:ascii="Times New Roman" w:hAnsi="Times New Roman" w:cs="Times New Roman"/>
+          <w:b/>
+          <w:color w:val="000000"/>
+          <w:sz w:val="24"/>
+          <w:szCs w:val="24"/>
+          <w:u w:val="single"/>
+        </w:rPr>
+        <w:br w:type="page"/>
+      </w:r>
+    </w:p>
+    <w:p>
+      <w:pPr>
         <w:spacing w:line="480" w:lineRule="auto"/>
         <w:jc w:val="both"/>
         <w:rPr>
@@ -7071,6 +7926,7 @@
           <w:szCs w:val="24"/>
           <w:u w:val="single"/>
         </w:rPr>
+        <w:lastRenderedPageBreak/>
         <w:t>References:</w:t>
       </w:r>
     </w:p>
@@ -7091,7 +7947,7 @@
           <w:szCs w:val="24"/>
         </w:rPr>
       </w:pPr>
-      <w:hyperlink r:id="rId15" w:history="1">
+      <w:hyperlink r:id="rId16" w:history="1">
         <w:r>
           <w:rPr>
             <w:rStyle w:val="Hyperlink"/>
@@ -7104,7 +7960,7 @@
           <w:t>https://</w:t>
         </w:r>
       </w:hyperlink>
-      <w:hyperlink r:id="rId16" w:history="1">
+      <w:hyperlink r:id="rId17" w:history="1">
         <w:r>
           <w:rPr>
             <w:rStyle w:val="Hyperlink"/>
@@ -7135,7 +7991,7 @@
           <w:u w:val="single"/>
         </w:rPr>
       </w:pPr>
-      <w:hyperlink r:id="rId17" w:history="1">
+      <w:hyperlink r:id="rId18" w:history="1">
         <w:r>
           <w:rPr>
             <w:rStyle w:val="Hyperlink"/>
@@ -7165,7 +8021,7 @@
           <w:u w:val="single"/>
         </w:rPr>
       </w:pPr>
-      <w:hyperlink r:id="rId18" w:history="1">
+      <w:hyperlink r:id="rId19" w:history="1">
         <w:r>
           <w:rPr>
             <w:rStyle w:val="Hyperlink"/>
@@ -7196,7 +8052,7 @@
           <w:u w:val="single"/>
         </w:rPr>
       </w:pPr>
-      <w:hyperlink r:id="rId19" w:history="1">
+      <w:hyperlink r:id="rId20" w:history="1">
         <w:r>
           <w:rPr>
             <w:rStyle w:val="Hyperlink"/>
@@ -7208,7 +8064,7 @@
           <w:t>https://</w:t>
         </w:r>
       </w:hyperlink>
-      <w:hyperlink r:id="rId20" w:history="1">
+      <w:hyperlink r:id="rId21" w:history="1">
         <w:r>
           <w:rPr>
             <w:rStyle w:val="Hyperlink"/>
@@ -7238,7 +8094,7 @@
           <w:u w:val="single"/>
         </w:rPr>
       </w:pPr>
-      <w:hyperlink r:id="rId21" w:history="1">
+      <w:hyperlink r:id="rId22" w:history="1">
         <w:r>
           <w:rPr>
             <w:rStyle w:val="Hyperlink"/>
@@ -7268,7 +8124,7 @@
           <w:u w:val="single"/>
         </w:rPr>
       </w:pPr>
-      <w:hyperlink r:id="rId22" w:history="1">
+      <w:hyperlink r:id="rId23" w:history="1">
         <w:r>
           <w:rPr>
             <w:rStyle w:val="Hyperlink"/>
@@ -7298,7 +8154,7 @@
           <w:u w:val="single"/>
         </w:rPr>
       </w:pPr>
-      <w:hyperlink r:id="rId23" w:history="1">
+      <w:hyperlink r:id="rId24" w:history="1">
         <w:r>
           <w:rPr>
             <w:rStyle w:val="Hyperlink"/>
@@ -7333,7 +8189,7 @@
       </w:pPr>
     </w:p>
     <w:sectPr>
-      <w:headerReference w:type="default" r:id="rId24"/>
+      <w:headerReference w:type="default" r:id="rId25"/>
       <w:pgSz w:w="15840" w:h="24480" w:code="3"/>
       <w:pgMar w:top="1440" w:right="1440" w:bottom="1440" w:left="1440" w:header="720" w:footer="720" w:gutter="0"/>
       <w:cols w:space="720"/>
@@ -7344,7 +8200,7 @@
 </file>
 
 <file path=word/endnotes.xml><?xml version="1.0" encoding="utf-8"?>
-<w:endnotes xmlns:wpc="http://schemas.microsoft.com/office/word/2010/wordprocessingCanvas" xmlns:cx="http://schemas.microsoft.com/office/drawing/2014/chartex" xmlns:cx1="http://schemas.microsoft.com/office/drawing/2015/9/8/chartex" xmlns:mc="http://schemas.openxmlformats.org/markup-compatibility/2006" xmlns:o="urn:schemas-microsoft-com:office:office" xmlns:r="http://schemas.openxmlformats.org/officeDocument/2006/relationships" xmlns:m="http://schemas.openxmlformats.org/officeDocument/2006/math" xmlns:v="urn:schemas-microsoft-com:vml" xmlns:wp14="http://schemas.microsoft.com/office/word/2010/wordprocessingDrawing" xmlns:wp="http://schemas.openxmlformats.org/drawingml/2006/wordprocessingDrawing" xmlns:w10="urn:schemas-microsoft-com:office:word" xmlns:w="http://schemas.openxmlformats.org/wordprocessingml/2006/main" xmlns:w14="http://schemas.microsoft.com/office/word/2010/wordml" xmlns:w15="http://schemas.microsoft.com/office/word/2012/wordml" xmlns:w16se="http://schemas.microsoft.com/office/word/2015/wordml/symex" xmlns:wpg="http://schemas.microsoft.com/office/word/2010/wordprocessingGroup" xmlns:wpi="http://schemas.microsoft.com/office/word/2010/wordprocessingInk" xmlns:wne="http://schemas.microsoft.com/office/word/2006/wordml" xmlns:wps="http://schemas.microsoft.com/office/word/2010/wordprocessingShape" mc:Ignorable="w14 w15 w16se wp14">
+<w:endnotes xmlns:wpc="http://schemas.microsoft.com/office/word/2010/wordprocessingCanvas" xmlns:mc="http://schemas.openxmlformats.org/markup-compatibility/2006" xmlns:o="urn:schemas-microsoft-com:office:office" xmlns:r="http://schemas.openxmlformats.org/officeDocument/2006/relationships" xmlns:m="http://schemas.openxmlformats.org/officeDocument/2006/math" xmlns:v="urn:schemas-microsoft-com:vml" xmlns:wp14="http://schemas.microsoft.com/office/word/2010/wordprocessingDrawing" xmlns:wp="http://schemas.openxmlformats.org/drawingml/2006/wordprocessingDrawing" xmlns:w10="urn:schemas-microsoft-com:office:word" xmlns:w="http://schemas.openxmlformats.org/wordprocessingml/2006/main" xmlns:w14="http://schemas.microsoft.com/office/word/2010/wordml" xmlns:wpg="http://schemas.microsoft.com/office/word/2010/wordprocessingGroup" xmlns:wpi="http://schemas.microsoft.com/office/word/2010/wordprocessingInk" xmlns:wne="http://schemas.microsoft.com/office/word/2006/wordml" xmlns:wps="http://schemas.microsoft.com/office/word/2010/wordprocessingShape" mc:Ignorable="w14 wp14">
   <w:endnote w:type="separator" w:id="-1">
     <w:p>
       <w:pPr>
@@ -7369,7 +8225,7 @@
 </file>
 
 <file path=word/footnotes.xml><?xml version="1.0" encoding="utf-8"?>
-<w:footnotes xmlns:wpc="http://schemas.microsoft.com/office/word/2010/wordprocessingCanvas" xmlns:cx="http://schemas.microsoft.com/office/drawing/2014/chartex" xmlns:cx1="http://schemas.microsoft.com/office/drawing/2015/9/8/chartex" xmlns:mc="http://schemas.openxmlformats.org/markup-compatibility/2006" xmlns:o="urn:schemas-microsoft-com:office:office" xmlns:r="http://schemas.openxmlformats.org/officeDocument/2006/relationships" xmlns:m="http://schemas.openxmlformats.org/officeDocument/2006/math" xmlns:v="urn:schemas-microsoft-com:vml" xmlns:wp14="http://schemas.microsoft.com/office/word/2010/wordprocessingDrawing" xmlns:wp="http://schemas.openxmlformats.org/drawingml/2006/wordprocessingDrawing" xmlns:w10="urn:schemas-microsoft-com:office:word" xmlns:w="http://schemas.openxmlformats.org/wordprocessingml/2006/main" xmlns:w14="http://schemas.microsoft.com/office/word/2010/wordml" xmlns:w15="http://schemas.microsoft.com/office/word/2012/wordml" xmlns:w16se="http://schemas.microsoft.com/office/word/2015/wordml/symex" xmlns:wpg="http://schemas.microsoft.com/office/word/2010/wordprocessingGroup" xmlns:wpi="http://schemas.microsoft.com/office/word/2010/wordprocessingInk" xmlns:wne="http://schemas.microsoft.com/office/word/2006/wordml" xmlns:wps="http://schemas.microsoft.com/office/word/2010/wordprocessingShape" mc:Ignorable="w14 w15 w16se wp14">
+<w:footnotes xmlns:wpc="http://schemas.microsoft.com/office/word/2010/wordprocessingCanvas" xmlns:mc="http://schemas.openxmlformats.org/markup-compatibility/2006" xmlns:o="urn:schemas-microsoft-com:office:office" xmlns:r="http://schemas.openxmlformats.org/officeDocument/2006/relationships" xmlns:m="http://schemas.openxmlformats.org/officeDocument/2006/math" xmlns:v="urn:schemas-microsoft-com:vml" xmlns:wp14="http://schemas.microsoft.com/office/word/2010/wordprocessingDrawing" xmlns:wp="http://schemas.openxmlformats.org/drawingml/2006/wordprocessingDrawing" xmlns:w10="urn:schemas-microsoft-com:office:word" xmlns:w="http://schemas.openxmlformats.org/wordprocessingml/2006/main" xmlns:w14="http://schemas.microsoft.com/office/word/2010/wordml" xmlns:wpg="http://schemas.microsoft.com/office/word/2010/wordprocessingGroup" xmlns:wpi="http://schemas.microsoft.com/office/word/2010/wordprocessingInk" xmlns:wne="http://schemas.microsoft.com/office/word/2006/wordml" xmlns:wps="http://schemas.microsoft.com/office/word/2010/wordprocessingShape" mc:Ignorable="w14 wp14">
   <w:footnote w:type="separator" w:id="-1">
     <w:p>
       <w:pPr>
@@ -7394,7 +8250,7 @@
 </file>
 
 <file path=word/header1.xml><?xml version="1.0" encoding="utf-8"?>
-<w:hdr xmlns:wpc="http://schemas.microsoft.com/office/word/2010/wordprocessingCanvas" xmlns:cx="http://schemas.microsoft.com/office/drawing/2014/chartex" xmlns:cx1="http://schemas.microsoft.com/office/drawing/2015/9/8/chartex" xmlns:mc="http://schemas.openxmlformats.org/markup-compatibility/2006" xmlns:o="urn:schemas-microsoft-com:office:office" xmlns:r="http://schemas.openxmlformats.org/officeDocument/2006/relationships" xmlns:m="http://schemas.openxmlformats.org/officeDocument/2006/math" xmlns:v="urn:schemas-microsoft-com:vml" xmlns:wp14="http://schemas.microsoft.com/office/word/2010/wordprocessingDrawing" xmlns:wp="http://schemas.openxmlformats.org/drawingml/2006/wordprocessingDrawing" xmlns:w10="urn:schemas-microsoft-com:office:word" xmlns:w="http://schemas.openxmlformats.org/wordprocessingml/2006/main" xmlns:w14="http://schemas.microsoft.com/office/word/2010/wordml" xmlns:w15="http://schemas.microsoft.com/office/word/2012/wordml" xmlns:w16se="http://schemas.microsoft.com/office/word/2015/wordml/symex" xmlns:wpg="http://schemas.microsoft.com/office/word/2010/wordprocessingGroup" xmlns:wpi="http://schemas.microsoft.com/office/word/2010/wordprocessingInk" xmlns:wne="http://schemas.microsoft.com/office/word/2006/wordml" xmlns:wps="http://schemas.microsoft.com/office/word/2010/wordprocessingShape" mc:Ignorable="w14 w15 w16se wp14">
+<w:hdr xmlns:wpc="http://schemas.microsoft.com/office/word/2010/wordprocessingCanvas" xmlns:mc="http://schemas.openxmlformats.org/markup-compatibility/2006" xmlns:o="urn:schemas-microsoft-com:office:office" xmlns:r="http://schemas.openxmlformats.org/officeDocument/2006/relationships" xmlns:m="http://schemas.openxmlformats.org/officeDocument/2006/math" xmlns:v="urn:schemas-microsoft-com:vml" xmlns:wp14="http://schemas.microsoft.com/office/word/2010/wordprocessingDrawing" xmlns:wp="http://schemas.openxmlformats.org/drawingml/2006/wordprocessingDrawing" xmlns:w10="urn:schemas-microsoft-com:office:word" xmlns:w="http://schemas.openxmlformats.org/wordprocessingml/2006/main" xmlns:w14="http://schemas.microsoft.com/office/word/2010/wordml" xmlns:wpg="http://schemas.microsoft.com/office/word/2010/wordprocessingGroup" xmlns:wpi="http://schemas.microsoft.com/office/word/2010/wordprocessingInk" xmlns:wne="http://schemas.microsoft.com/office/word/2006/wordml" xmlns:wps="http://schemas.microsoft.com/office/word/2010/wordprocessingShape" mc:Ignorable="w14 wp14">
   <w:sdt>
     <w:sdtPr>
       <w:id w:val="1875972265"/>
@@ -7427,7 +8283,7 @@
           <w:rPr>
             <w:noProof/>
           </w:rPr>
-          <w:t>6</w:t>
+          <w:t>7</w:t>
         </w:r>
         <w:r>
           <w:rPr>
@@ -7447,8 +8303,8 @@
 </file>
 
 <file path=word/numbering.xml><?xml version="1.0" encoding="utf-8"?>
-<w:numbering xmlns:wpc="http://schemas.microsoft.com/office/word/2010/wordprocessingCanvas" xmlns:cx="http://schemas.microsoft.com/office/drawing/2014/chartex" xmlns:cx1="http://schemas.microsoft.com/office/drawing/2015/9/8/chartex" xmlns:mc="http://schemas.openxmlformats.org/markup-compatibility/2006" xmlns:o="urn:schemas-microsoft-com:office:office" xmlns:r="http://schemas.openxmlformats.org/officeDocument/2006/relationships" xmlns:m="http://schemas.openxmlformats.org/officeDocument/2006/math" xmlns:v="urn:schemas-microsoft-com:vml" xmlns:wp14="http://schemas.microsoft.com/office/word/2010/wordprocessingDrawing" xmlns:wp="http://schemas.openxmlformats.org/drawingml/2006/wordprocessingDrawing" xmlns:w10="urn:schemas-microsoft-com:office:word" xmlns:w="http://schemas.openxmlformats.org/wordprocessingml/2006/main" xmlns:w14="http://schemas.microsoft.com/office/word/2010/wordml" xmlns:w15="http://schemas.microsoft.com/office/word/2012/wordml" xmlns:w16se="http://schemas.microsoft.com/office/word/2015/wordml/symex" xmlns:wpg="http://schemas.microsoft.com/office/word/2010/wordprocessingGroup" xmlns:wpi="http://schemas.microsoft.com/office/word/2010/wordprocessingInk" xmlns:wne="http://schemas.microsoft.com/office/word/2006/wordml" xmlns:wps="http://schemas.microsoft.com/office/word/2010/wordprocessingShape" mc:Ignorable="w14 w15 w16se wp14">
-  <w:abstractNum w:abstractNumId="0" w15:restartNumberingAfterBreak="0">
+<w:numbering xmlns:wpc="http://schemas.microsoft.com/office/word/2010/wordprocessingCanvas" xmlns:mc="http://schemas.openxmlformats.org/markup-compatibility/2006" xmlns:o="urn:schemas-microsoft-com:office:office" xmlns:r="http://schemas.openxmlformats.org/officeDocument/2006/relationships" xmlns:m="http://schemas.openxmlformats.org/officeDocument/2006/math" xmlns:v="urn:schemas-microsoft-com:vml" xmlns:wp14="http://schemas.microsoft.com/office/word/2010/wordprocessingDrawing" xmlns:wp="http://schemas.openxmlformats.org/drawingml/2006/wordprocessingDrawing" xmlns:w10="urn:schemas-microsoft-com:office:word" xmlns:w="http://schemas.openxmlformats.org/wordprocessingml/2006/main" xmlns:w14="http://schemas.microsoft.com/office/word/2010/wordml" xmlns:wpg="http://schemas.microsoft.com/office/word/2010/wordprocessingGroup" xmlns:wpi="http://schemas.microsoft.com/office/word/2010/wordprocessingInk" xmlns:wne="http://schemas.microsoft.com/office/word/2006/wordml" xmlns:wps="http://schemas.microsoft.com/office/word/2010/wordprocessingShape" mc:Ignorable="w14 wp14">
+  <w:abstractNum w:abstractNumId="0">
     <w:nsid w:val="046D7C0B"/>
     <w:multiLevelType w:val="hybridMultilevel"/>
     <w:tmpl w:val="0EE4B06C"/>
@@ -7561,7 +8417,7 @@
       </w:rPr>
     </w:lvl>
   </w:abstractNum>
-  <w:abstractNum w:abstractNumId="1" w15:restartNumberingAfterBreak="0">
+  <w:abstractNum w:abstractNumId="1">
     <w:nsid w:val="05460025"/>
     <w:multiLevelType w:val="hybridMultilevel"/>
     <w:tmpl w:val="74545A52"/>
@@ -7650,7 +8506,7 @@
       </w:pPr>
     </w:lvl>
   </w:abstractNum>
-  <w:abstractNum w:abstractNumId="2" w15:restartNumberingAfterBreak="0">
+  <w:abstractNum w:abstractNumId="2">
     <w:nsid w:val="06615E9A"/>
     <w:multiLevelType w:val="hybridMultilevel"/>
     <w:tmpl w:val="8A2A0936"/>
@@ -7736,7 +8592,7 @@
       </w:pPr>
     </w:lvl>
   </w:abstractNum>
-  <w:abstractNum w:abstractNumId="3" w15:restartNumberingAfterBreak="0">
+  <w:abstractNum w:abstractNumId="3">
     <w:nsid w:val="10041A8E"/>
     <w:multiLevelType w:val="hybridMultilevel"/>
     <w:tmpl w:val="C7083668"/>
@@ -7876,7 +8732,7 @@
       </w:rPr>
     </w:lvl>
   </w:abstractNum>
-  <w:abstractNum w:abstractNumId="4" w15:restartNumberingAfterBreak="0">
+  <w:abstractNum w:abstractNumId="4">
     <w:nsid w:val="13A26F9E"/>
     <w:multiLevelType w:val="hybridMultilevel"/>
     <w:tmpl w:val="BF9EC8BC"/>
@@ -7989,7 +8845,7 @@
       </w:rPr>
     </w:lvl>
   </w:abstractNum>
-  <w:abstractNum w:abstractNumId="5" w15:restartNumberingAfterBreak="0">
+  <w:abstractNum w:abstractNumId="5">
     <w:nsid w:val="182743DA"/>
     <w:multiLevelType w:val="hybridMultilevel"/>
     <w:tmpl w:val="AA0C07F0"/>
@@ -8078,7 +8934,7 @@
       </w:pPr>
     </w:lvl>
   </w:abstractNum>
-  <w:abstractNum w:abstractNumId="6" w15:restartNumberingAfterBreak="0">
+  <w:abstractNum w:abstractNumId="6">
     <w:nsid w:val="2DFB4150"/>
     <w:multiLevelType w:val="hybridMultilevel"/>
     <w:tmpl w:val="414EC57C"/>
@@ -8191,7 +9047,7 @@
       </w:rPr>
     </w:lvl>
   </w:abstractNum>
-  <w:abstractNum w:abstractNumId="7" w15:restartNumberingAfterBreak="0">
+  <w:abstractNum w:abstractNumId="7">
     <w:nsid w:val="49992B6E"/>
     <w:multiLevelType w:val="hybridMultilevel"/>
     <w:tmpl w:val="C4D0FD16"/>
@@ -8304,7 +9160,7 @@
       </w:rPr>
     </w:lvl>
   </w:abstractNum>
-  <w:abstractNum w:abstractNumId="8" w15:restartNumberingAfterBreak="0">
+  <w:abstractNum w:abstractNumId="8">
     <w:nsid w:val="4E072AFF"/>
     <w:multiLevelType w:val="hybridMultilevel"/>
     <w:tmpl w:val="9B3E2E56"/>
@@ -8417,7 +9273,7 @@
       </w:rPr>
     </w:lvl>
   </w:abstractNum>
-  <w:abstractNum w:abstractNumId="9" w15:restartNumberingAfterBreak="0">
+  <w:abstractNum w:abstractNumId="9">
     <w:nsid w:val="56C50A8F"/>
     <w:multiLevelType w:val="hybridMultilevel"/>
     <w:tmpl w:val="9B92C24E"/>
@@ -8557,7 +9413,7 @@
       </w:rPr>
     </w:lvl>
   </w:abstractNum>
-  <w:abstractNum w:abstractNumId="10" w15:restartNumberingAfterBreak="0">
+  <w:abstractNum w:abstractNumId="10">
     <w:nsid w:val="5A901B14"/>
     <w:multiLevelType w:val="hybridMultilevel"/>
     <w:tmpl w:val="9C9EDD6C"/>
@@ -8670,7 +9526,7 @@
       </w:rPr>
     </w:lvl>
   </w:abstractNum>
-  <w:abstractNum w:abstractNumId="11" w15:restartNumberingAfterBreak="0">
+  <w:abstractNum w:abstractNumId="11">
     <w:nsid w:val="694558F0"/>
     <w:multiLevelType w:val="hybridMultilevel"/>
     <w:tmpl w:val="6122D792"/>
@@ -8783,7 +9639,7 @@
       </w:rPr>
     </w:lvl>
   </w:abstractNum>
-  <w:abstractNum w:abstractNumId="12" w15:restartNumberingAfterBreak="0">
+  <w:abstractNum w:abstractNumId="12">
     <w:nsid w:val="6B771240"/>
     <w:multiLevelType w:val="hybridMultilevel"/>
     <w:tmpl w:val="9A16AF3A"/>
@@ -8869,7 +9725,7 @@
       </w:pPr>
     </w:lvl>
   </w:abstractNum>
-  <w:abstractNum w:abstractNumId="13" w15:restartNumberingAfterBreak="0">
+  <w:abstractNum w:abstractNumId="13">
     <w:nsid w:val="6E155FF5"/>
     <w:multiLevelType w:val="hybridMultilevel"/>
     <w:tmpl w:val="E49840F0"/>
@@ -8982,7 +9838,7 @@
       </w:rPr>
     </w:lvl>
   </w:abstractNum>
-  <w:abstractNum w:abstractNumId="14" w15:restartNumberingAfterBreak="0">
+  <w:abstractNum w:abstractNumId="14">
     <w:nsid w:val="739E36FB"/>
     <w:multiLevelType w:val="hybridMultilevel"/>
     <w:tmpl w:val="03D42182"/>
@@ -9095,7 +9951,7 @@
       </w:rPr>
     </w:lvl>
   </w:abstractNum>
-  <w:abstractNum w:abstractNumId="15" w15:restartNumberingAfterBreak="0">
+  <w:abstractNum w:abstractNumId="15">
     <w:nsid w:val="75063597"/>
     <w:multiLevelType w:val="hybridMultilevel"/>
     <w:tmpl w:val="B0683B16"/>
@@ -9208,7 +10064,7 @@
       </w:rPr>
     </w:lvl>
   </w:abstractNum>
-  <w:abstractNum w:abstractNumId="16" w15:restartNumberingAfterBreak="0">
+  <w:abstractNum w:abstractNumId="16">
     <w:nsid w:val="793B2868"/>
     <w:multiLevelType w:val="hybridMultilevel"/>
     <w:tmpl w:val="97A07BC4"/>
@@ -9321,7 +10177,7 @@
       </w:rPr>
     </w:lvl>
   </w:abstractNum>
-  <w:abstractNum w:abstractNumId="17" w15:restartNumberingAfterBreak="0">
+  <w:abstractNum w:abstractNumId="17">
     <w:nsid w:val="7E892FDA"/>
     <w:multiLevelType w:val="hybridMultilevel"/>
     <w:tmpl w:val="E272EE7C"/>
@@ -9519,7 +10375,7 @@
 </file>
 
 <file path=word/styles.xml><?xml version="1.0" encoding="utf-8"?>
-<w:styles xmlns:mc="http://schemas.openxmlformats.org/markup-compatibility/2006" xmlns:r="http://schemas.openxmlformats.org/officeDocument/2006/relationships" xmlns:w="http://schemas.openxmlformats.org/wordprocessingml/2006/main" xmlns:w14="http://schemas.microsoft.com/office/word/2010/wordml" xmlns:w15="http://schemas.microsoft.com/office/word/2012/wordml" xmlns:w16se="http://schemas.microsoft.com/office/word/2015/wordml/symex" mc:Ignorable="w14 w15 w16se">
+<w:styles xmlns:mc="http://schemas.openxmlformats.org/markup-compatibility/2006" xmlns:r="http://schemas.openxmlformats.org/officeDocument/2006/relationships" xmlns:w="http://schemas.openxmlformats.org/wordprocessingml/2006/main" xmlns:w14="http://schemas.microsoft.com/office/word/2010/wordml" mc:Ignorable="w14">
   <w:docDefaults>
     <w:rPrDefault>
       <w:rPr>
@@ -9535,378 +10391,144 @@
       </w:pPr>
     </w:pPrDefault>
   </w:docDefaults>
-  <w:latentStyles w:defLockedState="0" w:defUIPriority="99" w:defSemiHidden="0" w:defUnhideWhenUsed="0" w:defQFormat="0" w:count="371">
-    <w:lsdException w:name="Normal" w:uiPriority="0" w:qFormat="1"/>
-    <w:lsdException w:name="heading 1" w:uiPriority="9" w:qFormat="1"/>
-    <w:lsdException w:name="heading 2" w:semiHidden="1" w:uiPriority="9" w:unhideWhenUsed="1" w:qFormat="1"/>
-    <w:lsdException w:name="heading 3" w:semiHidden="1" w:uiPriority="9" w:unhideWhenUsed="1" w:qFormat="1"/>
-    <w:lsdException w:name="heading 4" w:semiHidden="1" w:uiPriority="9" w:unhideWhenUsed="1" w:qFormat="1"/>
-    <w:lsdException w:name="heading 5" w:semiHidden="1" w:uiPriority="9" w:unhideWhenUsed="1" w:qFormat="1"/>
-    <w:lsdException w:name="heading 6" w:semiHidden="1" w:uiPriority="9" w:unhideWhenUsed="1" w:qFormat="1"/>
-    <w:lsdException w:name="heading 7" w:semiHidden="1" w:uiPriority="9" w:unhideWhenUsed="1" w:qFormat="1"/>
-    <w:lsdException w:name="heading 8" w:semiHidden="1" w:uiPriority="9" w:unhideWhenUsed="1" w:qFormat="1"/>
-    <w:lsdException w:name="heading 9" w:semiHidden="1" w:uiPriority="9" w:unhideWhenUsed="1" w:qFormat="1"/>
-    <w:lsdException w:name="index 1" w:semiHidden="1" w:unhideWhenUsed="1"/>
-    <w:lsdException w:name="index 2" w:semiHidden="1" w:unhideWhenUsed="1"/>
-    <w:lsdException w:name="index 3" w:semiHidden="1" w:unhideWhenUsed="1"/>
-    <w:lsdException w:name="index 4" w:semiHidden="1" w:unhideWhenUsed="1"/>
-    <w:lsdException w:name="index 5" w:semiHidden="1" w:unhideWhenUsed="1"/>
-    <w:lsdException w:name="index 6" w:semiHidden="1" w:unhideWhenUsed="1"/>
-    <w:lsdException w:name="index 7" w:semiHidden="1" w:unhideWhenUsed="1"/>
-    <w:lsdException w:name="index 8" w:semiHidden="1" w:unhideWhenUsed="1"/>
-    <w:lsdException w:name="index 9" w:semiHidden="1" w:unhideWhenUsed="1"/>
-    <w:lsdException w:name="toc 1" w:semiHidden="1" w:uiPriority="39" w:unhideWhenUsed="1"/>
-    <w:lsdException w:name="toc 2" w:semiHidden="1" w:uiPriority="39" w:unhideWhenUsed="1"/>
-    <w:lsdException w:name="toc 3" w:semiHidden="1" w:uiPriority="39" w:unhideWhenUsed="1"/>
-    <w:lsdException w:name="toc 4" w:semiHidden="1" w:uiPriority="39" w:unhideWhenUsed="1"/>
-    <w:lsdException w:name="toc 5" w:semiHidden="1" w:uiPriority="39" w:unhideWhenUsed="1"/>
-    <w:lsdException w:name="toc 6" w:semiHidden="1" w:uiPriority="39" w:unhideWhenUsed="1"/>
-    <w:lsdException w:name="toc 7" w:semiHidden="1" w:uiPriority="39" w:unhideWhenUsed="1"/>
-    <w:lsdException w:name="toc 8" w:semiHidden="1" w:uiPriority="39" w:unhideWhenUsed="1"/>
-    <w:lsdException w:name="toc 9" w:semiHidden="1" w:uiPriority="39" w:unhideWhenUsed="1"/>
-    <w:lsdException w:name="Normal Indent" w:semiHidden="1" w:unhideWhenUsed="1"/>
-    <w:lsdException w:name="footnote text" w:semiHidden="1" w:unhideWhenUsed="1"/>
-    <w:lsdException w:name="annotation text" w:semiHidden="1" w:unhideWhenUsed="1"/>
-    <w:lsdException w:name="header" w:semiHidden="1" w:unhideWhenUsed="1"/>
-    <w:lsdException w:name="footer" w:semiHidden="1" w:unhideWhenUsed="1"/>
-    <w:lsdException w:name="index heading" w:semiHidden="1" w:unhideWhenUsed="1"/>
-    <w:lsdException w:name="caption" w:semiHidden="1" w:uiPriority="35" w:unhideWhenUsed="1" w:qFormat="1"/>
-    <w:lsdException w:name="table of figures" w:semiHidden="1" w:unhideWhenUsed="1"/>
-    <w:lsdException w:name="envelope address" w:semiHidden="1" w:unhideWhenUsed="1"/>
-    <w:lsdException w:name="envelope return" w:semiHidden="1" w:unhideWhenUsed="1"/>
-    <w:lsdException w:name="footnote reference" w:semiHidden="1" w:unhideWhenUsed="1"/>
-    <w:lsdException w:name="annotation reference" w:semiHidden="1" w:unhideWhenUsed="1"/>
-    <w:lsdException w:name="line number" w:semiHidden="1" w:unhideWhenUsed="1"/>
-    <w:lsdException w:name="page number" w:semiHidden="1" w:unhideWhenUsed="1"/>
-    <w:lsdException w:name="endnote reference" w:semiHidden="1" w:unhideWhenUsed="1"/>
-    <w:lsdException w:name="endnote text" w:semiHidden="1" w:unhideWhenUsed="1"/>
-    <w:lsdException w:name="table of authorities" w:semiHidden="1" w:unhideWhenUsed="1"/>
-    <w:lsdException w:name="macro" w:semiHidden="1" w:unhideWhenUsed="1"/>
-    <w:lsdException w:name="toa heading" w:semiHidden="1" w:unhideWhenUsed="1"/>
-    <w:lsdException w:name="List" w:semiHidden="1" w:unhideWhenUsed="1"/>
-    <w:lsdException w:name="List Bullet" w:semiHidden="1" w:unhideWhenUsed="1"/>
-    <w:lsdException w:name="List Number" w:semiHidden="1" w:unhideWhenUsed="1"/>
-    <w:lsdException w:name="List 2" w:semiHidden="1" w:unhideWhenUsed="1"/>
-    <w:lsdException w:name="List 3" w:semiHidden="1" w:unhideWhenUsed="1"/>
-    <w:lsdException w:name="List 4" w:semiHidden="1" w:unhideWhenUsed="1"/>
-    <w:lsdException w:name="List 5" w:semiHidden="1" w:unhideWhenUsed="1"/>
-    <w:lsdException w:name="List Bullet 2" w:semiHidden="1" w:unhideWhenUsed="1"/>
-    <w:lsdException w:name="List Bullet 3" w:semiHidden="1" w:unhideWhenUsed="1"/>
-    <w:lsdException w:name="List Bullet 4" w:semiHidden="1" w:unhideWhenUsed="1"/>
-    <w:lsdException w:name="List Bullet 5" w:semiHidden="1" w:unhideWhenUsed="1"/>
-    <w:lsdException w:name="List Number 2" w:semiHidden="1" w:unhideWhenUsed="1"/>
-    <w:lsdException w:name="List Number 3" w:semiHidden="1" w:unhideWhenUsed="1"/>
-    <w:lsdException w:name="List Number 4" w:semiHidden="1" w:unhideWhenUsed="1"/>
-    <w:lsdException w:name="List Number 5" w:semiHidden="1" w:unhideWhenUsed="1"/>
-    <w:lsdException w:name="Title" w:uiPriority="10" w:qFormat="1"/>
-    <w:lsdException w:name="Closing" w:semiHidden="1" w:unhideWhenUsed="1"/>
-    <w:lsdException w:name="Signature" w:semiHidden="1" w:unhideWhenUsed="1"/>
-    <w:lsdException w:name="Default Paragraph Font" w:semiHidden="1" w:uiPriority="1" w:unhideWhenUsed="1"/>
-    <w:lsdException w:name="Body Text" w:semiHidden="1" w:unhideWhenUsed="1"/>
-    <w:lsdException w:name="Body Text Indent" w:semiHidden="1" w:unhideWhenUsed="1"/>
-    <w:lsdException w:name="List Continue" w:semiHidden="1" w:unhideWhenUsed="1"/>
-    <w:lsdException w:name="List Continue 2" w:semiHidden="1" w:unhideWhenUsed="1"/>
-    <w:lsdException w:name="List Continue 3" w:semiHidden="1" w:unhideWhenUsed="1"/>
-    <w:lsdException w:name="List Continue 4" w:semiHidden="1" w:unhideWhenUsed="1"/>
-    <w:lsdException w:name="List Continue 5" w:semiHidden="1" w:unhideWhenUsed="1"/>
-    <w:lsdException w:name="Message Header" w:semiHidden="1" w:unhideWhenUsed="1"/>
-    <w:lsdException w:name="Subtitle" w:uiPriority="11" w:qFormat="1"/>
-    <w:lsdException w:name="Salutation" w:semiHidden="1" w:unhideWhenUsed="1"/>
-    <w:lsdException w:name="Date" w:semiHidden="1" w:unhideWhenUsed="1"/>
-    <w:lsdException w:name="Body Text First Indent" w:semiHidden="1" w:unhideWhenUsed="1"/>
-    <w:lsdException w:name="Body Text First Indent 2" w:semiHidden="1" w:unhideWhenUsed="1"/>
-    <w:lsdException w:name="Note Heading" w:semiHidden="1" w:unhideWhenUsed="1"/>
-    <w:lsdException w:name="Body Text 2" w:semiHidden="1" w:unhideWhenUsed="1"/>
-    <w:lsdException w:name="Body Text 3" w:semiHidden="1" w:unhideWhenUsed="1"/>
-    <w:lsdException w:name="Body Text Indent 2" w:semiHidden="1" w:unhideWhenUsed="1"/>
-    <w:lsdException w:name="Body Text Indent 3" w:semiHidden="1" w:unhideWhenUsed="1"/>
-    <w:lsdException w:name="Block Text" w:semiHidden="1" w:unhideWhenUsed="1"/>
-    <w:lsdException w:name="Hyperlink" w:semiHidden="1" w:unhideWhenUsed="1"/>
-    <w:lsdException w:name="FollowedHyperlink" w:semiHidden="1" w:unhideWhenUsed="1"/>
-    <w:lsdException w:name="Strong" w:uiPriority="22" w:qFormat="1"/>
-    <w:lsdException w:name="Emphasis" w:uiPriority="20" w:qFormat="1"/>
-    <w:lsdException w:name="Document Map" w:semiHidden="1" w:unhideWhenUsed="1"/>
-    <w:lsdException w:name="Plain Text" w:semiHidden="1" w:unhideWhenUsed="1"/>
-    <w:lsdException w:name="E-mail Signature" w:semiHidden="1" w:unhideWhenUsed="1"/>
-    <w:lsdException w:name="HTML Top of Form" w:semiHidden="1" w:unhideWhenUsed="1"/>
-    <w:lsdException w:name="HTML Bottom of Form" w:semiHidden="1" w:unhideWhenUsed="1"/>
-    <w:lsdException w:name="Normal (Web)" w:semiHidden="1" w:unhideWhenUsed="1"/>
-    <w:lsdException w:name="HTML Acronym" w:semiHidden="1" w:unhideWhenUsed="1"/>
-    <w:lsdException w:name="HTML Address" w:semiHidden="1" w:unhideWhenUsed="1"/>
-    <w:lsdException w:name="HTML Cite" w:semiHidden="1" w:unhideWhenUsed="1"/>
-    <w:lsdException w:name="HTML Code" w:semiHidden="1" w:unhideWhenUsed="1"/>
-    <w:lsdException w:name="HTML Definition" w:semiHidden="1" w:unhideWhenUsed="1"/>
-    <w:lsdException w:name="HTML Keyboard" w:semiHidden="1" w:unhideWhenUsed="1"/>
-    <w:lsdException w:name="HTML Preformatted" w:semiHidden="1" w:unhideWhenUsed="1"/>
-    <w:lsdException w:name="HTML Sample" w:semiHidden="1" w:unhideWhenUsed="1"/>
-    <w:lsdException w:name="HTML Typewriter" w:semiHidden="1" w:unhideWhenUsed="1"/>
-    <w:lsdException w:name="HTML Variable" w:semiHidden="1" w:unhideWhenUsed="1"/>
-    <w:lsdException w:name="Normal Table" w:semiHidden="1" w:unhideWhenUsed="1"/>
-    <w:lsdException w:name="annotation subject" w:semiHidden="1" w:unhideWhenUsed="1"/>
-    <w:lsdException w:name="No List" w:semiHidden="1" w:unhideWhenUsed="1"/>
-    <w:lsdException w:name="Outline List 1" w:semiHidden="1" w:unhideWhenUsed="1"/>
-    <w:lsdException w:name="Outline List 2" w:semiHidden="1" w:unhideWhenUsed="1"/>
-    <w:lsdException w:name="Outline List 3" w:semiHidden="1" w:unhideWhenUsed="1"/>
-    <w:lsdException w:name="Table Simple 1" w:semiHidden="1" w:unhideWhenUsed="1"/>
-    <w:lsdException w:name="Table Simple 2" w:semiHidden="1" w:unhideWhenUsed="1"/>
-    <w:lsdException w:name="Table Simple 3" w:semiHidden="1" w:unhideWhenUsed="1"/>
-    <w:lsdException w:name="Table Classic 1" w:semiHidden="1" w:unhideWhenUsed="1"/>
-    <w:lsdException w:name="Table Classic 2" w:semiHidden="1" w:unhideWhenUsed="1"/>
-    <w:lsdException w:name="Table Classic 3" w:semiHidden="1" w:unhideWhenUsed="1"/>
-    <w:lsdException w:name="Table Classic 4" w:semiHidden="1" w:unhideWhenUsed="1"/>
-    <w:lsdException w:name="Table Colorful 1" w:semiHidden="1" w:unhideWhenUsed="1"/>
-    <w:lsdException w:name="Table Colorful 2" w:semiHidden="1" w:unhideWhenUsed="1"/>
-    <w:lsdException w:name="Table Colorful 3" w:semiHidden="1" w:unhideWhenUsed="1"/>
-    <w:lsdException w:name="Table Columns 1" w:semiHidden="1" w:unhideWhenUsed="1"/>
-    <w:lsdException w:name="Table Columns 2" w:semiHidden="1" w:unhideWhenUsed="1"/>
-    <w:lsdException w:name="Table Columns 3" w:semiHidden="1" w:unhideWhenUsed="1"/>
-    <w:lsdException w:name="Table Columns 4" w:semiHidden="1" w:unhideWhenUsed="1"/>
-    <w:lsdException w:name="Table Columns 5" w:semiHidden="1" w:unhideWhenUsed="1"/>
-    <w:lsdException w:name="Table Grid 1" w:semiHidden="1" w:unhideWhenUsed="1"/>
-    <w:lsdException w:name="Table Grid 2" w:semiHidden="1" w:unhideWhenUsed="1"/>
-    <w:lsdException w:name="Table Grid 3" w:semiHidden="1" w:unhideWhenUsed="1"/>
-    <w:lsdException w:name="Table Grid 4" w:semiHidden="1" w:unhideWhenUsed="1"/>
-    <w:lsdException w:name="Table Grid 5" w:semiHidden="1" w:unhideWhenUsed="1"/>
-    <w:lsdException w:name="Table Grid 6" w:semiHidden="1" w:unhideWhenUsed="1"/>
-    <w:lsdException w:name="Table Grid 7" w:semiHidden="1" w:unhideWhenUsed="1"/>
-    <w:lsdException w:name="Table Grid 8" w:semiHidden="1" w:unhideWhenUsed="1"/>
-    <w:lsdException w:name="Table List 1" w:semiHidden="1" w:unhideWhenUsed="1"/>
-    <w:lsdException w:name="Table List 2" w:semiHidden="1" w:unhideWhenUsed="1"/>
-    <w:lsdException w:name="Table List 3" w:semiHidden="1" w:unhideWhenUsed="1"/>
-    <w:lsdException w:name="Table List 4" w:semiHidden="1" w:unhideWhenUsed="1"/>
-    <w:lsdException w:name="Table List 5" w:semiHidden="1" w:unhideWhenUsed="1"/>
-    <w:lsdException w:name="Table List 6" w:semiHidden="1" w:unhideWhenUsed="1"/>
-    <w:lsdException w:name="Table List 7" w:semiHidden="1" w:unhideWhenUsed="1"/>
-    <w:lsdException w:name="Table List 8" w:semiHidden="1" w:unhideWhenUsed="1"/>
-    <w:lsdException w:name="Table 3D effects 1" w:semiHidden="1" w:unhideWhenUsed="1"/>
-    <w:lsdException w:name="Table 3D effects 2" w:semiHidden="1" w:unhideWhenUsed="1"/>
-    <w:lsdException w:name="Table 3D effects 3" w:semiHidden="1" w:unhideWhenUsed="1"/>
-    <w:lsdException w:name="Table Contemporary" w:semiHidden="1" w:unhideWhenUsed="1"/>
-    <w:lsdException w:name="Table Elegant" w:semiHidden="1" w:unhideWhenUsed="1"/>
-    <w:lsdException w:name="Table Professional" w:semiHidden="1" w:unhideWhenUsed="1"/>
-    <w:lsdException w:name="Table Subtle 1" w:semiHidden="1" w:unhideWhenUsed="1"/>
-    <w:lsdException w:name="Table Subtle 2" w:semiHidden="1" w:unhideWhenUsed="1"/>
-    <w:lsdException w:name="Table Web 1" w:semiHidden="1" w:unhideWhenUsed="1"/>
-    <w:lsdException w:name="Table Web 2" w:semiHidden="1" w:unhideWhenUsed="1"/>
-    <w:lsdException w:name="Table Web 3" w:semiHidden="1" w:unhideWhenUsed="1"/>
-    <w:lsdException w:name="Balloon Text" w:semiHidden="1" w:unhideWhenUsed="1"/>
-    <w:lsdException w:name="Table Grid" w:uiPriority="59"/>
-    <w:lsdException w:name="Table Theme" w:semiHidden="1" w:unhideWhenUsed="1"/>
-    <w:lsdException w:name="Placeholder Text" w:semiHidden="1"/>
-    <w:lsdException w:name="No Spacing" w:uiPriority="1" w:qFormat="1"/>
-    <w:lsdException w:name="Light Shading" w:uiPriority="60"/>
-    <w:lsdException w:name="Light List" w:uiPriority="61"/>
-    <w:lsdException w:name="Light Grid" w:uiPriority="62"/>
-    <w:lsdException w:name="Medium Shading 1" w:uiPriority="63"/>
-    <w:lsdException w:name="Medium Shading 2" w:uiPriority="64"/>
-    <w:lsdException w:name="Medium List 1" w:uiPriority="65"/>
-    <w:lsdException w:name="Medium List 2" w:uiPriority="66"/>
-    <w:lsdException w:name="Medium Grid 1" w:uiPriority="67"/>
-    <w:lsdException w:name="Medium Grid 2" w:uiPriority="68"/>
-    <w:lsdException w:name="Medium Grid 3" w:uiPriority="69"/>
-    <w:lsdException w:name="Dark List" w:uiPriority="70"/>
-    <w:lsdException w:name="Colorful Shading" w:uiPriority="71"/>
-    <w:lsdException w:name="Colorful List" w:uiPriority="72"/>
-    <w:lsdException w:name="Colorful Grid" w:uiPriority="73"/>
-    <w:lsdException w:name="Light Shading Accent 1" w:uiPriority="60"/>
-    <w:lsdException w:name="Light List Accent 1" w:uiPriority="61"/>
-    <w:lsdException w:name="Light Grid Accent 1" w:uiPriority="62"/>
-    <w:lsdException w:name="Medium Shading 1 Accent 1" w:uiPriority="63"/>
-    <w:lsdException w:name="Medium Shading 2 Accent 1" w:uiPriority="64"/>
-    <w:lsdException w:name="Medium List 1 Accent 1" w:uiPriority="65"/>
-    <w:lsdException w:name="Revision" w:semiHidden="1"/>
-    <w:lsdException w:name="List Paragraph" w:uiPriority="34" w:qFormat="1"/>
-    <w:lsdException w:name="Quote" w:uiPriority="29" w:qFormat="1"/>
-    <w:lsdException w:name="Intense Quote" w:uiPriority="30" w:qFormat="1"/>
-    <w:lsdException w:name="Medium List 2 Accent 1" w:uiPriority="66"/>
-    <w:lsdException w:name="Medium Grid 1 Accent 1" w:uiPriority="67"/>
-    <w:lsdException w:name="Medium Grid 2 Accent 1" w:uiPriority="68"/>
-    <w:lsdException w:name="Medium Grid 3 Accent 1" w:uiPriority="69"/>
-    <w:lsdException w:name="Dark List Accent 1" w:uiPriority="70"/>
-    <w:lsdException w:name="Colorful Shading Accent 1" w:uiPriority="71"/>
-    <w:lsdException w:name="Colorful List Accent 1" w:uiPriority="72"/>
-    <w:lsdException w:name="Colorful Grid Accent 1" w:uiPriority="73"/>
-    <w:lsdException w:name="Light Shading Accent 2" w:uiPriority="60"/>
-    <w:lsdException w:name="Light List Accent 2" w:uiPriority="61"/>
-    <w:lsdException w:name="Light Grid Accent 2" w:uiPriority="62"/>
-    <w:lsdException w:name="Medium Shading 1 Accent 2" w:uiPriority="63"/>
-    <w:lsdException w:name="Medium Shading 2 Accent 2" w:uiPriority="64"/>
-    <w:lsdException w:name="Medium List 1 Accent 2" w:uiPriority="65"/>
-    <w:lsdException w:name="Medium List 2 Accent 2" w:uiPriority="66"/>
-    <w:lsdException w:name="Medium Grid 1 Accent 2" w:uiPriority="67"/>
-    <w:lsdException w:name="Medium Grid 2 Accent 2" w:uiPriority="68"/>
-    <w:lsdException w:name="Medium Grid 3 Accent 2" w:uiPriority="69"/>
-    <w:lsdException w:name="Dark List Accent 2" w:uiPriority="70"/>
-    <w:lsdException w:name="Colorful Shading Accent 2" w:uiPriority="71"/>
-    <w:lsdException w:name="Colorful List Accent 2" w:uiPriority="72"/>
-    <w:lsdException w:name="Colorful Grid Accent 2" w:uiPriority="73"/>
-    <w:lsdException w:name="Light Shading Accent 3" w:uiPriority="60"/>
-    <w:lsdException w:name="Light List Accent 3" w:uiPriority="61"/>
-    <w:lsdException w:name="Light Grid Accent 3" w:uiPriority="62"/>
-    <w:lsdException w:name="Medium Shading 1 Accent 3" w:uiPriority="63"/>
-    <w:lsdException w:name="Medium Shading 2 Accent 3" w:uiPriority="64"/>
-    <w:lsdException w:name="Medium List 1 Accent 3" w:uiPriority="65"/>
-    <w:lsdException w:name="Medium List 2 Accent 3" w:uiPriority="66"/>
-    <w:lsdException w:name="Medium Grid 1 Accent 3" w:uiPriority="67"/>
-    <w:lsdException w:name="Medium Grid 2 Accent 3" w:uiPriority="68"/>
-    <w:lsdException w:name="Medium Grid 3 Accent 3" w:uiPriority="69"/>
-    <w:lsdException w:name="Dark List Accent 3" w:uiPriority="70"/>
-    <w:lsdException w:name="Colorful Shading Accent 3" w:uiPriority="71"/>
-    <w:lsdException w:name="Colorful List Accent 3" w:uiPriority="72"/>
-    <w:lsdException w:name="Colorful Grid Accent 3" w:uiPriority="73"/>
-    <w:lsdException w:name="Light Shading Accent 4" w:uiPriority="60"/>
-    <w:lsdException w:name="Light List Accent 4" w:uiPriority="61"/>
-    <w:lsdException w:name="Light Grid Accent 4" w:uiPriority="62"/>
-    <w:lsdException w:name="Medium Shading 1 Accent 4" w:uiPriority="63"/>
-    <w:lsdException w:name="Medium Shading 2 Accent 4" w:uiPriority="64"/>
-    <w:lsdException w:name="Medium List 1 Accent 4" w:uiPriority="65"/>
-    <w:lsdException w:name="Medium List 2 Accent 4" w:uiPriority="66"/>
-    <w:lsdException w:name="Medium Grid 1 Accent 4" w:uiPriority="67"/>
-    <w:lsdException w:name="Medium Grid 2 Accent 4" w:uiPriority="68"/>
-    <w:lsdException w:name="Medium Grid 3 Accent 4" w:uiPriority="69"/>
-    <w:lsdException w:name="Dark List Accent 4" w:uiPriority="70"/>
-    <w:lsdException w:name="Colorful Shading Accent 4" w:uiPriority="71"/>
-    <w:lsdException w:name="Colorful List Accent 4" w:uiPriority="72"/>
-    <w:lsdException w:name="Colorful Grid Accent 4" w:uiPriority="73"/>
-    <w:lsdException w:name="Light Shading Accent 5" w:uiPriority="60"/>
-    <w:lsdException w:name="Light List Accent 5" w:uiPriority="61"/>
-    <w:lsdException w:name="Light Grid Accent 5" w:uiPriority="62"/>
-    <w:lsdException w:name="Medium Shading 1 Accent 5" w:uiPriority="63"/>
-    <w:lsdException w:name="Medium Shading 2 Accent 5" w:uiPriority="64"/>
-    <w:lsdException w:name="Medium List 1 Accent 5" w:uiPriority="65"/>
-    <w:lsdException w:name="Medium List 2 Accent 5" w:uiPriority="66"/>
-    <w:lsdException w:name="Medium Grid 1 Accent 5" w:uiPriority="67"/>
-    <w:lsdException w:name="Medium Grid 2 Accent 5" w:uiPriority="68"/>
-    <w:lsdException w:name="Medium Grid 3 Accent 5" w:uiPriority="69"/>
-    <w:lsdException w:name="Dark List Accent 5" w:uiPriority="70"/>
-    <w:lsdException w:name="Colorful Shading Accent 5" w:uiPriority="71"/>
-    <w:lsdException w:name="Colorful List Accent 5" w:uiPriority="72"/>
-    <w:lsdException w:name="Colorful Grid Accent 5" w:uiPriority="73"/>
-    <w:lsdException w:name="Light Shading Accent 6" w:uiPriority="60"/>
-    <w:lsdException w:name="Light List Accent 6" w:uiPriority="61"/>
-    <w:lsdException w:name="Light Grid Accent 6" w:uiPriority="62"/>
-    <w:lsdException w:name="Medium Shading 1 Accent 6" w:uiPriority="63"/>
-    <w:lsdException w:name="Medium Shading 2 Accent 6" w:uiPriority="64"/>
-    <w:lsdException w:name="Medium List 1 Accent 6" w:uiPriority="65"/>
-    <w:lsdException w:name="Medium List 2 Accent 6" w:uiPriority="66"/>
-    <w:lsdException w:name="Medium Grid 1 Accent 6" w:uiPriority="67"/>
-    <w:lsdException w:name="Medium Grid 2 Accent 6" w:uiPriority="68"/>
-    <w:lsdException w:name="Medium Grid 3 Accent 6" w:uiPriority="69"/>
-    <w:lsdException w:name="Dark List Accent 6" w:uiPriority="70"/>
-    <w:lsdException w:name="Colorful Shading Accent 6" w:uiPriority="71"/>
-    <w:lsdException w:name="Colorful List Accent 6" w:uiPriority="72"/>
-    <w:lsdException w:name="Colorful Grid Accent 6" w:uiPriority="73"/>
-    <w:lsdException w:name="Subtle Emphasis" w:uiPriority="19" w:qFormat="1"/>
-    <w:lsdException w:name="Intense Emphasis" w:uiPriority="21" w:qFormat="1"/>
-    <w:lsdException w:name="Subtle Reference" w:uiPriority="31" w:qFormat="1"/>
-    <w:lsdException w:name="Intense Reference" w:uiPriority="32" w:qFormat="1"/>
-    <w:lsdException w:name="Book Title" w:uiPriority="33" w:qFormat="1"/>
-    <w:lsdException w:name="Bibliography" w:semiHidden="1" w:uiPriority="37" w:unhideWhenUsed="1"/>
-    <w:lsdException w:name="TOC Heading" w:semiHidden="1" w:uiPriority="39" w:unhideWhenUsed="1" w:qFormat="1"/>
-    <w:lsdException w:name="Plain Table 1" w:uiPriority="41"/>
-    <w:lsdException w:name="Plain Table 2" w:uiPriority="42"/>
-    <w:lsdException w:name="Plain Table 3" w:uiPriority="43"/>
-    <w:lsdException w:name="Plain Table 4" w:uiPriority="44"/>
-    <w:lsdException w:name="Plain Table 5" w:uiPriority="45"/>
-    <w:lsdException w:name="Grid Table Light" w:uiPriority="40"/>
-    <w:lsdException w:name="Grid Table 1 Light" w:uiPriority="46"/>
-    <w:lsdException w:name="Grid Table 2" w:uiPriority="47"/>
-    <w:lsdException w:name="Grid Table 3" w:uiPriority="48"/>
-    <w:lsdException w:name="Grid Table 4" w:uiPriority="49"/>
-    <w:lsdException w:name="Grid Table 5 Dark" w:uiPriority="50"/>
-    <w:lsdException w:name="Grid Table 6 Colorful" w:uiPriority="51"/>
-    <w:lsdException w:name="Grid Table 7 Colorful" w:uiPriority="52"/>
-    <w:lsdException w:name="Grid Table 1 Light Accent 1" w:uiPriority="46"/>
-    <w:lsdException w:name="Grid Table 2 Accent 1" w:uiPriority="47"/>
-    <w:lsdException w:name="Grid Table 3 Accent 1" w:uiPriority="48"/>
-    <w:lsdException w:name="Grid Table 4 Accent 1" w:uiPriority="49"/>
-    <w:lsdException w:name="Grid Table 5 Dark Accent 1" w:uiPriority="50"/>
-    <w:lsdException w:name="Grid Table 6 Colorful Accent 1" w:uiPriority="51"/>
-    <w:lsdException w:name="Grid Table 7 Colorful Accent 1" w:uiPriority="52"/>
-    <w:lsdException w:name="Grid Table 1 Light Accent 2" w:uiPriority="46"/>
-    <w:lsdException w:name="Grid Table 2 Accent 2" w:uiPriority="47"/>
-    <w:lsdException w:name="Grid Table 3 Accent 2" w:uiPriority="48"/>
-    <w:lsdException w:name="Grid Table 4 Accent 2" w:uiPriority="49"/>
-    <w:lsdException w:name="Grid Table 5 Dark Accent 2" w:uiPriority="50"/>
-    <w:lsdException w:name="Grid Table 6 Colorful Accent 2" w:uiPriority="51"/>
-    <w:lsdException w:name="Grid Table 7 Colorful Accent 2" w:uiPriority="52"/>
-    <w:lsdException w:name="Grid Table 1 Light Accent 3" w:uiPriority="46"/>
-    <w:lsdException w:name="Grid Table 2 Accent 3" w:uiPriority="47"/>
-    <w:lsdException w:name="Grid Table 3 Accent 3" w:uiPriority="48"/>
-    <w:lsdException w:name="Grid Table 4 Accent 3" w:uiPriority="49"/>
-    <w:lsdException w:name="Grid Table 5 Dark Accent 3" w:uiPriority="50"/>
-    <w:lsdException w:name="Grid Table 6 Colorful Accent 3" w:uiPriority="51"/>
-    <w:lsdException w:name="Grid Table 7 Colorful Accent 3" w:uiPriority="52"/>
-    <w:lsdException w:name="Grid Table 1 Light Accent 4" w:uiPriority="46"/>
-    <w:lsdException w:name="Grid Table 2 Accent 4" w:uiPriority="47"/>
-    <w:lsdException w:name="Grid Table 3 Accent 4" w:uiPriority="48"/>
-    <w:lsdException w:name="Grid Table 4 Accent 4" w:uiPriority="49"/>
-    <w:lsdException w:name="Grid Table 5 Dark Accent 4" w:uiPriority="50"/>
-    <w:lsdException w:name="Grid Table 6 Colorful Accent 4" w:uiPriority="51"/>
-    <w:lsdException w:name="Grid Table 7 Colorful Accent 4" w:uiPriority="52"/>
-    <w:lsdException w:name="Grid Table 1 Light Accent 5" w:uiPriority="46"/>
-    <w:lsdException w:name="Grid Table 2 Accent 5" w:uiPriority="47"/>
-    <w:lsdException w:name="Grid Table 3 Accent 5" w:uiPriority="48"/>
-    <w:lsdException w:name="Grid Table 4 Accent 5" w:uiPriority="49"/>
-    <w:lsdException w:name="Grid Table 5 Dark Accent 5" w:uiPriority="50"/>
-    <w:lsdException w:name="Grid Table 6 Colorful Accent 5" w:uiPriority="51"/>
-    <w:lsdException w:name="Grid Table 7 Colorful Accent 5" w:uiPriority="52"/>
-    <w:lsdException w:name="Grid Table 1 Light Accent 6" w:uiPriority="46"/>
-    <w:lsdException w:name="Grid Table 2 Accent 6" w:uiPriority="47"/>
-    <w:lsdException w:name="Grid Table 3 Accent 6" w:uiPriority="48"/>
-    <w:lsdException w:name="Grid Table 4 Accent 6" w:uiPriority="49"/>
-    <w:lsdException w:name="Grid Table 5 Dark Accent 6" w:uiPriority="50"/>
-    <w:lsdException w:name="Grid Table 6 Colorful Accent 6" w:uiPriority="51"/>
-    <w:lsdException w:name="Grid Table 7 Colorful Accent 6" w:uiPriority="52"/>
-    <w:lsdException w:name="List Table 1 Light" w:uiPriority="46"/>
-    <w:lsdException w:name="List Table 2" w:uiPriority="47"/>
-    <w:lsdException w:name="List Table 3" w:uiPriority="48"/>
-    <w:lsdException w:name="List Table 4" w:uiPriority="49"/>
-    <w:lsdException w:name="List Table 5 Dark" w:uiPriority="50"/>
-    <w:lsdException w:name="List Table 6 Colorful" w:uiPriority="51"/>
-    <w:lsdException w:name="List Table 7 Colorful" w:uiPriority="52"/>
-    <w:lsdException w:name="List Table 1 Light Accent 1" w:uiPriority="46"/>
-    <w:lsdException w:name="List Table 2 Accent 1" w:uiPriority="47"/>
-    <w:lsdException w:name="List Table 3 Accent 1" w:uiPriority="48"/>
-    <w:lsdException w:name="List Table 4 Accent 1" w:uiPriority="49"/>
-    <w:lsdException w:name="List Table 5 Dark Accent 1" w:uiPriority="50"/>
-    <w:lsdException w:name="List Table 6 Colorful Accent 1" w:uiPriority="51"/>
-    <w:lsdException w:name="List Table 7 Colorful Accent 1" w:uiPriority="52"/>
-    <w:lsdException w:name="List Table 1 Light Accent 2" w:uiPriority="46"/>
-    <w:lsdException w:name="List Table 2 Accent 2" w:uiPriority="47"/>
-    <w:lsdException w:name="List Table 3 Accent 2" w:uiPriority="48"/>
-    <w:lsdException w:name="List Table 4 Accent 2" w:uiPriority="49"/>
-    <w:lsdException w:name="List Table 5 Dark Accent 2" w:uiPriority="50"/>
-    <w:lsdException w:name="List Table 6 Colorful Accent 2" w:uiPriority="51"/>
-    <w:lsdException w:name="List Table 7 Colorful Accent 2" w:uiPriority="52"/>
-    <w:lsdException w:name="List Table 1 Light Accent 3" w:uiPriority="46"/>
-    <w:lsdException w:name="List Table 2 Accent 3" w:uiPriority="47"/>
-    <w:lsdException w:name="List Table 3 Accent 3" w:uiPriority="48"/>
-    <w:lsdException w:name="List Table 4 Accent 3" w:uiPriority="49"/>
-    <w:lsdException w:name="List Table 5 Dark Accent 3" w:uiPriority="50"/>
-    <w:lsdException w:name="List Table 6 Colorful Accent 3" w:uiPriority="51"/>
-    <w:lsdException w:name="List Table 7 Colorful Accent 3" w:uiPriority="52"/>
-    <w:lsdException w:name="List Table 1 Light Accent 4" w:uiPriority="46"/>
-    <w:lsdException w:name="List Table 2 Accent 4" w:uiPriority="47"/>
-    <w:lsdException w:name="List Table 3 Accent 4" w:uiPriority="48"/>
-    <w:lsdException w:name="List Table 4 Accent 4" w:uiPriority="49"/>
-    <w:lsdException w:name="List Table 5 Dark Accent 4" w:uiPriority="50"/>
-    <w:lsdException w:name="List Table 6 Colorful Accent 4" w:uiPriority="51"/>
-    <w:lsdException w:name="List Table 7 Colorful Accent 4" w:uiPriority="52"/>
-    <w:lsdException w:name="List Table 1 Light Accent 5" w:uiPriority="46"/>
-    <w:lsdException w:name="List Table 2 Accent 5" w:uiPriority="47"/>
-    <w:lsdException w:name="List Table 3 Accent 5" w:uiPriority="48"/>
-    <w:lsdException w:name="List Table 4 Accent 5" w:uiPriority="49"/>
-    <w:lsdException w:name="List Table 5 Dark Accent 5" w:uiPriority="50"/>
-    <w:lsdException w:name="List Table 6 Colorful Accent 5" w:uiPriority="51"/>
-    <w:lsdException w:name="List Table 7 Colorful Accent 5" w:uiPriority="52"/>
-    <w:lsdException w:name="List Table 1 Light Accent 6" w:uiPriority="46"/>
-    <w:lsdException w:name="List Table 2 Accent 6" w:uiPriority="47"/>
-    <w:lsdException w:name="List Table 3 Accent 6" w:uiPriority="48"/>
-    <w:lsdException w:name="List Table 4 Accent 6" w:uiPriority="49"/>
-    <w:lsdException w:name="List Table 5 Dark Accent 6" w:uiPriority="50"/>
-    <w:lsdException w:name="List Table 6 Colorful Accent 6" w:uiPriority="51"/>
-    <w:lsdException w:name="List Table 7 Colorful Accent 6" w:uiPriority="52"/>
+  <w:latentStyles w:defLockedState="0" w:defUIPriority="99" w:defSemiHidden="1" w:defUnhideWhenUsed="1" w:defQFormat="0" w:count="267">
+    <w:lsdException w:name="Normal" w:semiHidden="0" w:uiPriority="0" w:unhideWhenUsed="0" w:qFormat="1"/>
+    <w:lsdException w:name="heading 1" w:semiHidden="0" w:uiPriority="9" w:unhideWhenUsed="0" w:qFormat="1"/>
+    <w:lsdException w:name="heading 2" w:uiPriority="9" w:qFormat="1"/>
+    <w:lsdException w:name="heading 3" w:uiPriority="9" w:qFormat="1"/>
+    <w:lsdException w:name="heading 4" w:uiPriority="9" w:qFormat="1"/>
+    <w:lsdException w:name="heading 5" w:uiPriority="9" w:qFormat="1"/>
+    <w:lsdException w:name="heading 6" w:uiPriority="9" w:qFormat="1"/>
+    <w:lsdException w:name="heading 7" w:uiPriority="9" w:qFormat="1"/>
+    <w:lsdException w:name="heading 8" w:uiPriority="9" w:qFormat="1"/>
+    <w:lsdException w:name="heading 9" w:uiPriority="9" w:qFormat="1"/>
+    <w:lsdException w:name="toc 1" w:uiPriority="39"/>
+    <w:lsdException w:name="toc 2" w:uiPriority="39"/>
+    <w:lsdException w:name="toc 3" w:uiPriority="39"/>
+    <w:lsdException w:name="toc 4" w:uiPriority="39"/>
+    <w:lsdException w:name="toc 5" w:uiPriority="39"/>
+    <w:lsdException w:name="toc 6" w:uiPriority="39"/>
+    <w:lsdException w:name="toc 7" w:uiPriority="39"/>
+    <w:lsdException w:name="toc 8" w:uiPriority="39"/>
+    <w:lsdException w:name="toc 9" w:uiPriority="39"/>
+    <w:lsdException w:name="caption" w:uiPriority="35" w:qFormat="1"/>
+    <w:lsdException w:name="Title" w:semiHidden="0" w:uiPriority="10" w:unhideWhenUsed="0" w:qFormat="1"/>
+    <w:lsdException w:name="Default Paragraph Font" w:uiPriority="1"/>
+    <w:lsdException w:name="Subtitle" w:semiHidden="0" w:uiPriority="11" w:unhideWhenUsed="0" w:qFormat="1"/>
+    <w:lsdException w:name="Strong" w:semiHidden="0" w:uiPriority="22" w:unhideWhenUsed="0" w:qFormat="1"/>
+    <w:lsdException w:name="Emphasis" w:semiHidden="0" w:uiPriority="20" w:unhideWhenUsed="0" w:qFormat="1"/>
+    <w:lsdException w:name="Table Grid" w:semiHidden="0" w:uiPriority="59" w:unhideWhenUsed="0"/>
+    <w:lsdException w:name="Placeholder Text" w:unhideWhenUsed="0"/>
+    <w:lsdException w:name="No Spacing" w:semiHidden="0" w:uiPriority="1" w:unhideWhenUsed="0" w:qFormat="1"/>
+    <w:lsdException w:name="Light Shading" w:semiHidden="0" w:uiPriority="60" w:unhideWhenUsed="0"/>
+    <w:lsdException w:name="Light List" w:semiHidden="0" w:uiPriority="61" w:unhideWhenUsed="0"/>
+    <w:lsdException w:name="Light Grid" w:semiHidden="0" w:uiPriority="62" w:unhideWhenUsed="0"/>
+    <w:lsdException w:name="Medium Shading 1" w:semiHidden="0" w:uiPriority="63" w:unhideWhenUsed="0"/>
+    <w:lsdException w:name="Medium Shading 2" w:semiHidden="0" w:uiPriority="64" w:unhideWhenUsed="0"/>
+    <w:lsdException w:name="Medium List 1" w:semiHidden="0" w:uiPriority="65" w:unhideWhenUsed="0"/>
+    <w:lsdException w:name="Medium List 2" w:semiHidden="0" w:uiPriority="66" w:unhideWhenUsed="0"/>
+    <w:lsdException w:name="Medium Grid 1" w:semiHidden="0" w:uiPriority="67" w:unhideWhenUsed="0"/>
+    <w:lsdException w:name="Medium Grid 2" w:semiHidden="0" w:uiPriority="68" w:unhideWhenUsed="0"/>
+    <w:lsdException w:name="Medium Grid 3" w:semiHidden="0" w:uiPriority="69" w:unhideWhenUsed="0"/>
+    <w:lsdException w:name="Dark List" w:semiHidden="0" w:uiPriority="70" w:unhideWhenUsed="0"/>
+    <w:lsdException w:name="Colorful Shading" w:semiHidden="0" w:uiPriority="71" w:unhideWhenUsed="0"/>
+    <w:lsdException w:name="Colorful List" w:semiHidden="0" w:uiPriority="72" w:unhideWhenUsed="0"/>
+    <w:lsdException w:name="Colorful Grid" w:semiHidden="0" w:uiPriority="73" w:unhideWhenUsed="0"/>
+    <w:lsdException w:name="Light Shading Accent 1" w:semiHidden="0" w:uiPriority="60" w:unhideWhenUsed="0"/>
+    <w:lsdException w:name="Light List Accent 1" w:semiHidden="0" w:uiPriority="61" w:unhideWhenUsed="0"/>
+    <w:lsdException w:name="Light Grid Accent 1" w:semiHidden="0" w:uiPriority="62" w:unhideWhenUsed="0"/>
+    <w:lsdException w:name="Medium Shading 1 Accent 1" w:semiHidden="0" w:uiPriority="63" w:unhideWhenUsed="0"/>
+    <w:lsdException w:name="Medium Shading 2 Accent 1" w:semiHidden="0" w:uiPriority="64" w:unhideWhenUsed="0"/>
+    <w:lsdException w:name="Medium List 1 Accent 1" w:semiHidden="0" w:uiPriority="65" w:unhideWhenUsed="0"/>
+    <w:lsdException w:name="Revision" w:unhideWhenUsed="0"/>
+    <w:lsdException w:name="List Paragraph" w:semiHidden="0" w:uiPriority="34" w:unhideWhenUsed="0" w:qFormat="1"/>
+    <w:lsdException w:name="Quote" w:semiHidden="0" w:uiPriority="29" w:unhideWhenUsed="0" w:qFormat="1"/>
+    <w:lsdException w:name="Intense Quote" w:semiHidden="0" w:uiPriority="30" w:unhideWhenUsed="0" w:qFormat="1"/>
+    <w:lsdException w:name="Medium List 2 Accent 1" w:semiHidden="0" w:uiPriority="66" w:unhideWhenUsed="0"/>
+    <w:lsdException w:name="Medium Grid 1 Accent 1" w:semiHidden="0" w:uiPriority="67" w:unhideWhenUsed="0"/>
+    <w:lsdException w:name="Medium Grid 2 Accent 1" w:semiHidden="0" w:uiPriority="68" w:unhideWhenUsed="0"/>
+    <w:lsdException w:name="Medium Grid 3 Accent 1" w:semiHidden="0" w:uiPriority="69" w:unhideWhenUsed="0"/>
+    <w:lsdException w:name="Dark List Accent 1" w:semiHidden="0" w:uiPriority="70" w:unhideWhenUsed="0"/>
+    <w:lsdException w:name="Colorful Shading Accent 1" w:semiHidden="0" w:uiPriority="71" w:unhideWhenUsed="0"/>
+    <w:lsdException w:name="Colorful List Accent 1" w:semiHidden="0" w:uiPriority="72" w:unhideWhenUsed="0"/>
+    <w:lsdException w:name="Colorful Grid Accent 1" w:semiHidden="0" w:uiPriority="73" w:unhideWhenUsed="0"/>
+    <w:lsdException w:name="Light Shading Accent 2" w:semiHidden="0" w:uiPriority="60" w:unhideWhenUsed="0"/>
+    <w:lsdException w:name="Light List Accent 2" w:semiHidden="0" w:uiPriority="61" w:unhideWhenUsed="0"/>
+    <w:lsdException w:name="Light Grid Accent 2" w:semiHidden="0" w:uiPriority="62" w:unhideWhenUsed="0"/>
+    <w:lsdException w:name="Medium Shading 1 Accent 2" w:semiHidden="0" w:uiPriority="63" w:unhideWhenUsed="0"/>
+    <w:lsdException w:name="Medium Shading 2 Accent 2" w:semiHidden="0" w:uiPriority="64" w:unhideWhenUsed="0"/>
+    <w:lsdException w:name="Medium List 1 Accent 2" w:semiHidden="0" w:uiPriority="65" w:unhideWhenUsed="0"/>
+    <w:lsdException w:name="Medium List 2 Accent 2" w:semiHidden="0" w:uiPriority="66" w:unhideWhenUsed="0"/>
+    <w:lsdException w:name="Medium Grid 1 Accent 2" w:semiHidden="0" w:uiPriority="67" w:unhideWhenUsed="0"/>
+    <w:lsdException w:name="Medium Grid 2 Accent 2" w:semiHidden="0" w:uiPriority="68" w:unhideWhenUsed="0"/>
+    <w:lsdException w:name="Medium Grid 3 Accent 2" w:semiHidden="0" w:uiPriority="69" w:unhideWhenUsed="0"/>
+    <w:lsdException w:name="Dark List Accent 2" w:semiHidden="0" w:uiPriority="70" w:unhideWhenUsed="0"/>
+    <w:lsdException w:name="Colorful Shading Accent 2" w:semiHidden="0" w:uiPriority="71" w:unhideWhenUsed="0"/>
+    <w:lsdException w:name="Colorful List Accent 2" w:semiHidden="0" w:uiPriority="72" w:unhideWhenUsed="0"/>
+    <w:lsdException w:name="Colorful Grid Accent 2" w:semiHidden="0" w:uiPriority="73" w:unhideWhenUsed="0"/>
+    <w:lsdException w:name="Light Shading Accent 3" w:semiHidden="0" w:uiPriority="60" w:unhideWhenUsed="0"/>
+    <w:lsdException w:name="Light List Accent 3" w:semiHidden="0" w:uiPriority="61" w:unhideWhenUsed="0"/>
+    <w:lsdException w:name="Light Grid Accent 3" w:semiHidden="0" w:uiPriority="62" w:unhideWhenUsed="0"/>
+    <w:lsdException w:name="Medium Shading 1 Accent 3" w:semiHidden="0" w:uiPriority="63" w:unhideWhenUsed="0"/>
+    <w:lsdException w:name="Medium Shading 2 Accent 3" w:semiHidden="0" w:uiPriority="64" w:unhideWhenUsed="0"/>
+    <w:lsdException w:name="Medium List 1 Accent 3" w:semiHidden="0" w:uiPriority="65" w:unhideWhenUsed="0"/>
+    <w:lsdException w:name="Medium List 2 Accent 3" w:semiHidden="0" w:uiPriority="66" w:unhideWhenUsed="0"/>
+    <w:lsdException w:name="Medium Grid 1 Accent 3" w:semiHidden="0" w:uiPriority="67" w:unhideWhenUsed="0"/>
+    <w:lsdException w:name="Medium Grid 2 Accent 3" w:semiHidden="0" w:uiPriority="68" w:unhideWhenUsed="0"/>
+    <w:lsdException w:name="Medium Grid 3 Accent 3" w:semiHidden="0" w:uiPriority="69" w:unhideWhenUsed="0"/>
+    <w:lsdException w:name="Dark List Accent 3" w:semiHidden="0" w:uiPriority="70" w:unhideWhenUsed="0"/>
+    <w:lsdException w:name="Colorful Shading Accent 3" w:semiHidden="0" w:uiPriority="71" w:unhideWhenUsed="0"/>
+    <w:lsdException w:name="Colorful List Accent 3" w:semiHidden="0" w:uiPriority="72" w:unhideWhenUsed="0"/>
+    <w:lsdException w:name="Colorful Grid Accent 3" w:semiHidden="0" w:uiPriority="73" w:unhideWhenUsed="0"/>
+    <w:lsdException w:name="Light Shading Accent 4" w:semiHidden="0" w:uiPriority="60" w:unhideWhenUsed="0"/>
+    <w:lsdException w:name="Light List Accent 4" w:semiHidden="0" w:uiPriority="61" w:unhideWhenUsed="0"/>
+    <w:lsdException w:name="Light Grid Accent 4" w:semiHidden="0" w:uiPriority="62" w:unhideWhenUsed="0"/>
+    <w:lsdException w:name="Medium Shading 1 Accent 4" w:semiHidden="0" w:uiPriority="63" w:unhideWhenUsed="0"/>
+    <w:lsdException w:name="Medium Shading 2 Accent 4" w:semiHidden="0" w:uiPriority="64" w:unhideWhenUsed="0"/>
+    <w:lsdException w:name="Medium List 1 Accent 4" w:semiHidden="0" w:uiPriority="65" w:unhideWhenUsed="0"/>
+    <w:lsdException w:name="Medium List 2 Accent 4" w:semiHidden="0" w:uiPriority="66" w:unhideWhenUsed="0"/>
+    <w:lsdException w:name="Medium Grid 1 Accent 4" w:semiHidden="0" w:uiPriority="67" w:unhideWhenUsed="0"/>
+    <w:lsdException w:name="Medium Grid 2 Accent 4" w:semiHidden="0" w:uiPriority="68" w:unhideWhenUsed="0"/>
+    <w:lsdException w:name="Medium Grid 3 Accent 4" w:semiHidden="0" w:uiPriority="69" w:unhideWhenUsed="0"/>
+    <w:lsdException w:name="Dark List Accent 4" w:semiHidden="0" w:uiPriority="70" w:unhideWhenUsed="0"/>
+    <w:lsdException w:name="Colorful Shading Accent 4" w:semiHidden="0" w:uiPriority="71" w:unhideWhenUsed="0"/>
+    <w:lsdException w:name="Colorful List Accent 4" w:semiHidden="0" w:uiPriority="72" w:unhideWhenUsed="0"/>
+    <w:lsdException w:name="Colorful Grid Accent 4" w:semiHidden="0" w:uiPriority="73" w:unhideWhenUsed="0"/>
+    <w:lsdException w:name="Light Shading Accent 5" w:semiHidden="0" w:uiPriority="60" w:unhideWhenUsed="0"/>
+    <w:lsdException w:name="Light List Accent 5" w:semiHidden="0" w:uiPriority="61" w:unhideWhenUsed="0"/>
+    <w:lsdException w:name="Light Grid Accent 5" w:semiHidden="0" w:uiPriority="62" w:unhideWhenUsed="0"/>
+    <w:lsdException w:name="Medium Shading 1 Accent 5" w:semiHidden="0" w:uiPriority="63" w:unhideWhenUsed="0"/>
+    <w:lsdException w:name="Medium Shading 2 Accent 5" w:semiHidden="0" w:uiPriority="64" w:unhideWhenUsed="0"/>
+    <w:lsdException w:name="Medium List 1 Accent 5" w:semiHidden="0" w:uiPriority="65" w:unhideWhenUsed="0"/>
+    <w:lsdException w:name="Medium List 2 Accent 5" w:semiHidden="0" w:uiPriority="66" w:unhideWhenUsed="0"/>
+    <w:lsdException w:name="Medium Grid 1 Accent 5" w:semiHidden="0" w:uiPriority="67" w:unhideWhenUsed="0"/>
+    <w:lsdException w:name="Medium Grid 2 Accent 5" w:semiHidden="0" w:uiPriority="68" w:unhideWhenUsed="0"/>
+    <w:lsdException w:name="Medium Grid 3 Accent 5" w:semiHidden="0" w:uiPriority="69" w:unhideWhenUsed="0"/>
+    <w:lsdException w:name="Dark List Accent 5" w:semiHidden="0" w:uiPriority="70" w:unhideWhenUsed="0"/>
+    <w:lsdException w:name="Colorful Shading Accent 5" w:semiHidden="0" w:uiPriority="71" w:unhideWhenUsed="0"/>
+    <w:lsdException w:name="Colorful List Accent 5" w:semiHidden="0" w:uiPriority="72" w:unhideWhenUsed="0"/>
+    <w:lsdException w:name="Colorful Grid Accent 5" w:semiHidden="0" w:uiPriority="73" w:unhideWhenUsed="0"/>
+    <w:lsdException w:name="Light Shading Accent 6" w:semiHidden="0" w:uiPriority="60" w:unhideWhenUsed="0"/>
+    <w:lsdException w:name="Light List Accent 6" w:semiHidden="0" w:uiPriority="61" w:unhideWhenUsed="0"/>
+    <w:lsdException w:name="Light Grid Accent 6" w:semiHidden="0" w:uiPriority="62" w:unhideWhenUsed="0"/>
+    <w:lsdException w:name="Medium Shading 1 Accent 6" w:semiHidden="0" w:uiPriority="63" w:unhideWhenUsed="0"/>
+    <w:lsdException w:name="Medium Shading 2 Accent 6" w:semiHidden="0" w:uiPriority="64" w:unhideWhenUsed="0"/>
+    <w:lsdException w:name="Medium List 1 Accent 6" w:semiHidden="0" w:uiPriority="65" w:unhideWhenUsed="0"/>
+    <w:lsdException w:name="Medium List 2 Accent 6" w:semiHidden="0" w:uiPriority="66" w:unhideWhenUsed="0"/>
+    <w:lsdException w:name="Medium Grid 1 Accent 6" w:semiHidden="0" w:uiPriority="67" w:unhideWhenUsed="0"/>
+    <w:lsdException w:name="Medium Grid 2 Accent 6" w:semiHidden="0" w:uiPriority="68" w:unhideWhenUsed="0"/>
+    <w:lsdException w:name="Medium Grid 3 Accent 6" w:semiHidden="0" w:uiPriority="69" w:unhideWhenUsed="0"/>
+    <w:lsdException w:name="Dark List Accent 6" w:semiHidden="0" w:uiPriority="70" w:unhideWhenUsed="0"/>
+    <w:lsdException w:name="Colorful Shading Accent 6" w:semiHidden="0" w:uiPriority="71" w:unhideWhenUsed="0"/>
+    <w:lsdException w:name="Colorful List Accent 6" w:semiHidden="0" w:uiPriority="72" w:unhideWhenUsed="0"/>
+    <w:lsdException w:name="Colorful Grid Accent 6" w:semiHidden="0" w:uiPriority="73" w:unhideWhenUsed="0"/>
+    <w:lsdException w:name="Subtle Emphasis" w:semiHidden="0" w:uiPriority="19" w:unhideWhenUsed="0" w:qFormat="1"/>
+    <w:lsdException w:name="Intense Emphasis" w:semiHidden="0" w:uiPriority="21" w:unhideWhenUsed="0" w:qFormat="1"/>
+    <w:lsdException w:name="Subtle Reference" w:semiHidden="0" w:uiPriority="31" w:unhideWhenUsed="0" w:qFormat="1"/>
+    <w:lsdException w:name="Intense Reference" w:semiHidden="0" w:uiPriority="32" w:unhideWhenUsed="0" w:qFormat="1"/>
+    <w:lsdException w:name="Book Title" w:semiHidden="0" w:uiPriority="33" w:unhideWhenUsed="0" w:qFormat="1"/>
+    <w:lsdException w:name="Bibliography" w:uiPriority="37"/>
+    <w:lsdException w:name="TOC Heading" w:uiPriority="39" w:qFormat="1"/>
   </w:latentStyles>
   <w:style w:type="paragraph" w:default="1" w:styleId="Normal">
     <w:name w:val="Normal"/>
@@ -10100,6 +10722,7 @@
       <w:spacing w:after="0" w:line="240" w:lineRule="auto"/>
     </w:pPr>
     <w:tblPr>
+      <w:tblInd w:w="0" w:type="dxa"/>
       <w:tblBorders>
         <w:top w:val="single" w:sz="4" w:space="0" w:color="auto"/>
         <w:left w:val="single" w:sz="4" w:space="0" w:color="auto"/>
@@ -10108,6 +10731,391 @@
         <w:insideH w:val="single" w:sz="4" w:space="0" w:color="auto"/>
         <w:insideV w:val="single" w:sz="4" w:space="0" w:color="auto"/>
       </w:tblBorders>
+      <w:tblCellMar>
+        <w:top w:w="0" w:type="dxa"/>
+        <w:left w:w="108" w:type="dxa"/>
+        <w:bottom w:w="0" w:type="dxa"/>
+        <w:right w:w="108" w:type="dxa"/>
+      </w:tblCellMar>
+    </w:tblPr>
+  </w:style>
+  <w:style w:type="character" w:styleId="Hyperlink">
+    <w:name w:val="Hyperlink"/>
+    <w:basedOn w:val="DefaultParagraphFont"/>
+    <w:uiPriority w:val="99"/>
+    <w:unhideWhenUsed/>
+    <w:rsid w:val="00B272E7"/>
+    <w:rPr>
+      <w:color w:val="0000FF" w:themeColor="hyperlink"/>
+      <w:u w:val="single"/>
+    </w:rPr>
+  </w:style>
+</w:styles>
+</file>
+
+<file path=word/stylesWithEffects.xml><?xml version="1.0" encoding="utf-8"?>
+<w:styles xmlns:wpc="http://schemas.microsoft.com/office/word/2010/wordprocessingCanvas" xmlns:mc="http://schemas.openxmlformats.org/markup-compatibility/2006" xmlns:o="urn:schemas-microsoft-com:office:office" xmlns:r="http://schemas.openxmlformats.org/officeDocument/2006/relationships" xmlns:m="http://schemas.openxmlformats.org/officeDocument/2006/math" xmlns:v="urn:schemas-microsoft-com:vml" xmlns:wp14="http://schemas.microsoft.com/office/word/2010/wordprocessingDrawing" xmlns:wp="http://schemas.openxmlformats.org/drawingml/2006/wordprocessingDrawing" xmlns:w10="urn:schemas-microsoft-com:office:word" xmlns:w="http://schemas.openxmlformats.org/wordprocessingml/2006/main" xmlns:w14="http://schemas.microsoft.com/office/word/2010/wordml" xmlns:wpg="http://schemas.microsoft.com/office/word/2010/wordprocessingGroup" xmlns:wpi="http://schemas.microsoft.com/office/word/2010/wordprocessingInk" xmlns:wne="http://schemas.microsoft.com/office/word/2006/wordml" xmlns:wps="http://schemas.microsoft.com/office/word/2010/wordprocessingShape" mc:Ignorable="w14 wp14">
+  <w:docDefaults>
+    <w:rPrDefault>
+      <w:rPr>
+        <w:rFonts w:asciiTheme="minorHAnsi" w:eastAsiaTheme="minorHAnsi" w:hAnsiTheme="minorHAnsi" w:cstheme="minorBidi"/>
+        <w:sz w:val="22"/>
+        <w:szCs w:val="22"/>
+        <w:lang w:val="en-US" w:eastAsia="en-US" w:bidi="ar-SA"/>
+      </w:rPr>
+    </w:rPrDefault>
+    <w:pPrDefault>
+      <w:pPr>
+        <w:spacing w:after="200" w:line="276" w:lineRule="auto"/>
+      </w:pPr>
+    </w:pPrDefault>
+  </w:docDefaults>
+  <w:latentStyles w:defLockedState="0" w:defUIPriority="99" w:defSemiHidden="1" w:defUnhideWhenUsed="1" w:defQFormat="0" w:count="267">
+    <w:lsdException w:name="Normal" w:semiHidden="0" w:uiPriority="0" w:unhideWhenUsed="0" w:qFormat="1"/>
+    <w:lsdException w:name="heading 1" w:semiHidden="0" w:uiPriority="9" w:unhideWhenUsed="0" w:qFormat="1"/>
+    <w:lsdException w:name="heading 2" w:uiPriority="9" w:qFormat="1"/>
+    <w:lsdException w:name="heading 3" w:uiPriority="9" w:qFormat="1"/>
+    <w:lsdException w:name="heading 4" w:uiPriority="9" w:qFormat="1"/>
+    <w:lsdException w:name="heading 5" w:uiPriority="9" w:qFormat="1"/>
+    <w:lsdException w:name="heading 6" w:uiPriority="9" w:qFormat="1"/>
+    <w:lsdException w:name="heading 7" w:uiPriority="9" w:qFormat="1"/>
+    <w:lsdException w:name="heading 8" w:uiPriority="9" w:qFormat="1"/>
+    <w:lsdException w:name="heading 9" w:uiPriority="9" w:qFormat="1"/>
+    <w:lsdException w:name="toc 1" w:uiPriority="39"/>
+    <w:lsdException w:name="toc 2" w:uiPriority="39"/>
+    <w:lsdException w:name="toc 3" w:uiPriority="39"/>
+    <w:lsdException w:name="toc 4" w:uiPriority="39"/>
+    <w:lsdException w:name="toc 5" w:uiPriority="39"/>
+    <w:lsdException w:name="toc 6" w:uiPriority="39"/>
+    <w:lsdException w:name="toc 7" w:uiPriority="39"/>
+    <w:lsdException w:name="toc 8" w:uiPriority="39"/>
+    <w:lsdException w:name="toc 9" w:uiPriority="39"/>
+    <w:lsdException w:name="caption" w:uiPriority="35" w:qFormat="1"/>
+    <w:lsdException w:name="Title" w:semiHidden="0" w:uiPriority="10" w:unhideWhenUsed="0" w:qFormat="1"/>
+    <w:lsdException w:name="Default Paragraph Font" w:uiPriority="1"/>
+    <w:lsdException w:name="Subtitle" w:semiHidden="0" w:uiPriority="11" w:unhideWhenUsed="0" w:qFormat="1"/>
+    <w:lsdException w:name="Strong" w:semiHidden="0" w:uiPriority="22" w:unhideWhenUsed="0" w:qFormat="1"/>
+    <w:lsdException w:name="Emphasis" w:semiHidden="0" w:uiPriority="20" w:unhideWhenUsed="0" w:qFormat="1"/>
+    <w:lsdException w:name="Table Grid" w:semiHidden="0" w:uiPriority="59" w:unhideWhenUsed="0"/>
+    <w:lsdException w:name="Placeholder Text" w:unhideWhenUsed="0"/>
+    <w:lsdException w:name="No Spacing" w:semiHidden="0" w:uiPriority="1" w:unhideWhenUsed="0" w:qFormat="1"/>
+    <w:lsdException w:name="Light Shading" w:semiHidden="0" w:uiPriority="60" w:unhideWhenUsed="0"/>
+    <w:lsdException w:name="Light List" w:semiHidden="0" w:uiPriority="61" w:unhideWhenUsed="0"/>
+    <w:lsdException w:name="Light Grid" w:semiHidden="0" w:uiPriority="62" w:unhideWhenUsed="0"/>
+    <w:lsdException w:name="Medium Shading 1" w:semiHidden="0" w:uiPriority="63" w:unhideWhenUsed="0"/>
+    <w:lsdException w:name="Medium Shading 2" w:semiHidden="0" w:uiPriority="64" w:unhideWhenUsed="0"/>
+    <w:lsdException w:name="Medium List 1" w:semiHidden="0" w:uiPriority="65" w:unhideWhenUsed="0"/>
+    <w:lsdException w:name="Medium List 2" w:semiHidden="0" w:uiPriority="66" w:unhideWhenUsed="0"/>
+    <w:lsdException w:name="Medium Grid 1" w:semiHidden="0" w:uiPriority="67" w:unhideWhenUsed="0"/>
+    <w:lsdException w:name="Medium Grid 2" w:semiHidden="0" w:uiPriority="68" w:unhideWhenUsed="0"/>
+    <w:lsdException w:name="Medium Grid 3" w:semiHidden="0" w:uiPriority="69" w:unhideWhenUsed="0"/>
+    <w:lsdException w:name="Dark List" w:semiHidden="0" w:uiPriority="70" w:unhideWhenUsed="0"/>
+    <w:lsdException w:name="Colorful Shading" w:semiHidden="0" w:uiPriority="71" w:unhideWhenUsed="0"/>
+    <w:lsdException w:name="Colorful List" w:semiHidden="0" w:uiPriority="72" w:unhideWhenUsed="0"/>
+    <w:lsdException w:name="Colorful Grid" w:semiHidden="0" w:uiPriority="73" w:unhideWhenUsed="0"/>
+    <w:lsdException w:name="Light Shading Accent 1" w:semiHidden="0" w:uiPriority="60" w:unhideWhenUsed="0"/>
+    <w:lsdException w:name="Light List Accent 1" w:semiHidden="0" w:uiPriority="61" w:unhideWhenUsed="0"/>
+    <w:lsdException w:name="Light Grid Accent 1" w:semiHidden="0" w:uiPriority="62" w:unhideWhenUsed="0"/>
+    <w:lsdException w:name="Medium Shading 1 Accent 1" w:semiHidden="0" w:uiPriority="63" w:unhideWhenUsed="0"/>
+    <w:lsdException w:name="Medium Shading 2 Accent 1" w:semiHidden="0" w:uiPriority="64" w:unhideWhenUsed="0"/>
+    <w:lsdException w:name="Medium List 1 Accent 1" w:semiHidden="0" w:uiPriority="65" w:unhideWhenUsed="0"/>
+    <w:lsdException w:name="Revision" w:unhideWhenUsed="0"/>
+    <w:lsdException w:name="List Paragraph" w:semiHidden="0" w:uiPriority="34" w:unhideWhenUsed="0" w:qFormat="1"/>
+    <w:lsdException w:name="Quote" w:semiHidden="0" w:uiPriority="29" w:unhideWhenUsed="0" w:qFormat="1"/>
+    <w:lsdException w:name="Intense Quote" w:semiHidden="0" w:uiPriority="30" w:unhideWhenUsed="0" w:qFormat="1"/>
+    <w:lsdException w:name="Medium List 2 Accent 1" w:semiHidden="0" w:uiPriority="66" w:unhideWhenUsed="0"/>
+    <w:lsdException w:name="Medium Grid 1 Accent 1" w:semiHidden="0" w:uiPriority="67" w:unhideWhenUsed="0"/>
+    <w:lsdException w:name="Medium Grid 2 Accent 1" w:semiHidden="0" w:uiPriority="68" w:unhideWhenUsed="0"/>
+    <w:lsdException w:name="Medium Grid 3 Accent 1" w:semiHidden="0" w:uiPriority="69" w:unhideWhenUsed="0"/>
+    <w:lsdException w:name="Dark List Accent 1" w:semiHidden="0" w:uiPriority="70" w:unhideWhenUsed="0"/>
+    <w:lsdException w:name="Colorful Shading Accent 1" w:semiHidden="0" w:uiPriority="71" w:unhideWhenUsed="0"/>
+    <w:lsdException w:name="Colorful List Accent 1" w:semiHidden="0" w:uiPriority="72" w:unhideWhenUsed="0"/>
+    <w:lsdException w:name="Colorful Grid Accent 1" w:semiHidden="0" w:uiPriority="73" w:unhideWhenUsed="0"/>
+    <w:lsdException w:name="Light Shading Accent 2" w:semiHidden="0" w:uiPriority="60" w:unhideWhenUsed="0"/>
+    <w:lsdException w:name="Light List Accent 2" w:semiHidden="0" w:uiPriority="61" w:unhideWhenUsed="0"/>
+    <w:lsdException w:name="Light Grid Accent 2" w:semiHidden="0" w:uiPriority="62" w:unhideWhenUsed="0"/>
+    <w:lsdException w:name="Medium Shading 1 Accent 2" w:semiHidden="0" w:uiPriority="63" w:unhideWhenUsed="0"/>
+    <w:lsdException w:name="Medium Shading 2 Accent 2" w:semiHidden="0" w:uiPriority="64" w:unhideWhenUsed="0"/>
+    <w:lsdException w:name="Medium List 1 Accent 2" w:semiHidden="0" w:uiPriority="65" w:unhideWhenUsed="0"/>
+    <w:lsdException w:name="Medium List 2 Accent 2" w:semiHidden="0" w:uiPriority="66" w:unhideWhenUsed="0"/>
+    <w:lsdException w:name="Medium Grid 1 Accent 2" w:semiHidden="0" w:uiPriority="67" w:unhideWhenUsed="0"/>
+    <w:lsdException w:name="Medium Grid 2 Accent 2" w:semiHidden="0" w:uiPriority="68" w:unhideWhenUsed="0"/>
+    <w:lsdException w:name="Medium Grid 3 Accent 2" w:semiHidden="0" w:uiPriority="69" w:unhideWhenUsed="0"/>
+    <w:lsdException w:name="Dark List Accent 2" w:semiHidden="0" w:uiPriority="70" w:unhideWhenUsed="0"/>
+    <w:lsdException w:name="Colorful Shading Accent 2" w:semiHidden="0" w:uiPriority="71" w:unhideWhenUsed="0"/>
+    <w:lsdException w:name="Colorful List Accent 2" w:semiHidden="0" w:uiPriority="72" w:unhideWhenUsed="0"/>
+    <w:lsdException w:name="Colorful Grid Accent 2" w:semiHidden="0" w:uiPriority="73" w:unhideWhenUsed="0"/>
+    <w:lsdException w:name="Light Shading Accent 3" w:semiHidden="0" w:uiPriority="60" w:unhideWhenUsed="0"/>
+    <w:lsdException w:name="Light List Accent 3" w:semiHidden="0" w:uiPriority="61" w:unhideWhenUsed="0"/>
+    <w:lsdException w:name="Light Grid Accent 3" w:semiHidden="0" w:uiPriority="62" w:unhideWhenUsed="0"/>
+    <w:lsdException w:name="Medium Shading 1 Accent 3" w:semiHidden="0" w:uiPriority="63" w:unhideWhenUsed="0"/>
+    <w:lsdException w:name="Medium Shading 2 Accent 3" w:semiHidden="0" w:uiPriority="64" w:unhideWhenUsed="0"/>
+    <w:lsdException w:name="Medium List 1 Accent 3" w:semiHidden="0" w:uiPriority="65" w:unhideWhenUsed="0"/>
+    <w:lsdException w:name="Medium List 2 Accent 3" w:semiHidden="0" w:uiPriority="66" w:unhideWhenUsed="0"/>
+    <w:lsdException w:name="Medium Grid 1 Accent 3" w:semiHidden="0" w:uiPriority="67" w:unhideWhenUsed="0"/>
+    <w:lsdException w:name="Medium Grid 2 Accent 3" w:semiHidden="0" w:uiPriority="68" w:unhideWhenUsed="0"/>
+    <w:lsdException w:name="Medium Grid 3 Accent 3" w:semiHidden="0" w:uiPriority="69" w:unhideWhenUsed="0"/>
+    <w:lsdException w:name="Dark List Accent 3" w:semiHidden="0" w:uiPriority="70" w:unhideWhenUsed="0"/>
+    <w:lsdException w:name="Colorful Shading Accent 3" w:semiHidden="0" w:uiPriority="71" w:unhideWhenUsed="0"/>
+    <w:lsdException w:name="Colorful List Accent 3" w:semiHidden="0" w:uiPriority="72" w:unhideWhenUsed="0"/>
+    <w:lsdException w:name="Colorful Grid Accent 3" w:semiHidden="0" w:uiPriority="73" w:unhideWhenUsed="0"/>
+    <w:lsdException w:name="Light Shading Accent 4" w:semiHidden="0" w:uiPriority="60" w:unhideWhenUsed="0"/>
+    <w:lsdException w:name="Light List Accent 4" w:semiHidden="0" w:uiPriority="61" w:unhideWhenUsed="0"/>
+    <w:lsdException w:name="Light Grid Accent 4" w:semiHidden="0" w:uiPriority="62" w:unhideWhenUsed="0"/>
+    <w:lsdException w:name="Medium Shading 1 Accent 4" w:semiHidden="0" w:uiPriority="63" w:unhideWhenUsed="0"/>
+    <w:lsdException w:name="Medium Shading 2 Accent 4" w:semiHidden="0" w:uiPriority="64" w:unhideWhenUsed="0"/>
+    <w:lsdException w:name="Medium List 1 Accent 4" w:semiHidden="0" w:uiPriority="65" w:unhideWhenUsed="0"/>
+    <w:lsdException w:name="Medium List 2 Accent 4" w:semiHidden="0" w:uiPriority="66" w:unhideWhenUsed="0"/>
+    <w:lsdException w:name="Medium Grid 1 Accent 4" w:semiHidden="0" w:uiPriority="67" w:unhideWhenUsed="0"/>
+    <w:lsdException w:name="Medium Grid 2 Accent 4" w:semiHidden="0" w:uiPriority="68" w:unhideWhenUsed="0"/>
+    <w:lsdException w:name="Medium Grid 3 Accent 4" w:semiHidden="0" w:uiPriority="69" w:unhideWhenUsed="0"/>
+    <w:lsdException w:name="Dark List Accent 4" w:semiHidden="0" w:uiPriority="70" w:unhideWhenUsed="0"/>
+    <w:lsdException w:name="Colorful Shading Accent 4" w:semiHidden="0" w:uiPriority="71" w:unhideWhenUsed="0"/>
+    <w:lsdException w:name="Colorful List Accent 4" w:semiHidden="0" w:uiPriority="72" w:unhideWhenUsed="0"/>
+    <w:lsdException w:name="Colorful Grid Accent 4" w:semiHidden="0" w:uiPriority="73" w:unhideWhenUsed="0"/>
+    <w:lsdException w:name="Light Shading Accent 5" w:semiHidden="0" w:uiPriority="60" w:unhideWhenUsed="0"/>
+    <w:lsdException w:name="Light List Accent 5" w:semiHidden="0" w:uiPriority="61" w:unhideWhenUsed="0"/>
+    <w:lsdException w:name="Light Grid Accent 5" w:semiHidden="0" w:uiPriority="62" w:unhideWhenUsed="0"/>
+    <w:lsdException w:name="Medium Shading 1 Accent 5" w:semiHidden="0" w:uiPriority="63" w:unhideWhenUsed="0"/>
+    <w:lsdException w:name="Medium Shading 2 Accent 5" w:semiHidden="0" w:uiPriority="64" w:unhideWhenUsed="0"/>
+    <w:lsdException w:name="Medium List 1 Accent 5" w:semiHidden="0" w:uiPriority="65" w:unhideWhenUsed="0"/>
+    <w:lsdException w:name="Medium List 2 Accent 5" w:semiHidden="0" w:uiPriority="66" w:unhideWhenUsed="0"/>
+    <w:lsdException w:name="Medium Grid 1 Accent 5" w:semiHidden="0" w:uiPriority="67" w:unhideWhenUsed="0"/>
+    <w:lsdException w:name="Medium Grid 2 Accent 5" w:semiHidden="0" w:uiPriority="68" w:unhideWhenUsed="0"/>
+    <w:lsdException w:name="Medium Grid 3 Accent 5" w:semiHidden="0" w:uiPriority="69" w:unhideWhenUsed="0"/>
+    <w:lsdException w:name="Dark List Accent 5" w:semiHidden="0" w:uiPriority="70" w:unhideWhenUsed="0"/>
+    <w:lsdException w:name="Colorful Shading Accent 5" w:semiHidden="0" w:uiPriority="71" w:unhideWhenUsed="0"/>
+    <w:lsdException w:name="Colorful List Accent 5" w:semiHidden="0" w:uiPriority="72" w:unhideWhenUsed="0"/>
+    <w:lsdException w:name="Colorful Grid Accent 5" w:semiHidden="0" w:uiPriority="73" w:unhideWhenUsed="0"/>
+    <w:lsdException w:name="Light Shading Accent 6" w:semiHidden="0" w:uiPriority="60" w:unhideWhenUsed="0"/>
+    <w:lsdException w:name="Light List Accent 6" w:semiHidden="0" w:uiPriority="61" w:unhideWhenUsed="0"/>
+    <w:lsdException w:name="Light Grid Accent 6" w:semiHidden="0" w:uiPriority="62" w:unhideWhenUsed="0"/>
+    <w:lsdException w:name="Medium Shading 1 Accent 6" w:semiHidden="0" w:uiPriority="63" w:unhideWhenUsed="0"/>
+    <w:lsdException w:name="Medium Shading 2 Accent 6" w:semiHidden="0" w:uiPriority="64" w:unhideWhenUsed="0"/>
+    <w:lsdException w:name="Medium List 1 Accent 6" w:semiHidden="0" w:uiPriority="65" w:unhideWhenUsed="0"/>
+    <w:lsdException w:name="Medium List 2 Accent 6" w:semiHidden="0" w:uiPriority="66" w:unhideWhenUsed="0"/>
+    <w:lsdException w:name="Medium Grid 1 Accent 6" w:semiHidden="0" w:uiPriority="67" w:unhideWhenUsed="0"/>
+    <w:lsdException w:name="Medium Grid 2 Accent 6" w:semiHidden="0" w:uiPriority="68" w:unhideWhenUsed="0"/>
+    <w:lsdException w:name="Medium Grid 3 Accent 6" w:semiHidden="0" w:uiPriority="69" w:unhideWhenUsed="0"/>
+    <w:lsdException w:name="Dark List Accent 6" w:semiHidden="0" w:uiPriority="70" w:unhideWhenUsed="0"/>
+    <w:lsdException w:name="Colorful Shading Accent 6" w:semiHidden="0" w:uiPriority="71" w:unhideWhenUsed="0"/>
+    <w:lsdException w:name="Colorful List Accent 6" w:semiHidden="0" w:uiPriority="72" w:unhideWhenUsed="0"/>
+    <w:lsdException w:name="Colorful Grid Accent 6" w:semiHidden="0" w:uiPriority="73" w:unhideWhenUsed="0"/>
+    <w:lsdException w:name="Subtle Emphasis" w:semiHidden="0" w:uiPriority="19" w:unhideWhenUsed="0" w:qFormat="1"/>
+    <w:lsdException w:name="Intense Emphasis" w:semiHidden="0" w:uiPriority="21" w:unhideWhenUsed="0" w:qFormat="1"/>
+    <w:lsdException w:name="Subtle Reference" w:semiHidden="0" w:uiPriority="31" w:unhideWhenUsed="0" w:qFormat="1"/>
+    <w:lsdException w:name="Intense Reference" w:semiHidden="0" w:uiPriority="32" w:unhideWhenUsed="0" w:qFormat="1"/>
+    <w:lsdException w:name="Book Title" w:semiHidden="0" w:uiPriority="33" w:unhideWhenUsed="0" w:qFormat="1"/>
+    <w:lsdException w:name="Bibliography" w:uiPriority="37"/>
+    <w:lsdException w:name="TOC Heading" w:uiPriority="39" w:qFormat="1"/>
+  </w:latentStyles>
+  <w:style w:type="paragraph" w:default="1" w:styleId="Normal">
+    <w:name w:val="Normal"/>
+    <w:qFormat/>
+    <w:rsid w:val="0014128A"/>
+  </w:style>
+  <w:style w:type="character" w:default="1" w:styleId="DefaultParagraphFont">
+    <w:name w:val="Default Paragraph Font"/>
+    <w:uiPriority w:val="1"/>
+    <w:semiHidden/>
+    <w:unhideWhenUsed/>
+  </w:style>
+  <w:style w:type="table" w:default="1" w:styleId="TableNormal">
+    <w:name w:val="Normal Table"/>
+    <w:uiPriority w:val="99"/>
+    <w:semiHidden/>
+    <w:unhideWhenUsed/>
+    <w:tblPr>
+      <w:tblInd w:w="0" w:type="dxa"/>
+      <w:tblCellMar>
+        <w:top w:w="0" w:type="dxa"/>
+        <w:left w:w="108" w:type="dxa"/>
+        <w:bottom w:w="0" w:type="dxa"/>
+        <w:right w:w="108" w:type="dxa"/>
+      </w:tblCellMar>
+    </w:tblPr>
+  </w:style>
+  <w:style w:type="numbering" w:default="1" w:styleId="NoList">
+    <w:name w:val="No List"/>
+    <w:uiPriority w:val="99"/>
+    <w:semiHidden/>
+    <w:unhideWhenUsed/>
+  </w:style>
+  <w:style w:type="paragraph" w:styleId="ListParagraph">
+    <w:name w:val="List Paragraph"/>
+    <w:basedOn w:val="Normal"/>
+    <w:uiPriority w:val="34"/>
+    <w:qFormat/>
+    <w:rsid w:val="0014128A"/>
+    <w:pPr>
+      <w:ind w:left="720"/>
+      <w:contextualSpacing/>
+    </w:pPr>
+  </w:style>
+  <w:style w:type="character" w:styleId="CommentReference">
+    <w:name w:val="annotation reference"/>
+    <w:basedOn w:val="DefaultParagraphFont"/>
+    <w:uiPriority w:val="99"/>
+    <w:semiHidden/>
+    <w:unhideWhenUsed/>
+    <w:rsid w:val="0014128A"/>
+    <w:rPr>
+      <w:sz w:val="16"/>
+      <w:szCs w:val="16"/>
+    </w:rPr>
+  </w:style>
+  <w:style w:type="paragraph" w:styleId="CommentText">
+    <w:name w:val="annotation text"/>
+    <w:basedOn w:val="Normal"/>
+    <w:link w:val="CommentTextChar"/>
+    <w:uiPriority w:val="99"/>
+    <w:semiHidden/>
+    <w:unhideWhenUsed/>
+    <w:rsid w:val="0014128A"/>
+    <w:pPr>
+      <w:spacing w:line="240" w:lineRule="auto"/>
+    </w:pPr>
+    <w:rPr>
+      <w:sz w:val="20"/>
+      <w:szCs w:val="20"/>
+    </w:rPr>
+  </w:style>
+  <w:style w:type="character" w:customStyle="1" w:styleId="CommentTextChar">
+    <w:name w:val="Comment Text Char"/>
+    <w:basedOn w:val="DefaultParagraphFont"/>
+    <w:link w:val="CommentText"/>
+    <w:uiPriority w:val="99"/>
+    <w:semiHidden/>
+    <w:rsid w:val="0014128A"/>
+    <w:rPr>
+      <w:sz w:val="20"/>
+      <w:szCs w:val="20"/>
+    </w:rPr>
+  </w:style>
+  <w:style w:type="paragraph" w:styleId="BalloonText">
+    <w:name w:val="Balloon Text"/>
+    <w:basedOn w:val="Normal"/>
+    <w:link w:val="BalloonTextChar"/>
+    <w:uiPriority w:val="99"/>
+    <w:semiHidden/>
+    <w:unhideWhenUsed/>
+    <w:rsid w:val="0014128A"/>
+    <w:pPr>
+      <w:spacing w:after="0" w:line="240" w:lineRule="auto"/>
+    </w:pPr>
+    <w:rPr>
+      <w:rFonts w:ascii="Tahoma" w:hAnsi="Tahoma" w:cs="Tahoma"/>
+      <w:sz w:val="16"/>
+      <w:szCs w:val="16"/>
+    </w:rPr>
+  </w:style>
+  <w:style w:type="character" w:customStyle="1" w:styleId="BalloonTextChar">
+    <w:name w:val="Balloon Text Char"/>
+    <w:basedOn w:val="DefaultParagraphFont"/>
+    <w:link w:val="BalloonText"/>
+    <w:uiPriority w:val="99"/>
+    <w:semiHidden/>
+    <w:rsid w:val="0014128A"/>
+    <w:rPr>
+      <w:rFonts w:ascii="Tahoma" w:hAnsi="Tahoma" w:cs="Tahoma"/>
+      <w:sz w:val="16"/>
+      <w:szCs w:val="16"/>
+    </w:rPr>
+  </w:style>
+  <w:style w:type="paragraph" w:styleId="Header">
+    <w:name w:val="header"/>
+    <w:basedOn w:val="Normal"/>
+    <w:link w:val="HeaderChar"/>
+    <w:uiPriority w:val="99"/>
+    <w:unhideWhenUsed/>
+    <w:rsid w:val="00C74D6B"/>
+    <w:pPr>
+      <w:tabs>
+        <w:tab w:val="center" w:pos="4680"/>
+        <w:tab w:val="right" w:pos="9360"/>
+      </w:tabs>
+      <w:spacing w:after="0" w:line="240" w:lineRule="auto"/>
+    </w:pPr>
+  </w:style>
+  <w:style w:type="character" w:customStyle="1" w:styleId="HeaderChar">
+    <w:name w:val="Header Char"/>
+    <w:basedOn w:val="DefaultParagraphFont"/>
+    <w:link w:val="Header"/>
+    <w:uiPriority w:val="99"/>
+    <w:rsid w:val="00C74D6B"/>
+  </w:style>
+  <w:style w:type="paragraph" w:styleId="Footer">
+    <w:name w:val="footer"/>
+    <w:basedOn w:val="Normal"/>
+    <w:link w:val="FooterChar"/>
+    <w:uiPriority w:val="99"/>
+    <w:unhideWhenUsed/>
+    <w:rsid w:val="00C74D6B"/>
+    <w:pPr>
+      <w:tabs>
+        <w:tab w:val="center" w:pos="4680"/>
+        <w:tab w:val="right" w:pos="9360"/>
+      </w:tabs>
+      <w:spacing w:after="0" w:line="240" w:lineRule="auto"/>
+    </w:pPr>
+  </w:style>
+  <w:style w:type="character" w:customStyle="1" w:styleId="FooterChar">
+    <w:name w:val="Footer Char"/>
+    <w:basedOn w:val="DefaultParagraphFont"/>
+    <w:link w:val="Footer"/>
+    <w:uiPriority w:val="99"/>
+    <w:rsid w:val="00C74D6B"/>
+  </w:style>
+  <w:style w:type="character" w:styleId="PlaceholderText">
+    <w:name w:val="Placeholder Text"/>
+    <w:basedOn w:val="DefaultParagraphFont"/>
+    <w:uiPriority w:val="99"/>
+    <w:semiHidden/>
+    <w:rsid w:val="007D1ADB"/>
+    <w:rPr>
+      <w:color w:val="808080"/>
+    </w:rPr>
+  </w:style>
+  <w:style w:type="paragraph" w:styleId="NormalWeb">
+    <w:name w:val="Normal (Web)"/>
+    <w:basedOn w:val="Normal"/>
+    <w:uiPriority w:val="99"/>
+    <w:semiHidden/>
+    <w:unhideWhenUsed/>
+    <w:rsid w:val="005B7462"/>
+    <w:pPr>
+      <w:spacing w:before="100" w:beforeAutospacing="1" w:after="100" w:afterAutospacing="1" w:line="240" w:lineRule="auto"/>
+    </w:pPr>
+    <w:rPr>
+      <w:rFonts w:ascii="Times New Roman" w:eastAsia="Times New Roman" w:hAnsi="Times New Roman" w:cs="Times New Roman"/>
+      <w:sz w:val="24"/>
+      <w:szCs w:val="24"/>
+    </w:rPr>
+  </w:style>
+  <w:style w:type="table" w:styleId="TableGrid">
+    <w:name w:val="Table Grid"/>
+    <w:basedOn w:val="TableNormal"/>
+    <w:uiPriority w:val="59"/>
+    <w:rsid w:val="00F3676F"/>
+    <w:pPr>
+      <w:spacing w:after="0" w:line="240" w:lineRule="auto"/>
+    </w:pPr>
+    <w:tblPr>
+      <w:tblInd w:w="0" w:type="dxa"/>
+      <w:tblBorders>
+        <w:top w:val="single" w:sz="4" w:space="0" w:color="auto"/>
+        <w:left w:val="single" w:sz="4" w:space="0" w:color="auto"/>
+        <w:bottom w:val="single" w:sz="4" w:space="0" w:color="auto"/>
+        <w:right w:val="single" w:sz="4" w:space="0" w:color="auto"/>
+        <w:insideH w:val="single" w:sz="4" w:space="0" w:color="auto"/>
+        <w:insideV w:val="single" w:sz="4" w:space="0" w:color="auto"/>
+      </w:tblBorders>
+      <w:tblCellMar>
+        <w:top w:w="0" w:type="dxa"/>
+        <w:left w:w="108" w:type="dxa"/>
+        <w:bottom w:w="0" w:type="dxa"/>
+        <w:right w:w="108" w:type="dxa"/>
+      </w:tblCellMar>
     </w:tblPr>
   </w:style>
   <w:style w:type="character" w:styleId="Hyperlink">
@@ -10125,7 +11133,7 @@
 </file>
 
 <file path=word/charts/chart1.xml><?xml version="1.0" encoding="utf-8"?>
-<c:chartSpace xmlns:c="http://schemas.openxmlformats.org/drawingml/2006/chart" xmlns:a="http://schemas.openxmlformats.org/drawingml/2006/main" xmlns:r="http://schemas.openxmlformats.org/officeDocument/2006/relationships" xmlns:c16r2="http://schemas.microsoft.com/office/drawing/2015/06/chart">
+<c:chartSpace xmlns:c="http://schemas.openxmlformats.org/drawingml/2006/chart" xmlns:a="http://schemas.openxmlformats.org/drawingml/2006/main" xmlns:r="http://schemas.openxmlformats.org/officeDocument/2006/relationships">
   <c:date1904 val="0"/>
   <c:lang val="en-US"/>
   <c:roundedCorners val="0"/>
@@ -10325,7 +11333,7 @@
             </c:numRef>
           </c:val>
           <c:smooth val="0"/>
-          <c:extLst>
+          <c:extLst xmlns:c16r2="http://schemas.microsoft.com/office/drawing/2015/06/chart">
             <c:ext xmlns:c16="http://schemas.microsoft.com/office/drawing/2014/chart" uri="{C3380CC4-5D6E-409C-BE32-E72D297353CC}">
               <c16:uniqueId val="{00000000-E115-4DA2-8496-9BB4AB9AFE6A}"/>
             </c:ext>
@@ -10512,7 +11520,7 @@
             </c:numRef>
           </c:val>
           <c:smooth val="0"/>
-          <c:extLst>
+          <c:extLst xmlns:c16r2="http://schemas.microsoft.com/office/drawing/2015/06/chart">
             <c:ext xmlns:c16="http://schemas.microsoft.com/office/drawing/2014/chart" uri="{C3380CC4-5D6E-409C-BE32-E72D297353CC}">
               <c16:uniqueId val="{00000001-E115-4DA2-8496-9BB4AB9AFE6A}"/>
             </c:ext>
@@ -10526,12 +11534,13 @@
           <c:showPercent val="0"/>
           <c:showBubbleSize val="0"/>
         </c:dLbls>
+        <c:marker val="1"/>
         <c:smooth val="0"/>
-        <c:axId val="-451952464"/>
-        <c:axId val="-451955728"/>
+        <c:axId val="238822912"/>
+        <c:axId val="238824448"/>
       </c:lineChart>
       <c:catAx>
-        <c:axId val="-451952464"/>
+        <c:axId val="238822912"/>
         <c:scaling>
           <c:orientation val="minMax"/>
         </c:scaling>
@@ -10574,7 +11583,7 @@
             <a:endParaRPr lang="en-US"/>
           </a:p>
         </c:txPr>
-        <c:crossAx val="-451955728"/>
+        <c:crossAx val="238824448"/>
         <c:crosses val="autoZero"/>
         <c:auto val="1"/>
         <c:lblAlgn val="ctr"/>
@@ -10582,7 +11591,7 @@
         <c:noMultiLvlLbl val="0"/>
       </c:catAx>
       <c:valAx>
-        <c:axId val="-451955728"/>
+        <c:axId val="238824448"/>
         <c:scaling>
           <c:orientation val="minMax"/>
         </c:scaling>
@@ -10633,7 +11642,7 @@
             <a:endParaRPr lang="en-US"/>
           </a:p>
         </c:txPr>
-        <c:crossAx val="-451952464"/>
+        <c:crossAx val="238822912"/>
         <c:crosses val="autoZero"/>
         <c:crossBetween val="between"/>
       </c:valAx>
@@ -10712,7 +11721,7 @@
 </file>
 
 <file path=word/charts/chart2.xml><?xml version="1.0" encoding="utf-8"?>
-<c:chartSpace xmlns:c="http://schemas.openxmlformats.org/drawingml/2006/chart" xmlns:a="http://schemas.openxmlformats.org/drawingml/2006/main" xmlns:r="http://schemas.openxmlformats.org/officeDocument/2006/relationships" xmlns:c16r2="http://schemas.microsoft.com/office/drawing/2015/06/chart">
+<c:chartSpace xmlns:c="http://schemas.openxmlformats.org/drawingml/2006/chart" xmlns:a="http://schemas.openxmlformats.org/drawingml/2006/main" xmlns:r="http://schemas.openxmlformats.org/officeDocument/2006/relationships">
   <c:date1904 val="0"/>
   <c:lang val="en-US"/>
   <c:roundedCorners val="0"/>
@@ -10958,7 +11967,7 @@
             </c:numRef>
           </c:val>
           <c:smooth val="0"/>
-          <c:extLst>
+          <c:extLst xmlns:c16r2="http://schemas.microsoft.com/office/drawing/2015/06/chart">
             <c:ext xmlns:c16="http://schemas.microsoft.com/office/drawing/2014/chart" uri="{C3380CC4-5D6E-409C-BE32-E72D297353CC}">
               <c16:uniqueId val="{00000000-8C12-499A-A675-2E3EDDDA791A}"/>
             </c:ext>
@@ -11172,7 +12181,7 @@
             </c:numRef>
           </c:val>
           <c:smooth val="0"/>
-          <c:extLst>
+          <c:extLst xmlns:c16r2="http://schemas.microsoft.com/office/drawing/2015/06/chart">
             <c:ext xmlns:c16="http://schemas.microsoft.com/office/drawing/2014/chart" uri="{C3380CC4-5D6E-409C-BE32-E72D297353CC}">
               <c16:uniqueId val="{00000001-8C12-499A-A675-2E3EDDDA791A}"/>
             </c:ext>
@@ -11186,12 +12195,13 @@
           <c:showPercent val="0"/>
           <c:showBubbleSize val="0"/>
         </c:dLbls>
+        <c:marker val="1"/>
         <c:smooth val="0"/>
-        <c:axId val="-451944848"/>
-        <c:axId val="-451941040"/>
+        <c:axId val="238869120"/>
+        <c:axId val="239403392"/>
       </c:lineChart>
       <c:catAx>
-        <c:axId val="-451944848"/>
+        <c:axId val="238869120"/>
         <c:scaling>
           <c:orientation val="minMax"/>
         </c:scaling>
@@ -11234,7 +12244,7 @@
             <a:endParaRPr lang="en-US"/>
           </a:p>
         </c:txPr>
-        <c:crossAx val="-451941040"/>
+        <c:crossAx val="239403392"/>
         <c:crosses val="autoZero"/>
         <c:auto val="1"/>
         <c:lblAlgn val="ctr"/>
@@ -11242,7 +12252,7 @@
         <c:noMultiLvlLbl val="0"/>
       </c:catAx>
       <c:valAx>
-        <c:axId val="-451941040"/>
+        <c:axId val="239403392"/>
         <c:scaling>
           <c:orientation val="minMax"/>
         </c:scaling>
@@ -11293,7 +12303,7 @@
             <a:endParaRPr lang="en-US"/>
           </a:p>
         </c:txPr>
-        <c:crossAx val="-451944848"/>
+        <c:crossAx val="238869120"/>
         <c:crosses val="autoZero"/>
         <c:crossBetween val="between"/>
       </c:valAx>
@@ -11372,7 +12382,7 @@
 </file>
 
 <file path=word/charts/chart3.xml><?xml version="1.0" encoding="utf-8"?>
-<c:chartSpace xmlns:c="http://schemas.openxmlformats.org/drawingml/2006/chart" xmlns:a="http://schemas.openxmlformats.org/drawingml/2006/main" xmlns:r="http://schemas.openxmlformats.org/officeDocument/2006/relationships" xmlns:c16r2="http://schemas.microsoft.com/office/drawing/2015/06/chart">
+<c:chartSpace xmlns:c="http://schemas.openxmlformats.org/drawingml/2006/chart" xmlns:a="http://schemas.openxmlformats.org/drawingml/2006/main" xmlns:r="http://schemas.openxmlformats.org/officeDocument/2006/relationships">
   <c:date1904 val="0"/>
   <c:lang val="en-US"/>
   <c:roundedCorners val="0"/>
@@ -11727,7 +12737,7 @@
             </c:numRef>
           </c:val>
           <c:smooth val="0"/>
-          <c:extLst>
+          <c:extLst xmlns:c16r2="http://schemas.microsoft.com/office/drawing/2015/06/chart">
             <c:ext xmlns:c16="http://schemas.microsoft.com/office/drawing/2014/chart" uri="{C3380CC4-5D6E-409C-BE32-E72D297353CC}">
               <c16:uniqueId val="{00000000-9013-47A2-A982-A6B213CF3C7F}"/>
             </c:ext>
@@ -12069,7 +13079,7 @@
             </c:numRef>
           </c:val>
           <c:smooth val="0"/>
-          <c:extLst>
+          <c:extLst xmlns:c16r2="http://schemas.microsoft.com/office/drawing/2015/06/chart">
             <c:ext xmlns:c16="http://schemas.microsoft.com/office/drawing/2014/chart" uri="{C3380CC4-5D6E-409C-BE32-E72D297353CC}">
               <c16:uniqueId val="{00000001-9013-47A2-A982-A6B213CF3C7F}"/>
             </c:ext>
@@ -12083,12 +13093,13 @@
           <c:showPercent val="0"/>
           <c:showBubbleSize val="0"/>
         </c:dLbls>
+        <c:marker val="1"/>
         <c:smooth val="0"/>
-        <c:axId val="-451940496"/>
-        <c:axId val="-451949744"/>
+        <c:axId val="239441408"/>
+        <c:axId val="239442944"/>
       </c:lineChart>
       <c:catAx>
-        <c:axId val="-451940496"/>
+        <c:axId val="239441408"/>
         <c:scaling>
           <c:orientation val="minMax"/>
         </c:scaling>
@@ -12131,7 +13142,7 @@
             <a:endParaRPr lang="en-US"/>
           </a:p>
         </c:txPr>
-        <c:crossAx val="-451949744"/>
+        <c:crossAx val="239442944"/>
         <c:crosses val="autoZero"/>
         <c:auto val="1"/>
         <c:lblAlgn val="ctr"/>
@@ -12139,7 +13150,7 @@
         <c:noMultiLvlLbl val="0"/>
       </c:catAx>
       <c:valAx>
-        <c:axId val="-451949744"/>
+        <c:axId val="239442944"/>
         <c:scaling>
           <c:orientation val="minMax"/>
         </c:scaling>
@@ -12190,7 +13201,7 @@
             <a:endParaRPr lang="en-US"/>
           </a:p>
         </c:txPr>
-        <c:crossAx val="-451940496"/>
+        <c:crossAx val="239441408"/>
         <c:crosses val="autoZero"/>
         <c:crossBetween val="between"/>
       </c:valAx>
@@ -12269,7 +13280,7 @@
 </file>
 
 <file path=word/charts/chart4.xml><?xml version="1.0" encoding="utf-8"?>
-<c:chartSpace xmlns:c="http://schemas.openxmlformats.org/drawingml/2006/chart" xmlns:a="http://schemas.openxmlformats.org/drawingml/2006/main" xmlns:r="http://schemas.openxmlformats.org/officeDocument/2006/relationships" xmlns:c16r2="http://schemas.microsoft.com/office/drawing/2015/06/chart">
+<c:chartSpace xmlns:c="http://schemas.openxmlformats.org/drawingml/2006/chart" xmlns:a="http://schemas.openxmlformats.org/drawingml/2006/main" xmlns:r="http://schemas.openxmlformats.org/officeDocument/2006/relationships">
   <c:date1904 val="0"/>
   <c:lang val="en-US"/>
   <c:roundedCorners val="0"/>
@@ -12515,7 +13526,7 @@
             </c:numRef>
           </c:val>
           <c:smooth val="0"/>
-          <c:extLst>
+          <c:extLst xmlns:c16r2="http://schemas.microsoft.com/office/drawing/2015/06/chart">
             <c:ext xmlns:c16="http://schemas.microsoft.com/office/drawing/2014/chart" uri="{C3380CC4-5D6E-409C-BE32-E72D297353CC}">
               <c16:uniqueId val="{00000000-FD71-45DE-A95F-3F39F3CB0F11}"/>
             </c:ext>
@@ -12738,7 +13749,7 @@
             </c:numRef>
           </c:val>
           <c:smooth val="0"/>
-          <c:extLst>
+          <c:extLst xmlns:c16r2="http://schemas.microsoft.com/office/drawing/2015/06/chart">
             <c:ext xmlns:c16="http://schemas.microsoft.com/office/drawing/2014/chart" uri="{C3380CC4-5D6E-409C-BE32-E72D297353CC}">
               <c16:uniqueId val="{00000001-FD71-45DE-A95F-3F39F3CB0F11}"/>
             </c:ext>
@@ -12752,12 +13763,13 @@
           <c:showPercent val="0"/>
           <c:showBubbleSize val="0"/>
         </c:dLbls>
+        <c:marker val="1"/>
         <c:smooth val="0"/>
-        <c:axId val="443585392"/>
-        <c:axId val="443585936"/>
+        <c:axId val="239463808"/>
+        <c:axId val="239482368"/>
       </c:lineChart>
       <c:catAx>
-        <c:axId val="443585392"/>
+        <c:axId val="239463808"/>
         <c:scaling>
           <c:orientation val="minMax"/>
         </c:scaling>
@@ -12840,7 +13852,7 @@
             <a:endParaRPr lang="en-US"/>
           </a:p>
         </c:txPr>
-        <c:crossAx val="443585936"/>
+        <c:crossAx val="239482368"/>
         <c:crosses val="autoZero"/>
         <c:auto val="1"/>
         <c:lblAlgn val="ctr"/>
@@ -12848,7 +13860,7 @@
         <c:noMultiLvlLbl val="0"/>
       </c:catAx>
       <c:valAx>
-        <c:axId val="443585936"/>
+        <c:axId val="239482368"/>
         <c:scaling>
           <c:orientation val="minMax"/>
         </c:scaling>
@@ -12925,7 +13937,7 @@
             <a:endParaRPr lang="en-US"/>
           </a:p>
         </c:txPr>
-        <c:crossAx val="443585392"/>
+        <c:crossAx val="239463808"/>
         <c:crosses val="autoZero"/>
         <c:crossBetween val="between"/>
       </c:valAx>
@@ -12977,7 +13989,7 @@
 </file>
 
 <file path=word/charts/chart5.xml><?xml version="1.0" encoding="utf-8"?>
-<c:chartSpace xmlns:c="http://schemas.openxmlformats.org/drawingml/2006/chart" xmlns:a="http://schemas.openxmlformats.org/drawingml/2006/main" xmlns:r="http://schemas.openxmlformats.org/officeDocument/2006/relationships" xmlns:c16r2="http://schemas.microsoft.com/office/drawing/2015/06/chart">
+<c:chartSpace xmlns:c="http://schemas.openxmlformats.org/drawingml/2006/chart" xmlns:a="http://schemas.openxmlformats.org/drawingml/2006/main" xmlns:r="http://schemas.openxmlformats.org/officeDocument/2006/relationships">
   <c:date1904 val="0"/>
   <c:lang val="en-US"/>
   <c:roundedCorners val="0"/>
@@ -13343,7 +14355,7 @@
             </c:numRef>
           </c:val>
           <c:smooth val="0"/>
-          <c:extLst>
+          <c:extLst xmlns:c16r2="http://schemas.microsoft.com/office/drawing/2015/06/chart">
             <c:ext xmlns:c16="http://schemas.microsoft.com/office/drawing/2014/chart" uri="{C3380CC4-5D6E-409C-BE32-E72D297353CC}">
               <c16:uniqueId val="{00000000-283A-41CF-863C-842CB246F13C}"/>
             </c:ext>
@@ -13686,7 +14698,7 @@
             </c:numRef>
           </c:val>
           <c:smooth val="0"/>
-          <c:extLst>
+          <c:extLst xmlns:c16r2="http://schemas.microsoft.com/office/drawing/2015/06/chart">
             <c:ext xmlns:c16="http://schemas.microsoft.com/office/drawing/2014/chart" uri="{C3380CC4-5D6E-409C-BE32-E72D297353CC}">
               <c16:uniqueId val="{00000001-283A-41CF-863C-842CB246F13C}"/>
             </c:ext>
@@ -13700,12 +14712,13 @@
           <c:showPercent val="0"/>
           <c:showBubbleSize val="0"/>
         </c:dLbls>
+        <c:marker val="1"/>
         <c:smooth val="0"/>
-        <c:axId val="443571792"/>
-        <c:axId val="1116970880"/>
+        <c:axId val="239512576"/>
+        <c:axId val="239522944"/>
       </c:lineChart>
       <c:catAx>
-        <c:axId val="443571792"/>
+        <c:axId val="239512576"/>
         <c:scaling>
           <c:orientation val="minMax"/>
         </c:scaling>
@@ -13771,7 +14784,7 @@
             <a:endParaRPr lang="en-US"/>
           </a:p>
         </c:txPr>
-        <c:crossAx val="1116970880"/>
+        <c:crossAx val="239522944"/>
         <c:crosses val="autoZero"/>
         <c:auto val="1"/>
         <c:lblAlgn val="ctr"/>
@@ -13779,7 +14792,7 @@
         <c:noMultiLvlLbl val="0"/>
       </c:catAx>
       <c:valAx>
-        <c:axId val="1116970880"/>
+        <c:axId val="239522944"/>
         <c:scaling>
           <c:orientation val="minMax"/>
         </c:scaling>
@@ -13901,7 +14914,7 @@
             <a:endParaRPr lang="en-US"/>
           </a:p>
         </c:txPr>
-        <c:crossAx val="443571792"/>
+        <c:crossAx val="239512576"/>
         <c:crosses val="autoZero"/>
         <c:crossBetween val="between"/>
       </c:valAx>
@@ -13980,7 +14993,7 @@
 </file>
 
 <file path=word/charts/chart6.xml><?xml version="1.0" encoding="utf-8"?>
-<c:chartSpace xmlns:c="http://schemas.openxmlformats.org/drawingml/2006/chart" xmlns:a="http://schemas.openxmlformats.org/drawingml/2006/main" xmlns:r="http://schemas.openxmlformats.org/officeDocument/2006/relationships" xmlns:c16r2="http://schemas.microsoft.com/office/drawing/2015/06/chart">
+<c:chartSpace xmlns:c="http://schemas.openxmlformats.org/drawingml/2006/chart" xmlns:a="http://schemas.openxmlformats.org/drawingml/2006/main" xmlns:r="http://schemas.openxmlformats.org/officeDocument/2006/relationships">
   <c:date1904 val="0"/>
   <c:lang val="en-US"/>
   <c:roundedCorners val="0"/>
@@ -14180,7 +15193,7 @@
             </c:numRef>
           </c:val>
           <c:smooth val="0"/>
-          <c:extLst>
+          <c:extLst xmlns:c16r2="http://schemas.microsoft.com/office/drawing/2015/06/chart">
             <c:ext xmlns:c16="http://schemas.microsoft.com/office/drawing/2014/chart" uri="{C3380CC4-5D6E-409C-BE32-E72D297353CC}">
               <c16:uniqueId val="{00000000-C4E8-4CD1-8088-5EC56B161007}"/>
             </c:ext>
@@ -14367,7 +15380,7 @@
             </c:numRef>
           </c:val>
           <c:smooth val="0"/>
-          <c:extLst>
+          <c:extLst xmlns:c16r2="http://schemas.microsoft.com/office/drawing/2015/06/chart">
             <c:ext xmlns:c16="http://schemas.microsoft.com/office/drawing/2014/chart" uri="{C3380CC4-5D6E-409C-BE32-E72D297353CC}">
               <c16:uniqueId val="{00000001-C4E8-4CD1-8088-5EC56B161007}"/>
             </c:ext>
@@ -14381,12 +15394,13 @@
           <c:showPercent val="0"/>
           <c:showBubbleSize val="0"/>
         </c:dLbls>
+        <c:marker val="1"/>
         <c:smooth val="0"/>
-        <c:axId val="1116961088"/>
-        <c:axId val="1116963808"/>
+        <c:axId val="239620480"/>
+        <c:axId val="239622400"/>
       </c:lineChart>
       <c:catAx>
-        <c:axId val="1116961088"/>
+        <c:axId val="239620480"/>
         <c:scaling>
           <c:orientation val="minMax"/>
         </c:scaling>
@@ -14469,7 +15483,7 @@
             <a:endParaRPr lang="en-US"/>
           </a:p>
         </c:txPr>
-        <c:crossAx val="1116963808"/>
+        <c:crossAx val="239622400"/>
         <c:crosses val="autoZero"/>
         <c:auto val="1"/>
         <c:lblAlgn val="ctr"/>
@@ -14477,7 +15491,7 @@
         <c:noMultiLvlLbl val="0"/>
       </c:catAx>
       <c:valAx>
-        <c:axId val="1116963808"/>
+        <c:axId val="239622400"/>
         <c:scaling>
           <c:orientation val="minMax"/>
         </c:scaling>
@@ -14561,7 +15575,7 @@
             <a:endParaRPr lang="en-US"/>
           </a:p>
         </c:txPr>
-        <c:crossAx val="1116961088"/>
+        <c:crossAx val="239620480"/>
         <c:crosses val="autoZero"/>
         <c:crossBetween val="between"/>
       </c:valAx>
@@ -14929,7 +15943,7 @@
 </file>
 
 <file path=customXml/itemProps1.xml><?xml version="1.0" encoding="utf-8"?>
-<ds:datastoreItem xmlns:ds="http://schemas.openxmlformats.org/officeDocument/2006/customXml" ds:itemID="{6B9D4A33-9D4E-47D6-A01D-D3EBC37ECC2A}">
+<ds:datastoreItem xmlns:ds="http://schemas.openxmlformats.org/officeDocument/2006/customXml" ds:itemID="{023B8750-B1C0-4895-8E0E-6614F2077784}">
   <ds:schemaRefs>
     <ds:schemaRef ds:uri="http://schemas.openxmlformats.org/officeDocument/2006/bibliography"/>
   </ds:schemaRefs>

</xml_diff>